<commit_message>
Add CA3 questions 1.0, 1.1
</commit_message>
<xml_diff>
--- a/CA3/Report.docx
+++ b/CA3/Report.docx
@@ -4,15 +4,1429 @@
   <w:body>
     <w:p>
       <w:pPr>
+        <w:pStyle w:val="Heading1"/>
+        <w:rPr>
+          <w:rtl/>
+        </w:rPr>
+      </w:pPr>
+      <w:r>
+        <w:rPr>
+          <w:rFonts w:hint="cs"/>
+          <w:rtl/>
+        </w:rPr>
+        <w:t>بخش اول</w:t>
+      </w:r>
+    </w:p>
+    <w:p>
+      <w:pPr>
+        <w:pStyle w:val="Heading2"/>
+        <w:numPr>
+          <w:ilvl w:val="0"/>
+          <w:numId w:val="31"/>
+        </w:numPr>
+        <w:rPr>
+          <w:rtl/>
+        </w:rPr>
+      </w:pPr>
+      <w:r>
+        <w:rPr>
+          <w:rFonts w:hint="cs"/>
+          <w:rtl/>
+        </w:rPr>
+        <w:t xml:space="preserve">توجیه </w:t>
+      </w:r>
+      <w:proofErr w:type="spellStart"/>
+      <w:r>
+        <w:rPr>
+          <w:rFonts w:hint="cs"/>
+          <w:rtl/>
+        </w:rPr>
+        <w:t>رزولوشن</w:t>
+      </w:r>
+      <w:proofErr w:type="spellEnd"/>
+      <w:r>
+        <w:rPr>
+          <w:rFonts w:hint="cs"/>
+          <w:rtl/>
+        </w:rPr>
+        <w:t xml:space="preserve"> فرکانسی</w:t>
+      </w:r>
+    </w:p>
+    <w:p>
+      <w:pPr>
         <w:pStyle w:val="Text"/>
         <w:rPr>
           <w:rtl/>
         </w:rPr>
       </w:pPr>
+      <w:r>
+        <w:rPr>
+          <w:rFonts w:hint="cs"/>
+          <w:rtl/>
+        </w:rPr>
+        <w:t xml:space="preserve">همانطور که در دستور کار گفته شده است، در حالتی که </w:t>
+      </w:r>
+      <w:proofErr w:type="spellStart"/>
+      <w:r>
+        <w:rPr>
+          <w:rFonts w:hint="cs"/>
+          <w:rtl/>
+        </w:rPr>
+        <w:t>فرکانس‌های</w:t>
+      </w:r>
+      <w:proofErr w:type="spellEnd"/>
+      <w:r>
+        <w:rPr>
+          <w:rFonts w:hint="cs"/>
+          <w:rtl/>
+        </w:rPr>
+        <w:t xml:space="preserve"> تابع </w:t>
+      </w:r>
+      <w:r>
+        <w:t>exp</w:t>
+      </w:r>
+      <w:r>
+        <w:rPr>
+          <w:rFonts w:hint="cs"/>
+          <w:rtl/>
+        </w:rPr>
+        <w:t xml:space="preserve"> را برابر با 5 و 8 در نظر بگیریم، دو قله بر روی 5 و 8 به وضوح قابل مشاهده هستند. اما اگر این مقادیر را 5 و 5.1 در نظر بگیریم، چون تفاوت </w:t>
+      </w:r>
+      <w:proofErr w:type="spellStart"/>
+      <w:r>
+        <w:rPr>
+          <w:rFonts w:hint="cs"/>
+          <w:rtl/>
+        </w:rPr>
+        <w:t>آن‌ها</w:t>
+      </w:r>
+      <w:proofErr w:type="spellEnd"/>
+      <w:r>
+        <w:rPr>
+          <w:rFonts w:hint="cs"/>
+          <w:rtl/>
+        </w:rPr>
+        <w:t xml:space="preserve"> کمتر از مقدار </w:t>
+      </w:r>
+      <w:proofErr w:type="spellStart"/>
+      <w:r>
+        <w:rPr>
+          <w:rFonts w:hint="cs"/>
+          <w:rtl/>
+        </w:rPr>
+        <w:t>رزولوشن</w:t>
+      </w:r>
+      <w:proofErr w:type="spellEnd"/>
+      <w:r>
+        <w:rPr>
+          <w:rFonts w:hint="cs"/>
+          <w:rtl/>
+        </w:rPr>
+        <w:t xml:space="preserve"> فرکانس (1 </w:t>
+      </w:r>
+      <w:proofErr w:type="spellStart"/>
+      <w:r>
+        <w:rPr>
+          <w:rFonts w:hint="cs"/>
+          <w:rtl/>
+        </w:rPr>
+        <w:t>هرتز</w:t>
+      </w:r>
+      <w:proofErr w:type="spellEnd"/>
+      <w:r>
+        <w:rPr>
+          <w:rFonts w:hint="cs"/>
+          <w:rtl/>
+        </w:rPr>
+        <w:t xml:space="preserve">) است، فقط یک قله با کمی </w:t>
+      </w:r>
+      <w:proofErr w:type="spellStart"/>
+      <w:r>
+        <w:rPr>
+          <w:rFonts w:hint="cs"/>
+          <w:rtl/>
+        </w:rPr>
+        <w:t>نویز</w:t>
+      </w:r>
+      <w:proofErr w:type="spellEnd"/>
+      <w:r>
+        <w:rPr>
+          <w:rFonts w:hint="cs"/>
+          <w:rtl/>
+        </w:rPr>
+        <w:t xml:space="preserve"> قابل مشاهده است. این مورد در تصویر زیر آورده شده است:</w:t>
+      </w:r>
+    </w:p>
+    <w:p>
+      <w:pPr>
+        <w:pStyle w:val="Figure"/>
+        <w:rPr>
+          <w:rtl/>
+        </w:rPr>
+      </w:pPr>
+      <w:r>
+        <w:rPr>
+          <w:noProof/>
+          <w:rtl/>
+        </w:rPr>
+        <w:drawing>
+          <wp:inline distT="0" distB="0" distL="0" distR="0" wp14:anchorId="085709ED" wp14:editId="69C34A7E">
+            <wp:extent cx="3545144" cy="2836116"/>
+            <wp:effectExtent l="0" t="0" r="0" b="2540"/>
+            <wp:docPr id="1" name="Picture 1"/>
+            <wp:cNvGraphicFramePr>
+              <a:graphicFrameLocks xmlns:a="http://schemas.openxmlformats.org/drawingml/2006/main" noChangeAspect="1"/>
+            </wp:cNvGraphicFramePr>
+            <a:graphic xmlns:a="http://schemas.openxmlformats.org/drawingml/2006/main">
+              <a:graphicData uri="http://schemas.openxmlformats.org/drawingml/2006/picture">
+                <pic:pic xmlns:pic="http://schemas.openxmlformats.org/drawingml/2006/picture">
+                  <pic:nvPicPr>
+                    <pic:cNvPr id="1" name="Picture 1"/>
+                    <pic:cNvPicPr/>
+                  </pic:nvPicPr>
+                  <pic:blipFill>
+                    <a:blip r:embed="rId8">
+                      <a:extLst>
+                        <a:ext uri="{28A0092B-C50C-407E-A947-70E740481C1C}">
+                          <a14:useLocalDpi xmlns:a14="http://schemas.microsoft.com/office/drawing/2010/main" val="0"/>
+                        </a:ext>
+                      </a:extLst>
+                    </a:blip>
+                    <a:stretch>
+                      <a:fillRect/>
+                    </a:stretch>
+                  </pic:blipFill>
+                  <pic:spPr>
+                    <a:xfrm>
+                      <a:off x="0" y="0"/>
+                      <a:ext cx="3545144" cy="2836116"/>
+                    </a:xfrm>
+                    <a:prstGeom prst="rect">
+                      <a:avLst/>
+                    </a:prstGeom>
+                  </pic:spPr>
+                </pic:pic>
+              </a:graphicData>
+            </a:graphic>
+          </wp:inline>
+        </w:drawing>
+      </w:r>
+    </w:p>
+    <w:p>
+      <w:pPr>
+        <w:pStyle w:val="Heading2"/>
+        <w:rPr>
+          <w:rtl/>
+        </w:rPr>
+      </w:pPr>
+      <w:r>
+        <w:rPr>
+          <w:rFonts w:hint="cs"/>
+          <w:rtl/>
+        </w:rPr>
+        <w:t>محاسبه تبدیل فوریه</w:t>
+      </w:r>
+    </w:p>
+    <w:p>
+      <w:pPr>
+        <w:pStyle w:val="Heading3"/>
+        <w:rPr>
+          <w:rtl/>
+        </w:rPr>
+      </w:pPr>
+      <w:r>
+        <w:rPr>
+          <w:rFonts w:hint="cs"/>
+          <w:rtl/>
+        </w:rPr>
+        <w:t>الف) رسم نمودار سیگنال</w:t>
+      </w:r>
+    </w:p>
+    <w:p>
+      <w:pPr>
+        <w:pStyle w:val="Figure"/>
+        <w:rPr>
+          <w:rtl/>
+        </w:rPr>
+      </w:pPr>
+      <w:r>
+        <w:rPr>
+          <w:rtl/>
+        </w:rPr>
+        <w:drawing>
+          <wp:inline distT="0" distB="0" distL="0" distR="0" wp14:anchorId="3C197768" wp14:editId="1E8B597E">
+            <wp:extent cx="3546000" cy="1426765"/>
+            <wp:effectExtent l="0" t="0" r="0" b="2540"/>
+            <wp:docPr id="2" name="Picture 2"/>
+            <wp:cNvGraphicFramePr>
+              <a:graphicFrameLocks xmlns:a="http://schemas.openxmlformats.org/drawingml/2006/main" noChangeAspect="1"/>
+            </wp:cNvGraphicFramePr>
+            <a:graphic xmlns:a="http://schemas.openxmlformats.org/drawingml/2006/main">
+              <a:graphicData uri="http://schemas.openxmlformats.org/drawingml/2006/picture">
+                <pic:pic xmlns:pic="http://schemas.openxmlformats.org/drawingml/2006/picture">
+                  <pic:nvPicPr>
+                    <pic:cNvPr id="2" name="Picture 2"/>
+                    <pic:cNvPicPr/>
+                  </pic:nvPicPr>
+                  <pic:blipFill>
+                    <a:blip r:embed="rId9">
+                      <a:extLst>
+                        <a:ext uri="{28A0092B-C50C-407E-A947-70E740481C1C}">
+                          <a14:useLocalDpi xmlns:a14="http://schemas.microsoft.com/office/drawing/2010/main" val="0"/>
+                        </a:ext>
+                      </a:extLst>
+                    </a:blip>
+                    <a:stretch>
+                      <a:fillRect/>
+                    </a:stretch>
+                  </pic:blipFill>
+                  <pic:spPr>
+                    <a:xfrm>
+                      <a:off x="0" y="0"/>
+                      <a:ext cx="3546000" cy="1426765"/>
+                    </a:xfrm>
+                    <a:prstGeom prst="rect">
+                      <a:avLst/>
+                    </a:prstGeom>
+                  </pic:spPr>
+                </pic:pic>
+              </a:graphicData>
+            </a:graphic>
+          </wp:inline>
+        </w:drawing>
+      </w:r>
+    </w:p>
+    <w:p>
+      <w:pPr>
+        <w:pStyle w:val="Heading3"/>
+        <w:rPr>
+          <w:rtl/>
+        </w:rPr>
+      </w:pPr>
+      <w:r>
+        <w:rPr>
+          <w:rFonts w:hint="cs"/>
+          <w:rtl/>
+        </w:rPr>
+        <w:t>ب) رسم نمودار اندازه تبدیل فوریه سیگنال</w:t>
+      </w:r>
+    </w:p>
+    <w:p>
+      <w:pPr>
+        <w:pStyle w:val="Figure"/>
+        <w:rPr>
+          <w:rtl/>
+        </w:rPr>
+      </w:pPr>
+      <w:r>
+        <w:rPr>
+          <w:rtl/>
+        </w:rPr>
+        <w:drawing>
+          <wp:inline distT="0" distB="0" distL="0" distR="0" wp14:anchorId="786820B8" wp14:editId="51050840">
+            <wp:extent cx="3546000" cy="1418399"/>
+            <wp:effectExtent l="0" t="0" r="0" b="0"/>
+            <wp:docPr id="3" name="Picture 3"/>
+            <wp:cNvGraphicFramePr>
+              <a:graphicFrameLocks xmlns:a="http://schemas.openxmlformats.org/drawingml/2006/main" noChangeAspect="1"/>
+            </wp:cNvGraphicFramePr>
+            <a:graphic xmlns:a="http://schemas.openxmlformats.org/drawingml/2006/main">
+              <a:graphicData uri="http://schemas.openxmlformats.org/drawingml/2006/picture">
+                <pic:pic xmlns:pic="http://schemas.openxmlformats.org/drawingml/2006/picture">
+                  <pic:nvPicPr>
+                    <pic:cNvPr id="3" name="Picture 3"/>
+                    <pic:cNvPicPr/>
+                  </pic:nvPicPr>
+                  <pic:blipFill>
+                    <a:blip r:embed="rId10">
+                      <a:extLst>
+                        <a:ext uri="{28A0092B-C50C-407E-A947-70E740481C1C}">
+                          <a14:useLocalDpi xmlns:a14="http://schemas.microsoft.com/office/drawing/2010/main" val="0"/>
+                        </a:ext>
+                      </a:extLst>
+                    </a:blip>
+                    <a:stretch>
+                      <a:fillRect/>
+                    </a:stretch>
+                  </pic:blipFill>
+                  <pic:spPr>
+                    <a:xfrm>
+                      <a:off x="0" y="0"/>
+                      <a:ext cx="3546000" cy="1418399"/>
+                    </a:xfrm>
+                    <a:prstGeom prst="rect">
+                      <a:avLst/>
+                    </a:prstGeom>
+                  </pic:spPr>
+                </pic:pic>
+              </a:graphicData>
+            </a:graphic>
+          </wp:inline>
+        </w:drawing>
+      </w:r>
+    </w:p>
+    <w:p>
+      <w:pPr>
+        <w:pStyle w:val="Heading3"/>
+        <w:rPr>
+          <w:rtl/>
+        </w:rPr>
+      </w:pPr>
+      <w:r>
+        <w:rPr>
+          <w:rFonts w:hint="cs"/>
+          <w:rtl/>
+        </w:rPr>
+        <w:lastRenderedPageBreak/>
+        <w:t>ج) محاسبه تئوری تبدیل فوریه</w:t>
+      </w:r>
+    </w:p>
+    <w:p>
+      <w:pPr>
+        <w:pStyle w:val="Text"/>
+        <w:rPr>
+          <w:rtl/>
+        </w:rPr>
+      </w:pPr>
+      <w:proofErr w:type="spellStart"/>
+      <w:r>
+        <w:rPr>
+          <w:rFonts w:hint="cs"/>
+          <w:rtl/>
+        </w:rPr>
+        <w:t>می‌دانیم</w:t>
+      </w:r>
+      <w:proofErr w:type="spellEnd"/>
+      <w:r>
+        <w:rPr>
+          <w:rFonts w:hint="cs"/>
+          <w:rtl/>
+        </w:rPr>
+        <w:t xml:space="preserve"> تبدیل فوریه تابع </w:t>
+      </w:r>
+      <m:oMath>
+        <m:r>
+          <w:rPr>
+            <w:rFonts w:ascii="Cambria Math" w:hAnsi="Cambria Math"/>
+          </w:rPr>
+          <m:t xml:space="preserve"> cos</m:t>
+        </m:r>
+        <m:d>
+          <m:dPr>
+            <m:ctrlPr>
+              <w:rPr>
+                <w:rFonts w:ascii="Cambria Math" w:hAnsi="Cambria Math"/>
+                <w:i/>
+              </w:rPr>
+            </m:ctrlPr>
+          </m:dPr>
+          <m:e>
+            <m:sSub>
+              <m:sSubPr>
+                <m:ctrlPr>
+                  <w:rPr>
+                    <w:rFonts w:ascii="Cambria Math" w:hAnsi="Cambria Math"/>
+                    <w:i/>
+                  </w:rPr>
+                </m:ctrlPr>
+              </m:sSubPr>
+              <m:e>
+                <m:r>
+                  <m:rPr>
+                    <m:sty m:val="p"/>
+                  </m:rPr>
+                  <w:rPr>
+                    <w:rFonts w:ascii="Cambria Math" w:hAnsi="Cambria Math"/>
+                  </w:rPr>
+                  <m:t>ω</m:t>
+                </m:r>
+                <m:ctrlPr>
+                  <w:rPr>
+                    <w:rFonts w:ascii="Cambria Math" w:hAnsi="Cambria Math"/>
+                  </w:rPr>
+                </m:ctrlPr>
+              </m:e>
+              <m:sub>
+                <m:r>
+                  <w:rPr>
+                    <w:rFonts w:ascii="Cambria Math" w:hAnsi="Cambria Math"/>
+                  </w:rPr>
+                  <m:t>0</m:t>
+                </m:r>
+              </m:sub>
+            </m:sSub>
+            <m:r>
+              <w:rPr>
+                <w:rFonts w:ascii="Cambria Math" w:hAnsi="Cambria Math"/>
+              </w:rPr>
+              <m:t>t</m:t>
+            </m:r>
+          </m:e>
+        </m:d>
+      </m:oMath>
+      <w:r>
+        <w:rPr>
+          <w:rFonts w:hint="cs"/>
+          <w:rtl/>
+        </w:rPr>
+        <w:t>به صورت زیر محاسبه می‌شود:</w:t>
+      </w:r>
+    </w:p>
+    <w:p>
+      <w:pPr>
+        <w:pStyle w:val="Text"/>
+        <w:bidi w:val="0"/>
+      </w:pPr>
+      <m:oMathPara>
+        <m:oMathParaPr>
+          <m:jc m:val="left"/>
+        </m:oMathParaPr>
+        <m:oMath>
+          <m:r>
+            <m:rPr>
+              <m:scr m:val="script"/>
+            </m:rPr>
+            <w:rPr>
+              <w:rFonts w:ascii="Cambria Math" w:hAnsi="Cambria Math"/>
+            </w:rPr>
+            <m:t>F</m:t>
+          </m:r>
+          <m:r>
+            <m:rPr>
+              <m:lit/>
+            </m:rPr>
+            <w:rPr>
+              <w:rFonts w:ascii="Cambria Math" w:hAnsi="Cambria Math"/>
+            </w:rPr>
+            <m:t>{</m:t>
+          </m:r>
+          <m:func>
+            <m:funcPr>
+              <m:ctrlPr>
+                <w:rPr>
+                  <w:rFonts w:ascii="Cambria Math" w:hAnsi="Cambria Math"/>
+                </w:rPr>
+              </m:ctrlPr>
+            </m:funcPr>
+            <m:fName>
+              <m:r>
+                <m:rPr>
+                  <m:sty m:val="p"/>
+                </m:rPr>
+                <w:rPr>
+                  <w:rFonts w:ascii="Cambria Math" w:hAnsi="Cambria Math"/>
+                </w:rPr>
+                <m:t>cos</m:t>
+              </m:r>
+              <m:ctrlPr>
+                <w:rPr>
+                  <w:rFonts w:ascii="Cambria Math" w:hAnsi="Cambria Math"/>
+                  <w:i/>
+                </w:rPr>
+              </m:ctrlPr>
+            </m:fName>
+            <m:e>
+              <m:d>
+                <m:dPr>
+                  <m:ctrlPr>
+                    <w:rPr>
+                      <w:rFonts w:ascii="Cambria Math" w:hAnsi="Cambria Math"/>
+                      <w:i/>
+                    </w:rPr>
+                  </m:ctrlPr>
+                </m:dPr>
+                <m:e>
+                  <m:sSub>
+                    <m:sSubPr>
+                      <m:ctrlPr>
+                        <w:rPr>
+                          <w:rFonts w:ascii="Cambria Math" w:hAnsi="Cambria Math"/>
+                          <w:i/>
+                        </w:rPr>
+                      </m:ctrlPr>
+                    </m:sSubPr>
+                    <m:e>
+                      <m:r>
+                        <m:rPr>
+                          <m:sty m:val="p"/>
+                        </m:rPr>
+                        <w:rPr>
+                          <w:rFonts w:ascii="Cambria Math" w:hAnsi="Cambria Math"/>
+                        </w:rPr>
+                        <m:t>ω</m:t>
+                      </m:r>
+                      <m:ctrlPr>
+                        <w:rPr>
+                          <w:rFonts w:ascii="Cambria Math" w:hAnsi="Cambria Math"/>
+                        </w:rPr>
+                      </m:ctrlPr>
+                    </m:e>
+                    <m:sub>
+                      <m:r>
+                        <w:rPr>
+                          <w:rFonts w:ascii="Cambria Math" w:hAnsi="Cambria Math"/>
+                        </w:rPr>
+                        <m:t>0</m:t>
+                      </m:r>
+                    </m:sub>
+                  </m:sSub>
+                  <m:r>
+                    <w:rPr>
+                      <w:rFonts w:ascii="Cambria Math" w:hAnsi="Cambria Math"/>
+                    </w:rPr>
+                    <m:t>t</m:t>
+                  </m:r>
+                </m:e>
+              </m:d>
+            </m:e>
+          </m:func>
+          <m:r>
+            <m:rPr>
+              <m:lit/>
+            </m:rPr>
+            <w:rPr>
+              <w:rFonts w:ascii="Cambria Math" w:hAnsi="Cambria Math"/>
+            </w:rPr>
+            <m:t>}</m:t>
+          </m:r>
+          <m:r>
+            <w:rPr>
+              <w:rFonts w:ascii="Cambria Math" w:hAnsi="Cambria Math"/>
+            </w:rPr>
+            <m:t>=</m:t>
+          </m:r>
+          <m:r>
+            <m:rPr>
+              <m:sty m:val="p"/>
+            </m:rPr>
+            <w:rPr>
+              <w:rFonts w:ascii="Cambria Math" w:hAnsi="Cambria Math"/>
+            </w:rPr>
+            <m:t>πδ</m:t>
+          </m:r>
+          <m:d>
+            <m:dPr>
+              <m:ctrlPr>
+                <w:rPr>
+                  <w:rFonts w:ascii="Cambria Math" w:hAnsi="Cambria Math"/>
+                  <w:i/>
+                </w:rPr>
+              </m:ctrlPr>
+            </m:dPr>
+            <m:e>
+              <m:r>
+                <m:rPr>
+                  <m:sty m:val="p"/>
+                </m:rPr>
+                <w:rPr>
+                  <w:rFonts w:ascii="Cambria Math" w:hAnsi="Cambria Math"/>
+                </w:rPr>
+                <m:t>ω</m:t>
+              </m:r>
+              <m:r>
+                <w:rPr>
+                  <w:rFonts w:ascii="Cambria Math" w:hAnsi="Cambria Math"/>
+                </w:rPr>
+                <m:t>-</m:t>
+              </m:r>
+              <m:sSub>
+                <m:sSubPr>
+                  <m:ctrlPr>
+                    <w:rPr>
+                      <w:rFonts w:ascii="Cambria Math" w:hAnsi="Cambria Math"/>
+                      <w:i/>
+                    </w:rPr>
+                  </m:ctrlPr>
+                </m:sSubPr>
+                <m:e>
+                  <m:r>
+                    <m:rPr>
+                      <m:sty m:val="p"/>
+                    </m:rPr>
+                    <w:rPr>
+                      <w:rFonts w:ascii="Cambria Math" w:hAnsi="Cambria Math"/>
+                    </w:rPr>
+                    <m:t>ω</m:t>
+                  </m:r>
+                </m:e>
+                <m:sub>
+                  <m:r>
+                    <w:rPr>
+                      <w:rFonts w:ascii="Cambria Math" w:hAnsi="Cambria Math"/>
+                    </w:rPr>
+                    <m:t>0</m:t>
+                  </m:r>
+                </m:sub>
+              </m:sSub>
+            </m:e>
+          </m:d>
+          <m:r>
+            <w:rPr>
+              <w:rFonts w:ascii="Cambria Math" w:hAnsi="Cambria Math"/>
+            </w:rPr>
+            <m:t>+</m:t>
+          </m:r>
+          <m:r>
+            <m:rPr>
+              <m:sty m:val="p"/>
+            </m:rPr>
+            <w:rPr>
+              <w:rFonts w:ascii="Cambria Math" w:hAnsi="Cambria Math"/>
+            </w:rPr>
+            <m:t>πδ</m:t>
+          </m:r>
+          <m:d>
+            <m:dPr>
+              <m:ctrlPr>
+                <w:rPr>
+                  <w:rFonts w:ascii="Cambria Math" w:hAnsi="Cambria Math"/>
+                  <w:i/>
+                </w:rPr>
+              </m:ctrlPr>
+            </m:dPr>
+            <m:e>
+              <m:r>
+                <m:rPr>
+                  <m:sty m:val="p"/>
+                </m:rPr>
+                <w:rPr>
+                  <w:rFonts w:ascii="Cambria Math" w:hAnsi="Cambria Math"/>
+                </w:rPr>
+                <m:t>ω</m:t>
+              </m:r>
+              <m:r>
+                <w:rPr>
+                  <w:rFonts w:ascii="Cambria Math" w:hAnsi="Cambria Math"/>
+                </w:rPr>
+                <m:t>+</m:t>
+              </m:r>
+              <m:sSub>
+                <m:sSubPr>
+                  <m:ctrlPr>
+                    <w:rPr>
+                      <w:rFonts w:ascii="Cambria Math" w:hAnsi="Cambria Math"/>
+                      <w:i/>
+                    </w:rPr>
+                  </m:ctrlPr>
+                </m:sSubPr>
+                <m:e>
+                  <m:r>
+                    <m:rPr>
+                      <m:sty m:val="p"/>
+                    </m:rPr>
+                    <w:rPr>
+                      <w:rFonts w:ascii="Cambria Math" w:hAnsi="Cambria Math"/>
+                    </w:rPr>
+                    <m:t>ω</m:t>
+                  </m:r>
+                </m:e>
+                <m:sub>
+                  <m:r>
+                    <w:rPr>
+                      <w:rFonts w:ascii="Cambria Math" w:hAnsi="Cambria Math"/>
+                    </w:rPr>
+                    <m:t>0</m:t>
+                  </m:r>
+                </m:sub>
+              </m:sSub>
+            </m:e>
+          </m:d>
+        </m:oMath>
+      </m:oMathPara>
+    </w:p>
+    <w:p>
+      <w:pPr>
+        <w:pStyle w:val="Text"/>
+        <w:rPr>
+          <w:rtl/>
+        </w:rPr>
+      </w:pPr>
+      <w:r>
+        <w:rPr>
+          <w:rFonts w:hint="cs"/>
+          <w:rtl/>
+        </w:rPr>
+        <w:t xml:space="preserve">از طرفی با توجه به اینکه در </w:t>
+      </w:r>
+      <w:proofErr w:type="spellStart"/>
+      <w:r>
+        <w:rPr>
+          <w:rFonts w:hint="cs"/>
+          <w:rtl/>
+        </w:rPr>
+        <w:t>متلب</w:t>
+      </w:r>
+      <w:proofErr w:type="spellEnd"/>
+      <w:r>
+        <w:rPr>
+          <w:rFonts w:hint="cs"/>
+          <w:rtl/>
+        </w:rPr>
+        <w:t xml:space="preserve"> تبدیل فوریه را </w:t>
+      </w:r>
+      <w:r>
+        <w:t>normalize</w:t>
+      </w:r>
+      <w:r>
+        <w:rPr>
+          <w:rFonts w:hint="cs"/>
+          <w:rtl/>
+        </w:rPr>
+        <w:t xml:space="preserve"> </w:t>
+      </w:r>
+      <w:proofErr w:type="spellStart"/>
+      <w:r>
+        <w:rPr>
+          <w:rFonts w:hint="cs"/>
+          <w:rtl/>
+        </w:rPr>
+        <w:t>می‌کنیم</w:t>
+      </w:r>
+      <w:proofErr w:type="spellEnd"/>
+      <w:r>
+        <w:rPr>
+          <w:rFonts w:hint="cs"/>
+          <w:rtl/>
+        </w:rPr>
+        <w:t xml:space="preserve">، </w:t>
+      </w:r>
+      <w:proofErr w:type="spellStart"/>
+      <w:r>
+        <w:rPr>
+          <w:rFonts w:hint="cs"/>
+          <w:rtl/>
+        </w:rPr>
+        <w:t>ضرایب</w:t>
+      </w:r>
+      <w:proofErr w:type="spellEnd"/>
+      <w:r>
+        <w:rPr>
+          <w:rFonts w:hint="cs"/>
+          <w:rtl/>
+        </w:rPr>
+        <w:t xml:space="preserve"> </w:t>
+      </w:r>
+      <m:oMath>
+        <m:r>
+          <m:rPr>
+            <m:sty m:val="p"/>
+          </m:rPr>
+          <w:rPr>
+            <w:rFonts w:ascii="Cambria Math" w:hAnsi="Cambria Math"/>
+          </w:rPr>
+          <m:t>π</m:t>
+        </m:r>
+      </m:oMath>
+      <w:r>
+        <w:rPr>
+          <w:rFonts w:hint="cs"/>
+          <w:rtl/>
+        </w:rPr>
+        <w:t xml:space="preserve"> را از پاسخ حذف </w:t>
+      </w:r>
+      <w:proofErr w:type="spellStart"/>
+      <w:r>
+        <w:rPr>
+          <w:rFonts w:hint="cs"/>
+          <w:rtl/>
+        </w:rPr>
+        <w:t>می‌کنیم</w:t>
+      </w:r>
+      <w:proofErr w:type="spellEnd"/>
+      <w:r>
+        <w:rPr>
+          <w:rFonts w:hint="cs"/>
+          <w:rtl/>
+        </w:rPr>
+        <w:t>. با جایگذاری مقادیر، نتیجه به صورت زیر خواهد بود:</w:t>
+      </w:r>
+    </w:p>
+    <w:p>
+      <w:pPr>
+        <w:pStyle w:val="Text"/>
+        <w:bidi w:val="0"/>
+      </w:pPr>
+      <m:oMathPara>
+        <m:oMathParaPr>
+          <m:jc m:val="left"/>
+        </m:oMathParaPr>
+        <m:oMath>
+          <m:sSub>
+            <m:sSubPr>
+              <m:ctrlPr>
+                <w:rPr>
+                  <w:rFonts w:ascii="Cambria Math" w:hAnsi="Cambria Math"/>
+                  <w:i/>
+                </w:rPr>
+              </m:ctrlPr>
+            </m:sSubPr>
+            <m:e>
+              <m:r>
+                <m:rPr>
+                  <m:sty m:val="p"/>
+                </m:rPr>
+                <w:rPr>
+                  <w:rFonts w:ascii="Cambria Math" w:hAnsi="Cambria Math"/>
+                </w:rPr>
+                <m:t>ω</m:t>
+              </m:r>
+              <m:ctrlPr>
+                <w:rPr>
+                  <w:rFonts w:ascii="Cambria Math" w:hAnsi="Cambria Math"/>
+                </w:rPr>
+              </m:ctrlPr>
+            </m:e>
+            <m:sub>
+              <m:r>
+                <w:rPr>
+                  <w:rFonts w:ascii="Cambria Math" w:hAnsi="Cambria Math"/>
+                </w:rPr>
+                <m:t>0</m:t>
+              </m:r>
+            </m:sub>
+          </m:sSub>
+          <m:r>
+            <w:rPr>
+              <w:rFonts w:ascii="Cambria Math" w:hAnsi="Cambria Math"/>
+            </w:rPr>
+            <m:t>=10</m:t>
+          </m:r>
+          <m:r>
+            <m:rPr>
+              <m:sty m:val="p"/>
+            </m:rPr>
+            <w:rPr>
+              <w:rFonts w:ascii="Cambria Math" w:hAnsi="Cambria Math"/>
+            </w:rPr>
+            <m:t>π⟶</m:t>
+          </m:r>
+          <m:sSub>
+            <m:sSubPr>
+              <m:ctrlPr>
+                <w:rPr>
+                  <w:rFonts w:ascii="Cambria Math" w:hAnsi="Cambria Math"/>
+                  <w:i/>
+                </w:rPr>
+              </m:ctrlPr>
+            </m:sSubPr>
+            <m:e>
+              <m:r>
+                <m:rPr>
+                  <m:scr m:val="script"/>
+                </m:rPr>
+                <w:rPr>
+                  <w:rFonts w:ascii="Cambria Math" w:hAnsi="Cambria Math"/>
+                </w:rPr>
+                <m:t>F</m:t>
+              </m:r>
+            </m:e>
+            <m:sub>
+              <m:r>
+                <m:rPr>
+                  <m:scr m:val="script"/>
+                </m:rPr>
+                <w:rPr>
+                  <w:rFonts w:ascii="Cambria Math" w:hAnsi="Cambria Math"/>
+                </w:rPr>
+                <m:t>N</m:t>
+              </m:r>
+            </m:sub>
+          </m:sSub>
+          <m:r>
+            <m:rPr>
+              <m:lit/>
+            </m:rPr>
+            <w:rPr>
+              <w:rFonts w:ascii="Cambria Math" w:hAnsi="Cambria Math"/>
+            </w:rPr>
+            <m:t>{</m:t>
+          </m:r>
+          <m:func>
+            <m:funcPr>
+              <m:ctrlPr>
+                <w:rPr>
+                  <w:rFonts w:ascii="Cambria Math" w:hAnsi="Cambria Math"/>
+                  <w:i/>
+                </w:rPr>
+              </m:ctrlPr>
+            </m:funcPr>
+            <m:fName>
+              <m:r>
+                <w:rPr>
+                  <w:rFonts w:ascii="Cambria Math" w:hAnsi="Cambria Math"/>
+                </w:rPr>
+                <m:t>cos</m:t>
+              </m:r>
+            </m:fName>
+            <m:e>
+              <m:d>
+                <m:dPr>
+                  <m:ctrlPr>
+                    <w:rPr>
+                      <w:rFonts w:ascii="Cambria Math" w:hAnsi="Cambria Math"/>
+                      <w:i/>
+                    </w:rPr>
+                  </m:ctrlPr>
+                </m:dPr>
+                <m:e>
+                  <m:r>
+                    <w:rPr>
+                      <w:rFonts w:ascii="Cambria Math" w:hAnsi="Cambria Math"/>
+                    </w:rPr>
+                    <m:t>10</m:t>
+                  </m:r>
+                  <m:r>
+                    <m:rPr>
+                      <m:sty m:val="p"/>
+                    </m:rPr>
+                    <w:rPr>
+                      <w:rFonts w:ascii="Cambria Math" w:hAnsi="Cambria Math"/>
+                    </w:rPr>
+                    <m:t>π</m:t>
+                  </m:r>
+                  <m:r>
+                    <w:rPr>
+                      <w:rFonts w:ascii="Cambria Math" w:hAnsi="Cambria Math"/>
+                    </w:rPr>
+                    <m:t>t</m:t>
+                  </m:r>
+                </m:e>
+              </m:d>
+            </m:e>
+          </m:func>
+          <m:r>
+            <m:rPr>
+              <m:lit/>
+            </m:rPr>
+            <w:rPr>
+              <w:rFonts w:ascii="Cambria Math" w:hAnsi="Cambria Math"/>
+            </w:rPr>
+            <m:t>}</m:t>
+          </m:r>
+          <m:r>
+            <w:rPr>
+              <w:rFonts w:ascii="Cambria Math" w:hAnsi="Cambria Math"/>
+            </w:rPr>
+            <m:t>=</m:t>
+          </m:r>
+          <m:r>
+            <m:rPr>
+              <m:sty m:val="p"/>
+            </m:rPr>
+            <w:rPr>
+              <w:rFonts w:ascii="Cambria Math" w:hAnsi="Cambria Math"/>
+            </w:rPr>
+            <m:t>δ</m:t>
+          </m:r>
+          <m:d>
+            <m:dPr>
+              <m:ctrlPr>
+                <w:rPr>
+                  <w:rFonts w:ascii="Cambria Math" w:hAnsi="Cambria Math"/>
+                  <w:i/>
+                </w:rPr>
+              </m:ctrlPr>
+            </m:dPr>
+            <m:e>
+              <m:r>
+                <m:rPr>
+                  <m:sty m:val="p"/>
+                </m:rPr>
+                <w:rPr>
+                  <w:rFonts w:ascii="Cambria Math" w:hAnsi="Cambria Math"/>
+                </w:rPr>
+                <m:t>ω</m:t>
+              </m:r>
+              <m:r>
+                <w:rPr>
+                  <w:rFonts w:ascii="Cambria Math" w:hAnsi="Cambria Math"/>
+                </w:rPr>
+                <m:t>-10</m:t>
+              </m:r>
+              <m:r>
+                <m:rPr>
+                  <m:sty m:val="p"/>
+                </m:rPr>
+                <w:rPr>
+                  <w:rFonts w:ascii="Cambria Math" w:hAnsi="Cambria Math"/>
+                </w:rPr>
+                <m:t>π</m:t>
+              </m:r>
+            </m:e>
+          </m:d>
+          <m:r>
+            <w:rPr>
+              <w:rFonts w:ascii="Cambria Math" w:hAnsi="Cambria Math"/>
+            </w:rPr>
+            <m:t>+</m:t>
+          </m:r>
+          <m:r>
+            <m:rPr>
+              <m:sty m:val="p"/>
+            </m:rPr>
+            <w:rPr>
+              <w:rFonts w:ascii="Cambria Math" w:hAnsi="Cambria Math"/>
+            </w:rPr>
+            <m:t>δ</m:t>
+          </m:r>
+          <m:d>
+            <m:dPr>
+              <m:ctrlPr>
+                <w:rPr>
+                  <w:rFonts w:ascii="Cambria Math" w:hAnsi="Cambria Math"/>
+                  <w:i/>
+                </w:rPr>
+              </m:ctrlPr>
+            </m:dPr>
+            <m:e>
+              <m:r>
+                <m:rPr>
+                  <m:sty m:val="p"/>
+                </m:rPr>
+                <w:rPr>
+                  <w:rFonts w:ascii="Cambria Math" w:hAnsi="Cambria Math"/>
+                </w:rPr>
+                <m:t>ω</m:t>
+              </m:r>
+              <m:r>
+                <w:rPr>
+                  <w:rFonts w:ascii="Cambria Math" w:hAnsi="Cambria Math"/>
+                </w:rPr>
+                <m:t>+10</m:t>
+              </m:r>
+              <m:r>
+                <m:rPr>
+                  <m:sty m:val="p"/>
+                </m:rPr>
+                <w:rPr>
+                  <w:rFonts w:ascii="Cambria Math" w:hAnsi="Cambria Math"/>
+                </w:rPr>
+                <m:t>π</m:t>
+              </m:r>
+            </m:e>
+          </m:d>
+        </m:oMath>
+      </m:oMathPara>
+    </w:p>
+    <w:p>
+      <w:pPr>
+        <w:pStyle w:val="Text"/>
+        <w:rPr>
+          <w:rtl/>
+        </w:rPr>
+      </w:pPr>
+      <w:r>
+        <w:rPr>
+          <w:rFonts w:hint="cs"/>
+          <w:rtl/>
+        </w:rPr>
+        <w:t xml:space="preserve">از طرفی نمودارها به جای اینکه بر اساس </w:t>
+      </w:r>
+      <m:oMath>
+        <m:r>
+          <m:rPr>
+            <m:sty m:val="p"/>
+          </m:rPr>
+          <w:rPr>
+            <w:rFonts w:ascii="Cambria Math" w:hAnsi="Cambria Math"/>
+          </w:rPr>
+          <m:t>ω</m:t>
+        </m:r>
+      </m:oMath>
+      <w:r>
+        <w:rPr>
+          <w:rFonts w:hint="cs"/>
+          <w:rtl/>
+        </w:rPr>
+        <w:t xml:space="preserve"> رسم شده باشند، بر حسب </w:t>
+      </w:r>
+      <m:oMath>
+        <m:r>
+          <w:rPr>
+            <w:rFonts w:ascii="Cambria Math" w:hAnsi="Cambria Math"/>
+          </w:rPr>
+          <m:t>f</m:t>
+        </m:r>
+      </m:oMath>
+      <w:r>
+        <w:rPr>
+          <w:rFonts w:hint="cs"/>
+          <w:rtl/>
+        </w:rPr>
+        <w:t xml:space="preserve"> رسم </w:t>
+      </w:r>
+      <w:proofErr w:type="spellStart"/>
+      <w:r>
+        <w:rPr>
+          <w:rFonts w:hint="cs"/>
+          <w:rtl/>
+        </w:rPr>
+        <w:t>شده‌اند</w:t>
+      </w:r>
+      <w:proofErr w:type="spellEnd"/>
+      <w:r>
+        <w:rPr>
+          <w:rFonts w:hint="cs"/>
+          <w:rtl/>
+        </w:rPr>
+        <w:t>. در نتیجه باید این تغییر متغیر را نیز لحاظ کنیم:</w:t>
+      </w:r>
+    </w:p>
+    <w:p>
+      <w:pPr>
+        <w:pStyle w:val="Text"/>
+        <w:bidi w:val="0"/>
+      </w:pPr>
+      <m:oMathPara>
+        <m:oMathParaPr>
+          <m:jc m:val="left"/>
+        </m:oMathParaPr>
+        <m:oMath>
+          <m:r>
+            <m:rPr>
+              <m:sty m:val="p"/>
+            </m:rPr>
+            <w:rPr>
+              <w:rFonts w:ascii="Cambria Math" w:hAnsi="Cambria Math"/>
+            </w:rPr>
+            <m:t>ω</m:t>
+          </m:r>
+          <m:r>
+            <w:rPr>
+              <w:rFonts w:ascii="Cambria Math" w:hAnsi="Cambria Math"/>
+            </w:rPr>
+            <m:t>=2</m:t>
+          </m:r>
+          <m:r>
+            <m:rPr>
+              <m:sty m:val="p"/>
+            </m:rPr>
+            <w:rPr>
+              <w:rFonts w:ascii="Cambria Math" w:hAnsi="Cambria Math"/>
+            </w:rPr>
+            <m:t>π</m:t>
+          </m:r>
+          <m:r>
+            <w:rPr>
+              <w:rFonts w:ascii="Cambria Math" w:hAnsi="Cambria Math"/>
+            </w:rPr>
+            <m:t>f</m:t>
+          </m:r>
+          <m:r>
+            <m:rPr>
+              <m:sty m:val="p"/>
+            </m:rPr>
+            <w:rPr>
+              <w:rFonts w:ascii="Cambria Math" w:hAnsi="Cambria Math"/>
+            </w:rPr>
+            <m:t>⟶</m:t>
+          </m:r>
+          <m:sSub>
+            <m:sSubPr>
+              <m:ctrlPr>
+                <w:rPr>
+                  <w:rFonts w:ascii="Cambria Math" w:hAnsi="Cambria Math"/>
+                  <w:i/>
+                </w:rPr>
+              </m:ctrlPr>
+            </m:sSubPr>
+            <m:e>
+              <m:r>
+                <m:rPr>
+                  <m:scr m:val="script"/>
+                </m:rPr>
+                <w:rPr>
+                  <w:rFonts w:ascii="Cambria Math" w:hAnsi="Cambria Math"/>
+                </w:rPr>
+                <m:t>F</m:t>
+              </m:r>
+            </m:e>
+            <m:sub>
+              <m:r>
+                <m:rPr>
+                  <m:scr m:val="script"/>
+                </m:rPr>
+                <w:rPr>
+                  <w:rFonts w:ascii="Cambria Math" w:hAnsi="Cambria Math"/>
+                </w:rPr>
+                <m:t>N</m:t>
+              </m:r>
+            </m:sub>
+          </m:sSub>
+          <m:r>
+            <m:rPr>
+              <m:lit/>
+            </m:rPr>
+            <w:rPr>
+              <w:rFonts w:ascii="Cambria Math" w:hAnsi="Cambria Math"/>
+            </w:rPr>
+            <m:t>{</m:t>
+          </m:r>
+          <m:func>
+            <m:funcPr>
+              <m:ctrlPr>
+                <w:rPr>
+                  <w:rFonts w:ascii="Cambria Math" w:hAnsi="Cambria Math"/>
+                  <w:i/>
+                </w:rPr>
+              </m:ctrlPr>
+            </m:funcPr>
+            <m:fName>
+              <m:r>
+                <w:rPr>
+                  <w:rFonts w:ascii="Cambria Math" w:hAnsi="Cambria Math"/>
+                </w:rPr>
+                <m:t>cos</m:t>
+              </m:r>
+            </m:fName>
+            <m:e>
+              <m:d>
+                <m:dPr>
+                  <m:ctrlPr>
+                    <w:rPr>
+                      <w:rFonts w:ascii="Cambria Math" w:hAnsi="Cambria Math"/>
+                      <w:i/>
+                    </w:rPr>
+                  </m:ctrlPr>
+                </m:dPr>
+                <m:e>
+                  <m:r>
+                    <w:rPr>
+                      <w:rFonts w:ascii="Cambria Math" w:hAnsi="Cambria Math"/>
+                    </w:rPr>
+                    <m:t>10</m:t>
+                  </m:r>
+                  <m:r>
+                    <m:rPr>
+                      <m:sty m:val="p"/>
+                    </m:rPr>
+                    <w:rPr>
+                      <w:rFonts w:ascii="Cambria Math" w:hAnsi="Cambria Math"/>
+                    </w:rPr>
+                    <m:t>π</m:t>
+                  </m:r>
+                  <m:r>
+                    <w:rPr>
+                      <w:rFonts w:ascii="Cambria Math" w:hAnsi="Cambria Math"/>
+                    </w:rPr>
+                    <m:t>t</m:t>
+                  </m:r>
+                </m:e>
+              </m:d>
+            </m:e>
+          </m:func>
+          <m:r>
+            <m:rPr>
+              <m:lit/>
+            </m:rPr>
+            <w:rPr>
+              <w:rFonts w:ascii="Cambria Math" w:hAnsi="Cambria Math"/>
+            </w:rPr>
+            <m:t>}</m:t>
+          </m:r>
+          <m:r>
+            <w:rPr>
+              <w:rFonts w:ascii="Cambria Math" w:hAnsi="Cambria Math"/>
+            </w:rPr>
+            <m:t>=</m:t>
+          </m:r>
+          <m:r>
+            <m:rPr>
+              <m:sty m:val="p"/>
+            </m:rPr>
+            <w:rPr>
+              <w:rFonts w:ascii="Cambria Math" w:hAnsi="Cambria Math"/>
+            </w:rPr>
+            <m:t>δ</m:t>
+          </m:r>
+          <m:d>
+            <m:dPr>
+              <m:ctrlPr>
+                <w:rPr>
+                  <w:rFonts w:ascii="Cambria Math" w:hAnsi="Cambria Math"/>
+                  <w:i/>
+                </w:rPr>
+              </m:ctrlPr>
+            </m:dPr>
+            <m:e>
+              <m:r>
+                <w:rPr>
+                  <w:rFonts w:ascii="Cambria Math" w:hAnsi="Cambria Math"/>
+                </w:rPr>
+                <m:t>f-5</m:t>
+              </m:r>
+            </m:e>
+          </m:d>
+          <m:r>
+            <w:rPr>
+              <w:rFonts w:ascii="Cambria Math" w:hAnsi="Cambria Math"/>
+            </w:rPr>
+            <m:t>+</m:t>
+          </m:r>
+          <m:r>
+            <m:rPr>
+              <m:sty m:val="p"/>
+            </m:rPr>
+            <w:rPr>
+              <w:rFonts w:ascii="Cambria Math" w:hAnsi="Cambria Math"/>
+            </w:rPr>
+            <m:t>δ</m:t>
+          </m:r>
+          <m:d>
+            <m:dPr>
+              <m:ctrlPr>
+                <w:rPr>
+                  <w:rFonts w:ascii="Cambria Math" w:hAnsi="Cambria Math"/>
+                  <w:i/>
+                </w:rPr>
+              </m:ctrlPr>
+            </m:dPr>
+            <m:e>
+              <m:r>
+                <w:rPr>
+                  <w:rFonts w:ascii="Cambria Math" w:hAnsi="Cambria Math"/>
+                </w:rPr>
+                <m:t>f+5</m:t>
+              </m:r>
+            </m:e>
+          </m:d>
+        </m:oMath>
+      </m:oMathPara>
+    </w:p>
+    <w:p>
+      <w:pPr>
+        <w:pStyle w:val="Text"/>
+        <w:rPr>
+          <w:rFonts w:hint="cs"/>
+        </w:rPr>
+      </w:pPr>
+      <w:r>
+        <w:rPr>
+          <w:rFonts w:hint="cs"/>
+          <w:rtl/>
+        </w:rPr>
+        <w:t xml:space="preserve">همانطور که مشاهده </w:t>
+      </w:r>
+      <w:proofErr w:type="spellStart"/>
+      <w:r>
+        <w:rPr>
+          <w:rFonts w:hint="cs"/>
+          <w:rtl/>
+        </w:rPr>
+        <w:t>می‌شود</w:t>
+      </w:r>
+      <w:proofErr w:type="spellEnd"/>
+      <w:r>
+        <w:rPr>
+          <w:rFonts w:hint="cs"/>
+          <w:rtl/>
+        </w:rPr>
+        <w:t>، محاسبات تئوری با مقدار بدست آمده مطابقت دارد.</w:t>
+      </w:r>
     </w:p>
     <w:sectPr>
-      <w:headerReference w:type="default" r:id="rId8"/>
-      <w:footerReference w:type="default" r:id="rId9"/>
+      <w:headerReference w:type="default" r:id="rId11"/>
+      <w:footerReference w:type="default" r:id="rId12"/>
       <w:footnotePr>
         <w:numRestart w:val="eachPage"/>
       </w:footnotePr>
@@ -2058,6 +3472,94 @@
     </w:lvl>
   </w:abstractNum>
   <w:abstractNum w:abstractNumId="17" w15:restartNumberingAfterBreak="0">
+    <w:nsid w:val="631B4915"/>
+    <w:multiLevelType w:val="hybridMultilevel"/>
+    <w:tmpl w:val="B0AE9714"/>
+    <w:lvl w:ilvl="0" w:tplc="87540044">
+      <w:numFmt w:val="decimal"/>
+      <w:lvlText w:val="%1."/>
+      <w:lvlJc w:val="left"/>
+      <w:pPr>
+        <w:ind w:left="360" w:hanging="360"/>
+      </w:pPr>
+      <w:rPr>
+        <w:rFonts w:hint="default"/>
+      </w:rPr>
+    </w:lvl>
+    <w:lvl w:ilvl="1" w:tplc="04090019" w:tentative="1">
+      <w:start w:val="1"/>
+      <w:numFmt w:val="lowerLetter"/>
+      <w:lvlText w:val="%2."/>
+      <w:lvlJc w:val="left"/>
+      <w:pPr>
+        <w:ind w:left="1080" w:hanging="360"/>
+      </w:pPr>
+    </w:lvl>
+    <w:lvl w:ilvl="2" w:tplc="0409001B" w:tentative="1">
+      <w:start w:val="1"/>
+      <w:numFmt w:val="lowerRoman"/>
+      <w:lvlText w:val="%3."/>
+      <w:lvlJc w:val="right"/>
+      <w:pPr>
+        <w:ind w:left="1800" w:hanging="180"/>
+      </w:pPr>
+    </w:lvl>
+    <w:lvl w:ilvl="3" w:tplc="0409000F" w:tentative="1">
+      <w:start w:val="1"/>
+      <w:numFmt w:val="decimal"/>
+      <w:lvlText w:val="%4."/>
+      <w:lvlJc w:val="left"/>
+      <w:pPr>
+        <w:ind w:left="2520" w:hanging="360"/>
+      </w:pPr>
+    </w:lvl>
+    <w:lvl w:ilvl="4" w:tplc="04090019" w:tentative="1">
+      <w:start w:val="1"/>
+      <w:numFmt w:val="lowerLetter"/>
+      <w:lvlText w:val="%5."/>
+      <w:lvlJc w:val="left"/>
+      <w:pPr>
+        <w:ind w:left="3240" w:hanging="360"/>
+      </w:pPr>
+    </w:lvl>
+    <w:lvl w:ilvl="5" w:tplc="0409001B" w:tentative="1">
+      <w:start w:val="1"/>
+      <w:numFmt w:val="lowerRoman"/>
+      <w:lvlText w:val="%6."/>
+      <w:lvlJc w:val="right"/>
+      <w:pPr>
+        <w:ind w:left="3960" w:hanging="180"/>
+      </w:pPr>
+    </w:lvl>
+    <w:lvl w:ilvl="6" w:tplc="0409000F" w:tentative="1">
+      <w:start w:val="1"/>
+      <w:numFmt w:val="decimal"/>
+      <w:lvlText w:val="%7."/>
+      <w:lvlJc w:val="left"/>
+      <w:pPr>
+        <w:ind w:left="4680" w:hanging="360"/>
+      </w:pPr>
+    </w:lvl>
+    <w:lvl w:ilvl="7" w:tplc="04090019" w:tentative="1">
+      <w:start w:val="1"/>
+      <w:numFmt w:val="lowerLetter"/>
+      <w:lvlText w:val="%8."/>
+      <w:lvlJc w:val="left"/>
+      <w:pPr>
+        <w:ind w:left="5400" w:hanging="360"/>
+      </w:pPr>
+    </w:lvl>
+    <w:lvl w:ilvl="8" w:tplc="0409001B" w:tentative="1">
+      <w:start w:val="1"/>
+      <w:numFmt w:val="lowerRoman"/>
+      <w:lvlText w:val="%9."/>
+      <w:lvlJc w:val="right"/>
+      <w:pPr>
+        <w:ind w:left="6120" w:hanging="180"/>
+      </w:pPr>
+    </w:lvl>
+  </w:abstractNum>
+  <w:abstractNum w:abstractNumId="18" w15:restartNumberingAfterBreak="0">
     <w:nsid w:val="66D82FC2"/>
     <w:multiLevelType w:val="hybridMultilevel"/>
     <w:tmpl w:val="7AB86EAE"/>
@@ -2170,7 +3672,7 @@
       </w:rPr>
     </w:lvl>
   </w:abstractNum>
-  <w:abstractNum w:abstractNumId="18" w15:restartNumberingAfterBreak="0">
+  <w:abstractNum w:abstractNumId="19" w15:restartNumberingAfterBreak="0">
     <w:nsid w:val="691F277F"/>
     <w:multiLevelType w:val="hybridMultilevel"/>
     <w:tmpl w:val="763E9A74"/>
@@ -2259,7 +3761,7 @@
       </w:pPr>
     </w:lvl>
   </w:abstractNum>
-  <w:abstractNum w:abstractNumId="19" w15:restartNumberingAfterBreak="0">
+  <w:abstractNum w:abstractNumId="20" w15:restartNumberingAfterBreak="0">
     <w:nsid w:val="6BD33A9D"/>
     <w:multiLevelType w:val="hybridMultilevel"/>
     <w:tmpl w:val="B54000BE"/>
@@ -2372,7 +3874,7 @@
       </w:rPr>
     </w:lvl>
   </w:abstractNum>
-  <w:abstractNum w:abstractNumId="20" w15:restartNumberingAfterBreak="0">
+  <w:abstractNum w:abstractNumId="21" w15:restartNumberingAfterBreak="0">
     <w:nsid w:val="75B90F2A"/>
     <w:multiLevelType w:val="hybridMultilevel"/>
     <w:tmpl w:val="FD6486F6"/>
@@ -2485,7 +3987,7 @@
       </w:rPr>
     </w:lvl>
   </w:abstractNum>
-  <w:abstractNum w:abstractNumId="21" w15:restartNumberingAfterBreak="0">
+  <w:abstractNum w:abstractNumId="22" w15:restartNumberingAfterBreak="0">
     <w:nsid w:val="7A5B4BD3"/>
     <w:multiLevelType w:val="hybridMultilevel"/>
     <w:tmpl w:val="9E0A8924"/>
@@ -2572,7 +4074,7 @@
     </w:lvl>
   </w:abstractNum>
   <w:num w:numId="1">
-    <w:abstractNumId w:val="21"/>
+    <w:abstractNumId w:val="22"/>
   </w:num>
   <w:num w:numId="2">
     <w:abstractNumId w:val="12"/>
@@ -2641,13 +4143,13 @@
     <w:abstractNumId w:val="13"/>
   </w:num>
   <w:num w:numId="19">
-    <w:abstractNumId w:val="20"/>
+    <w:abstractNumId w:val="21"/>
   </w:num>
   <w:num w:numId="20">
     <w:abstractNumId w:val="16"/>
   </w:num>
   <w:num w:numId="21">
-    <w:abstractNumId w:val="19"/>
+    <w:abstractNumId w:val="20"/>
   </w:num>
   <w:num w:numId="22">
     <w:abstractNumId w:val="9"/>
@@ -2668,7 +4170,7 @@
     <w:abstractNumId w:val="1"/>
   </w:num>
   <w:num w:numId="26">
-    <w:abstractNumId w:val="17"/>
+    <w:abstractNumId w:val="18"/>
   </w:num>
   <w:num w:numId="27">
     <w:abstractNumId w:val="7"/>
@@ -2683,7 +4185,10 @@
     </w:lvlOverride>
   </w:num>
   <w:num w:numId="30">
-    <w:abstractNumId w:val="18"/>
+    <w:abstractNumId w:val="19"/>
+  </w:num>
+  <w:num w:numId="31">
+    <w:abstractNumId w:val="17"/>
   </w:num>
 </w:numbering>
 </file>

</xml_diff>

<commit_message>
Add CA3 part 2 questions
</commit_message>
<xml_diff>
--- a/CA3/Report.docx
+++ b/CA3/Report.docx
@@ -322,6 +322,7 @@
       </w:pPr>
       <w:r>
         <w:rPr>
+          <w:noProof/>
           <w:rtl/>
         </w:rPr>
         <w:drawing>
@@ -391,6 +392,7 @@
       </w:pPr>
       <w:r>
         <w:rPr>
+          <w:noProof/>
           <w:rtl/>
         </w:rPr>
         <w:drawing>
@@ -456,7 +458,6 @@
       <w:pPr>
         <w:pStyle w:val="Text"/>
         <w:rPr>
-          <w:rFonts w:hint="cs"/>
           <w:rtl/>
         </w:rPr>
       </w:pPr>
@@ -910,7 +911,7 @@
           <w:rFonts w:hint="cs"/>
           <w:rtl/>
         </w:rPr>
-        <w:t xml:space="preserve"> را از پاسخ حذف م</w:t>
+        <w:t xml:space="preserve"> را از پاسخ حذف </w:t>
       </w:r>
       <w:proofErr w:type="spellStart"/>
       <w:r>
@@ -918,7 +919,7 @@
           <w:rFonts w:hint="cs"/>
           <w:rtl/>
         </w:rPr>
-        <w:t>ی‌کنیم</w:t>
+        <w:t>می‌کنیم</w:t>
       </w:r>
       <w:proofErr w:type="spellEnd"/>
       <w:r>
@@ -1241,23 +1242,7 @@
           <w:rFonts w:hint="cs"/>
           <w:rtl/>
         </w:rPr>
-        <w:t xml:space="preserve"> رسم شده‌اند. در نتیجه باید این ت</w:t>
-      </w:r>
-      <w:proofErr w:type="spellStart"/>
-      <w:r>
-        <w:rPr>
-          <w:rFonts w:hint="cs"/>
-          <w:rtl/>
-        </w:rPr>
-        <w:t>غییر</w:t>
-      </w:r>
-      <w:proofErr w:type="spellEnd"/>
-      <w:r>
-        <w:rPr>
-          <w:rFonts w:hint="cs"/>
-          <w:rtl/>
-        </w:rPr>
-        <w:t xml:space="preserve"> متغیر را نیز لحاظ کنیم:</w:t>
+        <w:t xml:space="preserve"> رسم شده‌اند. در نتیجه باید این تغییر متغیر را نیز لحاظ کنیم:</w:t>
       </w:r>
     </w:p>
     <w:p>
@@ -1576,6 +1561,7 @@
       </w:pPr>
       <w:r>
         <w:rPr>
+          <w:noProof/>
           <w:rtl/>
         </w:rPr>
         <w:drawing>
@@ -1647,6 +1633,7 @@
       </w:pPr>
       <w:r>
         <w:rPr>
+          <w:noProof/>
           <w:rtl/>
         </w:rPr>
         <w:drawing>
@@ -2224,23 +2211,7 @@
           <w:rFonts w:hint="cs"/>
           <w:rtl/>
         </w:rPr>
-        <w:t xml:space="preserve"> مد ن</w:t>
-      </w:r>
-      <w:proofErr w:type="spellStart"/>
-      <w:r>
-        <w:rPr>
-          <w:rFonts w:hint="cs"/>
-          <w:rtl/>
-        </w:rPr>
-        <w:t>ظر</w:t>
-      </w:r>
-      <w:proofErr w:type="spellEnd"/>
-      <w:r>
-        <w:rPr>
-          <w:rFonts w:hint="cs"/>
-          <w:rtl/>
-        </w:rPr>
-        <w:t xml:space="preserve"> است.</w:t>
+        <w:t xml:space="preserve"> مد نظر است.</w:t>
       </w:r>
       <w:r>
         <w:rPr>
@@ -2300,6 +2271,7 @@
       </w:pPr>
       <w:r>
         <w:rPr>
+          <w:noProof/>
           <w:rtl/>
         </w:rPr>
         <w:lastRenderedPageBreak/>
@@ -2483,6 +2455,7 @@
       </w:pPr>
       <w:r>
         <w:rPr>
+          <w:noProof/>
           <w:rtl/>
         </w:rPr>
         <w:drawing>
@@ -2548,6 +2521,7 @@
       </w:pPr>
       <w:r>
         <w:rPr>
+          <w:noProof/>
           <w:rtl/>
         </w:rPr>
         <w:drawing>
@@ -2687,16 +2661,7 @@
                     <w:rPr>
                       <w:rFonts w:ascii="Cambria Math" w:hAnsi="Cambria Math"/>
                     </w:rPr>
-                    <m:t>π</m:t>
-                  </m:r>
-                  <m:r>
-                    <m:rPr>
-                      <m:sty m:val="p"/>
-                    </m:rPr>
-                    <w:rPr>
-                      <w:rFonts w:ascii="Cambria Math" w:hAnsi="Cambria Math"/>
-                    </w:rPr>
-                    <m:t>t</m:t>
+                    <m:t>πt</m:t>
                   </m:r>
                   <m:ctrlPr>
                     <w:rPr>
@@ -3055,31 +3020,13 @@
               </m:r>
               <m:r>
                 <m:rPr>
-                  <m:sty m:val="p"/>
-                </m:rPr>
-                <w:rPr>
-                  <w:rFonts w:ascii="Cambria Math" w:hAnsi="Cambria Math"/>
-                </w:rPr>
-                <m:t> </m:t>
-              </m:r>
-              <m:r>
-                <m:rPr>
-                  <m:sty m:val="p"/>
-                </m:rPr>
-                <w:rPr>
-                  <w:rFonts w:ascii="Cambria Math" w:hAnsi="Cambria Math"/>
-                </w:rPr>
-                <m:t>*</m:t>
-              </m:r>
-              <m:r>
-                <m:rPr>
                   <m:scr m:val="script"/>
                   <m:sty m:val="p"/>
                 </m:rPr>
                 <w:rPr>
                   <w:rFonts w:ascii="Cambria Math" w:hAnsi="Cambria Math"/>
                 </w:rPr>
-                <m:t> F</m:t>
+                <m:t> * F</m:t>
               </m:r>
               <m:r>
                 <m:rPr>
@@ -3855,6 +3802,7 @@
       </w:pPr>
       <w:r>
         <w:rPr>
+          <w:noProof/>
           <w:rtl/>
         </w:rPr>
         <w:lastRenderedPageBreak/>
@@ -4037,6 +3985,7 @@
       </w:pPr>
       <w:r>
         <w:rPr>
+          <w:noProof/>
           <w:rtl/>
         </w:rPr>
         <w:drawing>
@@ -4102,6 +4051,7 @@
       </w:pPr>
       <w:r>
         <w:rPr>
+          <w:noProof/>
           <w:rtl/>
         </w:rPr>
         <w:drawing>
@@ -4659,13 +4609,7 @@
                             <w:rPr>
                               <w:rFonts w:ascii="Cambria Math" w:hAnsi="Cambria Math"/>
                             </w:rPr>
-                            <m:t>t</m:t>
-                          </m:r>
-                          <m:r>
-                            <w:rPr>
-                              <w:rFonts w:ascii="Cambria Math" w:hAnsi="Cambria Math"/>
-                            </w:rPr>
-                            <m:t>+</m:t>
+                            <m:t>t+</m:t>
                           </m:r>
                           <m:sSub>
                             <m:sSubPr>
@@ -7096,7 +7040,16 @@
                   <w:rPr>
                     <w:rFonts w:ascii="Cambria Math" w:hAnsi="Cambria Math"/>
                   </w:rPr>
-                  <m:t>t-2k</m:t>
+                  <m:t>t-2</m:t>
+                </m:r>
+                <m:r>
+                  <m:rPr>
+                    <m:sty m:val="bi"/>
+                  </m:rPr>
+                  <w:rPr>
+                    <w:rFonts w:ascii="Cambria Math" w:hAnsi="Cambria Math"/>
+                  </w:rPr>
+                  <m:t>k</m:t>
                 </m:r>
               </m:e>
             </m:d>
@@ -7127,6 +7080,7 @@
       </w:pPr>
       <w:r>
         <w:rPr>
+          <w:noProof/>
           <w:rtl/>
         </w:rPr>
         <w:drawing>
@@ -7192,6 +7146,7 @@
       </w:pPr>
       <w:r>
         <w:rPr>
+          <w:noProof/>
           <w:rtl/>
         </w:rPr>
         <w:drawing>
@@ -7250,7 +7205,6 @@
       <w:pPr>
         <w:pStyle w:val="Text"/>
         <w:rPr>
-          <w:rFonts w:hint="cs"/>
           <w:rtl/>
         </w:rPr>
       </w:pPr>
@@ -7622,9 +7576,2066 @@
         <w:t xml:space="preserve"> که در این تابع برابر با 2 است وابسته است. در نتیجه دوره تناوب این قطار برابر با 2 خواهد بود.</w:t>
       </w:r>
     </w:p>
+    <w:p>
+      <w:pPr>
+        <w:pStyle w:val="Heading1"/>
+        <w:rPr>
+          <w:rtl/>
+        </w:rPr>
+      </w:pPr>
+      <w:r>
+        <w:rPr>
+          <w:rFonts w:hint="cs"/>
+          <w:rtl/>
+        </w:rPr>
+        <w:lastRenderedPageBreak/>
+        <w:t>بخش دوم</w:t>
+      </w:r>
+    </w:p>
+    <w:p>
+      <w:pPr>
+        <w:pStyle w:val="Heading2"/>
+        <w:numPr>
+          <w:ilvl w:val="0"/>
+          <w:numId w:val="5"/>
+        </w:numPr>
+        <w:rPr>
+          <w:rtl/>
+        </w:rPr>
+      </w:pPr>
+      <w:r>
+        <w:rPr>
+          <w:rFonts w:hint="cs"/>
+          <w:rtl/>
+        </w:rPr>
+        <w:t>تابع دلتا</w:t>
+      </w:r>
+    </w:p>
+    <w:p>
+      <w:pPr>
+        <w:pStyle w:val="Heading3"/>
+        <w:rPr>
+          <w:rtl/>
+        </w:rPr>
+      </w:pPr>
+      <w:r>
+        <w:rPr>
+          <w:rFonts w:hint="cs"/>
+          <w:rtl/>
+        </w:rPr>
+        <w:t>الف) نمودار سیگنال</w:t>
+      </w:r>
+    </w:p>
+    <w:p>
+      <w:pPr>
+        <w:pStyle w:val="Figure"/>
+        <w:rPr>
+          <w:rtl/>
+        </w:rPr>
+      </w:pPr>
+      <w:r>
+        <w:rPr>
+          <w:noProof/>
+          <w:rtl/>
+        </w:rPr>
+        <w:drawing>
+          <wp:inline distT="0" distB="0" distL="0" distR="0" wp14:anchorId="4D1685DB" wp14:editId="60A5FE69">
+            <wp:extent cx="3622358" cy="1460204"/>
+            <wp:effectExtent l="0" t="0" r="0" b="6985"/>
+            <wp:docPr id="14" name="Picture 14"/>
+            <wp:cNvGraphicFramePr>
+              <a:graphicFrameLocks xmlns:a="http://schemas.openxmlformats.org/drawingml/2006/main" noChangeAspect="1"/>
+            </wp:cNvGraphicFramePr>
+            <a:graphic xmlns:a="http://schemas.openxmlformats.org/drawingml/2006/main">
+              <a:graphicData uri="http://schemas.openxmlformats.org/drawingml/2006/picture">
+                <pic:pic xmlns:pic="http://schemas.openxmlformats.org/drawingml/2006/picture">
+                  <pic:nvPicPr>
+                    <pic:cNvPr id="14" name="Picture 14"/>
+                    <pic:cNvPicPr/>
+                  </pic:nvPicPr>
+                  <pic:blipFill>
+                    <a:blip r:embed="rId21" cstate="print">
+                      <a:extLst>
+                        <a:ext uri="{28A0092B-C50C-407E-A947-70E740481C1C}">
+                          <a14:useLocalDpi xmlns:a14="http://schemas.microsoft.com/office/drawing/2010/main" val="0"/>
+                        </a:ext>
+                      </a:extLst>
+                    </a:blip>
+                    <a:stretch>
+                      <a:fillRect/>
+                    </a:stretch>
+                  </pic:blipFill>
+                  <pic:spPr>
+                    <a:xfrm>
+                      <a:off x="0" y="0"/>
+                      <a:ext cx="3622358" cy="1460204"/>
+                    </a:xfrm>
+                    <a:prstGeom prst="rect">
+                      <a:avLst/>
+                    </a:prstGeom>
+                  </pic:spPr>
+                </pic:pic>
+              </a:graphicData>
+            </a:graphic>
+          </wp:inline>
+        </w:drawing>
+      </w:r>
+    </w:p>
+    <w:p>
+      <w:pPr>
+        <w:pStyle w:val="Heading3"/>
+        <w:rPr>
+          <w:rtl/>
+        </w:rPr>
+      </w:pPr>
+      <w:r>
+        <w:rPr>
+          <w:rFonts w:hint="cs"/>
+          <w:rtl/>
+        </w:rPr>
+        <w:t>ب) نمودار اندازه تبدیل فوریه سیگنال</w:t>
+      </w:r>
+    </w:p>
+    <w:p>
+      <w:pPr>
+        <w:pStyle w:val="Figure"/>
+        <w:rPr>
+          <w:rtl/>
+        </w:rPr>
+      </w:pPr>
+      <w:r>
+        <w:rPr>
+          <w:noProof/>
+          <w:rtl/>
+        </w:rPr>
+        <w:drawing>
+          <wp:inline distT="0" distB="0" distL="0" distR="0" wp14:anchorId="26F70F88" wp14:editId="5CDBB5C5">
+            <wp:extent cx="3624097" cy="1319341"/>
+            <wp:effectExtent l="0" t="0" r="0" b="0"/>
+            <wp:docPr id="15" name="Picture 15"/>
+            <wp:cNvGraphicFramePr>
+              <a:graphicFrameLocks xmlns:a="http://schemas.openxmlformats.org/drawingml/2006/main" noChangeAspect="1"/>
+            </wp:cNvGraphicFramePr>
+            <a:graphic xmlns:a="http://schemas.openxmlformats.org/drawingml/2006/main">
+              <a:graphicData uri="http://schemas.openxmlformats.org/drawingml/2006/picture">
+                <pic:pic xmlns:pic="http://schemas.openxmlformats.org/drawingml/2006/picture">
+                  <pic:nvPicPr>
+                    <pic:cNvPr id="15" name="Picture 15"/>
+                    <pic:cNvPicPr/>
+                  </pic:nvPicPr>
+                  <pic:blipFill>
+                    <a:blip r:embed="rId22" cstate="print">
+                      <a:extLst>
+                        <a:ext uri="{28A0092B-C50C-407E-A947-70E740481C1C}">
+                          <a14:useLocalDpi xmlns:a14="http://schemas.microsoft.com/office/drawing/2010/main" val="0"/>
+                        </a:ext>
+                      </a:extLst>
+                    </a:blip>
+                    <a:stretch>
+                      <a:fillRect/>
+                    </a:stretch>
+                  </pic:blipFill>
+                  <pic:spPr>
+                    <a:xfrm>
+                      <a:off x="0" y="0"/>
+                      <a:ext cx="3624097" cy="1319341"/>
+                    </a:xfrm>
+                    <a:prstGeom prst="rect">
+                      <a:avLst/>
+                    </a:prstGeom>
+                  </pic:spPr>
+                </pic:pic>
+              </a:graphicData>
+            </a:graphic>
+          </wp:inline>
+        </w:drawing>
+      </w:r>
+    </w:p>
+    <w:p>
+      <w:pPr>
+        <w:pStyle w:val="Heading3"/>
+        <w:rPr>
+          <w:rtl/>
+        </w:rPr>
+      </w:pPr>
+      <w:r>
+        <w:rPr>
+          <w:rFonts w:hint="cs"/>
+          <w:rtl/>
+        </w:rPr>
+        <w:t>ج) تئوری تبدیل فوریه</w:t>
+      </w:r>
+    </w:p>
+    <w:p>
+      <w:pPr>
+        <w:pStyle w:val="Text"/>
+        <w:rPr>
+          <w:rtl/>
+          <w:lang w:bidi="ar-SA"/>
+        </w:rPr>
+      </w:pPr>
+      <w:r>
+        <w:rPr>
+          <w:rFonts w:hint="cs"/>
+          <w:rtl/>
+          <w:lang w:bidi="ar-SA"/>
+        </w:rPr>
+        <w:t>شرح مشاهده: ناپیوستگی، شدیدترین تغییرات در حوزه زمان است و تابع دلتا نیز ناپیوستگی دارد. تبدیل فوریه ما را به حوزه فرکانس می‌برد که در آنجا تغییرات شدید زمان معادل فرکانس‌های بالاتر می‌شود.</w:t>
+      </w:r>
+    </w:p>
+    <w:p>
+      <w:pPr>
+        <w:pStyle w:val="Text"/>
+        <w:rPr>
+          <w:rtl/>
+          <w:lang w:bidi="ar-SA"/>
+        </w:rPr>
+      </w:pPr>
+      <w:r>
+        <w:rPr>
+          <w:rFonts w:hint="cs"/>
+          <w:rtl/>
+          <w:lang w:bidi="ar-SA"/>
+        </w:rPr>
+        <w:t>ناپیوستگی شامل بزرگ‌ترین فرکانس‌ها یعنی بینهایت و منفی بینهایت می‌شود. از آنجا که تعداد محدودی فرکانس برای بیان کردن آن پاسخ‌گو نیست، باید از منفی بینهایت تا بینهایت گسترده باشد.</w:t>
+      </w:r>
+    </w:p>
+    <w:p>
+      <w:pPr>
+        <w:pStyle w:val="Text"/>
+        <w:rPr>
+          <w:rtl/>
+          <w:lang w:bidi="ar-SA"/>
+        </w:rPr>
+      </w:pPr>
+      <w:r>
+        <w:rPr>
+          <w:rFonts w:hint="cs"/>
+          <w:rtl/>
+          <w:lang w:bidi="ar-SA"/>
+        </w:rPr>
+        <w:t>این نکته در نمودار رسم شده نیز قابل رویت است. تبدیل فوریه تابع دلتا، تابع ثابت بوده و همه فرکانس‌ها را در بر می‌گیرد.</w:t>
+      </w:r>
+    </w:p>
+    <w:p>
+      <w:pPr>
+        <w:pStyle w:val="Text"/>
+      </w:pPr>
+      <w:r>
+        <w:rPr>
+          <w:rFonts w:hint="cs"/>
+          <w:rtl/>
+          <w:lang w:bidi="ar-SA"/>
+        </w:rPr>
+        <w:t>محاسبه تبدیل فوریه تابع دلتا:</w:t>
+      </w:r>
+    </w:p>
+    <w:p>
+      <w:pPr>
+        <w:pStyle w:val="Text"/>
+        <w:bidi w:val="0"/>
+      </w:pPr>
+      <m:oMathPara>
+        <m:oMathParaPr>
+          <m:jc m:val="left"/>
+        </m:oMathParaPr>
+        <m:oMath>
+          <m:r>
+            <m:rPr>
+              <m:scr m:val="script"/>
+              <m:sty m:val="p"/>
+            </m:rPr>
+            <w:rPr>
+              <w:rFonts w:ascii="Cambria Math" w:hAnsi="Cambria Math"/>
+            </w:rPr>
+            <m:t>F</m:t>
+          </m:r>
+          <m:r>
+            <m:rPr>
+              <m:lit/>
+            </m:rPr>
+            <w:rPr>
+              <w:rFonts w:ascii="Cambria Math" w:hAnsi="Cambria Math"/>
+            </w:rPr>
+            <m:t>{</m:t>
+          </m:r>
+          <m:r>
+            <m:rPr>
+              <m:sty m:val="p"/>
+            </m:rPr>
+            <w:rPr>
+              <w:rFonts w:ascii="Cambria Math" w:hAnsi="Cambria Math"/>
+            </w:rPr>
+            <m:t>δ</m:t>
+          </m:r>
+          <m:d>
+            <m:dPr>
+              <m:ctrlPr>
+                <w:rPr>
+                  <w:rFonts w:ascii="Cambria Math" w:hAnsi="Cambria Math"/>
+                </w:rPr>
+              </m:ctrlPr>
+            </m:dPr>
+            <m:e>
+              <m:r>
+                <m:rPr>
+                  <m:sty m:val="p"/>
+                </m:rPr>
+                <w:rPr>
+                  <w:rFonts w:ascii="Cambria Math" w:hAnsi="Cambria Math"/>
+                </w:rPr>
+                <m:t>t-</m:t>
+              </m:r>
+              <m:sSub>
+                <m:sSubPr>
+                  <m:ctrlPr>
+                    <w:rPr>
+                      <w:rFonts w:ascii="Cambria Math" w:hAnsi="Cambria Math"/>
+                    </w:rPr>
+                  </m:ctrlPr>
+                </m:sSubPr>
+                <m:e>
+                  <m:r>
+                    <m:rPr>
+                      <m:sty m:val="p"/>
+                    </m:rPr>
+                    <w:rPr>
+                      <w:rFonts w:ascii="Cambria Math" w:hAnsi="Cambria Math"/>
+                    </w:rPr>
+                    <m:t>t</m:t>
+                  </m:r>
+                </m:e>
+                <m:sub>
+                  <m:r>
+                    <m:rPr>
+                      <m:sty m:val="p"/>
+                    </m:rPr>
+                    <w:rPr>
+                      <w:rFonts w:ascii="Cambria Math" w:hAnsi="Cambria Math"/>
+                    </w:rPr>
+                    <m:t>0</m:t>
+                  </m:r>
+                </m:sub>
+              </m:sSub>
+            </m:e>
+          </m:d>
+          <m:r>
+            <m:rPr>
+              <m:lit/>
+            </m:rPr>
+            <w:rPr>
+              <w:rFonts w:ascii="Cambria Math" w:hAnsi="Cambria Math"/>
+            </w:rPr>
+            <m:t>}</m:t>
+          </m:r>
+          <m:r>
+            <w:rPr>
+              <w:rFonts w:ascii="Cambria Math" w:hAnsi="Cambria Math"/>
+            </w:rPr>
+            <m:t>=</m:t>
+          </m:r>
+          <m:nary>
+            <m:naryPr>
+              <m:limLoc m:val="undOvr"/>
+              <m:ctrlPr>
+                <w:rPr>
+                  <w:rFonts w:ascii="Cambria Math" w:hAnsi="Cambria Math"/>
+                </w:rPr>
+              </m:ctrlPr>
+            </m:naryPr>
+            <m:sub>
+              <m:r>
+                <w:rPr>
+                  <w:rFonts w:ascii="Cambria Math" w:hAnsi="Cambria Math"/>
+                </w:rPr>
+                <m:t>-</m:t>
+              </m:r>
+              <m:r>
+                <m:rPr>
+                  <m:sty m:val="p"/>
+                </m:rPr>
+                <w:rPr>
+                  <w:rFonts w:ascii="Cambria Math" w:hAnsi="Cambria Math"/>
+                </w:rPr>
+                <m:t>∞</m:t>
+              </m:r>
+              <m:ctrlPr>
+                <w:rPr>
+                  <w:rFonts w:ascii="Cambria Math" w:hAnsi="Cambria Math"/>
+                  <w:i/>
+                </w:rPr>
+              </m:ctrlPr>
+            </m:sub>
+            <m:sup>
+              <m:r>
+                <m:rPr>
+                  <m:sty m:val="p"/>
+                </m:rPr>
+                <w:rPr>
+                  <w:rFonts w:ascii="Cambria Math" w:hAnsi="Cambria Math"/>
+                </w:rPr>
+                <m:t>∞</m:t>
+              </m:r>
+              <m:ctrlPr>
+                <w:rPr>
+                  <w:rFonts w:ascii="Cambria Math" w:hAnsi="Cambria Math"/>
+                  <w:i/>
+                </w:rPr>
+              </m:ctrlPr>
+            </m:sup>
+            <m:e>
+              <m:r>
+                <m:rPr>
+                  <m:sty m:val="p"/>
+                </m:rPr>
+                <w:rPr>
+                  <w:rFonts w:ascii="Cambria Math" w:hAnsi="Cambria Math"/>
+                </w:rPr>
+                <m:t>δ</m:t>
+              </m:r>
+              <m:d>
+                <m:dPr>
+                  <m:ctrlPr>
+                    <w:rPr>
+                      <w:rFonts w:ascii="Cambria Math" w:hAnsi="Cambria Math"/>
+                    </w:rPr>
+                  </m:ctrlPr>
+                </m:dPr>
+                <m:e>
+                  <m:r>
+                    <w:rPr>
+                      <w:rFonts w:ascii="Cambria Math" w:hAnsi="Cambria Math"/>
+                    </w:rPr>
+                    <m:t>t-</m:t>
+                  </m:r>
+                  <m:sSub>
+                    <m:sSubPr>
+                      <m:ctrlPr>
+                        <w:rPr>
+                          <w:rFonts w:ascii="Cambria Math" w:hAnsi="Cambria Math"/>
+                          <w:i/>
+                        </w:rPr>
+                      </m:ctrlPr>
+                    </m:sSubPr>
+                    <m:e>
+                      <m:r>
+                        <w:rPr>
+                          <w:rFonts w:ascii="Cambria Math" w:hAnsi="Cambria Math"/>
+                        </w:rPr>
+                        <m:t>t</m:t>
+                      </m:r>
+                    </m:e>
+                    <m:sub>
+                      <m:r>
+                        <w:rPr>
+                          <w:rFonts w:ascii="Cambria Math" w:hAnsi="Cambria Math"/>
+                        </w:rPr>
+                        <m:t>0</m:t>
+                      </m:r>
+                    </m:sub>
+                  </m:sSub>
+                  <m:ctrlPr>
+                    <w:rPr>
+                      <w:rFonts w:ascii="Cambria Math" w:hAnsi="Cambria Math"/>
+                      <w:i/>
+                    </w:rPr>
+                  </m:ctrlPr>
+                </m:e>
+              </m:d>
+              <m:sSup>
+                <m:sSupPr>
+                  <m:ctrlPr>
+                    <w:rPr>
+                      <w:rFonts w:ascii="Cambria Math" w:hAnsi="Cambria Math"/>
+                    </w:rPr>
+                  </m:ctrlPr>
+                </m:sSupPr>
+                <m:e>
+                  <m:r>
+                    <m:rPr>
+                      <m:sty m:val="p"/>
+                    </m:rPr>
+                    <w:rPr>
+                      <w:rFonts w:ascii="Cambria Math" w:hAnsi="Cambria Math"/>
+                    </w:rPr>
+                    <m:t>e</m:t>
+                  </m:r>
+                </m:e>
+                <m:sup>
+                  <m:r>
+                    <m:rPr>
+                      <m:sty m:val="p"/>
+                    </m:rPr>
+                    <w:rPr>
+                      <w:rFonts w:ascii="Cambria Math" w:hAnsi="Cambria Math"/>
+                    </w:rPr>
+                    <m:t>-jωt</m:t>
+                  </m:r>
+                </m:sup>
+              </m:sSup>
+              <m:r>
+                <m:rPr>
+                  <m:sty m:val="p"/>
+                </m:rPr>
+                <w:rPr>
+                  <w:rFonts w:ascii="Cambria Math" w:hAnsi="Cambria Math"/>
+                </w:rPr>
+                <m:t>dt</m:t>
+              </m:r>
+              <m:ctrlPr>
+                <w:rPr>
+                  <w:rFonts w:ascii="Cambria Math" w:hAnsi="Cambria Math"/>
+                  <w:i/>
+                </w:rPr>
+              </m:ctrlPr>
+            </m:e>
+          </m:nary>
+          <m:r>
+            <m:rPr>
+              <m:sty m:val="p"/>
+            </m:rPr>
+            <w:rPr>
+              <w:rFonts w:ascii="Cambria Math" w:hAnsi="Cambria Math"/>
+            </w:rPr>
+            <m:t>= </m:t>
+          </m:r>
+          <m:sSup>
+            <m:sSupPr>
+              <m:ctrlPr>
+                <w:rPr>
+                  <w:rFonts w:ascii="Cambria Math" w:hAnsi="Cambria Math"/>
+                </w:rPr>
+              </m:ctrlPr>
+            </m:sSupPr>
+            <m:e>
+              <m:r>
+                <m:rPr>
+                  <m:sty m:val="p"/>
+                </m:rPr>
+                <w:rPr>
+                  <w:rFonts w:ascii="Cambria Math" w:hAnsi="Cambria Math"/>
+                </w:rPr>
+                <m:t>e</m:t>
+              </m:r>
+            </m:e>
+            <m:sup>
+              <m:r>
+                <m:rPr>
+                  <m:sty m:val="p"/>
+                </m:rPr>
+                <w:rPr>
+                  <w:rFonts w:ascii="Cambria Math" w:hAnsi="Cambria Math"/>
+                </w:rPr>
+                <m:t>-jω</m:t>
+              </m:r>
+              <m:sSub>
+                <m:sSubPr>
+                  <m:ctrlPr>
+                    <w:rPr>
+                      <w:rFonts w:ascii="Cambria Math" w:hAnsi="Cambria Math"/>
+                    </w:rPr>
+                  </m:ctrlPr>
+                </m:sSubPr>
+                <m:e>
+                  <m:r>
+                    <m:rPr>
+                      <m:sty m:val="p"/>
+                    </m:rPr>
+                    <w:rPr>
+                      <w:rFonts w:ascii="Cambria Math" w:hAnsi="Cambria Math"/>
+                    </w:rPr>
+                    <m:t>t</m:t>
+                  </m:r>
+                </m:e>
+                <m:sub>
+                  <m:r>
+                    <m:rPr>
+                      <m:sty m:val="p"/>
+                    </m:rPr>
+                    <w:rPr>
+                      <w:rFonts w:ascii="Cambria Math" w:hAnsi="Cambria Math"/>
+                    </w:rPr>
+                    <m:t>0</m:t>
+                  </m:r>
+                </m:sub>
+              </m:sSub>
+            </m:sup>
+          </m:sSup>
+        </m:oMath>
+      </m:oMathPara>
+    </w:p>
+    <w:p>
+      <w:pPr>
+        <w:pStyle w:val="Text"/>
+        <w:rPr>
+          <w:rtl/>
+        </w:rPr>
+      </w:pPr>
+      <w:r>
+        <w:rPr>
+          <w:rFonts w:hint="cs"/>
+          <w:rtl/>
+        </w:rPr>
+        <w:t xml:space="preserve">در اینجا </w:t>
+      </w:r>
+      <m:oMath>
+        <m:sSub>
+          <m:sSubPr>
+            <m:ctrlPr>
+              <w:rPr>
+                <w:rFonts w:ascii="Cambria Math" w:hAnsi="Cambria Math"/>
+              </w:rPr>
+            </m:ctrlPr>
+          </m:sSubPr>
+          <m:e>
+            <m:r>
+              <m:rPr>
+                <m:sty m:val="p"/>
+              </m:rPr>
+              <w:rPr>
+                <w:rFonts w:ascii="Cambria Math" w:hAnsi="Cambria Math"/>
+              </w:rPr>
+              <m:t>t</m:t>
+            </m:r>
+          </m:e>
+          <m:sub>
+            <m:r>
+              <m:rPr>
+                <m:sty m:val="p"/>
+              </m:rPr>
+              <w:rPr>
+                <w:rFonts w:ascii="Cambria Math" w:hAnsi="Cambria Math"/>
+              </w:rPr>
+              <m:t>0</m:t>
+            </m:r>
+          </m:sub>
+        </m:sSub>
+        <m:r>
+          <m:rPr>
+            <m:sty m:val="p"/>
+          </m:rPr>
+          <w:rPr>
+            <w:rFonts w:ascii="Cambria Math" w:hAnsi="Cambria Math"/>
+          </w:rPr>
+          <m:t>=0</m:t>
+        </m:r>
+      </m:oMath>
+      <w:r>
+        <w:rPr>
+          <w:rFonts w:hint="cs"/>
+          <w:rtl/>
+        </w:rPr>
+        <w:t xml:space="preserve"> است</w:t>
+      </w:r>
+      <w:r>
+        <w:t>.</w:t>
+      </w:r>
+      <w:r>
+        <w:rPr>
+          <w:rFonts w:hint="cs"/>
+          <w:rtl/>
+        </w:rPr>
+        <w:t xml:space="preserve"> پس داریم:</w:t>
+      </w:r>
+    </w:p>
+    <w:p>
+      <w:pPr>
+        <w:pStyle w:val="Text"/>
+        <w:bidi w:val="0"/>
+        <w:rPr>
+          <w:i/>
+          <w:rtl/>
+        </w:rPr>
+      </w:pPr>
+      <m:oMathPara>
+        <m:oMathParaPr>
+          <m:jc m:val="left"/>
+        </m:oMathParaPr>
+        <m:oMath>
+          <m:r>
+            <m:rPr>
+              <m:scr m:val="script"/>
+              <m:sty m:val="p"/>
+            </m:rPr>
+            <w:rPr>
+              <w:rFonts w:ascii="Cambria Math" w:hAnsi="Cambria Math"/>
+            </w:rPr>
+            <m:t>F</m:t>
+          </m:r>
+          <m:r>
+            <m:rPr>
+              <m:lit/>
+            </m:rPr>
+            <w:rPr>
+              <w:rFonts w:ascii="Cambria Math" w:hAnsi="Cambria Math"/>
+            </w:rPr>
+            <m:t>{</m:t>
+          </m:r>
+          <m:r>
+            <m:rPr>
+              <m:sty m:val="p"/>
+            </m:rPr>
+            <w:rPr>
+              <w:rFonts w:ascii="Cambria Math" w:hAnsi="Cambria Math"/>
+            </w:rPr>
+            <m:t>δ</m:t>
+          </m:r>
+          <m:d>
+            <m:dPr>
+              <m:ctrlPr>
+                <w:rPr>
+                  <w:rFonts w:ascii="Cambria Math" w:hAnsi="Cambria Math"/>
+                </w:rPr>
+              </m:ctrlPr>
+            </m:dPr>
+            <m:e>
+              <m:r>
+                <m:rPr>
+                  <m:sty m:val="p"/>
+                </m:rPr>
+                <w:rPr>
+                  <w:rFonts w:ascii="Cambria Math" w:hAnsi="Cambria Math"/>
+                </w:rPr>
+                <m:t>t</m:t>
+              </m:r>
+            </m:e>
+          </m:d>
+          <m:r>
+            <m:rPr>
+              <m:lit/>
+            </m:rPr>
+            <w:rPr>
+              <w:rFonts w:ascii="Cambria Math" w:hAnsi="Cambria Math"/>
+            </w:rPr>
+            <m:t>}</m:t>
+          </m:r>
+          <m:r>
+            <w:rPr>
+              <w:rFonts w:ascii="Cambria Math" w:hAnsi="Cambria Math"/>
+            </w:rPr>
+            <m:t>=</m:t>
+          </m:r>
+          <m:r>
+            <m:rPr>
+              <m:sty m:val="p"/>
+            </m:rPr>
+            <w:rPr>
+              <w:rFonts w:ascii="Cambria Math" w:hAnsi="Cambria Math"/>
+            </w:rPr>
+            <m:t> </m:t>
+          </m:r>
+          <m:sSup>
+            <m:sSupPr>
+              <m:ctrlPr>
+                <w:rPr>
+                  <w:rFonts w:ascii="Cambria Math" w:hAnsi="Cambria Math"/>
+                </w:rPr>
+              </m:ctrlPr>
+            </m:sSupPr>
+            <m:e>
+              <m:r>
+                <m:rPr>
+                  <m:sty m:val="p"/>
+                </m:rPr>
+                <w:rPr>
+                  <w:rFonts w:ascii="Cambria Math" w:hAnsi="Cambria Math"/>
+                </w:rPr>
+                <m:t>e</m:t>
+              </m:r>
+            </m:e>
+            <m:sup>
+              <m:r>
+                <m:rPr>
+                  <m:sty m:val="p"/>
+                </m:rPr>
+                <w:rPr>
+                  <w:rFonts w:ascii="Cambria Math" w:hAnsi="Cambria Math"/>
+                </w:rPr>
+                <m:t>-jω0</m:t>
+              </m:r>
+            </m:sup>
+          </m:sSup>
+          <m:r>
+            <m:rPr>
+              <m:sty m:val="p"/>
+            </m:rPr>
+            <w:rPr>
+              <w:rFonts w:ascii="Cambria Math" w:hAnsi="Cambria Math"/>
+            </w:rPr>
+            <m:t>=1</m:t>
+          </m:r>
+        </m:oMath>
+      </m:oMathPara>
+    </w:p>
+    <w:p>
+      <w:pPr>
+        <w:pStyle w:val="Text"/>
+        <w:rPr>
+          <w:rtl/>
+        </w:rPr>
+      </w:pPr>
+      <w:r>
+        <w:rPr>
+          <w:rFonts w:hint="cs"/>
+          <w:rtl/>
+        </w:rPr>
+        <w:t xml:space="preserve">یعنی در هر نقطه 1 بوده و با در نظر گرفتن </w:t>
+      </w:r>
+      <m:oMath>
+        <m:r>
+          <m:rPr>
+            <m:sty m:val="p"/>
+          </m:rPr>
+          <w:rPr>
+            <w:rFonts w:ascii="Cambria Math" w:hAnsi="Cambria Math"/>
+          </w:rPr>
+          <m:t>ω</m:t>
+        </m:r>
+        <m:r>
+          <w:rPr>
+            <w:rFonts w:ascii="Cambria Math" w:hAnsi="Cambria Math"/>
+          </w:rPr>
+          <m:t>=2</m:t>
+        </m:r>
+        <m:r>
+          <m:rPr>
+            <m:sty m:val="p"/>
+          </m:rPr>
+          <w:rPr>
+            <w:rFonts w:ascii="Cambria Math" w:hAnsi="Cambria Math"/>
+          </w:rPr>
+          <m:t>π</m:t>
+        </m:r>
+        <m:r>
+          <w:rPr>
+            <w:rFonts w:ascii="Cambria Math" w:hAnsi="Cambria Math"/>
+          </w:rPr>
+          <m:t>f</m:t>
+        </m:r>
+      </m:oMath>
+      <w:r>
+        <w:rPr>
+          <w:rFonts w:hint="cs"/>
+          <w:rtl/>
+        </w:rPr>
+        <w:t xml:space="preserve">، یعنی در کل </w:t>
+      </w:r>
+      <w:proofErr w:type="spellStart"/>
+      <w:r>
+        <w:rPr>
+          <w:rFonts w:hint="cs"/>
+          <w:rtl/>
+        </w:rPr>
+        <w:t>فرکانس‌ها</w:t>
+      </w:r>
+      <w:proofErr w:type="spellEnd"/>
+      <w:r>
+        <w:rPr>
+          <w:rFonts w:hint="cs"/>
+          <w:rtl/>
+        </w:rPr>
+        <w:t xml:space="preserve"> 1 </w:t>
+      </w:r>
+      <w:proofErr w:type="spellStart"/>
+      <w:r>
+        <w:rPr>
+          <w:rFonts w:hint="cs"/>
+          <w:rtl/>
+        </w:rPr>
+        <w:t>می‌باشد</w:t>
+      </w:r>
+      <w:proofErr w:type="spellEnd"/>
+      <w:r>
+        <w:rPr>
+          <w:rFonts w:hint="cs"/>
+          <w:rtl/>
+        </w:rPr>
+        <w:t>.</w:t>
+      </w:r>
+    </w:p>
+    <w:p>
+      <w:pPr>
+        <w:pStyle w:val="Heading2"/>
+        <w:rPr>
+          <w:rtl/>
+        </w:rPr>
+      </w:pPr>
+      <w:r>
+        <w:rPr>
+          <w:rFonts w:hint="cs"/>
+          <w:rtl/>
+        </w:rPr>
+        <w:t>تابع ثابت</w:t>
+      </w:r>
+    </w:p>
+    <w:p>
+      <w:pPr>
+        <w:pStyle w:val="Heading3"/>
+        <w:rPr>
+          <w:rtl/>
+        </w:rPr>
+      </w:pPr>
+      <w:r>
+        <w:rPr>
+          <w:rFonts w:hint="cs"/>
+          <w:rtl/>
+        </w:rPr>
+        <w:t>الف) نمودار سیگنال</w:t>
+      </w:r>
+    </w:p>
+    <w:p>
+      <w:pPr>
+        <w:pStyle w:val="Figure"/>
+        <w:rPr>
+          <w:rtl/>
+        </w:rPr>
+      </w:pPr>
+      <w:r>
+        <w:rPr>
+          <w:noProof/>
+          <w:rtl/>
+        </w:rPr>
+        <w:lastRenderedPageBreak/>
+        <w:drawing>
+          <wp:inline distT="0" distB="0" distL="0" distR="0" wp14:anchorId="13ECF914" wp14:editId="1E790C82">
+            <wp:extent cx="3366114" cy="1250813"/>
+            <wp:effectExtent l="0" t="0" r="6350" b="6985"/>
+            <wp:docPr id="16" name="Picture 16"/>
+            <wp:cNvGraphicFramePr>
+              <a:graphicFrameLocks xmlns:a="http://schemas.openxmlformats.org/drawingml/2006/main" noChangeAspect="1"/>
+            </wp:cNvGraphicFramePr>
+            <a:graphic xmlns:a="http://schemas.openxmlformats.org/drawingml/2006/main">
+              <a:graphicData uri="http://schemas.openxmlformats.org/drawingml/2006/picture">
+                <pic:pic xmlns:pic="http://schemas.openxmlformats.org/drawingml/2006/picture">
+                  <pic:nvPicPr>
+                    <pic:cNvPr id="16" name="Picture 16"/>
+                    <pic:cNvPicPr/>
+                  </pic:nvPicPr>
+                  <pic:blipFill>
+                    <a:blip r:embed="rId23" cstate="print">
+                      <a:extLst>
+                        <a:ext uri="{28A0092B-C50C-407E-A947-70E740481C1C}">
+                          <a14:useLocalDpi xmlns:a14="http://schemas.microsoft.com/office/drawing/2010/main" val="0"/>
+                        </a:ext>
+                      </a:extLst>
+                    </a:blip>
+                    <a:stretch>
+                      <a:fillRect/>
+                    </a:stretch>
+                  </pic:blipFill>
+                  <pic:spPr>
+                    <a:xfrm>
+                      <a:off x="0" y="0"/>
+                      <a:ext cx="3366114" cy="1250813"/>
+                    </a:xfrm>
+                    <a:prstGeom prst="rect">
+                      <a:avLst/>
+                    </a:prstGeom>
+                  </pic:spPr>
+                </pic:pic>
+              </a:graphicData>
+            </a:graphic>
+          </wp:inline>
+        </w:drawing>
+      </w:r>
+    </w:p>
+    <w:p>
+      <w:pPr>
+        <w:pStyle w:val="Heading3"/>
+        <w:rPr>
+          <w:rtl/>
+        </w:rPr>
+      </w:pPr>
+      <w:r>
+        <w:rPr>
+          <w:rFonts w:hint="cs"/>
+          <w:rtl/>
+        </w:rPr>
+        <w:t>ب) نمودار اندازه تبدیل فوریه سیگنال</w:t>
+      </w:r>
+    </w:p>
+    <w:p>
+      <w:pPr>
+        <w:pStyle w:val="Figure"/>
+        <w:rPr>
+          <w:rtl/>
+        </w:rPr>
+      </w:pPr>
+      <w:r>
+        <w:rPr>
+          <w:noProof/>
+          <w:rtl/>
+        </w:rPr>
+        <w:drawing>
+          <wp:inline distT="0" distB="0" distL="0" distR="0" wp14:anchorId="269A59C3" wp14:editId="43E150CD">
+            <wp:extent cx="3387071" cy="1284092"/>
+            <wp:effectExtent l="0" t="0" r="4445" b="0"/>
+            <wp:docPr id="17" name="Picture 17"/>
+            <wp:cNvGraphicFramePr>
+              <a:graphicFrameLocks xmlns:a="http://schemas.openxmlformats.org/drawingml/2006/main" noChangeAspect="1"/>
+            </wp:cNvGraphicFramePr>
+            <a:graphic xmlns:a="http://schemas.openxmlformats.org/drawingml/2006/main">
+              <a:graphicData uri="http://schemas.openxmlformats.org/drawingml/2006/picture">
+                <pic:pic xmlns:pic="http://schemas.openxmlformats.org/drawingml/2006/picture">
+                  <pic:nvPicPr>
+                    <pic:cNvPr id="17" name="Picture 17"/>
+                    <pic:cNvPicPr/>
+                  </pic:nvPicPr>
+                  <pic:blipFill>
+                    <a:blip r:embed="rId24" cstate="print">
+                      <a:extLst>
+                        <a:ext uri="{28A0092B-C50C-407E-A947-70E740481C1C}">
+                          <a14:useLocalDpi xmlns:a14="http://schemas.microsoft.com/office/drawing/2010/main" val="0"/>
+                        </a:ext>
+                      </a:extLst>
+                    </a:blip>
+                    <a:stretch>
+                      <a:fillRect/>
+                    </a:stretch>
+                  </pic:blipFill>
+                  <pic:spPr>
+                    <a:xfrm>
+                      <a:off x="0" y="0"/>
+                      <a:ext cx="3387071" cy="1284092"/>
+                    </a:xfrm>
+                    <a:prstGeom prst="rect">
+                      <a:avLst/>
+                    </a:prstGeom>
+                  </pic:spPr>
+                </pic:pic>
+              </a:graphicData>
+            </a:graphic>
+          </wp:inline>
+        </w:drawing>
+      </w:r>
+    </w:p>
+    <w:p>
+      <w:pPr>
+        <w:pStyle w:val="Heading3"/>
+        <w:rPr>
+          <w:rtl/>
+        </w:rPr>
+      </w:pPr>
+      <w:r>
+        <w:rPr>
+          <w:rFonts w:hint="cs"/>
+          <w:rtl/>
+        </w:rPr>
+        <w:t>ج) تئوری تبدیل فوریه</w:t>
+      </w:r>
+    </w:p>
+    <w:p>
+      <w:pPr>
+        <w:pStyle w:val="Text"/>
+        <w:rPr>
+          <w:rtl/>
+          <w:lang w:bidi="ar-SA"/>
+        </w:rPr>
+      </w:pPr>
+      <w:r>
+        <w:rPr>
+          <w:rFonts w:hint="cs"/>
+          <w:rtl/>
+          <w:lang w:bidi="ar-SA"/>
+        </w:rPr>
+        <w:t>شرح مشاهده: تابع ثابت هیچ تغییراتی در حوزه زمان ندارد و پس از تبدیل فوریه که به حوزه فرکانس می‌رویم، کمترین فرکانس‌ها را خواهیم داشت.</w:t>
+      </w:r>
+    </w:p>
+    <w:p>
+      <w:pPr>
+        <w:pStyle w:val="Text"/>
+        <w:rPr>
+          <w:rtl/>
+          <w:lang w:bidi="ar-SA"/>
+        </w:rPr>
+      </w:pPr>
+      <w:r>
+        <w:rPr>
+          <w:rFonts w:hint="cs"/>
+          <w:rtl/>
+          <w:lang w:bidi="ar-SA"/>
+        </w:rPr>
+        <w:t>این یعنی تغییرات حوزه زمان با فرکانس‌های پایین قابل بیان بوده و با فقط یک ضربه توصیف شده است.</w:t>
+      </w:r>
+    </w:p>
+    <w:p>
+      <w:pPr>
+        <w:pStyle w:val="Text"/>
+        <w:rPr>
+          <w:rtl/>
+          <w:lang w:bidi="ar-SA"/>
+        </w:rPr>
+      </w:pPr>
+      <w:r>
+        <w:rPr>
+          <w:rFonts w:hint="cs"/>
+          <w:rtl/>
+          <w:lang w:bidi="ar-SA"/>
+        </w:rPr>
+        <w:t>این نکته در نمودار رسم شده قابل رویت است. تبدیل فوریه تابع ثابت، یک ضربه شده که فقط شامل فرکانس‌های پایین است.</w:t>
+      </w:r>
+    </w:p>
+    <w:p>
+      <w:pPr>
+        <w:pStyle w:val="Text"/>
+        <w:rPr>
+          <w:i/>
+          <w:rtl/>
+        </w:rPr>
+      </w:pPr>
+      <w:r>
+        <w:rPr>
+          <w:rFonts w:hint="cs"/>
+          <w:rtl/>
+          <w:lang w:bidi="ar-SA"/>
+        </w:rPr>
+        <w:t>محاسبه</w:t>
+      </w:r>
+      <w:r>
+        <w:rPr>
+          <w:rFonts w:hint="cs"/>
+          <w:rtl/>
+        </w:rPr>
+        <w:t xml:space="preserve"> تبدیل فوریه تابع ثابت </w:t>
+      </w:r>
+      <m:oMath>
+        <m:r>
+          <w:rPr>
+            <w:rFonts w:ascii="Cambria Math" w:hAnsi="Cambria Math"/>
+          </w:rPr>
+          <m:t>x</m:t>
+        </m:r>
+        <m:d>
+          <m:dPr>
+            <m:ctrlPr>
+              <w:rPr>
+                <w:rFonts w:ascii="Cambria Math" w:hAnsi="Cambria Math"/>
+                <w:i/>
+              </w:rPr>
+            </m:ctrlPr>
+          </m:dPr>
+          <m:e>
+            <m:r>
+              <w:rPr>
+                <w:rFonts w:ascii="Cambria Math" w:hAnsi="Cambria Math"/>
+              </w:rPr>
+              <m:t>t</m:t>
+            </m:r>
+          </m:e>
+        </m:d>
+        <m:r>
+          <w:rPr>
+            <w:rFonts w:ascii="Cambria Math" w:hAnsi="Cambria Math"/>
+          </w:rPr>
+          <m:t>=c</m:t>
+        </m:r>
+      </m:oMath>
+      <w:r>
+        <w:rPr>
+          <w:rFonts w:hint="cs"/>
+          <w:rtl/>
+        </w:rPr>
+        <w:t>:</w:t>
+      </w:r>
+    </w:p>
+    <w:p>
+      <w:pPr>
+        <w:pStyle w:val="Text"/>
+        <w:bidi w:val="0"/>
+        <w:rPr>
+          <w:rtl/>
+          <w:lang w:bidi="ar-SA"/>
+        </w:rPr>
+      </w:pPr>
+      <m:oMathPara>
+        <m:oMathParaPr>
+          <m:jc m:val="left"/>
+        </m:oMathParaPr>
+        <m:oMath>
+          <m:r>
+            <m:rPr>
+              <m:scr m:val="script"/>
+              <m:sty m:val="p"/>
+            </m:rPr>
+            <w:rPr>
+              <w:rFonts w:ascii="Cambria Math" w:hAnsi="Cambria Math"/>
+            </w:rPr>
+            <m:t>F</m:t>
+          </m:r>
+          <m:r>
+            <m:rPr>
+              <m:lit/>
+            </m:rPr>
+            <w:rPr>
+              <w:rFonts w:ascii="Cambria Math" w:hAnsi="Cambria Math"/>
+            </w:rPr>
+            <m:t>{</m:t>
+          </m:r>
+          <m:r>
+            <m:rPr>
+              <m:sty m:val="p"/>
+            </m:rPr>
+            <w:rPr>
+              <w:rFonts w:ascii="Cambria Math" w:hAnsi="Cambria Math"/>
+            </w:rPr>
+            <m:t>c</m:t>
+          </m:r>
+          <m:r>
+            <m:rPr>
+              <m:lit/>
+            </m:rPr>
+            <w:rPr>
+              <w:rFonts w:ascii="Cambria Math" w:hAnsi="Cambria Math"/>
+            </w:rPr>
+            <m:t>}</m:t>
+          </m:r>
+          <m:r>
+            <w:rPr>
+              <w:rFonts w:ascii="Cambria Math" w:hAnsi="Cambria Math"/>
+            </w:rPr>
+            <m:t>=</m:t>
+          </m:r>
+          <m:nary>
+            <m:naryPr>
+              <m:limLoc m:val="undOvr"/>
+              <m:ctrlPr>
+                <w:rPr>
+                  <w:rFonts w:ascii="Cambria Math" w:hAnsi="Cambria Math"/>
+                </w:rPr>
+              </m:ctrlPr>
+            </m:naryPr>
+            <m:sub>
+              <m:r>
+                <w:rPr>
+                  <w:rFonts w:ascii="Cambria Math" w:hAnsi="Cambria Math"/>
+                </w:rPr>
+                <m:t>-</m:t>
+              </m:r>
+              <m:r>
+                <m:rPr>
+                  <m:sty m:val="p"/>
+                </m:rPr>
+                <w:rPr>
+                  <w:rFonts w:ascii="Cambria Math" w:hAnsi="Cambria Math"/>
+                </w:rPr>
+                <m:t>∞</m:t>
+              </m:r>
+              <m:ctrlPr>
+                <w:rPr>
+                  <w:rFonts w:ascii="Cambria Math" w:hAnsi="Cambria Math"/>
+                  <w:i/>
+                </w:rPr>
+              </m:ctrlPr>
+            </m:sub>
+            <m:sup>
+              <m:r>
+                <m:rPr>
+                  <m:sty m:val="p"/>
+                </m:rPr>
+                <w:rPr>
+                  <w:rFonts w:ascii="Cambria Math" w:hAnsi="Cambria Math"/>
+                </w:rPr>
+                <m:t>∞</m:t>
+              </m:r>
+              <m:ctrlPr>
+                <w:rPr>
+                  <w:rFonts w:ascii="Cambria Math" w:hAnsi="Cambria Math"/>
+                  <w:i/>
+                </w:rPr>
+              </m:ctrlPr>
+            </m:sup>
+            <m:e>
+              <m:r>
+                <m:rPr>
+                  <m:sty m:val="p"/>
+                </m:rPr>
+                <w:rPr>
+                  <w:rFonts w:ascii="Cambria Math" w:hAnsi="Cambria Math"/>
+                </w:rPr>
+                <m:t>c×</m:t>
+              </m:r>
+              <m:sSup>
+                <m:sSupPr>
+                  <m:ctrlPr>
+                    <w:rPr>
+                      <w:rFonts w:ascii="Cambria Math" w:hAnsi="Cambria Math"/>
+                    </w:rPr>
+                  </m:ctrlPr>
+                </m:sSupPr>
+                <m:e>
+                  <m:r>
+                    <m:rPr>
+                      <m:sty m:val="p"/>
+                    </m:rPr>
+                    <w:rPr>
+                      <w:rFonts w:ascii="Cambria Math" w:hAnsi="Cambria Math"/>
+                    </w:rPr>
+                    <m:t>e</m:t>
+                  </m:r>
+                </m:e>
+                <m:sup>
+                  <m:r>
+                    <m:rPr>
+                      <m:sty m:val="p"/>
+                    </m:rPr>
+                    <w:rPr>
+                      <w:rFonts w:ascii="Cambria Math" w:hAnsi="Cambria Math"/>
+                    </w:rPr>
+                    <m:t>-jωt</m:t>
+                  </m:r>
+                </m:sup>
+              </m:sSup>
+              <m:r>
+                <m:rPr>
+                  <m:sty m:val="p"/>
+                </m:rPr>
+                <w:rPr>
+                  <w:rFonts w:ascii="Cambria Math" w:hAnsi="Cambria Math"/>
+                </w:rPr>
+                <m:t>dt</m:t>
+              </m:r>
+              <m:ctrlPr>
+                <w:rPr>
+                  <w:rFonts w:ascii="Cambria Math" w:hAnsi="Cambria Math"/>
+                  <w:i/>
+                </w:rPr>
+              </m:ctrlPr>
+            </m:e>
+          </m:nary>
+          <m:r>
+            <m:rPr>
+              <m:sty m:val="p"/>
+            </m:rPr>
+            <w:rPr>
+              <w:rFonts w:ascii="Cambria Math" w:hAnsi="Cambria Math"/>
+            </w:rPr>
+            <m:t>=c×</m:t>
+          </m:r>
+          <m:nary>
+            <m:naryPr>
+              <m:limLoc m:val="undOvr"/>
+              <m:ctrlPr>
+                <w:rPr>
+                  <w:rFonts w:ascii="Cambria Math" w:hAnsi="Cambria Math"/>
+                </w:rPr>
+              </m:ctrlPr>
+            </m:naryPr>
+            <m:sub>
+              <m:r>
+                <w:rPr>
+                  <w:rFonts w:ascii="Cambria Math" w:hAnsi="Cambria Math"/>
+                </w:rPr>
+                <m:t>-</m:t>
+              </m:r>
+              <m:r>
+                <m:rPr>
+                  <m:sty m:val="p"/>
+                </m:rPr>
+                <w:rPr>
+                  <w:rFonts w:ascii="Cambria Math" w:hAnsi="Cambria Math"/>
+                </w:rPr>
+                <m:t>∞</m:t>
+              </m:r>
+              <m:ctrlPr>
+                <w:rPr>
+                  <w:rFonts w:ascii="Cambria Math" w:hAnsi="Cambria Math"/>
+                  <w:i/>
+                </w:rPr>
+              </m:ctrlPr>
+            </m:sub>
+            <m:sup>
+              <m:r>
+                <m:rPr>
+                  <m:sty m:val="p"/>
+                </m:rPr>
+                <w:rPr>
+                  <w:rFonts w:ascii="Cambria Math" w:hAnsi="Cambria Math"/>
+                </w:rPr>
+                <m:t>∞</m:t>
+              </m:r>
+              <m:ctrlPr>
+                <w:rPr>
+                  <w:rFonts w:ascii="Cambria Math" w:hAnsi="Cambria Math"/>
+                  <w:i/>
+                </w:rPr>
+              </m:ctrlPr>
+            </m:sup>
+            <m:e>
+              <m:sSup>
+                <m:sSupPr>
+                  <m:ctrlPr>
+                    <w:rPr>
+                      <w:rFonts w:ascii="Cambria Math" w:hAnsi="Cambria Math"/>
+                    </w:rPr>
+                  </m:ctrlPr>
+                </m:sSupPr>
+                <m:e>
+                  <m:r>
+                    <m:rPr>
+                      <m:sty m:val="p"/>
+                    </m:rPr>
+                    <w:rPr>
+                      <w:rFonts w:ascii="Cambria Math" w:hAnsi="Cambria Math"/>
+                    </w:rPr>
+                    <m:t>e</m:t>
+                  </m:r>
+                  <m:ctrlPr>
+                    <w:rPr>
+                      <w:rFonts w:ascii="Cambria Math" w:hAnsi="Cambria Math"/>
+                      <w:i/>
+                    </w:rPr>
+                  </m:ctrlPr>
+                </m:e>
+                <m:sup>
+                  <m:r>
+                    <m:rPr>
+                      <m:sty m:val="p"/>
+                    </m:rPr>
+                    <w:rPr>
+                      <w:rFonts w:ascii="Cambria Math" w:hAnsi="Cambria Math"/>
+                    </w:rPr>
+                    <m:t>-jωt</m:t>
+                  </m:r>
+                </m:sup>
+              </m:sSup>
+              <m:r>
+                <m:rPr>
+                  <m:sty m:val="p"/>
+                </m:rPr>
+                <w:rPr>
+                  <w:rFonts w:ascii="Cambria Math" w:hAnsi="Cambria Math"/>
+                </w:rPr>
+                <m:t>dt</m:t>
+              </m:r>
+              <m:ctrlPr>
+                <w:rPr>
+                  <w:rFonts w:ascii="Cambria Math" w:hAnsi="Cambria Math"/>
+                  <w:i/>
+                </w:rPr>
+              </m:ctrlPr>
+            </m:e>
+          </m:nary>
+          <m:r>
+            <m:rPr>
+              <m:sty m:val="p"/>
+            </m:rPr>
+            <w:rPr>
+              <w:rFonts w:ascii="Cambria Math" w:hAnsi="Cambria Math"/>
+            </w:rPr>
+            <m:t>=c×2πδ</m:t>
+          </m:r>
+          <m:d>
+            <m:dPr>
+              <m:ctrlPr>
+                <w:rPr>
+                  <w:rFonts w:ascii="Cambria Math" w:hAnsi="Cambria Math"/>
+                </w:rPr>
+              </m:ctrlPr>
+            </m:dPr>
+            <m:e>
+              <m:r>
+                <m:rPr>
+                  <m:sty m:val="p"/>
+                </m:rPr>
+                <w:rPr>
+                  <w:rFonts w:ascii="Cambria Math" w:hAnsi="Cambria Math"/>
+                </w:rPr>
+                <m:t>ω</m:t>
+              </m:r>
+            </m:e>
+          </m:d>
+        </m:oMath>
+      </m:oMathPara>
+    </w:p>
+    <w:p>
+      <w:pPr>
+        <w:pStyle w:val="Text"/>
+      </w:pPr>
+      <w:r>
+        <w:rPr>
+          <w:rFonts w:hint="cs"/>
+          <w:rtl/>
+        </w:rPr>
+        <w:t xml:space="preserve">در اینجا </w:t>
+      </w:r>
+      <m:oMath>
+        <m:r>
+          <w:rPr>
+            <w:rFonts w:ascii="Cambria Math" w:hAnsi="Cambria Math"/>
+          </w:rPr>
+          <m:t>c</m:t>
+        </m:r>
+        <m:r>
+          <m:rPr>
+            <m:sty m:val="p"/>
+          </m:rPr>
+          <w:rPr>
+            <w:rFonts w:ascii="Cambria Math" w:hAnsi="Cambria Math"/>
+          </w:rPr>
+          <m:t>=1</m:t>
+        </m:r>
+      </m:oMath>
+      <w:r>
+        <w:rPr>
+          <w:rFonts w:hint="cs"/>
+          <w:rtl/>
+        </w:rPr>
+        <w:t xml:space="preserve"> است. پس داریم:</w:t>
+      </w:r>
+    </w:p>
+    <w:p>
+      <w:pPr>
+        <w:pStyle w:val="Text"/>
+        <w:bidi w:val="0"/>
+        <w:rPr>
+          <w:rtl/>
+        </w:rPr>
+      </w:pPr>
+      <m:oMathPara>
+        <m:oMathParaPr>
+          <m:jc m:val="left"/>
+        </m:oMathParaPr>
+        <m:oMath>
+          <m:r>
+            <m:rPr>
+              <m:scr m:val="script"/>
+              <m:sty m:val="p"/>
+            </m:rPr>
+            <w:rPr>
+              <w:rFonts w:ascii="Cambria Math" w:hAnsi="Cambria Math"/>
+            </w:rPr>
+            <m:t>F</m:t>
+          </m:r>
+          <m:r>
+            <m:rPr>
+              <m:lit/>
+            </m:rPr>
+            <w:rPr>
+              <w:rFonts w:ascii="Cambria Math" w:hAnsi="Cambria Math"/>
+            </w:rPr>
+            <m:t>{</m:t>
+          </m:r>
+          <m:r>
+            <m:rPr>
+              <m:sty m:val="p"/>
+            </m:rPr>
+            <w:rPr>
+              <w:rFonts w:ascii="Cambria Math" w:hAnsi="Cambria Math"/>
+            </w:rPr>
+            <m:t>1</m:t>
+          </m:r>
+          <m:r>
+            <m:rPr>
+              <m:lit/>
+            </m:rPr>
+            <w:rPr>
+              <w:rFonts w:ascii="Cambria Math" w:hAnsi="Cambria Math"/>
+            </w:rPr>
+            <m:t>}</m:t>
+          </m:r>
+          <m:r>
+            <w:rPr>
+              <w:rFonts w:ascii="Cambria Math" w:hAnsi="Cambria Math"/>
+            </w:rPr>
+            <m:t>=</m:t>
+          </m:r>
+          <m:r>
+            <m:rPr>
+              <m:sty m:val="p"/>
+            </m:rPr>
+            <w:rPr>
+              <w:rFonts w:ascii="Cambria Math" w:hAnsi="Cambria Math"/>
+            </w:rPr>
+            <m:t>2πδ</m:t>
+          </m:r>
+          <m:d>
+            <m:dPr>
+              <m:ctrlPr>
+                <w:rPr>
+                  <w:rFonts w:ascii="Cambria Math" w:hAnsi="Cambria Math"/>
+                </w:rPr>
+              </m:ctrlPr>
+            </m:dPr>
+            <m:e>
+              <m:r>
+                <m:rPr>
+                  <m:sty m:val="p"/>
+                </m:rPr>
+                <w:rPr>
+                  <w:rFonts w:ascii="Cambria Math" w:hAnsi="Cambria Math"/>
+                </w:rPr>
+                <m:t>ω</m:t>
+              </m:r>
+            </m:e>
+          </m:d>
+        </m:oMath>
+      </m:oMathPara>
+    </w:p>
+    <w:p>
+      <w:pPr>
+        <w:pStyle w:val="Text"/>
+        <w:rPr>
+          <w:rtl/>
+        </w:rPr>
+      </w:pPr>
+      <w:r>
+        <w:rPr>
+          <w:rFonts w:hint="cs"/>
+          <w:rtl/>
+        </w:rPr>
+        <w:t xml:space="preserve">با توجه به اینکه در </w:t>
+      </w:r>
+      <w:proofErr w:type="spellStart"/>
+      <w:r>
+        <w:rPr>
+          <w:rFonts w:hint="cs"/>
+          <w:rtl/>
+        </w:rPr>
+        <w:t>متلب</w:t>
+      </w:r>
+      <w:proofErr w:type="spellEnd"/>
+      <w:r>
+        <w:rPr>
+          <w:rFonts w:hint="cs"/>
+          <w:rtl/>
+        </w:rPr>
+        <w:t xml:space="preserve"> تبدیل فوریه را </w:t>
+      </w:r>
+      <w:r>
+        <w:t>normalize</w:t>
+      </w:r>
+      <w:r>
+        <w:rPr>
+          <w:rFonts w:hint="cs"/>
+          <w:rtl/>
+        </w:rPr>
+        <w:t xml:space="preserve"> </w:t>
+      </w:r>
+      <w:proofErr w:type="spellStart"/>
+      <w:r>
+        <w:rPr>
+          <w:rFonts w:hint="cs"/>
+          <w:rtl/>
+        </w:rPr>
+        <w:t>می‌کنیم</w:t>
+      </w:r>
+      <w:proofErr w:type="spellEnd"/>
+      <w:r>
+        <w:rPr>
+          <w:rFonts w:hint="cs"/>
+          <w:rtl/>
+        </w:rPr>
+        <w:t xml:space="preserve">، ضریب </w:t>
+      </w:r>
+      <m:oMath>
+        <m:r>
+          <w:rPr>
+            <w:rFonts w:ascii="Cambria Math" w:hAnsi="Cambria Math"/>
+          </w:rPr>
+          <m:t>2</m:t>
+        </m:r>
+        <m:r>
+          <m:rPr>
+            <m:sty m:val="p"/>
+          </m:rPr>
+          <w:rPr>
+            <w:rFonts w:ascii="Cambria Math" w:hAnsi="Cambria Math"/>
+          </w:rPr>
+          <m:t>π</m:t>
+        </m:r>
+      </m:oMath>
+      <w:r>
+        <w:rPr>
+          <w:rFonts w:hint="cs"/>
+          <w:rtl/>
+        </w:rPr>
+        <w:t xml:space="preserve"> را از پاسخ حذف می‌کنیم:</w:t>
+      </w:r>
+    </w:p>
+    <w:p>
+      <w:pPr>
+        <w:pStyle w:val="Text"/>
+        <w:bidi w:val="0"/>
+        <w:rPr>
+          <w:rtl/>
+        </w:rPr>
+      </w:pPr>
+      <m:oMathPara>
+        <m:oMathParaPr>
+          <m:jc m:val="left"/>
+        </m:oMathParaPr>
+        <m:oMath>
+          <m:sSub>
+            <m:sSubPr>
+              <m:ctrlPr>
+                <w:rPr>
+                  <w:rFonts w:ascii="Cambria Math" w:hAnsi="Cambria Math"/>
+                  <w:i/>
+                </w:rPr>
+              </m:ctrlPr>
+            </m:sSubPr>
+            <m:e>
+              <m:r>
+                <m:rPr>
+                  <m:scr m:val="script"/>
+                  <m:sty m:val="p"/>
+                </m:rPr>
+                <w:rPr>
+                  <w:rFonts w:ascii="Cambria Math" w:hAnsi="Cambria Math"/>
+                </w:rPr>
+                <m:t>F</m:t>
+              </m:r>
+              <m:ctrlPr>
+                <w:rPr>
+                  <w:rFonts w:ascii="Cambria Math" w:hAnsi="Cambria Math"/>
+                </w:rPr>
+              </m:ctrlPr>
+            </m:e>
+            <m:sub>
+              <m:r>
+                <m:rPr>
+                  <m:scr m:val="script"/>
+                </m:rPr>
+                <w:rPr>
+                  <w:rFonts w:ascii="Cambria Math" w:hAnsi="Cambria Math"/>
+                </w:rPr>
+                <m:t>N</m:t>
+              </m:r>
+            </m:sub>
+          </m:sSub>
+          <m:r>
+            <m:rPr>
+              <m:lit/>
+            </m:rPr>
+            <w:rPr>
+              <w:rFonts w:ascii="Cambria Math" w:hAnsi="Cambria Math"/>
+            </w:rPr>
+            <m:t>{</m:t>
+          </m:r>
+          <m:r>
+            <m:rPr>
+              <m:sty m:val="p"/>
+            </m:rPr>
+            <w:rPr>
+              <w:rFonts w:ascii="Cambria Math" w:hAnsi="Cambria Math"/>
+            </w:rPr>
+            <m:t>1</m:t>
+          </m:r>
+          <m:r>
+            <m:rPr>
+              <m:lit/>
+            </m:rPr>
+            <w:rPr>
+              <w:rFonts w:ascii="Cambria Math" w:hAnsi="Cambria Math"/>
+            </w:rPr>
+            <m:t>}</m:t>
+          </m:r>
+          <m:r>
+            <w:rPr>
+              <w:rFonts w:ascii="Cambria Math" w:hAnsi="Cambria Math"/>
+            </w:rPr>
+            <m:t>=</m:t>
+          </m:r>
+          <m:r>
+            <m:rPr>
+              <m:sty m:val="p"/>
+            </m:rPr>
+            <w:rPr>
+              <w:rFonts w:ascii="Cambria Math" w:hAnsi="Cambria Math"/>
+            </w:rPr>
+            <m:t>δ</m:t>
+          </m:r>
+          <m:d>
+            <m:dPr>
+              <m:ctrlPr>
+                <w:rPr>
+                  <w:rFonts w:ascii="Cambria Math" w:hAnsi="Cambria Math"/>
+                </w:rPr>
+              </m:ctrlPr>
+            </m:dPr>
+            <m:e>
+              <m:r>
+                <m:rPr>
+                  <m:sty m:val="p"/>
+                </m:rPr>
+                <w:rPr>
+                  <w:rFonts w:ascii="Cambria Math" w:hAnsi="Cambria Math"/>
+                </w:rPr>
+                <m:t>ω</m:t>
+              </m:r>
+            </m:e>
+          </m:d>
+        </m:oMath>
+      </m:oMathPara>
+    </w:p>
+    <w:p>
+      <w:pPr>
+        <w:pStyle w:val="Text"/>
+        <w:rPr>
+          <w:rtl/>
+        </w:rPr>
+      </w:pPr>
+      <w:r>
+        <w:rPr>
+          <w:rFonts w:hint="cs"/>
+          <w:rtl/>
+        </w:rPr>
+        <w:t xml:space="preserve">در نمودار تبدیل فوریه، محور افقی بر حسب فرکانس </w:t>
+      </w:r>
+      <m:oMath>
+        <m:r>
+          <w:rPr>
+            <w:rFonts w:ascii="Cambria Math" w:hAnsi="Cambria Math"/>
+          </w:rPr>
+          <m:t>(f)</m:t>
+        </m:r>
+      </m:oMath>
+      <w:r>
+        <w:rPr>
+          <w:rFonts w:hint="cs"/>
+          <w:rtl/>
+        </w:rPr>
+        <w:t xml:space="preserve"> رسم شده است ولی تبدیل فوریه حساب شده بر حسب فرکانس زاویه‌ای </w:t>
+      </w:r>
+      <m:oMath>
+        <m:r>
+          <w:rPr>
+            <w:rFonts w:ascii="Cambria Math" w:hAnsi="Cambria Math"/>
+          </w:rPr>
+          <m:t>(</m:t>
+        </m:r>
+        <m:r>
+          <m:rPr>
+            <m:sty m:val="p"/>
+          </m:rPr>
+          <w:rPr>
+            <w:rFonts w:ascii="Cambria Math" w:hAnsi="Cambria Math"/>
+          </w:rPr>
+          <m:t>ω)</m:t>
+        </m:r>
+      </m:oMath>
+      <w:r>
+        <w:rPr>
+          <w:rFonts w:hint="cs"/>
+          <w:rtl/>
+        </w:rPr>
+        <w:t xml:space="preserve"> می‌باشد</w:t>
+      </w:r>
+      <w:r>
+        <w:t>.</w:t>
+      </w:r>
+      <w:r>
+        <w:rPr>
+          <w:rFonts w:hint="cs"/>
+          <w:rtl/>
+        </w:rPr>
+        <w:t xml:space="preserve"> پس باید این تغییر متغیر را لحاظ کنیم:</w:t>
+      </w:r>
+    </w:p>
+    <w:p>
+      <w:pPr>
+        <w:pStyle w:val="Text"/>
+        <w:bidi w:val="0"/>
+      </w:pPr>
+      <m:oMathPara>
+        <m:oMathParaPr>
+          <m:jc m:val="left"/>
+        </m:oMathParaPr>
+        <m:oMath>
+          <m:r>
+            <m:rPr>
+              <m:sty m:val="p"/>
+            </m:rPr>
+            <w:rPr>
+              <w:rFonts w:ascii="Cambria Math" w:hAnsi="Cambria Math"/>
+            </w:rPr>
+            <m:t>ω</m:t>
+          </m:r>
+          <m:r>
+            <w:rPr>
+              <w:rFonts w:ascii="Cambria Math" w:hAnsi="Cambria Math"/>
+            </w:rPr>
+            <m:t>=2</m:t>
+          </m:r>
+          <m:r>
+            <m:rPr>
+              <m:sty m:val="p"/>
+            </m:rPr>
+            <w:rPr>
+              <w:rFonts w:ascii="Cambria Math" w:hAnsi="Cambria Math"/>
+            </w:rPr>
+            <m:t>πf⟶</m:t>
+          </m:r>
+          <m:sSub>
+            <m:sSubPr>
+              <m:ctrlPr>
+                <w:rPr>
+                  <w:rFonts w:ascii="Cambria Math" w:hAnsi="Cambria Math"/>
+                  <w:i/>
+                </w:rPr>
+              </m:ctrlPr>
+            </m:sSubPr>
+            <m:e>
+              <m:r>
+                <m:rPr>
+                  <m:scr m:val="script"/>
+                </m:rPr>
+                <w:rPr>
+                  <w:rFonts w:ascii="Cambria Math" w:hAnsi="Cambria Math"/>
+                </w:rPr>
+                <m:t>F</m:t>
+              </m:r>
+            </m:e>
+            <m:sub>
+              <m:r>
+                <m:rPr>
+                  <m:scr m:val="script"/>
+                </m:rPr>
+                <w:rPr>
+                  <w:rFonts w:ascii="Cambria Math" w:hAnsi="Cambria Math"/>
+                </w:rPr>
+                <m:t>N</m:t>
+              </m:r>
+            </m:sub>
+          </m:sSub>
+          <m:r>
+            <m:rPr>
+              <m:lit/>
+            </m:rPr>
+            <w:rPr>
+              <w:rFonts w:ascii="Cambria Math" w:hAnsi="Cambria Math"/>
+            </w:rPr>
+            <m:t>{</m:t>
+          </m:r>
+          <m:r>
+            <w:rPr>
+              <w:rFonts w:ascii="Cambria Math" w:hAnsi="Cambria Math"/>
+            </w:rPr>
+            <m:t>1</m:t>
+          </m:r>
+          <m:r>
+            <m:rPr>
+              <m:lit/>
+            </m:rPr>
+            <w:rPr>
+              <w:rFonts w:ascii="Cambria Math" w:hAnsi="Cambria Math"/>
+            </w:rPr>
+            <m:t>}</m:t>
+          </m:r>
+          <m:r>
+            <w:rPr>
+              <w:rFonts w:ascii="Cambria Math" w:hAnsi="Cambria Math"/>
+            </w:rPr>
+            <m:t>=</m:t>
+          </m:r>
+          <m:r>
+            <m:rPr>
+              <m:sty m:val="p"/>
+            </m:rPr>
+            <w:rPr>
+              <w:rFonts w:ascii="Cambria Math" w:hAnsi="Cambria Math"/>
+            </w:rPr>
+            <m:t>δ</m:t>
+          </m:r>
+          <m:d>
+            <m:dPr>
+              <m:ctrlPr>
+                <w:rPr>
+                  <w:rFonts w:ascii="Cambria Math" w:hAnsi="Cambria Math"/>
+                </w:rPr>
+              </m:ctrlPr>
+            </m:dPr>
+            <m:e>
+              <m:r>
+                <m:rPr>
+                  <m:sty m:val="p"/>
+                </m:rPr>
+                <w:rPr>
+                  <w:rFonts w:ascii="Cambria Math" w:hAnsi="Cambria Math"/>
+                </w:rPr>
+                <m:t>f</m:t>
+              </m:r>
+              <m:ctrlPr>
+                <w:rPr>
+                  <w:rFonts w:ascii="Cambria Math" w:hAnsi="Cambria Math"/>
+                  <w:i/>
+                </w:rPr>
+              </m:ctrlPr>
+            </m:e>
+          </m:d>
+        </m:oMath>
+      </m:oMathPara>
+    </w:p>
+    <w:p>
+      <w:pPr>
+        <w:pStyle w:val="Text"/>
+        <w:rPr>
+          <w:rtl/>
+        </w:rPr>
+      </w:pPr>
+      <w:r>
+        <w:rPr>
+          <w:rFonts w:hint="cs"/>
+          <w:rtl/>
+        </w:rPr>
+        <w:t xml:space="preserve">همانطور که مشاهده </w:t>
+      </w:r>
+      <w:proofErr w:type="spellStart"/>
+      <w:r>
+        <w:rPr>
+          <w:rFonts w:hint="cs"/>
+          <w:rtl/>
+        </w:rPr>
+        <w:t>می‌شود</w:t>
+      </w:r>
+      <w:proofErr w:type="spellEnd"/>
+      <w:r>
+        <w:rPr>
+          <w:rFonts w:hint="cs"/>
+          <w:rtl/>
+        </w:rPr>
+        <w:t xml:space="preserve">، محاسبات تئوری با </w:t>
+      </w:r>
+      <w:r>
+        <w:rPr>
+          <w:rFonts w:hint="cs"/>
+          <w:rtl/>
+        </w:rPr>
+        <w:t>نمودار</w:t>
+      </w:r>
+      <w:r>
+        <w:rPr>
+          <w:rFonts w:hint="cs"/>
+          <w:rtl/>
+        </w:rPr>
+        <w:t xml:space="preserve"> </w:t>
+      </w:r>
+      <w:r>
+        <w:rPr>
+          <w:rFonts w:hint="cs"/>
+          <w:rtl/>
+        </w:rPr>
+        <w:t>رسم شده</w:t>
+      </w:r>
+      <w:r>
+        <w:rPr>
+          <w:rFonts w:hint="cs"/>
+          <w:rtl/>
+        </w:rPr>
+        <w:t xml:space="preserve"> مطابقت دارد.</w:t>
+      </w:r>
+    </w:p>
+    <w:p>
+      <w:pPr>
+        <w:pStyle w:val="Text"/>
+        <w:rPr>
+          <w:rtl/>
+        </w:rPr>
+      </w:pPr>
+    </w:p>
     <w:sectPr>
-      <w:headerReference w:type="default" r:id="rId21"/>
-      <w:footerReference w:type="default" r:id="rId22"/>
+      <w:headerReference w:type="default" r:id="rId25"/>
+      <w:footerReference w:type="default" r:id="rId26"/>
       <w:footnotePr>
         <w:numRestart w:val="eachPage"/>
       </w:footnotePr>
@@ -8814,8 +10825,8 @@
   <w:abstractNum w:abstractNumId="9" w15:restartNumberingAfterBreak="0">
     <w:nsid w:val="2F3B1BA6"/>
     <w:multiLevelType w:val="hybridMultilevel"/>
-    <w:tmpl w:val="9B8853B4"/>
-    <w:lvl w:ilvl="0" w:tplc="E7B24104">
+    <w:tmpl w:val="3F4E166A"/>
+    <w:lvl w:ilvl="0" w:tplc="32AA0036">
       <w:start w:val="1"/>
       <w:numFmt w:val="decimal"/>
       <w:pStyle w:val="Heading2"/>
@@ -8825,7 +10836,61 @@
         <w:ind w:left="360" w:hanging="360"/>
       </w:pPr>
       <w:rPr>
-        <w:rFonts w:hint="default"/>
+        <w:rFonts w:ascii="Times New Roman" w:hAnsi="Times New Roman" w:cs="Times New Roman"/>
+        <w:b w:val="0"/>
+        <w:bCs w:val="0"/>
+        <w:i w:val="0"/>
+        <w:iCs w:val="0"/>
+        <w:caps w:val="0"/>
+        <w:smallCaps w:val="0"/>
+        <w:strike w:val="0"/>
+        <w:dstrike w:val="0"/>
+        <w:outline w:val="0"/>
+        <w:shadow w:val="0"/>
+        <w:emboss w:val="0"/>
+        <w:imprint w:val="0"/>
+        <w:noProof w:val="0"/>
+        <w:snapToGrid w:val="0"/>
+        <w:vanish w:val="0"/>
+        <w:color w:val="000000"/>
+        <w:spacing w:val="0"/>
+        <w:w w:val="0"/>
+        <w:kern w:val="0"/>
+        <w:position w:val="0"/>
+        <w:sz w:val="0"/>
+        <w:szCs w:val="0"/>
+        <w:u w:val="none" w:color="000000"/>
+        <w:effect w:val="none"/>
+        <w:bdr w:val="none" w:sz="0" w:space="0" w:color="000000"/>
+        <w:shd w:val="clear" w:color="000000" w:fill="000000"/>
+        <w:vertAlign w:val="baseline"/>
+        <w:em w:val="none"/>
+        <w:lang w:val="x-none" w:eastAsia="x-none" w:bidi="x-none"/>
+        <w:specVanish w:val="0"/>
+        <w14:glow w14:rad="0">
+          <w14:srgbClr w14:val="000000"/>
+        </w14:glow>
+        <w14:shadow w14:blurRad="0" w14:dist="0" w14:dir="0" w14:sx="0" w14:sy="0" w14:kx="0" w14:ky="0" w14:algn="none">
+          <w14:srgbClr w14:val="000000"/>
+        </w14:shadow>
+        <w14:reflection w14:blurRad="0" w14:stA="0" w14:stPos="0" w14:endA="0" w14:endPos="0" w14:dist="0" w14:dir="0" w14:fadeDir="0" w14:sx="0" w14:sy="0" w14:kx="0" w14:ky="0" w14:algn="none"/>
+        <w14:textOutline w14:w="0" w14:cap="rnd" w14:cmpd="sng" w14:algn="ctr">
+          <w14:noFill/>
+          <w14:prstDash w14:val="solid"/>
+          <w14:bevel/>
+        </w14:textOutline>
+        <w14:scene3d>
+          <w14:camera w14:prst="orthographicFront"/>
+          <w14:lightRig w14:rig="threePt" w14:dir="t">
+            <w14:rot w14:lat="0" w14:lon="0" w14:rev="0"/>
+          </w14:lightRig>
+        </w14:scene3d>
+        <w14:props3d w14:extrusionH="0" w14:contourW="0" w14:prstMaterial="none"/>
+        <w14:ligatures w14:val="none"/>
+        <w14:numForm w14:val="default"/>
+        <w14:numSpacing w14:val="default"/>
+        <w14:stylisticSets/>
+        <w14:cntxtAlts w14:val="0"/>
       </w:rPr>
     </w:lvl>
     <w:lvl w:ilvl="1" w:tplc="04090019" w:tentative="1">

</xml_diff>

<commit_message>
Fix CA3 word bug
</commit_message>
<xml_diff>
--- a/CA3/Report.docx
+++ b/CA3/Report.docx
@@ -170,9 +170,9 @@
           <w:rtl/>
         </w:rPr>
         <w:drawing>
-          <wp:inline distT="0" distB="0" distL="0" distR="0" wp14:anchorId="085709ED" wp14:editId="28ADEDCE">
-            <wp:extent cx="3583692" cy="2836116"/>
-            <wp:effectExtent l="0" t="0" r="0" b="2540"/>
+          <wp:inline distT="0" distB="0" distL="0" distR="0" wp14:anchorId="085709ED" wp14:editId="50A48A73">
+            <wp:extent cx="3600000" cy="2849022"/>
+            <wp:effectExtent l="0" t="0" r="635" b="8890"/>
             <wp:docPr id="1" name="Picture 1"/>
             <wp:cNvGraphicFramePr>
               <a:graphicFrameLocks xmlns:a="http://schemas.openxmlformats.org/drawingml/2006/main" noChangeAspect="1"/>
@@ -199,7 +199,7 @@
                   <pic:spPr>
                     <a:xfrm>
                       <a:off x="0" y="0"/>
-                      <a:ext cx="3583692" cy="2836116"/>
+                      <a:ext cx="3600000" cy="2849022"/>
                     </a:xfrm>
                     <a:prstGeom prst="rect">
                       <a:avLst/>
@@ -224,7 +224,7 @@
           <w:rFonts w:hint="cs"/>
           <w:rtl/>
         </w:rPr>
-        <w:t>محاسبه تبدیل فوری</w:t>
+        <w:t>تبدیل فوری</w:t>
       </w:r>
       <w:r>
         <w:rPr>
@@ -326,9 +326,9 @@
           <w:rtl/>
         </w:rPr>
         <w:drawing>
-          <wp:inline distT="0" distB="0" distL="0" distR="0" wp14:anchorId="3C197768" wp14:editId="209D5B23">
-            <wp:extent cx="3546000" cy="1393402"/>
-            <wp:effectExtent l="0" t="0" r="0" b="0"/>
+          <wp:inline distT="0" distB="0" distL="0" distR="0" wp14:anchorId="3C197768" wp14:editId="271A3084">
+            <wp:extent cx="3600000" cy="1414621"/>
+            <wp:effectExtent l="0" t="0" r="635" b="0"/>
             <wp:docPr id="2" name="Picture 2"/>
             <wp:cNvGraphicFramePr>
               <a:graphicFrameLocks xmlns:a="http://schemas.openxmlformats.org/drawingml/2006/main" noChangeAspect="1"/>
@@ -355,7 +355,7 @@
                   <pic:spPr>
                     <a:xfrm>
                       <a:off x="0" y="0"/>
-                      <a:ext cx="3546000" cy="1393402"/>
+                      <a:ext cx="3600000" cy="1414621"/>
                     </a:xfrm>
                     <a:prstGeom prst="rect">
                       <a:avLst/>
@@ -396,9 +396,9 @@
           <w:rtl/>
         </w:rPr>
         <w:drawing>
-          <wp:inline distT="0" distB="0" distL="0" distR="0" wp14:anchorId="786820B8" wp14:editId="48295BFF">
-            <wp:extent cx="3534447" cy="1418399"/>
-            <wp:effectExtent l="0" t="0" r="0" b="0"/>
+          <wp:inline distT="0" distB="0" distL="0" distR="0" wp14:anchorId="786820B8" wp14:editId="01FE5417">
+            <wp:extent cx="3600000" cy="1444706"/>
+            <wp:effectExtent l="0" t="0" r="635" b="3175"/>
             <wp:docPr id="3" name="Picture 3"/>
             <wp:cNvGraphicFramePr>
               <a:graphicFrameLocks xmlns:a="http://schemas.openxmlformats.org/drawingml/2006/main" noChangeAspect="1"/>
@@ -425,7 +425,7 @@
                   <pic:spPr>
                     <a:xfrm>
                       <a:off x="0" y="0"/>
-                      <a:ext cx="3534447" cy="1418399"/>
+                      <a:ext cx="3600000" cy="1444706"/>
                     </a:xfrm>
                     <a:prstGeom prst="rect">
                       <a:avLst/>
@@ -1503,7 +1503,7 @@
           <w:rFonts w:hint="cs"/>
           <w:rtl/>
         </w:rPr>
-        <w:t xml:space="preserve">محاسبه تبدیل فوریه سیگنال </w:t>
+        <w:t xml:space="preserve">تبدیل فوریه سیگنال </w:t>
       </w:r>
       <m:oMath>
         <m:r>
@@ -1565,9 +1565,9 @@
           <w:rtl/>
         </w:rPr>
         <w:drawing>
-          <wp:inline distT="0" distB="0" distL="0" distR="0" wp14:anchorId="2B201F4A" wp14:editId="2859E9FC">
-            <wp:extent cx="3546000" cy="1373843"/>
-            <wp:effectExtent l="0" t="0" r="0" b="0"/>
+          <wp:inline distT="0" distB="0" distL="0" distR="0" wp14:anchorId="2B201F4A" wp14:editId="6F93B749">
+            <wp:extent cx="3600000" cy="1394764"/>
+            <wp:effectExtent l="0" t="0" r="635" b="0"/>
             <wp:docPr id="4" name="Picture 4"/>
             <wp:cNvGraphicFramePr>
               <a:graphicFrameLocks xmlns:a="http://schemas.openxmlformats.org/drawingml/2006/main" noChangeAspect="1"/>
@@ -1594,7 +1594,7 @@
                   <pic:spPr>
                     <a:xfrm>
                       <a:off x="0" y="0"/>
-                      <a:ext cx="3546000" cy="1373843"/>
+                      <a:ext cx="3600000" cy="1394764"/>
                     </a:xfrm>
                     <a:prstGeom prst="rect">
                       <a:avLst/>
@@ -1637,9 +1637,9 @@
           <w:rtl/>
         </w:rPr>
         <w:drawing>
-          <wp:inline distT="0" distB="0" distL="0" distR="0" wp14:anchorId="4836EFA5" wp14:editId="60A52C6E">
-            <wp:extent cx="3546000" cy="1384584"/>
-            <wp:effectExtent l="0" t="0" r="0" b="6350"/>
+          <wp:inline distT="0" distB="0" distL="0" distR="0" wp14:anchorId="4836EFA5" wp14:editId="6778AEE9">
+            <wp:extent cx="3600000" cy="1405669"/>
+            <wp:effectExtent l="0" t="0" r="635" b="4445"/>
             <wp:docPr id="5" name="Picture 5"/>
             <wp:cNvGraphicFramePr>
               <a:graphicFrameLocks xmlns:a="http://schemas.openxmlformats.org/drawingml/2006/main" noChangeAspect="1"/>
@@ -1666,7 +1666,7 @@
                   <pic:spPr>
                     <a:xfrm>
                       <a:off x="0" y="0"/>
-                      <a:ext cx="3546000" cy="1384584"/>
+                      <a:ext cx="3600000" cy="1405669"/>
                     </a:xfrm>
                     <a:prstGeom prst="rect">
                       <a:avLst/>
@@ -2276,9 +2276,9 @@
         </w:rPr>
         <w:lastRenderedPageBreak/>
         <w:drawing>
-          <wp:inline distT="0" distB="0" distL="0" distR="0" wp14:anchorId="44494010" wp14:editId="40B3A4B5">
-            <wp:extent cx="5731510" cy="2439035"/>
-            <wp:effectExtent l="0" t="0" r="2540" b="0"/>
+          <wp:inline distT="0" distB="0" distL="0" distR="0" wp14:anchorId="44494010" wp14:editId="45735641">
+            <wp:extent cx="5724000" cy="2435839"/>
+            <wp:effectExtent l="0" t="0" r="0" b="3175"/>
             <wp:docPr id="6" name="Picture 6"/>
             <wp:cNvGraphicFramePr>
               <a:graphicFrameLocks xmlns:a="http://schemas.openxmlformats.org/drawingml/2006/main" noChangeAspect="1"/>
@@ -2299,7 +2299,7 @@
                   <pic:spPr>
                     <a:xfrm>
                       <a:off x="0" y="0"/>
-                      <a:ext cx="5731510" cy="2439035"/>
+                      <a:ext cx="5724000" cy="2435839"/>
                     </a:xfrm>
                     <a:prstGeom prst="rect">
                       <a:avLst/>
@@ -2321,7 +2321,7 @@
           <w:rFonts w:hint="cs"/>
           <w:rtl/>
         </w:rPr>
-        <w:t>محاسبه تبدیل فوریه</w:t>
+        <w:t>تبدیل فوریه</w:t>
       </w:r>
       <w:r>
         <w:rPr>
@@ -2459,9 +2459,9 @@
           <w:rtl/>
         </w:rPr>
         <w:drawing>
-          <wp:inline distT="0" distB="0" distL="0" distR="0" wp14:anchorId="37B0B138" wp14:editId="0ADB48FE">
-            <wp:extent cx="3546000" cy="1339901"/>
-            <wp:effectExtent l="0" t="0" r="0" b="0"/>
+          <wp:inline distT="0" distB="0" distL="0" distR="0" wp14:anchorId="37B0B138" wp14:editId="1811D477">
+            <wp:extent cx="3600000" cy="1360306"/>
+            <wp:effectExtent l="0" t="0" r="635" b="0"/>
             <wp:docPr id="7" name="Picture 7"/>
             <wp:cNvGraphicFramePr>
               <a:graphicFrameLocks xmlns:a="http://schemas.openxmlformats.org/drawingml/2006/main" noChangeAspect="1"/>
@@ -2482,7 +2482,7 @@
                   <pic:spPr>
                     <a:xfrm>
                       <a:off x="0" y="0"/>
-                      <a:ext cx="3546000" cy="1339901"/>
+                      <a:ext cx="3600000" cy="1360306"/>
                     </a:xfrm>
                     <a:prstGeom prst="rect">
                       <a:avLst/>
@@ -2525,9 +2525,9 @@
           <w:rtl/>
         </w:rPr>
         <w:drawing>
-          <wp:inline distT="0" distB="0" distL="0" distR="0" wp14:anchorId="3B314D9B" wp14:editId="4504A349">
-            <wp:extent cx="3546000" cy="1413765"/>
-            <wp:effectExtent l="0" t="0" r="0" b="0"/>
+          <wp:inline distT="0" distB="0" distL="0" distR="0" wp14:anchorId="3B314D9B" wp14:editId="08C74C1E">
+            <wp:extent cx="3600000" cy="1435294"/>
+            <wp:effectExtent l="0" t="0" r="635" b="0"/>
             <wp:docPr id="8" name="Picture 8"/>
             <wp:cNvGraphicFramePr>
               <a:graphicFrameLocks xmlns:a="http://schemas.openxmlformats.org/drawingml/2006/main" noChangeAspect="1"/>
@@ -2548,7 +2548,7 @@
                   <pic:spPr>
                     <a:xfrm>
                       <a:off x="0" y="0"/>
-                      <a:ext cx="3546000" cy="1413765"/>
+                      <a:ext cx="3600000" cy="1435294"/>
                     </a:xfrm>
                     <a:prstGeom prst="rect">
                       <a:avLst/>
@@ -3807,9 +3807,9 @@
         </w:rPr>
         <w:lastRenderedPageBreak/>
         <w:drawing>
-          <wp:inline distT="0" distB="0" distL="0" distR="0" wp14:anchorId="08E0180B" wp14:editId="52E839BF">
-            <wp:extent cx="5731510" cy="2392680"/>
-            <wp:effectExtent l="0" t="0" r="2540" b="7620"/>
+          <wp:inline distT="0" distB="0" distL="0" distR="0" wp14:anchorId="08E0180B" wp14:editId="19B7BBDF">
+            <wp:extent cx="5724000" cy="2389545"/>
+            <wp:effectExtent l="0" t="0" r="0" b="0"/>
             <wp:docPr id="9" name="Picture 9"/>
             <wp:cNvGraphicFramePr>
               <a:graphicFrameLocks xmlns:a="http://schemas.openxmlformats.org/drawingml/2006/main" noChangeAspect="1"/>
@@ -3830,7 +3830,7 @@
                   <pic:spPr>
                     <a:xfrm>
                       <a:off x="0" y="0"/>
-                      <a:ext cx="5731510" cy="2392680"/>
+                      <a:ext cx="5724000" cy="2389545"/>
                     </a:xfrm>
                     <a:prstGeom prst="rect">
                       <a:avLst/>
@@ -3852,7 +3852,7 @@
           <w:rFonts w:hint="cs"/>
           <w:rtl/>
         </w:rPr>
-        <w:t xml:space="preserve">محاسبه تبدیل فوریه سیگنال </w:t>
+        <w:t xml:space="preserve">تبدیل فوریه سیگنال </w:t>
       </w:r>
       <m:oMath>
         <m:func>
@@ -3989,9 +3989,9 @@
           <w:rtl/>
         </w:rPr>
         <w:drawing>
-          <wp:inline distT="0" distB="0" distL="0" distR="0" wp14:anchorId="32168D00" wp14:editId="3D70D433">
-            <wp:extent cx="3546000" cy="1367678"/>
-            <wp:effectExtent l="0" t="0" r="0" b="4445"/>
+          <wp:inline distT="0" distB="0" distL="0" distR="0" wp14:anchorId="32168D00" wp14:editId="7EAF3D42">
+            <wp:extent cx="3600000" cy="1388506"/>
+            <wp:effectExtent l="0" t="0" r="635" b="2540"/>
             <wp:docPr id="10" name="Picture 10"/>
             <wp:cNvGraphicFramePr>
               <a:graphicFrameLocks xmlns:a="http://schemas.openxmlformats.org/drawingml/2006/main" noChangeAspect="1"/>
@@ -4012,7 +4012,7 @@
                   <pic:spPr>
                     <a:xfrm>
                       <a:off x="0" y="0"/>
-                      <a:ext cx="3546000" cy="1367678"/>
+                      <a:ext cx="3600000" cy="1388506"/>
                     </a:xfrm>
                     <a:prstGeom prst="rect">
                       <a:avLst/>
@@ -4055,9 +4055,9 @@
           <w:rtl/>
         </w:rPr>
         <w:drawing>
-          <wp:inline distT="0" distB="0" distL="0" distR="0" wp14:anchorId="276EA56E" wp14:editId="098CF707">
-            <wp:extent cx="3546000" cy="1366969"/>
-            <wp:effectExtent l="0" t="0" r="0" b="5080"/>
+          <wp:inline distT="0" distB="0" distL="0" distR="0" wp14:anchorId="276EA56E" wp14:editId="30304E3D">
+            <wp:extent cx="3600000" cy="1387786"/>
+            <wp:effectExtent l="0" t="0" r="635" b="3175"/>
             <wp:docPr id="11" name="Picture 11"/>
             <wp:cNvGraphicFramePr>
               <a:graphicFrameLocks xmlns:a="http://schemas.openxmlformats.org/drawingml/2006/main" noChangeAspect="1"/>
@@ -4078,7 +4078,7 @@
                   <pic:spPr>
                     <a:xfrm>
                       <a:off x="0" y="0"/>
-                      <a:ext cx="3546000" cy="1366969"/>
+                      <a:ext cx="3600000" cy="1387786"/>
                     </a:xfrm>
                     <a:prstGeom prst="rect">
                       <a:avLst/>
@@ -6966,7 +6966,7 @@
           <w:rFonts w:hint="cs"/>
           <w:rtl/>
         </w:rPr>
-        <w:t xml:space="preserve">محاسبه تبدیل فوریه سیگنال </w:t>
+        <w:t xml:space="preserve">تبدیل فوریه سیگنال </w:t>
       </w:r>
       <m:oMath>
         <m:nary>
@@ -7084,9 +7084,9 @@
           <w:rtl/>
         </w:rPr>
         <w:drawing>
-          <wp:inline distT="0" distB="0" distL="0" distR="0" wp14:anchorId="014A96D3" wp14:editId="7F0130E2">
-            <wp:extent cx="3546000" cy="1370568"/>
-            <wp:effectExtent l="0" t="0" r="0" b="1270"/>
+          <wp:inline distT="0" distB="0" distL="0" distR="0" wp14:anchorId="014A96D3" wp14:editId="295EA9A3">
+            <wp:extent cx="3600000" cy="1391440"/>
+            <wp:effectExtent l="0" t="0" r="635" b="0"/>
             <wp:docPr id="12" name="Picture 12"/>
             <wp:cNvGraphicFramePr>
               <a:graphicFrameLocks xmlns:a="http://schemas.openxmlformats.org/drawingml/2006/main" noChangeAspect="1"/>
@@ -7107,7 +7107,7 @@
                   <pic:spPr>
                     <a:xfrm>
                       <a:off x="0" y="0"/>
-                      <a:ext cx="3546000" cy="1370568"/>
+                      <a:ext cx="3600000" cy="1391440"/>
                     </a:xfrm>
                     <a:prstGeom prst="rect">
                       <a:avLst/>
@@ -7150,9 +7150,9 @@
           <w:rtl/>
         </w:rPr>
         <w:drawing>
-          <wp:inline distT="0" distB="0" distL="0" distR="0" wp14:anchorId="600FCBAD" wp14:editId="4A5A66AC">
-            <wp:extent cx="3546000" cy="1330324"/>
-            <wp:effectExtent l="0" t="0" r="0" b="3810"/>
+          <wp:inline distT="0" distB="0" distL="0" distR="0" wp14:anchorId="600FCBAD" wp14:editId="076A70A4">
+            <wp:extent cx="3600000" cy="1350583"/>
+            <wp:effectExtent l="0" t="0" r="635" b="2540"/>
             <wp:docPr id="13" name="Picture 13"/>
             <wp:cNvGraphicFramePr>
               <a:graphicFrameLocks xmlns:a="http://schemas.openxmlformats.org/drawingml/2006/main" noChangeAspect="1"/>
@@ -7173,7 +7173,7 @@
                   <pic:spPr>
                     <a:xfrm>
                       <a:off x="0" y="0"/>
-                      <a:ext cx="3546000" cy="1330324"/>
+                      <a:ext cx="3600000" cy="1350583"/>
                     </a:xfrm>
                     <a:prstGeom prst="rect">
                       <a:avLst/>
@@ -7597,19 +7597,58 @@
         <w:pStyle w:val="Heading2"/>
         <w:numPr>
           <w:ilvl w:val="0"/>
-          <w:numId w:val="5"/>
+          <w:numId w:val="33"/>
         </w:numPr>
-        <w:rPr>
-          <w:rtl/>
-        </w:rPr>
-      </w:pPr>
-      <w:r>
-        <w:rPr>
-          <w:rFonts w:hint="cs"/>
-          <w:rtl/>
-        </w:rPr>
-        <w:t>تابع دلتا</w:t>
-      </w:r>
+        <w:ind w:left="360"/>
+        <w:rPr>
+          <w:rtl/>
+        </w:rPr>
+      </w:pPr>
+      <w:r>
+        <w:rPr>
+          <w:rFonts w:hint="cs"/>
+          <w:rtl/>
+        </w:rPr>
+        <w:t xml:space="preserve">تبدیل فوریه </w:t>
+      </w:r>
+      <w:r>
+        <w:rPr>
+          <w:rFonts w:hint="cs"/>
+          <w:rtl/>
+        </w:rPr>
+        <w:t xml:space="preserve">تابع </w:t>
+      </w:r>
+      <m:oMath>
+        <m:r>
+          <m:rPr>
+            <m:sty m:val="b"/>
+          </m:rPr>
+          <w:rPr>
+            <w:rFonts w:ascii="Cambria Math" w:hAnsi="Cambria Math"/>
+          </w:rPr>
+          <m:t>δ</m:t>
+        </m:r>
+        <m:d>
+          <m:dPr>
+            <m:ctrlPr>
+              <w:rPr>
+                <w:rFonts w:ascii="Cambria Math" w:hAnsi="Cambria Math"/>
+              </w:rPr>
+            </m:ctrlPr>
+          </m:dPr>
+          <m:e>
+            <m:r>
+              <m:rPr>
+                <m:sty m:val="b"/>
+              </m:rPr>
+              <w:rPr>
+                <w:rFonts w:ascii="Cambria Math" w:hAnsi="Cambria Math"/>
+              </w:rPr>
+              <m:t>t</m:t>
+            </m:r>
+          </m:e>
+        </m:d>
+      </m:oMath>
     </w:p>
     <w:p>
       <w:pPr>
@@ -7639,9 +7678,9 @@
           <w:rtl/>
         </w:rPr>
         <w:drawing>
-          <wp:inline distT="0" distB="0" distL="0" distR="0" wp14:anchorId="4D1685DB" wp14:editId="60A5FE69">
-            <wp:extent cx="3622358" cy="1460204"/>
-            <wp:effectExtent l="0" t="0" r="0" b="6985"/>
+          <wp:inline distT="0" distB="0" distL="0" distR="0" wp14:anchorId="4D1685DB" wp14:editId="785ED39B">
+            <wp:extent cx="3600000" cy="1451191"/>
+            <wp:effectExtent l="0" t="0" r="635" b="0"/>
             <wp:docPr id="14" name="Picture 14"/>
             <wp:cNvGraphicFramePr>
               <a:graphicFrameLocks xmlns:a="http://schemas.openxmlformats.org/drawingml/2006/main" noChangeAspect="1"/>
@@ -7668,7 +7707,7 @@
                   <pic:spPr>
                     <a:xfrm>
                       <a:off x="0" y="0"/>
-                      <a:ext cx="3622358" cy="1460204"/>
+                      <a:ext cx="3600000" cy="1451191"/>
                     </a:xfrm>
                     <a:prstGeom prst="rect">
                       <a:avLst/>
@@ -7709,9 +7748,9 @@
           <w:rtl/>
         </w:rPr>
         <w:drawing>
-          <wp:inline distT="0" distB="0" distL="0" distR="0" wp14:anchorId="26F70F88" wp14:editId="5CDBB5C5">
-            <wp:extent cx="3624097" cy="1319341"/>
-            <wp:effectExtent l="0" t="0" r="0" b="0"/>
+          <wp:inline distT="0" distB="0" distL="0" distR="0" wp14:anchorId="26F70F88" wp14:editId="3828E230">
+            <wp:extent cx="3600000" cy="1310569"/>
+            <wp:effectExtent l="0" t="0" r="635" b="4445"/>
             <wp:docPr id="15" name="Picture 15"/>
             <wp:cNvGraphicFramePr>
               <a:graphicFrameLocks xmlns:a="http://schemas.openxmlformats.org/drawingml/2006/main" noChangeAspect="1"/>
@@ -7738,7 +7777,7 @@
                   <pic:spPr>
                     <a:xfrm>
                       <a:off x="0" y="0"/>
-                      <a:ext cx="3624097" cy="1319341"/>
+                      <a:ext cx="3600000" cy="1310569"/>
                     </a:xfrm>
                     <a:prstGeom prst="rect">
                       <a:avLst/>
@@ -7763,7 +7802,22 @@
           <w:rFonts w:hint="cs"/>
           <w:rtl/>
         </w:rPr>
-        <w:t>ج) تئوری تبدیل فوریه</w:t>
+        <w:t xml:space="preserve">ج) </w:t>
+      </w:r>
+      <w:r>
+        <w:rPr>
+          <w:rFonts w:hint="cs"/>
+          <w:rtl/>
+          <w:lang w:bidi="fa-IR"/>
+        </w:rPr>
+        <w:t xml:space="preserve">محاسبه </w:t>
+      </w:r>
+      <w:r>
+        <w:rPr>
+          <w:rFonts w:hint="cs"/>
+          <w:rtl/>
+        </w:rPr>
+        <w:t>تئوری تبدیل فوریه</w:t>
       </w:r>
     </w:p>
     <w:p>
@@ -8465,8 +8519,56 @@
           <w:rFonts w:hint="cs"/>
           <w:rtl/>
         </w:rPr>
-        <w:t>تابع ثابت</w:t>
-      </w:r>
+        <w:t>ت</w:t>
+      </w:r>
+      <w:r>
+        <w:rPr>
+          <w:rFonts w:hint="cs"/>
+          <w:rtl/>
+        </w:rPr>
+        <w:t xml:space="preserve">بدیل فوریه تابع </w:t>
+      </w:r>
+      <m:oMath>
+        <m:r>
+          <m:rPr>
+            <m:sty m:val="bi"/>
+          </m:rPr>
+          <w:rPr>
+            <w:rFonts w:ascii="Cambria Math" w:hAnsi="Cambria Math"/>
+          </w:rPr>
+          <m:t>x</m:t>
+        </m:r>
+        <m:d>
+          <m:dPr>
+            <m:ctrlPr>
+              <w:rPr>
+                <w:rFonts w:ascii="Cambria Math" w:hAnsi="Cambria Math"/>
+                <w:i/>
+              </w:rPr>
+            </m:ctrlPr>
+          </m:dPr>
+          <m:e>
+            <m:r>
+              <m:rPr>
+                <m:sty m:val="bi"/>
+              </m:rPr>
+              <w:rPr>
+                <w:rFonts w:ascii="Cambria Math" w:hAnsi="Cambria Math"/>
+              </w:rPr>
+              <m:t>t</m:t>
+            </m:r>
+          </m:e>
+        </m:d>
+        <m:r>
+          <m:rPr>
+            <m:sty m:val="bi"/>
+          </m:rPr>
+          <w:rPr>
+            <w:rFonts w:ascii="Cambria Math" w:hAnsi="Cambria Math"/>
+          </w:rPr>
+          <m:t>=1</m:t>
+        </m:r>
+      </m:oMath>
     </w:p>
     <w:p>
       <w:pPr>
@@ -8497,9 +8599,9 @@
         </w:rPr>
         <w:lastRenderedPageBreak/>
         <w:drawing>
-          <wp:inline distT="0" distB="0" distL="0" distR="0" wp14:anchorId="13ECF914" wp14:editId="1E790C82">
-            <wp:extent cx="3366114" cy="1250813"/>
-            <wp:effectExtent l="0" t="0" r="6350" b="6985"/>
+          <wp:inline distT="0" distB="0" distL="0" distR="0" wp14:anchorId="13ECF914" wp14:editId="7F53588D">
+            <wp:extent cx="3600000" cy="1337722"/>
+            <wp:effectExtent l="0" t="0" r="635" b="0"/>
             <wp:docPr id="16" name="Picture 16"/>
             <wp:cNvGraphicFramePr>
               <a:graphicFrameLocks xmlns:a="http://schemas.openxmlformats.org/drawingml/2006/main" noChangeAspect="1"/>
@@ -8526,7 +8628,7 @@
                   <pic:spPr>
                     <a:xfrm>
                       <a:off x="0" y="0"/>
-                      <a:ext cx="3366114" cy="1250813"/>
+                      <a:ext cx="3600000" cy="1337722"/>
                     </a:xfrm>
                     <a:prstGeom prst="rect">
                       <a:avLst/>
@@ -8567,9 +8669,9 @@
           <w:rtl/>
         </w:rPr>
         <w:drawing>
-          <wp:inline distT="0" distB="0" distL="0" distR="0" wp14:anchorId="269A59C3" wp14:editId="43E150CD">
-            <wp:extent cx="3387071" cy="1284092"/>
-            <wp:effectExtent l="0" t="0" r="4445" b="0"/>
+          <wp:inline distT="0" distB="0" distL="0" distR="0" wp14:anchorId="269A59C3" wp14:editId="47B1331A">
+            <wp:extent cx="3600000" cy="1364817"/>
+            <wp:effectExtent l="0" t="0" r="635" b="6985"/>
             <wp:docPr id="17" name="Picture 17"/>
             <wp:cNvGraphicFramePr>
               <a:graphicFrameLocks xmlns:a="http://schemas.openxmlformats.org/drawingml/2006/main" noChangeAspect="1"/>
@@ -8596,7 +8698,7 @@
                   <pic:spPr>
                     <a:xfrm>
                       <a:off x="0" y="0"/>
-                      <a:ext cx="3387071" cy="1284092"/>
+                      <a:ext cx="3600000" cy="1364817"/>
                     </a:xfrm>
                     <a:prstGeom prst="rect">
                       <a:avLst/>
@@ -8621,7 +8723,21 @@
           <w:rFonts w:hint="cs"/>
           <w:rtl/>
         </w:rPr>
-        <w:t>ج) تئوری تبدیل فوریه</w:t>
+        <w:t xml:space="preserve">ج) </w:t>
+      </w:r>
+      <w:r>
+        <w:rPr>
+          <w:rFonts w:hint="cs"/>
+          <w:rtl/>
+        </w:rPr>
+        <w:t xml:space="preserve">محاسبه </w:t>
+      </w:r>
+      <w:r>
+        <w:rPr>
+          <w:rFonts w:hint="cs"/>
+          <w:rtl/>
+        </w:rPr>
+        <w:t>تئوری تبدیل فوریه</w:t>
       </w:r>
     </w:p>
     <w:p>
@@ -10161,6 +10277,93 @@
     </w:lvl>
   </w:abstractNum>
   <w:abstractNum w:abstractNumId="2" w15:restartNumberingAfterBreak="0">
+    <w:nsid w:val="0C816288"/>
+    <w:multiLevelType w:val="hybridMultilevel"/>
+    <w:tmpl w:val="524A603A"/>
+    <w:lvl w:ilvl="0" w:tplc="F91E7942">
+      <w:start w:val="1"/>
+      <w:numFmt w:val="decimal"/>
+      <w:pStyle w:val="Heading2"/>
+      <w:lvlText w:val="%1."/>
+      <w:lvlJc w:val="left"/>
+      <w:pPr>
+        <w:ind w:left="720" w:hanging="360"/>
+      </w:pPr>
+    </w:lvl>
+    <w:lvl w:ilvl="1" w:tplc="04090019" w:tentative="1">
+      <w:start w:val="1"/>
+      <w:numFmt w:val="lowerLetter"/>
+      <w:lvlText w:val="%2."/>
+      <w:lvlJc w:val="left"/>
+      <w:pPr>
+        <w:ind w:left="1440" w:hanging="360"/>
+      </w:pPr>
+    </w:lvl>
+    <w:lvl w:ilvl="2" w:tplc="0409001B" w:tentative="1">
+      <w:start w:val="1"/>
+      <w:numFmt w:val="lowerRoman"/>
+      <w:lvlText w:val="%3."/>
+      <w:lvlJc w:val="right"/>
+      <w:pPr>
+        <w:ind w:left="2160" w:hanging="180"/>
+      </w:pPr>
+    </w:lvl>
+    <w:lvl w:ilvl="3" w:tplc="0409000F" w:tentative="1">
+      <w:start w:val="1"/>
+      <w:numFmt w:val="decimal"/>
+      <w:lvlText w:val="%4."/>
+      <w:lvlJc w:val="left"/>
+      <w:pPr>
+        <w:ind w:left="2880" w:hanging="360"/>
+      </w:pPr>
+    </w:lvl>
+    <w:lvl w:ilvl="4" w:tplc="04090019" w:tentative="1">
+      <w:start w:val="1"/>
+      <w:numFmt w:val="lowerLetter"/>
+      <w:lvlText w:val="%5."/>
+      <w:lvlJc w:val="left"/>
+      <w:pPr>
+        <w:ind w:left="3600" w:hanging="360"/>
+      </w:pPr>
+    </w:lvl>
+    <w:lvl w:ilvl="5" w:tplc="0409001B" w:tentative="1">
+      <w:start w:val="1"/>
+      <w:numFmt w:val="lowerRoman"/>
+      <w:lvlText w:val="%6."/>
+      <w:lvlJc w:val="right"/>
+      <w:pPr>
+        <w:ind w:left="4320" w:hanging="180"/>
+      </w:pPr>
+    </w:lvl>
+    <w:lvl w:ilvl="6" w:tplc="0409000F" w:tentative="1">
+      <w:start w:val="1"/>
+      <w:numFmt w:val="decimal"/>
+      <w:lvlText w:val="%7."/>
+      <w:lvlJc w:val="left"/>
+      <w:pPr>
+        <w:ind w:left="5040" w:hanging="360"/>
+      </w:pPr>
+    </w:lvl>
+    <w:lvl w:ilvl="7" w:tplc="04090019" w:tentative="1">
+      <w:start w:val="1"/>
+      <w:numFmt w:val="lowerLetter"/>
+      <w:lvlText w:val="%8."/>
+      <w:lvlJc w:val="left"/>
+      <w:pPr>
+        <w:ind w:left="5760" w:hanging="360"/>
+      </w:pPr>
+    </w:lvl>
+    <w:lvl w:ilvl="8" w:tplc="0409001B" w:tentative="1">
+      <w:start w:val="1"/>
+      <w:numFmt w:val="lowerRoman"/>
+      <w:lvlText w:val="%9."/>
+      <w:lvlJc w:val="right"/>
+      <w:pPr>
+        <w:ind w:left="6480" w:hanging="180"/>
+      </w:pPr>
+    </w:lvl>
+  </w:abstractNum>
+  <w:abstractNum w:abstractNumId="3" w15:restartNumberingAfterBreak="0">
     <w:nsid w:val="0FAF59BD"/>
     <w:multiLevelType w:val="hybridMultilevel"/>
     <w:tmpl w:val="DBE44E16"/>
@@ -10273,7 +10476,7 @@
       </w:rPr>
     </w:lvl>
   </w:abstractNum>
-  <w:abstractNum w:abstractNumId="3" w15:restartNumberingAfterBreak="0">
+  <w:abstractNum w:abstractNumId="4" w15:restartNumberingAfterBreak="0">
     <w:nsid w:val="11255D86"/>
     <w:multiLevelType w:val="hybridMultilevel"/>
     <w:tmpl w:val="2C7E5B22"/>
@@ -10386,7 +10589,7 @@
       </w:rPr>
     </w:lvl>
   </w:abstractNum>
-  <w:abstractNum w:abstractNumId="4" w15:restartNumberingAfterBreak="0">
+  <w:abstractNum w:abstractNumId="5" w15:restartNumberingAfterBreak="0">
     <w:nsid w:val="20C14837"/>
     <w:multiLevelType w:val="hybridMultilevel"/>
     <w:tmpl w:val="7002756E"/>
@@ -10472,7 +10675,7 @@
       </w:pPr>
     </w:lvl>
   </w:abstractNum>
-  <w:abstractNum w:abstractNumId="5" w15:restartNumberingAfterBreak="0">
+  <w:abstractNum w:abstractNumId="6" w15:restartNumberingAfterBreak="0">
     <w:nsid w:val="210909FF"/>
     <w:multiLevelType w:val="hybridMultilevel"/>
     <w:tmpl w:val="94C02D4E"/>
@@ -10561,7 +10764,7 @@
       </w:pPr>
     </w:lvl>
   </w:abstractNum>
-  <w:abstractNum w:abstractNumId="6" w15:restartNumberingAfterBreak="0">
+  <w:abstractNum w:abstractNumId="7" w15:restartNumberingAfterBreak="0">
     <w:nsid w:val="26A96D88"/>
     <w:multiLevelType w:val="hybridMultilevel"/>
     <w:tmpl w:val="9CB09DCE"/>
@@ -10647,7 +10850,7 @@
       </w:pPr>
     </w:lvl>
   </w:abstractNum>
-  <w:abstractNum w:abstractNumId="7" w15:restartNumberingAfterBreak="0">
+  <w:abstractNum w:abstractNumId="8" w15:restartNumberingAfterBreak="0">
     <w:nsid w:val="27A46A75"/>
     <w:multiLevelType w:val="hybridMultilevel"/>
     <w:tmpl w:val="B490AD34"/>
@@ -10733,7 +10936,7 @@
       </w:pPr>
     </w:lvl>
   </w:abstractNum>
-  <w:abstractNum w:abstractNumId="8" w15:restartNumberingAfterBreak="0">
+  <w:abstractNum w:abstractNumId="9" w15:restartNumberingAfterBreak="0">
     <w:nsid w:val="2DE3288B"/>
     <w:multiLevelType w:val="hybridMultilevel"/>
     <w:tmpl w:val="2C88CEAE"/>
@@ -10822,14 +11025,13 @@
       </w:pPr>
     </w:lvl>
   </w:abstractNum>
-  <w:abstractNum w:abstractNumId="9" w15:restartNumberingAfterBreak="0">
+  <w:abstractNum w:abstractNumId="10" w15:restartNumberingAfterBreak="0">
     <w:nsid w:val="2F3B1BA6"/>
     <w:multiLevelType w:val="hybridMultilevel"/>
     <w:tmpl w:val="3F4E166A"/>
     <w:lvl w:ilvl="0" w:tplc="32AA0036">
       <w:start w:val="1"/>
       <w:numFmt w:val="decimal"/>
-      <w:pStyle w:val="Heading2"/>
       <w:lvlText w:val="%1."/>
       <w:lvlJc w:val="left"/>
       <w:pPr>
@@ -10966,7 +11168,7 @@
       </w:pPr>
     </w:lvl>
   </w:abstractNum>
-  <w:abstractNum w:abstractNumId="10" w15:restartNumberingAfterBreak="0">
+  <w:abstractNum w:abstractNumId="11" w15:restartNumberingAfterBreak="0">
     <w:nsid w:val="3CE31234"/>
     <w:multiLevelType w:val="hybridMultilevel"/>
     <w:tmpl w:val="05DAC58E"/>
@@ -11079,7 +11281,7 @@
       </w:rPr>
     </w:lvl>
   </w:abstractNum>
-  <w:abstractNum w:abstractNumId="11" w15:restartNumberingAfterBreak="0">
+  <w:abstractNum w:abstractNumId="12" w15:restartNumberingAfterBreak="0">
     <w:nsid w:val="3EA625CD"/>
     <w:multiLevelType w:val="hybridMultilevel"/>
     <w:tmpl w:val="1B6A2FB4"/>
@@ -11192,7 +11394,7 @@
       </w:rPr>
     </w:lvl>
   </w:abstractNum>
-  <w:abstractNum w:abstractNumId="12" w15:restartNumberingAfterBreak="0">
+  <w:abstractNum w:abstractNumId="13" w15:restartNumberingAfterBreak="0">
     <w:nsid w:val="467D7FA8"/>
     <w:multiLevelType w:val="hybridMultilevel"/>
     <w:tmpl w:val="EECC9AE4"/>
@@ -11282,7 +11484,7 @@
       </w:pPr>
     </w:lvl>
   </w:abstractNum>
-  <w:abstractNum w:abstractNumId="13" w15:restartNumberingAfterBreak="0">
+  <w:abstractNum w:abstractNumId="14" w15:restartNumberingAfterBreak="0">
     <w:nsid w:val="561C2AE6"/>
     <w:multiLevelType w:val="hybridMultilevel"/>
     <w:tmpl w:val="D34C92CC"/>
@@ -11395,7 +11597,7 @@
       </w:rPr>
     </w:lvl>
   </w:abstractNum>
-  <w:abstractNum w:abstractNumId="14" w15:restartNumberingAfterBreak="0">
+  <w:abstractNum w:abstractNumId="15" w15:restartNumberingAfterBreak="0">
     <w:nsid w:val="5710546E"/>
     <w:multiLevelType w:val="hybridMultilevel"/>
     <w:tmpl w:val="FB32453E"/>
@@ -11508,7 +11710,7 @@
       </w:rPr>
     </w:lvl>
   </w:abstractNum>
-  <w:abstractNum w:abstractNumId="15" w15:restartNumberingAfterBreak="0">
+  <w:abstractNum w:abstractNumId="16" w15:restartNumberingAfterBreak="0">
     <w:nsid w:val="592A6744"/>
     <w:multiLevelType w:val="hybridMultilevel"/>
     <w:tmpl w:val="BD1C59E8"/>
@@ -11621,7 +11823,7 @@
       </w:rPr>
     </w:lvl>
   </w:abstractNum>
-  <w:abstractNum w:abstractNumId="16" w15:restartNumberingAfterBreak="0">
+  <w:abstractNum w:abstractNumId="17" w15:restartNumberingAfterBreak="0">
     <w:nsid w:val="62E771B8"/>
     <w:multiLevelType w:val="hybridMultilevel"/>
     <w:tmpl w:val="0CB00CE2"/>
@@ -11734,7 +11936,7 @@
       </w:rPr>
     </w:lvl>
   </w:abstractNum>
-  <w:abstractNum w:abstractNumId="17" w15:restartNumberingAfterBreak="0">
+  <w:abstractNum w:abstractNumId="18" w15:restartNumberingAfterBreak="0">
     <w:nsid w:val="631B4915"/>
     <w:multiLevelType w:val="hybridMultilevel"/>
     <w:tmpl w:val="B0AE9714"/>
@@ -11822,7 +12024,7 @@
       </w:pPr>
     </w:lvl>
   </w:abstractNum>
-  <w:abstractNum w:abstractNumId="18" w15:restartNumberingAfterBreak="0">
+  <w:abstractNum w:abstractNumId="19" w15:restartNumberingAfterBreak="0">
     <w:nsid w:val="66D82FC2"/>
     <w:multiLevelType w:val="hybridMultilevel"/>
     <w:tmpl w:val="7AB86EAE"/>
@@ -11935,7 +12137,7 @@
       </w:rPr>
     </w:lvl>
   </w:abstractNum>
-  <w:abstractNum w:abstractNumId="19" w15:restartNumberingAfterBreak="0">
+  <w:abstractNum w:abstractNumId="20" w15:restartNumberingAfterBreak="0">
     <w:nsid w:val="691F277F"/>
     <w:multiLevelType w:val="hybridMultilevel"/>
     <w:tmpl w:val="763E9A74"/>
@@ -12024,7 +12226,7 @@
       </w:pPr>
     </w:lvl>
   </w:abstractNum>
-  <w:abstractNum w:abstractNumId="20" w15:restartNumberingAfterBreak="0">
+  <w:abstractNum w:abstractNumId="21" w15:restartNumberingAfterBreak="0">
     <w:nsid w:val="6BD33A9D"/>
     <w:multiLevelType w:val="hybridMultilevel"/>
     <w:tmpl w:val="B54000BE"/>
@@ -12137,7 +12339,7 @@
       </w:rPr>
     </w:lvl>
   </w:abstractNum>
-  <w:abstractNum w:abstractNumId="21" w15:restartNumberingAfterBreak="0">
+  <w:abstractNum w:abstractNumId="22" w15:restartNumberingAfterBreak="0">
     <w:nsid w:val="75B90F2A"/>
     <w:multiLevelType w:val="hybridMultilevel"/>
     <w:tmpl w:val="FD6486F6"/>
@@ -12250,7 +12452,7 @@
       </w:rPr>
     </w:lvl>
   </w:abstractNum>
-  <w:abstractNum w:abstractNumId="22" w15:restartNumberingAfterBreak="0">
+  <w:abstractNum w:abstractNumId="23" w15:restartNumberingAfterBreak="0">
     <w:nsid w:val="7A5B4BD3"/>
     <w:multiLevelType w:val="hybridMultilevel"/>
     <w:tmpl w:val="9E0A8924"/>
@@ -12337,121 +12539,130 @@
     </w:lvl>
   </w:abstractNum>
   <w:num w:numId="1">
-    <w:abstractNumId w:val="22"/>
+    <w:abstractNumId w:val="23"/>
   </w:num>
   <w:num w:numId="2">
-    <w:abstractNumId w:val="12"/>
+    <w:abstractNumId w:val="13"/>
   </w:num>
   <w:num w:numId="3">
-    <w:abstractNumId w:val="12"/>
+    <w:abstractNumId w:val="13"/>
     <w:lvlOverride w:ilvl="0">
       <w:startOverride w:val="1"/>
     </w:lvlOverride>
   </w:num>
   <w:num w:numId="4">
-    <w:abstractNumId w:val="9"/>
+    <w:abstractNumId w:val="10"/>
   </w:num>
   <w:num w:numId="5">
-    <w:abstractNumId w:val="9"/>
+    <w:abstractNumId w:val="10"/>
     <w:lvlOverride w:ilvl="0">
       <w:startOverride w:val="1"/>
     </w:lvlOverride>
   </w:num>
   <w:num w:numId="6">
-    <w:abstractNumId w:val="9"/>
+    <w:abstractNumId w:val="10"/>
     <w:lvlOverride w:ilvl="0">
       <w:startOverride w:val="1"/>
     </w:lvlOverride>
   </w:num>
   <w:num w:numId="7">
-    <w:abstractNumId w:val="9"/>
+    <w:abstractNumId w:val="10"/>
     <w:lvlOverride w:ilvl="0">
       <w:startOverride w:val="1"/>
     </w:lvlOverride>
   </w:num>
   <w:num w:numId="8">
-    <w:abstractNumId w:val="9"/>
+    <w:abstractNumId w:val="10"/>
     <w:lvlOverride w:ilvl="0">
       <w:startOverride w:val="5"/>
     </w:lvlOverride>
   </w:num>
   <w:num w:numId="9">
-    <w:abstractNumId w:val="3"/>
+    <w:abstractNumId w:val="4"/>
   </w:num>
   <w:num w:numId="10">
-    <w:abstractNumId w:val="4"/>
+    <w:abstractNumId w:val="5"/>
   </w:num>
   <w:num w:numId="11">
-    <w:abstractNumId w:val="5"/>
+    <w:abstractNumId w:val="6"/>
   </w:num>
   <w:num w:numId="12">
-    <w:abstractNumId w:val="10"/>
+    <w:abstractNumId w:val="11"/>
   </w:num>
   <w:num w:numId="13">
     <w:abstractNumId w:val="0"/>
   </w:num>
   <w:num w:numId="14">
+    <w:abstractNumId w:val="16"/>
+  </w:num>
+  <w:num w:numId="15">
+    <w:abstractNumId w:val="7"/>
+  </w:num>
+  <w:num w:numId="16">
     <w:abstractNumId w:val="15"/>
   </w:num>
-  <w:num w:numId="15">
-    <w:abstractNumId w:val="6"/>
+  <w:num w:numId="17">
+    <w:abstractNumId w:val="3"/>
   </w:num>
-  <w:num w:numId="16">
+  <w:num w:numId="18">
     <w:abstractNumId w:val="14"/>
   </w:num>
-  <w:num w:numId="17">
-    <w:abstractNumId w:val="2"/>
+  <w:num w:numId="19">
+    <w:abstractNumId w:val="22"/>
   </w:num>
-  <w:num w:numId="18">
-    <w:abstractNumId w:val="13"/>
+  <w:num w:numId="20">
+    <w:abstractNumId w:val="17"/>
   </w:num>
-  <w:num w:numId="19">
+  <w:num w:numId="21">
     <w:abstractNumId w:val="21"/>
   </w:num>
-  <w:num w:numId="20">
-    <w:abstractNumId w:val="16"/>
-  </w:num>
-  <w:num w:numId="21">
-    <w:abstractNumId w:val="20"/>
-  </w:num>
   <w:num w:numId="22">
-    <w:abstractNumId w:val="9"/>
+    <w:abstractNumId w:val="10"/>
     <w:lvlOverride w:ilvl="0">
       <w:startOverride w:val="1"/>
     </w:lvlOverride>
   </w:num>
   <w:num w:numId="23">
-    <w:abstractNumId w:val="9"/>
+    <w:abstractNumId w:val="10"/>
     <w:lvlOverride w:ilvl="0">
       <w:startOverride w:val="1"/>
     </w:lvlOverride>
   </w:num>
   <w:num w:numId="24">
-    <w:abstractNumId w:val="11"/>
+    <w:abstractNumId w:val="12"/>
   </w:num>
   <w:num w:numId="25">
     <w:abstractNumId w:val="1"/>
   </w:num>
   <w:num w:numId="26">
-    <w:abstractNumId w:val="18"/>
+    <w:abstractNumId w:val="19"/>
   </w:num>
   <w:num w:numId="27">
-    <w:abstractNumId w:val="7"/>
+    <w:abstractNumId w:val="8"/>
   </w:num>
   <w:num w:numId="28">
-    <w:abstractNumId w:val="8"/>
+    <w:abstractNumId w:val="9"/>
   </w:num>
   <w:num w:numId="29">
-    <w:abstractNumId w:val="9"/>
+    <w:abstractNumId w:val="10"/>
     <w:lvlOverride w:ilvl="0">
       <w:startOverride w:val="1"/>
     </w:lvlOverride>
   </w:num>
   <w:num w:numId="30">
-    <w:abstractNumId w:val="19"/>
+    <w:abstractNumId w:val="20"/>
   </w:num>
   <w:num w:numId="31">
-    <w:abstractNumId w:val="17"/>
+    <w:abstractNumId w:val="18"/>
+  </w:num>
+  <w:num w:numId="32">
+    <w:abstractNumId w:val="2"/>
+  </w:num>
+  <w:num w:numId="33">
+    <w:abstractNumId w:val="2"/>
+    <w:lvlOverride w:ilvl="0">
+      <w:startOverride w:val="1"/>
+    </w:lvlOverride>
   </w:num>
 </w:numbering>
 </file>
@@ -12888,14 +13099,14 @@
     <w:uiPriority w:val="7"/>
     <w:unhideWhenUsed/>
     <w:qFormat/>
-    <w:rsid w:val="00E3422C"/>
+    <w:rsid w:val="002912B6"/>
     <w:pPr>
       <w:numPr>
-        <w:numId w:val="4"/>
+        <w:numId w:val="32"/>
       </w:numPr>
       <w:bidi/>
       <w:spacing w:before="120" w:after="60"/>
-      <w:ind w:left="432" w:hanging="432"/>
+      <w:ind w:left="360"/>
       <w:outlineLvl w:val="1"/>
     </w:pPr>
     <w:rPr>
@@ -13099,7 +13310,7 @@
     <w:basedOn w:val="DefaultParagraphFont"/>
     <w:link w:val="Heading2"/>
     <w:uiPriority w:val="7"/>
-    <w:rsid w:val="004D77AE"/>
+    <w:rsid w:val="002912B6"/>
     <w:rPr>
       <w:rFonts w:ascii="Vazirmatn" w:eastAsia="Vazirmatn" w:hAnsi="Vazirmatn" w:cs="Vazirmatn"/>
       <w:b/>

</xml_diff>

<commit_message>
Add CA3 noise part
</commit_message>
<xml_diff>
--- a/CA3/Report.docx
+++ b/CA3/Report.docx
@@ -7599,7 +7599,6 @@
           <w:ilvl w:val="0"/>
           <w:numId w:val="33"/>
         </w:numPr>
-        <w:ind w:left="360"/>
         <w:rPr>
           <w:rtl/>
         </w:rPr>
@@ -9749,9 +9748,4421 @@
         </w:rPr>
       </w:pPr>
     </w:p>
+    <w:p>
+      <w:pPr>
+        <w:rPr>
+          <w:rtl/>
+          <w:lang w:bidi="fa-IR"/>
+        </w:rPr>
+      </w:pPr>
+      <w:r>
+        <w:rPr>
+          <w:rtl/>
+        </w:rPr>
+        <w:br w:type="page"/>
+      </w:r>
+    </w:p>
+    <w:p>
+      <w:pPr>
+        <w:pStyle w:val="Heading1"/>
+        <w:rPr>
+          <w:rtl/>
+        </w:rPr>
+      </w:pPr>
+      <w:r>
+        <w:rPr>
+          <w:rFonts w:hint="cs"/>
+          <w:rtl/>
+        </w:rPr>
+        <w:lastRenderedPageBreak/>
+        <w:t>بخش سوم</w:t>
+      </w:r>
+    </w:p>
+    <w:p>
+      <w:pPr>
+        <w:pStyle w:val="Heading2"/>
+        <w:numPr>
+          <w:ilvl w:val="0"/>
+          <w:numId w:val="34"/>
+        </w:numPr>
+      </w:pPr>
+      <w:r>
+        <w:rPr>
+          <w:rFonts w:hint="cs"/>
+          <w:rtl/>
+        </w:rPr>
+        <w:t xml:space="preserve">ساخت </w:t>
+      </w:r>
+      <w:proofErr w:type="spellStart"/>
+      <w:r>
+        <w:t>Mapset</w:t>
+      </w:r>
+      <w:proofErr w:type="spellEnd"/>
+    </w:p>
+    <w:p>
+      <w:pPr>
+        <w:pStyle w:val="Text"/>
+        <w:rPr>
+          <w:rtl/>
+        </w:rPr>
+      </w:pPr>
+      <w:proofErr w:type="spellStart"/>
+      <w:r>
+        <w:t>Mapset</w:t>
+      </w:r>
+      <w:proofErr w:type="spellEnd"/>
+      <w:r>
+        <w:rPr>
+          <w:rFonts w:hint="cs"/>
+          <w:rtl/>
+        </w:rPr>
+        <w:t xml:space="preserve"> خواسته شده به صورت زیر است:</w:t>
+      </w:r>
+    </w:p>
+    <w:p>
+      <w:pPr>
+        <w:pStyle w:val="Figure"/>
+        <w:rPr>
+          <w:rtl/>
+        </w:rPr>
+      </w:pPr>
+      <w:r>
+        <w:rPr>
+          <w:rtl/>
+        </w:rPr>
+        <w:drawing>
+          <wp:inline distT="0" distB="0" distL="0" distR="0" wp14:anchorId="124097F6" wp14:editId="09F961D2">
+            <wp:extent cx="3600000" cy="1036117"/>
+            <wp:effectExtent l="0" t="0" r="635" b="0"/>
+            <wp:docPr id="18" name="Picture 18"/>
+            <wp:cNvGraphicFramePr>
+              <a:graphicFrameLocks xmlns:a="http://schemas.openxmlformats.org/drawingml/2006/main" noChangeAspect="1"/>
+            </wp:cNvGraphicFramePr>
+            <a:graphic xmlns:a="http://schemas.openxmlformats.org/drawingml/2006/main">
+              <a:graphicData uri="http://schemas.openxmlformats.org/drawingml/2006/picture">
+                <pic:pic xmlns:pic="http://schemas.openxmlformats.org/drawingml/2006/picture">
+                  <pic:nvPicPr>
+                    <pic:cNvPr id="1" name=""/>
+                    <pic:cNvPicPr/>
+                  </pic:nvPicPr>
+                  <pic:blipFill>
+                    <a:blip r:embed="rId25"/>
+                    <a:stretch>
+                      <a:fillRect/>
+                    </a:stretch>
+                  </pic:blipFill>
+                  <pic:spPr>
+                    <a:xfrm>
+                      <a:off x="0" y="0"/>
+                      <a:ext cx="3600000" cy="1036117"/>
+                    </a:xfrm>
+                    <a:prstGeom prst="rect">
+                      <a:avLst/>
+                    </a:prstGeom>
+                  </pic:spPr>
+                </pic:pic>
+              </a:graphicData>
+            </a:graphic>
+          </wp:inline>
+        </w:drawing>
+      </w:r>
+    </w:p>
+    <w:p>
+      <w:pPr>
+        <w:pStyle w:val="Text"/>
+        <w:rPr>
+          <w:rtl/>
+        </w:rPr>
+      </w:pPr>
+      <w:r>
+        <w:rPr>
+          <w:rFonts w:hint="cs"/>
+          <w:rtl/>
+        </w:rPr>
+        <w:t xml:space="preserve">این </w:t>
+      </w:r>
+      <w:proofErr w:type="spellStart"/>
+      <w:r>
+        <w:t>Mapset</w:t>
+      </w:r>
+      <w:proofErr w:type="spellEnd"/>
+      <w:r>
+        <w:rPr>
+          <w:rFonts w:hint="cs"/>
+          <w:rtl/>
+        </w:rPr>
+        <w:t xml:space="preserve"> در ابتدای برنامه از فایل </w:t>
+      </w:r>
+      <w:proofErr w:type="spellStart"/>
+      <w:r>
+        <w:t>mapset.mat</w:t>
+      </w:r>
+      <w:proofErr w:type="spellEnd"/>
+      <w:r>
+        <w:rPr>
+          <w:rFonts w:hint="cs"/>
+          <w:rtl/>
+        </w:rPr>
+        <w:t xml:space="preserve"> </w:t>
+      </w:r>
+      <w:proofErr w:type="spellStart"/>
+      <w:r>
+        <w:rPr>
+          <w:rFonts w:hint="cs"/>
+          <w:rtl/>
+        </w:rPr>
+        <w:t>لود</w:t>
+      </w:r>
+      <w:proofErr w:type="spellEnd"/>
+      <w:r>
+        <w:rPr>
+          <w:rFonts w:hint="cs"/>
+          <w:rtl/>
+        </w:rPr>
+        <w:t xml:space="preserve"> شده و در متغیر </w:t>
+      </w:r>
+      <w:proofErr w:type="spellStart"/>
+      <w:r>
+        <w:rPr>
+          <w:rStyle w:val="CodeChar"/>
+        </w:rPr>
+        <w:t>mapset</w:t>
+      </w:r>
+      <w:proofErr w:type="spellEnd"/>
+      <w:r>
+        <w:rPr>
+          <w:rFonts w:hint="cs"/>
+          <w:rtl/>
+        </w:rPr>
+        <w:t xml:space="preserve"> قرار </w:t>
+      </w:r>
+      <w:proofErr w:type="spellStart"/>
+      <w:r>
+        <w:rPr>
+          <w:rFonts w:hint="cs"/>
+          <w:rtl/>
+        </w:rPr>
+        <w:t>می‌گیرد</w:t>
+      </w:r>
+      <w:proofErr w:type="spellEnd"/>
+      <w:r>
+        <w:rPr>
+          <w:rFonts w:hint="cs"/>
+          <w:rtl/>
+        </w:rPr>
+        <w:t>.</w:t>
+      </w:r>
+    </w:p>
+    <w:p>
+      <w:pPr>
+        <w:pStyle w:val="Heading2"/>
+      </w:pPr>
+      <w:r>
+        <w:rPr>
+          <w:rFonts w:hint="cs"/>
+          <w:rtl/>
+        </w:rPr>
+        <w:t xml:space="preserve">تابع </w:t>
+      </w:r>
+      <w:proofErr w:type="spellStart"/>
+      <w:r>
+        <w:t>coding_amp</w:t>
+      </w:r>
+      <w:proofErr w:type="spellEnd"/>
+    </w:p>
+    <w:p>
+      <w:pPr>
+        <w:pStyle w:val="Text"/>
+        <w:rPr>
+          <w:rtl/>
+        </w:rPr>
+      </w:pPr>
+      <w:r>
+        <w:rPr>
+          <w:rFonts w:hint="cs"/>
+          <w:rtl/>
+        </w:rPr>
+        <w:t xml:space="preserve">این تابع با </w:t>
+      </w:r>
+      <w:proofErr w:type="spellStart"/>
+      <w:r>
+        <w:rPr>
+          <w:rFonts w:hint="cs"/>
+          <w:rtl/>
+        </w:rPr>
+        <w:t>شناسه</w:t>
+      </w:r>
+      <w:proofErr w:type="spellEnd"/>
+      <w:r>
+        <w:rPr>
+          <w:rFonts w:hint="cs"/>
+          <w:rtl/>
+        </w:rPr>
+        <w:t xml:space="preserve"> زیر در فایل </w:t>
+      </w:r>
+      <w:proofErr w:type="spellStart"/>
+      <w:r>
+        <w:t>coding_amp.m</w:t>
+      </w:r>
+      <w:proofErr w:type="spellEnd"/>
+      <w:r>
+        <w:rPr>
+          <w:rFonts w:hint="cs"/>
+          <w:rtl/>
+        </w:rPr>
+        <w:t xml:space="preserve"> قرار گرفته است:</w:t>
+      </w:r>
+    </w:p>
+    <w:p>
+      <w:pPr>
+        <w:pStyle w:val="Text"/>
+      </w:pPr>
+      <w:r>
+        <w:rPr>
+          <w:rFonts w:hint="cs"/>
+          <w:noProof/>
+          <w:rtl/>
+          <w:lang w:val="fa-IR"/>
+        </w:rPr>
+        <mc:AlternateContent>
+          <mc:Choice Requires="wps">
+            <w:drawing>
+              <wp:inline distT="0" distB="0" distL="0" distR="0" wp14:anchorId="55FBFA71" wp14:editId="360AB982">
+                <wp:extent cx="5776595" cy="270344"/>
+                <wp:effectExtent l="0" t="0" r="0" b="0"/>
+                <wp:docPr id="19" name="Text Box 19"/>
+                <wp:cNvGraphicFramePr/>
+                <a:graphic xmlns:a="http://schemas.openxmlformats.org/drawingml/2006/main">
+                  <a:graphicData uri="http://schemas.microsoft.com/office/word/2010/wordprocessingShape">
+                    <wps:wsp>
+                      <wps:cNvSpPr txBox="1"/>
+                      <wps:spPr>
+                        <a:xfrm>
+                          <a:off x="0" y="0"/>
+                          <a:ext cx="5776595" cy="270344"/>
+                        </a:xfrm>
+                        <a:prstGeom prst="rect">
+                          <a:avLst/>
+                        </a:prstGeom>
+                        <a:noFill/>
+                        <a:ln w="6350">
+                          <a:noFill/>
+                        </a:ln>
+                      </wps:spPr>
+                      <wps:txbx>
+                        <w:txbxContent>
+                          <w:p>
+                            <w:pPr>
+                              <w:shd w:val="clear" w:color="auto" w:fill="FAFAFA"/>
+                            </w:pPr>
+                            <w:r>
+                              <w:rPr>
+                                <w:rFonts w:ascii="Courier New" w:hAnsi="Courier New" w:cs="Courier New"/>
+                                <w:color w:val="A626A4"/>
+                              </w:rPr>
+                              <w:t>function</w:t>
+                            </w:r>
+                            <w:r>
+                              <w:rPr>
+                                <w:rFonts w:ascii="Courier New" w:hAnsi="Courier New" w:cs="Courier New"/>
+                                <w:color w:val="383A42"/>
+                              </w:rPr>
+                              <w:t xml:space="preserve"> </w:t>
+                            </w:r>
+                            <w:r>
+                              <w:rPr>
+                                <w:rFonts w:ascii="Courier New" w:hAnsi="Courier New" w:cs="Courier New"/>
+                                <w:color w:val="4078F2"/>
+                              </w:rPr>
+                              <w:t>signal</w:t>
+                            </w:r>
+                            <w:r>
+                              <w:rPr>
+                                <w:rFonts w:ascii="Courier New" w:hAnsi="Courier New" w:cs="Courier New"/>
+                                <w:color w:val="383A42"/>
+                              </w:rPr>
+                              <w:t xml:space="preserve"> = </w:t>
+                            </w:r>
+                            <w:proofErr w:type="spellStart"/>
+                            <w:r>
+                              <w:rPr>
+                                <w:rFonts w:ascii="Courier New" w:hAnsi="Courier New" w:cs="Courier New"/>
+                                <w:color w:val="4078F2"/>
+                              </w:rPr>
+                              <w:t>coding_amp</w:t>
+                            </w:r>
+                            <w:proofErr w:type="spellEnd"/>
+                            <w:r>
+                              <w:rPr>
+                                <w:rFonts w:ascii="Courier New" w:hAnsi="Courier New" w:cs="Courier New"/>
+                                <w:color w:val="383A42"/>
+                              </w:rPr>
+                              <w:t>(</w:t>
+                            </w:r>
+                            <w:proofErr w:type="spellStart"/>
+                            <w:r>
+                              <w:rPr>
+                                <w:rFonts w:ascii="Courier New" w:hAnsi="Courier New" w:cs="Courier New"/>
+                                <w:color w:val="383A42"/>
+                              </w:rPr>
+                              <w:t>bin_msg</w:t>
+                            </w:r>
+                            <w:proofErr w:type="spellEnd"/>
+                            <w:r>
+                              <w:rPr>
+                                <w:rFonts w:ascii="Courier New" w:hAnsi="Courier New" w:cs="Courier New"/>
+                                <w:color w:val="383A42"/>
+                              </w:rPr>
+                              <w:t>, bitrate)</w:t>
+                            </w:r>
+                          </w:p>
+                          <w:p/>
+                        </w:txbxContent>
+                      </wps:txbx>
+                      <wps:bodyPr rot="0" spcFirstLastPara="0" vertOverflow="overflow" horzOverflow="overflow" vert="horz" wrap="square" lIns="91440" tIns="45720" rIns="91440" bIns="45720" numCol="1" spcCol="0" rtlCol="0" fromWordArt="0" anchor="t" anchorCtr="0" forceAA="0" compatLnSpc="1">
+                        <a:prstTxWarp prst="textNoShape">
+                          <a:avLst/>
+                        </a:prstTxWarp>
+                        <a:noAutofit/>
+                      </wps:bodyPr>
+                    </wps:wsp>
+                  </a:graphicData>
+                </a:graphic>
+              </wp:inline>
+            </w:drawing>
+          </mc:Choice>
+          <mc:Fallback>
+            <w:pict>
+              <v:shapetype w14:anchorId="55FBFA71" id="_x0000_t202" coordsize="21600,21600" o:spt="202" path="m,l,21600r21600,l21600,xe">
+                <v:stroke joinstyle="miter"/>
+                <v:path gradientshapeok="t" o:connecttype="rect"/>
+              </v:shapetype>
+              <v:shape id="Text Box 19" o:spid="_x0000_s1026" type="#_x0000_t202" style="width:454.85pt;height:21.3pt;visibility:visible;mso-wrap-style:square;mso-left-percent:-10001;mso-top-percent:-10001;mso-position-horizontal:absolute;mso-position-horizontal-relative:char;mso-position-vertical:absolute;mso-position-vertical-relative:line;mso-left-percent:-10001;mso-top-percent:-10001;v-text-anchor:top" o:gfxdata="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" filled="f" stroked="f" strokeweight=".5pt">
+                <v:textbox>
+                  <w:txbxContent>
+                    <w:p>
+                      <w:pPr>
+                        <w:shd w:val="clear" w:color="auto" w:fill="FAFAFA"/>
+                      </w:pPr>
+                      <w:r>
+                        <w:rPr>
+                          <w:rFonts w:ascii="Courier New" w:hAnsi="Courier New" w:cs="Courier New"/>
+                          <w:color w:val="A626A4"/>
+                        </w:rPr>
+                        <w:t>function</w:t>
+                      </w:r>
+                      <w:r>
+                        <w:rPr>
+                          <w:rFonts w:ascii="Courier New" w:hAnsi="Courier New" w:cs="Courier New"/>
+                          <w:color w:val="383A42"/>
+                        </w:rPr>
+                        <w:t xml:space="preserve"> </w:t>
+                      </w:r>
+                      <w:r>
+                        <w:rPr>
+                          <w:rFonts w:ascii="Courier New" w:hAnsi="Courier New" w:cs="Courier New"/>
+                          <w:color w:val="4078F2"/>
+                        </w:rPr>
+                        <w:t>signal</w:t>
+                      </w:r>
+                      <w:r>
+                        <w:rPr>
+                          <w:rFonts w:ascii="Courier New" w:hAnsi="Courier New" w:cs="Courier New"/>
+                          <w:color w:val="383A42"/>
+                        </w:rPr>
+                        <w:t xml:space="preserve"> = </w:t>
+                      </w:r>
+                      <w:proofErr w:type="spellStart"/>
+                      <w:r>
+                        <w:rPr>
+                          <w:rFonts w:ascii="Courier New" w:hAnsi="Courier New" w:cs="Courier New"/>
+                          <w:color w:val="4078F2"/>
+                        </w:rPr>
+                        <w:t>coding_amp</w:t>
+                      </w:r>
+                      <w:proofErr w:type="spellEnd"/>
+                      <w:r>
+                        <w:rPr>
+                          <w:rFonts w:ascii="Courier New" w:hAnsi="Courier New" w:cs="Courier New"/>
+                          <w:color w:val="383A42"/>
+                        </w:rPr>
+                        <w:t>(</w:t>
+                      </w:r>
+                      <w:proofErr w:type="spellStart"/>
+                      <w:r>
+                        <w:rPr>
+                          <w:rFonts w:ascii="Courier New" w:hAnsi="Courier New" w:cs="Courier New"/>
+                          <w:color w:val="383A42"/>
+                        </w:rPr>
+                        <w:t>bin_msg</w:t>
+                      </w:r>
+                      <w:proofErr w:type="spellEnd"/>
+                      <w:r>
+                        <w:rPr>
+                          <w:rFonts w:ascii="Courier New" w:hAnsi="Courier New" w:cs="Courier New"/>
+                          <w:color w:val="383A42"/>
+                        </w:rPr>
+                        <w:t>, bitrate)</w:t>
+                      </w:r>
+                    </w:p>
+                    <w:p/>
+                  </w:txbxContent>
+                </v:textbox>
+                <w10:anchorlock/>
+              </v:shape>
+            </w:pict>
+          </mc:Fallback>
+        </mc:AlternateContent>
+      </w:r>
+    </w:p>
+    <w:p>
+      <w:pPr>
+        <w:pStyle w:val="Text"/>
+        <w:rPr>
+          <w:rtl/>
+        </w:rPr>
+      </w:pPr>
+      <w:r>
+        <w:rPr>
+          <w:rFonts w:hint="cs"/>
+          <w:rtl/>
+        </w:rPr>
+        <w:t xml:space="preserve">پیام ورودی به این تابع به صورت </w:t>
+      </w:r>
+      <w:proofErr w:type="spellStart"/>
+      <w:r>
+        <w:rPr>
+          <w:rFonts w:hint="cs"/>
+          <w:rtl/>
+        </w:rPr>
+        <w:t>باینری</w:t>
+      </w:r>
+      <w:proofErr w:type="spellEnd"/>
+      <w:r>
+        <w:rPr>
+          <w:rFonts w:hint="cs"/>
+          <w:rtl/>
+        </w:rPr>
+        <w:t xml:space="preserve"> است. برای تبدیل رشته به </w:t>
+      </w:r>
+      <w:proofErr w:type="spellStart"/>
+      <w:r>
+        <w:rPr>
+          <w:rFonts w:hint="cs"/>
+          <w:rtl/>
+        </w:rPr>
+        <w:t>باینری</w:t>
+      </w:r>
+      <w:proofErr w:type="spellEnd"/>
+      <w:r>
+        <w:rPr>
+          <w:rFonts w:hint="cs"/>
+          <w:rtl/>
+        </w:rPr>
+        <w:t xml:space="preserve"> از تابع </w:t>
+      </w:r>
+      <w:r>
+        <w:rPr>
+          <w:rStyle w:val="CodeChar"/>
+        </w:rPr>
+        <w:t>str2bin</w:t>
+      </w:r>
+      <w:r>
+        <w:rPr>
+          <w:rFonts w:hint="cs"/>
+          <w:rtl/>
+        </w:rPr>
+        <w:t xml:space="preserve"> موجود در فایل </w:t>
+      </w:r>
+      <w:r>
+        <w:t>str2bin.m</w:t>
+      </w:r>
+      <w:r>
+        <w:rPr>
+          <w:rFonts w:hint="cs"/>
+          <w:rtl/>
+        </w:rPr>
+        <w:t xml:space="preserve"> استفاده </w:t>
+      </w:r>
+      <w:proofErr w:type="spellStart"/>
+      <w:r>
+        <w:rPr>
+          <w:rFonts w:hint="cs"/>
+          <w:rtl/>
+        </w:rPr>
+        <w:t>می‌شود</w:t>
+      </w:r>
+      <w:proofErr w:type="spellEnd"/>
+      <w:r>
+        <w:rPr>
+          <w:rFonts w:hint="cs"/>
+          <w:rtl/>
+        </w:rPr>
+        <w:t>.</w:t>
+      </w:r>
+    </w:p>
+    <w:p>
+      <w:pPr>
+        <w:pStyle w:val="Text"/>
+        <w:rPr>
+          <w:rFonts w:hint="cs"/>
+          <w:rtl/>
+        </w:rPr>
+      </w:pPr>
+      <w:r>
+        <w:rPr>
+          <w:rFonts w:hint="cs"/>
+          <w:rtl/>
+        </w:rPr>
+        <w:t xml:space="preserve">تابع </w:t>
+      </w:r>
+      <w:proofErr w:type="spellStart"/>
+      <w:r>
+        <w:rPr>
+          <w:rStyle w:val="CodeChar"/>
+        </w:rPr>
+        <w:t>coding_amp</w:t>
+      </w:r>
+      <w:proofErr w:type="spellEnd"/>
+      <w:r>
+        <w:rPr>
+          <w:rFonts w:hint="cs"/>
+          <w:rtl/>
+        </w:rPr>
+        <w:t xml:space="preserve"> برای </w:t>
+      </w:r>
+      <w:proofErr w:type="spellStart"/>
+      <w:r>
+        <w:rPr>
+          <w:rFonts w:hint="cs"/>
+          <w:rtl/>
+        </w:rPr>
+        <w:t>استرینگ‌هایی</w:t>
+      </w:r>
+      <w:proofErr w:type="spellEnd"/>
+      <w:r>
+        <w:rPr>
+          <w:rFonts w:hint="cs"/>
+          <w:rtl/>
+        </w:rPr>
+        <w:t xml:space="preserve"> که تعداد </w:t>
+      </w:r>
+      <w:proofErr w:type="spellStart"/>
+      <w:r>
+        <w:rPr>
+          <w:rFonts w:hint="cs"/>
+          <w:rtl/>
+        </w:rPr>
+        <w:t>بیت‌های</w:t>
+      </w:r>
+      <w:proofErr w:type="spellEnd"/>
+      <w:r>
+        <w:rPr>
+          <w:rFonts w:hint="cs"/>
+          <w:rtl/>
+        </w:rPr>
+        <w:t xml:space="preserve"> رشته </w:t>
+      </w:r>
+      <w:proofErr w:type="spellStart"/>
+      <w:r>
+        <w:rPr>
+          <w:rFonts w:hint="cs"/>
+          <w:rtl/>
+        </w:rPr>
+        <w:t>باینری</w:t>
+      </w:r>
+      <w:proofErr w:type="spellEnd"/>
+      <w:r>
+        <w:rPr>
+          <w:rFonts w:hint="cs"/>
+          <w:rtl/>
+        </w:rPr>
+        <w:t xml:space="preserve"> آن مضربی از </w:t>
+      </w:r>
+      <w:r>
+        <w:t>bitrate</w:t>
+      </w:r>
+      <w:r>
+        <w:rPr>
+          <w:rFonts w:hint="cs"/>
+          <w:rtl/>
+        </w:rPr>
+        <w:t xml:space="preserve"> نیست، تعدادی بیت 0 در انتهای راست رشته اضافه </w:t>
+      </w:r>
+      <w:proofErr w:type="spellStart"/>
+      <w:r>
+        <w:rPr>
+          <w:rFonts w:hint="cs"/>
+          <w:rtl/>
+        </w:rPr>
+        <w:t>می‌کند</w:t>
+      </w:r>
+      <w:proofErr w:type="spellEnd"/>
+      <w:r>
+        <w:rPr>
+          <w:rFonts w:hint="cs"/>
+          <w:rtl/>
+        </w:rPr>
+        <w:t xml:space="preserve"> تا طول رشته نهایی مضربی از </w:t>
+      </w:r>
+      <w:r>
+        <w:t>bitrate</w:t>
+      </w:r>
+      <w:r>
+        <w:rPr>
+          <w:rFonts w:hint="cs"/>
+          <w:rtl/>
+        </w:rPr>
+        <w:t xml:space="preserve"> شود. </w:t>
+      </w:r>
+      <w:proofErr w:type="spellStart"/>
+      <w:r>
+        <w:rPr>
+          <w:rFonts w:hint="cs"/>
+          <w:rtl/>
+        </w:rPr>
+        <w:t>بیت‌های</w:t>
+      </w:r>
+      <w:proofErr w:type="spellEnd"/>
+      <w:r>
+        <w:rPr>
+          <w:rFonts w:hint="cs"/>
+          <w:rtl/>
+        </w:rPr>
+        <w:t xml:space="preserve"> اضافه شده در بخش </w:t>
+      </w:r>
+      <w:r>
+        <w:t>decoding</w:t>
+      </w:r>
+      <w:r>
+        <w:rPr>
+          <w:rFonts w:hint="cs"/>
+          <w:rtl/>
+        </w:rPr>
+        <w:t xml:space="preserve"> حذف </w:t>
+      </w:r>
+      <w:proofErr w:type="spellStart"/>
+      <w:r>
+        <w:rPr>
+          <w:rFonts w:hint="cs"/>
+          <w:rtl/>
+        </w:rPr>
+        <w:t>می‌شوند</w:t>
+      </w:r>
+      <w:proofErr w:type="spellEnd"/>
+      <w:r>
+        <w:rPr>
+          <w:rFonts w:hint="cs"/>
+          <w:rtl/>
+        </w:rPr>
+        <w:t xml:space="preserve"> و رشته </w:t>
+      </w:r>
+      <w:r>
+        <w:rPr>
+          <w:rFonts w:hint="cs"/>
+          <w:rtl/>
+        </w:rPr>
+        <w:t xml:space="preserve">به صورت </w:t>
+      </w:r>
+      <w:r>
+        <w:rPr>
+          <w:rFonts w:hint="cs"/>
+          <w:rtl/>
+        </w:rPr>
+        <w:t xml:space="preserve">صحیح خوانده </w:t>
+      </w:r>
+      <w:proofErr w:type="spellStart"/>
+      <w:r>
+        <w:rPr>
+          <w:rFonts w:hint="cs"/>
+          <w:rtl/>
+        </w:rPr>
+        <w:t>می‌شود</w:t>
+      </w:r>
+      <w:proofErr w:type="spellEnd"/>
+      <w:r>
+        <w:rPr>
+          <w:rFonts w:hint="cs"/>
+          <w:rtl/>
+        </w:rPr>
+        <w:t>.</w:t>
+      </w:r>
+    </w:p>
+    <w:p>
+      <w:pPr>
+        <w:pStyle w:val="Heading2"/>
+      </w:pPr>
+      <w:r>
+        <w:rPr>
+          <w:rFonts w:hint="cs"/>
+          <w:rtl/>
+        </w:rPr>
+        <w:t xml:space="preserve">خروجی تابع </w:t>
+      </w:r>
+      <w:proofErr w:type="spellStart"/>
+      <w:r>
+        <w:t>coding_amp</w:t>
+      </w:r>
+      <w:proofErr w:type="spellEnd"/>
+    </w:p>
+    <w:p>
+      <w:pPr>
+        <w:pStyle w:val="Text"/>
+        <w:rPr>
+          <w:rtl/>
+        </w:rPr>
+      </w:pPr>
+      <w:r>
+        <w:rPr>
+          <w:rFonts w:hint="cs"/>
+          <w:rtl/>
+        </w:rPr>
+        <w:t xml:space="preserve">خروجی تابع به ازای سه مقدار 1و ، 2 و 3 برای </w:t>
+      </w:r>
+      <w:proofErr w:type="spellStart"/>
+      <w:r>
+        <w:t>birate</w:t>
+      </w:r>
+      <w:proofErr w:type="spellEnd"/>
+      <w:r>
+        <w:rPr>
+          <w:rFonts w:hint="cs"/>
+          <w:rtl/>
+        </w:rPr>
+        <w:t xml:space="preserve"> به صورت زیر است. لازم به ذکر است که کلمه انتخاب شده برای </w:t>
+      </w:r>
+      <w:r>
+        <w:t>encode</w:t>
+      </w:r>
+      <w:r>
+        <w:rPr>
+          <w:rFonts w:hint="cs"/>
+          <w:rtl/>
+        </w:rPr>
+        <w:t xml:space="preserve"> کردن، کلمه </w:t>
+      </w:r>
+      <w:r>
+        <w:rPr>
+          <w:rStyle w:val="CodeChar"/>
+        </w:rPr>
+        <w:t>signal</w:t>
+      </w:r>
+      <w:r>
+        <w:rPr>
+          <w:rFonts w:hint="cs"/>
+          <w:rtl/>
+        </w:rPr>
+        <w:t xml:space="preserve"> است.</w:t>
+      </w:r>
+    </w:p>
+    <w:p>
+      <w:pPr>
+        <w:pStyle w:val="Figure"/>
+        <w:rPr>
+          <w:rtl/>
+        </w:rPr>
+      </w:pPr>
+      <w:r>
+        <w:rPr>
+          <w:rtl/>
+        </w:rPr>
+        <w:drawing>
+          <wp:inline distT="0" distB="0" distL="0" distR="0" wp14:anchorId="6C7CED46" wp14:editId="05E0ECA1">
+            <wp:extent cx="3600000" cy="2875168"/>
+            <wp:effectExtent l="0" t="0" r="635" b="1905"/>
+            <wp:docPr id="20" name="Picture 20"/>
+            <wp:cNvGraphicFramePr>
+              <a:graphicFrameLocks xmlns:a="http://schemas.openxmlformats.org/drawingml/2006/main" noChangeAspect="1"/>
+            </wp:cNvGraphicFramePr>
+            <a:graphic xmlns:a="http://schemas.openxmlformats.org/drawingml/2006/main">
+              <a:graphicData uri="http://schemas.openxmlformats.org/drawingml/2006/picture">
+                <pic:pic xmlns:pic="http://schemas.openxmlformats.org/drawingml/2006/picture">
+                  <pic:nvPicPr>
+                    <pic:cNvPr id="1" name=""/>
+                    <pic:cNvPicPr/>
+                  </pic:nvPicPr>
+                  <pic:blipFill>
+                    <a:blip r:embed="rId26"/>
+                    <a:stretch>
+                      <a:fillRect/>
+                    </a:stretch>
+                  </pic:blipFill>
+                  <pic:spPr>
+                    <a:xfrm>
+                      <a:off x="0" y="0"/>
+                      <a:ext cx="3600000" cy="2875168"/>
+                    </a:xfrm>
+                    <a:prstGeom prst="rect">
+                      <a:avLst/>
+                    </a:prstGeom>
+                  </pic:spPr>
+                </pic:pic>
+              </a:graphicData>
+            </a:graphic>
+          </wp:inline>
+        </w:drawing>
+      </w:r>
+    </w:p>
+    <w:p>
+      <w:pPr>
+        <w:pStyle w:val="Heading2"/>
+      </w:pPr>
+      <w:r>
+        <w:rPr>
+          <w:rFonts w:hint="cs"/>
+          <w:rtl/>
+        </w:rPr>
+        <w:t xml:space="preserve">تابع </w:t>
+      </w:r>
+      <w:proofErr w:type="spellStart"/>
+      <w:r>
+        <w:t>decoding_amp</w:t>
+      </w:r>
+      <w:proofErr w:type="spellEnd"/>
+    </w:p>
+    <w:p>
+      <w:pPr>
+        <w:pStyle w:val="Text"/>
+        <w:rPr>
+          <w:rtl/>
+        </w:rPr>
+      </w:pPr>
+      <w:r>
+        <w:rPr>
+          <w:rFonts w:hint="cs"/>
+          <w:rtl/>
+        </w:rPr>
+        <w:t xml:space="preserve">این تابع با </w:t>
+      </w:r>
+      <w:proofErr w:type="spellStart"/>
+      <w:r>
+        <w:rPr>
+          <w:rFonts w:hint="cs"/>
+          <w:rtl/>
+        </w:rPr>
+        <w:t>شناسه</w:t>
+      </w:r>
+      <w:proofErr w:type="spellEnd"/>
+      <w:r>
+        <w:rPr>
+          <w:rFonts w:hint="cs"/>
+          <w:rtl/>
+        </w:rPr>
+        <w:t xml:space="preserve"> زیر در فایل </w:t>
+      </w:r>
+      <w:proofErr w:type="spellStart"/>
+      <w:r>
+        <w:t>decoding_amp.m</w:t>
+      </w:r>
+      <w:proofErr w:type="spellEnd"/>
+      <w:r>
+        <w:rPr>
+          <w:rFonts w:hint="cs"/>
+          <w:rtl/>
+        </w:rPr>
+        <w:t xml:space="preserve"> قرار گرفته است:</w:t>
+      </w:r>
+    </w:p>
+    <w:p>
+      <w:pPr>
+        <w:pStyle w:val="Text"/>
+      </w:pPr>
+      <w:r>
+        <w:rPr>
+          <w:rFonts w:hint="cs"/>
+          <w:noProof/>
+          <w:rtl/>
+          <w:lang w:val="fa-IR"/>
+        </w:rPr>
+        <w:lastRenderedPageBreak/>
+        <mc:AlternateContent>
+          <mc:Choice Requires="wps">
+            <w:drawing>
+              <wp:inline distT="0" distB="0" distL="0" distR="0" wp14:anchorId="2E2D240F" wp14:editId="701DE096">
+                <wp:extent cx="5731510" cy="267769"/>
+                <wp:effectExtent l="0" t="0" r="0" b="0"/>
+                <wp:docPr id="21" name="Text Box 21"/>
+                <wp:cNvGraphicFramePr/>
+                <a:graphic xmlns:a="http://schemas.openxmlformats.org/drawingml/2006/main">
+                  <a:graphicData uri="http://schemas.microsoft.com/office/word/2010/wordprocessingShape">
+                    <wps:wsp>
+                      <wps:cNvSpPr txBox="1"/>
+                      <wps:spPr>
+                        <a:xfrm>
+                          <a:off x="0" y="0"/>
+                          <a:ext cx="5731510" cy="267769"/>
+                        </a:xfrm>
+                        <a:prstGeom prst="rect">
+                          <a:avLst/>
+                        </a:prstGeom>
+                        <a:noFill/>
+                        <a:ln w="6350">
+                          <a:noFill/>
+                        </a:ln>
+                      </wps:spPr>
+                      <wps:txbx>
+                        <w:txbxContent>
+                          <w:p>
+                            <w:pPr>
+                              <w:shd w:val="clear" w:color="auto" w:fill="FAFAFA"/>
+                            </w:pPr>
+                            <w:r>
+                              <w:rPr>
+                                <w:rFonts w:ascii="Courier New" w:hAnsi="Courier New" w:cs="Courier New"/>
+                                <w:color w:val="A626A4"/>
+                              </w:rPr>
+                              <w:t>function</w:t>
+                            </w:r>
+                            <w:r>
+                              <w:rPr>
+                                <w:rFonts w:ascii="Courier New" w:hAnsi="Courier New" w:cs="Courier New"/>
+                                <w:color w:val="383A42"/>
+                              </w:rPr>
+                              <w:t xml:space="preserve"> </w:t>
+                            </w:r>
+                            <w:r>
+                              <w:rPr>
+                                <w:rFonts w:ascii="Courier New" w:hAnsi="Courier New" w:cs="Courier New"/>
+                                <w:color w:val="4078F2"/>
+                              </w:rPr>
+                              <w:t>binary</w:t>
+                            </w:r>
+                            <w:r>
+                              <w:rPr>
+                                <w:rFonts w:ascii="Courier New" w:hAnsi="Courier New" w:cs="Courier New"/>
+                                <w:color w:val="383A42"/>
+                              </w:rPr>
+                              <w:t xml:space="preserve"> = </w:t>
+                            </w:r>
+                            <w:proofErr w:type="spellStart"/>
+                            <w:r>
+                              <w:rPr>
+                                <w:rFonts w:ascii="Courier New" w:hAnsi="Courier New" w:cs="Courier New"/>
+                                <w:color w:val="4078F2"/>
+                              </w:rPr>
+                              <w:t>dec</w:t>
+                            </w:r>
+                            <w:r>
+                              <w:rPr>
+                                <w:rFonts w:ascii="Courier New" w:hAnsi="Courier New" w:cs="Courier New"/>
+                                <w:color w:val="4078F2"/>
+                              </w:rPr>
+                              <w:t>oding_amp</w:t>
+                            </w:r>
+                            <w:proofErr w:type="spellEnd"/>
+                            <w:r>
+                              <w:rPr>
+                                <w:rFonts w:ascii="Courier New" w:hAnsi="Courier New" w:cs="Courier New"/>
+                                <w:color w:val="383A42"/>
+                              </w:rPr>
+                              <w:t>(</w:t>
+                            </w:r>
+                            <w:r>
+                              <w:rPr>
+                                <w:rFonts w:ascii="Courier New" w:hAnsi="Courier New" w:cs="Courier New"/>
+                                <w:color w:val="383A42"/>
+                              </w:rPr>
+                              <w:t>signal</w:t>
+                            </w:r>
+                            <w:r>
+                              <w:rPr>
+                                <w:rFonts w:ascii="Courier New" w:hAnsi="Courier New" w:cs="Courier New"/>
+                                <w:color w:val="383A42"/>
+                              </w:rPr>
+                              <w:t>, bitrate)</w:t>
+                            </w:r>
+                          </w:p>
+                          <w:p/>
+                        </w:txbxContent>
+                      </wps:txbx>
+                      <wps:bodyPr rot="0" spcFirstLastPara="0" vertOverflow="overflow" horzOverflow="overflow" vert="horz" wrap="square" lIns="91440" tIns="45720" rIns="91440" bIns="45720" numCol="1" spcCol="0" rtlCol="0" fromWordArt="0" anchor="t" anchorCtr="0" forceAA="0" compatLnSpc="1">
+                        <a:prstTxWarp prst="textNoShape">
+                          <a:avLst/>
+                        </a:prstTxWarp>
+                        <a:noAutofit/>
+                      </wps:bodyPr>
+                    </wps:wsp>
+                  </a:graphicData>
+                </a:graphic>
+              </wp:inline>
+            </w:drawing>
+          </mc:Choice>
+          <mc:Fallback>
+            <w:pict>
+              <v:shape w14:anchorId="2E2D240F" id="Text Box 21" o:spid="_x0000_s1027" type="#_x0000_t202" style="width:451.3pt;height:21.1pt;visibility:visible;mso-wrap-style:square;mso-left-percent:-10001;mso-top-percent:-10001;mso-position-horizontal:absolute;mso-position-horizontal-relative:char;mso-position-vertical:absolute;mso-position-vertical-relative:line;mso-left-percent:-10001;mso-top-percent:-10001;v-text-anchor:top" o:gfxdata="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" filled="f" stroked="f" strokeweight=".5pt">
+                <v:textbox>
+                  <w:txbxContent>
+                    <w:p>
+                      <w:pPr>
+                        <w:shd w:val="clear" w:color="auto" w:fill="FAFAFA"/>
+                      </w:pPr>
+                      <w:r>
+                        <w:rPr>
+                          <w:rFonts w:ascii="Courier New" w:hAnsi="Courier New" w:cs="Courier New"/>
+                          <w:color w:val="A626A4"/>
+                        </w:rPr>
+                        <w:t>function</w:t>
+                      </w:r>
+                      <w:r>
+                        <w:rPr>
+                          <w:rFonts w:ascii="Courier New" w:hAnsi="Courier New" w:cs="Courier New"/>
+                          <w:color w:val="383A42"/>
+                        </w:rPr>
+                        <w:t xml:space="preserve"> </w:t>
+                      </w:r>
+                      <w:r>
+                        <w:rPr>
+                          <w:rFonts w:ascii="Courier New" w:hAnsi="Courier New" w:cs="Courier New"/>
+                          <w:color w:val="4078F2"/>
+                        </w:rPr>
+                        <w:t>binary</w:t>
+                      </w:r>
+                      <w:r>
+                        <w:rPr>
+                          <w:rFonts w:ascii="Courier New" w:hAnsi="Courier New" w:cs="Courier New"/>
+                          <w:color w:val="383A42"/>
+                        </w:rPr>
+                        <w:t xml:space="preserve"> = </w:t>
+                      </w:r>
+                      <w:proofErr w:type="spellStart"/>
+                      <w:r>
+                        <w:rPr>
+                          <w:rFonts w:ascii="Courier New" w:hAnsi="Courier New" w:cs="Courier New"/>
+                          <w:color w:val="4078F2"/>
+                        </w:rPr>
+                        <w:t>dec</w:t>
+                      </w:r>
+                      <w:r>
+                        <w:rPr>
+                          <w:rFonts w:ascii="Courier New" w:hAnsi="Courier New" w:cs="Courier New"/>
+                          <w:color w:val="4078F2"/>
+                        </w:rPr>
+                        <w:t>oding_amp</w:t>
+                      </w:r>
+                      <w:proofErr w:type="spellEnd"/>
+                      <w:r>
+                        <w:rPr>
+                          <w:rFonts w:ascii="Courier New" w:hAnsi="Courier New" w:cs="Courier New"/>
+                          <w:color w:val="383A42"/>
+                        </w:rPr>
+                        <w:t>(</w:t>
+                      </w:r>
+                      <w:r>
+                        <w:rPr>
+                          <w:rFonts w:ascii="Courier New" w:hAnsi="Courier New" w:cs="Courier New"/>
+                          <w:color w:val="383A42"/>
+                        </w:rPr>
+                        <w:t>signal</w:t>
+                      </w:r>
+                      <w:r>
+                        <w:rPr>
+                          <w:rFonts w:ascii="Courier New" w:hAnsi="Courier New" w:cs="Courier New"/>
+                          <w:color w:val="383A42"/>
+                        </w:rPr>
+                        <w:t>, bitrate)</w:t>
+                      </w:r>
+                    </w:p>
+                    <w:p/>
+                  </w:txbxContent>
+                </v:textbox>
+                <w10:anchorlock/>
+              </v:shape>
+            </w:pict>
+          </mc:Fallback>
+        </mc:AlternateContent>
+      </w:r>
+    </w:p>
+    <w:p>
+      <w:pPr>
+        <w:pStyle w:val="Text"/>
+        <w:rPr>
+          <w:rtl/>
+        </w:rPr>
+      </w:pPr>
+      <w:r>
+        <w:rPr>
+          <w:rFonts w:hint="cs"/>
+          <w:rtl/>
+        </w:rPr>
+        <w:t xml:space="preserve">لازم به ذکر است که خروجی این تابع، رشته </w:t>
+      </w:r>
+      <w:proofErr w:type="spellStart"/>
+      <w:r>
+        <w:rPr>
+          <w:rFonts w:hint="cs"/>
+          <w:rtl/>
+        </w:rPr>
+        <w:t>باینری</w:t>
+      </w:r>
+      <w:proofErr w:type="spellEnd"/>
+      <w:r>
+        <w:rPr>
+          <w:rFonts w:hint="cs"/>
+          <w:rtl/>
+        </w:rPr>
+        <w:t xml:space="preserve"> است که با استفاده از تابع </w:t>
+      </w:r>
+      <w:r>
+        <w:rPr>
+          <w:rStyle w:val="CodeChar"/>
+        </w:rPr>
+        <w:t>bin2str</w:t>
+      </w:r>
+      <w:r>
+        <w:rPr>
+          <w:rFonts w:hint="cs"/>
+          <w:rtl/>
+        </w:rPr>
+        <w:t xml:space="preserve">، </w:t>
+      </w:r>
+      <w:proofErr w:type="spellStart"/>
+      <w:r>
+        <w:rPr>
+          <w:rFonts w:hint="cs"/>
+          <w:rtl/>
+        </w:rPr>
+        <w:t>استرینگ</w:t>
+      </w:r>
+      <w:proofErr w:type="spellEnd"/>
+      <w:r>
+        <w:rPr>
+          <w:rFonts w:hint="cs"/>
+          <w:rtl/>
+        </w:rPr>
+        <w:t xml:space="preserve"> ارسال شده را بازسازی </w:t>
+      </w:r>
+      <w:proofErr w:type="spellStart"/>
+      <w:r>
+        <w:rPr>
+          <w:rFonts w:hint="cs"/>
+          <w:rtl/>
+        </w:rPr>
+        <w:t>می‌کنیم</w:t>
+      </w:r>
+      <w:proofErr w:type="spellEnd"/>
+      <w:r>
+        <w:rPr>
+          <w:rFonts w:hint="cs"/>
+          <w:rtl/>
+        </w:rPr>
+        <w:t xml:space="preserve">. تابع </w:t>
+      </w:r>
+      <w:r>
+        <w:rPr>
+          <w:rStyle w:val="CodeChar"/>
+        </w:rPr>
+        <w:t>bin2str</w:t>
+      </w:r>
+      <w:r>
+        <w:rPr>
+          <w:rFonts w:hint="cs"/>
+          <w:rtl/>
+        </w:rPr>
+        <w:t xml:space="preserve"> تعدادی بیت آخر رشته که باعث </w:t>
+      </w:r>
+      <w:proofErr w:type="spellStart"/>
+      <w:r>
+        <w:rPr>
+          <w:rFonts w:hint="cs"/>
+          <w:rtl/>
+        </w:rPr>
+        <w:t>می‌شود</w:t>
+      </w:r>
+      <w:proofErr w:type="spellEnd"/>
+      <w:r>
+        <w:rPr>
+          <w:rFonts w:hint="cs"/>
+          <w:rtl/>
+        </w:rPr>
+        <w:t xml:space="preserve"> طول رشته بر 5 </w:t>
+      </w:r>
+      <w:proofErr w:type="spellStart"/>
+      <w:r>
+        <w:rPr>
+          <w:rFonts w:hint="cs"/>
+          <w:rtl/>
+        </w:rPr>
+        <w:t>بخش‌پذیر</w:t>
+      </w:r>
+      <w:proofErr w:type="spellEnd"/>
+      <w:r>
+        <w:rPr>
+          <w:rFonts w:hint="cs"/>
+          <w:rtl/>
+        </w:rPr>
+        <w:t xml:space="preserve"> نباشد را دور </w:t>
+      </w:r>
+      <w:proofErr w:type="spellStart"/>
+      <w:r>
+        <w:rPr>
+          <w:rFonts w:hint="cs"/>
+          <w:rtl/>
+        </w:rPr>
+        <w:t>می‌ریزد</w:t>
+      </w:r>
+      <w:proofErr w:type="spellEnd"/>
+      <w:r>
+        <w:rPr>
+          <w:rFonts w:hint="cs"/>
+          <w:rtl/>
+        </w:rPr>
+        <w:t xml:space="preserve">. نحوه تست </w:t>
+      </w:r>
+      <w:r>
+        <w:t>decoding</w:t>
+      </w:r>
+      <w:r>
+        <w:rPr>
+          <w:rFonts w:hint="cs"/>
+          <w:rtl/>
+        </w:rPr>
+        <w:t xml:space="preserve"> در تابعی به نام </w:t>
+      </w:r>
+      <w:r>
+        <w:rPr>
+          <w:rStyle w:val="CodeChar"/>
+        </w:rPr>
+        <w:t>test</w:t>
+      </w:r>
+      <w:r>
+        <w:rPr>
+          <w:rFonts w:hint="cs"/>
+          <w:rtl/>
+        </w:rPr>
+        <w:t xml:space="preserve"> انجام </w:t>
+      </w:r>
+      <w:proofErr w:type="spellStart"/>
+      <w:r>
+        <w:rPr>
+          <w:rFonts w:hint="cs"/>
+          <w:rtl/>
+        </w:rPr>
+        <w:t>می‌پذیرد</w:t>
+      </w:r>
+      <w:proofErr w:type="spellEnd"/>
+      <w:r>
+        <w:rPr>
+          <w:rFonts w:hint="cs"/>
+          <w:rtl/>
+        </w:rPr>
+        <w:t xml:space="preserve"> و</w:t>
+      </w:r>
+      <w:r>
+        <w:rPr>
+          <w:rFonts w:hint="cs"/>
+          <w:rtl/>
+        </w:rPr>
+        <w:t xml:space="preserve"> به صورت زیر است:</w:t>
+      </w:r>
+    </w:p>
+    <w:p>
+      <w:pPr>
+        <w:pStyle w:val="Text"/>
+        <w:rPr>
+          <w:rtl/>
+        </w:rPr>
+      </w:pPr>
+      <w:r>
+        <w:rPr>
+          <w:rFonts w:hint="cs"/>
+          <w:noProof/>
+          <w:rtl/>
+          <w:lang w:val="fa-IR"/>
+        </w:rPr>
+        <mc:AlternateContent>
+          <mc:Choice Requires="wps">
+            <w:drawing>
+              <wp:inline distT="0" distB="0" distL="0" distR="0" wp14:anchorId="64FF69FA" wp14:editId="48FBCD38">
+                <wp:extent cx="5731510" cy="2838616"/>
+                <wp:effectExtent l="0" t="0" r="0" b="0"/>
+                <wp:docPr id="22" name="Text Box 22"/>
+                <wp:cNvGraphicFramePr/>
+                <a:graphic xmlns:a="http://schemas.openxmlformats.org/drawingml/2006/main">
+                  <a:graphicData uri="http://schemas.microsoft.com/office/word/2010/wordprocessingShape">
+                    <wps:wsp>
+                      <wps:cNvSpPr txBox="1"/>
+                      <wps:spPr>
+                        <a:xfrm>
+                          <a:off x="0" y="0"/>
+                          <a:ext cx="5731510" cy="2838616"/>
+                        </a:xfrm>
+                        <a:prstGeom prst="rect">
+                          <a:avLst/>
+                        </a:prstGeom>
+                        <a:noFill/>
+                        <a:ln w="6350">
+                          <a:noFill/>
+                        </a:ln>
+                      </wps:spPr>
+                      <wps:txbx>
+                        <w:txbxContent>
+                          <w:p>
+                            <w:pPr>
+                              <w:shd w:val="clear" w:color="auto" w:fill="FAFAFA"/>
+                            </w:pPr>
+                            <w:r>
+                              <w:rPr>
+                                <w:rFonts w:ascii="Courier New" w:hAnsi="Courier New" w:cs="Courier New"/>
+                                <w:color w:val="A626A4"/>
+                              </w:rPr>
+                              <w:t>function</w:t>
+                            </w:r>
+                            <w:r>
+                              <w:rPr>
+                                <w:rFonts w:ascii="Courier New" w:hAnsi="Courier New" w:cs="Courier New"/>
+                                <w:color w:val="383A42"/>
+                              </w:rPr>
+                              <w:t xml:space="preserve"> </w:t>
+                            </w:r>
+                            <w:r>
+                              <w:rPr>
+                                <w:rFonts w:ascii="Courier New" w:hAnsi="Courier New" w:cs="Courier New"/>
+                                <w:color w:val="4078F2"/>
+                              </w:rPr>
+                              <w:t>result</w:t>
+                            </w:r>
+                            <w:r>
+                              <w:rPr>
+                                <w:rFonts w:ascii="Courier New" w:hAnsi="Courier New" w:cs="Courier New"/>
+                                <w:color w:val="383A42"/>
+                              </w:rPr>
+                              <w:t xml:space="preserve"> = </w:t>
+                            </w:r>
+                            <w:r>
+                              <w:rPr>
+                                <w:rFonts w:ascii="Courier New" w:hAnsi="Courier New" w:cs="Courier New"/>
+                                <w:color w:val="4078F2"/>
+                              </w:rPr>
+                              <w:t>test</w:t>
+                            </w:r>
+                            <w:r>
+                              <w:rPr>
+                                <w:rFonts w:ascii="Courier New" w:hAnsi="Courier New" w:cs="Courier New"/>
+                                <w:color w:val="383A42"/>
+                              </w:rPr>
+                              <w:t xml:space="preserve">(str, bitrates, noise, </w:t>
+                            </w:r>
+                            <w:proofErr w:type="spellStart"/>
+                            <w:r>
+                              <w:rPr>
+                                <w:rFonts w:ascii="Courier New" w:hAnsi="Courier New" w:cs="Courier New"/>
+                                <w:color w:val="383A42"/>
+                              </w:rPr>
+                              <w:t>mapset</w:t>
+                            </w:r>
+                            <w:proofErr w:type="spellEnd"/>
+                            <w:r>
+                              <w:rPr>
+                                <w:rFonts w:ascii="Courier New" w:hAnsi="Courier New" w:cs="Courier New"/>
+                                <w:color w:val="383A42"/>
+                              </w:rPr>
+                              <w:t>)</w:t>
+                            </w:r>
+                            <w:r>
+                              <w:rPr>
+                                <w:rFonts w:ascii="Courier New" w:hAnsi="Courier New" w:cs="Courier New"/>
+                                <w:color w:val="383A42"/>
+                              </w:rPr>
+                              <w:br/>
+                              <w:t xml:space="preserve">    </w:t>
+                            </w:r>
+                            <w:proofErr w:type="spellStart"/>
+                            <w:r>
+                              <w:rPr>
+                                <w:rFonts w:ascii="Courier New" w:hAnsi="Courier New" w:cs="Courier New"/>
+                                <w:color w:val="383A42"/>
+                              </w:rPr>
+                              <w:t>bin_send</w:t>
+                            </w:r>
+                            <w:proofErr w:type="spellEnd"/>
+                            <w:r>
+                              <w:rPr>
+                                <w:rFonts w:ascii="Courier New" w:hAnsi="Courier New" w:cs="Courier New"/>
+                                <w:color w:val="383A42"/>
+                              </w:rPr>
+                              <w:t xml:space="preserve"> = str2bin(str, </w:t>
+                            </w:r>
+                            <w:proofErr w:type="spellStart"/>
+                            <w:r>
+                              <w:rPr>
+                                <w:rFonts w:ascii="Courier New" w:hAnsi="Courier New" w:cs="Courier New"/>
+                                <w:color w:val="383A42"/>
+                              </w:rPr>
+                              <w:t>mapset</w:t>
+                            </w:r>
+                            <w:proofErr w:type="spellEnd"/>
+                            <w:r>
+                              <w:rPr>
+                                <w:rFonts w:ascii="Courier New" w:hAnsi="Courier New" w:cs="Courier New"/>
+                                <w:color w:val="383A42"/>
+                              </w:rPr>
+                              <w:t>);</w:t>
+                            </w:r>
+                            <w:r>
+                              <w:rPr>
+                                <w:rFonts w:ascii="Courier New" w:hAnsi="Courier New" w:cs="Courier New"/>
+                                <w:color w:val="383A42"/>
+                              </w:rPr>
+                              <w:br/>
+                              <w:t xml:space="preserve">    result = cell(</w:t>
+                            </w:r>
+                            <w:r>
+                              <w:rPr>
+                                <w:rFonts w:ascii="Courier New" w:hAnsi="Courier New" w:cs="Courier New"/>
+                                <w:color w:val="C18401"/>
+                              </w:rPr>
+                              <w:t>length</w:t>
+                            </w:r>
+                            <w:r>
+                              <w:rPr>
+                                <w:rFonts w:ascii="Courier New" w:hAnsi="Courier New" w:cs="Courier New"/>
+                                <w:color w:val="383A42"/>
+                              </w:rPr>
+                              <w:t xml:space="preserve">(bitrates), </w:t>
+                            </w:r>
+                            <w:r>
+                              <w:rPr>
+                                <w:rFonts w:ascii="Courier New" w:hAnsi="Courier New" w:cs="Courier New"/>
+                                <w:color w:val="986801"/>
+                              </w:rPr>
+                              <w:t>1</w:t>
+                            </w:r>
+                            <w:r>
+                              <w:rPr>
+                                <w:rFonts w:ascii="Courier New" w:hAnsi="Courier New" w:cs="Courier New"/>
+                                <w:color w:val="383A42"/>
+                              </w:rPr>
+                              <w:t>);</w:t>
+                            </w:r>
+                            <w:r>
+                              <w:rPr>
+                                <w:rFonts w:ascii="Courier New" w:hAnsi="Courier New" w:cs="Courier New"/>
+                                <w:color w:val="383A42"/>
+                              </w:rPr>
+                              <w:br/>
+                            </w:r>
+                            <w:r>
+                              <w:rPr>
+                                <w:rFonts w:ascii="Courier New" w:hAnsi="Courier New" w:cs="Courier New"/>
+                                <w:color w:val="383A42"/>
+                              </w:rPr>
+                              <w:br/>
+                              <w:t xml:space="preserve">    </w:t>
+                            </w:r>
+                            <w:r>
+                              <w:rPr>
+                                <w:rFonts w:ascii="Courier New" w:hAnsi="Courier New" w:cs="Courier New"/>
+                                <w:color w:val="A626A4"/>
+                              </w:rPr>
+                              <w:t>for</w:t>
+                            </w:r>
+                            <w:r>
+                              <w:rPr>
+                                <w:rFonts w:ascii="Courier New" w:hAnsi="Courier New" w:cs="Courier New"/>
+                                <w:color w:val="383A42"/>
+                              </w:rPr>
+                              <w:t xml:space="preserve"> </w:t>
+                            </w:r>
+                            <w:r>
+                              <w:rPr>
+                                <w:rFonts w:ascii="Courier New" w:hAnsi="Courier New" w:cs="Courier New"/>
+                                <w:color w:val="C18401"/>
+                              </w:rPr>
+                              <w:t>i</w:t>
+                            </w:r>
+                            <w:r>
+                              <w:rPr>
+                                <w:rFonts w:ascii="Courier New" w:hAnsi="Courier New" w:cs="Courier New"/>
+                                <w:color w:val="383A42"/>
+                              </w:rPr>
+                              <w:t xml:space="preserve"> = </w:t>
+                            </w:r>
+                            <w:r>
+                              <w:rPr>
+                                <w:rFonts w:ascii="Courier New" w:hAnsi="Courier New" w:cs="Courier New"/>
+                                <w:color w:val="986801"/>
+                              </w:rPr>
+                              <w:t>1</w:t>
+                            </w:r>
+                            <w:r>
+                              <w:rPr>
+                                <w:rFonts w:ascii="Courier New" w:hAnsi="Courier New" w:cs="Courier New"/>
+                                <w:color w:val="383A42"/>
+                              </w:rPr>
+                              <w:t>:</w:t>
+                            </w:r>
+                            <w:r>
+                              <w:rPr>
+                                <w:rFonts w:ascii="Courier New" w:hAnsi="Courier New" w:cs="Courier New"/>
+                                <w:color w:val="C18401"/>
+                              </w:rPr>
+                              <w:t>length</w:t>
+                            </w:r>
+                            <w:r>
+                              <w:rPr>
+                                <w:rFonts w:ascii="Courier New" w:hAnsi="Courier New" w:cs="Courier New"/>
+                                <w:color w:val="383A42"/>
+                              </w:rPr>
+                              <w:t>(bitrates)</w:t>
+                            </w:r>
+                            <w:r>
+                              <w:rPr>
+                                <w:rFonts w:ascii="Courier New" w:hAnsi="Courier New" w:cs="Courier New"/>
+                                <w:color w:val="383A42"/>
+                              </w:rPr>
+                              <w:br/>
+                              <w:t xml:space="preserve">        bitrate = bitrates(</w:t>
+                            </w:r>
+                            <w:r>
+                              <w:rPr>
+                                <w:rFonts w:ascii="Courier New" w:hAnsi="Courier New" w:cs="Courier New"/>
+                                <w:color w:val="C18401"/>
+                              </w:rPr>
+                              <w:t>i</w:t>
+                            </w:r>
+                            <w:r>
+                              <w:rPr>
+                                <w:rFonts w:ascii="Courier New" w:hAnsi="Courier New" w:cs="Courier New"/>
+                                <w:color w:val="383A42"/>
+                              </w:rPr>
+                              <w:t>);</w:t>
+                            </w:r>
+                            <w:r>
+                              <w:rPr>
+                                <w:rFonts w:ascii="Courier New" w:hAnsi="Courier New" w:cs="Courier New"/>
+                                <w:color w:val="383A42"/>
+                              </w:rPr>
+                              <w:br/>
+                              <w:t xml:space="preserve">        </w:t>
+                            </w:r>
+                            <w:proofErr w:type="spellStart"/>
+                            <w:r>
+                              <w:rPr>
+                                <w:rFonts w:ascii="Courier New" w:hAnsi="Courier New" w:cs="Courier New"/>
+                                <w:color w:val="383A42"/>
+                              </w:rPr>
+                              <w:t>signal_send</w:t>
+                            </w:r>
+                            <w:proofErr w:type="spellEnd"/>
+                            <w:r>
+                              <w:rPr>
+                                <w:rFonts w:ascii="Courier New" w:hAnsi="Courier New" w:cs="Courier New"/>
+                                <w:color w:val="383A42"/>
+                              </w:rPr>
+                              <w:t xml:space="preserve"> = </w:t>
+                            </w:r>
+                            <w:proofErr w:type="spellStart"/>
+                            <w:r>
+                              <w:rPr>
+                                <w:rFonts w:ascii="Courier New" w:hAnsi="Courier New" w:cs="Courier New"/>
+                                <w:color w:val="383A42"/>
+                              </w:rPr>
+                              <w:t>coding_amp</w:t>
+                            </w:r>
+                            <w:proofErr w:type="spellEnd"/>
+                            <w:r>
+                              <w:rPr>
+                                <w:rFonts w:ascii="Courier New" w:hAnsi="Courier New" w:cs="Courier New"/>
+                                <w:color w:val="383A42"/>
+                              </w:rPr>
+                              <w:t>(</w:t>
+                            </w:r>
+                            <w:proofErr w:type="spellStart"/>
+                            <w:r>
+                              <w:rPr>
+                                <w:rFonts w:ascii="Courier New" w:hAnsi="Courier New" w:cs="Courier New"/>
+                                <w:color w:val="383A42"/>
+                              </w:rPr>
+                              <w:t>bin_send</w:t>
+                            </w:r>
+                            <w:proofErr w:type="spellEnd"/>
+                            <w:r>
+                              <w:rPr>
+                                <w:rFonts w:ascii="Courier New" w:hAnsi="Courier New" w:cs="Courier New"/>
+                                <w:color w:val="383A42"/>
+                              </w:rPr>
+                              <w:t>, bitrate);</w:t>
+                            </w:r>
+                            <w:r>
+                              <w:rPr>
+                                <w:rFonts w:ascii="Courier New" w:hAnsi="Courier New" w:cs="Courier New"/>
+                                <w:color w:val="383A42"/>
+                              </w:rPr>
+                              <w:br/>
+                              <w:t xml:space="preserve">        </w:t>
+                            </w:r>
+                            <w:proofErr w:type="spellStart"/>
+                            <w:r>
+                              <w:rPr>
+                                <w:rFonts w:ascii="Courier New" w:hAnsi="Courier New" w:cs="Courier New"/>
+                                <w:color w:val="383A42"/>
+                              </w:rPr>
+                              <w:t>signal_receive</w:t>
+                            </w:r>
+                            <w:proofErr w:type="spellEnd"/>
+                            <w:r>
+                              <w:rPr>
+                                <w:rFonts w:ascii="Courier New" w:hAnsi="Courier New" w:cs="Courier New"/>
+                                <w:color w:val="383A42"/>
+                              </w:rPr>
+                              <w:t xml:space="preserve"> = </w:t>
+                            </w:r>
+                            <w:proofErr w:type="spellStart"/>
+                            <w:r>
+                              <w:rPr>
+                                <w:rFonts w:ascii="Courier New" w:hAnsi="Courier New" w:cs="Courier New"/>
+                                <w:color w:val="383A42"/>
+                              </w:rPr>
+                              <w:t>signal_send</w:t>
+                            </w:r>
+                            <w:proofErr w:type="spellEnd"/>
+                            <w:r>
+                              <w:rPr>
+                                <w:rFonts w:ascii="Courier New" w:hAnsi="Courier New" w:cs="Courier New"/>
+                                <w:color w:val="383A42"/>
+                              </w:rPr>
+                              <w:t xml:space="preserve"> + noise * </w:t>
+                            </w:r>
+                            <w:proofErr w:type="spellStart"/>
+                            <w:r>
+                              <w:rPr>
+                                <w:rFonts w:ascii="Courier New" w:hAnsi="Courier New" w:cs="Courier New"/>
+                                <w:color w:val="C18401"/>
+                              </w:rPr>
+                              <w:t>randn</w:t>
+                            </w:r>
+                            <w:proofErr w:type="spellEnd"/>
+                            <w:r>
+                              <w:rPr>
+                                <w:rFonts w:ascii="Courier New" w:hAnsi="Courier New" w:cs="Courier New"/>
+                                <w:color w:val="383A42"/>
+                              </w:rPr>
+                              <w:t>(</w:t>
+                            </w:r>
+                            <w:r>
+                              <w:rPr>
+                                <w:rFonts w:ascii="Courier New" w:hAnsi="Courier New" w:cs="Courier New"/>
+                                <w:color w:val="C18401"/>
+                              </w:rPr>
+                              <w:t>size</w:t>
+                            </w:r>
+                            <w:r>
+                              <w:rPr>
+                                <w:rFonts w:ascii="Courier New" w:hAnsi="Courier New" w:cs="Courier New"/>
+                                <w:color w:val="383A42"/>
+                              </w:rPr>
+                              <w:t>(</w:t>
+                            </w:r>
+                            <w:proofErr w:type="spellStart"/>
+                            <w:r>
+                              <w:rPr>
+                                <w:rFonts w:ascii="Courier New" w:hAnsi="Courier New" w:cs="Courier New"/>
+                                <w:color w:val="383A42"/>
+                              </w:rPr>
+                              <w:t>signal_send</w:t>
+                            </w:r>
+                            <w:proofErr w:type="spellEnd"/>
+                            <w:r>
+                              <w:rPr>
+                                <w:rFonts w:ascii="Courier New" w:hAnsi="Courier New" w:cs="Courier New"/>
+                                <w:color w:val="383A42"/>
+                              </w:rPr>
+                              <w:t>));</w:t>
+                            </w:r>
+                            <w:r>
+                              <w:rPr>
+                                <w:rFonts w:ascii="Courier New" w:hAnsi="Courier New" w:cs="Courier New"/>
+                                <w:color w:val="383A42"/>
+                              </w:rPr>
+                              <w:br/>
+                              <w:t xml:space="preserve">        </w:t>
+                            </w:r>
+                            <w:proofErr w:type="spellStart"/>
+                            <w:r>
+                              <w:rPr>
+                                <w:rFonts w:ascii="Courier New" w:hAnsi="Courier New" w:cs="Courier New"/>
+                                <w:color w:val="383A42"/>
+                              </w:rPr>
+                              <w:t>bin_receive</w:t>
+                            </w:r>
+                            <w:proofErr w:type="spellEnd"/>
+                            <w:r>
+                              <w:rPr>
+                                <w:rFonts w:ascii="Courier New" w:hAnsi="Courier New" w:cs="Courier New"/>
+                                <w:color w:val="383A42"/>
+                              </w:rPr>
+                              <w:t xml:space="preserve"> = </w:t>
+                            </w:r>
+                            <w:proofErr w:type="spellStart"/>
+                            <w:r>
+                              <w:rPr>
+                                <w:rFonts w:ascii="Courier New" w:hAnsi="Courier New" w:cs="Courier New"/>
+                                <w:color w:val="383A42"/>
+                              </w:rPr>
+                              <w:t>decoding_amp</w:t>
+                            </w:r>
+                            <w:proofErr w:type="spellEnd"/>
+                            <w:r>
+                              <w:rPr>
+                                <w:rFonts w:ascii="Courier New" w:hAnsi="Courier New" w:cs="Courier New"/>
+                                <w:color w:val="383A42"/>
+                              </w:rPr>
+                              <w:t>(</w:t>
+                            </w:r>
+                            <w:proofErr w:type="spellStart"/>
+                            <w:r>
+                              <w:rPr>
+                                <w:rFonts w:ascii="Courier New" w:hAnsi="Courier New" w:cs="Courier New"/>
+                                <w:color w:val="383A42"/>
+                              </w:rPr>
+                              <w:t>signal_receive</w:t>
+                            </w:r>
+                            <w:proofErr w:type="spellEnd"/>
+                            <w:r>
+                              <w:rPr>
+                                <w:rFonts w:ascii="Courier New" w:hAnsi="Courier New" w:cs="Courier New"/>
+                                <w:color w:val="383A42"/>
+                              </w:rPr>
+                              <w:t>, bitrate);</w:t>
+                            </w:r>
+                            <w:r>
+                              <w:rPr>
+                                <w:rFonts w:ascii="Courier New" w:hAnsi="Courier New" w:cs="Courier New"/>
+                                <w:color w:val="383A42"/>
+                              </w:rPr>
+                              <w:br/>
+                              <w:t xml:space="preserve">        </w:t>
+                            </w:r>
+                            <w:proofErr w:type="spellStart"/>
+                            <w:r>
+                              <w:rPr>
+                                <w:rFonts w:ascii="Courier New" w:hAnsi="Courier New" w:cs="Courier New"/>
+                                <w:color w:val="383A42"/>
+                              </w:rPr>
+                              <w:t>str_receive</w:t>
+                            </w:r>
+                            <w:proofErr w:type="spellEnd"/>
+                            <w:r>
+                              <w:rPr>
+                                <w:rFonts w:ascii="Courier New" w:hAnsi="Courier New" w:cs="Courier New"/>
+                                <w:color w:val="383A42"/>
+                              </w:rPr>
+                              <w:t xml:space="preserve"> = bin2str(</w:t>
+                            </w:r>
+                            <w:proofErr w:type="spellStart"/>
+                            <w:r>
+                              <w:rPr>
+                                <w:rFonts w:ascii="Courier New" w:hAnsi="Courier New" w:cs="Courier New"/>
+                                <w:color w:val="383A42"/>
+                              </w:rPr>
+                              <w:t>bin_receive</w:t>
+                            </w:r>
+                            <w:proofErr w:type="spellEnd"/>
+                            <w:r>
+                              <w:rPr>
+                                <w:rFonts w:ascii="Courier New" w:hAnsi="Courier New" w:cs="Courier New"/>
+                                <w:color w:val="383A42"/>
+                              </w:rPr>
+                              <w:t xml:space="preserve">, </w:t>
+                            </w:r>
+                            <w:proofErr w:type="spellStart"/>
+                            <w:r>
+                              <w:rPr>
+                                <w:rFonts w:ascii="Courier New" w:hAnsi="Courier New" w:cs="Courier New"/>
+                                <w:color w:val="383A42"/>
+                              </w:rPr>
+                              <w:t>mapset</w:t>
+                            </w:r>
+                            <w:proofErr w:type="spellEnd"/>
+                            <w:r>
+                              <w:rPr>
+                                <w:rFonts w:ascii="Courier New" w:hAnsi="Courier New" w:cs="Courier New"/>
+                                <w:color w:val="383A42"/>
+                              </w:rPr>
+                              <w:t>);</w:t>
+                            </w:r>
+                            <w:r>
+                              <w:rPr>
+                                <w:rFonts w:ascii="Courier New" w:hAnsi="Courier New" w:cs="Courier New"/>
+                                <w:color w:val="383A42"/>
+                              </w:rPr>
+                              <w:br/>
+                              <w:t xml:space="preserve">        result{</w:t>
+                            </w:r>
+                            <w:r>
+                              <w:rPr>
+                                <w:rFonts w:ascii="Courier New" w:hAnsi="Courier New" w:cs="Courier New"/>
+                                <w:color w:val="C18401"/>
+                              </w:rPr>
+                              <w:t>i</w:t>
+                            </w:r>
+                            <w:r>
+                              <w:rPr>
+                                <w:rFonts w:ascii="Courier New" w:hAnsi="Courier New" w:cs="Courier New"/>
+                                <w:color w:val="383A42"/>
+                              </w:rPr>
+                              <w:t>} = [</w:t>
+                            </w:r>
+                            <w:r>
+                              <w:rPr>
+                                <w:rFonts w:ascii="Courier New" w:hAnsi="Courier New" w:cs="Courier New"/>
+                                <w:color w:val="50A14F"/>
+                              </w:rPr>
+                              <w:t>'</w:t>
+                            </w:r>
+                            <w:proofErr w:type="spellStart"/>
+                            <w:r>
+                              <w:rPr>
+                                <w:rFonts w:ascii="Courier New" w:hAnsi="Courier New" w:cs="Courier New"/>
+                                <w:color w:val="50A14F"/>
+                              </w:rPr>
+                              <w:t>Recieved</w:t>
+                            </w:r>
+                            <w:proofErr w:type="spellEnd"/>
+                            <w:r>
+                              <w:rPr>
+                                <w:rFonts w:ascii="Courier New" w:hAnsi="Courier New" w:cs="Courier New"/>
+                                <w:color w:val="50A14F"/>
+                              </w:rPr>
+                              <w:t xml:space="preserve"> (bitrate='</w:t>
+                            </w:r>
+                            <w:r>
+                              <w:rPr>
+                                <w:rFonts w:ascii="Courier New" w:hAnsi="Courier New" w:cs="Courier New"/>
+                                <w:color w:val="383A42"/>
+                              </w:rPr>
+                              <w:t xml:space="preserve">, num2str(bitrate), </w:t>
+                            </w:r>
+                            <w:r>
+                              <w:rPr>
+                                <w:rFonts w:ascii="Courier New" w:hAnsi="Courier New" w:cs="Courier New"/>
+                                <w:color w:val="50A14F"/>
+                              </w:rPr>
+                              <w:t>', noise='</w:t>
+                            </w:r>
+                            <w:r>
+                              <w:rPr>
+                                <w:rFonts w:ascii="Courier New" w:hAnsi="Courier New" w:cs="Courier New"/>
+                                <w:color w:val="383A42"/>
+                              </w:rPr>
+                              <w:t xml:space="preserve">, num2str(noise), </w:t>
+                            </w:r>
+                            <w:r>
+                              <w:rPr>
+                                <w:rFonts w:ascii="Courier New" w:hAnsi="Courier New" w:cs="Courier New"/>
+                                <w:color w:val="50A14F"/>
+                              </w:rPr>
+                              <w:t>'): '</w:t>
+                            </w:r>
+                            <w:r>
+                              <w:rPr>
+                                <w:rFonts w:ascii="Courier New" w:hAnsi="Courier New" w:cs="Courier New"/>
+                                <w:color w:val="383A42"/>
+                              </w:rPr>
+                              <w:t xml:space="preserve">, </w:t>
+                            </w:r>
+                            <w:proofErr w:type="spellStart"/>
+                            <w:r>
+                              <w:rPr>
+                                <w:rFonts w:ascii="Courier New" w:hAnsi="Courier New" w:cs="Courier New"/>
+                                <w:color w:val="383A42"/>
+                              </w:rPr>
+                              <w:t>str_receive</w:t>
+                            </w:r>
+                            <w:proofErr w:type="spellEnd"/>
+                            <w:r>
+                              <w:rPr>
+                                <w:rFonts w:ascii="Courier New" w:hAnsi="Courier New" w:cs="Courier New"/>
+                                <w:color w:val="383A42"/>
+                              </w:rPr>
+                              <w:t>];</w:t>
+                            </w:r>
+                            <w:r>
+                              <w:rPr>
+                                <w:rFonts w:ascii="Courier New" w:hAnsi="Courier New" w:cs="Courier New"/>
+                                <w:color w:val="383A42"/>
+                              </w:rPr>
+                              <w:br/>
+                              <w:t xml:space="preserve">    </w:t>
+                            </w:r>
+                            <w:r>
+                              <w:rPr>
+                                <w:rFonts w:ascii="Courier New" w:hAnsi="Courier New" w:cs="Courier New"/>
+                                <w:color w:val="A626A4"/>
+                              </w:rPr>
+                              <w:t>end</w:t>
+                            </w:r>
+                            <w:r>
+                              <w:rPr>
+                                <w:rFonts w:ascii="Courier New" w:hAnsi="Courier New" w:cs="Courier New"/>
+                                <w:color w:val="383A42"/>
+                              </w:rPr>
+                              <w:br/>
+                            </w:r>
+                            <w:r>
+                              <w:rPr>
+                                <w:rFonts w:ascii="Courier New" w:hAnsi="Courier New" w:cs="Courier New"/>
+                                <w:color w:val="383A42"/>
+                              </w:rPr>
+                              <w:br/>
+                            </w:r>
+                            <w:proofErr w:type="spellStart"/>
+                            <w:r>
+                              <w:rPr>
+                                <w:rFonts w:ascii="Courier New" w:hAnsi="Courier New" w:cs="Courier New"/>
+                                <w:color w:val="A626A4"/>
+                              </w:rPr>
+                              <w:t>end</w:t>
+                            </w:r>
+                            <w:proofErr w:type="spellEnd"/>
+                          </w:p>
+                          <w:p/>
+                        </w:txbxContent>
+                      </wps:txbx>
+                      <wps:bodyPr rot="0" spcFirstLastPara="0" vertOverflow="overflow" horzOverflow="overflow" vert="horz" wrap="square" lIns="91440" tIns="45720" rIns="91440" bIns="45720" numCol="1" spcCol="0" rtlCol="0" fromWordArt="0" anchor="t" anchorCtr="0" forceAA="0" compatLnSpc="1">
+                        <a:prstTxWarp prst="textNoShape">
+                          <a:avLst/>
+                        </a:prstTxWarp>
+                        <a:noAutofit/>
+                      </wps:bodyPr>
+                    </wps:wsp>
+                  </a:graphicData>
+                </a:graphic>
+              </wp:inline>
+            </w:drawing>
+          </mc:Choice>
+          <mc:Fallback>
+            <w:pict>
+              <v:shape w14:anchorId="64FF69FA" id="Text Box 22" o:spid="_x0000_s1028" type="#_x0000_t202" style="width:451.3pt;height:223.5pt;visibility:visible;mso-wrap-style:square;mso-left-percent:-10001;mso-top-percent:-10001;mso-position-horizontal:absolute;mso-position-horizontal-relative:char;mso-position-vertical:absolute;mso-position-vertical-relative:line;mso-left-percent:-10001;mso-top-percent:-10001;v-text-anchor:top" o:gfxdata="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" filled="f" stroked="f" strokeweight=".5pt">
+                <v:textbox>
+                  <w:txbxContent>
+                    <w:p>
+                      <w:pPr>
+                        <w:shd w:val="clear" w:color="auto" w:fill="FAFAFA"/>
+                      </w:pPr>
+                      <w:r>
+                        <w:rPr>
+                          <w:rFonts w:ascii="Courier New" w:hAnsi="Courier New" w:cs="Courier New"/>
+                          <w:color w:val="A626A4"/>
+                        </w:rPr>
+                        <w:t>function</w:t>
+                      </w:r>
+                      <w:r>
+                        <w:rPr>
+                          <w:rFonts w:ascii="Courier New" w:hAnsi="Courier New" w:cs="Courier New"/>
+                          <w:color w:val="383A42"/>
+                        </w:rPr>
+                        <w:t xml:space="preserve"> </w:t>
+                      </w:r>
+                      <w:r>
+                        <w:rPr>
+                          <w:rFonts w:ascii="Courier New" w:hAnsi="Courier New" w:cs="Courier New"/>
+                          <w:color w:val="4078F2"/>
+                        </w:rPr>
+                        <w:t>result</w:t>
+                      </w:r>
+                      <w:r>
+                        <w:rPr>
+                          <w:rFonts w:ascii="Courier New" w:hAnsi="Courier New" w:cs="Courier New"/>
+                          <w:color w:val="383A42"/>
+                        </w:rPr>
+                        <w:t xml:space="preserve"> = </w:t>
+                      </w:r>
+                      <w:r>
+                        <w:rPr>
+                          <w:rFonts w:ascii="Courier New" w:hAnsi="Courier New" w:cs="Courier New"/>
+                          <w:color w:val="4078F2"/>
+                        </w:rPr>
+                        <w:t>test</w:t>
+                      </w:r>
+                      <w:r>
+                        <w:rPr>
+                          <w:rFonts w:ascii="Courier New" w:hAnsi="Courier New" w:cs="Courier New"/>
+                          <w:color w:val="383A42"/>
+                        </w:rPr>
+                        <w:t xml:space="preserve">(str, bitrates, noise, </w:t>
+                      </w:r>
+                      <w:proofErr w:type="spellStart"/>
+                      <w:r>
+                        <w:rPr>
+                          <w:rFonts w:ascii="Courier New" w:hAnsi="Courier New" w:cs="Courier New"/>
+                          <w:color w:val="383A42"/>
+                        </w:rPr>
+                        <w:t>mapset</w:t>
+                      </w:r>
+                      <w:proofErr w:type="spellEnd"/>
+                      <w:r>
+                        <w:rPr>
+                          <w:rFonts w:ascii="Courier New" w:hAnsi="Courier New" w:cs="Courier New"/>
+                          <w:color w:val="383A42"/>
+                        </w:rPr>
+                        <w:t>)</w:t>
+                      </w:r>
+                      <w:r>
+                        <w:rPr>
+                          <w:rFonts w:ascii="Courier New" w:hAnsi="Courier New" w:cs="Courier New"/>
+                          <w:color w:val="383A42"/>
+                        </w:rPr>
+                        <w:br/>
+                        <w:t xml:space="preserve">    </w:t>
+                      </w:r>
+                      <w:proofErr w:type="spellStart"/>
+                      <w:r>
+                        <w:rPr>
+                          <w:rFonts w:ascii="Courier New" w:hAnsi="Courier New" w:cs="Courier New"/>
+                          <w:color w:val="383A42"/>
+                        </w:rPr>
+                        <w:t>bin_send</w:t>
+                      </w:r>
+                      <w:proofErr w:type="spellEnd"/>
+                      <w:r>
+                        <w:rPr>
+                          <w:rFonts w:ascii="Courier New" w:hAnsi="Courier New" w:cs="Courier New"/>
+                          <w:color w:val="383A42"/>
+                        </w:rPr>
+                        <w:t xml:space="preserve"> = str2bin(str, </w:t>
+                      </w:r>
+                      <w:proofErr w:type="spellStart"/>
+                      <w:r>
+                        <w:rPr>
+                          <w:rFonts w:ascii="Courier New" w:hAnsi="Courier New" w:cs="Courier New"/>
+                          <w:color w:val="383A42"/>
+                        </w:rPr>
+                        <w:t>mapset</w:t>
+                      </w:r>
+                      <w:proofErr w:type="spellEnd"/>
+                      <w:r>
+                        <w:rPr>
+                          <w:rFonts w:ascii="Courier New" w:hAnsi="Courier New" w:cs="Courier New"/>
+                          <w:color w:val="383A42"/>
+                        </w:rPr>
+                        <w:t>);</w:t>
+                      </w:r>
+                      <w:r>
+                        <w:rPr>
+                          <w:rFonts w:ascii="Courier New" w:hAnsi="Courier New" w:cs="Courier New"/>
+                          <w:color w:val="383A42"/>
+                        </w:rPr>
+                        <w:br/>
+                        <w:t xml:space="preserve">    result = cell(</w:t>
+                      </w:r>
+                      <w:r>
+                        <w:rPr>
+                          <w:rFonts w:ascii="Courier New" w:hAnsi="Courier New" w:cs="Courier New"/>
+                          <w:color w:val="C18401"/>
+                        </w:rPr>
+                        <w:t>length</w:t>
+                      </w:r>
+                      <w:r>
+                        <w:rPr>
+                          <w:rFonts w:ascii="Courier New" w:hAnsi="Courier New" w:cs="Courier New"/>
+                          <w:color w:val="383A42"/>
+                        </w:rPr>
+                        <w:t xml:space="preserve">(bitrates), </w:t>
+                      </w:r>
+                      <w:r>
+                        <w:rPr>
+                          <w:rFonts w:ascii="Courier New" w:hAnsi="Courier New" w:cs="Courier New"/>
+                          <w:color w:val="986801"/>
+                        </w:rPr>
+                        <w:t>1</w:t>
+                      </w:r>
+                      <w:r>
+                        <w:rPr>
+                          <w:rFonts w:ascii="Courier New" w:hAnsi="Courier New" w:cs="Courier New"/>
+                          <w:color w:val="383A42"/>
+                        </w:rPr>
+                        <w:t>);</w:t>
+                      </w:r>
+                      <w:r>
+                        <w:rPr>
+                          <w:rFonts w:ascii="Courier New" w:hAnsi="Courier New" w:cs="Courier New"/>
+                          <w:color w:val="383A42"/>
+                        </w:rPr>
+                        <w:br/>
+                      </w:r>
+                      <w:r>
+                        <w:rPr>
+                          <w:rFonts w:ascii="Courier New" w:hAnsi="Courier New" w:cs="Courier New"/>
+                          <w:color w:val="383A42"/>
+                        </w:rPr>
+                        <w:br/>
+                        <w:t xml:space="preserve">    </w:t>
+                      </w:r>
+                      <w:r>
+                        <w:rPr>
+                          <w:rFonts w:ascii="Courier New" w:hAnsi="Courier New" w:cs="Courier New"/>
+                          <w:color w:val="A626A4"/>
+                        </w:rPr>
+                        <w:t>for</w:t>
+                      </w:r>
+                      <w:r>
+                        <w:rPr>
+                          <w:rFonts w:ascii="Courier New" w:hAnsi="Courier New" w:cs="Courier New"/>
+                          <w:color w:val="383A42"/>
+                        </w:rPr>
+                        <w:t xml:space="preserve"> </w:t>
+                      </w:r>
+                      <w:r>
+                        <w:rPr>
+                          <w:rFonts w:ascii="Courier New" w:hAnsi="Courier New" w:cs="Courier New"/>
+                          <w:color w:val="C18401"/>
+                        </w:rPr>
+                        <w:t>i</w:t>
+                      </w:r>
+                      <w:r>
+                        <w:rPr>
+                          <w:rFonts w:ascii="Courier New" w:hAnsi="Courier New" w:cs="Courier New"/>
+                          <w:color w:val="383A42"/>
+                        </w:rPr>
+                        <w:t xml:space="preserve"> = </w:t>
+                      </w:r>
+                      <w:r>
+                        <w:rPr>
+                          <w:rFonts w:ascii="Courier New" w:hAnsi="Courier New" w:cs="Courier New"/>
+                          <w:color w:val="986801"/>
+                        </w:rPr>
+                        <w:t>1</w:t>
+                      </w:r>
+                      <w:r>
+                        <w:rPr>
+                          <w:rFonts w:ascii="Courier New" w:hAnsi="Courier New" w:cs="Courier New"/>
+                          <w:color w:val="383A42"/>
+                        </w:rPr>
+                        <w:t>:</w:t>
+                      </w:r>
+                      <w:r>
+                        <w:rPr>
+                          <w:rFonts w:ascii="Courier New" w:hAnsi="Courier New" w:cs="Courier New"/>
+                          <w:color w:val="C18401"/>
+                        </w:rPr>
+                        <w:t>length</w:t>
+                      </w:r>
+                      <w:r>
+                        <w:rPr>
+                          <w:rFonts w:ascii="Courier New" w:hAnsi="Courier New" w:cs="Courier New"/>
+                          <w:color w:val="383A42"/>
+                        </w:rPr>
+                        <w:t>(bitrates)</w:t>
+                      </w:r>
+                      <w:r>
+                        <w:rPr>
+                          <w:rFonts w:ascii="Courier New" w:hAnsi="Courier New" w:cs="Courier New"/>
+                          <w:color w:val="383A42"/>
+                        </w:rPr>
+                        <w:br/>
+                        <w:t xml:space="preserve">        bitrate = bitrates(</w:t>
+                      </w:r>
+                      <w:r>
+                        <w:rPr>
+                          <w:rFonts w:ascii="Courier New" w:hAnsi="Courier New" w:cs="Courier New"/>
+                          <w:color w:val="C18401"/>
+                        </w:rPr>
+                        <w:t>i</w:t>
+                      </w:r>
+                      <w:r>
+                        <w:rPr>
+                          <w:rFonts w:ascii="Courier New" w:hAnsi="Courier New" w:cs="Courier New"/>
+                          <w:color w:val="383A42"/>
+                        </w:rPr>
+                        <w:t>);</w:t>
+                      </w:r>
+                      <w:r>
+                        <w:rPr>
+                          <w:rFonts w:ascii="Courier New" w:hAnsi="Courier New" w:cs="Courier New"/>
+                          <w:color w:val="383A42"/>
+                        </w:rPr>
+                        <w:br/>
+                        <w:t xml:space="preserve">        </w:t>
+                      </w:r>
+                      <w:proofErr w:type="spellStart"/>
+                      <w:r>
+                        <w:rPr>
+                          <w:rFonts w:ascii="Courier New" w:hAnsi="Courier New" w:cs="Courier New"/>
+                          <w:color w:val="383A42"/>
+                        </w:rPr>
+                        <w:t>signal_send</w:t>
+                      </w:r>
+                      <w:proofErr w:type="spellEnd"/>
+                      <w:r>
+                        <w:rPr>
+                          <w:rFonts w:ascii="Courier New" w:hAnsi="Courier New" w:cs="Courier New"/>
+                          <w:color w:val="383A42"/>
+                        </w:rPr>
+                        <w:t xml:space="preserve"> = </w:t>
+                      </w:r>
+                      <w:proofErr w:type="spellStart"/>
+                      <w:r>
+                        <w:rPr>
+                          <w:rFonts w:ascii="Courier New" w:hAnsi="Courier New" w:cs="Courier New"/>
+                          <w:color w:val="383A42"/>
+                        </w:rPr>
+                        <w:t>coding_amp</w:t>
+                      </w:r>
+                      <w:proofErr w:type="spellEnd"/>
+                      <w:r>
+                        <w:rPr>
+                          <w:rFonts w:ascii="Courier New" w:hAnsi="Courier New" w:cs="Courier New"/>
+                          <w:color w:val="383A42"/>
+                        </w:rPr>
+                        <w:t>(</w:t>
+                      </w:r>
+                      <w:proofErr w:type="spellStart"/>
+                      <w:r>
+                        <w:rPr>
+                          <w:rFonts w:ascii="Courier New" w:hAnsi="Courier New" w:cs="Courier New"/>
+                          <w:color w:val="383A42"/>
+                        </w:rPr>
+                        <w:t>bin_send</w:t>
+                      </w:r>
+                      <w:proofErr w:type="spellEnd"/>
+                      <w:r>
+                        <w:rPr>
+                          <w:rFonts w:ascii="Courier New" w:hAnsi="Courier New" w:cs="Courier New"/>
+                          <w:color w:val="383A42"/>
+                        </w:rPr>
+                        <w:t>, bitrate);</w:t>
+                      </w:r>
+                      <w:r>
+                        <w:rPr>
+                          <w:rFonts w:ascii="Courier New" w:hAnsi="Courier New" w:cs="Courier New"/>
+                          <w:color w:val="383A42"/>
+                        </w:rPr>
+                        <w:br/>
+                        <w:t xml:space="preserve">        </w:t>
+                      </w:r>
+                      <w:proofErr w:type="spellStart"/>
+                      <w:r>
+                        <w:rPr>
+                          <w:rFonts w:ascii="Courier New" w:hAnsi="Courier New" w:cs="Courier New"/>
+                          <w:color w:val="383A42"/>
+                        </w:rPr>
+                        <w:t>signal_receive</w:t>
+                      </w:r>
+                      <w:proofErr w:type="spellEnd"/>
+                      <w:r>
+                        <w:rPr>
+                          <w:rFonts w:ascii="Courier New" w:hAnsi="Courier New" w:cs="Courier New"/>
+                          <w:color w:val="383A42"/>
+                        </w:rPr>
+                        <w:t xml:space="preserve"> = </w:t>
+                      </w:r>
+                      <w:proofErr w:type="spellStart"/>
+                      <w:r>
+                        <w:rPr>
+                          <w:rFonts w:ascii="Courier New" w:hAnsi="Courier New" w:cs="Courier New"/>
+                          <w:color w:val="383A42"/>
+                        </w:rPr>
+                        <w:t>signal_send</w:t>
+                      </w:r>
+                      <w:proofErr w:type="spellEnd"/>
+                      <w:r>
+                        <w:rPr>
+                          <w:rFonts w:ascii="Courier New" w:hAnsi="Courier New" w:cs="Courier New"/>
+                          <w:color w:val="383A42"/>
+                        </w:rPr>
+                        <w:t xml:space="preserve"> + noise * </w:t>
+                      </w:r>
+                      <w:proofErr w:type="spellStart"/>
+                      <w:r>
+                        <w:rPr>
+                          <w:rFonts w:ascii="Courier New" w:hAnsi="Courier New" w:cs="Courier New"/>
+                          <w:color w:val="C18401"/>
+                        </w:rPr>
+                        <w:t>randn</w:t>
+                      </w:r>
+                      <w:proofErr w:type="spellEnd"/>
+                      <w:r>
+                        <w:rPr>
+                          <w:rFonts w:ascii="Courier New" w:hAnsi="Courier New" w:cs="Courier New"/>
+                          <w:color w:val="383A42"/>
+                        </w:rPr>
+                        <w:t>(</w:t>
+                      </w:r>
+                      <w:r>
+                        <w:rPr>
+                          <w:rFonts w:ascii="Courier New" w:hAnsi="Courier New" w:cs="Courier New"/>
+                          <w:color w:val="C18401"/>
+                        </w:rPr>
+                        <w:t>size</w:t>
+                      </w:r>
+                      <w:r>
+                        <w:rPr>
+                          <w:rFonts w:ascii="Courier New" w:hAnsi="Courier New" w:cs="Courier New"/>
+                          <w:color w:val="383A42"/>
+                        </w:rPr>
+                        <w:t>(</w:t>
+                      </w:r>
+                      <w:proofErr w:type="spellStart"/>
+                      <w:r>
+                        <w:rPr>
+                          <w:rFonts w:ascii="Courier New" w:hAnsi="Courier New" w:cs="Courier New"/>
+                          <w:color w:val="383A42"/>
+                        </w:rPr>
+                        <w:t>signal_send</w:t>
+                      </w:r>
+                      <w:proofErr w:type="spellEnd"/>
+                      <w:r>
+                        <w:rPr>
+                          <w:rFonts w:ascii="Courier New" w:hAnsi="Courier New" w:cs="Courier New"/>
+                          <w:color w:val="383A42"/>
+                        </w:rPr>
+                        <w:t>));</w:t>
+                      </w:r>
+                      <w:r>
+                        <w:rPr>
+                          <w:rFonts w:ascii="Courier New" w:hAnsi="Courier New" w:cs="Courier New"/>
+                          <w:color w:val="383A42"/>
+                        </w:rPr>
+                        <w:br/>
+                        <w:t xml:space="preserve">        </w:t>
+                      </w:r>
+                      <w:proofErr w:type="spellStart"/>
+                      <w:r>
+                        <w:rPr>
+                          <w:rFonts w:ascii="Courier New" w:hAnsi="Courier New" w:cs="Courier New"/>
+                          <w:color w:val="383A42"/>
+                        </w:rPr>
+                        <w:t>bin_receive</w:t>
+                      </w:r>
+                      <w:proofErr w:type="spellEnd"/>
+                      <w:r>
+                        <w:rPr>
+                          <w:rFonts w:ascii="Courier New" w:hAnsi="Courier New" w:cs="Courier New"/>
+                          <w:color w:val="383A42"/>
+                        </w:rPr>
+                        <w:t xml:space="preserve"> = </w:t>
+                      </w:r>
+                      <w:proofErr w:type="spellStart"/>
+                      <w:r>
+                        <w:rPr>
+                          <w:rFonts w:ascii="Courier New" w:hAnsi="Courier New" w:cs="Courier New"/>
+                          <w:color w:val="383A42"/>
+                        </w:rPr>
+                        <w:t>decoding_amp</w:t>
+                      </w:r>
+                      <w:proofErr w:type="spellEnd"/>
+                      <w:r>
+                        <w:rPr>
+                          <w:rFonts w:ascii="Courier New" w:hAnsi="Courier New" w:cs="Courier New"/>
+                          <w:color w:val="383A42"/>
+                        </w:rPr>
+                        <w:t>(</w:t>
+                      </w:r>
+                      <w:proofErr w:type="spellStart"/>
+                      <w:r>
+                        <w:rPr>
+                          <w:rFonts w:ascii="Courier New" w:hAnsi="Courier New" w:cs="Courier New"/>
+                          <w:color w:val="383A42"/>
+                        </w:rPr>
+                        <w:t>signal_receive</w:t>
+                      </w:r>
+                      <w:proofErr w:type="spellEnd"/>
+                      <w:r>
+                        <w:rPr>
+                          <w:rFonts w:ascii="Courier New" w:hAnsi="Courier New" w:cs="Courier New"/>
+                          <w:color w:val="383A42"/>
+                        </w:rPr>
+                        <w:t>, bitrate);</w:t>
+                      </w:r>
+                      <w:r>
+                        <w:rPr>
+                          <w:rFonts w:ascii="Courier New" w:hAnsi="Courier New" w:cs="Courier New"/>
+                          <w:color w:val="383A42"/>
+                        </w:rPr>
+                        <w:br/>
+                        <w:t xml:space="preserve">        </w:t>
+                      </w:r>
+                      <w:proofErr w:type="spellStart"/>
+                      <w:r>
+                        <w:rPr>
+                          <w:rFonts w:ascii="Courier New" w:hAnsi="Courier New" w:cs="Courier New"/>
+                          <w:color w:val="383A42"/>
+                        </w:rPr>
+                        <w:t>str_receive</w:t>
+                      </w:r>
+                      <w:proofErr w:type="spellEnd"/>
+                      <w:r>
+                        <w:rPr>
+                          <w:rFonts w:ascii="Courier New" w:hAnsi="Courier New" w:cs="Courier New"/>
+                          <w:color w:val="383A42"/>
+                        </w:rPr>
+                        <w:t xml:space="preserve"> = bin2str(</w:t>
+                      </w:r>
+                      <w:proofErr w:type="spellStart"/>
+                      <w:r>
+                        <w:rPr>
+                          <w:rFonts w:ascii="Courier New" w:hAnsi="Courier New" w:cs="Courier New"/>
+                          <w:color w:val="383A42"/>
+                        </w:rPr>
+                        <w:t>bin_receive</w:t>
+                      </w:r>
+                      <w:proofErr w:type="spellEnd"/>
+                      <w:r>
+                        <w:rPr>
+                          <w:rFonts w:ascii="Courier New" w:hAnsi="Courier New" w:cs="Courier New"/>
+                          <w:color w:val="383A42"/>
+                        </w:rPr>
+                        <w:t xml:space="preserve">, </w:t>
+                      </w:r>
+                      <w:proofErr w:type="spellStart"/>
+                      <w:r>
+                        <w:rPr>
+                          <w:rFonts w:ascii="Courier New" w:hAnsi="Courier New" w:cs="Courier New"/>
+                          <w:color w:val="383A42"/>
+                        </w:rPr>
+                        <w:t>mapset</w:t>
+                      </w:r>
+                      <w:proofErr w:type="spellEnd"/>
+                      <w:r>
+                        <w:rPr>
+                          <w:rFonts w:ascii="Courier New" w:hAnsi="Courier New" w:cs="Courier New"/>
+                          <w:color w:val="383A42"/>
+                        </w:rPr>
+                        <w:t>);</w:t>
+                      </w:r>
+                      <w:r>
+                        <w:rPr>
+                          <w:rFonts w:ascii="Courier New" w:hAnsi="Courier New" w:cs="Courier New"/>
+                          <w:color w:val="383A42"/>
+                        </w:rPr>
+                        <w:br/>
+                        <w:t xml:space="preserve">        result{</w:t>
+                      </w:r>
+                      <w:r>
+                        <w:rPr>
+                          <w:rFonts w:ascii="Courier New" w:hAnsi="Courier New" w:cs="Courier New"/>
+                          <w:color w:val="C18401"/>
+                        </w:rPr>
+                        <w:t>i</w:t>
+                      </w:r>
+                      <w:r>
+                        <w:rPr>
+                          <w:rFonts w:ascii="Courier New" w:hAnsi="Courier New" w:cs="Courier New"/>
+                          <w:color w:val="383A42"/>
+                        </w:rPr>
+                        <w:t>} = [</w:t>
+                      </w:r>
+                      <w:r>
+                        <w:rPr>
+                          <w:rFonts w:ascii="Courier New" w:hAnsi="Courier New" w:cs="Courier New"/>
+                          <w:color w:val="50A14F"/>
+                        </w:rPr>
+                        <w:t>'</w:t>
+                      </w:r>
+                      <w:proofErr w:type="spellStart"/>
+                      <w:r>
+                        <w:rPr>
+                          <w:rFonts w:ascii="Courier New" w:hAnsi="Courier New" w:cs="Courier New"/>
+                          <w:color w:val="50A14F"/>
+                        </w:rPr>
+                        <w:t>Recieved</w:t>
+                      </w:r>
+                      <w:proofErr w:type="spellEnd"/>
+                      <w:r>
+                        <w:rPr>
+                          <w:rFonts w:ascii="Courier New" w:hAnsi="Courier New" w:cs="Courier New"/>
+                          <w:color w:val="50A14F"/>
+                        </w:rPr>
+                        <w:t xml:space="preserve"> (bitrate='</w:t>
+                      </w:r>
+                      <w:r>
+                        <w:rPr>
+                          <w:rFonts w:ascii="Courier New" w:hAnsi="Courier New" w:cs="Courier New"/>
+                          <w:color w:val="383A42"/>
+                        </w:rPr>
+                        <w:t xml:space="preserve">, num2str(bitrate), </w:t>
+                      </w:r>
+                      <w:r>
+                        <w:rPr>
+                          <w:rFonts w:ascii="Courier New" w:hAnsi="Courier New" w:cs="Courier New"/>
+                          <w:color w:val="50A14F"/>
+                        </w:rPr>
+                        <w:t>', noise='</w:t>
+                      </w:r>
+                      <w:r>
+                        <w:rPr>
+                          <w:rFonts w:ascii="Courier New" w:hAnsi="Courier New" w:cs="Courier New"/>
+                          <w:color w:val="383A42"/>
+                        </w:rPr>
+                        <w:t xml:space="preserve">, num2str(noise), </w:t>
+                      </w:r>
+                      <w:r>
+                        <w:rPr>
+                          <w:rFonts w:ascii="Courier New" w:hAnsi="Courier New" w:cs="Courier New"/>
+                          <w:color w:val="50A14F"/>
+                        </w:rPr>
+                        <w:t>'): '</w:t>
+                      </w:r>
+                      <w:r>
+                        <w:rPr>
+                          <w:rFonts w:ascii="Courier New" w:hAnsi="Courier New" w:cs="Courier New"/>
+                          <w:color w:val="383A42"/>
+                        </w:rPr>
+                        <w:t xml:space="preserve">, </w:t>
+                      </w:r>
+                      <w:proofErr w:type="spellStart"/>
+                      <w:r>
+                        <w:rPr>
+                          <w:rFonts w:ascii="Courier New" w:hAnsi="Courier New" w:cs="Courier New"/>
+                          <w:color w:val="383A42"/>
+                        </w:rPr>
+                        <w:t>str_receive</w:t>
+                      </w:r>
+                      <w:proofErr w:type="spellEnd"/>
+                      <w:r>
+                        <w:rPr>
+                          <w:rFonts w:ascii="Courier New" w:hAnsi="Courier New" w:cs="Courier New"/>
+                          <w:color w:val="383A42"/>
+                        </w:rPr>
+                        <w:t>];</w:t>
+                      </w:r>
+                      <w:r>
+                        <w:rPr>
+                          <w:rFonts w:ascii="Courier New" w:hAnsi="Courier New" w:cs="Courier New"/>
+                          <w:color w:val="383A42"/>
+                        </w:rPr>
+                        <w:br/>
+                        <w:t xml:space="preserve">    </w:t>
+                      </w:r>
+                      <w:r>
+                        <w:rPr>
+                          <w:rFonts w:ascii="Courier New" w:hAnsi="Courier New" w:cs="Courier New"/>
+                          <w:color w:val="A626A4"/>
+                        </w:rPr>
+                        <w:t>end</w:t>
+                      </w:r>
+                      <w:r>
+                        <w:rPr>
+                          <w:rFonts w:ascii="Courier New" w:hAnsi="Courier New" w:cs="Courier New"/>
+                          <w:color w:val="383A42"/>
+                        </w:rPr>
+                        <w:br/>
+                      </w:r>
+                      <w:r>
+                        <w:rPr>
+                          <w:rFonts w:ascii="Courier New" w:hAnsi="Courier New" w:cs="Courier New"/>
+                          <w:color w:val="383A42"/>
+                        </w:rPr>
+                        <w:br/>
+                      </w:r>
+                      <w:proofErr w:type="spellStart"/>
+                      <w:r>
+                        <w:rPr>
+                          <w:rFonts w:ascii="Courier New" w:hAnsi="Courier New" w:cs="Courier New"/>
+                          <w:color w:val="A626A4"/>
+                        </w:rPr>
+                        <w:t>end</w:t>
+                      </w:r>
+                      <w:proofErr w:type="spellEnd"/>
+                    </w:p>
+                    <w:p/>
+                  </w:txbxContent>
+                </v:textbox>
+                <w10:anchorlock/>
+              </v:shape>
+            </w:pict>
+          </mc:Fallback>
+        </mc:AlternateContent>
+      </w:r>
+    </w:p>
+    <w:p>
+      <w:pPr>
+        <w:pStyle w:val="Text"/>
+        <w:rPr>
+          <w:rtl/>
+        </w:rPr>
+      </w:pPr>
+      <w:r>
+        <w:rPr>
+          <w:rFonts w:hint="cs"/>
+          <w:rtl/>
+        </w:rPr>
+        <w:t>خروجی تابع نیز به صورت زیر است:</w:t>
+      </w:r>
+    </w:p>
+    <w:p>
+      <w:pPr>
+        <w:pStyle w:val="Figure"/>
+        <w:rPr>
+          <w:rtl/>
+        </w:rPr>
+      </w:pPr>
+      <w:r>
+        <w:rPr>
+          <w:rtl/>
+        </w:rPr>
+        <w:drawing>
+          <wp:inline distT="0" distB="0" distL="0" distR="0" wp14:anchorId="19BC0837" wp14:editId="50498D83">
+            <wp:extent cx="3600000" cy="1241518"/>
+            <wp:effectExtent l="0" t="0" r="635" b="0"/>
+            <wp:docPr id="23" name="Picture 23"/>
+            <wp:cNvGraphicFramePr>
+              <a:graphicFrameLocks xmlns:a="http://schemas.openxmlformats.org/drawingml/2006/main" noChangeAspect="1"/>
+            </wp:cNvGraphicFramePr>
+            <a:graphic xmlns:a="http://schemas.openxmlformats.org/drawingml/2006/main">
+              <a:graphicData uri="http://schemas.openxmlformats.org/drawingml/2006/picture">
+                <pic:pic xmlns:pic="http://schemas.openxmlformats.org/drawingml/2006/picture">
+                  <pic:nvPicPr>
+                    <pic:cNvPr id="23" name="Picture 23"/>
+                    <pic:cNvPicPr/>
+                  </pic:nvPicPr>
+                  <pic:blipFill>
+                    <a:blip r:embed="rId27" cstate="print">
+                      <a:extLst>
+                        <a:ext uri="{28A0092B-C50C-407E-A947-70E740481C1C}">
+                          <a14:useLocalDpi xmlns:a14="http://schemas.microsoft.com/office/drawing/2010/main" val="0"/>
+                        </a:ext>
+                      </a:extLst>
+                    </a:blip>
+                    <a:stretch>
+                      <a:fillRect/>
+                    </a:stretch>
+                  </pic:blipFill>
+                  <pic:spPr>
+                    <a:xfrm>
+                      <a:off x="0" y="0"/>
+                      <a:ext cx="3600000" cy="1241518"/>
+                    </a:xfrm>
+                    <a:prstGeom prst="rect">
+                      <a:avLst/>
+                    </a:prstGeom>
+                  </pic:spPr>
+                </pic:pic>
+              </a:graphicData>
+            </a:graphic>
+          </wp:inline>
+        </w:drawing>
+      </w:r>
+    </w:p>
+    <w:p>
+      <w:pPr>
+        <w:pStyle w:val="Heading2"/>
+        <w:rPr>
+          <w:rtl/>
+        </w:rPr>
+      </w:pPr>
+      <w:r>
+        <w:rPr>
+          <w:rFonts w:hint="cs"/>
+          <w:rtl/>
+        </w:rPr>
+        <w:t xml:space="preserve">اضافه کردن </w:t>
+      </w:r>
+      <w:proofErr w:type="spellStart"/>
+      <w:r>
+        <w:rPr>
+          <w:rFonts w:hint="cs"/>
+          <w:rtl/>
+        </w:rPr>
+        <w:t>نویز</w:t>
+      </w:r>
+      <w:proofErr w:type="spellEnd"/>
+      <w:r>
+        <w:rPr>
+          <w:rFonts w:hint="cs"/>
+          <w:rtl/>
+        </w:rPr>
+        <w:t xml:space="preserve"> به سیگنال ارسالی</w:t>
+      </w:r>
+    </w:p>
+    <w:p>
+      <w:pPr>
+        <w:pStyle w:val="Text"/>
+        <w:rPr>
+          <w:rtl/>
+        </w:rPr>
+      </w:pPr>
+      <w:r>
+        <w:rPr>
+          <w:rFonts w:hint="cs"/>
+          <w:rtl/>
+        </w:rPr>
+        <w:t xml:space="preserve">برای اینکه </w:t>
+      </w:r>
+      <w:proofErr w:type="spellStart"/>
+      <w:r>
+        <w:rPr>
+          <w:rFonts w:hint="cs"/>
+          <w:rtl/>
+        </w:rPr>
+        <w:t>واریانس</w:t>
+      </w:r>
+      <w:proofErr w:type="spellEnd"/>
+      <w:r>
+        <w:rPr>
+          <w:rFonts w:hint="cs"/>
+          <w:rtl/>
+        </w:rPr>
+        <w:t xml:space="preserve"> </w:t>
+      </w:r>
+      <w:proofErr w:type="spellStart"/>
+      <w:r>
+        <w:rPr>
+          <w:rFonts w:hint="cs"/>
+          <w:rtl/>
+        </w:rPr>
+        <w:t>نویز</w:t>
+      </w:r>
+      <w:proofErr w:type="spellEnd"/>
+      <w:r>
+        <w:rPr>
+          <w:rFonts w:hint="cs"/>
+          <w:rtl/>
+        </w:rPr>
+        <w:t xml:space="preserve"> برابر با 0.0001 شود، باید عدد 0.01 در خروجی تابع </w:t>
+      </w:r>
+      <w:proofErr w:type="spellStart"/>
+      <w:r>
+        <w:rPr>
+          <w:rStyle w:val="CodeChar"/>
+        </w:rPr>
+        <w:t>randn</w:t>
+      </w:r>
+      <w:proofErr w:type="spellEnd"/>
+      <w:r>
+        <w:rPr>
+          <w:rFonts w:hint="cs"/>
+          <w:rtl/>
+        </w:rPr>
+        <w:t xml:space="preserve"> ضرب شود.</w:t>
+      </w:r>
+      <w:r>
+        <w:rPr>
+          <w:rFonts w:hint="cs"/>
+          <w:rtl/>
+        </w:rPr>
+        <w:t xml:space="preserve"> در نتیجه تابع </w:t>
+      </w:r>
+      <w:r>
+        <w:t>test</w:t>
+      </w:r>
+      <w:r>
+        <w:rPr>
+          <w:rFonts w:hint="cs"/>
+          <w:rtl/>
+        </w:rPr>
+        <w:t xml:space="preserve"> را به این صورت فراخوانی </w:t>
+      </w:r>
+      <w:proofErr w:type="spellStart"/>
+      <w:r>
+        <w:rPr>
+          <w:rFonts w:hint="cs"/>
+          <w:rtl/>
+        </w:rPr>
+        <w:t>می‌کنیم</w:t>
+      </w:r>
+      <w:proofErr w:type="spellEnd"/>
+      <w:r>
+        <w:rPr>
+          <w:rFonts w:hint="cs"/>
+          <w:rtl/>
+        </w:rPr>
+        <w:t>:</w:t>
+      </w:r>
+    </w:p>
+    <w:p>
+      <w:pPr>
+        <w:pStyle w:val="Text"/>
+      </w:pPr>
+      <w:r>
+        <w:rPr>
+          <w:rFonts w:hint="cs"/>
+          <w:noProof/>
+          <w:rtl/>
+          <w:lang w:val="fa-IR"/>
+        </w:rPr>
+        <mc:AlternateContent>
+          <mc:Choice Requires="wps">
+            <w:drawing>
+              <wp:inline distT="0" distB="0" distL="0" distR="0" wp14:anchorId="720BA003" wp14:editId="09DCED89">
+                <wp:extent cx="5731510" cy="966083"/>
+                <wp:effectExtent l="0" t="0" r="0" b="5715"/>
+                <wp:docPr id="26" name="Text Box 26"/>
+                <wp:cNvGraphicFramePr/>
+                <a:graphic xmlns:a="http://schemas.openxmlformats.org/drawingml/2006/main">
+                  <a:graphicData uri="http://schemas.microsoft.com/office/word/2010/wordprocessingShape">
+                    <wps:wsp>
+                      <wps:cNvSpPr txBox="1"/>
+                      <wps:spPr>
+                        <a:xfrm>
+                          <a:off x="0" y="0"/>
+                          <a:ext cx="5731510" cy="966083"/>
+                        </a:xfrm>
+                        <a:prstGeom prst="rect">
+                          <a:avLst/>
+                        </a:prstGeom>
+                        <a:noFill/>
+                        <a:ln w="6350">
+                          <a:noFill/>
+                        </a:ln>
+                      </wps:spPr>
+                      <wps:txbx>
+                        <w:txbxContent>
+                          <w:p>
+                            <w:pPr>
+                              <w:shd w:val="clear" w:color="auto" w:fill="FAFAFA"/>
+                            </w:pPr>
+                            <w:r>
+                              <w:rPr>
+                                <w:rFonts w:ascii="Courier New" w:hAnsi="Courier New" w:cs="Courier New"/>
+                                <w:color w:val="383A42"/>
+                              </w:rPr>
+                              <w:t xml:space="preserve">str = </w:t>
+                            </w:r>
+                            <w:r>
+                              <w:rPr>
+                                <w:rFonts w:ascii="Courier New" w:hAnsi="Courier New" w:cs="Courier New"/>
+                                <w:color w:val="50A14F"/>
+                              </w:rPr>
+                              <w:t>'signal'</w:t>
+                            </w:r>
+                            <w:r>
+                              <w:rPr>
+                                <w:rFonts w:ascii="Courier New" w:hAnsi="Courier New" w:cs="Courier New"/>
+                                <w:color w:val="383A42"/>
+                              </w:rPr>
+                              <w:t>;</w:t>
+                            </w:r>
+                            <w:r>
+                              <w:rPr>
+                                <w:rFonts w:ascii="Courier New" w:hAnsi="Courier New" w:cs="Courier New"/>
+                                <w:color w:val="383A42"/>
+                              </w:rPr>
+                              <w:br/>
+                              <w:t xml:space="preserve">bitrates = </w:t>
+                            </w:r>
+                            <w:r>
+                              <w:rPr>
+                                <w:rFonts w:ascii="Courier New" w:hAnsi="Courier New" w:cs="Courier New"/>
+                                <w:color w:val="986801"/>
+                              </w:rPr>
+                              <w:t>1</w:t>
+                            </w:r>
+                            <w:r>
+                              <w:rPr>
+                                <w:rFonts w:ascii="Courier New" w:hAnsi="Courier New" w:cs="Courier New"/>
+                                <w:color w:val="383A42"/>
+                              </w:rPr>
+                              <w:t>:</w:t>
+                            </w:r>
+                            <w:r>
+                              <w:rPr>
+                                <w:rFonts w:ascii="Courier New" w:hAnsi="Courier New" w:cs="Courier New"/>
+                                <w:color w:val="986801"/>
+                              </w:rPr>
+                              <w:t>3</w:t>
+                            </w:r>
+                            <w:r>
+                              <w:rPr>
+                                <w:rFonts w:ascii="Courier New" w:hAnsi="Courier New" w:cs="Courier New"/>
+                                <w:color w:val="383A42"/>
+                              </w:rPr>
+                              <w:t>;</w:t>
+                            </w:r>
+                            <w:r>
+                              <w:rPr>
+                                <w:rFonts w:ascii="Courier New" w:hAnsi="Courier New" w:cs="Courier New"/>
+                                <w:color w:val="383A42"/>
+                              </w:rPr>
+                              <w:br/>
+                              <w:t xml:space="preserve">noise = </w:t>
+                            </w:r>
+                            <w:r>
+                              <w:rPr>
+                                <w:rFonts w:ascii="Courier New" w:hAnsi="Courier New" w:cs="Courier New"/>
+                                <w:color w:val="986801"/>
+                              </w:rPr>
+                              <w:t>0.01</w:t>
+                            </w:r>
+                            <w:r>
+                              <w:rPr>
+                                <w:rFonts w:ascii="Courier New" w:hAnsi="Courier New" w:cs="Courier New"/>
+                                <w:color w:val="383A42"/>
+                              </w:rPr>
+                              <w:t>;</w:t>
+                            </w:r>
+                            <w:r>
+                              <w:rPr>
+                                <w:rFonts w:ascii="Courier New" w:hAnsi="Courier New" w:cs="Courier New"/>
+                                <w:color w:val="383A42"/>
+                              </w:rPr>
+                              <w:br/>
+                              <w:t xml:space="preserve">result = test(str, bitrates, noise, </w:t>
+                            </w:r>
+                            <w:proofErr w:type="spellStart"/>
+                            <w:r>
+                              <w:rPr>
+                                <w:rFonts w:ascii="Courier New" w:hAnsi="Courier New" w:cs="Courier New"/>
+                                <w:color w:val="383A42"/>
+                              </w:rPr>
+                              <w:t>mapset</w:t>
+                            </w:r>
+                            <w:proofErr w:type="spellEnd"/>
+                            <w:r>
+                              <w:rPr>
+                                <w:rFonts w:ascii="Courier New" w:hAnsi="Courier New" w:cs="Courier New"/>
+                                <w:color w:val="383A42"/>
+                              </w:rPr>
+                              <w:t>);</w:t>
+                            </w:r>
+                            <w:r>
+                              <w:rPr>
+                                <w:rFonts w:ascii="Courier New" w:hAnsi="Courier New" w:cs="Courier New"/>
+                                <w:color w:val="383A42"/>
+                              </w:rPr>
+                              <w:br/>
+                            </w:r>
+                            <w:proofErr w:type="spellStart"/>
+                            <w:r>
+                              <w:rPr>
+                                <w:rFonts w:ascii="Courier New" w:hAnsi="Courier New" w:cs="Courier New"/>
+                                <w:color w:val="383A42"/>
+                              </w:rPr>
+                              <w:t>print_result</w:t>
+                            </w:r>
+                            <w:proofErr w:type="spellEnd"/>
+                            <w:r>
+                              <w:rPr>
+                                <w:rFonts w:ascii="Courier New" w:hAnsi="Courier New" w:cs="Courier New"/>
+                                <w:color w:val="383A42"/>
+                              </w:rPr>
+                              <w:t>(result)</w:t>
+                            </w:r>
+                          </w:p>
+                          <w:p/>
+                        </w:txbxContent>
+                      </wps:txbx>
+                      <wps:bodyPr rot="0" spcFirstLastPara="0" vertOverflow="overflow" horzOverflow="overflow" vert="horz" wrap="square" lIns="91440" tIns="45720" rIns="91440" bIns="45720" numCol="1" spcCol="0" rtlCol="0" fromWordArt="0" anchor="t" anchorCtr="0" forceAA="0" compatLnSpc="1">
+                        <a:prstTxWarp prst="textNoShape">
+                          <a:avLst/>
+                        </a:prstTxWarp>
+                        <a:noAutofit/>
+                      </wps:bodyPr>
+                    </wps:wsp>
+                  </a:graphicData>
+                </a:graphic>
+              </wp:inline>
+            </w:drawing>
+          </mc:Choice>
+          <mc:Fallback>
+            <w:pict>
+              <v:shape w14:anchorId="720BA003" id="Text Box 26" o:spid="_x0000_s1029" type="#_x0000_t202" style="width:451.3pt;height:76.05pt;visibility:visible;mso-wrap-style:square;mso-left-percent:-10001;mso-top-percent:-10001;mso-position-horizontal:absolute;mso-position-horizontal-relative:char;mso-position-vertical:absolute;mso-position-vertical-relative:line;mso-left-percent:-10001;mso-top-percent:-10001;v-text-anchor:top" o:gfxdata="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" filled="f" stroked="f" strokeweight=".5pt">
+                <v:textbox>
+                  <w:txbxContent>
+                    <w:p>
+                      <w:pPr>
+                        <w:shd w:val="clear" w:color="auto" w:fill="FAFAFA"/>
+                      </w:pPr>
+                      <w:r>
+                        <w:rPr>
+                          <w:rFonts w:ascii="Courier New" w:hAnsi="Courier New" w:cs="Courier New"/>
+                          <w:color w:val="383A42"/>
+                        </w:rPr>
+                        <w:t xml:space="preserve">str = </w:t>
+                      </w:r>
+                      <w:r>
+                        <w:rPr>
+                          <w:rFonts w:ascii="Courier New" w:hAnsi="Courier New" w:cs="Courier New"/>
+                          <w:color w:val="50A14F"/>
+                        </w:rPr>
+                        <w:t>'signal'</w:t>
+                      </w:r>
+                      <w:r>
+                        <w:rPr>
+                          <w:rFonts w:ascii="Courier New" w:hAnsi="Courier New" w:cs="Courier New"/>
+                          <w:color w:val="383A42"/>
+                        </w:rPr>
+                        <w:t>;</w:t>
+                      </w:r>
+                      <w:r>
+                        <w:rPr>
+                          <w:rFonts w:ascii="Courier New" w:hAnsi="Courier New" w:cs="Courier New"/>
+                          <w:color w:val="383A42"/>
+                        </w:rPr>
+                        <w:br/>
+                        <w:t xml:space="preserve">bitrates = </w:t>
+                      </w:r>
+                      <w:r>
+                        <w:rPr>
+                          <w:rFonts w:ascii="Courier New" w:hAnsi="Courier New" w:cs="Courier New"/>
+                          <w:color w:val="986801"/>
+                        </w:rPr>
+                        <w:t>1</w:t>
+                      </w:r>
+                      <w:r>
+                        <w:rPr>
+                          <w:rFonts w:ascii="Courier New" w:hAnsi="Courier New" w:cs="Courier New"/>
+                          <w:color w:val="383A42"/>
+                        </w:rPr>
+                        <w:t>:</w:t>
+                      </w:r>
+                      <w:r>
+                        <w:rPr>
+                          <w:rFonts w:ascii="Courier New" w:hAnsi="Courier New" w:cs="Courier New"/>
+                          <w:color w:val="986801"/>
+                        </w:rPr>
+                        <w:t>3</w:t>
+                      </w:r>
+                      <w:r>
+                        <w:rPr>
+                          <w:rFonts w:ascii="Courier New" w:hAnsi="Courier New" w:cs="Courier New"/>
+                          <w:color w:val="383A42"/>
+                        </w:rPr>
+                        <w:t>;</w:t>
+                      </w:r>
+                      <w:r>
+                        <w:rPr>
+                          <w:rFonts w:ascii="Courier New" w:hAnsi="Courier New" w:cs="Courier New"/>
+                          <w:color w:val="383A42"/>
+                        </w:rPr>
+                        <w:br/>
+                        <w:t xml:space="preserve">noise = </w:t>
+                      </w:r>
+                      <w:r>
+                        <w:rPr>
+                          <w:rFonts w:ascii="Courier New" w:hAnsi="Courier New" w:cs="Courier New"/>
+                          <w:color w:val="986801"/>
+                        </w:rPr>
+                        <w:t>0.01</w:t>
+                      </w:r>
+                      <w:r>
+                        <w:rPr>
+                          <w:rFonts w:ascii="Courier New" w:hAnsi="Courier New" w:cs="Courier New"/>
+                          <w:color w:val="383A42"/>
+                        </w:rPr>
+                        <w:t>;</w:t>
+                      </w:r>
+                      <w:r>
+                        <w:rPr>
+                          <w:rFonts w:ascii="Courier New" w:hAnsi="Courier New" w:cs="Courier New"/>
+                          <w:color w:val="383A42"/>
+                        </w:rPr>
+                        <w:br/>
+                        <w:t xml:space="preserve">result = test(str, bitrates, noise, </w:t>
+                      </w:r>
+                      <w:proofErr w:type="spellStart"/>
+                      <w:r>
+                        <w:rPr>
+                          <w:rFonts w:ascii="Courier New" w:hAnsi="Courier New" w:cs="Courier New"/>
+                          <w:color w:val="383A42"/>
+                        </w:rPr>
+                        <w:t>mapset</w:t>
+                      </w:r>
+                      <w:proofErr w:type="spellEnd"/>
+                      <w:r>
+                        <w:rPr>
+                          <w:rFonts w:ascii="Courier New" w:hAnsi="Courier New" w:cs="Courier New"/>
+                          <w:color w:val="383A42"/>
+                        </w:rPr>
+                        <w:t>);</w:t>
+                      </w:r>
+                      <w:r>
+                        <w:rPr>
+                          <w:rFonts w:ascii="Courier New" w:hAnsi="Courier New" w:cs="Courier New"/>
+                          <w:color w:val="383A42"/>
+                        </w:rPr>
+                        <w:br/>
+                      </w:r>
+                      <w:proofErr w:type="spellStart"/>
+                      <w:r>
+                        <w:rPr>
+                          <w:rFonts w:ascii="Courier New" w:hAnsi="Courier New" w:cs="Courier New"/>
+                          <w:color w:val="383A42"/>
+                        </w:rPr>
+                        <w:t>print_result</w:t>
+                      </w:r>
+                      <w:proofErr w:type="spellEnd"/>
+                      <w:r>
+                        <w:rPr>
+                          <w:rFonts w:ascii="Courier New" w:hAnsi="Courier New" w:cs="Courier New"/>
+                          <w:color w:val="383A42"/>
+                        </w:rPr>
+                        <w:t>(result)</w:t>
+                      </w:r>
+                    </w:p>
+                    <w:p/>
+                  </w:txbxContent>
+                </v:textbox>
+                <w10:anchorlock/>
+              </v:shape>
+            </w:pict>
+          </mc:Fallback>
+        </mc:AlternateContent>
+      </w:r>
+    </w:p>
+    <w:p>
+      <w:pPr>
+        <w:pStyle w:val="Text"/>
+        <w:rPr>
+          <w:rtl/>
+        </w:rPr>
+      </w:pPr>
+      <w:r>
+        <w:rPr>
+          <w:rFonts w:hint="cs"/>
+          <w:rtl/>
+        </w:rPr>
+        <w:t>خروجی به صورت زیر خواهد بود:</w:t>
+      </w:r>
+    </w:p>
+    <w:p>
+      <w:pPr>
+        <w:pStyle w:val="Figure"/>
+        <w:rPr>
+          <w:rtl/>
+        </w:rPr>
+      </w:pPr>
+      <w:r>
+        <w:rPr>
+          <w:rtl/>
+        </w:rPr>
+        <w:drawing>
+          <wp:inline distT="0" distB="0" distL="0" distR="0" wp14:anchorId="2FBABC93" wp14:editId="4DAA0E9A">
+            <wp:extent cx="3600000" cy="1003673"/>
+            <wp:effectExtent l="0" t="0" r="635" b="6350"/>
+            <wp:docPr id="27" name="Picture 27"/>
+            <wp:cNvGraphicFramePr>
+              <a:graphicFrameLocks xmlns:a="http://schemas.openxmlformats.org/drawingml/2006/main" noChangeAspect="1"/>
+            </wp:cNvGraphicFramePr>
+            <a:graphic xmlns:a="http://schemas.openxmlformats.org/drawingml/2006/main">
+              <a:graphicData uri="http://schemas.openxmlformats.org/drawingml/2006/picture">
+                <pic:pic xmlns:pic="http://schemas.openxmlformats.org/drawingml/2006/picture">
+                  <pic:nvPicPr>
+                    <pic:cNvPr id="1" name=""/>
+                    <pic:cNvPicPr/>
+                  </pic:nvPicPr>
+                  <pic:blipFill>
+                    <a:blip r:embed="rId28"/>
+                    <a:stretch>
+                      <a:fillRect/>
+                    </a:stretch>
+                  </pic:blipFill>
+                  <pic:spPr>
+                    <a:xfrm>
+                      <a:off x="0" y="0"/>
+                      <a:ext cx="3600000" cy="1003673"/>
+                    </a:xfrm>
+                    <a:prstGeom prst="rect">
+                      <a:avLst/>
+                    </a:prstGeom>
+                  </pic:spPr>
+                </pic:pic>
+              </a:graphicData>
+            </a:graphic>
+          </wp:inline>
+        </w:drawing>
+      </w:r>
+    </w:p>
+    <w:p>
+      <w:pPr>
+        <w:pStyle w:val="Text"/>
+        <w:rPr>
+          <w:rtl/>
+        </w:rPr>
+      </w:pPr>
+      <w:r>
+        <w:rPr>
+          <w:rFonts w:hint="cs"/>
+          <w:rtl/>
+        </w:rPr>
+        <w:lastRenderedPageBreak/>
+        <w:t xml:space="preserve">همانطور که مشاهده </w:t>
+      </w:r>
+      <w:proofErr w:type="spellStart"/>
+      <w:r>
+        <w:rPr>
+          <w:rFonts w:hint="cs"/>
+          <w:rtl/>
+        </w:rPr>
+        <w:t>می‌شود</w:t>
+      </w:r>
+      <w:proofErr w:type="spellEnd"/>
+      <w:r>
+        <w:rPr>
+          <w:rFonts w:hint="cs"/>
+          <w:rtl/>
+        </w:rPr>
+        <w:t xml:space="preserve">، با این مقدار </w:t>
+      </w:r>
+      <w:proofErr w:type="spellStart"/>
+      <w:r>
+        <w:rPr>
+          <w:rFonts w:hint="cs"/>
+          <w:rtl/>
+        </w:rPr>
+        <w:t>نویز</w:t>
+      </w:r>
+      <w:proofErr w:type="spellEnd"/>
+      <w:r>
+        <w:rPr>
+          <w:rFonts w:hint="cs"/>
+          <w:rtl/>
+        </w:rPr>
+        <w:t xml:space="preserve"> همچنان </w:t>
+      </w:r>
+      <w:proofErr w:type="spellStart"/>
+      <w:r>
+        <w:rPr>
+          <w:rFonts w:hint="cs"/>
+          <w:rtl/>
+        </w:rPr>
+        <w:t>می‌توان</w:t>
+      </w:r>
+      <w:proofErr w:type="spellEnd"/>
+      <w:r>
+        <w:rPr>
+          <w:rFonts w:hint="cs"/>
+          <w:rtl/>
+        </w:rPr>
+        <w:t xml:space="preserve"> رشته را به طور کاملا صحیح بازسازی کرد. برای درک اینکه چه مقدار </w:t>
+      </w:r>
+      <w:proofErr w:type="spellStart"/>
+      <w:r>
+        <w:rPr>
+          <w:rFonts w:hint="cs"/>
+          <w:rtl/>
+        </w:rPr>
+        <w:t>نویز</w:t>
+      </w:r>
+      <w:proofErr w:type="spellEnd"/>
+      <w:r>
+        <w:rPr>
+          <w:rFonts w:hint="cs"/>
+          <w:rtl/>
+        </w:rPr>
+        <w:t xml:space="preserve"> به سیگنال اضافه شده است، نمودار سیگنال پس از اضافه کردن </w:t>
+      </w:r>
+      <w:proofErr w:type="spellStart"/>
+      <w:r>
+        <w:rPr>
+          <w:rFonts w:hint="cs"/>
+          <w:rtl/>
+        </w:rPr>
+        <w:t>نویز</w:t>
+      </w:r>
+      <w:proofErr w:type="spellEnd"/>
+      <w:r>
+        <w:rPr>
+          <w:rFonts w:hint="cs"/>
+          <w:rtl/>
+        </w:rPr>
+        <w:t xml:space="preserve"> را رسم </w:t>
+      </w:r>
+      <w:proofErr w:type="spellStart"/>
+      <w:r>
+        <w:rPr>
+          <w:rFonts w:hint="cs"/>
+          <w:rtl/>
+        </w:rPr>
+        <w:t>می‌کنیم</w:t>
+      </w:r>
+      <w:proofErr w:type="spellEnd"/>
+      <w:r>
+        <w:rPr>
+          <w:rFonts w:hint="cs"/>
+          <w:rtl/>
+        </w:rPr>
+        <w:t>:</w:t>
+      </w:r>
+    </w:p>
+    <w:p>
+      <w:pPr>
+        <w:pStyle w:val="Figure"/>
+      </w:pPr>
+      <w:r>
+        <w:rPr>
+          <w:rtl/>
+        </w:rPr>
+        <w:drawing>
+          <wp:inline distT="0" distB="0" distL="0" distR="0" wp14:anchorId="618DB5F7" wp14:editId="6D2E0C4D">
+            <wp:extent cx="3600000" cy="2901493"/>
+            <wp:effectExtent l="0" t="0" r="635" b="0"/>
+            <wp:docPr id="28" name="Picture 28"/>
+            <wp:cNvGraphicFramePr>
+              <a:graphicFrameLocks xmlns:a="http://schemas.openxmlformats.org/drawingml/2006/main" noChangeAspect="1"/>
+            </wp:cNvGraphicFramePr>
+            <a:graphic xmlns:a="http://schemas.openxmlformats.org/drawingml/2006/main">
+              <a:graphicData uri="http://schemas.openxmlformats.org/drawingml/2006/picture">
+                <pic:pic xmlns:pic="http://schemas.openxmlformats.org/drawingml/2006/picture">
+                  <pic:nvPicPr>
+                    <pic:cNvPr id="28" name="Picture 28"/>
+                    <pic:cNvPicPr/>
+                  </pic:nvPicPr>
+                  <pic:blipFill>
+                    <a:blip r:embed="rId29">
+                      <a:extLst>
+                        <a:ext uri="{28A0092B-C50C-407E-A947-70E740481C1C}">
+                          <a14:useLocalDpi xmlns:a14="http://schemas.microsoft.com/office/drawing/2010/main" val="0"/>
+                        </a:ext>
+                      </a:extLst>
+                    </a:blip>
+                    <a:stretch>
+                      <a:fillRect/>
+                    </a:stretch>
+                  </pic:blipFill>
+                  <pic:spPr>
+                    <a:xfrm>
+                      <a:off x="0" y="0"/>
+                      <a:ext cx="3600000" cy="2901493"/>
+                    </a:xfrm>
+                    <a:prstGeom prst="rect">
+                      <a:avLst/>
+                    </a:prstGeom>
+                  </pic:spPr>
+                </pic:pic>
+              </a:graphicData>
+            </a:graphic>
+          </wp:inline>
+        </w:drawing>
+      </w:r>
+    </w:p>
+    <w:p>
+      <w:pPr>
+        <w:pStyle w:val="Heading2"/>
+        <w:rPr>
+          <w:rtl/>
+        </w:rPr>
+      </w:pPr>
+      <w:r>
+        <w:rPr>
+          <w:rFonts w:hint="cs"/>
+          <w:rtl/>
+        </w:rPr>
+        <w:t xml:space="preserve">افزایش </w:t>
+      </w:r>
+      <w:proofErr w:type="spellStart"/>
+      <w:r>
+        <w:rPr>
+          <w:rFonts w:hint="cs"/>
+          <w:rtl/>
+        </w:rPr>
+        <w:t>نویز</w:t>
+      </w:r>
+      <w:proofErr w:type="spellEnd"/>
+    </w:p>
+    <w:p>
+      <w:pPr>
+        <w:pStyle w:val="Text"/>
+        <w:rPr>
+          <w:rtl/>
+        </w:rPr>
+      </w:pPr>
+      <w:r>
+        <w:rPr>
+          <w:rFonts w:hint="cs"/>
+          <w:rtl/>
+        </w:rPr>
+        <w:t xml:space="preserve">ابتدا مقدار </w:t>
+      </w:r>
+      <w:proofErr w:type="spellStart"/>
+      <w:r>
+        <w:rPr>
+          <w:rFonts w:hint="cs"/>
+          <w:rtl/>
+        </w:rPr>
+        <w:t>نویز</w:t>
+      </w:r>
+      <w:proofErr w:type="spellEnd"/>
+      <w:r>
+        <w:rPr>
+          <w:rFonts w:hint="cs"/>
+          <w:rtl/>
+        </w:rPr>
+        <w:t xml:space="preserve"> را از 0.01 به 0.1 افزایش </w:t>
+      </w:r>
+      <w:proofErr w:type="spellStart"/>
+      <w:r>
+        <w:rPr>
+          <w:rFonts w:hint="cs"/>
+          <w:rtl/>
+        </w:rPr>
+        <w:t>می‌دهیم</w:t>
+      </w:r>
+      <w:proofErr w:type="spellEnd"/>
+      <w:r>
+        <w:rPr>
+          <w:rFonts w:hint="cs"/>
+          <w:rtl/>
+        </w:rPr>
+        <w:t xml:space="preserve">، نمودار </w:t>
+      </w:r>
+      <w:proofErr w:type="spellStart"/>
+      <w:r>
+        <w:rPr>
+          <w:rFonts w:hint="cs"/>
+          <w:rtl/>
+        </w:rPr>
+        <w:t>سیگنال‌ها</w:t>
+      </w:r>
+      <w:proofErr w:type="spellEnd"/>
+      <w:r>
+        <w:rPr>
+          <w:rFonts w:hint="cs"/>
+          <w:rtl/>
+        </w:rPr>
+        <w:t xml:space="preserve"> به صورت زیر خواهد بود:</w:t>
+      </w:r>
+    </w:p>
+    <w:p>
+      <w:pPr>
+        <w:pStyle w:val="Figure"/>
+        <w:rPr>
+          <w:rtl/>
+        </w:rPr>
+      </w:pPr>
+      <w:r>
+        <w:rPr>
+          <w:rtl/>
+        </w:rPr>
+        <w:drawing>
+          <wp:inline distT="0" distB="0" distL="0" distR="0" wp14:anchorId="2F343F2F" wp14:editId="16D3C474">
+            <wp:extent cx="3600000" cy="2904827"/>
+            <wp:effectExtent l="0" t="0" r="635" b="0"/>
+            <wp:docPr id="29" name="Picture 29"/>
+            <wp:cNvGraphicFramePr>
+              <a:graphicFrameLocks xmlns:a="http://schemas.openxmlformats.org/drawingml/2006/main" noChangeAspect="1"/>
+            </wp:cNvGraphicFramePr>
+            <a:graphic xmlns:a="http://schemas.openxmlformats.org/drawingml/2006/main">
+              <a:graphicData uri="http://schemas.openxmlformats.org/drawingml/2006/picture">
+                <pic:pic xmlns:pic="http://schemas.openxmlformats.org/drawingml/2006/picture">
+                  <pic:nvPicPr>
+                    <pic:cNvPr id="1" name=""/>
+                    <pic:cNvPicPr/>
+                  </pic:nvPicPr>
+                  <pic:blipFill>
+                    <a:blip r:embed="rId30"/>
+                    <a:stretch>
+                      <a:fillRect/>
+                    </a:stretch>
+                  </pic:blipFill>
+                  <pic:spPr>
+                    <a:xfrm>
+                      <a:off x="0" y="0"/>
+                      <a:ext cx="3600000" cy="2904827"/>
+                    </a:xfrm>
+                    <a:prstGeom prst="rect">
+                      <a:avLst/>
+                    </a:prstGeom>
+                  </pic:spPr>
+                </pic:pic>
+              </a:graphicData>
+            </a:graphic>
+          </wp:inline>
+        </w:drawing>
+      </w:r>
+    </w:p>
+    <w:p>
+      <w:pPr>
+        <w:pStyle w:val="Text"/>
+        <w:rPr>
+          <w:rtl/>
+        </w:rPr>
+      </w:pPr>
+      <w:r>
+        <w:rPr>
+          <w:rFonts w:hint="cs"/>
+          <w:rtl/>
+        </w:rPr>
+        <w:t>خروجی تابع نیز به صورت زیر است:</w:t>
+      </w:r>
+    </w:p>
+    <w:p>
+      <w:pPr>
+        <w:pStyle w:val="Figure"/>
+      </w:pPr>
+      <w:r>
+        <w:rPr>
+          <w:rtl/>
+        </w:rPr>
+        <w:drawing>
+          <wp:inline distT="0" distB="0" distL="0" distR="0" wp14:anchorId="00196C61" wp14:editId="31862C36">
+            <wp:extent cx="3600000" cy="919276"/>
+            <wp:effectExtent l="0" t="0" r="635" b="0"/>
+            <wp:docPr id="30" name="Picture 30"/>
+            <wp:cNvGraphicFramePr>
+              <a:graphicFrameLocks xmlns:a="http://schemas.openxmlformats.org/drawingml/2006/main" noChangeAspect="1"/>
+            </wp:cNvGraphicFramePr>
+            <a:graphic xmlns:a="http://schemas.openxmlformats.org/drawingml/2006/main">
+              <a:graphicData uri="http://schemas.openxmlformats.org/drawingml/2006/picture">
+                <pic:pic xmlns:pic="http://schemas.openxmlformats.org/drawingml/2006/picture">
+                  <pic:nvPicPr>
+                    <pic:cNvPr id="1" name=""/>
+                    <pic:cNvPicPr/>
+                  </pic:nvPicPr>
+                  <pic:blipFill>
+                    <a:blip r:embed="rId31"/>
+                    <a:stretch>
+                      <a:fillRect/>
+                    </a:stretch>
+                  </pic:blipFill>
+                  <pic:spPr>
+                    <a:xfrm>
+                      <a:off x="0" y="0"/>
+                      <a:ext cx="3600000" cy="919276"/>
+                    </a:xfrm>
+                    <a:prstGeom prst="rect">
+                      <a:avLst/>
+                    </a:prstGeom>
+                  </pic:spPr>
+                </pic:pic>
+              </a:graphicData>
+            </a:graphic>
+          </wp:inline>
+        </w:drawing>
+      </w:r>
+    </w:p>
+    <w:p>
+      <w:pPr>
+        <w:pStyle w:val="Text"/>
+        <w:rPr>
+          <w:rtl/>
+        </w:rPr>
+      </w:pPr>
+      <w:r>
+        <w:rPr>
+          <w:rFonts w:hint="cs"/>
+          <w:rtl/>
+        </w:rPr>
+        <w:lastRenderedPageBreak/>
+        <w:t xml:space="preserve">همانطور که مشاهده </w:t>
+      </w:r>
+      <w:proofErr w:type="spellStart"/>
+      <w:r>
+        <w:rPr>
+          <w:rFonts w:hint="cs"/>
+          <w:rtl/>
+        </w:rPr>
+        <w:t>می‌شود</w:t>
+      </w:r>
+      <w:proofErr w:type="spellEnd"/>
+      <w:r>
+        <w:rPr>
+          <w:rFonts w:hint="cs"/>
+          <w:rtl/>
+        </w:rPr>
+        <w:t xml:space="preserve">، تابع </w:t>
+      </w:r>
+      <w:r>
+        <w:t>decoding</w:t>
+      </w:r>
+      <w:r>
+        <w:rPr>
+          <w:rFonts w:hint="cs"/>
+          <w:rtl/>
+        </w:rPr>
+        <w:t xml:space="preserve"> همچنان </w:t>
+      </w:r>
+      <w:proofErr w:type="spellStart"/>
+      <w:r>
+        <w:rPr>
+          <w:rFonts w:hint="cs"/>
+          <w:rtl/>
+        </w:rPr>
+        <w:t>می‌تواند</w:t>
+      </w:r>
+      <w:proofErr w:type="spellEnd"/>
+      <w:r>
+        <w:rPr>
+          <w:rFonts w:hint="cs"/>
+          <w:rtl/>
+        </w:rPr>
+        <w:t xml:space="preserve"> رشته ارسال شده را به درستی تشخیص دهد.</w:t>
+      </w:r>
+    </w:p>
+    <w:p>
+      <w:pPr>
+        <w:pStyle w:val="Text"/>
+        <w:rPr>
+          <w:rtl/>
+        </w:rPr>
+      </w:pPr>
+      <w:r>
+        <w:rPr>
+          <w:rFonts w:hint="cs"/>
+          <w:rtl/>
+        </w:rPr>
+        <w:t xml:space="preserve">حال مقدار </w:t>
+      </w:r>
+      <w:proofErr w:type="spellStart"/>
+      <w:r>
+        <w:rPr>
+          <w:rFonts w:hint="cs"/>
+          <w:rtl/>
+        </w:rPr>
+        <w:t>نویز</w:t>
+      </w:r>
+      <w:proofErr w:type="spellEnd"/>
+      <w:r>
+        <w:rPr>
+          <w:rFonts w:hint="cs"/>
+          <w:rtl/>
+        </w:rPr>
+        <w:t xml:space="preserve"> را به 0.</w:t>
+      </w:r>
+      <w:r>
+        <w:rPr>
+          <w:rFonts w:hint="cs"/>
+          <w:rtl/>
+        </w:rPr>
+        <w:t>4</w:t>
+      </w:r>
+      <w:r>
+        <w:rPr>
+          <w:rFonts w:hint="cs"/>
+          <w:rtl/>
+        </w:rPr>
+        <w:t xml:space="preserve"> افزایش </w:t>
+      </w:r>
+      <w:proofErr w:type="spellStart"/>
+      <w:r>
+        <w:rPr>
+          <w:rFonts w:hint="cs"/>
+          <w:rtl/>
+        </w:rPr>
+        <w:t>می‌دهیم</w:t>
+      </w:r>
+      <w:proofErr w:type="spellEnd"/>
+      <w:r>
+        <w:rPr>
+          <w:rFonts w:hint="cs"/>
+          <w:rtl/>
+        </w:rPr>
+        <w:t xml:space="preserve">. نمودار </w:t>
+      </w:r>
+      <w:proofErr w:type="spellStart"/>
+      <w:r>
+        <w:rPr>
+          <w:rFonts w:hint="cs"/>
+          <w:rtl/>
+        </w:rPr>
+        <w:t>سیگنال‌ها</w:t>
+      </w:r>
+      <w:proofErr w:type="spellEnd"/>
+      <w:r>
+        <w:rPr>
+          <w:rFonts w:hint="cs"/>
+          <w:rtl/>
+        </w:rPr>
+        <w:t xml:space="preserve"> به صورت زیر خواهد بود:</w:t>
+      </w:r>
+    </w:p>
+    <w:p>
+      <w:pPr>
+        <w:pStyle w:val="Figure"/>
+        <w:rPr>
+          <w:rtl/>
+        </w:rPr>
+      </w:pPr>
+      <w:r>
+        <w:rPr>
+          <w:rtl/>
+        </w:rPr>
+        <w:drawing>
+          <wp:inline distT="0" distB="0" distL="0" distR="0" wp14:anchorId="5557F247" wp14:editId="542D3D3F">
+            <wp:extent cx="3600000" cy="2861538"/>
+            <wp:effectExtent l="0" t="0" r="635" b="0"/>
+            <wp:docPr id="31" name="Picture 31"/>
+            <wp:cNvGraphicFramePr>
+              <a:graphicFrameLocks xmlns:a="http://schemas.openxmlformats.org/drawingml/2006/main" noChangeAspect="1"/>
+            </wp:cNvGraphicFramePr>
+            <a:graphic xmlns:a="http://schemas.openxmlformats.org/drawingml/2006/main">
+              <a:graphicData uri="http://schemas.openxmlformats.org/drawingml/2006/picture">
+                <pic:pic xmlns:pic="http://schemas.openxmlformats.org/drawingml/2006/picture">
+                  <pic:nvPicPr>
+                    <pic:cNvPr id="31" name="Picture 31"/>
+                    <pic:cNvPicPr/>
+                  </pic:nvPicPr>
+                  <pic:blipFill>
+                    <a:blip r:embed="rId32">
+                      <a:extLst>
+                        <a:ext uri="{28A0092B-C50C-407E-A947-70E740481C1C}">
+                          <a14:useLocalDpi xmlns:a14="http://schemas.microsoft.com/office/drawing/2010/main" val="0"/>
+                        </a:ext>
+                      </a:extLst>
+                    </a:blip>
+                    <a:stretch>
+                      <a:fillRect/>
+                    </a:stretch>
+                  </pic:blipFill>
+                  <pic:spPr>
+                    <a:xfrm>
+                      <a:off x="0" y="0"/>
+                      <a:ext cx="3600000" cy="2861538"/>
+                    </a:xfrm>
+                    <a:prstGeom prst="rect">
+                      <a:avLst/>
+                    </a:prstGeom>
+                  </pic:spPr>
+                </pic:pic>
+              </a:graphicData>
+            </a:graphic>
+          </wp:inline>
+        </w:drawing>
+      </w:r>
+    </w:p>
+    <w:p>
+      <w:pPr>
+        <w:pStyle w:val="Text"/>
+        <w:rPr>
+          <w:rtl/>
+        </w:rPr>
+      </w:pPr>
+      <w:r>
+        <w:rPr>
+          <w:rFonts w:hint="cs"/>
+          <w:rtl/>
+        </w:rPr>
+        <w:t>خروجی تابع نیز به صورت زیر خواهد بود:</w:t>
+      </w:r>
+    </w:p>
+    <w:p>
+      <w:pPr>
+        <w:pStyle w:val="Figure"/>
+        <w:rPr>
+          <w:rtl/>
+        </w:rPr>
+      </w:pPr>
+      <w:r>
+        <w:rPr>
+          <w:rtl/>
+        </w:rPr>
+        <w:drawing>
+          <wp:inline distT="0" distB="0" distL="0" distR="0" wp14:anchorId="73048230" wp14:editId="0046A245">
+            <wp:extent cx="3600000" cy="577778"/>
+            <wp:effectExtent l="0" t="0" r="635" b="0"/>
+            <wp:docPr id="32" name="Picture 32"/>
+            <wp:cNvGraphicFramePr>
+              <a:graphicFrameLocks xmlns:a="http://schemas.openxmlformats.org/drawingml/2006/main" noChangeAspect="1"/>
+            </wp:cNvGraphicFramePr>
+            <a:graphic xmlns:a="http://schemas.openxmlformats.org/drawingml/2006/main">
+              <a:graphicData uri="http://schemas.openxmlformats.org/drawingml/2006/picture">
+                <pic:pic xmlns:pic="http://schemas.openxmlformats.org/drawingml/2006/picture">
+                  <pic:nvPicPr>
+                    <pic:cNvPr id="32" name="Picture 32"/>
+                    <pic:cNvPicPr/>
+                  </pic:nvPicPr>
+                  <pic:blipFill>
+                    <a:blip r:embed="rId33">
+                      <a:extLst>
+                        <a:ext uri="{28A0092B-C50C-407E-A947-70E740481C1C}">
+                          <a14:useLocalDpi xmlns:a14="http://schemas.microsoft.com/office/drawing/2010/main" val="0"/>
+                        </a:ext>
+                      </a:extLst>
+                    </a:blip>
+                    <a:stretch>
+                      <a:fillRect/>
+                    </a:stretch>
+                  </pic:blipFill>
+                  <pic:spPr>
+                    <a:xfrm>
+                      <a:off x="0" y="0"/>
+                      <a:ext cx="3600000" cy="577778"/>
+                    </a:xfrm>
+                    <a:prstGeom prst="rect">
+                      <a:avLst/>
+                    </a:prstGeom>
+                  </pic:spPr>
+                </pic:pic>
+              </a:graphicData>
+            </a:graphic>
+          </wp:inline>
+        </w:drawing>
+      </w:r>
+    </w:p>
+    <w:p>
+      <w:pPr>
+        <w:pStyle w:val="Text"/>
+      </w:pPr>
+      <w:r>
+        <w:rPr>
+          <w:rFonts w:hint="cs"/>
+          <w:rtl/>
+        </w:rPr>
+        <w:t xml:space="preserve">تابع با مقدار </w:t>
+      </w:r>
+      <w:r>
+        <w:t>bitrate = 3</w:t>
+      </w:r>
+      <w:r>
+        <w:rPr>
+          <w:rFonts w:hint="cs"/>
+          <w:rtl/>
+        </w:rPr>
+        <w:t xml:space="preserve"> نتوانسته رشته را به درستی بازسازی کند، اما با مقادیر 1 و 2 همچنان به درستی کار </w:t>
+      </w:r>
+      <w:proofErr w:type="spellStart"/>
+      <w:r>
+        <w:rPr>
+          <w:rFonts w:hint="cs"/>
+          <w:rtl/>
+        </w:rPr>
+        <w:t>می‌کند</w:t>
+      </w:r>
+      <w:proofErr w:type="spellEnd"/>
+      <w:r>
+        <w:rPr>
+          <w:rFonts w:hint="cs"/>
+          <w:rtl/>
+        </w:rPr>
+        <w:t>.</w:t>
+      </w:r>
+    </w:p>
+    <w:p>
+      <w:pPr>
+        <w:pStyle w:val="Text"/>
+        <w:rPr>
+          <w:rtl/>
+        </w:rPr>
+      </w:pPr>
+      <w:r>
+        <w:rPr>
+          <w:rFonts w:hint="cs"/>
+          <w:rtl/>
+        </w:rPr>
+        <w:t xml:space="preserve">حال مقدار </w:t>
+      </w:r>
+      <w:proofErr w:type="spellStart"/>
+      <w:r>
+        <w:rPr>
+          <w:rFonts w:hint="cs"/>
+          <w:rtl/>
+        </w:rPr>
+        <w:t>نویز</w:t>
+      </w:r>
+      <w:proofErr w:type="spellEnd"/>
+      <w:r>
+        <w:rPr>
+          <w:rFonts w:hint="cs"/>
+          <w:rtl/>
+        </w:rPr>
+        <w:t xml:space="preserve"> را به 0.7 افزایش </w:t>
+      </w:r>
+      <w:proofErr w:type="spellStart"/>
+      <w:r>
+        <w:rPr>
+          <w:rFonts w:hint="cs"/>
+          <w:rtl/>
+        </w:rPr>
+        <w:t>می‌دهیم</w:t>
+      </w:r>
+      <w:proofErr w:type="spellEnd"/>
+      <w:r>
+        <w:rPr>
+          <w:rFonts w:hint="cs"/>
+          <w:rtl/>
+        </w:rPr>
+        <w:t xml:space="preserve">. نمودار </w:t>
+      </w:r>
+      <w:proofErr w:type="spellStart"/>
+      <w:r>
+        <w:rPr>
+          <w:rFonts w:hint="cs"/>
+          <w:rtl/>
+        </w:rPr>
+        <w:t>سیگنال‌ها</w:t>
+      </w:r>
+      <w:proofErr w:type="spellEnd"/>
+      <w:r>
+        <w:rPr>
+          <w:rFonts w:hint="cs"/>
+          <w:rtl/>
+        </w:rPr>
+        <w:t xml:space="preserve"> به صورت زیر خواهد بود:</w:t>
+      </w:r>
+    </w:p>
+    <w:p>
+      <w:pPr>
+        <w:pStyle w:val="Figure"/>
+        <w:rPr>
+          <w:rtl/>
+        </w:rPr>
+      </w:pPr>
+      <w:r>
+        <w:rPr>
+          <w:rtl/>
+        </w:rPr>
+        <w:drawing>
+          <wp:inline distT="0" distB="0" distL="0" distR="0" wp14:anchorId="6C14A185" wp14:editId="4210B43B">
+            <wp:extent cx="3600000" cy="2846963"/>
+            <wp:effectExtent l="0" t="0" r="635" b="0"/>
+            <wp:docPr id="33" name="Picture 33"/>
+            <wp:cNvGraphicFramePr>
+              <a:graphicFrameLocks xmlns:a="http://schemas.openxmlformats.org/drawingml/2006/main" noChangeAspect="1"/>
+            </wp:cNvGraphicFramePr>
+            <a:graphic xmlns:a="http://schemas.openxmlformats.org/drawingml/2006/main">
+              <a:graphicData uri="http://schemas.openxmlformats.org/drawingml/2006/picture">
+                <pic:pic xmlns:pic="http://schemas.openxmlformats.org/drawingml/2006/picture">
+                  <pic:nvPicPr>
+                    <pic:cNvPr id="1" name=""/>
+                    <pic:cNvPicPr/>
+                  </pic:nvPicPr>
+                  <pic:blipFill>
+                    <a:blip r:embed="rId34"/>
+                    <a:stretch>
+                      <a:fillRect/>
+                    </a:stretch>
+                  </pic:blipFill>
+                  <pic:spPr>
+                    <a:xfrm>
+                      <a:off x="0" y="0"/>
+                      <a:ext cx="3600000" cy="2846963"/>
+                    </a:xfrm>
+                    <a:prstGeom prst="rect">
+                      <a:avLst/>
+                    </a:prstGeom>
+                  </pic:spPr>
+                </pic:pic>
+              </a:graphicData>
+            </a:graphic>
+          </wp:inline>
+        </w:drawing>
+      </w:r>
+    </w:p>
+    <w:p>
+      <w:pPr>
+        <w:pStyle w:val="Text"/>
+        <w:rPr>
+          <w:rtl/>
+        </w:rPr>
+      </w:pPr>
+      <w:r>
+        <w:rPr>
+          <w:rFonts w:hint="cs"/>
+          <w:rtl/>
+        </w:rPr>
+        <w:t>خروجی تابع به صورت زیر خواهد بود:</w:t>
+      </w:r>
+    </w:p>
+    <w:p>
+      <w:pPr>
+        <w:pStyle w:val="Figure"/>
+        <w:rPr>
+          <w:rtl/>
+        </w:rPr>
+      </w:pPr>
+      <w:r>
+        <w:rPr>
+          <w:rtl/>
+        </w:rPr>
+        <w:lastRenderedPageBreak/>
+        <w:drawing>
+          <wp:inline distT="0" distB="0" distL="0" distR="0" wp14:anchorId="70C68A72" wp14:editId="754D0809">
+            <wp:extent cx="3600000" cy="823774"/>
+            <wp:effectExtent l="0" t="0" r="635" b="0"/>
+            <wp:docPr id="34" name="Picture 34"/>
+            <wp:cNvGraphicFramePr>
+              <a:graphicFrameLocks xmlns:a="http://schemas.openxmlformats.org/drawingml/2006/main" noChangeAspect="1"/>
+            </wp:cNvGraphicFramePr>
+            <a:graphic xmlns:a="http://schemas.openxmlformats.org/drawingml/2006/main">
+              <a:graphicData uri="http://schemas.openxmlformats.org/drawingml/2006/picture">
+                <pic:pic xmlns:pic="http://schemas.openxmlformats.org/drawingml/2006/picture">
+                  <pic:nvPicPr>
+                    <pic:cNvPr id="1" name=""/>
+                    <pic:cNvPicPr/>
+                  </pic:nvPicPr>
+                  <pic:blipFill>
+                    <a:blip r:embed="rId35"/>
+                    <a:stretch>
+                      <a:fillRect/>
+                    </a:stretch>
+                  </pic:blipFill>
+                  <pic:spPr>
+                    <a:xfrm>
+                      <a:off x="0" y="0"/>
+                      <a:ext cx="3600000" cy="823774"/>
+                    </a:xfrm>
+                    <a:prstGeom prst="rect">
+                      <a:avLst/>
+                    </a:prstGeom>
+                  </pic:spPr>
+                </pic:pic>
+              </a:graphicData>
+            </a:graphic>
+          </wp:inline>
+        </w:drawing>
+      </w:r>
+    </w:p>
+    <w:p>
+      <w:pPr>
+        <w:pStyle w:val="Text"/>
+        <w:rPr>
+          <w:rtl/>
+        </w:rPr>
+      </w:pPr>
+      <w:r>
+        <w:rPr>
+          <w:rFonts w:hint="cs"/>
+          <w:rtl/>
+        </w:rPr>
+        <w:t xml:space="preserve">مشاهده </w:t>
+      </w:r>
+      <w:proofErr w:type="spellStart"/>
+      <w:r>
+        <w:rPr>
+          <w:rFonts w:hint="cs"/>
+          <w:rtl/>
+        </w:rPr>
+        <w:t>می‌شود</w:t>
+      </w:r>
+      <w:proofErr w:type="spellEnd"/>
+      <w:r>
+        <w:rPr>
+          <w:rFonts w:hint="cs"/>
+          <w:rtl/>
+        </w:rPr>
+        <w:t xml:space="preserve"> که در این حالت </w:t>
+      </w:r>
+      <w:r>
+        <w:t>bitrate = 2</w:t>
+      </w:r>
+      <w:r>
+        <w:rPr>
+          <w:rFonts w:hint="cs"/>
+          <w:rtl/>
+        </w:rPr>
+        <w:t xml:space="preserve"> هم نتوانسته به درستی عمل کند اما </w:t>
+      </w:r>
+      <w:r>
+        <w:t>bitrate = 1</w:t>
+      </w:r>
+      <w:r>
+        <w:rPr>
+          <w:rFonts w:hint="cs"/>
+          <w:rtl/>
+        </w:rPr>
+        <w:t xml:space="preserve"> همچنان صحیح عمل </w:t>
+      </w:r>
+      <w:proofErr w:type="spellStart"/>
+      <w:r>
+        <w:rPr>
+          <w:rFonts w:hint="cs"/>
+          <w:rtl/>
+        </w:rPr>
+        <w:t>می‌کند</w:t>
+      </w:r>
+      <w:proofErr w:type="spellEnd"/>
+      <w:r>
+        <w:rPr>
+          <w:rFonts w:hint="cs"/>
+          <w:rtl/>
+        </w:rPr>
+        <w:t>.</w:t>
+      </w:r>
+    </w:p>
+    <w:p>
+      <w:pPr>
+        <w:pStyle w:val="Text"/>
+        <w:rPr>
+          <w:rtl/>
+        </w:rPr>
+      </w:pPr>
+      <w:r>
+        <w:rPr>
+          <w:rFonts w:hint="cs"/>
+          <w:rtl/>
+        </w:rPr>
+        <w:t xml:space="preserve">مقدار </w:t>
+      </w:r>
+      <w:proofErr w:type="spellStart"/>
+      <w:r>
+        <w:rPr>
+          <w:rFonts w:hint="cs"/>
+          <w:rtl/>
+        </w:rPr>
+        <w:t>نویز</w:t>
+      </w:r>
+      <w:proofErr w:type="spellEnd"/>
+      <w:r>
+        <w:rPr>
+          <w:rFonts w:hint="cs"/>
+          <w:rtl/>
+        </w:rPr>
+        <w:t xml:space="preserve"> را به 1 افزایش </w:t>
+      </w:r>
+      <w:proofErr w:type="spellStart"/>
+      <w:r>
+        <w:rPr>
+          <w:rFonts w:hint="cs"/>
+          <w:rtl/>
+        </w:rPr>
+        <w:t>می‌دهیم</w:t>
+      </w:r>
+      <w:proofErr w:type="spellEnd"/>
+      <w:r>
+        <w:rPr>
+          <w:rFonts w:hint="cs"/>
+          <w:rtl/>
+        </w:rPr>
+        <w:t xml:space="preserve">. نمودار </w:t>
+      </w:r>
+      <w:proofErr w:type="spellStart"/>
+      <w:r>
+        <w:rPr>
+          <w:rFonts w:hint="cs"/>
+          <w:rtl/>
+        </w:rPr>
+        <w:t>سیگنال‌ها</w:t>
+      </w:r>
+      <w:proofErr w:type="spellEnd"/>
+      <w:r>
+        <w:rPr>
+          <w:rFonts w:hint="cs"/>
+          <w:rtl/>
+        </w:rPr>
+        <w:t xml:space="preserve"> به صورت زیر خواهد بود:</w:t>
+      </w:r>
+    </w:p>
+    <w:p>
+      <w:pPr>
+        <w:pStyle w:val="Figure"/>
+        <w:rPr>
+          <w:rtl/>
+        </w:rPr>
+      </w:pPr>
+      <w:r>
+        <w:rPr>
+          <w:rtl/>
+        </w:rPr>
+        <w:drawing>
+          <wp:inline distT="0" distB="0" distL="0" distR="0" wp14:anchorId="0793A8EA" wp14:editId="0C0D9713">
+            <wp:extent cx="3600000" cy="2847404"/>
+            <wp:effectExtent l="0" t="0" r="635" b="0"/>
+            <wp:docPr id="35" name="Picture 35"/>
+            <wp:cNvGraphicFramePr>
+              <a:graphicFrameLocks xmlns:a="http://schemas.openxmlformats.org/drawingml/2006/main" noChangeAspect="1"/>
+            </wp:cNvGraphicFramePr>
+            <a:graphic xmlns:a="http://schemas.openxmlformats.org/drawingml/2006/main">
+              <a:graphicData uri="http://schemas.openxmlformats.org/drawingml/2006/picture">
+                <pic:pic xmlns:pic="http://schemas.openxmlformats.org/drawingml/2006/picture">
+                  <pic:nvPicPr>
+                    <pic:cNvPr id="1" name=""/>
+                    <pic:cNvPicPr/>
+                  </pic:nvPicPr>
+                  <pic:blipFill>
+                    <a:blip r:embed="rId36"/>
+                    <a:stretch>
+                      <a:fillRect/>
+                    </a:stretch>
+                  </pic:blipFill>
+                  <pic:spPr>
+                    <a:xfrm>
+                      <a:off x="0" y="0"/>
+                      <a:ext cx="3600000" cy="2847404"/>
+                    </a:xfrm>
+                    <a:prstGeom prst="rect">
+                      <a:avLst/>
+                    </a:prstGeom>
+                  </pic:spPr>
+                </pic:pic>
+              </a:graphicData>
+            </a:graphic>
+          </wp:inline>
+        </w:drawing>
+      </w:r>
+    </w:p>
+    <w:p>
+      <w:pPr>
+        <w:pStyle w:val="Text"/>
+        <w:rPr>
+          <w:rtl/>
+        </w:rPr>
+      </w:pPr>
+      <w:r>
+        <w:rPr>
+          <w:rFonts w:hint="cs"/>
+          <w:rtl/>
+        </w:rPr>
+        <w:t>خروجی تابع نیز به صورت زیر است:</w:t>
+      </w:r>
+    </w:p>
+    <w:p>
+      <w:pPr>
+        <w:pStyle w:val="Figure"/>
+      </w:pPr>
+      <w:r>
+        <w:rPr>
+          <w:rtl/>
+        </w:rPr>
+        <w:drawing>
+          <wp:inline distT="0" distB="0" distL="0" distR="0" wp14:anchorId="4FD2D312" wp14:editId="515547DF">
+            <wp:extent cx="3600000" cy="775583"/>
+            <wp:effectExtent l="0" t="0" r="635" b="5715"/>
+            <wp:docPr id="36" name="Picture 36"/>
+            <wp:cNvGraphicFramePr>
+              <a:graphicFrameLocks xmlns:a="http://schemas.openxmlformats.org/drawingml/2006/main" noChangeAspect="1"/>
+            </wp:cNvGraphicFramePr>
+            <a:graphic xmlns:a="http://schemas.openxmlformats.org/drawingml/2006/main">
+              <a:graphicData uri="http://schemas.openxmlformats.org/drawingml/2006/picture">
+                <pic:pic xmlns:pic="http://schemas.openxmlformats.org/drawingml/2006/picture">
+                  <pic:nvPicPr>
+                    <pic:cNvPr id="1" name=""/>
+                    <pic:cNvPicPr/>
+                  </pic:nvPicPr>
+                  <pic:blipFill>
+                    <a:blip r:embed="rId37"/>
+                    <a:stretch>
+                      <a:fillRect/>
+                    </a:stretch>
+                  </pic:blipFill>
+                  <pic:spPr>
+                    <a:xfrm>
+                      <a:off x="0" y="0"/>
+                      <a:ext cx="3600000" cy="775583"/>
+                    </a:xfrm>
+                    <a:prstGeom prst="rect">
+                      <a:avLst/>
+                    </a:prstGeom>
+                  </pic:spPr>
+                </pic:pic>
+              </a:graphicData>
+            </a:graphic>
+          </wp:inline>
+        </w:drawing>
+      </w:r>
+    </w:p>
+    <w:p>
+      <w:pPr>
+        <w:pStyle w:val="Text"/>
+        <w:rPr>
+          <w:rtl/>
+        </w:rPr>
+      </w:pPr>
+      <w:r>
+        <w:rPr>
+          <w:rFonts w:hint="cs"/>
+          <w:rtl/>
+        </w:rPr>
+        <w:t xml:space="preserve">مشاهده </w:t>
+      </w:r>
+      <w:proofErr w:type="spellStart"/>
+      <w:r>
+        <w:rPr>
+          <w:rFonts w:hint="cs"/>
+          <w:rtl/>
+        </w:rPr>
+        <w:t>می‌شود</w:t>
+      </w:r>
+      <w:proofErr w:type="spellEnd"/>
+      <w:r>
+        <w:rPr>
+          <w:rFonts w:hint="cs"/>
+          <w:rtl/>
+        </w:rPr>
+        <w:t xml:space="preserve"> که </w:t>
+      </w:r>
+      <w:r>
+        <w:t>bitrate = 1</w:t>
+      </w:r>
+      <w:r>
+        <w:rPr>
+          <w:rFonts w:hint="cs"/>
+          <w:rtl/>
+        </w:rPr>
+        <w:t xml:space="preserve"> همچنان به درستی عمل </w:t>
+      </w:r>
+      <w:proofErr w:type="spellStart"/>
+      <w:r>
+        <w:rPr>
+          <w:rFonts w:hint="cs"/>
+          <w:rtl/>
+        </w:rPr>
+        <w:t>می‌کند</w:t>
+      </w:r>
+      <w:proofErr w:type="spellEnd"/>
+      <w:r>
+        <w:rPr>
+          <w:rFonts w:hint="cs"/>
+          <w:rtl/>
+        </w:rPr>
+        <w:t>.</w:t>
+      </w:r>
+    </w:p>
+    <w:p>
+      <w:pPr>
+        <w:pStyle w:val="Text"/>
+        <w:rPr>
+          <w:rtl/>
+        </w:rPr>
+      </w:pPr>
+    </w:p>
+    <w:p>
+      <w:pPr>
+        <w:pStyle w:val="Text"/>
+        <w:rPr>
+          <w:rFonts w:hint="cs"/>
+          <w:rtl/>
+        </w:rPr>
+      </w:pPr>
+      <w:r>
+        <w:rPr>
+          <w:rFonts w:hint="cs"/>
+          <w:rtl/>
+        </w:rPr>
+        <w:t xml:space="preserve">همانطور که در مقدمه گفته شد، </w:t>
+      </w:r>
+      <w:proofErr w:type="spellStart"/>
+      <w:r>
+        <w:rPr>
+          <w:rFonts w:hint="cs"/>
+          <w:rtl/>
+        </w:rPr>
+        <w:t>بدیهی‌ست</w:t>
+      </w:r>
+      <w:proofErr w:type="spellEnd"/>
+      <w:r>
+        <w:rPr>
+          <w:rFonts w:hint="cs"/>
+          <w:rtl/>
+        </w:rPr>
+        <w:t xml:space="preserve"> که با افزایش مقدار </w:t>
+      </w:r>
+      <w:r>
+        <w:t>bitrate</w:t>
+      </w:r>
+      <w:r>
+        <w:rPr>
+          <w:rFonts w:hint="cs"/>
+          <w:rtl/>
+        </w:rPr>
+        <w:t xml:space="preserve">، مقاومت نسبت به افزایش </w:t>
+      </w:r>
+      <w:proofErr w:type="spellStart"/>
+      <w:r>
+        <w:rPr>
+          <w:rFonts w:hint="cs"/>
+          <w:rtl/>
+        </w:rPr>
+        <w:t>نویز</w:t>
+      </w:r>
+      <w:proofErr w:type="spellEnd"/>
+      <w:r>
+        <w:rPr>
+          <w:rFonts w:hint="cs"/>
+          <w:rtl/>
+        </w:rPr>
+        <w:t xml:space="preserve"> کاهش پیدا </w:t>
+      </w:r>
+      <w:proofErr w:type="spellStart"/>
+      <w:r>
+        <w:rPr>
+          <w:rFonts w:hint="cs"/>
+          <w:rtl/>
+        </w:rPr>
+        <w:t>می‌کند</w:t>
+      </w:r>
+      <w:proofErr w:type="spellEnd"/>
+      <w:r>
+        <w:rPr>
+          <w:rFonts w:hint="cs"/>
+          <w:rtl/>
+        </w:rPr>
+        <w:t>.</w:t>
+      </w:r>
+    </w:p>
     <w:sectPr>
-      <w:headerReference w:type="default" r:id="rId25"/>
-      <w:footerReference w:type="default" r:id="rId26"/>
+      <w:headerReference w:type="default" r:id="rId38"/>
+      <w:footerReference w:type="default" r:id="rId39"/>
       <w:footnotePr>
         <w:numRestart w:val="eachPage"/>
       </w:footnotePr>
@@ -10287,7 +14698,7 @@
       <w:lvlText w:val="%1."/>
       <w:lvlJc w:val="left"/>
       <w:pPr>
-        <w:ind w:left="720" w:hanging="360"/>
+        <w:ind w:left="360" w:hanging="360"/>
       </w:pPr>
     </w:lvl>
     <w:lvl w:ilvl="1" w:tplc="04090019" w:tentative="1">
@@ -10296,7 +14707,7 @@
       <w:lvlText w:val="%2."/>
       <w:lvlJc w:val="left"/>
       <w:pPr>
-        <w:ind w:left="1440" w:hanging="360"/>
+        <w:ind w:left="1080" w:hanging="360"/>
       </w:pPr>
     </w:lvl>
     <w:lvl w:ilvl="2" w:tplc="0409001B" w:tentative="1">
@@ -10305,7 +14716,7 @@
       <w:lvlText w:val="%3."/>
       <w:lvlJc w:val="right"/>
       <w:pPr>
-        <w:ind w:left="2160" w:hanging="180"/>
+        <w:ind w:left="1800" w:hanging="180"/>
       </w:pPr>
     </w:lvl>
     <w:lvl w:ilvl="3" w:tplc="0409000F" w:tentative="1">
@@ -10314,7 +14725,7 @@
       <w:lvlText w:val="%4."/>
       <w:lvlJc w:val="left"/>
       <w:pPr>
-        <w:ind w:left="2880" w:hanging="360"/>
+        <w:ind w:left="2520" w:hanging="360"/>
       </w:pPr>
     </w:lvl>
     <w:lvl w:ilvl="4" w:tplc="04090019" w:tentative="1">
@@ -10323,7 +14734,7 @@
       <w:lvlText w:val="%5."/>
       <w:lvlJc w:val="left"/>
       <w:pPr>
-        <w:ind w:left="3600" w:hanging="360"/>
+        <w:ind w:left="3240" w:hanging="360"/>
       </w:pPr>
     </w:lvl>
     <w:lvl w:ilvl="5" w:tplc="0409001B" w:tentative="1">
@@ -10332,7 +14743,7 @@
       <w:lvlText w:val="%6."/>
       <w:lvlJc w:val="right"/>
       <w:pPr>
-        <w:ind w:left="4320" w:hanging="180"/>
+        <w:ind w:left="3960" w:hanging="180"/>
       </w:pPr>
     </w:lvl>
     <w:lvl w:ilvl="6" w:tplc="0409000F" w:tentative="1">
@@ -10341,7 +14752,7 @@
       <w:lvlText w:val="%7."/>
       <w:lvlJc w:val="left"/>
       <w:pPr>
-        <w:ind w:left="5040" w:hanging="360"/>
+        <w:ind w:left="4680" w:hanging="360"/>
       </w:pPr>
     </w:lvl>
     <w:lvl w:ilvl="7" w:tplc="04090019" w:tentative="1">
@@ -10350,7 +14761,7 @@
       <w:lvlText w:val="%8."/>
       <w:lvlJc w:val="left"/>
       <w:pPr>
-        <w:ind w:left="5760" w:hanging="360"/>
+        <w:ind w:left="5400" w:hanging="360"/>
       </w:pPr>
     </w:lvl>
     <w:lvl w:ilvl="8" w:tplc="0409001B" w:tentative="1">
@@ -10359,7 +14770,7 @@
       <w:lvlText w:val="%9."/>
       <w:lvlJc w:val="right"/>
       <w:pPr>
-        <w:ind w:left="6480" w:hanging="180"/>
+        <w:ind w:left="6120" w:hanging="180"/>
       </w:pPr>
     </w:lvl>
   </w:abstractNum>
@@ -12659,6 +17070,12 @@
     <w:abstractNumId w:val="2"/>
   </w:num>
   <w:num w:numId="33">
+    <w:abstractNumId w:val="2"/>
+    <w:lvlOverride w:ilvl="0">
+      <w:startOverride w:val="1"/>
+    </w:lvlOverride>
+  </w:num>
+  <w:num w:numId="34">
     <w:abstractNumId w:val="2"/>
     <w:lvlOverride w:ilvl="0">
       <w:startOverride w:val="1"/>
@@ -13106,7 +17523,6 @@
       </w:numPr>
       <w:bidi/>
       <w:spacing w:before="120" w:after="60"/>
-      <w:ind w:left="360"/>
       <w:outlineLvl w:val="1"/>
     </w:pPr>
     <w:rPr>
@@ -13140,7 +17556,6 @@
   <w:style w:type="character" w:default="1" w:styleId="DefaultParagraphFont">
     <w:name w:val="Default Paragraph Font"/>
     <w:uiPriority w:val="1"/>
-    <w:semiHidden/>
     <w:unhideWhenUsed/>
   </w:style>
   <w:style w:type="table" w:default="1" w:styleId="TableNormal">
@@ -13966,7 +18381,7 @@
 
 <file path=word/webextensions/taskpanes.xml><?xml version="1.0" encoding="utf-8"?>
 <wetp:taskpanes xmlns:wetp="http://schemas.microsoft.com/office/webextensions/taskpanes/2010/11">
-  <wetp:taskpane dockstate="right" visibility="0" width="438" row="5">
+  <wetp:taskpane dockstate="right" visibility="0" width="525" row="8">
     <wetp:webextensionref xmlns:r="http://schemas.openxmlformats.org/officeDocument/2006/relationships" r:id="rId1"/>
   </wetp:taskpane>
 </wetp:taskpanes>
@@ -13979,7 +18394,7 @@
     <we:reference id="WA200000011" version="1.0.1.0" store="" storeType="OMEX"/>
   </we:alternateReferences>
   <we:properties>
-    <we:property name="language" value="&quot;Cpp&quot;"/>
+    <we:property name="language" value="&quot;Matlab&quot;"/>
     <we:property name="theme" value="&quot;Atom One Light&quot;"/>
   </we:properties>
   <we:bindings/>

</xml_diff>

<commit_message>
CA3 test another noise level
</commit_message>
<xml_diff>
--- a/CA3/Report.docx
+++ b/CA3/Report.docx
@@ -9742,14 +9742,6 @@
     </w:p>
     <w:p>
       <w:pPr>
-        <w:pStyle w:val="Text"/>
-        <w:rPr>
-          <w:rtl/>
-        </w:rPr>
-      </w:pPr>
-    </w:p>
-    <w:p>
-      <w:pPr>
         <w:rPr>
           <w:rtl/>
           <w:lang w:bidi="fa-IR"/>
@@ -9828,6 +9820,7 @@
       </w:pPr>
       <w:r>
         <w:rPr>
+          <w:noProof/>
           <w:rtl/>
         </w:rPr>
         <w:drawing>
@@ -10305,7 +10298,6 @@
       <w:pPr>
         <w:pStyle w:val="Text"/>
         <w:rPr>
-          <w:rFonts w:hint="cs"/>
           <w:rtl/>
         </w:rPr>
       </w:pPr>
@@ -10377,7 +10369,23 @@
           <w:rFonts w:hint="cs"/>
           <w:rtl/>
         </w:rPr>
-        <w:t xml:space="preserve"> آن مضربی از </w:t>
+        <w:t xml:space="preserve"> آن </w:t>
+      </w:r>
+      <w:proofErr w:type="spellStart"/>
+      <w:r>
+        <w:rPr>
+          <w:rFonts w:hint="cs"/>
+          <w:rtl/>
+        </w:rPr>
+        <w:t>مضربی</w:t>
+      </w:r>
+      <w:proofErr w:type="spellEnd"/>
+      <w:r>
+        <w:rPr>
+          <w:rFonts w:hint="cs"/>
+          <w:rtl/>
+        </w:rPr>
+        <w:t xml:space="preserve"> از </w:t>
       </w:r>
       <w:r>
         <w:t>bitrate</w:t>
@@ -10403,7 +10411,23 @@
           <w:rFonts w:hint="cs"/>
           <w:rtl/>
         </w:rPr>
-        <w:t xml:space="preserve"> تا طول رشته نهایی مضربی از </w:t>
+        <w:t xml:space="preserve"> تا طول رشته نهایی </w:t>
+      </w:r>
+      <w:proofErr w:type="spellStart"/>
+      <w:r>
+        <w:rPr>
+          <w:rFonts w:hint="cs"/>
+          <w:rtl/>
+        </w:rPr>
+        <w:t>مضربی</w:t>
+      </w:r>
+      <w:proofErr w:type="spellEnd"/>
+      <w:r>
+        <w:rPr>
+          <w:rFonts w:hint="cs"/>
+          <w:rtl/>
+        </w:rPr>
+        <w:t xml:space="preserve"> از </w:t>
       </w:r>
       <w:r>
         <w:t>bitrate</w:t>
@@ -10486,6 +10510,62 @@
           <w:rtl/>
         </w:rPr>
         <w:t>.</w:t>
+      </w:r>
+    </w:p>
+    <w:p>
+      <w:pPr>
+        <w:pStyle w:val="Text"/>
+        <w:rPr>
+          <w:rFonts w:hint="cs"/>
+          <w:rtl/>
+        </w:rPr>
+      </w:pPr>
+      <w:r>
+        <w:rPr>
+          <w:rFonts w:hint="cs"/>
+          <w:rtl/>
+        </w:rPr>
+        <w:t xml:space="preserve">خروجی این تابع یک سیگنال است که هر 100 </w:t>
+      </w:r>
+      <w:proofErr w:type="spellStart"/>
+      <w:r>
+        <w:rPr>
+          <w:rFonts w:hint="cs"/>
+          <w:rtl/>
+        </w:rPr>
+        <w:t>سمپل</w:t>
+      </w:r>
+      <w:proofErr w:type="spellEnd"/>
+      <w:r>
+        <w:rPr>
+          <w:rFonts w:hint="cs"/>
+          <w:rtl/>
+        </w:rPr>
+        <w:t xml:space="preserve"> آن معادل </w:t>
+      </w:r>
+      <w:r>
+        <w:t>bitrate</w:t>
+      </w:r>
+      <w:r>
+        <w:rPr>
+          <w:rFonts w:hint="cs"/>
+          <w:rtl/>
+        </w:rPr>
+        <w:t xml:space="preserve"> </w:t>
+      </w:r>
+      <w:r>
+        <w:rPr>
+          <w:rFonts w:hint="cs"/>
+          <w:rtl/>
+        </w:rPr>
+        <w:t xml:space="preserve">عدد </w:t>
+      </w:r>
+      <w:r>
+        <w:rPr>
+          <w:rFonts w:hint="cs"/>
+          <w:rtl/>
+        </w:rPr>
+        <w:t>بیت است.</w:t>
       </w:r>
     </w:p>
     <w:p>
@@ -10517,13 +10597,33 @@
           <w:rFonts w:hint="cs"/>
           <w:rtl/>
         </w:rPr>
-        <w:t xml:space="preserve">خروجی تابع به ازای سه مقدار 1و ، 2 و 3 برای </w:t>
+        <w:t xml:space="preserve">خروجی تابع به </w:t>
       </w:r>
       <w:proofErr w:type="spellStart"/>
       <w:r>
-        <w:t>birate</w:t>
+        <w:rPr>
+          <w:rFonts w:hint="cs"/>
+          <w:rtl/>
+        </w:rPr>
+        <w:t>ازای</w:t>
       </w:r>
       <w:proofErr w:type="spellEnd"/>
+      <w:r>
+        <w:rPr>
+          <w:rFonts w:hint="cs"/>
+          <w:rtl/>
+        </w:rPr>
+        <w:t xml:space="preserve"> سه مقدار 1، 2 و 3 برای </w:t>
+      </w:r>
+      <w:r>
+        <w:t>bi</w:t>
+      </w:r>
+      <w:r>
+        <w:t>t</w:t>
+      </w:r>
+      <w:r>
+        <w:t>rate</w:t>
+      </w:r>
       <w:r>
         <w:rPr>
           <w:rFonts w:hint="cs"/>
@@ -10564,6 +10664,7 @@
       </w:pPr>
       <w:r>
         <w:rPr>
+          <w:noProof/>
           <w:rtl/>
         </w:rPr>
         <w:drawing>
@@ -10632,6 +10733,7 @@
           <w:rFonts w:hint="cs"/>
           <w:rtl/>
         </w:rPr>
+        <w:lastRenderedPageBreak/>
         <w:t xml:space="preserve">این تابع با </w:t>
       </w:r>
       <w:proofErr w:type="spellStart"/>
@@ -10674,7 +10776,6 @@
           <w:rtl/>
           <w:lang w:val="fa-IR"/>
         </w:rPr>
-        <w:lastRenderedPageBreak/>
         <mc:AlternateContent>
           <mc:Choice Requires="wps">
             <w:drawing>
@@ -10900,7 +11001,21 @@
           <w:rFonts w:hint="cs"/>
           <w:rtl/>
         </w:rPr>
-        <w:t xml:space="preserve"> است که با استفاده از تابع </w:t>
+        <w:t xml:space="preserve"> است </w:t>
+      </w:r>
+      <w:r>
+        <w:rPr>
+          <w:rFonts w:hint="cs"/>
+          <w:rtl/>
+        </w:rPr>
+        <w:t>و</w:t>
+      </w:r>
+      <w:r>
+        <w:rPr>
+          <w:rFonts w:hint="cs"/>
+          <w:rtl/>
+        </w:rPr>
+        <w:t xml:space="preserve"> با استفاده از تابع </w:t>
       </w:r>
       <w:r>
         <w:rPr>
@@ -11263,6 +11378,7 @@
                               </w:rPr>
                               <w:t xml:space="preserve"> </w:t>
                             </w:r>
+                            <w:proofErr w:type="spellStart"/>
                             <w:r>
                               <w:rPr>
                                 <w:rFonts w:ascii="Courier New" w:hAnsi="Courier New" w:cs="Courier New"/>
@@ -11270,6 +11386,7 @@
                               </w:rPr>
                               <w:t>i</w:t>
                             </w:r>
+                            <w:proofErr w:type="spellEnd"/>
                             <w:r>
                               <w:rPr>
                                 <w:rFonts w:ascii="Courier New" w:hAnsi="Courier New" w:cs="Courier New"/>
@@ -11313,6 +11430,7 @@
                               <w:br/>
                               <w:t xml:space="preserve">        bitrate = bitrates(</w:t>
                             </w:r>
+                            <w:proofErr w:type="spellStart"/>
                             <w:r>
                               <w:rPr>
                                 <w:rFonts w:ascii="Courier New" w:hAnsi="Courier New" w:cs="Courier New"/>
@@ -11320,6 +11438,7 @@
                               </w:rPr>
                               <w:t>i</w:t>
                             </w:r>
+                            <w:proofErr w:type="spellEnd"/>
                             <w:r>
                               <w:rPr>
                                 <w:rFonts w:ascii="Courier New" w:hAnsi="Courier New" w:cs="Courier New"/>
@@ -11589,6 +11708,7 @@
                               <w:br/>
                               <w:t xml:space="preserve">        result{</w:t>
                             </w:r>
+                            <w:proofErr w:type="spellStart"/>
                             <w:r>
                               <w:rPr>
                                 <w:rFonts w:ascii="Courier New" w:hAnsi="Courier New" w:cs="Courier New"/>
@@ -11596,6 +11716,7 @@
                               </w:rPr>
                               <w:t>i</w:t>
                             </w:r>
+                            <w:proofErr w:type="spellEnd"/>
                             <w:r>
                               <w:rPr>
                                 <w:rFonts w:ascii="Courier New" w:hAnsi="Courier New" w:cs="Courier New"/>
@@ -11903,6 +12024,7 @@
                         </w:rPr>
                         <w:t xml:space="preserve"> </w:t>
                       </w:r>
+                      <w:proofErr w:type="spellStart"/>
                       <w:r>
                         <w:rPr>
                           <w:rFonts w:ascii="Courier New" w:hAnsi="Courier New" w:cs="Courier New"/>
@@ -11910,6 +12032,7 @@
                         </w:rPr>
                         <w:t>i</w:t>
                       </w:r>
+                      <w:proofErr w:type="spellEnd"/>
                       <w:r>
                         <w:rPr>
                           <w:rFonts w:ascii="Courier New" w:hAnsi="Courier New" w:cs="Courier New"/>
@@ -11953,6 +12076,7 @@
                         <w:br/>
                         <w:t xml:space="preserve">        bitrate = bitrates(</w:t>
                       </w:r>
+                      <w:proofErr w:type="spellStart"/>
                       <w:r>
                         <w:rPr>
                           <w:rFonts w:ascii="Courier New" w:hAnsi="Courier New" w:cs="Courier New"/>
@@ -11960,6 +12084,7 @@
                         </w:rPr>
                         <w:t>i</w:t>
                       </w:r>
+                      <w:proofErr w:type="spellEnd"/>
                       <w:r>
                         <w:rPr>
                           <w:rFonts w:ascii="Courier New" w:hAnsi="Courier New" w:cs="Courier New"/>
@@ -12229,6 +12354,7 @@
                         <w:br/>
                         <w:t xml:space="preserve">        result{</w:t>
                       </w:r>
+                      <w:proofErr w:type="spellStart"/>
                       <w:r>
                         <w:rPr>
                           <w:rFonts w:ascii="Courier New" w:hAnsi="Courier New" w:cs="Courier New"/>
@@ -12236,6 +12362,7 @@
                         </w:rPr>
                         <w:t>i</w:t>
                       </w:r>
+                      <w:proofErr w:type="spellEnd"/>
                       <w:r>
                         <w:rPr>
                           <w:rFonts w:ascii="Courier New" w:hAnsi="Courier New" w:cs="Courier New"/>
@@ -12393,10 +12520,10 @@
           <w:rtl/>
         </w:rPr>
         <w:drawing>
-          <wp:inline distT="0" distB="0" distL="0" distR="0" wp14:anchorId="19BC0837" wp14:editId="50498D83">
-            <wp:extent cx="3600000" cy="1241518"/>
-            <wp:effectExtent l="0" t="0" r="635" b="0"/>
-            <wp:docPr id="23" name="Picture 23"/>
+          <wp:inline distT="0" distB="0" distL="0" distR="0" wp14:anchorId="1FE245A6" wp14:editId="6461375C">
+            <wp:extent cx="3600000" cy="733880"/>
+            <wp:effectExtent l="0" t="0" r="635" b="9525"/>
+            <wp:docPr id="38" name="Picture 38"/>
             <wp:cNvGraphicFramePr>
               <a:graphicFrameLocks xmlns:a="http://schemas.openxmlformats.org/drawingml/2006/main" noChangeAspect="1"/>
             </wp:cNvGraphicFramePr>
@@ -12404,17 +12531,11 @@
               <a:graphicData uri="http://schemas.openxmlformats.org/drawingml/2006/picture">
                 <pic:pic xmlns:pic="http://schemas.openxmlformats.org/drawingml/2006/picture">
                   <pic:nvPicPr>
-                    <pic:cNvPr id="23" name="Picture 23"/>
+                    <pic:cNvPr id="1" name=""/>
                     <pic:cNvPicPr/>
                   </pic:nvPicPr>
                   <pic:blipFill>
-                    <a:blip r:embed="rId27" cstate="print">
-                      <a:extLst>
-                        <a:ext uri="{28A0092B-C50C-407E-A947-70E740481C1C}">
-                          <a14:useLocalDpi xmlns:a14="http://schemas.microsoft.com/office/drawing/2010/main" val="0"/>
-                        </a:ext>
-                      </a:extLst>
-                    </a:blip>
+                    <a:blip r:embed="rId27"/>
                     <a:stretch>
                       <a:fillRect/>
                     </a:stretch>
@@ -12422,7 +12543,7 @@
                   <pic:spPr>
                     <a:xfrm>
                       <a:off x="0" y="0"/>
-                      <a:ext cx="3600000" cy="1241518"/>
+                      <a:ext cx="3600000" cy="733880"/>
                     </a:xfrm>
                     <a:prstGeom prst="rect">
                       <a:avLst/>
@@ -12915,12 +13036,13 @@
       </w:pPr>
       <w:r>
         <w:rPr>
+          <w:noProof/>
           <w:rtl/>
         </w:rPr>
         <w:drawing>
-          <wp:inline distT="0" distB="0" distL="0" distR="0" wp14:anchorId="2FBABC93" wp14:editId="4DAA0E9A">
-            <wp:extent cx="3600000" cy="1003673"/>
-            <wp:effectExtent l="0" t="0" r="635" b="6350"/>
+          <wp:inline distT="0" distB="0" distL="0" distR="0" wp14:anchorId="2FBABC93" wp14:editId="703F1A0F">
+            <wp:extent cx="3598662" cy="781050"/>
+            <wp:effectExtent l="0" t="0" r="1905" b="0"/>
             <wp:docPr id="27" name="Picture 27"/>
             <wp:cNvGraphicFramePr>
               <a:graphicFrameLocks xmlns:a="http://schemas.openxmlformats.org/drawingml/2006/main" noChangeAspect="1"/>
@@ -12932,20 +13054,27 @@
                     <pic:cNvPr id="1" name=""/>
                     <pic:cNvPicPr/>
                   </pic:nvPicPr>
-                  <pic:blipFill>
+                  <pic:blipFill rotWithShape="1">
                     <a:blip r:embed="rId28"/>
-                    <a:stretch>
-                      <a:fillRect/>
-                    </a:stretch>
+                    <a:srcRect b="22152"/>
+                    <a:stretch/>
                   </pic:blipFill>
-                  <pic:spPr>
+                  <pic:spPr bwMode="auto">
                     <a:xfrm>
                       <a:off x="0" y="0"/>
-                      <a:ext cx="3600000" cy="1003673"/>
+                      <a:ext cx="3600000" cy="781340"/>
                     </a:xfrm>
                     <a:prstGeom prst="rect">
                       <a:avLst/>
                     </a:prstGeom>
+                    <a:ln>
+                      <a:noFill/>
+                    </a:ln>
+                    <a:extLst>
+                      <a:ext uri="{53640926-AAD7-44D8-BBD7-CCE9431645EC}">
+                        <a14:shadowObscured xmlns:a14="http://schemas.microsoft.com/office/drawing/2010/main"/>
+                      </a:ext>
+                    </a:extLst>
                   </pic:spPr>
                 </pic:pic>
               </a:graphicData>
@@ -12966,7 +13095,6 @@
           <w:rFonts w:hint="cs"/>
           <w:rtl/>
         </w:rPr>
-        <w:lastRenderedPageBreak/>
         <w:t xml:space="preserve">همانطور که مشاهده </w:t>
       </w:r>
       <w:proofErr w:type="spellStart"/>
@@ -13072,8 +13200,10 @@
       </w:pPr>
       <w:r>
         <w:rPr>
-          <w:rtl/>
-        </w:rPr>
+          <w:noProof/>
+          <w:rtl/>
+        </w:rPr>
+        <w:lastRenderedPageBreak/>
         <w:drawing>
           <wp:inline distT="0" distB="0" distL="0" distR="0" wp14:anchorId="618DB5F7" wp14:editId="6D2E0C4D">
             <wp:extent cx="3600000" cy="2901493"/>
@@ -13144,6 +13274,10 @@
     <w:p>
       <w:pPr>
         <w:pStyle w:val="Text"/>
+        <w:numPr>
+          <w:ilvl w:val="0"/>
+          <w:numId w:val="35"/>
+        </w:numPr>
         <w:rPr>
           <w:rtl/>
         </w:rPr>
@@ -13213,6 +13347,7 @@
       </w:pPr>
       <w:r>
         <w:rPr>
+          <w:noProof/>
           <w:rtl/>
         </w:rPr>
         <w:drawing>
@@ -13264,7 +13399,14 @@
           <w:rFonts w:hint="cs"/>
           <w:rtl/>
         </w:rPr>
-        <w:t>خروجی تابع نیز به صورت زیر است:</w:t>
+        <w:t xml:space="preserve">خروجی تابع نیز به صورت زیر </w:t>
+      </w:r>
+      <w:r>
+        <w:rPr>
+          <w:rFonts w:hint="cs"/>
+          <w:rtl/>
+        </w:rPr>
+        <w:t>خواهد بود:</w:t>
       </w:r>
     </w:p>
     <w:p>
@@ -13273,6 +13415,7 @@
       </w:pPr>
       <w:r>
         <w:rPr>
+          <w:noProof/>
           <w:rtl/>
         </w:rPr>
         <w:drawing>
@@ -13324,7 +13467,6 @@
           <w:rFonts w:hint="cs"/>
           <w:rtl/>
         </w:rPr>
-        <w:lastRenderedPageBreak/>
         <w:t xml:space="preserve">همانطور که مشاهده </w:t>
       </w:r>
       <w:proofErr w:type="spellStart"/>
@@ -13373,6 +13515,10 @@
     <w:p>
       <w:pPr>
         <w:pStyle w:val="Text"/>
+        <w:numPr>
+          <w:ilvl w:val="0"/>
+          <w:numId w:val="35"/>
+        </w:numPr>
         <w:rPr>
           <w:rtl/>
         </w:rPr>
@@ -13456,8 +13602,10 @@
       </w:pPr>
       <w:r>
         <w:rPr>
-          <w:rtl/>
-        </w:rPr>
+          <w:noProof/>
+          <w:rtl/>
+        </w:rPr>
+        <w:lastRenderedPageBreak/>
         <w:drawing>
           <wp:inline distT="0" distB="0" distL="0" distR="0" wp14:anchorId="5557F247" wp14:editId="542D3D3F">
             <wp:extent cx="3600000" cy="2861538"/>
@@ -13525,6 +13673,7 @@
       </w:pPr>
       <w:r>
         <w:rPr>
+          <w:noProof/>
           <w:rtl/>
         </w:rPr>
         <w:drawing>
@@ -13611,6 +13760,10 @@
     <w:p>
       <w:pPr>
         <w:pStyle w:val="Text"/>
+        <w:numPr>
+          <w:ilvl w:val="0"/>
+          <w:numId w:val="35"/>
+        </w:numPr>
         <w:rPr>
           <w:rtl/>
         </w:rPr>
@@ -13680,6 +13833,7 @@
       </w:pPr>
       <w:r>
         <w:rPr>
+          <w:noProof/>
           <w:rtl/>
         </w:rPr>
         <w:drawing>
@@ -13743,9 +13897,9 @@
       </w:pPr>
       <w:r>
         <w:rPr>
-          <w:rtl/>
-        </w:rPr>
-        <w:lastRenderedPageBreak/>
+          <w:noProof/>
+          <w:rtl/>
+        </w:rPr>
         <w:drawing>
           <wp:inline distT="0" distB="0" distL="0" distR="0" wp14:anchorId="70C68A72" wp14:editId="754D0809">
             <wp:extent cx="3600000" cy="823774"/>
@@ -13786,15 +13940,13 @@
     <w:p>
       <w:pPr>
         <w:pStyle w:val="Text"/>
-        <w:rPr>
-          <w:rtl/>
-        </w:rPr>
-      </w:pPr>
-      <w:r>
-        <w:rPr>
-          <w:rFonts w:hint="cs"/>
-          <w:rtl/>
-        </w:rPr>
+      </w:pPr>
+      <w:r>
+        <w:rPr>
+          <w:rFonts w:hint="cs"/>
+          <w:rtl/>
+        </w:rPr>
+        <w:lastRenderedPageBreak/>
         <w:t xml:space="preserve">مشاهده </w:t>
       </w:r>
       <w:proofErr w:type="spellStart"/>
@@ -13853,6 +14005,10 @@
     <w:p>
       <w:pPr>
         <w:pStyle w:val="Text"/>
+        <w:numPr>
+          <w:ilvl w:val="0"/>
+          <w:numId w:val="35"/>
+        </w:numPr>
         <w:rPr>
           <w:rtl/>
         </w:rPr>
@@ -13922,6 +14078,7 @@
       </w:pPr>
       <w:r>
         <w:rPr>
+          <w:noProof/>
           <w:rtl/>
         </w:rPr>
         <w:drawing>
@@ -13982,6 +14139,7 @@
       </w:pPr>
       <w:r>
         <w:rPr>
+          <w:noProof/>
           <w:rtl/>
         </w:rPr>
         <w:drawing>
@@ -14081,13 +14239,466 @@
     <w:p>
       <w:pPr>
         <w:pStyle w:val="Text"/>
-        <w:rPr>
-          <w:rtl/>
-        </w:rPr>
-      </w:pPr>
+        <w:numPr>
+          <w:ilvl w:val="0"/>
+          <w:numId w:val="35"/>
+        </w:numPr>
+        <w:rPr>
+          <w:rtl/>
+        </w:rPr>
+      </w:pPr>
+      <w:r>
+        <w:rPr>
+          <w:rFonts w:hint="cs"/>
+          <w:rtl/>
+        </w:rPr>
+        <w:t xml:space="preserve">حال مقدار </w:t>
+      </w:r>
+      <w:proofErr w:type="spellStart"/>
+      <w:r>
+        <w:rPr>
+          <w:rFonts w:hint="cs"/>
+          <w:rtl/>
+        </w:rPr>
+        <w:t>نویز</w:t>
+      </w:r>
+      <w:proofErr w:type="spellEnd"/>
+      <w:r>
+        <w:rPr>
+          <w:rFonts w:hint="cs"/>
+          <w:rtl/>
+        </w:rPr>
+        <w:t xml:space="preserve"> را به 1.2 افزایش </w:t>
+      </w:r>
+      <w:proofErr w:type="spellStart"/>
+      <w:r>
+        <w:rPr>
+          <w:rFonts w:hint="cs"/>
+          <w:rtl/>
+        </w:rPr>
+        <w:t>می‌دهیم</w:t>
+      </w:r>
+      <w:proofErr w:type="spellEnd"/>
+      <w:r>
+        <w:rPr>
+          <w:rFonts w:hint="cs"/>
+          <w:rtl/>
+        </w:rPr>
+        <w:t xml:space="preserve">. نمودار </w:t>
+      </w:r>
+      <w:proofErr w:type="spellStart"/>
+      <w:r>
+        <w:rPr>
+          <w:rFonts w:hint="cs"/>
+          <w:rtl/>
+        </w:rPr>
+        <w:t>سیگنال‌ها</w:t>
+      </w:r>
+      <w:proofErr w:type="spellEnd"/>
+      <w:r>
+        <w:rPr>
+          <w:rFonts w:hint="cs"/>
+          <w:rtl/>
+        </w:rPr>
+        <w:t xml:space="preserve"> به صورت زیر خواهد بود:</w:t>
+      </w:r>
     </w:p>
     <w:p>
       <w:pPr>
+        <w:pStyle w:val="Figure"/>
+      </w:pPr>
+      <w:r>
+        <w:rPr>
+          <w:rtl/>
+        </w:rPr>
+        <w:drawing>
+          <wp:inline distT="0" distB="0" distL="0" distR="0" wp14:anchorId="6D5482A8" wp14:editId="22C34A71">
+            <wp:extent cx="3600000" cy="2895236"/>
+            <wp:effectExtent l="0" t="0" r="635" b="635"/>
+            <wp:docPr id="25" name="Picture 25"/>
+            <wp:cNvGraphicFramePr>
+              <a:graphicFrameLocks xmlns:a="http://schemas.openxmlformats.org/drawingml/2006/main" noChangeAspect="1"/>
+            </wp:cNvGraphicFramePr>
+            <a:graphic xmlns:a="http://schemas.openxmlformats.org/drawingml/2006/main">
+              <a:graphicData uri="http://schemas.openxmlformats.org/drawingml/2006/picture">
+                <pic:pic xmlns:pic="http://schemas.openxmlformats.org/drawingml/2006/picture">
+                  <pic:nvPicPr>
+                    <pic:cNvPr id="1" name=""/>
+                    <pic:cNvPicPr/>
+                  </pic:nvPicPr>
+                  <pic:blipFill>
+                    <a:blip r:embed="rId38"/>
+                    <a:stretch>
+                      <a:fillRect/>
+                    </a:stretch>
+                  </pic:blipFill>
+                  <pic:spPr>
+                    <a:xfrm>
+                      <a:off x="0" y="0"/>
+                      <a:ext cx="3600000" cy="2895236"/>
+                    </a:xfrm>
+                    <a:prstGeom prst="rect">
+                      <a:avLst/>
+                    </a:prstGeom>
+                  </pic:spPr>
+                </pic:pic>
+              </a:graphicData>
+            </a:graphic>
+          </wp:inline>
+        </w:drawing>
+      </w:r>
+    </w:p>
+    <w:p>
+      <w:pPr>
+        <w:pStyle w:val="Text"/>
+        <w:rPr>
+          <w:rFonts w:hint="cs"/>
+          <w:rtl/>
+        </w:rPr>
+      </w:pPr>
+      <w:r>
+        <w:rPr>
+          <w:rFonts w:hint="cs"/>
+          <w:rtl/>
+        </w:rPr>
+        <w:t>خروجی تابع نیز به صورت زیر است:</w:t>
+      </w:r>
+    </w:p>
+    <w:p>
+      <w:pPr>
+        <w:pStyle w:val="Figure"/>
+        <w:rPr>
+          <w:rtl/>
+        </w:rPr>
+      </w:pPr>
+      <w:r>
+        <w:rPr>
+          <w:rtl/>
+        </w:rPr>
+        <w:lastRenderedPageBreak/>
+        <w:drawing>
+          <wp:inline distT="0" distB="0" distL="0" distR="0" wp14:anchorId="181E7F86" wp14:editId="2B2E7B72">
+            <wp:extent cx="3600000" cy="606249"/>
+            <wp:effectExtent l="0" t="0" r="635" b="3810"/>
+            <wp:docPr id="39" name="Picture 39"/>
+            <wp:cNvGraphicFramePr>
+              <a:graphicFrameLocks xmlns:a="http://schemas.openxmlformats.org/drawingml/2006/main" noChangeAspect="1"/>
+            </wp:cNvGraphicFramePr>
+            <a:graphic xmlns:a="http://schemas.openxmlformats.org/drawingml/2006/main">
+              <a:graphicData uri="http://schemas.openxmlformats.org/drawingml/2006/picture">
+                <pic:pic xmlns:pic="http://schemas.openxmlformats.org/drawingml/2006/picture">
+                  <pic:nvPicPr>
+                    <pic:cNvPr id="1" name=""/>
+                    <pic:cNvPicPr/>
+                  </pic:nvPicPr>
+                  <pic:blipFill>
+                    <a:blip r:embed="rId39"/>
+                    <a:stretch>
+                      <a:fillRect/>
+                    </a:stretch>
+                  </pic:blipFill>
+                  <pic:spPr>
+                    <a:xfrm>
+                      <a:off x="0" y="0"/>
+                      <a:ext cx="3600000" cy="606249"/>
+                    </a:xfrm>
+                    <a:prstGeom prst="rect">
+                      <a:avLst/>
+                    </a:prstGeom>
+                  </pic:spPr>
+                </pic:pic>
+              </a:graphicData>
+            </a:graphic>
+          </wp:inline>
+        </w:drawing>
+      </w:r>
+    </w:p>
+    <w:p>
+      <w:pPr>
+        <w:pStyle w:val="Text"/>
+        <w:rPr>
+          <w:rFonts w:hint="cs"/>
+          <w:rtl/>
+        </w:rPr>
+      </w:pPr>
+      <w:r>
+        <w:rPr>
+          <w:rFonts w:hint="cs"/>
+          <w:rtl/>
+        </w:rPr>
+        <w:t xml:space="preserve">مشاهده </w:t>
+      </w:r>
+      <w:proofErr w:type="spellStart"/>
+      <w:r>
+        <w:rPr>
+          <w:rFonts w:hint="cs"/>
+          <w:rtl/>
+        </w:rPr>
+        <w:t>می‌شود</w:t>
+      </w:r>
+      <w:proofErr w:type="spellEnd"/>
+      <w:r>
+        <w:rPr>
+          <w:rFonts w:hint="cs"/>
+          <w:rtl/>
+        </w:rPr>
+        <w:t xml:space="preserve"> که در این حالت حتی </w:t>
+      </w:r>
+      <w:r>
+        <w:t>bitrate = 1</w:t>
+      </w:r>
+      <w:r>
+        <w:rPr>
+          <w:rFonts w:hint="cs"/>
+          <w:rtl/>
+        </w:rPr>
+        <w:t xml:space="preserve"> هم </w:t>
+      </w:r>
+      <w:proofErr w:type="spellStart"/>
+      <w:r>
+        <w:rPr>
+          <w:rFonts w:hint="cs"/>
+          <w:rtl/>
+        </w:rPr>
+        <w:t>پاسخ‌گو</w:t>
+      </w:r>
+      <w:proofErr w:type="spellEnd"/>
+      <w:r>
+        <w:rPr>
+          <w:rFonts w:hint="cs"/>
+          <w:rtl/>
+        </w:rPr>
+        <w:t xml:space="preserve"> نبوده و </w:t>
+      </w:r>
+      <w:proofErr w:type="spellStart"/>
+      <w:r>
+        <w:rPr>
+          <w:rFonts w:hint="cs"/>
+          <w:rtl/>
+        </w:rPr>
+        <w:t>نمی‌توان</w:t>
+      </w:r>
+      <w:proofErr w:type="spellEnd"/>
+      <w:r>
+        <w:rPr>
+          <w:rFonts w:hint="cs"/>
+          <w:rtl/>
+        </w:rPr>
+        <w:t xml:space="preserve"> رشته را بازسازی کرد</w:t>
+      </w:r>
+      <w:r>
+        <w:rPr>
+          <w:rFonts w:hint="cs"/>
+          <w:rtl/>
+        </w:rPr>
+        <w:t>.</w:t>
+      </w:r>
+    </w:p>
+    <w:p>
+      <w:pPr>
+        <w:pStyle w:val="Text"/>
+        <w:rPr>
+          <w:rFonts w:hint="cs"/>
+          <w:rtl/>
+        </w:rPr>
+      </w:pPr>
+      <w:r>
+        <w:rPr>
+          <w:rFonts w:hint="cs"/>
+          <w:rtl/>
+        </w:rPr>
+        <w:t xml:space="preserve">در کل، </w:t>
+      </w:r>
+      <w:r>
+        <w:t>bitrate = 1</w:t>
+      </w:r>
+      <w:r>
+        <w:rPr>
+          <w:rFonts w:hint="cs"/>
+          <w:rtl/>
+        </w:rPr>
+        <w:t xml:space="preserve"> از سا</w:t>
+      </w:r>
+      <w:r>
+        <w:rPr>
+          <w:rFonts w:hint="cs"/>
+          <w:rtl/>
+        </w:rPr>
+        <w:t>یر</w:t>
+      </w:r>
+      <w:r>
+        <w:rPr>
+          <w:rFonts w:hint="cs"/>
+          <w:rtl/>
+        </w:rPr>
+        <w:t xml:space="preserve"> </w:t>
+      </w:r>
+      <w:proofErr w:type="spellStart"/>
+      <w:r>
+        <w:rPr>
+          <w:rFonts w:hint="cs"/>
+          <w:rtl/>
+        </w:rPr>
+        <w:t>بیت‌ریت‌ها</w:t>
+      </w:r>
+      <w:proofErr w:type="spellEnd"/>
+      <w:r>
+        <w:rPr>
+          <w:rFonts w:hint="cs"/>
+          <w:rtl/>
+        </w:rPr>
+        <w:t xml:space="preserve"> نسبت به </w:t>
+      </w:r>
+      <w:proofErr w:type="spellStart"/>
+      <w:r>
+        <w:rPr>
+          <w:rFonts w:hint="cs"/>
+          <w:rtl/>
+        </w:rPr>
+        <w:t>نویز</w:t>
+      </w:r>
+      <w:proofErr w:type="spellEnd"/>
+      <w:r>
+        <w:rPr>
+          <w:rFonts w:hint="cs"/>
+          <w:rtl/>
+        </w:rPr>
+        <w:t xml:space="preserve"> </w:t>
+      </w:r>
+      <w:proofErr w:type="spellStart"/>
+      <w:r>
+        <w:rPr>
+          <w:rFonts w:hint="cs"/>
+          <w:rtl/>
+        </w:rPr>
+        <w:t>مقاوم‌تر</w:t>
+      </w:r>
+      <w:proofErr w:type="spellEnd"/>
+      <w:r>
+        <w:rPr>
+          <w:rFonts w:hint="cs"/>
+          <w:rtl/>
+        </w:rPr>
+        <w:t xml:space="preserve"> بوده و در سطح </w:t>
+      </w:r>
+      <w:proofErr w:type="spellStart"/>
+      <w:r>
+        <w:rPr>
+          <w:rFonts w:hint="cs"/>
+          <w:rtl/>
+        </w:rPr>
+        <w:t>نویزهایی</w:t>
+      </w:r>
+      <w:proofErr w:type="spellEnd"/>
+      <w:r>
+        <w:rPr>
+          <w:rFonts w:hint="cs"/>
+          <w:rtl/>
+        </w:rPr>
+        <w:t xml:space="preserve"> که سیگنال دریافتی </w:t>
+      </w:r>
+      <w:proofErr w:type="spellStart"/>
+      <w:r>
+        <w:rPr>
+          <w:rFonts w:hint="cs"/>
+          <w:rtl/>
+        </w:rPr>
+        <w:t>بیت‌ریت‌های</w:t>
+      </w:r>
+      <w:proofErr w:type="spellEnd"/>
+      <w:r>
+        <w:rPr>
+          <w:rFonts w:hint="cs"/>
+          <w:rtl/>
+        </w:rPr>
+        <w:t xml:space="preserve"> بالاتر خراب </w:t>
+      </w:r>
+      <w:proofErr w:type="spellStart"/>
+      <w:r>
+        <w:rPr>
+          <w:rFonts w:hint="cs"/>
+          <w:rtl/>
+        </w:rPr>
+        <w:t>می‌شدند</w:t>
+      </w:r>
+      <w:proofErr w:type="spellEnd"/>
+      <w:r>
+        <w:rPr>
+          <w:rFonts w:hint="cs"/>
+          <w:rtl/>
+        </w:rPr>
+        <w:t xml:space="preserve">، </w:t>
+      </w:r>
+      <w:proofErr w:type="spellStart"/>
+      <w:r>
+        <w:rPr>
+          <w:rFonts w:hint="cs"/>
+          <w:rtl/>
+        </w:rPr>
+        <w:t>بیت‌ریت</w:t>
+      </w:r>
+      <w:proofErr w:type="spellEnd"/>
+      <w:r>
+        <w:rPr>
+          <w:rFonts w:hint="cs"/>
+          <w:rtl/>
+        </w:rPr>
+        <w:t xml:space="preserve"> 1 هن</w:t>
+      </w:r>
+      <w:r>
+        <w:rPr>
+          <w:rFonts w:hint="cs"/>
+          <w:rtl/>
+        </w:rPr>
+        <w:t xml:space="preserve">وز </w:t>
+      </w:r>
+      <w:r>
+        <w:rPr>
+          <w:rFonts w:hint="cs"/>
+          <w:rtl/>
+        </w:rPr>
+        <w:t>جواب</w:t>
+      </w:r>
+      <w:r>
+        <w:rPr>
+          <w:rFonts w:hint="cs"/>
+          <w:rtl/>
+        </w:rPr>
+        <w:t xml:space="preserve"> درستی</w:t>
+      </w:r>
+      <w:r>
+        <w:rPr>
+          <w:rFonts w:hint="cs"/>
+          <w:rtl/>
+        </w:rPr>
+        <w:t xml:space="preserve"> </w:t>
+      </w:r>
+      <w:proofErr w:type="spellStart"/>
+      <w:r>
+        <w:rPr>
+          <w:rFonts w:hint="cs"/>
+          <w:rtl/>
+        </w:rPr>
+        <w:t>می‌گرفت</w:t>
+      </w:r>
+      <w:r>
+        <w:rPr>
+          <w:rFonts w:hint="cs"/>
+          <w:rtl/>
+        </w:rPr>
+        <w:t>ه</w:t>
+      </w:r>
+      <w:proofErr w:type="spellEnd"/>
+      <w:r>
+        <w:rPr>
+          <w:rFonts w:hint="cs"/>
+          <w:rtl/>
+        </w:rPr>
+        <w:t>.</w:t>
+      </w:r>
+    </w:p>
+    <w:p>
+      <w:pPr>
         <w:pStyle w:val="Text"/>
         <w:rPr>
           <w:rFonts w:hint="cs"/>
@@ -14161,8 +14772,8 @@
       </w:r>
     </w:p>
     <w:sectPr>
-      <w:headerReference w:type="default" r:id="rId38"/>
-      <w:footerReference w:type="default" r:id="rId39"/>
+      <w:headerReference w:type="default" r:id="rId40"/>
+      <w:footerReference w:type="default" r:id="rId41"/>
       <w:footnotePr>
         <w:numRestart w:val="eachPage"/>
       </w:footnotePr>
@@ -14888,6 +15499,119 @@
     </w:lvl>
   </w:abstractNum>
   <w:abstractNum w:abstractNumId="4" w15:restartNumberingAfterBreak="0">
+    <w:nsid w:val="10D8549B"/>
+    <w:multiLevelType w:val="hybridMultilevel"/>
+    <w:tmpl w:val="EE5856FE"/>
+    <w:lvl w:ilvl="0" w:tplc="04090001">
+      <w:start w:val="1"/>
+      <w:numFmt w:val="bullet"/>
+      <w:lvlText w:val=""/>
+      <w:lvlJc w:val="left"/>
+      <w:pPr>
+        <w:ind w:left="720" w:hanging="360"/>
+      </w:pPr>
+      <w:rPr>
+        <w:rFonts w:ascii="Symbol" w:hAnsi="Symbol" w:hint="default"/>
+      </w:rPr>
+    </w:lvl>
+    <w:lvl w:ilvl="1" w:tplc="04090003" w:tentative="1">
+      <w:start w:val="1"/>
+      <w:numFmt w:val="bullet"/>
+      <w:lvlText w:val="o"/>
+      <w:lvlJc w:val="left"/>
+      <w:pPr>
+        <w:ind w:left="1440" w:hanging="360"/>
+      </w:pPr>
+      <w:rPr>
+        <w:rFonts w:ascii="Courier New" w:hAnsi="Courier New" w:cs="Courier New" w:hint="default"/>
+      </w:rPr>
+    </w:lvl>
+    <w:lvl w:ilvl="2" w:tplc="04090005" w:tentative="1">
+      <w:start w:val="1"/>
+      <w:numFmt w:val="bullet"/>
+      <w:lvlText w:val=""/>
+      <w:lvlJc w:val="left"/>
+      <w:pPr>
+        <w:ind w:left="2160" w:hanging="360"/>
+      </w:pPr>
+      <w:rPr>
+        <w:rFonts w:ascii="Wingdings" w:hAnsi="Wingdings" w:hint="default"/>
+      </w:rPr>
+    </w:lvl>
+    <w:lvl w:ilvl="3" w:tplc="04090001" w:tentative="1">
+      <w:start w:val="1"/>
+      <w:numFmt w:val="bullet"/>
+      <w:lvlText w:val=""/>
+      <w:lvlJc w:val="left"/>
+      <w:pPr>
+        <w:ind w:left="2880" w:hanging="360"/>
+      </w:pPr>
+      <w:rPr>
+        <w:rFonts w:ascii="Symbol" w:hAnsi="Symbol" w:hint="default"/>
+      </w:rPr>
+    </w:lvl>
+    <w:lvl w:ilvl="4" w:tplc="04090003" w:tentative="1">
+      <w:start w:val="1"/>
+      <w:numFmt w:val="bullet"/>
+      <w:lvlText w:val="o"/>
+      <w:lvlJc w:val="left"/>
+      <w:pPr>
+        <w:ind w:left="3600" w:hanging="360"/>
+      </w:pPr>
+      <w:rPr>
+        <w:rFonts w:ascii="Courier New" w:hAnsi="Courier New" w:cs="Courier New" w:hint="default"/>
+      </w:rPr>
+    </w:lvl>
+    <w:lvl w:ilvl="5" w:tplc="04090005" w:tentative="1">
+      <w:start w:val="1"/>
+      <w:numFmt w:val="bullet"/>
+      <w:lvlText w:val=""/>
+      <w:lvlJc w:val="left"/>
+      <w:pPr>
+        <w:ind w:left="4320" w:hanging="360"/>
+      </w:pPr>
+      <w:rPr>
+        <w:rFonts w:ascii="Wingdings" w:hAnsi="Wingdings" w:hint="default"/>
+      </w:rPr>
+    </w:lvl>
+    <w:lvl w:ilvl="6" w:tplc="04090001" w:tentative="1">
+      <w:start w:val="1"/>
+      <w:numFmt w:val="bullet"/>
+      <w:lvlText w:val=""/>
+      <w:lvlJc w:val="left"/>
+      <w:pPr>
+        <w:ind w:left="5040" w:hanging="360"/>
+      </w:pPr>
+      <w:rPr>
+        <w:rFonts w:ascii="Symbol" w:hAnsi="Symbol" w:hint="default"/>
+      </w:rPr>
+    </w:lvl>
+    <w:lvl w:ilvl="7" w:tplc="04090003" w:tentative="1">
+      <w:start w:val="1"/>
+      <w:numFmt w:val="bullet"/>
+      <w:lvlText w:val="o"/>
+      <w:lvlJc w:val="left"/>
+      <w:pPr>
+        <w:ind w:left="5760" w:hanging="360"/>
+      </w:pPr>
+      <w:rPr>
+        <w:rFonts w:ascii="Courier New" w:hAnsi="Courier New" w:cs="Courier New" w:hint="default"/>
+      </w:rPr>
+    </w:lvl>
+    <w:lvl w:ilvl="8" w:tplc="04090005" w:tentative="1">
+      <w:start w:val="1"/>
+      <w:numFmt w:val="bullet"/>
+      <w:lvlText w:val=""/>
+      <w:lvlJc w:val="left"/>
+      <w:pPr>
+        <w:ind w:left="6480" w:hanging="360"/>
+      </w:pPr>
+      <w:rPr>
+        <w:rFonts w:ascii="Wingdings" w:hAnsi="Wingdings" w:hint="default"/>
+      </w:rPr>
+    </w:lvl>
+  </w:abstractNum>
+  <w:abstractNum w:abstractNumId="5" w15:restartNumberingAfterBreak="0">
     <w:nsid w:val="11255D86"/>
     <w:multiLevelType w:val="hybridMultilevel"/>
     <w:tmpl w:val="2C7E5B22"/>
@@ -15000,7 +15724,7 @@
       </w:rPr>
     </w:lvl>
   </w:abstractNum>
-  <w:abstractNum w:abstractNumId="5" w15:restartNumberingAfterBreak="0">
+  <w:abstractNum w:abstractNumId="6" w15:restartNumberingAfterBreak="0">
     <w:nsid w:val="20C14837"/>
     <w:multiLevelType w:val="hybridMultilevel"/>
     <w:tmpl w:val="7002756E"/>
@@ -15086,7 +15810,7 @@
       </w:pPr>
     </w:lvl>
   </w:abstractNum>
-  <w:abstractNum w:abstractNumId="6" w15:restartNumberingAfterBreak="0">
+  <w:abstractNum w:abstractNumId="7" w15:restartNumberingAfterBreak="0">
     <w:nsid w:val="210909FF"/>
     <w:multiLevelType w:val="hybridMultilevel"/>
     <w:tmpl w:val="94C02D4E"/>
@@ -15175,7 +15899,7 @@
       </w:pPr>
     </w:lvl>
   </w:abstractNum>
-  <w:abstractNum w:abstractNumId="7" w15:restartNumberingAfterBreak="0">
+  <w:abstractNum w:abstractNumId="8" w15:restartNumberingAfterBreak="0">
     <w:nsid w:val="26A96D88"/>
     <w:multiLevelType w:val="hybridMultilevel"/>
     <w:tmpl w:val="9CB09DCE"/>
@@ -15261,7 +15985,7 @@
       </w:pPr>
     </w:lvl>
   </w:abstractNum>
-  <w:abstractNum w:abstractNumId="8" w15:restartNumberingAfterBreak="0">
+  <w:abstractNum w:abstractNumId="9" w15:restartNumberingAfterBreak="0">
     <w:nsid w:val="27A46A75"/>
     <w:multiLevelType w:val="hybridMultilevel"/>
     <w:tmpl w:val="B490AD34"/>
@@ -15347,7 +16071,7 @@
       </w:pPr>
     </w:lvl>
   </w:abstractNum>
-  <w:abstractNum w:abstractNumId="9" w15:restartNumberingAfterBreak="0">
+  <w:abstractNum w:abstractNumId="10" w15:restartNumberingAfterBreak="0">
     <w:nsid w:val="2DE3288B"/>
     <w:multiLevelType w:val="hybridMultilevel"/>
     <w:tmpl w:val="2C88CEAE"/>
@@ -15436,7 +16160,7 @@
       </w:pPr>
     </w:lvl>
   </w:abstractNum>
-  <w:abstractNum w:abstractNumId="10" w15:restartNumberingAfterBreak="0">
+  <w:abstractNum w:abstractNumId="11" w15:restartNumberingAfterBreak="0">
     <w:nsid w:val="2F3B1BA6"/>
     <w:multiLevelType w:val="hybridMultilevel"/>
     <w:tmpl w:val="3F4E166A"/>
@@ -15579,7 +16303,7 @@
       </w:pPr>
     </w:lvl>
   </w:abstractNum>
-  <w:abstractNum w:abstractNumId="11" w15:restartNumberingAfterBreak="0">
+  <w:abstractNum w:abstractNumId="12" w15:restartNumberingAfterBreak="0">
     <w:nsid w:val="3CE31234"/>
     <w:multiLevelType w:val="hybridMultilevel"/>
     <w:tmpl w:val="05DAC58E"/>
@@ -15692,7 +16416,7 @@
       </w:rPr>
     </w:lvl>
   </w:abstractNum>
-  <w:abstractNum w:abstractNumId="12" w15:restartNumberingAfterBreak="0">
+  <w:abstractNum w:abstractNumId="13" w15:restartNumberingAfterBreak="0">
     <w:nsid w:val="3EA625CD"/>
     <w:multiLevelType w:val="hybridMultilevel"/>
     <w:tmpl w:val="1B6A2FB4"/>
@@ -15805,7 +16529,7 @@
       </w:rPr>
     </w:lvl>
   </w:abstractNum>
-  <w:abstractNum w:abstractNumId="13" w15:restartNumberingAfterBreak="0">
+  <w:abstractNum w:abstractNumId="14" w15:restartNumberingAfterBreak="0">
     <w:nsid w:val="467D7FA8"/>
     <w:multiLevelType w:val="hybridMultilevel"/>
     <w:tmpl w:val="EECC9AE4"/>
@@ -15895,7 +16619,7 @@
       </w:pPr>
     </w:lvl>
   </w:abstractNum>
-  <w:abstractNum w:abstractNumId="14" w15:restartNumberingAfterBreak="0">
+  <w:abstractNum w:abstractNumId="15" w15:restartNumberingAfterBreak="0">
     <w:nsid w:val="561C2AE6"/>
     <w:multiLevelType w:val="hybridMultilevel"/>
     <w:tmpl w:val="D34C92CC"/>
@@ -16008,7 +16732,7 @@
       </w:rPr>
     </w:lvl>
   </w:abstractNum>
-  <w:abstractNum w:abstractNumId="15" w15:restartNumberingAfterBreak="0">
+  <w:abstractNum w:abstractNumId="16" w15:restartNumberingAfterBreak="0">
     <w:nsid w:val="5710546E"/>
     <w:multiLevelType w:val="hybridMultilevel"/>
     <w:tmpl w:val="FB32453E"/>
@@ -16121,7 +16845,7 @@
       </w:rPr>
     </w:lvl>
   </w:abstractNum>
-  <w:abstractNum w:abstractNumId="16" w15:restartNumberingAfterBreak="0">
+  <w:abstractNum w:abstractNumId="17" w15:restartNumberingAfterBreak="0">
     <w:nsid w:val="592A6744"/>
     <w:multiLevelType w:val="hybridMultilevel"/>
     <w:tmpl w:val="BD1C59E8"/>
@@ -16234,7 +16958,7 @@
       </w:rPr>
     </w:lvl>
   </w:abstractNum>
-  <w:abstractNum w:abstractNumId="17" w15:restartNumberingAfterBreak="0">
+  <w:abstractNum w:abstractNumId="18" w15:restartNumberingAfterBreak="0">
     <w:nsid w:val="62E771B8"/>
     <w:multiLevelType w:val="hybridMultilevel"/>
     <w:tmpl w:val="0CB00CE2"/>
@@ -16347,7 +17071,7 @@
       </w:rPr>
     </w:lvl>
   </w:abstractNum>
-  <w:abstractNum w:abstractNumId="18" w15:restartNumberingAfterBreak="0">
+  <w:abstractNum w:abstractNumId="19" w15:restartNumberingAfterBreak="0">
     <w:nsid w:val="631B4915"/>
     <w:multiLevelType w:val="hybridMultilevel"/>
     <w:tmpl w:val="B0AE9714"/>
@@ -16435,7 +17159,7 @@
       </w:pPr>
     </w:lvl>
   </w:abstractNum>
-  <w:abstractNum w:abstractNumId="19" w15:restartNumberingAfterBreak="0">
+  <w:abstractNum w:abstractNumId="20" w15:restartNumberingAfterBreak="0">
     <w:nsid w:val="66D82FC2"/>
     <w:multiLevelType w:val="hybridMultilevel"/>
     <w:tmpl w:val="7AB86EAE"/>
@@ -16548,7 +17272,7 @@
       </w:rPr>
     </w:lvl>
   </w:abstractNum>
-  <w:abstractNum w:abstractNumId="20" w15:restartNumberingAfterBreak="0">
+  <w:abstractNum w:abstractNumId="21" w15:restartNumberingAfterBreak="0">
     <w:nsid w:val="691F277F"/>
     <w:multiLevelType w:val="hybridMultilevel"/>
     <w:tmpl w:val="763E9A74"/>
@@ -16637,7 +17361,7 @@
       </w:pPr>
     </w:lvl>
   </w:abstractNum>
-  <w:abstractNum w:abstractNumId="21" w15:restartNumberingAfterBreak="0">
+  <w:abstractNum w:abstractNumId="22" w15:restartNumberingAfterBreak="0">
     <w:nsid w:val="6BD33A9D"/>
     <w:multiLevelType w:val="hybridMultilevel"/>
     <w:tmpl w:val="B54000BE"/>
@@ -16750,7 +17474,7 @@
       </w:rPr>
     </w:lvl>
   </w:abstractNum>
-  <w:abstractNum w:abstractNumId="22" w15:restartNumberingAfterBreak="0">
+  <w:abstractNum w:abstractNumId="23" w15:restartNumberingAfterBreak="0">
     <w:nsid w:val="75B90F2A"/>
     <w:multiLevelType w:val="hybridMultilevel"/>
     <w:tmpl w:val="FD6486F6"/>
@@ -16863,7 +17587,7 @@
       </w:rPr>
     </w:lvl>
   </w:abstractNum>
-  <w:abstractNum w:abstractNumId="23" w15:restartNumberingAfterBreak="0">
+  <w:abstractNum w:abstractNumId="24" w15:restartNumberingAfterBreak="0">
     <w:nsid w:val="7A5B4BD3"/>
     <w:multiLevelType w:val="hybridMultilevel"/>
     <w:tmpl w:val="9E0A8924"/>
@@ -16950,121 +17674,121 @@
     </w:lvl>
   </w:abstractNum>
   <w:num w:numId="1">
-    <w:abstractNumId w:val="23"/>
+    <w:abstractNumId w:val="24"/>
   </w:num>
   <w:num w:numId="2">
-    <w:abstractNumId w:val="13"/>
+    <w:abstractNumId w:val="14"/>
   </w:num>
   <w:num w:numId="3">
-    <w:abstractNumId w:val="13"/>
+    <w:abstractNumId w:val="14"/>
     <w:lvlOverride w:ilvl="0">
       <w:startOverride w:val="1"/>
     </w:lvlOverride>
   </w:num>
   <w:num w:numId="4">
-    <w:abstractNumId w:val="10"/>
+    <w:abstractNumId w:val="11"/>
   </w:num>
   <w:num w:numId="5">
-    <w:abstractNumId w:val="10"/>
+    <w:abstractNumId w:val="11"/>
     <w:lvlOverride w:ilvl="0">
       <w:startOverride w:val="1"/>
     </w:lvlOverride>
   </w:num>
   <w:num w:numId="6">
-    <w:abstractNumId w:val="10"/>
+    <w:abstractNumId w:val="11"/>
     <w:lvlOverride w:ilvl="0">
       <w:startOverride w:val="1"/>
     </w:lvlOverride>
   </w:num>
   <w:num w:numId="7">
-    <w:abstractNumId w:val="10"/>
+    <w:abstractNumId w:val="11"/>
     <w:lvlOverride w:ilvl="0">
       <w:startOverride w:val="1"/>
     </w:lvlOverride>
   </w:num>
   <w:num w:numId="8">
-    <w:abstractNumId w:val="10"/>
+    <w:abstractNumId w:val="11"/>
     <w:lvlOverride w:ilvl="0">
       <w:startOverride w:val="5"/>
     </w:lvlOverride>
   </w:num>
   <w:num w:numId="9">
-    <w:abstractNumId w:val="4"/>
+    <w:abstractNumId w:val="5"/>
   </w:num>
   <w:num w:numId="10">
-    <w:abstractNumId w:val="5"/>
+    <w:abstractNumId w:val="6"/>
   </w:num>
   <w:num w:numId="11">
-    <w:abstractNumId w:val="6"/>
+    <w:abstractNumId w:val="7"/>
   </w:num>
   <w:num w:numId="12">
-    <w:abstractNumId w:val="11"/>
+    <w:abstractNumId w:val="12"/>
   </w:num>
   <w:num w:numId="13">
     <w:abstractNumId w:val="0"/>
   </w:num>
   <w:num w:numId="14">
-    <w:abstractNumId w:val="16"/>
+    <w:abstractNumId w:val="17"/>
   </w:num>
   <w:num w:numId="15">
-    <w:abstractNumId w:val="7"/>
+    <w:abstractNumId w:val="8"/>
   </w:num>
   <w:num w:numId="16">
-    <w:abstractNumId w:val="15"/>
+    <w:abstractNumId w:val="16"/>
   </w:num>
   <w:num w:numId="17">
     <w:abstractNumId w:val="3"/>
   </w:num>
   <w:num w:numId="18">
-    <w:abstractNumId w:val="14"/>
+    <w:abstractNumId w:val="15"/>
   </w:num>
   <w:num w:numId="19">
+    <w:abstractNumId w:val="23"/>
+  </w:num>
+  <w:num w:numId="20">
+    <w:abstractNumId w:val="18"/>
+  </w:num>
+  <w:num w:numId="21">
     <w:abstractNumId w:val="22"/>
   </w:num>
-  <w:num w:numId="20">
-    <w:abstractNumId w:val="17"/>
-  </w:num>
-  <w:num w:numId="21">
-    <w:abstractNumId w:val="21"/>
-  </w:num>
   <w:num w:numId="22">
-    <w:abstractNumId w:val="10"/>
+    <w:abstractNumId w:val="11"/>
     <w:lvlOverride w:ilvl="0">
       <w:startOverride w:val="1"/>
     </w:lvlOverride>
   </w:num>
   <w:num w:numId="23">
-    <w:abstractNumId w:val="10"/>
+    <w:abstractNumId w:val="11"/>
     <w:lvlOverride w:ilvl="0">
       <w:startOverride w:val="1"/>
     </w:lvlOverride>
   </w:num>
   <w:num w:numId="24">
-    <w:abstractNumId w:val="12"/>
+    <w:abstractNumId w:val="13"/>
   </w:num>
   <w:num w:numId="25">
     <w:abstractNumId w:val="1"/>
   </w:num>
   <w:num w:numId="26">
-    <w:abstractNumId w:val="19"/>
+    <w:abstractNumId w:val="20"/>
   </w:num>
   <w:num w:numId="27">
-    <w:abstractNumId w:val="8"/>
+    <w:abstractNumId w:val="9"/>
   </w:num>
   <w:num w:numId="28">
-    <w:abstractNumId w:val="9"/>
+    <w:abstractNumId w:val="10"/>
   </w:num>
   <w:num w:numId="29">
-    <w:abstractNumId w:val="10"/>
+    <w:abstractNumId w:val="11"/>
     <w:lvlOverride w:ilvl="0">
       <w:startOverride w:val="1"/>
     </w:lvlOverride>
   </w:num>
   <w:num w:numId="30">
-    <w:abstractNumId w:val="20"/>
+    <w:abstractNumId w:val="21"/>
   </w:num>
   <w:num w:numId="31">
-    <w:abstractNumId w:val="18"/>
+    <w:abstractNumId w:val="19"/>
   </w:num>
   <w:num w:numId="32">
     <w:abstractNumId w:val="2"/>
@@ -17080,6 +17804,9 @@
     <w:lvlOverride w:ilvl="0">
       <w:startOverride w:val="1"/>
     </w:lvlOverride>
+  </w:num>
+  <w:num w:numId="35">
+    <w:abstractNumId w:val="4"/>
   </w:num>
 </w:numbering>
 </file>
@@ -17556,6 +18283,7 @@
   <w:style w:type="character" w:default="1" w:styleId="DefaultParagraphFont">
     <w:name w:val="Default Paragraph Font"/>
     <w:uiPriority w:val="1"/>
+    <w:semiHidden/>
     <w:unhideWhenUsed/>
   </w:style>
   <w:style w:type="table" w:default="1" w:styleId="TableNormal">

</xml_diff>

<commit_message>
Add CA3 noise_threshold function
</commit_message>
<xml_diff>
--- a/CA3/Report.docx
+++ b/CA3/Report.docx
@@ -10516,7 +10516,6 @@
       <w:pPr>
         <w:pStyle w:val="Text"/>
         <w:rPr>
-          <w:rFonts w:hint="cs"/>
           <w:rtl/>
         </w:rPr>
       </w:pPr>
@@ -11540,7 +11539,22 @@
                                 <w:rFonts w:ascii="Courier New" w:hAnsi="Courier New" w:cs="Courier New"/>
                                 <w:color w:val="383A42"/>
                               </w:rPr>
-                              <w:t xml:space="preserve"> + noise * </w:t>
+                              <w:t xml:space="preserve"> +</w:t>
+                            </w:r>
+                            <w:r>
+                              <w:rPr>
+                                <w:rFonts w:ascii="Courier New" w:hAnsi="Courier New" w:cs="Courier New"/>
+                                <w:color w:val="383A42"/>
+                              </w:rPr>
+                              <w:br/>
+                              <w:t xml:space="preserve">                         </w:t>
+                            </w:r>
+                            <w:r>
+                              <w:rPr>
+                                <w:rFonts w:ascii="Courier New" w:hAnsi="Courier New" w:cs="Courier New"/>
+                                <w:color w:val="383A42"/>
+                              </w:rPr>
+                              <w:t xml:space="preserve">noise * </w:t>
                             </w:r>
                             <w:proofErr w:type="spellStart"/>
                             <w:r>
@@ -12186,7 +12200,22 @@
                           <w:rFonts w:ascii="Courier New" w:hAnsi="Courier New" w:cs="Courier New"/>
                           <w:color w:val="383A42"/>
                         </w:rPr>
-                        <w:t xml:space="preserve"> + noise * </w:t>
+                        <w:t xml:space="preserve"> +</w:t>
+                      </w:r>
+                      <w:r>
+                        <w:rPr>
+                          <w:rFonts w:ascii="Courier New" w:hAnsi="Courier New" w:cs="Courier New"/>
+                          <w:color w:val="383A42"/>
+                        </w:rPr>
+                        <w:br/>
+                        <w:t xml:space="preserve">                         </w:t>
+                      </w:r>
+                      <w:r>
+                        <w:rPr>
+                          <w:rFonts w:ascii="Courier New" w:hAnsi="Courier New" w:cs="Courier New"/>
+                          <w:color w:val="383A42"/>
+                        </w:rPr>
+                        <w:t xml:space="preserve">noise * </w:t>
                       </w:r>
                       <w:proofErr w:type="spellStart"/>
                       <w:r>
@@ -12517,6 +12546,7 @@
       </w:pPr>
       <w:r>
         <w:rPr>
+          <w:noProof/>
           <w:rtl/>
         </w:rPr>
         <w:drawing>
@@ -14309,6 +14339,7 @@
       </w:pPr>
       <w:r>
         <w:rPr>
+          <w:noProof/>
           <w:rtl/>
         </w:rPr>
         <w:drawing>
@@ -14352,7 +14383,6 @@
       <w:pPr>
         <w:pStyle w:val="Text"/>
         <w:rPr>
-          <w:rFonts w:hint="cs"/>
           <w:rtl/>
         </w:rPr>
       </w:pPr>
@@ -14373,6 +14403,7 @@
       </w:pPr>
       <w:r>
         <w:rPr>
+          <w:noProof/>
           <w:rtl/>
         </w:rPr>
         <w:lastRenderedPageBreak/>
@@ -14417,7 +14448,6 @@
       <w:pPr>
         <w:pStyle w:val="Text"/>
         <w:rPr>
-          <w:rFonts w:hint="cs"/>
           <w:rtl/>
         </w:rPr>
       </w:pPr>
@@ -14498,7 +14528,6 @@
       <w:pPr>
         <w:pStyle w:val="Text"/>
         <w:rPr>
-          <w:rFonts w:hint="cs"/>
           <w:rtl/>
         </w:rPr>
       </w:pPr>
@@ -14700,10 +14729,6 @@
     <w:p>
       <w:pPr>
         <w:pStyle w:val="Text"/>
-        <w:rPr>
-          <w:rFonts w:hint="cs"/>
-          <w:rtl/>
-        </w:rPr>
       </w:pPr>
       <w:r>
         <w:rPr>
@@ -14766,14 +14791,2536 @@
       <w:r>
         <w:rPr>
           <w:rFonts w:hint="cs"/>
+          <w:rtl/>
+        </w:rPr>
+        <w:t>.</w:t>
+      </w:r>
+    </w:p>
+    <w:p>
+      <w:pPr>
+        <w:pStyle w:val="Heading2"/>
+        <w:rPr>
+          <w:rtl/>
+        </w:rPr>
+      </w:pPr>
+      <w:r>
+        <w:rPr>
+          <w:rFonts w:hint="cs"/>
+          <w:rtl/>
+        </w:rPr>
+        <w:t xml:space="preserve">آستانه مقاوم بودن به </w:t>
+      </w:r>
+      <w:proofErr w:type="spellStart"/>
+      <w:r>
+        <w:rPr>
+          <w:rFonts w:hint="cs"/>
+          <w:rtl/>
+        </w:rPr>
+        <w:t>نویز</w:t>
+      </w:r>
+      <w:proofErr w:type="spellEnd"/>
+    </w:p>
+    <w:p>
+      <w:pPr>
+        <w:pStyle w:val="Text"/>
+        <w:rPr>
+          <w:rtl/>
+        </w:rPr>
+      </w:pPr>
+      <w:r>
+        <w:rPr>
+          <w:rFonts w:hint="cs"/>
+          <w:rtl/>
+        </w:rPr>
+        <w:t xml:space="preserve">برای به دست آوردن آستانه </w:t>
+      </w:r>
+      <w:proofErr w:type="spellStart"/>
+      <w:r>
+        <w:rPr>
+          <w:rFonts w:hint="cs"/>
+          <w:rtl/>
+        </w:rPr>
+        <w:t>نویز</w:t>
+      </w:r>
+      <w:r>
+        <w:rPr>
+          <w:rFonts w:hint="cs"/>
+          <w:rtl/>
+        </w:rPr>
+        <w:t>ی</w:t>
+      </w:r>
+      <w:proofErr w:type="spellEnd"/>
+      <w:r>
+        <w:rPr>
+          <w:rFonts w:hint="cs"/>
+          <w:rtl/>
+        </w:rPr>
+        <w:t xml:space="preserve"> که </w:t>
+      </w:r>
+      <w:r>
+        <w:t>bitrate</w:t>
+      </w:r>
+      <w:r>
+        <w:rPr>
+          <w:rFonts w:hint="cs"/>
+          <w:rtl/>
+        </w:rPr>
+        <w:t xml:space="preserve">های مختلف به آن مقاوم </w:t>
+      </w:r>
+      <w:proofErr w:type="spellStart"/>
+      <w:r>
+        <w:rPr>
+          <w:rFonts w:hint="cs"/>
+          <w:rtl/>
+        </w:rPr>
+        <w:t>می‌مانند</w:t>
+      </w:r>
+      <w:proofErr w:type="spellEnd"/>
+      <w:r>
+        <w:rPr>
+          <w:rFonts w:hint="cs"/>
+          <w:rtl/>
+        </w:rPr>
+        <w:t xml:space="preserve">، یک تابع نوشته شد که مقدار </w:t>
+      </w:r>
+      <w:proofErr w:type="spellStart"/>
+      <w:r>
+        <w:rPr>
+          <w:rFonts w:hint="cs"/>
+          <w:rtl/>
+        </w:rPr>
+        <w:t>نویز</w:t>
+      </w:r>
+      <w:proofErr w:type="spellEnd"/>
+      <w:r>
+        <w:rPr>
+          <w:rFonts w:hint="cs"/>
+          <w:rtl/>
+        </w:rPr>
+        <w:t xml:space="preserve"> را با </w:t>
+      </w:r>
+      <w:proofErr w:type="spellStart"/>
+      <w:r>
+        <w:rPr>
+          <w:rFonts w:hint="cs"/>
+          <w:rtl/>
+        </w:rPr>
+        <w:t>قدم‌های</w:t>
+      </w:r>
+      <w:proofErr w:type="spellEnd"/>
+      <w:r>
+        <w:rPr>
+          <w:rFonts w:hint="cs"/>
+          <w:rtl/>
+        </w:rPr>
+        <w:t xml:space="preserve"> 0.02 افزایش داده و بررسی </w:t>
+      </w:r>
+      <w:proofErr w:type="spellStart"/>
+      <w:r>
+        <w:rPr>
+          <w:rFonts w:hint="cs"/>
+          <w:rtl/>
+        </w:rPr>
+        <w:t>می‌کند</w:t>
+      </w:r>
+      <w:proofErr w:type="spellEnd"/>
+      <w:r>
+        <w:rPr>
+          <w:rFonts w:hint="cs"/>
+          <w:rtl/>
+        </w:rPr>
+        <w:t xml:space="preserve"> که آیا با 100 بار ارسال یک پیام (که اینجا همان </w:t>
+      </w:r>
+      <w:r>
+        <w:rPr>
+          <w:rStyle w:val="CodeChar"/>
+        </w:rPr>
+        <w:t>signal</w:t>
+      </w:r>
+      <w:r>
+        <w:rPr>
+          <w:rFonts w:hint="cs"/>
+          <w:rtl/>
+        </w:rPr>
+        <w:t xml:space="preserve"> در نظر گرفته شده) همه را درست دریافت </w:t>
+      </w:r>
+      <w:proofErr w:type="spellStart"/>
+      <w:r>
+        <w:rPr>
+          <w:rFonts w:hint="cs"/>
+          <w:rtl/>
+        </w:rPr>
+        <w:t>می‌کند</w:t>
+      </w:r>
+      <w:proofErr w:type="spellEnd"/>
+      <w:r>
+        <w:rPr>
+          <w:rFonts w:hint="cs"/>
+          <w:rtl/>
+        </w:rPr>
+        <w:t xml:space="preserve"> یا خیر.</w:t>
+      </w:r>
+    </w:p>
+    <w:p>
+      <w:pPr>
+        <w:pStyle w:val="Text"/>
+      </w:pPr>
+      <w:r>
+        <w:rPr>
+          <w:rFonts w:hint="cs"/>
+          <w:noProof/>
+          <w:rtl/>
+          <w:lang w:val="fa-IR"/>
+        </w:rPr>
+        <mc:AlternateContent>
+          <mc:Choice Requires="wps">
+            <w:drawing>
+              <wp:inline distT="0" distB="0" distL="0" distR="0" wp14:anchorId="61946737" wp14:editId="490864CE">
+                <wp:extent cx="5731510" cy="3576638"/>
+                <wp:effectExtent l="0" t="0" r="0" b="5080"/>
+                <wp:docPr id="24" name="Text Box 24"/>
+                <wp:cNvGraphicFramePr/>
+                <a:graphic xmlns:a="http://schemas.openxmlformats.org/drawingml/2006/main">
+                  <a:graphicData uri="http://schemas.microsoft.com/office/word/2010/wordprocessingShape">
+                    <wps:wsp>
+                      <wps:cNvSpPr txBox="1"/>
+                      <wps:spPr>
+                        <a:xfrm>
+                          <a:off x="0" y="0"/>
+                          <a:ext cx="5731510" cy="3576638"/>
+                        </a:xfrm>
+                        <a:prstGeom prst="rect">
+                          <a:avLst/>
+                        </a:prstGeom>
+                        <a:noFill/>
+                        <a:ln w="6350">
+                          <a:noFill/>
+                        </a:ln>
+                      </wps:spPr>
+                      <wps:txbx>
+                        <w:txbxContent>
+                          <w:p>
+                            <w:pPr>
+                              <w:shd w:val="clear" w:color="auto" w:fill="FAFAFA"/>
+                            </w:pPr>
+                            <w:r>
+                              <w:rPr>
+                                <w:rFonts w:ascii="Courier New" w:hAnsi="Courier New" w:cs="Courier New"/>
+                                <w:color w:val="A626A4"/>
+                              </w:rPr>
+                              <w:t>function</w:t>
+                            </w:r>
+                            <w:r>
+                              <w:rPr>
+                                <w:rFonts w:ascii="Courier New" w:hAnsi="Courier New" w:cs="Courier New"/>
+                                <w:color w:val="383A42"/>
+                              </w:rPr>
+                              <w:t xml:space="preserve"> </w:t>
+                            </w:r>
+                            <w:proofErr w:type="spellStart"/>
+                            <w:r>
+                              <w:rPr>
+                                <w:rFonts w:ascii="Courier New" w:hAnsi="Courier New" w:cs="Courier New"/>
+                                <w:color w:val="4078F2"/>
+                              </w:rPr>
+                              <w:t>thold</w:t>
+                            </w:r>
+                            <w:proofErr w:type="spellEnd"/>
+                            <w:r>
+                              <w:rPr>
+                                <w:rFonts w:ascii="Courier New" w:hAnsi="Courier New" w:cs="Courier New"/>
+                                <w:color w:val="383A42"/>
+                              </w:rPr>
+                              <w:t xml:space="preserve"> = </w:t>
+                            </w:r>
+                            <w:proofErr w:type="spellStart"/>
+                            <w:r>
+                              <w:rPr>
+                                <w:rFonts w:ascii="Courier New" w:hAnsi="Courier New" w:cs="Courier New"/>
+                                <w:color w:val="4078F2"/>
+                              </w:rPr>
+                              <w:t>noise_threshold</w:t>
+                            </w:r>
+                            <w:proofErr w:type="spellEnd"/>
+                            <w:r>
+                              <w:rPr>
+                                <w:rFonts w:ascii="Courier New" w:hAnsi="Courier New" w:cs="Courier New"/>
+                                <w:color w:val="383A42"/>
+                              </w:rPr>
+                              <w:t xml:space="preserve">(str, bitrate, </w:t>
+                            </w:r>
+                            <w:proofErr w:type="spellStart"/>
+                            <w:r>
+                              <w:rPr>
+                                <w:rFonts w:ascii="Courier New" w:hAnsi="Courier New" w:cs="Courier New"/>
+                                <w:color w:val="383A42"/>
+                              </w:rPr>
+                              <w:t>mapset</w:t>
+                            </w:r>
+                            <w:proofErr w:type="spellEnd"/>
+                            <w:r>
+                              <w:rPr>
+                                <w:rFonts w:ascii="Courier New" w:hAnsi="Courier New" w:cs="Courier New"/>
+                                <w:color w:val="383A42"/>
+                              </w:rPr>
+                              <w:t>)</w:t>
+                            </w:r>
+                            <w:r>
+                              <w:rPr>
+                                <w:rFonts w:ascii="Courier New" w:hAnsi="Courier New" w:cs="Courier New"/>
+                                <w:color w:val="383A42"/>
+                              </w:rPr>
+                              <w:br/>
+                              <w:t xml:space="preserve">    </w:t>
+                            </w:r>
+                            <w:proofErr w:type="spellStart"/>
+                            <w:r>
+                              <w:rPr>
+                                <w:rFonts w:ascii="Courier New" w:hAnsi="Courier New" w:cs="Courier New"/>
+                                <w:color w:val="383A42"/>
+                              </w:rPr>
+                              <w:t>bin_send</w:t>
+                            </w:r>
+                            <w:proofErr w:type="spellEnd"/>
+                            <w:r>
+                              <w:rPr>
+                                <w:rFonts w:ascii="Courier New" w:hAnsi="Courier New" w:cs="Courier New"/>
+                                <w:color w:val="383A42"/>
+                              </w:rPr>
+                              <w:t xml:space="preserve"> = str2bin(str, </w:t>
+                            </w:r>
+                            <w:proofErr w:type="spellStart"/>
+                            <w:r>
+                              <w:rPr>
+                                <w:rFonts w:ascii="Courier New" w:hAnsi="Courier New" w:cs="Courier New"/>
+                                <w:color w:val="383A42"/>
+                              </w:rPr>
+                              <w:t>mapset</w:t>
+                            </w:r>
+                            <w:proofErr w:type="spellEnd"/>
+                            <w:r>
+                              <w:rPr>
+                                <w:rFonts w:ascii="Courier New" w:hAnsi="Courier New" w:cs="Courier New"/>
+                                <w:color w:val="383A42"/>
+                              </w:rPr>
+                              <w:t>);</w:t>
+                            </w:r>
+                            <w:r>
+                              <w:rPr>
+                                <w:rFonts w:ascii="Courier New" w:hAnsi="Courier New" w:cs="Courier New"/>
+                                <w:color w:val="383A42"/>
+                              </w:rPr>
+                              <w:br/>
+                              <w:t xml:space="preserve">    </w:t>
+                            </w:r>
+                            <w:proofErr w:type="spellStart"/>
+                            <w:r>
+                              <w:rPr>
+                                <w:rFonts w:ascii="Courier New" w:hAnsi="Courier New" w:cs="Courier New"/>
+                                <w:color w:val="383A42"/>
+                              </w:rPr>
+                              <w:t>signal_send</w:t>
+                            </w:r>
+                            <w:proofErr w:type="spellEnd"/>
+                            <w:r>
+                              <w:rPr>
+                                <w:rFonts w:ascii="Courier New" w:hAnsi="Courier New" w:cs="Courier New"/>
+                                <w:color w:val="383A42"/>
+                              </w:rPr>
+                              <w:t xml:space="preserve"> = </w:t>
+                            </w:r>
+                            <w:proofErr w:type="spellStart"/>
+                            <w:r>
+                              <w:rPr>
+                                <w:rFonts w:ascii="Courier New" w:hAnsi="Courier New" w:cs="Courier New"/>
+                                <w:color w:val="383A42"/>
+                              </w:rPr>
+                              <w:t>coding_amp</w:t>
+                            </w:r>
+                            <w:proofErr w:type="spellEnd"/>
+                            <w:r>
+                              <w:rPr>
+                                <w:rFonts w:ascii="Courier New" w:hAnsi="Courier New" w:cs="Courier New"/>
+                                <w:color w:val="383A42"/>
+                              </w:rPr>
+                              <w:t>(</w:t>
+                            </w:r>
+                            <w:proofErr w:type="spellStart"/>
+                            <w:r>
+                              <w:rPr>
+                                <w:rFonts w:ascii="Courier New" w:hAnsi="Courier New" w:cs="Courier New"/>
+                                <w:color w:val="383A42"/>
+                              </w:rPr>
+                              <w:t>bin_send</w:t>
+                            </w:r>
+                            <w:proofErr w:type="spellEnd"/>
+                            <w:r>
+                              <w:rPr>
+                                <w:rFonts w:ascii="Courier New" w:hAnsi="Courier New" w:cs="Courier New"/>
+                                <w:color w:val="383A42"/>
+                              </w:rPr>
+                              <w:t>, bitrate);</w:t>
+                            </w:r>
+                            <w:r>
+                              <w:rPr>
+                                <w:rFonts w:ascii="Courier New" w:hAnsi="Courier New" w:cs="Courier New"/>
+                                <w:color w:val="383A42"/>
+                              </w:rPr>
+                              <w:br/>
+                            </w:r>
+                            <w:r>
+                              <w:rPr>
+                                <w:rFonts w:ascii="Courier New" w:hAnsi="Courier New" w:cs="Courier New"/>
+                                <w:color w:val="383A42"/>
+                              </w:rPr>
+                              <w:br/>
+                              <w:t xml:space="preserve">    </w:t>
+                            </w:r>
+                            <w:proofErr w:type="spellStart"/>
+                            <w:r>
+                              <w:rPr>
+                                <w:rFonts w:ascii="Courier New" w:hAnsi="Courier New" w:cs="Courier New"/>
+                                <w:color w:val="383A42"/>
+                              </w:rPr>
+                              <w:t>thold</w:t>
+                            </w:r>
+                            <w:proofErr w:type="spellEnd"/>
+                            <w:r>
+                              <w:rPr>
+                                <w:rFonts w:ascii="Courier New" w:hAnsi="Courier New" w:cs="Courier New"/>
+                                <w:color w:val="383A42"/>
+                              </w:rPr>
+                              <w:t xml:space="preserve"> = </w:t>
+                            </w:r>
+                            <w:r>
+                              <w:rPr>
+                                <w:rFonts w:ascii="Courier New" w:hAnsi="Courier New" w:cs="Courier New"/>
+                                <w:color w:val="986801"/>
+                              </w:rPr>
+                              <w:t>2</w:t>
+                            </w:r>
+                            <w:r>
+                              <w:rPr>
+                                <w:rFonts w:ascii="Courier New" w:hAnsi="Courier New" w:cs="Courier New"/>
+                                <w:color w:val="383A42"/>
+                              </w:rPr>
+                              <w:t>;</w:t>
+                            </w:r>
+                            <w:r>
+                              <w:rPr>
+                                <w:rFonts w:ascii="Courier New" w:hAnsi="Courier New" w:cs="Courier New"/>
+                                <w:color w:val="383A42"/>
+                              </w:rPr>
+                              <w:br/>
+                              <w:t xml:space="preserve">    </w:t>
+                            </w:r>
+                            <w:proofErr w:type="spellStart"/>
+                            <w:r>
+                              <w:rPr>
+                                <w:rFonts w:ascii="Courier New" w:hAnsi="Courier New" w:cs="Courier New"/>
+                                <w:color w:val="383A42"/>
+                              </w:rPr>
+                              <w:t>nStep</w:t>
+                            </w:r>
+                            <w:proofErr w:type="spellEnd"/>
+                            <w:r>
+                              <w:rPr>
+                                <w:rFonts w:ascii="Courier New" w:hAnsi="Courier New" w:cs="Courier New"/>
+                                <w:color w:val="383A42"/>
+                              </w:rPr>
+                              <w:t xml:space="preserve"> = </w:t>
+                            </w:r>
+                            <w:r>
+                              <w:rPr>
+                                <w:rFonts w:ascii="Courier New" w:hAnsi="Courier New" w:cs="Courier New"/>
+                                <w:color w:val="986801"/>
+                              </w:rPr>
+                              <w:t>0.02</w:t>
+                            </w:r>
+                            <w:r>
+                              <w:rPr>
+                                <w:rFonts w:ascii="Courier New" w:hAnsi="Courier New" w:cs="Courier New"/>
+                                <w:color w:val="383A42"/>
+                              </w:rPr>
+                              <w:t>;</w:t>
+                            </w:r>
+                            <w:r>
+                              <w:rPr>
+                                <w:rFonts w:ascii="Courier New" w:hAnsi="Courier New" w:cs="Courier New"/>
+                                <w:color w:val="383A42"/>
+                              </w:rPr>
+                              <w:br/>
+                            </w:r>
+                            <w:r>
+                              <w:rPr>
+                                <w:rFonts w:ascii="Courier New" w:hAnsi="Courier New" w:cs="Courier New"/>
+                                <w:color w:val="383A42"/>
+                              </w:rPr>
+                              <w:br/>
+                              <w:t xml:space="preserve">    </w:t>
+                            </w:r>
+                            <w:r>
+                              <w:rPr>
+                                <w:rFonts w:ascii="Courier New" w:hAnsi="Courier New" w:cs="Courier New"/>
+                                <w:color w:val="A626A4"/>
+                              </w:rPr>
+                              <w:t>for</w:t>
+                            </w:r>
+                            <w:r>
+                              <w:rPr>
+                                <w:rFonts w:ascii="Courier New" w:hAnsi="Courier New" w:cs="Courier New"/>
+                                <w:color w:val="383A42"/>
+                              </w:rPr>
+                              <w:t xml:space="preserve"> noise = nStep:nStep:</w:t>
+                            </w:r>
+                            <w:r>
+                              <w:rPr>
+                                <w:rFonts w:ascii="Courier New" w:hAnsi="Courier New" w:cs="Courier New"/>
+                                <w:color w:val="986801"/>
+                              </w:rPr>
+                              <w:t>2</w:t>
+                            </w:r>
+                            <w:r>
+                              <w:rPr>
+                                <w:rFonts w:ascii="Courier New" w:hAnsi="Courier New" w:cs="Courier New"/>
+                                <w:color w:val="383A42"/>
+                              </w:rPr>
+                              <w:br/>
+                              <w:t xml:space="preserve">        </w:t>
+                            </w:r>
+                            <w:r>
+                              <w:rPr>
+                                <w:rFonts w:ascii="Courier New" w:hAnsi="Courier New" w:cs="Courier New"/>
+                                <w:color w:val="A626A4"/>
+                              </w:rPr>
+                              <w:t>for</w:t>
+                            </w:r>
+                            <w:r>
+                              <w:rPr>
+                                <w:rFonts w:ascii="Courier New" w:hAnsi="Courier New" w:cs="Courier New"/>
+                                <w:color w:val="383A42"/>
+                              </w:rPr>
+                              <w:t xml:space="preserve"> </w:t>
+                            </w:r>
+                            <w:proofErr w:type="spellStart"/>
+                            <w:r>
+                              <w:rPr>
+                                <w:rFonts w:ascii="Courier New" w:hAnsi="Courier New" w:cs="Courier New"/>
+                                <w:color w:val="C18401"/>
+                              </w:rPr>
+                              <w:t>i</w:t>
+                            </w:r>
+                            <w:proofErr w:type="spellEnd"/>
+                            <w:r>
+                              <w:rPr>
+                                <w:rFonts w:ascii="Courier New" w:hAnsi="Courier New" w:cs="Courier New"/>
+                                <w:color w:val="383A42"/>
+                              </w:rPr>
+                              <w:t xml:space="preserve"> = </w:t>
+                            </w:r>
+                            <w:r>
+                              <w:rPr>
+                                <w:rFonts w:ascii="Courier New" w:hAnsi="Courier New" w:cs="Courier New"/>
+                                <w:color w:val="986801"/>
+                              </w:rPr>
+                              <w:t>1</w:t>
+                            </w:r>
+                            <w:r>
+                              <w:rPr>
+                                <w:rFonts w:ascii="Courier New" w:hAnsi="Courier New" w:cs="Courier New"/>
+                                <w:color w:val="383A42"/>
+                              </w:rPr>
+                              <w:t>:</w:t>
+                            </w:r>
+                            <w:r>
+                              <w:rPr>
+                                <w:rFonts w:ascii="Courier New" w:hAnsi="Courier New" w:cs="Courier New"/>
+                                <w:color w:val="986801"/>
+                              </w:rPr>
+                              <w:t>100</w:t>
+                            </w:r>
+                            <w:r>
+                              <w:rPr>
+                                <w:rFonts w:ascii="Courier New" w:hAnsi="Courier New" w:cs="Courier New"/>
+                                <w:color w:val="383A42"/>
+                              </w:rPr>
+                              <w:br/>
+                              <w:t xml:space="preserve">            </w:t>
+                            </w:r>
+                            <w:proofErr w:type="spellStart"/>
+                            <w:r>
+                              <w:rPr>
+                                <w:rFonts w:ascii="Courier New" w:hAnsi="Courier New" w:cs="Courier New"/>
+                                <w:color w:val="383A42"/>
+                              </w:rPr>
+                              <w:t>signal_receive</w:t>
+                            </w:r>
+                            <w:proofErr w:type="spellEnd"/>
+                            <w:r>
+                              <w:rPr>
+                                <w:rFonts w:ascii="Courier New" w:hAnsi="Courier New" w:cs="Courier New"/>
+                                <w:color w:val="383A42"/>
+                              </w:rPr>
+                              <w:t xml:space="preserve"> = </w:t>
+                            </w:r>
+                            <w:proofErr w:type="spellStart"/>
+                            <w:r>
+                              <w:rPr>
+                                <w:rFonts w:ascii="Courier New" w:hAnsi="Courier New" w:cs="Courier New"/>
+                                <w:color w:val="383A42"/>
+                              </w:rPr>
+                              <w:t>signal_send</w:t>
+                            </w:r>
+                            <w:proofErr w:type="spellEnd"/>
+                            <w:r>
+                              <w:rPr>
+                                <w:rFonts w:ascii="Courier New" w:hAnsi="Courier New" w:cs="Courier New"/>
+                                <w:color w:val="383A42"/>
+                              </w:rPr>
+                              <w:t xml:space="preserve"> +</w:t>
+                            </w:r>
+                            <w:r>
+                              <w:rPr>
+                                <w:rFonts w:ascii="Courier New" w:hAnsi="Courier New" w:cs="Courier New"/>
+                                <w:color w:val="383A42"/>
+                              </w:rPr>
+                              <w:br/>
+                              <w:t xml:space="preserve">                             noise * </w:t>
+                            </w:r>
+                            <w:proofErr w:type="spellStart"/>
+                            <w:r>
+                              <w:rPr>
+                                <w:rFonts w:ascii="Courier New" w:hAnsi="Courier New" w:cs="Courier New"/>
+                                <w:color w:val="C18401"/>
+                              </w:rPr>
+                              <w:t>randn</w:t>
+                            </w:r>
+                            <w:proofErr w:type="spellEnd"/>
+                            <w:r>
+                              <w:rPr>
+                                <w:rFonts w:ascii="Courier New" w:hAnsi="Courier New" w:cs="Courier New"/>
+                                <w:color w:val="383A42"/>
+                              </w:rPr>
+                              <w:t>(</w:t>
+                            </w:r>
+                            <w:r>
+                              <w:rPr>
+                                <w:rFonts w:ascii="Courier New" w:hAnsi="Courier New" w:cs="Courier New"/>
+                                <w:color w:val="C18401"/>
+                              </w:rPr>
+                              <w:t>size</w:t>
+                            </w:r>
+                            <w:r>
+                              <w:rPr>
+                                <w:rFonts w:ascii="Courier New" w:hAnsi="Courier New" w:cs="Courier New"/>
+                                <w:color w:val="383A42"/>
+                              </w:rPr>
+                              <w:t>(</w:t>
+                            </w:r>
+                            <w:proofErr w:type="spellStart"/>
+                            <w:r>
+                              <w:rPr>
+                                <w:rFonts w:ascii="Courier New" w:hAnsi="Courier New" w:cs="Courier New"/>
+                                <w:color w:val="383A42"/>
+                              </w:rPr>
+                              <w:t>signal_send</w:t>
+                            </w:r>
+                            <w:proofErr w:type="spellEnd"/>
+                            <w:r>
+                              <w:rPr>
+                                <w:rFonts w:ascii="Courier New" w:hAnsi="Courier New" w:cs="Courier New"/>
+                                <w:color w:val="383A42"/>
+                              </w:rPr>
+                              <w:t>));</w:t>
+                            </w:r>
+                            <w:r>
+                              <w:rPr>
+                                <w:rFonts w:ascii="Courier New" w:hAnsi="Courier New" w:cs="Courier New"/>
+                                <w:color w:val="383A42"/>
+                              </w:rPr>
+                              <w:br/>
+                              <w:t xml:space="preserve">            </w:t>
+                            </w:r>
+                            <w:proofErr w:type="spellStart"/>
+                            <w:r>
+                              <w:rPr>
+                                <w:rFonts w:ascii="Courier New" w:hAnsi="Courier New" w:cs="Courier New"/>
+                                <w:color w:val="383A42"/>
+                              </w:rPr>
+                              <w:t>bin_receive</w:t>
+                            </w:r>
+                            <w:proofErr w:type="spellEnd"/>
+                            <w:r>
+                              <w:rPr>
+                                <w:rFonts w:ascii="Courier New" w:hAnsi="Courier New" w:cs="Courier New"/>
+                                <w:color w:val="383A42"/>
+                              </w:rPr>
+                              <w:t xml:space="preserve"> = </w:t>
+                            </w:r>
+                            <w:proofErr w:type="spellStart"/>
+                            <w:r>
+                              <w:rPr>
+                                <w:rFonts w:ascii="Courier New" w:hAnsi="Courier New" w:cs="Courier New"/>
+                                <w:color w:val="383A42"/>
+                              </w:rPr>
+                              <w:t>decoding_amp</w:t>
+                            </w:r>
+                            <w:proofErr w:type="spellEnd"/>
+                            <w:r>
+                              <w:rPr>
+                                <w:rFonts w:ascii="Courier New" w:hAnsi="Courier New" w:cs="Courier New"/>
+                                <w:color w:val="383A42"/>
+                              </w:rPr>
+                              <w:t>(</w:t>
+                            </w:r>
+                            <w:proofErr w:type="spellStart"/>
+                            <w:r>
+                              <w:rPr>
+                                <w:rFonts w:ascii="Courier New" w:hAnsi="Courier New" w:cs="Courier New"/>
+                                <w:color w:val="383A42"/>
+                              </w:rPr>
+                              <w:t>signal_receive</w:t>
+                            </w:r>
+                            <w:proofErr w:type="spellEnd"/>
+                            <w:r>
+                              <w:rPr>
+                                <w:rFonts w:ascii="Courier New" w:hAnsi="Courier New" w:cs="Courier New"/>
+                                <w:color w:val="383A42"/>
+                              </w:rPr>
+                              <w:t>, bitrate);</w:t>
+                            </w:r>
+                            <w:r>
+                              <w:rPr>
+                                <w:rFonts w:ascii="Courier New" w:hAnsi="Courier New" w:cs="Courier New"/>
+                                <w:color w:val="383A42"/>
+                              </w:rPr>
+                              <w:br/>
+                              <w:t xml:space="preserve">            </w:t>
+                            </w:r>
+                            <w:proofErr w:type="spellStart"/>
+                            <w:r>
+                              <w:rPr>
+                                <w:rFonts w:ascii="Courier New" w:hAnsi="Courier New" w:cs="Courier New"/>
+                                <w:color w:val="383A42"/>
+                              </w:rPr>
+                              <w:t>str_receive</w:t>
+                            </w:r>
+                            <w:proofErr w:type="spellEnd"/>
+                            <w:r>
+                              <w:rPr>
+                                <w:rFonts w:ascii="Courier New" w:hAnsi="Courier New" w:cs="Courier New"/>
+                                <w:color w:val="383A42"/>
+                              </w:rPr>
+                              <w:t xml:space="preserve"> = bin2str(</w:t>
+                            </w:r>
+                            <w:proofErr w:type="spellStart"/>
+                            <w:r>
+                              <w:rPr>
+                                <w:rFonts w:ascii="Courier New" w:hAnsi="Courier New" w:cs="Courier New"/>
+                                <w:color w:val="383A42"/>
+                              </w:rPr>
+                              <w:t>bin_receive</w:t>
+                            </w:r>
+                            <w:proofErr w:type="spellEnd"/>
+                            <w:r>
+                              <w:rPr>
+                                <w:rFonts w:ascii="Courier New" w:hAnsi="Courier New" w:cs="Courier New"/>
+                                <w:color w:val="383A42"/>
+                              </w:rPr>
+                              <w:t xml:space="preserve">, </w:t>
+                            </w:r>
+                            <w:proofErr w:type="spellStart"/>
+                            <w:r>
+                              <w:rPr>
+                                <w:rFonts w:ascii="Courier New" w:hAnsi="Courier New" w:cs="Courier New"/>
+                                <w:color w:val="383A42"/>
+                              </w:rPr>
+                              <w:t>mapset</w:t>
+                            </w:r>
+                            <w:proofErr w:type="spellEnd"/>
+                            <w:r>
+                              <w:rPr>
+                                <w:rFonts w:ascii="Courier New" w:hAnsi="Courier New" w:cs="Courier New"/>
+                                <w:color w:val="383A42"/>
+                              </w:rPr>
+                              <w:t>);</w:t>
+                            </w:r>
+                            <w:r>
+                              <w:rPr>
+                                <w:rFonts w:ascii="Courier New" w:hAnsi="Courier New" w:cs="Courier New"/>
+                                <w:color w:val="383A42"/>
+                              </w:rPr>
+                              <w:br/>
+                              <w:t xml:space="preserve">            </w:t>
+                            </w:r>
+                            <w:r>
+                              <w:rPr>
+                                <w:rFonts w:ascii="Courier New" w:hAnsi="Courier New" w:cs="Courier New"/>
+                                <w:color w:val="A626A4"/>
+                              </w:rPr>
+                              <w:t>if</w:t>
+                            </w:r>
+                            <w:r>
+                              <w:rPr>
+                                <w:rFonts w:ascii="Courier New" w:hAnsi="Courier New" w:cs="Courier New"/>
+                                <w:color w:val="383A42"/>
+                              </w:rPr>
+                              <w:t xml:space="preserve"> ~</w:t>
+                            </w:r>
+                            <w:proofErr w:type="spellStart"/>
+                            <w:r>
+                              <w:rPr>
+                                <w:rFonts w:ascii="Courier New" w:hAnsi="Courier New" w:cs="Courier New"/>
+                                <w:color w:val="383A42"/>
+                              </w:rPr>
+                              <w:t>strcmp</w:t>
+                            </w:r>
+                            <w:proofErr w:type="spellEnd"/>
+                            <w:r>
+                              <w:rPr>
+                                <w:rFonts w:ascii="Courier New" w:hAnsi="Courier New" w:cs="Courier New"/>
+                                <w:color w:val="383A42"/>
+                              </w:rPr>
+                              <w:t xml:space="preserve">(str, </w:t>
+                            </w:r>
+                            <w:proofErr w:type="spellStart"/>
+                            <w:r>
+                              <w:rPr>
+                                <w:rFonts w:ascii="Courier New" w:hAnsi="Courier New" w:cs="Courier New"/>
+                                <w:color w:val="383A42"/>
+                              </w:rPr>
+                              <w:t>str_receive</w:t>
+                            </w:r>
+                            <w:proofErr w:type="spellEnd"/>
+                            <w:r>
+                              <w:rPr>
+                                <w:rFonts w:ascii="Courier New" w:hAnsi="Courier New" w:cs="Courier New"/>
+                                <w:color w:val="383A42"/>
+                              </w:rPr>
+                              <w:t>)</w:t>
+                            </w:r>
+                            <w:r>
+                              <w:rPr>
+                                <w:rFonts w:ascii="Courier New" w:hAnsi="Courier New" w:cs="Courier New"/>
+                                <w:color w:val="383A42"/>
+                              </w:rPr>
+                              <w:br/>
+                              <w:t xml:space="preserve">                </w:t>
+                            </w:r>
+                            <w:proofErr w:type="spellStart"/>
+                            <w:r>
+                              <w:rPr>
+                                <w:rFonts w:ascii="Courier New" w:hAnsi="Courier New" w:cs="Courier New"/>
+                                <w:color w:val="383A42"/>
+                              </w:rPr>
+                              <w:t>thold</w:t>
+                            </w:r>
+                            <w:proofErr w:type="spellEnd"/>
+                            <w:r>
+                              <w:rPr>
+                                <w:rFonts w:ascii="Courier New" w:hAnsi="Courier New" w:cs="Courier New"/>
+                                <w:color w:val="383A42"/>
+                              </w:rPr>
+                              <w:t xml:space="preserve"> = noise - </w:t>
+                            </w:r>
+                            <w:proofErr w:type="spellStart"/>
+                            <w:r>
+                              <w:rPr>
+                                <w:rFonts w:ascii="Courier New" w:hAnsi="Courier New" w:cs="Courier New"/>
+                                <w:color w:val="383A42"/>
+                              </w:rPr>
+                              <w:t>nStep</w:t>
+                            </w:r>
+                            <w:proofErr w:type="spellEnd"/>
+                            <w:r>
+                              <w:rPr>
+                                <w:rFonts w:ascii="Courier New" w:hAnsi="Courier New" w:cs="Courier New"/>
+                                <w:color w:val="383A42"/>
+                              </w:rPr>
+                              <w:t>;</w:t>
+                            </w:r>
+                            <w:r>
+                              <w:rPr>
+                                <w:rFonts w:ascii="Courier New" w:hAnsi="Courier New" w:cs="Courier New"/>
+                                <w:color w:val="383A42"/>
+                              </w:rPr>
+                              <w:br/>
+                              <w:t xml:space="preserve">                </w:t>
+                            </w:r>
+                            <w:r>
+                              <w:rPr>
+                                <w:rFonts w:ascii="Courier New" w:hAnsi="Courier New" w:cs="Courier New"/>
+                                <w:color w:val="A626A4"/>
+                              </w:rPr>
+                              <w:t>return</w:t>
+                            </w:r>
+                            <w:r>
+                              <w:rPr>
+                                <w:rFonts w:ascii="Courier New" w:hAnsi="Courier New" w:cs="Courier New"/>
+                                <w:color w:val="383A42"/>
+                              </w:rPr>
+                              <w:br/>
+                              <w:t xml:space="preserve">            </w:t>
+                            </w:r>
+                            <w:r>
+                              <w:rPr>
+                                <w:rFonts w:ascii="Courier New" w:hAnsi="Courier New" w:cs="Courier New"/>
+                                <w:color w:val="A626A4"/>
+                              </w:rPr>
+                              <w:t>end</w:t>
+                            </w:r>
+                            <w:r>
+                              <w:rPr>
+                                <w:rFonts w:ascii="Courier New" w:hAnsi="Courier New" w:cs="Courier New"/>
+                                <w:color w:val="383A42"/>
+                              </w:rPr>
+                              <w:br/>
+                              <w:t xml:space="preserve">        </w:t>
+                            </w:r>
+                            <w:proofErr w:type="spellStart"/>
+                            <w:r>
+                              <w:rPr>
+                                <w:rFonts w:ascii="Courier New" w:hAnsi="Courier New" w:cs="Courier New"/>
+                                <w:color w:val="A626A4"/>
+                              </w:rPr>
+                              <w:t>end</w:t>
+                            </w:r>
+                            <w:proofErr w:type="spellEnd"/>
+                            <w:r>
+                              <w:rPr>
+                                <w:rFonts w:ascii="Courier New" w:hAnsi="Courier New" w:cs="Courier New"/>
+                                <w:color w:val="383A42"/>
+                              </w:rPr>
+                              <w:br/>
+                              <w:t xml:space="preserve">    </w:t>
+                            </w:r>
+                            <w:proofErr w:type="spellStart"/>
+                            <w:r>
+                              <w:rPr>
+                                <w:rFonts w:ascii="Courier New" w:hAnsi="Courier New" w:cs="Courier New"/>
+                                <w:color w:val="A626A4"/>
+                              </w:rPr>
+                              <w:t>end</w:t>
+                            </w:r>
+                            <w:proofErr w:type="spellEnd"/>
+                            <w:r>
+                              <w:rPr>
+                                <w:rFonts w:ascii="Courier New" w:hAnsi="Courier New" w:cs="Courier New"/>
+                                <w:color w:val="383A42"/>
+                              </w:rPr>
+                              <w:br/>
+                            </w:r>
+                            <w:proofErr w:type="spellStart"/>
+                            <w:r>
+                              <w:rPr>
+                                <w:rFonts w:ascii="Courier New" w:hAnsi="Courier New" w:cs="Courier New"/>
+                                <w:color w:val="A626A4"/>
+                              </w:rPr>
+                              <w:t>end</w:t>
+                            </w:r>
+                            <w:proofErr w:type="spellEnd"/>
+                          </w:p>
+                          <w:p/>
+                        </w:txbxContent>
+                      </wps:txbx>
+                      <wps:bodyPr rot="0" spcFirstLastPara="0" vertOverflow="overflow" horzOverflow="overflow" vert="horz" wrap="square" lIns="91440" tIns="45720" rIns="91440" bIns="45720" numCol="1" spcCol="0" rtlCol="0" fromWordArt="0" anchor="t" anchorCtr="0" forceAA="0" compatLnSpc="1">
+                        <a:prstTxWarp prst="textNoShape">
+                          <a:avLst/>
+                        </a:prstTxWarp>
+                        <a:noAutofit/>
+                      </wps:bodyPr>
+                    </wps:wsp>
+                  </a:graphicData>
+                </a:graphic>
+              </wp:inline>
+            </w:drawing>
+          </mc:Choice>
+          <mc:Fallback>
+            <w:pict>
+              <v:shape w14:anchorId="61946737" id="Text Box 24" o:spid="_x0000_s1030" type="#_x0000_t202" style="width:451.3pt;height:281.65pt;visibility:visible;mso-wrap-style:square;mso-left-percent:-10001;mso-top-percent:-10001;mso-position-horizontal:absolute;mso-position-horizontal-relative:char;mso-position-vertical:absolute;mso-position-vertical-relative:line;mso-left-percent:-10001;mso-top-percent:-10001;v-text-anchor:top" o:gfxdata="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" filled="f" stroked="f" strokeweight=".5pt">
+                <v:textbox>
+                  <w:txbxContent>
+                    <w:p>
+                      <w:pPr>
+                        <w:shd w:val="clear" w:color="auto" w:fill="FAFAFA"/>
+                      </w:pPr>
+                      <w:r>
+                        <w:rPr>
+                          <w:rFonts w:ascii="Courier New" w:hAnsi="Courier New" w:cs="Courier New"/>
+                          <w:color w:val="A626A4"/>
+                        </w:rPr>
+                        <w:t>function</w:t>
+                      </w:r>
+                      <w:r>
+                        <w:rPr>
+                          <w:rFonts w:ascii="Courier New" w:hAnsi="Courier New" w:cs="Courier New"/>
+                          <w:color w:val="383A42"/>
+                        </w:rPr>
+                        <w:t xml:space="preserve"> </w:t>
+                      </w:r>
+                      <w:proofErr w:type="spellStart"/>
+                      <w:r>
+                        <w:rPr>
+                          <w:rFonts w:ascii="Courier New" w:hAnsi="Courier New" w:cs="Courier New"/>
+                          <w:color w:val="4078F2"/>
+                        </w:rPr>
+                        <w:t>thold</w:t>
+                      </w:r>
+                      <w:proofErr w:type="spellEnd"/>
+                      <w:r>
+                        <w:rPr>
+                          <w:rFonts w:ascii="Courier New" w:hAnsi="Courier New" w:cs="Courier New"/>
+                          <w:color w:val="383A42"/>
+                        </w:rPr>
+                        <w:t xml:space="preserve"> = </w:t>
+                      </w:r>
+                      <w:proofErr w:type="spellStart"/>
+                      <w:r>
+                        <w:rPr>
+                          <w:rFonts w:ascii="Courier New" w:hAnsi="Courier New" w:cs="Courier New"/>
+                          <w:color w:val="4078F2"/>
+                        </w:rPr>
+                        <w:t>noise_threshold</w:t>
+                      </w:r>
+                      <w:proofErr w:type="spellEnd"/>
+                      <w:r>
+                        <w:rPr>
+                          <w:rFonts w:ascii="Courier New" w:hAnsi="Courier New" w:cs="Courier New"/>
+                          <w:color w:val="383A42"/>
+                        </w:rPr>
+                        <w:t xml:space="preserve">(str, bitrate, </w:t>
+                      </w:r>
+                      <w:proofErr w:type="spellStart"/>
+                      <w:r>
+                        <w:rPr>
+                          <w:rFonts w:ascii="Courier New" w:hAnsi="Courier New" w:cs="Courier New"/>
+                          <w:color w:val="383A42"/>
+                        </w:rPr>
+                        <w:t>mapset</w:t>
+                      </w:r>
+                      <w:proofErr w:type="spellEnd"/>
+                      <w:r>
+                        <w:rPr>
+                          <w:rFonts w:ascii="Courier New" w:hAnsi="Courier New" w:cs="Courier New"/>
+                          <w:color w:val="383A42"/>
+                        </w:rPr>
+                        <w:t>)</w:t>
+                      </w:r>
+                      <w:r>
+                        <w:rPr>
+                          <w:rFonts w:ascii="Courier New" w:hAnsi="Courier New" w:cs="Courier New"/>
+                          <w:color w:val="383A42"/>
+                        </w:rPr>
+                        <w:br/>
+                        <w:t xml:space="preserve">    </w:t>
+                      </w:r>
+                      <w:proofErr w:type="spellStart"/>
+                      <w:r>
+                        <w:rPr>
+                          <w:rFonts w:ascii="Courier New" w:hAnsi="Courier New" w:cs="Courier New"/>
+                          <w:color w:val="383A42"/>
+                        </w:rPr>
+                        <w:t>bin_send</w:t>
+                      </w:r>
+                      <w:proofErr w:type="spellEnd"/>
+                      <w:r>
+                        <w:rPr>
+                          <w:rFonts w:ascii="Courier New" w:hAnsi="Courier New" w:cs="Courier New"/>
+                          <w:color w:val="383A42"/>
+                        </w:rPr>
+                        <w:t xml:space="preserve"> = str2bin(str, </w:t>
+                      </w:r>
+                      <w:proofErr w:type="spellStart"/>
+                      <w:r>
+                        <w:rPr>
+                          <w:rFonts w:ascii="Courier New" w:hAnsi="Courier New" w:cs="Courier New"/>
+                          <w:color w:val="383A42"/>
+                        </w:rPr>
+                        <w:t>mapset</w:t>
+                      </w:r>
+                      <w:proofErr w:type="spellEnd"/>
+                      <w:r>
+                        <w:rPr>
+                          <w:rFonts w:ascii="Courier New" w:hAnsi="Courier New" w:cs="Courier New"/>
+                          <w:color w:val="383A42"/>
+                        </w:rPr>
+                        <w:t>);</w:t>
+                      </w:r>
+                      <w:r>
+                        <w:rPr>
+                          <w:rFonts w:ascii="Courier New" w:hAnsi="Courier New" w:cs="Courier New"/>
+                          <w:color w:val="383A42"/>
+                        </w:rPr>
+                        <w:br/>
+                        <w:t xml:space="preserve">    </w:t>
+                      </w:r>
+                      <w:proofErr w:type="spellStart"/>
+                      <w:r>
+                        <w:rPr>
+                          <w:rFonts w:ascii="Courier New" w:hAnsi="Courier New" w:cs="Courier New"/>
+                          <w:color w:val="383A42"/>
+                        </w:rPr>
+                        <w:t>signal_send</w:t>
+                      </w:r>
+                      <w:proofErr w:type="spellEnd"/>
+                      <w:r>
+                        <w:rPr>
+                          <w:rFonts w:ascii="Courier New" w:hAnsi="Courier New" w:cs="Courier New"/>
+                          <w:color w:val="383A42"/>
+                        </w:rPr>
+                        <w:t xml:space="preserve"> = </w:t>
+                      </w:r>
+                      <w:proofErr w:type="spellStart"/>
+                      <w:r>
+                        <w:rPr>
+                          <w:rFonts w:ascii="Courier New" w:hAnsi="Courier New" w:cs="Courier New"/>
+                          <w:color w:val="383A42"/>
+                        </w:rPr>
+                        <w:t>coding_amp</w:t>
+                      </w:r>
+                      <w:proofErr w:type="spellEnd"/>
+                      <w:r>
+                        <w:rPr>
+                          <w:rFonts w:ascii="Courier New" w:hAnsi="Courier New" w:cs="Courier New"/>
+                          <w:color w:val="383A42"/>
+                        </w:rPr>
+                        <w:t>(</w:t>
+                      </w:r>
+                      <w:proofErr w:type="spellStart"/>
+                      <w:r>
+                        <w:rPr>
+                          <w:rFonts w:ascii="Courier New" w:hAnsi="Courier New" w:cs="Courier New"/>
+                          <w:color w:val="383A42"/>
+                        </w:rPr>
+                        <w:t>bin_send</w:t>
+                      </w:r>
+                      <w:proofErr w:type="spellEnd"/>
+                      <w:r>
+                        <w:rPr>
+                          <w:rFonts w:ascii="Courier New" w:hAnsi="Courier New" w:cs="Courier New"/>
+                          <w:color w:val="383A42"/>
+                        </w:rPr>
+                        <w:t>, bitrate);</w:t>
+                      </w:r>
+                      <w:r>
+                        <w:rPr>
+                          <w:rFonts w:ascii="Courier New" w:hAnsi="Courier New" w:cs="Courier New"/>
+                          <w:color w:val="383A42"/>
+                        </w:rPr>
+                        <w:br/>
+                      </w:r>
+                      <w:r>
+                        <w:rPr>
+                          <w:rFonts w:ascii="Courier New" w:hAnsi="Courier New" w:cs="Courier New"/>
+                          <w:color w:val="383A42"/>
+                        </w:rPr>
+                        <w:br/>
+                        <w:t xml:space="preserve">    </w:t>
+                      </w:r>
+                      <w:proofErr w:type="spellStart"/>
+                      <w:r>
+                        <w:rPr>
+                          <w:rFonts w:ascii="Courier New" w:hAnsi="Courier New" w:cs="Courier New"/>
+                          <w:color w:val="383A42"/>
+                        </w:rPr>
+                        <w:t>thold</w:t>
+                      </w:r>
+                      <w:proofErr w:type="spellEnd"/>
+                      <w:r>
+                        <w:rPr>
+                          <w:rFonts w:ascii="Courier New" w:hAnsi="Courier New" w:cs="Courier New"/>
+                          <w:color w:val="383A42"/>
+                        </w:rPr>
+                        <w:t xml:space="preserve"> = </w:t>
+                      </w:r>
+                      <w:r>
+                        <w:rPr>
+                          <w:rFonts w:ascii="Courier New" w:hAnsi="Courier New" w:cs="Courier New"/>
+                          <w:color w:val="986801"/>
+                        </w:rPr>
+                        <w:t>2</w:t>
+                      </w:r>
+                      <w:r>
+                        <w:rPr>
+                          <w:rFonts w:ascii="Courier New" w:hAnsi="Courier New" w:cs="Courier New"/>
+                          <w:color w:val="383A42"/>
+                        </w:rPr>
+                        <w:t>;</w:t>
+                      </w:r>
+                      <w:r>
+                        <w:rPr>
+                          <w:rFonts w:ascii="Courier New" w:hAnsi="Courier New" w:cs="Courier New"/>
+                          <w:color w:val="383A42"/>
+                        </w:rPr>
+                        <w:br/>
+                        <w:t xml:space="preserve">    </w:t>
+                      </w:r>
+                      <w:proofErr w:type="spellStart"/>
+                      <w:r>
+                        <w:rPr>
+                          <w:rFonts w:ascii="Courier New" w:hAnsi="Courier New" w:cs="Courier New"/>
+                          <w:color w:val="383A42"/>
+                        </w:rPr>
+                        <w:t>nStep</w:t>
+                      </w:r>
+                      <w:proofErr w:type="spellEnd"/>
+                      <w:r>
+                        <w:rPr>
+                          <w:rFonts w:ascii="Courier New" w:hAnsi="Courier New" w:cs="Courier New"/>
+                          <w:color w:val="383A42"/>
+                        </w:rPr>
+                        <w:t xml:space="preserve"> = </w:t>
+                      </w:r>
+                      <w:r>
+                        <w:rPr>
+                          <w:rFonts w:ascii="Courier New" w:hAnsi="Courier New" w:cs="Courier New"/>
+                          <w:color w:val="986801"/>
+                        </w:rPr>
+                        <w:t>0.02</w:t>
+                      </w:r>
+                      <w:r>
+                        <w:rPr>
+                          <w:rFonts w:ascii="Courier New" w:hAnsi="Courier New" w:cs="Courier New"/>
+                          <w:color w:val="383A42"/>
+                        </w:rPr>
+                        <w:t>;</w:t>
+                      </w:r>
+                      <w:r>
+                        <w:rPr>
+                          <w:rFonts w:ascii="Courier New" w:hAnsi="Courier New" w:cs="Courier New"/>
+                          <w:color w:val="383A42"/>
+                        </w:rPr>
+                        <w:br/>
+                      </w:r>
+                      <w:r>
+                        <w:rPr>
+                          <w:rFonts w:ascii="Courier New" w:hAnsi="Courier New" w:cs="Courier New"/>
+                          <w:color w:val="383A42"/>
+                        </w:rPr>
+                        <w:br/>
+                        <w:t xml:space="preserve">    </w:t>
+                      </w:r>
+                      <w:r>
+                        <w:rPr>
+                          <w:rFonts w:ascii="Courier New" w:hAnsi="Courier New" w:cs="Courier New"/>
+                          <w:color w:val="A626A4"/>
+                        </w:rPr>
+                        <w:t>for</w:t>
+                      </w:r>
+                      <w:r>
+                        <w:rPr>
+                          <w:rFonts w:ascii="Courier New" w:hAnsi="Courier New" w:cs="Courier New"/>
+                          <w:color w:val="383A42"/>
+                        </w:rPr>
+                        <w:t xml:space="preserve"> noise = nStep:nStep:</w:t>
+                      </w:r>
+                      <w:r>
+                        <w:rPr>
+                          <w:rFonts w:ascii="Courier New" w:hAnsi="Courier New" w:cs="Courier New"/>
+                          <w:color w:val="986801"/>
+                        </w:rPr>
+                        <w:t>2</w:t>
+                      </w:r>
+                      <w:r>
+                        <w:rPr>
+                          <w:rFonts w:ascii="Courier New" w:hAnsi="Courier New" w:cs="Courier New"/>
+                          <w:color w:val="383A42"/>
+                        </w:rPr>
+                        <w:br/>
+                        <w:t xml:space="preserve">        </w:t>
+                      </w:r>
+                      <w:r>
+                        <w:rPr>
+                          <w:rFonts w:ascii="Courier New" w:hAnsi="Courier New" w:cs="Courier New"/>
+                          <w:color w:val="A626A4"/>
+                        </w:rPr>
+                        <w:t>for</w:t>
+                      </w:r>
+                      <w:r>
+                        <w:rPr>
+                          <w:rFonts w:ascii="Courier New" w:hAnsi="Courier New" w:cs="Courier New"/>
+                          <w:color w:val="383A42"/>
+                        </w:rPr>
+                        <w:t xml:space="preserve"> </w:t>
+                      </w:r>
+                      <w:proofErr w:type="spellStart"/>
+                      <w:r>
+                        <w:rPr>
+                          <w:rFonts w:ascii="Courier New" w:hAnsi="Courier New" w:cs="Courier New"/>
+                          <w:color w:val="C18401"/>
+                        </w:rPr>
+                        <w:t>i</w:t>
+                      </w:r>
+                      <w:proofErr w:type="spellEnd"/>
+                      <w:r>
+                        <w:rPr>
+                          <w:rFonts w:ascii="Courier New" w:hAnsi="Courier New" w:cs="Courier New"/>
+                          <w:color w:val="383A42"/>
+                        </w:rPr>
+                        <w:t xml:space="preserve"> = </w:t>
+                      </w:r>
+                      <w:r>
+                        <w:rPr>
+                          <w:rFonts w:ascii="Courier New" w:hAnsi="Courier New" w:cs="Courier New"/>
+                          <w:color w:val="986801"/>
+                        </w:rPr>
+                        <w:t>1</w:t>
+                      </w:r>
+                      <w:r>
+                        <w:rPr>
+                          <w:rFonts w:ascii="Courier New" w:hAnsi="Courier New" w:cs="Courier New"/>
+                          <w:color w:val="383A42"/>
+                        </w:rPr>
+                        <w:t>:</w:t>
+                      </w:r>
+                      <w:r>
+                        <w:rPr>
+                          <w:rFonts w:ascii="Courier New" w:hAnsi="Courier New" w:cs="Courier New"/>
+                          <w:color w:val="986801"/>
+                        </w:rPr>
+                        <w:t>100</w:t>
+                      </w:r>
+                      <w:r>
+                        <w:rPr>
+                          <w:rFonts w:ascii="Courier New" w:hAnsi="Courier New" w:cs="Courier New"/>
+                          <w:color w:val="383A42"/>
+                        </w:rPr>
+                        <w:br/>
+                        <w:t xml:space="preserve">            </w:t>
+                      </w:r>
+                      <w:proofErr w:type="spellStart"/>
+                      <w:r>
+                        <w:rPr>
+                          <w:rFonts w:ascii="Courier New" w:hAnsi="Courier New" w:cs="Courier New"/>
+                          <w:color w:val="383A42"/>
+                        </w:rPr>
+                        <w:t>signal_receive</w:t>
+                      </w:r>
+                      <w:proofErr w:type="spellEnd"/>
+                      <w:r>
+                        <w:rPr>
+                          <w:rFonts w:ascii="Courier New" w:hAnsi="Courier New" w:cs="Courier New"/>
+                          <w:color w:val="383A42"/>
+                        </w:rPr>
+                        <w:t xml:space="preserve"> = </w:t>
+                      </w:r>
+                      <w:proofErr w:type="spellStart"/>
+                      <w:r>
+                        <w:rPr>
+                          <w:rFonts w:ascii="Courier New" w:hAnsi="Courier New" w:cs="Courier New"/>
+                          <w:color w:val="383A42"/>
+                        </w:rPr>
+                        <w:t>signal_send</w:t>
+                      </w:r>
+                      <w:proofErr w:type="spellEnd"/>
+                      <w:r>
+                        <w:rPr>
+                          <w:rFonts w:ascii="Courier New" w:hAnsi="Courier New" w:cs="Courier New"/>
+                          <w:color w:val="383A42"/>
+                        </w:rPr>
+                        <w:t xml:space="preserve"> +</w:t>
+                      </w:r>
+                      <w:r>
+                        <w:rPr>
+                          <w:rFonts w:ascii="Courier New" w:hAnsi="Courier New" w:cs="Courier New"/>
+                          <w:color w:val="383A42"/>
+                        </w:rPr>
+                        <w:br/>
+                        <w:t xml:space="preserve">                             noise * </w:t>
+                      </w:r>
+                      <w:proofErr w:type="spellStart"/>
+                      <w:r>
+                        <w:rPr>
+                          <w:rFonts w:ascii="Courier New" w:hAnsi="Courier New" w:cs="Courier New"/>
+                          <w:color w:val="C18401"/>
+                        </w:rPr>
+                        <w:t>randn</w:t>
+                      </w:r>
+                      <w:proofErr w:type="spellEnd"/>
+                      <w:r>
+                        <w:rPr>
+                          <w:rFonts w:ascii="Courier New" w:hAnsi="Courier New" w:cs="Courier New"/>
+                          <w:color w:val="383A42"/>
+                        </w:rPr>
+                        <w:t>(</w:t>
+                      </w:r>
+                      <w:r>
+                        <w:rPr>
+                          <w:rFonts w:ascii="Courier New" w:hAnsi="Courier New" w:cs="Courier New"/>
+                          <w:color w:val="C18401"/>
+                        </w:rPr>
+                        <w:t>size</w:t>
+                      </w:r>
+                      <w:r>
+                        <w:rPr>
+                          <w:rFonts w:ascii="Courier New" w:hAnsi="Courier New" w:cs="Courier New"/>
+                          <w:color w:val="383A42"/>
+                        </w:rPr>
+                        <w:t>(</w:t>
+                      </w:r>
+                      <w:proofErr w:type="spellStart"/>
+                      <w:r>
+                        <w:rPr>
+                          <w:rFonts w:ascii="Courier New" w:hAnsi="Courier New" w:cs="Courier New"/>
+                          <w:color w:val="383A42"/>
+                        </w:rPr>
+                        <w:t>signal_send</w:t>
+                      </w:r>
+                      <w:proofErr w:type="spellEnd"/>
+                      <w:r>
+                        <w:rPr>
+                          <w:rFonts w:ascii="Courier New" w:hAnsi="Courier New" w:cs="Courier New"/>
+                          <w:color w:val="383A42"/>
+                        </w:rPr>
+                        <w:t>));</w:t>
+                      </w:r>
+                      <w:r>
+                        <w:rPr>
+                          <w:rFonts w:ascii="Courier New" w:hAnsi="Courier New" w:cs="Courier New"/>
+                          <w:color w:val="383A42"/>
+                        </w:rPr>
+                        <w:br/>
+                        <w:t xml:space="preserve">            </w:t>
+                      </w:r>
+                      <w:proofErr w:type="spellStart"/>
+                      <w:r>
+                        <w:rPr>
+                          <w:rFonts w:ascii="Courier New" w:hAnsi="Courier New" w:cs="Courier New"/>
+                          <w:color w:val="383A42"/>
+                        </w:rPr>
+                        <w:t>bin_receive</w:t>
+                      </w:r>
+                      <w:proofErr w:type="spellEnd"/>
+                      <w:r>
+                        <w:rPr>
+                          <w:rFonts w:ascii="Courier New" w:hAnsi="Courier New" w:cs="Courier New"/>
+                          <w:color w:val="383A42"/>
+                        </w:rPr>
+                        <w:t xml:space="preserve"> = </w:t>
+                      </w:r>
+                      <w:proofErr w:type="spellStart"/>
+                      <w:r>
+                        <w:rPr>
+                          <w:rFonts w:ascii="Courier New" w:hAnsi="Courier New" w:cs="Courier New"/>
+                          <w:color w:val="383A42"/>
+                        </w:rPr>
+                        <w:t>decoding_amp</w:t>
+                      </w:r>
+                      <w:proofErr w:type="spellEnd"/>
+                      <w:r>
+                        <w:rPr>
+                          <w:rFonts w:ascii="Courier New" w:hAnsi="Courier New" w:cs="Courier New"/>
+                          <w:color w:val="383A42"/>
+                        </w:rPr>
+                        <w:t>(</w:t>
+                      </w:r>
+                      <w:proofErr w:type="spellStart"/>
+                      <w:r>
+                        <w:rPr>
+                          <w:rFonts w:ascii="Courier New" w:hAnsi="Courier New" w:cs="Courier New"/>
+                          <w:color w:val="383A42"/>
+                        </w:rPr>
+                        <w:t>signal_receive</w:t>
+                      </w:r>
+                      <w:proofErr w:type="spellEnd"/>
+                      <w:r>
+                        <w:rPr>
+                          <w:rFonts w:ascii="Courier New" w:hAnsi="Courier New" w:cs="Courier New"/>
+                          <w:color w:val="383A42"/>
+                        </w:rPr>
+                        <w:t>, bitrate);</w:t>
+                      </w:r>
+                      <w:r>
+                        <w:rPr>
+                          <w:rFonts w:ascii="Courier New" w:hAnsi="Courier New" w:cs="Courier New"/>
+                          <w:color w:val="383A42"/>
+                        </w:rPr>
+                        <w:br/>
+                        <w:t xml:space="preserve">            </w:t>
+                      </w:r>
+                      <w:proofErr w:type="spellStart"/>
+                      <w:r>
+                        <w:rPr>
+                          <w:rFonts w:ascii="Courier New" w:hAnsi="Courier New" w:cs="Courier New"/>
+                          <w:color w:val="383A42"/>
+                        </w:rPr>
+                        <w:t>str_receive</w:t>
+                      </w:r>
+                      <w:proofErr w:type="spellEnd"/>
+                      <w:r>
+                        <w:rPr>
+                          <w:rFonts w:ascii="Courier New" w:hAnsi="Courier New" w:cs="Courier New"/>
+                          <w:color w:val="383A42"/>
+                        </w:rPr>
+                        <w:t xml:space="preserve"> = bin2str(</w:t>
+                      </w:r>
+                      <w:proofErr w:type="spellStart"/>
+                      <w:r>
+                        <w:rPr>
+                          <w:rFonts w:ascii="Courier New" w:hAnsi="Courier New" w:cs="Courier New"/>
+                          <w:color w:val="383A42"/>
+                        </w:rPr>
+                        <w:t>bin_receive</w:t>
+                      </w:r>
+                      <w:proofErr w:type="spellEnd"/>
+                      <w:r>
+                        <w:rPr>
+                          <w:rFonts w:ascii="Courier New" w:hAnsi="Courier New" w:cs="Courier New"/>
+                          <w:color w:val="383A42"/>
+                        </w:rPr>
+                        <w:t xml:space="preserve">, </w:t>
+                      </w:r>
+                      <w:proofErr w:type="spellStart"/>
+                      <w:r>
+                        <w:rPr>
+                          <w:rFonts w:ascii="Courier New" w:hAnsi="Courier New" w:cs="Courier New"/>
+                          <w:color w:val="383A42"/>
+                        </w:rPr>
+                        <w:t>mapset</w:t>
+                      </w:r>
+                      <w:proofErr w:type="spellEnd"/>
+                      <w:r>
+                        <w:rPr>
+                          <w:rFonts w:ascii="Courier New" w:hAnsi="Courier New" w:cs="Courier New"/>
+                          <w:color w:val="383A42"/>
+                        </w:rPr>
+                        <w:t>);</w:t>
+                      </w:r>
+                      <w:r>
+                        <w:rPr>
+                          <w:rFonts w:ascii="Courier New" w:hAnsi="Courier New" w:cs="Courier New"/>
+                          <w:color w:val="383A42"/>
+                        </w:rPr>
+                        <w:br/>
+                        <w:t xml:space="preserve">            </w:t>
+                      </w:r>
+                      <w:r>
+                        <w:rPr>
+                          <w:rFonts w:ascii="Courier New" w:hAnsi="Courier New" w:cs="Courier New"/>
+                          <w:color w:val="A626A4"/>
+                        </w:rPr>
+                        <w:t>if</w:t>
+                      </w:r>
+                      <w:r>
+                        <w:rPr>
+                          <w:rFonts w:ascii="Courier New" w:hAnsi="Courier New" w:cs="Courier New"/>
+                          <w:color w:val="383A42"/>
+                        </w:rPr>
+                        <w:t xml:space="preserve"> ~</w:t>
+                      </w:r>
+                      <w:proofErr w:type="spellStart"/>
+                      <w:r>
+                        <w:rPr>
+                          <w:rFonts w:ascii="Courier New" w:hAnsi="Courier New" w:cs="Courier New"/>
+                          <w:color w:val="383A42"/>
+                        </w:rPr>
+                        <w:t>strcmp</w:t>
+                      </w:r>
+                      <w:proofErr w:type="spellEnd"/>
+                      <w:r>
+                        <w:rPr>
+                          <w:rFonts w:ascii="Courier New" w:hAnsi="Courier New" w:cs="Courier New"/>
+                          <w:color w:val="383A42"/>
+                        </w:rPr>
+                        <w:t xml:space="preserve">(str, </w:t>
+                      </w:r>
+                      <w:proofErr w:type="spellStart"/>
+                      <w:r>
+                        <w:rPr>
+                          <w:rFonts w:ascii="Courier New" w:hAnsi="Courier New" w:cs="Courier New"/>
+                          <w:color w:val="383A42"/>
+                        </w:rPr>
+                        <w:t>str_receive</w:t>
+                      </w:r>
+                      <w:proofErr w:type="spellEnd"/>
+                      <w:r>
+                        <w:rPr>
+                          <w:rFonts w:ascii="Courier New" w:hAnsi="Courier New" w:cs="Courier New"/>
+                          <w:color w:val="383A42"/>
+                        </w:rPr>
+                        <w:t>)</w:t>
+                      </w:r>
+                      <w:r>
+                        <w:rPr>
+                          <w:rFonts w:ascii="Courier New" w:hAnsi="Courier New" w:cs="Courier New"/>
+                          <w:color w:val="383A42"/>
+                        </w:rPr>
+                        <w:br/>
+                        <w:t xml:space="preserve">                </w:t>
+                      </w:r>
+                      <w:proofErr w:type="spellStart"/>
+                      <w:r>
+                        <w:rPr>
+                          <w:rFonts w:ascii="Courier New" w:hAnsi="Courier New" w:cs="Courier New"/>
+                          <w:color w:val="383A42"/>
+                        </w:rPr>
+                        <w:t>thold</w:t>
+                      </w:r>
+                      <w:proofErr w:type="spellEnd"/>
+                      <w:r>
+                        <w:rPr>
+                          <w:rFonts w:ascii="Courier New" w:hAnsi="Courier New" w:cs="Courier New"/>
+                          <w:color w:val="383A42"/>
+                        </w:rPr>
+                        <w:t xml:space="preserve"> = noise - </w:t>
+                      </w:r>
+                      <w:proofErr w:type="spellStart"/>
+                      <w:r>
+                        <w:rPr>
+                          <w:rFonts w:ascii="Courier New" w:hAnsi="Courier New" w:cs="Courier New"/>
+                          <w:color w:val="383A42"/>
+                        </w:rPr>
+                        <w:t>nStep</w:t>
+                      </w:r>
+                      <w:proofErr w:type="spellEnd"/>
+                      <w:r>
+                        <w:rPr>
+                          <w:rFonts w:ascii="Courier New" w:hAnsi="Courier New" w:cs="Courier New"/>
+                          <w:color w:val="383A42"/>
+                        </w:rPr>
+                        <w:t>;</w:t>
+                      </w:r>
+                      <w:r>
+                        <w:rPr>
+                          <w:rFonts w:ascii="Courier New" w:hAnsi="Courier New" w:cs="Courier New"/>
+                          <w:color w:val="383A42"/>
+                        </w:rPr>
+                        <w:br/>
+                        <w:t xml:space="preserve">                </w:t>
+                      </w:r>
+                      <w:r>
+                        <w:rPr>
+                          <w:rFonts w:ascii="Courier New" w:hAnsi="Courier New" w:cs="Courier New"/>
+                          <w:color w:val="A626A4"/>
+                        </w:rPr>
+                        <w:t>return</w:t>
+                      </w:r>
+                      <w:r>
+                        <w:rPr>
+                          <w:rFonts w:ascii="Courier New" w:hAnsi="Courier New" w:cs="Courier New"/>
+                          <w:color w:val="383A42"/>
+                        </w:rPr>
+                        <w:br/>
+                        <w:t xml:space="preserve">            </w:t>
+                      </w:r>
+                      <w:r>
+                        <w:rPr>
+                          <w:rFonts w:ascii="Courier New" w:hAnsi="Courier New" w:cs="Courier New"/>
+                          <w:color w:val="A626A4"/>
+                        </w:rPr>
+                        <w:t>end</w:t>
+                      </w:r>
+                      <w:r>
+                        <w:rPr>
+                          <w:rFonts w:ascii="Courier New" w:hAnsi="Courier New" w:cs="Courier New"/>
+                          <w:color w:val="383A42"/>
+                        </w:rPr>
+                        <w:br/>
+                        <w:t xml:space="preserve">        </w:t>
+                      </w:r>
+                      <w:proofErr w:type="spellStart"/>
+                      <w:r>
+                        <w:rPr>
+                          <w:rFonts w:ascii="Courier New" w:hAnsi="Courier New" w:cs="Courier New"/>
+                          <w:color w:val="A626A4"/>
+                        </w:rPr>
+                        <w:t>end</w:t>
+                      </w:r>
+                      <w:proofErr w:type="spellEnd"/>
+                      <w:r>
+                        <w:rPr>
+                          <w:rFonts w:ascii="Courier New" w:hAnsi="Courier New" w:cs="Courier New"/>
+                          <w:color w:val="383A42"/>
+                        </w:rPr>
+                        <w:br/>
+                        <w:t xml:space="preserve">    </w:t>
+                      </w:r>
+                      <w:proofErr w:type="spellStart"/>
+                      <w:r>
+                        <w:rPr>
+                          <w:rFonts w:ascii="Courier New" w:hAnsi="Courier New" w:cs="Courier New"/>
+                          <w:color w:val="A626A4"/>
+                        </w:rPr>
+                        <w:t>end</w:t>
+                      </w:r>
+                      <w:proofErr w:type="spellEnd"/>
+                      <w:r>
+                        <w:rPr>
+                          <w:rFonts w:ascii="Courier New" w:hAnsi="Courier New" w:cs="Courier New"/>
+                          <w:color w:val="383A42"/>
+                        </w:rPr>
+                        <w:br/>
+                      </w:r>
+                      <w:proofErr w:type="spellStart"/>
+                      <w:r>
+                        <w:rPr>
+                          <w:rFonts w:ascii="Courier New" w:hAnsi="Courier New" w:cs="Courier New"/>
+                          <w:color w:val="A626A4"/>
+                        </w:rPr>
+                        <w:t>end</w:t>
+                      </w:r>
+                      <w:proofErr w:type="spellEnd"/>
+                    </w:p>
+                    <w:p/>
+                  </w:txbxContent>
+                </v:textbox>
+                <w10:anchorlock/>
+              </v:shape>
+            </w:pict>
+          </mc:Fallback>
+        </mc:AlternateContent>
+      </w:r>
+    </w:p>
+    <w:p>
+      <w:pPr>
+        <w:pStyle w:val="Text"/>
+        <w:rPr>
+          <w:rFonts w:hint="cs"/>
+          <w:rtl/>
+        </w:rPr>
+      </w:pPr>
+      <w:r>
+        <w:rPr>
+          <w:rFonts w:hint="cs"/>
+          <w:rtl/>
+        </w:rPr>
+        <w:t>نتیجه اجرای تابع</w:t>
+      </w:r>
+      <w:r>
+        <w:rPr>
+          <w:rFonts w:hint="cs"/>
+          <w:rtl/>
+        </w:rPr>
+        <w:t xml:space="preserve"> به </w:t>
+      </w:r>
+      <w:proofErr w:type="spellStart"/>
+      <w:r>
+        <w:rPr>
+          <w:rFonts w:hint="cs"/>
+          <w:rtl/>
+        </w:rPr>
+        <w:t>ازای</w:t>
+      </w:r>
+      <w:proofErr w:type="spellEnd"/>
+      <w:r>
+        <w:rPr>
+          <w:rFonts w:hint="cs"/>
+          <w:rtl/>
+        </w:rPr>
+        <w:t xml:space="preserve"> 3 </w:t>
+      </w:r>
+      <w:proofErr w:type="spellStart"/>
+      <w:r>
+        <w:rPr>
+          <w:rFonts w:hint="cs"/>
+          <w:rtl/>
+        </w:rPr>
+        <w:t>بیت‌ریت</w:t>
+      </w:r>
+      <w:proofErr w:type="spellEnd"/>
+      <w:r>
+        <w:rPr>
+          <w:rFonts w:hint="cs"/>
+          <w:rtl/>
+        </w:rPr>
+        <w:t>:</w:t>
+      </w:r>
+    </w:p>
+    <w:p>
+      <w:pPr>
+        <w:pStyle w:val="Figure"/>
+        <w:rPr>
+          <w:rtl/>
+        </w:rPr>
+      </w:pPr>
+      <w:r>
+        <w:rPr>
+          <w:rtl/>
+        </w:rPr>
+        <w:drawing>
+          <wp:inline distT="0" distB="0" distL="0" distR="0" wp14:anchorId="7CB04779" wp14:editId="79A37443">
+            <wp:extent cx="3362168" cy="677228"/>
+            <wp:effectExtent l="0" t="0" r="0" b="8890"/>
+            <wp:docPr id="23" name="Picture 23"/>
+            <wp:cNvGraphicFramePr>
+              <a:graphicFrameLocks xmlns:a="http://schemas.openxmlformats.org/drawingml/2006/main" noChangeAspect="1"/>
+            </wp:cNvGraphicFramePr>
+            <a:graphic xmlns:a="http://schemas.openxmlformats.org/drawingml/2006/main">
+              <a:graphicData uri="http://schemas.openxmlformats.org/drawingml/2006/picture">
+                <pic:pic xmlns:pic="http://schemas.openxmlformats.org/drawingml/2006/picture">
+                  <pic:nvPicPr>
+                    <pic:cNvPr id="23" name="Picture 23"/>
+                    <pic:cNvPicPr/>
+                  </pic:nvPicPr>
+                  <pic:blipFill>
+                    <a:blip r:embed="rId40">
+                      <a:extLst>
+                        <a:ext uri="{28A0092B-C50C-407E-A947-70E740481C1C}">
+                          <a14:useLocalDpi xmlns:a14="http://schemas.microsoft.com/office/drawing/2010/main" val="0"/>
+                        </a:ext>
+                      </a:extLst>
+                    </a:blip>
+                    <a:stretch>
+                      <a:fillRect/>
+                    </a:stretch>
+                  </pic:blipFill>
+                  <pic:spPr>
+                    <a:xfrm>
+                      <a:off x="0" y="0"/>
+                      <a:ext cx="3362168" cy="677228"/>
+                    </a:xfrm>
+                    <a:prstGeom prst="rect">
+                      <a:avLst/>
+                    </a:prstGeom>
+                  </pic:spPr>
+                </pic:pic>
+              </a:graphicData>
+            </a:graphic>
+          </wp:inline>
+        </w:drawing>
+      </w:r>
+    </w:p>
+    <w:p>
+      <w:pPr>
+        <w:pStyle w:val="Text"/>
+        <w:rPr>
+          <w:rtl/>
+        </w:rPr>
+      </w:pPr>
+      <w:r>
+        <w:rPr>
+          <w:rFonts w:hint="cs"/>
+          <w:rtl/>
+        </w:rPr>
+        <w:t>طبق مقادیر خروجی،</w:t>
+      </w:r>
+      <w:r>
+        <w:rPr>
+          <w:rFonts w:hint="cs"/>
+          <w:rtl/>
+        </w:rPr>
+        <w:t xml:space="preserve"> مقدار تقریبی بیشترین </w:t>
+      </w:r>
+      <w:proofErr w:type="spellStart"/>
+      <w:r>
+        <w:rPr>
+          <w:rFonts w:hint="cs"/>
+          <w:rtl/>
+        </w:rPr>
+        <w:t>واریانس</w:t>
+      </w:r>
+      <w:proofErr w:type="spellEnd"/>
+      <w:r>
+        <w:rPr>
+          <w:rFonts w:hint="cs"/>
+          <w:rtl/>
+        </w:rPr>
+        <w:t xml:space="preserve"> </w:t>
+      </w:r>
+      <w:proofErr w:type="spellStart"/>
+      <w:r>
+        <w:rPr>
+          <w:rFonts w:hint="cs"/>
+          <w:rtl/>
+        </w:rPr>
+        <w:t>نویز</w:t>
+      </w:r>
+      <w:proofErr w:type="spellEnd"/>
+      <w:r>
+        <w:rPr>
+          <w:rFonts w:hint="cs"/>
+          <w:rtl/>
+        </w:rPr>
+        <w:t xml:space="preserve"> برای 3 </w:t>
+      </w:r>
+      <w:proofErr w:type="spellStart"/>
+      <w:r>
+        <w:rPr>
+          <w:rFonts w:hint="cs"/>
+          <w:rtl/>
+        </w:rPr>
+        <w:t>بیت‌ریت</w:t>
+      </w:r>
+      <w:proofErr w:type="spellEnd"/>
+      <w:r>
+        <w:rPr>
+          <w:rFonts w:hint="cs"/>
+          <w:rtl/>
+        </w:rPr>
+        <w:t xml:space="preserve"> به ترتیب 0.55، 0.07 و 0.02 </w:t>
+      </w:r>
+      <w:proofErr w:type="spellStart"/>
+      <w:r>
+        <w:rPr>
+          <w:rFonts w:hint="cs"/>
+          <w:rtl/>
+        </w:rPr>
+        <w:t>می‌باشد</w:t>
+      </w:r>
+      <w:proofErr w:type="spellEnd"/>
+      <w:r>
+        <w:rPr>
+          <w:rFonts w:hint="cs"/>
+          <w:rtl/>
+        </w:rPr>
+        <w:t>.</w:t>
+      </w:r>
+    </w:p>
+    <w:p>
+      <w:pPr>
+        <w:pStyle w:val="Heading2"/>
+        <w:rPr>
+          <w:rFonts w:hint="cs"/>
+          <w:rtl/>
+        </w:rPr>
+      </w:pPr>
+      <w:proofErr w:type="spellStart"/>
+      <w:r>
+        <w:rPr>
+          <w:rFonts w:hint="cs"/>
+          <w:rtl/>
+        </w:rPr>
+        <w:t>راهکار</w:t>
+      </w:r>
+      <w:proofErr w:type="spellEnd"/>
+      <w:r>
+        <w:rPr>
+          <w:rFonts w:hint="cs"/>
+          <w:rtl/>
+        </w:rPr>
+        <w:t xml:space="preserve"> </w:t>
+      </w:r>
+      <w:proofErr w:type="spellStart"/>
+      <w:r>
+        <w:rPr>
+          <w:rFonts w:hint="cs"/>
+          <w:rtl/>
+        </w:rPr>
+        <w:t>مقاوم‌سازی</w:t>
+      </w:r>
+      <w:proofErr w:type="spellEnd"/>
+      <w:r>
+        <w:rPr>
+          <w:rFonts w:hint="cs"/>
+          <w:rtl/>
+        </w:rPr>
+        <w:t xml:space="preserve"> </w:t>
+      </w:r>
+      <w:proofErr w:type="spellStart"/>
+      <w:r>
+        <w:rPr>
+          <w:rFonts w:hint="cs"/>
+          <w:rtl/>
+        </w:rPr>
+        <w:t>بیت‌ریت</w:t>
+      </w:r>
+      <w:proofErr w:type="spellEnd"/>
+      <w:r>
+        <w:rPr>
+          <w:rFonts w:hint="cs"/>
+          <w:rtl/>
+        </w:rPr>
+        <w:t xml:space="preserve"> به </w:t>
+      </w:r>
+      <w:proofErr w:type="spellStart"/>
+      <w:r>
+        <w:rPr>
+          <w:rFonts w:hint="cs"/>
+          <w:rtl/>
+        </w:rPr>
+        <w:t>نویز</w:t>
+      </w:r>
+      <w:proofErr w:type="spellEnd"/>
+    </w:p>
+    <w:p>
+      <w:pPr>
+        <w:pStyle w:val="Text"/>
+        <w:rPr>
+          <w:rtl/>
+        </w:rPr>
+      </w:pPr>
+      <w:r>
+        <w:rPr>
+          <w:rtl/>
+        </w:rPr>
+        <w:lastRenderedPageBreak/>
+        <w:t>برا</w:t>
+      </w:r>
+      <w:r>
+        <w:rPr>
+          <w:rFonts w:hint="cs"/>
+          <w:rtl/>
+        </w:rPr>
+        <w:t>ی</w:t>
+      </w:r>
+      <w:r>
+        <w:rPr>
+          <w:rtl/>
+        </w:rPr>
+        <w:t xml:space="preserve"> ا</w:t>
+      </w:r>
+      <w:r>
+        <w:rPr>
+          <w:rFonts w:hint="cs"/>
+          <w:rtl/>
+        </w:rPr>
+        <w:t>ی</w:t>
+      </w:r>
+      <w:r>
+        <w:rPr>
+          <w:rFonts w:hint="eastAsia"/>
+          <w:rtl/>
+        </w:rPr>
+        <w:t>نکه</w:t>
+      </w:r>
+      <w:r>
+        <w:rPr>
+          <w:rtl/>
+        </w:rPr>
+        <w:t xml:space="preserve"> افزا</w:t>
+      </w:r>
+      <w:r>
+        <w:rPr>
+          <w:rFonts w:hint="cs"/>
+          <w:rtl/>
+        </w:rPr>
+        <w:t>ی</w:t>
+      </w:r>
+      <w:r>
+        <w:rPr>
+          <w:rFonts w:hint="eastAsia"/>
+          <w:rtl/>
+        </w:rPr>
+        <w:t>ش</w:t>
+      </w:r>
+      <w:r>
+        <w:rPr>
+          <w:rtl/>
+        </w:rPr>
+        <w:t xml:space="preserve"> </w:t>
+      </w:r>
+      <w:r>
+        <w:t>bitrate</w:t>
+      </w:r>
+      <w:r>
+        <w:rPr>
+          <w:rtl/>
+        </w:rPr>
+        <w:t xml:space="preserve"> </w:t>
+      </w:r>
+      <w:r>
+        <w:rPr>
+          <w:rFonts w:hint="cs"/>
+          <w:rtl/>
+        </w:rPr>
+        <w:t>موجب</w:t>
+      </w:r>
+      <w:r>
+        <w:rPr>
+          <w:rtl/>
+        </w:rPr>
+        <w:t xml:space="preserve"> خراب</w:t>
+      </w:r>
+      <w:r>
+        <w:rPr>
+          <w:rFonts w:hint="cs"/>
+          <w:rtl/>
+        </w:rPr>
+        <w:t xml:space="preserve"> شدن </w:t>
+      </w:r>
+      <w:r>
+        <w:rPr>
+          <w:rFonts w:hint="cs"/>
+          <w:rtl/>
+        </w:rPr>
+        <w:t>داده</w:t>
+      </w:r>
+      <w:r>
+        <w:rPr>
+          <w:rFonts w:hint="cs"/>
+          <w:rtl/>
+        </w:rPr>
+        <w:t xml:space="preserve"> دریافتی </w:t>
+      </w:r>
+      <w:r>
+        <w:rPr>
+          <w:rFonts w:hint="cs"/>
+          <w:rtl/>
+        </w:rPr>
+        <w:t>گیرنده</w:t>
+      </w:r>
+      <w:r>
+        <w:rPr>
+          <w:rtl/>
+        </w:rPr>
+        <w:t xml:space="preserve"> توسط </w:t>
+      </w:r>
+      <w:proofErr w:type="spellStart"/>
+      <w:r>
+        <w:rPr>
+          <w:rtl/>
+        </w:rPr>
+        <w:t>نو</w:t>
+      </w:r>
+      <w:r>
+        <w:rPr>
+          <w:rFonts w:hint="cs"/>
+          <w:rtl/>
+        </w:rPr>
+        <w:t>ی</w:t>
+      </w:r>
+      <w:r>
+        <w:rPr>
+          <w:rFonts w:hint="eastAsia"/>
+          <w:rtl/>
+        </w:rPr>
+        <w:t>ز</w:t>
+      </w:r>
+      <w:proofErr w:type="spellEnd"/>
+      <w:r>
+        <w:rPr>
+          <w:rtl/>
+        </w:rPr>
+        <w:t xml:space="preserve"> نشود</w:t>
+      </w:r>
+      <w:r>
+        <w:rPr>
+          <w:rFonts w:hint="cs"/>
+          <w:rtl/>
+        </w:rPr>
+        <w:t xml:space="preserve"> و به آنها مقاوم بماند</w:t>
+      </w:r>
+      <w:r>
+        <w:rPr>
+          <w:rtl/>
+        </w:rPr>
+        <w:t>، با</w:t>
+      </w:r>
+      <w:r>
+        <w:rPr>
+          <w:rFonts w:hint="cs"/>
+          <w:rtl/>
+        </w:rPr>
+        <w:t>ی</w:t>
+      </w:r>
+      <w:r>
+        <w:rPr>
+          <w:rFonts w:hint="eastAsia"/>
+          <w:rtl/>
+        </w:rPr>
+        <w:t>د</w:t>
+      </w:r>
+      <w:r>
+        <w:rPr>
+          <w:rtl/>
+        </w:rPr>
+        <w:t xml:space="preserve"> دامنه </w:t>
+      </w:r>
+      <w:r>
+        <w:rPr>
+          <w:rFonts w:hint="cs"/>
+          <w:rtl/>
+        </w:rPr>
+        <w:t>(</w:t>
+      </w:r>
+      <w:r>
+        <w:rPr>
+          <w:rtl/>
+        </w:rPr>
+        <w:t>پهنا</w:t>
+      </w:r>
+      <w:r>
+        <w:rPr>
+          <w:rFonts w:hint="cs"/>
+          <w:rtl/>
+        </w:rPr>
+        <w:t>ی</w:t>
+      </w:r>
+      <w:r>
+        <w:rPr>
+          <w:rtl/>
+        </w:rPr>
+        <w:t xml:space="preserve"> باند</w:t>
+      </w:r>
+      <w:r>
+        <w:rPr>
+          <w:rFonts w:hint="cs"/>
+          <w:rtl/>
+        </w:rPr>
+        <w:t>)</w:t>
+      </w:r>
+      <w:r>
+        <w:rPr>
+          <w:rtl/>
+        </w:rPr>
+        <w:t xml:space="preserve"> س</w:t>
+      </w:r>
+      <w:r>
+        <w:rPr>
+          <w:rFonts w:hint="cs"/>
+          <w:rtl/>
+        </w:rPr>
+        <w:t>ی</w:t>
+      </w:r>
+      <w:r>
+        <w:rPr>
+          <w:rFonts w:hint="eastAsia"/>
+          <w:rtl/>
+        </w:rPr>
+        <w:t>گنال</w:t>
+      </w:r>
+      <w:r>
+        <w:rPr>
+          <w:rtl/>
+        </w:rPr>
+        <w:t xml:space="preserve"> ن</w:t>
+      </w:r>
+      <w:r>
+        <w:rPr>
+          <w:rFonts w:hint="cs"/>
+          <w:rtl/>
+        </w:rPr>
+        <w:t>ی</w:t>
+      </w:r>
+      <w:r>
+        <w:rPr>
+          <w:rFonts w:hint="eastAsia"/>
+          <w:rtl/>
+        </w:rPr>
+        <w:t>ز</w:t>
+      </w:r>
+      <w:r>
+        <w:rPr>
+          <w:rtl/>
+        </w:rPr>
+        <w:t xml:space="preserve"> افزا</w:t>
+      </w:r>
+      <w:r>
+        <w:rPr>
+          <w:rFonts w:hint="cs"/>
+          <w:rtl/>
+        </w:rPr>
+        <w:t>ی</w:t>
+      </w:r>
+      <w:r>
+        <w:rPr>
+          <w:rFonts w:hint="eastAsia"/>
+          <w:rtl/>
+        </w:rPr>
+        <w:t>ش</w:t>
+      </w:r>
+      <w:r>
+        <w:rPr>
+          <w:rtl/>
+        </w:rPr>
+        <w:t xml:space="preserve"> ب</w:t>
+      </w:r>
+      <w:r>
+        <w:rPr>
+          <w:rFonts w:hint="cs"/>
+          <w:rtl/>
+        </w:rPr>
+        <w:t>ی</w:t>
+      </w:r>
+      <w:r>
+        <w:rPr>
+          <w:rFonts w:hint="eastAsia"/>
+          <w:rtl/>
+        </w:rPr>
+        <w:t>ابد</w:t>
+      </w:r>
+      <w:r>
+        <w:rPr>
+          <w:rtl/>
+        </w:rPr>
+        <w:t>.</w:t>
+      </w:r>
+      <w:r>
+        <w:rPr>
+          <w:rFonts w:hint="cs"/>
+          <w:rtl/>
+        </w:rPr>
+        <w:t xml:space="preserve"> در این مثال، برای همه </w:t>
+      </w:r>
+      <w:proofErr w:type="spellStart"/>
+      <w:r>
+        <w:rPr>
+          <w:rFonts w:hint="cs"/>
+          <w:rtl/>
+        </w:rPr>
+        <w:t>بیت‌ریت‌ها</w:t>
+      </w:r>
+      <w:proofErr w:type="spellEnd"/>
+      <w:r>
+        <w:rPr>
+          <w:rFonts w:hint="cs"/>
+          <w:rtl/>
+        </w:rPr>
+        <w:t xml:space="preserve"> دامنه</w:t>
+      </w:r>
+      <w:r>
+        <w:rPr>
+          <w:rFonts w:hint="cs"/>
+          <w:rtl/>
+        </w:rPr>
+        <w:t xml:space="preserve"> سیگنال</w:t>
+      </w:r>
+      <w:r>
+        <w:rPr>
+          <w:rFonts w:hint="cs"/>
+          <w:rtl/>
+        </w:rPr>
+        <w:t xml:space="preserve"> 1 در نظر گرفته شده بود.</w:t>
+      </w:r>
+      <w:r>
+        <w:rPr>
+          <w:rtl/>
+        </w:rPr>
+        <w:t xml:space="preserve"> در صورت </w:t>
+      </w:r>
+      <w:r>
+        <w:rPr>
+          <w:rFonts w:hint="cs"/>
+          <w:rtl/>
+        </w:rPr>
+        <w:t xml:space="preserve">افزایش دامنه، </w:t>
+      </w:r>
+      <w:proofErr w:type="spellStart"/>
+      <w:r>
+        <w:rPr>
+          <w:rtl/>
+        </w:rPr>
+        <w:t>فاصله‌ها</w:t>
+      </w:r>
+      <w:r>
+        <w:rPr>
+          <w:rFonts w:hint="cs"/>
+          <w:rtl/>
+        </w:rPr>
+        <w:t>ی</w:t>
+      </w:r>
+      <w:proofErr w:type="spellEnd"/>
+      <w:r>
+        <w:rPr>
+          <w:rtl/>
+        </w:rPr>
+        <w:t xml:space="preserve"> در نظر گرفته شده برا</w:t>
+      </w:r>
+      <w:r>
+        <w:rPr>
+          <w:rFonts w:hint="cs"/>
+          <w:rtl/>
+        </w:rPr>
+        <w:t>ی</w:t>
+      </w:r>
+      <w:r>
+        <w:rPr>
+          <w:rtl/>
+        </w:rPr>
+        <w:t xml:space="preserve"> </w:t>
+      </w:r>
+      <w:proofErr w:type="spellStart"/>
+      <w:r>
+        <w:rPr>
+          <w:rtl/>
+        </w:rPr>
+        <w:t>ضرا</w:t>
+      </w:r>
+      <w:r>
+        <w:rPr>
+          <w:rFonts w:hint="cs"/>
+          <w:rtl/>
+        </w:rPr>
+        <w:t>ی</w:t>
+      </w:r>
+      <w:r>
+        <w:rPr>
+          <w:rFonts w:hint="eastAsia"/>
+          <w:rtl/>
+        </w:rPr>
+        <w:t>ب</w:t>
+      </w:r>
+      <w:proofErr w:type="spellEnd"/>
+      <w:r>
+        <w:rPr>
+          <w:rtl/>
+        </w:rPr>
+        <w:t xml:space="preserve"> س</w:t>
+      </w:r>
+      <w:r>
+        <w:rPr>
+          <w:rFonts w:hint="cs"/>
+          <w:rtl/>
+        </w:rPr>
+        <w:t>ی</w:t>
+      </w:r>
+      <w:r>
+        <w:rPr>
+          <w:rFonts w:hint="eastAsia"/>
+          <w:rtl/>
+        </w:rPr>
+        <w:t>نوس</w:t>
+      </w:r>
+      <w:r>
+        <w:rPr>
+          <w:rtl/>
+        </w:rPr>
+        <w:t xml:space="preserve"> ب</w:t>
+      </w:r>
+      <w:r>
+        <w:rPr>
+          <w:rFonts w:hint="cs"/>
+          <w:rtl/>
+        </w:rPr>
+        <w:t>ی</w:t>
+      </w:r>
+      <w:r>
+        <w:rPr>
+          <w:rFonts w:hint="eastAsia"/>
+          <w:rtl/>
+        </w:rPr>
+        <w:t>شتر</w:t>
+      </w:r>
+      <w:r>
+        <w:rPr>
+          <w:rFonts w:hint="cs"/>
+          <w:rtl/>
+        </w:rPr>
+        <w:t xml:space="preserve"> ش</w:t>
+      </w:r>
+      <w:r>
+        <w:rPr>
+          <w:rFonts w:hint="eastAsia"/>
+          <w:rtl/>
+        </w:rPr>
+        <w:t>د</w:t>
+      </w:r>
+      <w:r>
+        <w:rPr>
+          <w:rFonts w:hint="cs"/>
+          <w:rtl/>
+        </w:rPr>
+        <w:t>ه</w:t>
+      </w:r>
+      <w:r>
+        <w:rPr>
+          <w:rtl/>
+        </w:rPr>
+        <w:t xml:space="preserve"> و نسبت به </w:t>
+      </w:r>
+      <w:proofErr w:type="spellStart"/>
+      <w:r>
+        <w:rPr>
+          <w:rtl/>
+        </w:rPr>
+        <w:t>نو</w:t>
+      </w:r>
+      <w:r>
+        <w:rPr>
+          <w:rFonts w:hint="cs"/>
+          <w:rtl/>
+        </w:rPr>
+        <w:t>ی</w:t>
+      </w:r>
+      <w:r>
+        <w:rPr>
+          <w:rFonts w:hint="eastAsia"/>
+          <w:rtl/>
+        </w:rPr>
+        <w:t>ز</w:t>
+      </w:r>
+      <w:proofErr w:type="spellEnd"/>
+      <w:r>
+        <w:rPr>
+          <w:rtl/>
+        </w:rPr>
+        <w:t xml:space="preserve"> حساس</w:t>
+      </w:r>
+      <w:r>
+        <w:rPr>
+          <w:rFonts w:hint="cs"/>
+          <w:rtl/>
+        </w:rPr>
+        <w:t>ی</w:t>
+      </w:r>
+      <w:r>
+        <w:rPr>
+          <w:rFonts w:hint="eastAsia"/>
+          <w:rtl/>
+        </w:rPr>
+        <w:t>ت</w:t>
+      </w:r>
+      <w:r>
+        <w:rPr>
+          <w:rtl/>
+        </w:rPr>
+        <w:t xml:space="preserve"> کمتر</w:t>
+      </w:r>
+      <w:r>
+        <w:rPr>
+          <w:rFonts w:hint="cs"/>
+          <w:rtl/>
+        </w:rPr>
+        <w:t>ی</w:t>
+      </w:r>
+      <w:r>
+        <w:rPr>
+          <w:rtl/>
+        </w:rPr>
+        <w:t xml:space="preserve"> ا</w:t>
+      </w:r>
+      <w:r>
+        <w:rPr>
+          <w:rFonts w:hint="cs"/>
+          <w:rtl/>
+        </w:rPr>
+        <w:t>ی</w:t>
+      </w:r>
+      <w:r>
+        <w:rPr>
+          <w:rFonts w:hint="eastAsia"/>
+          <w:rtl/>
+        </w:rPr>
+        <w:t>جاد</w:t>
+      </w:r>
+      <w:r>
+        <w:rPr>
+          <w:rtl/>
+        </w:rPr>
+        <w:t xml:space="preserve"> </w:t>
+      </w:r>
+      <w:proofErr w:type="spellStart"/>
+      <w:r>
+        <w:rPr>
+          <w:rtl/>
+        </w:rPr>
+        <w:t>م</w:t>
+      </w:r>
+      <w:r>
+        <w:rPr>
+          <w:rFonts w:hint="cs"/>
+          <w:rtl/>
+        </w:rPr>
+        <w:t>ی‌</w:t>
+      </w:r>
+      <w:r>
+        <w:rPr>
+          <w:rFonts w:hint="cs"/>
+          <w:rtl/>
+        </w:rPr>
+        <w:t>شود</w:t>
+      </w:r>
+      <w:proofErr w:type="spellEnd"/>
+      <w:r>
+        <w:rPr>
           <w:rtl/>
         </w:rPr>
         <w:t>.</w:t>
       </w:r>
     </w:p>
     <w:sectPr>
-      <w:headerReference w:type="default" r:id="rId40"/>
-      <w:footerReference w:type="default" r:id="rId41"/>
+      <w:headerReference w:type="default" r:id="rId41"/>
+      <w:footerReference w:type="default" r:id="rId42"/>
       <w:footnotePr>
         <w:numRestart w:val="eachPage"/>
       </w:footnotePr>
@@ -18208,9 +20755,9 @@
   </w:latentStyles>
   <w:style w:type="paragraph" w:default="1" w:styleId="Normal">
     <w:name w:val="Normal"/>
-    <w:uiPriority w:val="5"/>
+    <w:uiPriority w:val="8"/>
     <w:qFormat/>
-    <w:rsid w:val="004D77AE"/>
+    <w:rsid w:val="00DD0A91"/>
     <w:rPr>
       <w:rFonts w:ascii="Vazirmatn" w:eastAsia="Vazirmatn" w:hAnsi="Vazirmatn" w:cs="Vazirmatn"/>
     </w:rPr>
@@ -18219,7 +20766,7 @@
     <w:name w:val="heading 1"/>
     <w:next w:val="Text"/>
     <w:link w:val="Heading1Char"/>
-    <w:uiPriority w:val="6"/>
+    <w:uiPriority w:val="5"/>
     <w:qFormat/>
     <w:rsid w:val="00E3422C"/>
     <w:pPr>
@@ -18240,7 +20787,7 @@
     <w:name w:val="heading 2"/>
     <w:next w:val="Text"/>
     <w:link w:val="Heading2Char"/>
-    <w:uiPriority w:val="7"/>
+    <w:uiPriority w:val="6"/>
     <w:unhideWhenUsed/>
     <w:qFormat/>
     <w:rsid w:val="002912B6"/>
@@ -18265,7 +20812,7 @@
     <w:name w:val="heading 3"/>
     <w:next w:val="Text"/>
     <w:link w:val="Heading3Char"/>
-    <w:uiPriority w:val="8"/>
+    <w:uiPriority w:val="7"/>
     <w:unhideWhenUsed/>
     <w:qFormat/>
     <w:rsid w:val="008E1325"/>
@@ -18283,7 +20830,6 @@
   <w:style w:type="character" w:default="1" w:styleId="DefaultParagraphFont">
     <w:name w:val="Default Paragraph Font"/>
     <w:uiPriority w:val="1"/>
-    <w:semiHidden/>
     <w:unhideWhenUsed/>
   </w:style>
   <w:style w:type="table" w:default="1" w:styleId="TableNormal">
@@ -18411,8 +20957,8 @@
     <w:name w:val="Heading 1 Char"/>
     <w:basedOn w:val="DefaultParagraphFont"/>
     <w:link w:val="Heading1"/>
-    <w:uiPriority w:val="6"/>
-    <w:rsid w:val="004D77AE"/>
+    <w:uiPriority w:val="5"/>
+    <w:rsid w:val="00DD0A91"/>
     <w:rPr>
       <w:rFonts w:ascii="Vazirmatn" w:eastAsia="Vazirmatn" w:hAnsi="Vazirmatn" w:cs="Vazirmatn"/>
       <w:b/>
@@ -18452,8 +20998,8 @@
     <w:name w:val="Heading 2 Char"/>
     <w:basedOn w:val="DefaultParagraphFont"/>
     <w:link w:val="Heading2"/>
-    <w:uiPriority w:val="7"/>
-    <w:rsid w:val="002912B6"/>
+    <w:uiPriority w:val="6"/>
+    <w:rsid w:val="00DD0A91"/>
     <w:rPr>
       <w:rFonts w:ascii="Vazirmatn" w:eastAsia="Vazirmatn" w:hAnsi="Vazirmatn" w:cs="Vazirmatn"/>
       <w:b/>
@@ -18477,8 +21023,8 @@
     <w:name w:val="Heading 3 Char"/>
     <w:basedOn w:val="DefaultParagraphFont"/>
     <w:link w:val="Heading3"/>
-    <w:uiPriority w:val="8"/>
-    <w:rsid w:val="008E1325"/>
+    <w:uiPriority w:val="7"/>
+    <w:rsid w:val="00DD0A91"/>
     <w:rPr>
       <w:rFonts w:ascii="Vazirmatn" w:eastAsia="Vazirmatn" w:hAnsi="Vazirmatn" w:cs="Vazirmatn"/>
       <w:b/>
@@ -19109,7 +21655,7 @@
 
 <file path=word/webextensions/taskpanes.xml><?xml version="1.0" encoding="utf-8"?>
 <wetp:taskpanes xmlns:wetp="http://schemas.microsoft.com/office/webextensions/taskpanes/2010/11">
-  <wetp:taskpane dockstate="right" visibility="0" width="525" row="8">
+  <wetp:taskpane dockstate="right" visibility="0" width="700" row="4">
     <wetp:webextensionref xmlns:r="http://schemas.openxmlformats.org/officeDocument/2006/relationships" r:id="rId1"/>
   </wetp:taskpane>
 </wetp:taskpanes>

</xml_diff>

<commit_message>
Add CA3 part4 coding_freq function
</commit_message>
<xml_diff>
--- a/CA3/Report.docx
+++ b/CA3/Report.docx
@@ -10369,7 +10369,17 @@
           <w:rFonts w:hint="cs"/>
           <w:rtl/>
         </w:rPr>
-        <w:t xml:space="preserve"> آن </w:t>
+        <w:t xml:space="preserve"> آن مضربی از </w:t>
+      </w:r>
+      <w:r>
+        <w:t>bitrate</w:t>
+      </w:r>
+      <w:r>
+        <w:rPr>
+          <w:rFonts w:hint="cs"/>
+          <w:rtl/>
+        </w:rPr>
+        <w:t xml:space="preserve"> نیست، تعدادی بیت 0 در انتهای راست رشته اضافه </w:t>
       </w:r>
       <w:proofErr w:type="spellStart"/>
       <w:r>
@@ -10377,7 +10387,7 @@
           <w:rFonts w:hint="cs"/>
           <w:rtl/>
         </w:rPr>
-        <w:t>مضربی</w:t>
+        <w:t>می‌کند</w:t>
       </w:r>
       <w:proofErr w:type="spellEnd"/>
       <w:r>
@@ -10385,49 +10395,7 @@
           <w:rFonts w:hint="cs"/>
           <w:rtl/>
         </w:rPr>
-        <w:t xml:space="preserve"> از </w:t>
-      </w:r>
-      <w:r>
-        <w:t>bitrate</w:t>
-      </w:r>
-      <w:r>
-        <w:rPr>
-          <w:rFonts w:hint="cs"/>
-          <w:rtl/>
-        </w:rPr>
-        <w:t xml:space="preserve"> نیست، تعدادی بیت 0 در انتهای راست رشته اضافه </w:t>
-      </w:r>
-      <w:proofErr w:type="spellStart"/>
-      <w:r>
-        <w:rPr>
-          <w:rFonts w:hint="cs"/>
-          <w:rtl/>
-        </w:rPr>
-        <w:t>می‌کند</w:t>
-      </w:r>
-      <w:proofErr w:type="spellEnd"/>
-      <w:r>
-        <w:rPr>
-          <w:rFonts w:hint="cs"/>
-          <w:rtl/>
-        </w:rPr>
-        <w:t xml:space="preserve"> تا طول رشته نهایی </w:t>
-      </w:r>
-      <w:proofErr w:type="spellStart"/>
-      <w:r>
-        <w:rPr>
-          <w:rFonts w:hint="cs"/>
-          <w:rtl/>
-        </w:rPr>
-        <w:t>مضربی</w:t>
-      </w:r>
-      <w:proofErr w:type="spellEnd"/>
-      <w:r>
-        <w:rPr>
-          <w:rFonts w:hint="cs"/>
-          <w:rtl/>
-        </w:rPr>
-        <w:t xml:space="preserve"> از </w:t>
+        <w:t xml:space="preserve"> تا طول رشته نهایی مضربی از </w:t>
       </w:r>
       <w:r>
         <w:t>bitrate</w:t>
@@ -10596,23 +10564,7 @@
           <w:rFonts w:hint="cs"/>
           <w:rtl/>
         </w:rPr>
-        <w:t xml:space="preserve">خروجی تابع به </w:t>
-      </w:r>
-      <w:proofErr w:type="spellStart"/>
-      <w:r>
-        <w:rPr>
-          <w:rFonts w:hint="cs"/>
-          <w:rtl/>
-        </w:rPr>
-        <w:t>ازای</w:t>
-      </w:r>
-      <w:proofErr w:type="spellEnd"/>
-      <w:r>
-        <w:rPr>
-          <w:rFonts w:hint="cs"/>
-          <w:rtl/>
-        </w:rPr>
-        <w:t xml:space="preserve"> سه مقدار 1، 2 و 3 برای </w:t>
+        <w:t xml:space="preserve">خروجی تابع به ازای سه مقدار 1، 2 و 3 برای </w:t>
       </w:r>
       <w:r>
         <w:t>bi</w:t>
@@ -11377,7 +11329,6 @@
                               </w:rPr>
                               <w:t xml:space="preserve"> </w:t>
                             </w:r>
-                            <w:proofErr w:type="spellStart"/>
                             <w:r>
                               <w:rPr>
                                 <w:rFonts w:ascii="Courier New" w:hAnsi="Courier New" w:cs="Courier New"/>
@@ -11385,7 +11336,6 @@
                               </w:rPr>
                               <w:t>i</w:t>
                             </w:r>
-                            <w:proofErr w:type="spellEnd"/>
                             <w:r>
                               <w:rPr>
                                 <w:rFonts w:ascii="Courier New" w:hAnsi="Courier New" w:cs="Courier New"/>
@@ -11429,7 +11379,6 @@
                               <w:br/>
                               <w:t xml:space="preserve">        bitrate = bitrates(</w:t>
                             </w:r>
-                            <w:proofErr w:type="spellStart"/>
                             <w:r>
                               <w:rPr>
                                 <w:rFonts w:ascii="Courier New" w:hAnsi="Courier New" w:cs="Courier New"/>
@@ -11437,7 +11386,6 @@
                               </w:rPr>
                               <w:t>i</w:t>
                             </w:r>
-                            <w:proofErr w:type="spellEnd"/>
                             <w:r>
                               <w:rPr>
                                 <w:rFonts w:ascii="Courier New" w:hAnsi="Courier New" w:cs="Courier New"/>
@@ -11722,7 +11670,6 @@
                               <w:br/>
                               <w:t xml:space="preserve">        result{</w:t>
                             </w:r>
-                            <w:proofErr w:type="spellStart"/>
                             <w:r>
                               <w:rPr>
                                 <w:rFonts w:ascii="Courier New" w:hAnsi="Courier New" w:cs="Courier New"/>
@@ -11730,7 +11677,6 @@
                               </w:rPr>
                               <w:t>i</w:t>
                             </w:r>
-                            <w:proofErr w:type="spellEnd"/>
                             <w:r>
                               <w:rPr>
                                 <w:rFonts w:ascii="Courier New" w:hAnsi="Courier New" w:cs="Courier New"/>
@@ -12038,7 +11984,6 @@
                         </w:rPr>
                         <w:t xml:space="preserve"> </w:t>
                       </w:r>
-                      <w:proofErr w:type="spellStart"/>
                       <w:r>
                         <w:rPr>
                           <w:rFonts w:ascii="Courier New" w:hAnsi="Courier New" w:cs="Courier New"/>
@@ -12046,7 +11991,6 @@
                         </w:rPr>
                         <w:t>i</w:t>
                       </w:r>
-                      <w:proofErr w:type="spellEnd"/>
                       <w:r>
                         <w:rPr>
                           <w:rFonts w:ascii="Courier New" w:hAnsi="Courier New" w:cs="Courier New"/>
@@ -12090,7 +12034,6 @@
                         <w:br/>
                         <w:t xml:space="preserve">        bitrate = bitrates(</w:t>
                       </w:r>
-                      <w:proofErr w:type="spellStart"/>
                       <w:r>
                         <w:rPr>
                           <w:rFonts w:ascii="Courier New" w:hAnsi="Courier New" w:cs="Courier New"/>
@@ -12098,7 +12041,6 @@
                         </w:rPr>
                         <w:t>i</w:t>
                       </w:r>
-                      <w:proofErr w:type="spellEnd"/>
                       <w:r>
                         <w:rPr>
                           <w:rFonts w:ascii="Courier New" w:hAnsi="Courier New" w:cs="Courier New"/>
@@ -12383,7 +12325,6 @@
                         <w:br/>
                         <w:t xml:space="preserve">        result{</w:t>
                       </w:r>
-                      <w:proofErr w:type="spellStart"/>
                       <w:r>
                         <w:rPr>
                           <w:rFonts w:ascii="Courier New" w:hAnsi="Courier New" w:cs="Courier New"/>
@@ -12391,7 +12332,6 @@
                         </w:rPr>
                         <w:t>i</w:t>
                       </w:r>
-                      <w:proofErr w:type="spellEnd"/>
                       <w:r>
                         <w:rPr>
                           <w:rFonts w:ascii="Courier New" w:hAnsi="Courier New" w:cs="Courier New"/>
@@ -15302,7 +15242,6 @@
                               </w:rPr>
                               <w:t xml:space="preserve"> </w:t>
                             </w:r>
-                            <w:proofErr w:type="spellStart"/>
                             <w:r>
                               <w:rPr>
                                 <w:rFonts w:ascii="Courier New" w:hAnsi="Courier New" w:cs="Courier New"/>
@@ -15310,7 +15249,6 @@
                               </w:rPr>
                               <w:t>i</w:t>
                             </w:r>
-                            <w:proofErr w:type="spellEnd"/>
                             <w:r>
                               <w:rPr>
                                 <w:rFonts w:ascii="Courier New" w:hAnsi="Courier New" w:cs="Courier New"/>
@@ -16043,7 +15981,6 @@
                         </w:rPr>
                         <w:t xml:space="preserve"> </w:t>
                       </w:r>
-                      <w:proofErr w:type="spellStart"/>
                       <w:r>
                         <w:rPr>
                           <w:rFonts w:ascii="Courier New" w:hAnsi="Courier New" w:cs="Courier New"/>
@@ -16051,7 +15988,6 @@
                         </w:rPr>
                         <w:t>i</w:t>
                       </w:r>
-                      <w:proofErr w:type="spellEnd"/>
                       <w:r>
                         <w:rPr>
                           <w:rFonts w:ascii="Courier New" w:hAnsi="Courier New" w:cs="Courier New"/>
@@ -16475,7 +16411,6 @@
       <w:pPr>
         <w:pStyle w:val="Text"/>
         <w:rPr>
-          <w:rFonts w:hint="cs"/>
           <w:rtl/>
         </w:rPr>
       </w:pPr>
@@ -16491,23 +16426,7 @@
           <w:rFonts w:hint="cs"/>
           <w:rtl/>
         </w:rPr>
-        <w:t xml:space="preserve"> به </w:t>
-      </w:r>
-      <w:proofErr w:type="spellStart"/>
-      <w:r>
-        <w:rPr>
-          <w:rFonts w:hint="cs"/>
-          <w:rtl/>
-        </w:rPr>
-        <w:t>ازای</w:t>
-      </w:r>
-      <w:proofErr w:type="spellEnd"/>
-      <w:r>
-        <w:rPr>
-          <w:rFonts w:hint="cs"/>
-          <w:rtl/>
-        </w:rPr>
-        <w:t xml:space="preserve"> 3 </w:t>
+        <w:t xml:space="preserve"> به ازای 3 </w:t>
       </w:r>
       <w:proofErr w:type="spellStart"/>
       <w:r>
@@ -16535,6 +16454,7 @@
       </w:pPr>
       <w:r>
         <w:rPr>
+          <w:noProof/>
           <w:rtl/>
         </w:rPr>
         <w:drawing>
@@ -16670,7 +16590,6 @@
       <w:pPr>
         <w:pStyle w:val="Heading2"/>
         <w:rPr>
-          <w:rFonts w:hint="cs"/>
           <w:rtl/>
         </w:rPr>
       </w:pPr>
@@ -16735,9 +16654,6 @@
     <w:p>
       <w:pPr>
         <w:pStyle w:val="Text"/>
-        <w:rPr>
-          <w:rtl/>
-        </w:rPr>
       </w:pPr>
       <w:r>
         <w:rPr>
@@ -17318,9 +17234,471 @@
         <w:t>.</w:t>
       </w:r>
     </w:p>
+    <w:p>
+      <w:pPr>
+        <w:pStyle w:val="Heading1"/>
+        <w:rPr>
+          <w:rtl/>
+        </w:rPr>
+      </w:pPr>
+      <w:r>
+        <w:rPr>
+          <w:rFonts w:hint="cs"/>
+          <w:rtl/>
+        </w:rPr>
+        <w:t>بخش چهارم</w:t>
+      </w:r>
+    </w:p>
+    <w:p>
+      <w:pPr>
+        <w:pStyle w:val="Heading2"/>
+        <w:numPr>
+          <w:ilvl w:val="0"/>
+          <w:numId w:val="36"/>
+        </w:numPr>
+      </w:pPr>
+      <w:r>
+        <w:rPr>
+          <w:rFonts w:hint="cs"/>
+          <w:rtl/>
+        </w:rPr>
+        <w:t xml:space="preserve">ساخت </w:t>
+      </w:r>
+      <w:proofErr w:type="spellStart"/>
+      <w:r>
+        <w:t>Mapset</w:t>
+      </w:r>
+      <w:proofErr w:type="spellEnd"/>
+    </w:p>
+    <w:p>
+      <w:pPr>
+        <w:pStyle w:val="Text"/>
+        <w:rPr>
+          <w:rtl/>
+        </w:rPr>
+      </w:pPr>
+      <w:r>
+        <w:rPr>
+          <w:rFonts w:hint="cs"/>
+          <w:rtl/>
+        </w:rPr>
+        <w:t xml:space="preserve">در این بخش از همان </w:t>
+      </w:r>
+      <w:proofErr w:type="spellStart"/>
+      <w:r>
+        <w:t>Mapset</w:t>
+      </w:r>
+      <w:proofErr w:type="spellEnd"/>
+      <w:r>
+        <w:rPr>
+          <w:rFonts w:hint="cs"/>
+          <w:rtl/>
+        </w:rPr>
+        <w:t xml:space="preserve"> ساخته شده در بخش سوم استفاده شده است.</w:t>
+      </w:r>
+    </w:p>
+    <w:p>
+      <w:pPr>
+        <w:pStyle w:val="Heading2"/>
+      </w:pPr>
+      <w:r>
+        <w:rPr>
+          <w:rFonts w:hint="cs"/>
+          <w:rtl/>
+        </w:rPr>
+        <w:t xml:space="preserve">تابع </w:t>
+      </w:r>
+      <w:proofErr w:type="spellStart"/>
+      <w:r>
+        <w:t>coding_freq</w:t>
+      </w:r>
+      <w:proofErr w:type="spellEnd"/>
+    </w:p>
+    <w:p>
+      <w:pPr>
+        <w:pStyle w:val="Text"/>
+      </w:pPr>
+      <w:r>
+        <w:rPr>
+          <w:rFonts w:hint="cs"/>
+          <w:rtl/>
+        </w:rPr>
+        <w:t xml:space="preserve">این تابع با </w:t>
+      </w:r>
+      <w:proofErr w:type="spellStart"/>
+      <w:r>
+        <w:rPr>
+          <w:rFonts w:hint="cs"/>
+          <w:rtl/>
+        </w:rPr>
+        <w:t>شناسه</w:t>
+      </w:r>
+      <w:proofErr w:type="spellEnd"/>
+      <w:r>
+        <w:rPr>
+          <w:rFonts w:hint="cs"/>
+          <w:rtl/>
+        </w:rPr>
+        <w:t xml:space="preserve"> زیر در فایل </w:t>
+      </w:r>
+      <w:proofErr w:type="spellStart"/>
+      <w:r>
+        <w:t>coding_freq.m</w:t>
+      </w:r>
+      <w:proofErr w:type="spellEnd"/>
+      <w:r>
+        <w:rPr>
+          <w:rFonts w:hint="cs"/>
+          <w:rtl/>
+        </w:rPr>
+        <w:t xml:space="preserve"> قرار گرفته است. باقی موارد مشابه تابع </w:t>
+      </w:r>
+      <w:proofErr w:type="spellStart"/>
+      <w:r>
+        <w:rPr>
+          <w:rStyle w:val="CodeChar"/>
+        </w:rPr>
+        <w:t>coding_amp</w:t>
+      </w:r>
+      <w:proofErr w:type="spellEnd"/>
+      <w:r>
+        <w:rPr>
+          <w:rFonts w:hint="cs"/>
+          <w:rtl/>
+        </w:rPr>
+        <w:t xml:space="preserve"> است که </w:t>
+      </w:r>
+      <w:proofErr w:type="spellStart"/>
+      <w:r>
+        <w:rPr>
+          <w:rFonts w:hint="cs"/>
+          <w:rtl/>
+        </w:rPr>
+        <w:t>پیش‌تر</w:t>
+      </w:r>
+      <w:proofErr w:type="spellEnd"/>
+      <w:r>
+        <w:rPr>
+          <w:rFonts w:hint="cs"/>
+          <w:rtl/>
+        </w:rPr>
+        <w:t xml:space="preserve"> توضیح داده شده است.</w:t>
+      </w:r>
+    </w:p>
+    <w:p>
+      <w:pPr>
+        <w:pStyle w:val="Text"/>
+        <w:rPr>
+          <w:rtl/>
+        </w:rPr>
+      </w:pPr>
+      <w:r>
+        <w:rPr>
+          <w:rFonts w:hint="cs"/>
+          <w:noProof/>
+          <w:rtl/>
+          <w:lang w:val="fa-IR"/>
+        </w:rPr>
+        <mc:AlternateContent>
+          <mc:Choice Requires="wps">
+            <w:drawing>
+              <wp:inline distT="0" distB="0" distL="0" distR="0" wp14:anchorId="1984A6FF" wp14:editId="667CA1EC">
+                <wp:extent cx="5731510" cy="267769"/>
+                <wp:effectExtent l="0" t="0" r="0" b="0"/>
+                <wp:docPr id="40" name="Text Box 40"/>
+                <wp:cNvGraphicFramePr/>
+                <a:graphic xmlns:a="http://schemas.openxmlformats.org/drawingml/2006/main">
+                  <a:graphicData uri="http://schemas.microsoft.com/office/word/2010/wordprocessingShape">
+                    <wps:wsp>
+                      <wps:cNvSpPr txBox="1"/>
+                      <wps:spPr>
+                        <a:xfrm>
+                          <a:off x="0" y="0"/>
+                          <a:ext cx="5731510" cy="267769"/>
+                        </a:xfrm>
+                        <a:prstGeom prst="rect">
+                          <a:avLst/>
+                        </a:prstGeom>
+                        <a:noFill/>
+                        <a:ln w="6350">
+                          <a:noFill/>
+                        </a:ln>
+                      </wps:spPr>
+                      <wps:txbx>
+                        <w:txbxContent>
+                          <w:p>
+                            <w:pPr>
+                              <w:shd w:val="clear" w:color="auto" w:fill="FAFAFA"/>
+                            </w:pPr>
+                            <w:r>
+                              <w:rPr>
+                                <w:rFonts w:ascii="Courier New" w:hAnsi="Courier New" w:cs="Courier New"/>
+                                <w:color w:val="A626A4"/>
+                              </w:rPr>
+                              <w:t>function</w:t>
+                            </w:r>
+                            <w:r>
+                              <w:rPr>
+                                <w:rFonts w:ascii="Courier New" w:hAnsi="Courier New" w:cs="Courier New"/>
+                                <w:color w:val="383A42"/>
+                              </w:rPr>
+                              <w:t xml:space="preserve"> </w:t>
+                            </w:r>
+                            <w:r>
+                              <w:rPr>
+                                <w:rFonts w:ascii="Courier New" w:hAnsi="Courier New" w:cs="Courier New"/>
+                                <w:color w:val="4078F2"/>
+                              </w:rPr>
+                              <w:t>signal</w:t>
+                            </w:r>
+                            <w:r>
+                              <w:rPr>
+                                <w:rFonts w:ascii="Courier New" w:hAnsi="Courier New" w:cs="Courier New"/>
+                                <w:color w:val="383A42"/>
+                              </w:rPr>
+                              <w:t xml:space="preserve"> = </w:t>
+                            </w:r>
+                            <w:proofErr w:type="spellStart"/>
+                            <w:r>
+                              <w:rPr>
+                                <w:rFonts w:ascii="Courier New" w:hAnsi="Courier New" w:cs="Courier New"/>
+                                <w:color w:val="4078F2"/>
+                              </w:rPr>
+                              <w:t>coding_</w:t>
+                            </w:r>
+                            <w:r>
+                              <w:rPr>
+                                <w:rFonts w:ascii="Courier New" w:hAnsi="Courier New" w:cs="Courier New"/>
+                                <w:color w:val="4078F2"/>
+                              </w:rPr>
+                              <w:t>freq</w:t>
+                            </w:r>
+                            <w:proofErr w:type="spellEnd"/>
+                            <w:r>
+                              <w:rPr>
+                                <w:rFonts w:ascii="Courier New" w:hAnsi="Courier New" w:cs="Courier New"/>
+                                <w:color w:val="383A42"/>
+                              </w:rPr>
+                              <w:t>(</w:t>
+                            </w:r>
+                            <w:proofErr w:type="spellStart"/>
+                            <w:r>
+                              <w:rPr>
+                                <w:rFonts w:ascii="Courier New" w:hAnsi="Courier New" w:cs="Courier New"/>
+                                <w:color w:val="383A42"/>
+                              </w:rPr>
+                              <w:t>bin_msg</w:t>
+                            </w:r>
+                            <w:proofErr w:type="spellEnd"/>
+                            <w:r>
+                              <w:rPr>
+                                <w:rFonts w:ascii="Courier New" w:hAnsi="Courier New" w:cs="Courier New"/>
+                                <w:color w:val="383A42"/>
+                              </w:rPr>
+                              <w:t>, bitrate)</w:t>
+                            </w:r>
+                          </w:p>
+                          <w:p/>
+                        </w:txbxContent>
+                      </wps:txbx>
+                      <wps:bodyPr rot="0" spcFirstLastPara="0" vertOverflow="overflow" horzOverflow="overflow" vert="horz" wrap="square" lIns="91440" tIns="45720" rIns="91440" bIns="45720" numCol="1" spcCol="0" rtlCol="0" fromWordArt="0" anchor="t" anchorCtr="0" forceAA="0" compatLnSpc="1">
+                        <a:prstTxWarp prst="textNoShape">
+                          <a:avLst/>
+                        </a:prstTxWarp>
+                        <a:noAutofit/>
+                      </wps:bodyPr>
+                    </wps:wsp>
+                  </a:graphicData>
+                </a:graphic>
+              </wp:inline>
+            </w:drawing>
+          </mc:Choice>
+          <mc:Fallback>
+            <w:pict>
+              <v:shape w14:anchorId="1984A6FF" id="Text Box 40" o:spid="_x0000_s1031" type="#_x0000_t202" style="width:451.3pt;height:21.1pt;visibility:visible;mso-wrap-style:square;mso-left-percent:-10001;mso-top-percent:-10001;mso-position-horizontal:absolute;mso-position-horizontal-relative:char;mso-position-vertical:absolute;mso-position-vertical-relative:line;mso-left-percent:-10001;mso-top-percent:-10001;v-text-anchor:top" o:gfxdata="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" filled="f" stroked="f" strokeweight=".5pt">
+                <v:textbox>
+                  <w:txbxContent>
+                    <w:p>
+                      <w:pPr>
+                        <w:shd w:val="clear" w:color="auto" w:fill="FAFAFA"/>
+                      </w:pPr>
+                      <w:r>
+                        <w:rPr>
+                          <w:rFonts w:ascii="Courier New" w:hAnsi="Courier New" w:cs="Courier New"/>
+                          <w:color w:val="A626A4"/>
+                        </w:rPr>
+                        <w:t>function</w:t>
+                      </w:r>
+                      <w:r>
+                        <w:rPr>
+                          <w:rFonts w:ascii="Courier New" w:hAnsi="Courier New" w:cs="Courier New"/>
+                          <w:color w:val="383A42"/>
+                        </w:rPr>
+                        <w:t xml:space="preserve"> </w:t>
+                      </w:r>
+                      <w:r>
+                        <w:rPr>
+                          <w:rFonts w:ascii="Courier New" w:hAnsi="Courier New" w:cs="Courier New"/>
+                          <w:color w:val="4078F2"/>
+                        </w:rPr>
+                        <w:t>signal</w:t>
+                      </w:r>
+                      <w:r>
+                        <w:rPr>
+                          <w:rFonts w:ascii="Courier New" w:hAnsi="Courier New" w:cs="Courier New"/>
+                          <w:color w:val="383A42"/>
+                        </w:rPr>
+                        <w:t xml:space="preserve"> = </w:t>
+                      </w:r>
+                      <w:proofErr w:type="spellStart"/>
+                      <w:r>
+                        <w:rPr>
+                          <w:rFonts w:ascii="Courier New" w:hAnsi="Courier New" w:cs="Courier New"/>
+                          <w:color w:val="4078F2"/>
+                        </w:rPr>
+                        <w:t>coding_</w:t>
+                      </w:r>
+                      <w:r>
+                        <w:rPr>
+                          <w:rFonts w:ascii="Courier New" w:hAnsi="Courier New" w:cs="Courier New"/>
+                          <w:color w:val="4078F2"/>
+                        </w:rPr>
+                        <w:t>freq</w:t>
+                      </w:r>
+                      <w:proofErr w:type="spellEnd"/>
+                      <w:r>
+                        <w:rPr>
+                          <w:rFonts w:ascii="Courier New" w:hAnsi="Courier New" w:cs="Courier New"/>
+                          <w:color w:val="383A42"/>
+                        </w:rPr>
+                        <w:t>(</w:t>
+                      </w:r>
+                      <w:proofErr w:type="spellStart"/>
+                      <w:r>
+                        <w:rPr>
+                          <w:rFonts w:ascii="Courier New" w:hAnsi="Courier New" w:cs="Courier New"/>
+                          <w:color w:val="383A42"/>
+                        </w:rPr>
+                        <w:t>bin_msg</w:t>
+                      </w:r>
+                      <w:proofErr w:type="spellEnd"/>
+                      <w:r>
+                        <w:rPr>
+                          <w:rFonts w:ascii="Courier New" w:hAnsi="Courier New" w:cs="Courier New"/>
+                          <w:color w:val="383A42"/>
+                        </w:rPr>
+                        <w:t>, bitrate)</w:t>
+                      </w:r>
+                    </w:p>
+                    <w:p/>
+                  </w:txbxContent>
+                </v:textbox>
+                <w10:anchorlock/>
+              </v:shape>
+            </w:pict>
+          </mc:Fallback>
+        </mc:AlternateContent>
+      </w:r>
+    </w:p>
+    <w:p>
+      <w:pPr>
+        <w:pStyle w:val="Heading2"/>
+      </w:pPr>
+      <w:r>
+        <w:rPr>
+          <w:rFonts w:hint="cs"/>
+          <w:rtl/>
+        </w:rPr>
+        <w:t xml:space="preserve">خروجی تابع </w:t>
+      </w:r>
+      <w:proofErr w:type="spellStart"/>
+      <w:r>
+        <w:t>coding_freq</w:t>
+      </w:r>
+      <w:proofErr w:type="spellEnd"/>
+    </w:p>
+    <w:p>
+      <w:pPr>
+        <w:pStyle w:val="Text"/>
+        <w:rPr>
+          <w:rtl/>
+        </w:rPr>
+      </w:pPr>
+      <w:r>
+        <w:rPr>
+          <w:rFonts w:hint="cs"/>
+          <w:rtl/>
+        </w:rPr>
+        <w:t xml:space="preserve">خروجی این تابع به ازای مقادیر 1، 2 و 3 برای </w:t>
+      </w:r>
+      <w:r>
+        <w:t>bitrate</w:t>
+      </w:r>
+      <w:r>
+        <w:rPr>
+          <w:rFonts w:hint="cs"/>
+          <w:rtl/>
+        </w:rPr>
+        <w:t xml:space="preserve"> در تصویر زیر مشخص شده است:</w:t>
+      </w:r>
+    </w:p>
+    <w:p>
+      <w:pPr>
+        <w:pStyle w:val="Figure"/>
+      </w:pPr>
+      <w:r>
+        <w:rPr>
+          <w:noProof/>
+        </w:rPr>
+        <w:drawing>
+          <wp:inline distT="0" distB="0" distL="0" distR="0" wp14:anchorId="05A6209B" wp14:editId="75DA5468">
+            <wp:extent cx="3600000" cy="1942389"/>
+            <wp:effectExtent l="0" t="0" r="635" b="1270"/>
+            <wp:docPr id="41" name="Picture 41"/>
+            <wp:cNvGraphicFramePr>
+              <a:graphicFrameLocks xmlns:a="http://schemas.openxmlformats.org/drawingml/2006/main" noChangeAspect="1"/>
+            </wp:cNvGraphicFramePr>
+            <a:graphic xmlns:a="http://schemas.openxmlformats.org/drawingml/2006/main">
+              <a:graphicData uri="http://schemas.openxmlformats.org/drawingml/2006/picture">
+                <pic:pic xmlns:pic="http://schemas.openxmlformats.org/drawingml/2006/picture">
+                  <pic:nvPicPr>
+                    <pic:cNvPr id="1" name=""/>
+                    <pic:cNvPicPr/>
+                  </pic:nvPicPr>
+                  <pic:blipFill>
+                    <a:blip r:embed="rId41"/>
+                    <a:stretch>
+                      <a:fillRect/>
+                    </a:stretch>
+                  </pic:blipFill>
+                  <pic:spPr>
+                    <a:xfrm>
+                      <a:off x="0" y="0"/>
+                      <a:ext cx="3600000" cy="1942389"/>
+                    </a:xfrm>
+                    <a:prstGeom prst="rect">
+                      <a:avLst/>
+                    </a:prstGeom>
+                  </pic:spPr>
+                </pic:pic>
+              </a:graphicData>
+            </a:graphic>
+          </wp:inline>
+        </w:drawing>
+      </w:r>
+    </w:p>
+    <w:p>
+      <w:pPr>
+        <w:pStyle w:val="Text"/>
+        <w:rPr>
+          <w:rFonts w:hint="cs"/>
+          <w:rtl/>
+        </w:rPr>
+      </w:pPr>
+    </w:p>
     <w:sectPr>
-      <w:headerReference w:type="default" r:id="rId41"/>
-      <w:footerReference w:type="default" r:id="rId42"/>
+      <w:headerReference w:type="default" r:id="rId42"/>
+      <w:footerReference w:type="default" r:id="rId43"/>
       <w:footnotePr>
         <w:numRestart w:val="eachPage"/>
       </w:footnotePr>
@@ -20354,6 +20732,12 @@
   </w:num>
   <w:num w:numId="35">
     <w:abstractNumId w:val="4"/>
+  </w:num>
+  <w:num w:numId="36">
+    <w:abstractNumId w:val="2"/>
+    <w:lvlOverride w:ilvl="0">
+      <w:startOverride w:val="1"/>
+    </w:lvlOverride>
   </w:num>
 </w:numbering>
 </file>
@@ -20830,6 +21214,7 @@
   <w:style w:type="character" w:default="1" w:styleId="DefaultParagraphFont">
     <w:name w:val="Default Paragraph Font"/>
     <w:uiPriority w:val="1"/>
+    <w:semiHidden/>
     <w:unhideWhenUsed/>
   </w:style>
   <w:style w:type="table" w:default="1" w:styleId="TableNormal">

</xml_diff>

<commit_message>
Add CA3 part4 decoding_freq function
</commit_message>
<xml_diff>
--- a/CA3/Report.docx
+++ b/CA3/Report.docx
@@ -10369,7 +10369,23 @@
           <w:rFonts w:hint="cs"/>
           <w:rtl/>
         </w:rPr>
-        <w:t xml:space="preserve"> آن مضربی از </w:t>
+        <w:t xml:space="preserve"> آن </w:t>
+      </w:r>
+      <w:proofErr w:type="spellStart"/>
+      <w:r>
+        <w:rPr>
+          <w:rFonts w:hint="cs"/>
+          <w:rtl/>
+        </w:rPr>
+        <w:t>مضربی</w:t>
+      </w:r>
+      <w:proofErr w:type="spellEnd"/>
+      <w:r>
+        <w:rPr>
+          <w:rFonts w:hint="cs"/>
+          <w:rtl/>
+        </w:rPr>
+        <w:t xml:space="preserve"> از </w:t>
       </w:r>
       <w:r>
         <w:t>bitrate</w:t>
@@ -10395,7 +10411,23 @@
           <w:rFonts w:hint="cs"/>
           <w:rtl/>
         </w:rPr>
-        <w:t xml:space="preserve"> تا طول رشته نهایی مضربی از </w:t>
+        <w:t xml:space="preserve"> تا طول رشته نهایی </w:t>
+      </w:r>
+      <w:proofErr w:type="spellStart"/>
+      <w:r>
+        <w:rPr>
+          <w:rFonts w:hint="cs"/>
+          <w:rtl/>
+        </w:rPr>
+        <w:t>مضربی</w:t>
+      </w:r>
+      <w:proofErr w:type="spellEnd"/>
+      <w:r>
+        <w:rPr>
+          <w:rFonts w:hint="cs"/>
+          <w:rtl/>
+        </w:rPr>
+        <w:t xml:space="preserve"> از </w:t>
       </w:r>
       <w:r>
         <w:t>bitrate</w:t>
@@ -10922,6 +10954,366 @@
             </w:pict>
           </mc:Fallback>
         </mc:AlternateContent>
+      </w:r>
+    </w:p>
+    <w:p>
+      <w:pPr>
+        <w:pStyle w:val="Text"/>
+        <w:rPr>
+          <w:b/>
+          <w:rtl/>
+        </w:rPr>
+      </w:pPr>
+      <w:r>
+        <w:rPr>
+          <w:rFonts w:hint="cs"/>
+          <w:rtl/>
+        </w:rPr>
+        <w:t xml:space="preserve">برای انجام </w:t>
+      </w:r>
+      <w:r>
+        <w:t>correlation</w:t>
+      </w:r>
+      <w:r>
+        <w:rPr>
+          <w:rFonts w:hint="cs"/>
+          <w:rtl/>
+        </w:rPr>
+        <w:t xml:space="preserve">، انتگرال ضرب دو تابع </w:t>
+      </w:r>
+      <m:oMath>
+        <m:r>
+          <w:rPr>
+            <w:rFonts w:ascii="Cambria Math" w:hAnsi="Cambria Math"/>
+          </w:rPr>
+          <m:t>2sin</m:t>
+        </m:r>
+        <m:d>
+          <m:dPr>
+            <m:ctrlPr>
+              <w:rPr>
+                <w:rFonts w:ascii="Cambria Math" w:hAnsi="Cambria Math"/>
+                <w:i/>
+              </w:rPr>
+            </m:ctrlPr>
+          </m:dPr>
+          <m:e>
+            <m:r>
+              <w:rPr>
+                <w:rFonts w:ascii="Cambria Math" w:hAnsi="Cambria Math"/>
+              </w:rPr>
+              <m:t>2</m:t>
+            </m:r>
+            <m:r>
+              <w:rPr>
+                <w:rFonts w:ascii="Cambria Math" w:hAnsi="Cambria Math"/>
+              </w:rPr>
+              <m:t>π</m:t>
+            </m:r>
+            <m:r>
+              <w:rPr>
+                <w:rFonts w:ascii="Cambria Math" w:hAnsi="Cambria Math"/>
+              </w:rPr>
+              <m:t>t</m:t>
+            </m:r>
+          </m:e>
+        </m:d>
+      </m:oMath>
+      <w:r>
+        <w:rPr>
+          <w:rFonts w:hint="cs"/>
+          <w:b/>
+          <w:rtl/>
+        </w:rPr>
+        <w:t xml:space="preserve"> و 100 </w:t>
+      </w:r>
+      <w:proofErr w:type="spellStart"/>
+      <w:r>
+        <w:rPr>
+          <w:rFonts w:hint="cs"/>
+          <w:b/>
+          <w:rtl/>
+        </w:rPr>
+        <w:t>سمپل</w:t>
+      </w:r>
+      <w:proofErr w:type="spellEnd"/>
+      <w:r>
+        <w:rPr>
+          <w:rFonts w:hint="cs"/>
+          <w:b/>
+          <w:rtl/>
+        </w:rPr>
+        <w:t xml:space="preserve"> سیگنال حساب شده است (با استفاده از </w:t>
+      </w:r>
+      <w:r>
+        <w:rPr>
+          <w:bCs/>
+        </w:rPr>
+        <w:t>trapezoid</w:t>
+      </w:r>
+      <w:r>
+        <w:rPr>
+          <w:rFonts w:hint="cs"/>
+          <w:b/>
+          <w:rtl/>
+        </w:rPr>
+        <w:t>)</w:t>
+      </w:r>
+      <w:r>
+        <w:rPr>
+          <w:rFonts w:hint="cs"/>
+          <w:b/>
+          <w:rtl/>
+        </w:rPr>
+        <w:t>.</w:t>
+      </w:r>
+    </w:p>
+    <w:p>
+      <w:pPr>
+        <w:pStyle w:val="Text"/>
+        <w:rPr>
+          <w:rtl/>
+        </w:rPr>
+      </w:pPr>
+      <w:r>
+        <w:rPr>
+          <w:rFonts w:hint="cs"/>
+          <w:rtl/>
+        </w:rPr>
+        <w:t xml:space="preserve">به دلیل اینکه با وجود </w:t>
+      </w:r>
+      <w:proofErr w:type="spellStart"/>
+      <w:r>
+        <w:rPr>
+          <w:rFonts w:hint="cs"/>
+          <w:rtl/>
+        </w:rPr>
+        <w:t>نویز</w:t>
+      </w:r>
+      <w:proofErr w:type="spellEnd"/>
+      <w:r>
+        <w:rPr>
+          <w:rFonts w:hint="cs"/>
+          <w:rtl/>
+        </w:rPr>
+        <w:t xml:space="preserve"> دامنه تابع </w:t>
+      </w:r>
+      <w:proofErr w:type="spellStart"/>
+      <w:r>
+        <w:rPr>
+          <w:rFonts w:hint="cs"/>
+          <w:rtl/>
+        </w:rPr>
+        <w:t>می‌تواند</w:t>
+      </w:r>
+      <w:proofErr w:type="spellEnd"/>
+      <w:r>
+        <w:rPr>
+          <w:rFonts w:hint="cs"/>
+          <w:rtl/>
+        </w:rPr>
+        <w:t xml:space="preserve"> از </w:t>
+      </w:r>
+      <w:proofErr w:type="spellStart"/>
+      <w:r>
+        <w:rPr>
+          <w:rFonts w:hint="cs"/>
+          <w:rtl/>
+        </w:rPr>
+        <w:t>محدودۀ</w:t>
+      </w:r>
+      <w:proofErr w:type="spellEnd"/>
+      <w:r>
+        <w:rPr>
+          <w:rFonts w:hint="cs"/>
+          <w:rtl/>
+        </w:rPr>
+        <w:t xml:space="preserve"> </w:t>
+      </w:r>
+      <w:r>
+        <w:rPr>
+          <w:rFonts w:hint="cs"/>
+          <w:rtl/>
+        </w:rPr>
+        <w:t>1-</w:t>
+      </w:r>
+      <w:r>
+        <w:rPr>
+          <w:rFonts w:hint="cs"/>
+          <w:rtl/>
+        </w:rPr>
+        <w:t xml:space="preserve"> تا 1 </w:t>
+      </w:r>
+      <w:r>
+        <w:rPr>
+          <w:rFonts w:hint="cs"/>
+          <w:rtl/>
+        </w:rPr>
+        <w:t>خارج شود</w:t>
+      </w:r>
+      <w:r>
+        <w:rPr>
+          <w:rFonts w:hint="cs"/>
+          <w:rtl/>
+        </w:rPr>
+        <w:t xml:space="preserve">، </w:t>
+      </w:r>
+      <w:proofErr w:type="spellStart"/>
+      <w:r>
+        <w:rPr>
+          <w:rFonts w:hint="cs"/>
+          <w:rtl/>
+        </w:rPr>
+        <w:t>سیگنال‌های</w:t>
+      </w:r>
+      <w:proofErr w:type="spellEnd"/>
+      <w:r>
+        <w:rPr>
+          <w:rFonts w:hint="cs"/>
+          <w:rtl/>
+        </w:rPr>
+        <w:t xml:space="preserve"> بیشتر از 1 به خود 1</w:t>
+      </w:r>
+      <w:r>
+        <w:rPr>
+          <w:rFonts w:hint="cs"/>
+          <w:rtl/>
+        </w:rPr>
+        <w:t xml:space="preserve">، و </w:t>
+      </w:r>
+      <w:proofErr w:type="spellStart"/>
+      <w:r>
+        <w:rPr>
+          <w:rFonts w:hint="cs"/>
+          <w:rtl/>
+        </w:rPr>
+        <w:t>سیگنال‌های</w:t>
+      </w:r>
+      <w:proofErr w:type="spellEnd"/>
+      <w:r>
+        <w:rPr>
+          <w:rFonts w:hint="cs"/>
+          <w:rtl/>
+        </w:rPr>
+        <w:t xml:space="preserve"> کمتر از 1- به 1-</w:t>
+      </w:r>
+      <w:r>
+        <w:rPr>
+          <w:rFonts w:hint="cs"/>
+          <w:rtl/>
+        </w:rPr>
+        <w:t xml:space="preserve"> </w:t>
+      </w:r>
+      <w:proofErr w:type="spellStart"/>
+      <w:r>
+        <w:rPr>
+          <w:rFonts w:hint="cs"/>
+          <w:rtl/>
+        </w:rPr>
+        <w:t>فیت</w:t>
+      </w:r>
+      <w:proofErr w:type="spellEnd"/>
+      <w:r>
+        <w:rPr>
+          <w:rFonts w:hint="cs"/>
+          <w:rtl/>
+        </w:rPr>
+        <w:t xml:space="preserve"> </w:t>
+      </w:r>
+      <w:proofErr w:type="spellStart"/>
+      <w:r>
+        <w:rPr>
+          <w:rFonts w:hint="cs"/>
+          <w:rtl/>
+        </w:rPr>
+        <w:t>شده</w:t>
+      </w:r>
+      <w:r>
+        <w:rPr>
+          <w:rFonts w:hint="cs"/>
+          <w:rtl/>
+        </w:rPr>
+        <w:t>‌</w:t>
+      </w:r>
+      <w:r>
+        <w:rPr>
+          <w:rFonts w:hint="cs"/>
+          <w:rtl/>
+        </w:rPr>
+        <w:t>ا</w:t>
+      </w:r>
+      <w:r>
+        <w:rPr>
+          <w:rFonts w:hint="cs"/>
+          <w:rtl/>
+        </w:rPr>
+        <w:t>ند</w:t>
+      </w:r>
+      <w:proofErr w:type="spellEnd"/>
+      <w:r>
+        <w:rPr>
+          <w:rFonts w:hint="cs"/>
+          <w:rtl/>
+        </w:rPr>
+        <w:t>.</w:t>
+      </w:r>
+    </w:p>
+    <w:p>
+      <w:pPr>
+        <w:pStyle w:val="Text"/>
+        <w:rPr>
+          <w:rFonts w:hint="cs"/>
+          <w:rtl/>
+        </w:rPr>
+      </w:pPr>
+      <w:r>
+        <w:rPr>
+          <w:rFonts w:hint="cs"/>
+          <w:rtl/>
+        </w:rPr>
+        <w:t xml:space="preserve">سپس مقدار </w:t>
+      </w:r>
+      <w:r>
+        <w:t>correlation</w:t>
+      </w:r>
+      <w:r>
+        <w:rPr>
+          <w:rFonts w:hint="cs"/>
+          <w:rtl/>
+        </w:rPr>
+        <w:t xml:space="preserve"> در تعداد حالات دامنه برای </w:t>
+      </w:r>
+      <w:proofErr w:type="spellStart"/>
+      <w:r>
+        <w:rPr>
+          <w:rFonts w:hint="cs"/>
+          <w:rtl/>
+        </w:rPr>
+        <w:t>بیت‌ریت</w:t>
+      </w:r>
+      <w:proofErr w:type="spellEnd"/>
+      <w:r>
+        <w:rPr>
+          <w:rFonts w:hint="cs"/>
+          <w:rtl/>
+        </w:rPr>
+        <w:t xml:space="preserve"> مورد نظر ضرب شده که رند شده این حاصل، عدد </w:t>
+      </w:r>
+      <w:proofErr w:type="spellStart"/>
+      <w:r>
+        <w:rPr>
+          <w:rFonts w:hint="cs"/>
+          <w:rtl/>
+        </w:rPr>
+        <w:t>دیکود</w:t>
+      </w:r>
+      <w:proofErr w:type="spellEnd"/>
+      <w:r>
+        <w:rPr>
+          <w:rFonts w:hint="cs"/>
+          <w:rtl/>
+        </w:rPr>
+        <w:t xml:space="preserve"> شده است.</w:t>
       </w:r>
     </w:p>
     <w:p>
@@ -11329,6 +11721,7 @@
                               </w:rPr>
                               <w:t xml:space="preserve"> </w:t>
                             </w:r>
+                            <w:proofErr w:type="spellStart"/>
                             <w:r>
                               <w:rPr>
                                 <w:rFonts w:ascii="Courier New" w:hAnsi="Courier New" w:cs="Courier New"/>
@@ -11336,6 +11729,7 @@
                               </w:rPr>
                               <w:t>i</w:t>
                             </w:r>
+                            <w:proofErr w:type="spellEnd"/>
                             <w:r>
                               <w:rPr>
                                 <w:rFonts w:ascii="Courier New" w:hAnsi="Courier New" w:cs="Courier New"/>
@@ -11379,6 +11773,7 @@
                               <w:br/>
                               <w:t xml:space="preserve">        bitrate = bitrates(</w:t>
                             </w:r>
+                            <w:proofErr w:type="spellStart"/>
                             <w:r>
                               <w:rPr>
                                 <w:rFonts w:ascii="Courier New" w:hAnsi="Courier New" w:cs="Courier New"/>
@@ -11386,6 +11781,7 @@
                               </w:rPr>
                               <w:t>i</w:t>
                             </w:r>
+                            <w:proofErr w:type="spellEnd"/>
                             <w:r>
                               <w:rPr>
                                 <w:rFonts w:ascii="Courier New" w:hAnsi="Courier New" w:cs="Courier New"/>
@@ -11670,6 +12066,7 @@
                               <w:br/>
                               <w:t xml:space="preserve">        result{</w:t>
                             </w:r>
+                            <w:proofErr w:type="spellStart"/>
                             <w:r>
                               <w:rPr>
                                 <w:rFonts w:ascii="Courier New" w:hAnsi="Courier New" w:cs="Courier New"/>
@@ -11677,6 +12074,7 @@
                               </w:rPr>
                               <w:t>i</w:t>
                             </w:r>
+                            <w:proofErr w:type="spellEnd"/>
                             <w:r>
                               <w:rPr>
                                 <w:rFonts w:ascii="Courier New" w:hAnsi="Courier New" w:cs="Courier New"/>
@@ -11984,6 +12382,7 @@
                         </w:rPr>
                         <w:t xml:space="preserve"> </w:t>
                       </w:r>
+                      <w:proofErr w:type="spellStart"/>
                       <w:r>
                         <w:rPr>
                           <w:rFonts w:ascii="Courier New" w:hAnsi="Courier New" w:cs="Courier New"/>
@@ -11991,6 +12390,7 @@
                         </w:rPr>
                         <w:t>i</w:t>
                       </w:r>
+                      <w:proofErr w:type="spellEnd"/>
                       <w:r>
                         <w:rPr>
                           <w:rFonts w:ascii="Courier New" w:hAnsi="Courier New" w:cs="Courier New"/>
@@ -12034,6 +12434,7 @@
                         <w:br/>
                         <w:t xml:space="preserve">        bitrate = bitrates(</w:t>
                       </w:r>
+                      <w:proofErr w:type="spellStart"/>
                       <w:r>
                         <w:rPr>
                           <w:rFonts w:ascii="Courier New" w:hAnsi="Courier New" w:cs="Courier New"/>
@@ -12041,6 +12442,7 @@
                         </w:rPr>
                         <w:t>i</w:t>
                       </w:r>
+                      <w:proofErr w:type="spellEnd"/>
                       <w:r>
                         <w:rPr>
                           <w:rFonts w:ascii="Courier New" w:hAnsi="Courier New" w:cs="Courier New"/>
@@ -12325,6 +12727,7 @@
                         <w:br/>
                         <w:t xml:space="preserve">        result{</w:t>
                       </w:r>
+                      <w:proofErr w:type="spellStart"/>
                       <w:r>
                         <w:rPr>
                           <w:rFonts w:ascii="Courier New" w:hAnsi="Courier New" w:cs="Courier New"/>
@@ -12332,6 +12735,7 @@
                         </w:rPr>
                         <w:t>i</w:t>
                       </w:r>
+                      <w:proofErr w:type="spellEnd"/>
                       <w:r>
                         <w:rPr>
                           <w:rFonts w:ascii="Courier New" w:hAnsi="Courier New" w:cs="Courier New"/>
@@ -13009,6 +13413,7 @@
           <w:noProof/>
           <w:rtl/>
         </w:rPr>
+        <w:lastRenderedPageBreak/>
         <w:drawing>
           <wp:inline distT="0" distB="0" distL="0" distR="0" wp14:anchorId="2FBABC93" wp14:editId="703F1A0F">
             <wp:extent cx="3598662" cy="781050"/>
@@ -13173,7 +13578,6 @@
           <w:noProof/>
           <w:rtl/>
         </w:rPr>
-        <w:lastRenderedPageBreak/>
         <w:drawing>
           <wp:inline distT="0" distB="0" distL="0" distR="0" wp14:anchorId="618DB5F7" wp14:editId="6D2E0C4D">
             <wp:extent cx="3600000" cy="2901493"/>
@@ -13388,6 +13792,7 @@
           <w:noProof/>
           <w:rtl/>
         </w:rPr>
+        <w:lastRenderedPageBreak/>
         <w:drawing>
           <wp:inline distT="0" distB="0" distL="0" distR="0" wp14:anchorId="00196C61" wp14:editId="31862C36">
             <wp:extent cx="3600000" cy="919276"/>
@@ -13575,7 +13980,6 @@
           <w:noProof/>
           <w:rtl/>
         </w:rPr>
-        <w:lastRenderedPageBreak/>
         <w:drawing>
           <wp:inline distT="0" distB="0" distL="0" distR="0" wp14:anchorId="5557F247" wp14:editId="542D3D3F">
             <wp:extent cx="3600000" cy="2861538"/>
@@ -13806,6 +14210,7 @@
           <w:noProof/>
           <w:rtl/>
         </w:rPr>
+        <w:lastRenderedPageBreak/>
         <w:drawing>
           <wp:inline distT="0" distB="0" distL="0" distR="0" wp14:anchorId="6C14A185" wp14:editId="4210B43B">
             <wp:extent cx="3600000" cy="2846963"/>
@@ -13916,7 +14321,6 @@
           <w:rFonts w:hint="cs"/>
           <w:rtl/>
         </w:rPr>
-        <w:lastRenderedPageBreak/>
         <w:t xml:space="preserve">مشاهده </w:t>
       </w:r>
       <w:proofErr w:type="spellStart"/>
@@ -14161,6 +14565,7 @@
           <w:rFonts w:hint="cs"/>
           <w:rtl/>
         </w:rPr>
+        <w:lastRenderedPageBreak/>
         <w:t xml:space="preserve">مشاهده </w:t>
       </w:r>
       <w:proofErr w:type="spellStart"/>
@@ -14346,7 +14751,6 @@
           <w:noProof/>
           <w:rtl/>
         </w:rPr>
-        <w:lastRenderedPageBreak/>
         <w:drawing>
           <wp:inline distT="0" distB="0" distL="0" distR="0" wp14:anchorId="181E7F86" wp14:editId="2B2E7B72">
             <wp:extent cx="3600000" cy="606249"/>
@@ -14912,6 +15316,7 @@
           <w:rtl/>
           <w:lang w:val="fa-IR"/>
         </w:rPr>
+        <w:lastRenderedPageBreak/>
         <mc:AlternateContent>
           <mc:Choice Requires="wps">
             <w:drawing>
@@ -15242,6 +15647,7 @@
                               </w:rPr>
                               <w:t xml:space="preserve"> </w:t>
                             </w:r>
+                            <w:proofErr w:type="spellStart"/>
                             <w:r>
                               <w:rPr>
                                 <w:rFonts w:ascii="Courier New" w:hAnsi="Courier New" w:cs="Courier New"/>
@@ -15249,6 +15655,7 @@
                               </w:rPr>
                               <w:t>i</w:t>
                             </w:r>
+                            <w:proofErr w:type="spellEnd"/>
                             <w:r>
                               <w:rPr>
                                 <w:rFonts w:ascii="Courier New" w:hAnsi="Courier New" w:cs="Courier New"/>
@@ -15981,6 +16388,7 @@
                         </w:rPr>
                         <w:t xml:space="preserve"> </w:t>
                       </w:r>
+                      <w:proofErr w:type="spellStart"/>
                       <w:r>
                         <w:rPr>
                           <w:rFonts w:ascii="Courier New" w:hAnsi="Courier New" w:cs="Courier New"/>
@@ -15988,6 +16396,7 @@
                         </w:rPr>
                         <w:t>i</w:t>
                       </w:r>
+                      <w:proofErr w:type="spellEnd"/>
                       <w:r>
                         <w:rPr>
                           <w:rFonts w:ascii="Courier New" w:hAnsi="Courier New" w:cs="Courier New"/>
@@ -16426,7 +16835,23 @@
           <w:rFonts w:hint="cs"/>
           <w:rtl/>
         </w:rPr>
-        <w:t xml:space="preserve"> به ازای 3 </w:t>
+        <w:t xml:space="preserve"> به </w:t>
+      </w:r>
+      <w:proofErr w:type="spellStart"/>
+      <w:r>
+        <w:rPr>
+          <w:rFonts w:hint="cs"/>
+          <w:rtl/>
+        </w:rPr>
+        <w:t>ازای</w:t>
+      </w:r>
+      <w:proofErr w:type="spellEnd"/>
+      <w:r>
+        <w:rPr>
+          <w:rFonts w:hint="cs"/>
+          <w:rtl/>
+        </w:rPr>
+        <w:t xml:space="preserve"> 3 </w:t>
       </w:r>
       <w:proofErr w:type="spellStart"/>
       <w:r>
@@ -16659,7 +17084,6 @@
         <w:rPr>
           <w:rtl/>
         </w:rPr>
-        <w:lastRenderedPageBreak/>
         <w:t>برا</w:t>
       </w:r>
       <w:r>
@@ -17464,14 +17888,7 @@
                                 <w:rFonts w:ascii="Courier New" w:hAnsi="Courier New" w:cs="Courier New"/>
                                 <w:color w:val="4078F2"/>
                               </w:rPr>
-                              <w:t>coding_</w:t>
-                            </w:r>
-                            <w:r>
-                              <w:rPr>
-                                <w:rFonts w:ascii="Courier New" w:hAnsi="Courier New" w:cs="Courier New"/>
-                                <w:color w:val="4078F2"/>
-                              </w:rPr>
-                              <w:t>freq</w:t>
+                              <w:t>coding_freq</w:t>
                             </w:r>
                             <w:proofErr w:type="spellEnd"/>
                             <w:r>
@@ -17556,14 +17973,7 @@
                           <w:rFonts w:ascii="Courier New" w:hAnsi="Courier New" w:cs="Courier New"/>
                           <w:color w:val="4078F2"/>
                         </w:rPr>
-                        <w:t>coding_</w:t>
-                      </w:r>
-                      <w:r>
-                        <w:rPr>
-                          <w:rFonts w:ascii="Courier New" w:hAnsi="Courier New" w:cs="Courier New"/>
-                          <w:color w:val="4078F2"/>
-                        </w:rPr>
-                        <w:t>freq</w:t>
+                        <w:t>coding_freq</w:t>
                       </w:r>
                       <w:proofErr w:type="spellEnd"/>
                       <w:r>
@@ -17609,6 +18019,7 @@
           <w:rFonts w:hint="cs"/>
           <w:rtl/>
         </w:rPr>
+        <w:lastRenderedPageBreak/>
         <w:t xml:space="preserve">خروجی تابع </w:t>
       </w:r>
       <w:proofErr w:type="spellStart"/>
@@ -17651,9 +18062,9 @@
           <w:noProof/>
         </w:rPr>
         <w:drawing>
-          <wp:inline distT="0" distB="0" distL="0" distR="0" wp14:anchorId="05A6209B" wp14:editId="75DA5468">
-            <wp:extent cx="3600000" cy="1942389"/>
-            <wp:effectExtent l="0" t="0" r="635" b="1270"/>
+          <wp:inline distT="0" distB="0" distL="0" distR="0" wp14:anchorId="05A6209B" wp14:editId="4FE74714">
+            <wp:extent cx="5760000" cy="3107823"/>
+            <wp:effectExtent l="0" t="0" r="0" b="0"/>
             <wp:docPr id="41" name="Picture 41"/>
             <wp:cNvGraphicFramePr>
               <a:graphicFrameLocks xmlns:a="http://schemas.openxmlformats.org/drawingml/2006/main" noChangeAspect="1"/>
@@ -17674,7 +18085,7 @@
                   <pic:spPr>
                     <a:xfrm>
                       <a:off x="0" y="0"/>
-                      <a:ext cx="3600000" cy="1942389"/>
+                      <a:ext cx="5760000" cy="3107823"/>
                     </a:xfrm>
                     <a:prstGeom prst="rect">
                       <a:avLst/>
@@ -17689,16 +18100,692 @@
     </w:p>
     <w:p>
       <w:pPr>
+        <w:pStyle w:val="Heading2"/>
+      </w:pPr>
+      <w:r>
+        <w:rPr>
+          <w:rFonts w:hint="cs"/>
+          <w:rtl/>
+        </w:rPr>
+        <w:t xml:space="preserve">تابع </w:t>
+      </w:r>
+      <w:proofErr w:type="spellStart"/>
+      <w:r>
+        <w:t>decoding_freq</w:t>
+      </w:r>
+      <w:proofErr w:type="spellEnd"/>
+    </w:p>
+    <w:p>
+      <w:pPr>
         <w:pStyle w:val="Text"/>
         <w:rPr>
-          <w:rFonts w:hint="cs"/>
+          <w:rtl/>
+        </w:rPr>
+      </w:pPr>
+      <w:r>
+        <w:rPr>
+          <w:rFonts w:hint="cs"/>
+          <w:rtl/>
+        </w:rPr>
+        <w:t xml:space="preserve">این تابع با </w:t>
+      </w:r>
+      <w:proofErr w:type="spellStart"/>
+      <w:r>
+        <w:rPr>
+          <w:rFonts w:hint="cs"/>
+          <w:rtl/>
+        </w:rPr>
+        <w:t>شناسه</w:t>
+      </w:r>
+      <w:proofErr w:type="spellEnd"/>
+      <w:r>
+        <w:rPr>
+          <w:rFonts w:hint="cs"/>
+          <w:rtl/>
+        </w:rPr>
+        <w:t xml:space="preserve"> زیر در فایل </w:t>
+      </w:r>
+      <w:proofErr w:type="spellStart"/>
+      <w:r>
+        <w:t>decoding_</w:t>
+      </w:r>
+      <w:r>
+        <w:t>freq</w:t>
+      </w:r>
+      <w:r>
+        <w:t>.m</w:t>
+      </w:r>
+      <w:proofErr w:type="spellEnd"/>
+      <w:r>
+        <w:rPr>
+          <w:rFonts w:hint="cs"/>
+          <w:rtl/>
+        </w:rPr>
+        <w:t xml:space="preserve"> قرار گرفته است:</w:t>
+      </w:r>
+    </w:p>
+    <w:p>
+      <w:pPr>
+        <w:pStyle w:val="Text"/>
+      </w:pPr>
+      <w:r>
+        <w:rPr>
+          <w:rFonts w:hint="cs"/>
+          <w:noProof/>
+          <w:rtl/>
+          <w:lang w:val="fa-IR"/>
+        </w:rPr>
+        <mc:AlternateContent>
+          <mc:Choice Requires="wps">
+            <w:drawing>
+              <wp:inline distT="0" distB="0" distL="0" distR="0" wp14:anchorId="4BBBBE88" wp14:editId="7C895792">
+                <wp:extent cx="5731510" cy="267769"/>
+                <wp:effectExtent l="0" t="0" r="0" b="0"/>
+                <wp:docPr id="37" name="Text Box 37"/>
+                <wp:cNvGraphicFramePr/>
+                <a:graphic xmlns:a="http://schemas.openxmlformats.org/drawingml/2006/main">
+                  <a:graphicData uri="http://schemas.microsoft.com/office/word/2010/wordprocessingShape">
+                    <wps:wsp>
+                      <wps:cNvSpPr txBox="1"/>
+                      <wps:spPr>
+                        <a:xfrm>
+                          <a:off x="0" y="0"/>
+                          <a:ext cx="5731510" cy="267769"/>
+                        </a:xfrm>
+                        <a:prstGeom prst="rect">
+                          <a:avLst/>
+                        </a:prstGeom>
+                        <a:noFill/>
+                        <a:ln w="6350">
+                          <a:noFill/>
+                        </a:ln>
+                      </wps:spPr>
+                      <wps:txbx>
+                        <w:txbxContent>
+                          <w:p>
+                            <w:pPr>
+                              <w:shd w:val="clear" w:color="auto" w:fill="FAFAFA"/>
+                            </w:pPr>
+                            <w:r>
+                              <w:rPr>
+                                <w:rFonts w:ascii="Courier New" w:hAnsi="Courier New" w:cs="Courier New"/>
+                                <w:color w:val="A626A4"/>
+                              </w:rPr>
+                              <w:t>function</w:t>
+                            </w:r>
+                            <w:r>
+                              <w:rPr>
+                                <w:rFonts w:ascii="Courier New" w:hAnsi="Courier New" w:cs="Courier New"/>
+                                <w:color w:val="383A42"/>
+                              </w:rPr>
+                              <w:t xml:space="preserve"> </w:t>
+                            </w:r>
+                            <w:r>
+                              <w:rPr>
+                                <w:rFonts w:ascii="Courier New" w:hAnsi="Courier New" w:cs="Courier New"/>
+                                <w:color w:val="4078F2"/>
+                              </w:rPr>
+                              <w:t>binary</w:t>
+                            </w:r>
+                            <w:r>
+                              <w:rPr>
+                                <w:rFonts w:ascii="Courier New" w:hAnsi="Courier New" w:cs="Courier New"/>
+                                <w:color w:val="383A42"/>
+                              </w:rPr>
+                              <w:t xml:space="preserve"> = </w:t>
+                            </w:r>
+                            <w:proofErr w:type="spellStart"/>
+                            <w:r>
+                              <w:rPr>
+                                <w:rFonts w:ascii="Courier New" w:hAnsi="Courier New" w:cs="Courier New"/>
+                                <w:color w:val="4078F2"/>
+                              </w:rPr>
+                              <w:t>decoding_</w:t>
+                            </w:r>
+                            <w:proofErr w:type="gramStart"/>
+                            <w:r>
+                              <w:rPr>
+                                <w:rFonts w:ascii="Courier New" w:hAnsi="Courier New" w:cs="Courier New"/>
+                                <w:color w:val="4078F2"/>
+                              </w:rPr>
+                              <w:t>freq</w:t>
+                            </w:r>
+                            <w:proofErr w:type="spellEnd"/>
+                            <w:r>
+                              <w:rPr>
+                                <w:rFonts w:ascii="Courier New" w:hAnsi="Courier New" w:cs="Courier New"/>
+                                <w:color w:val="383A42"/>
+                              </w:rPr>
+                              <w:t>(</w:t>
+                            </w:r>
+                            <w:proofErr w:type="gramEnd"/>
+                            <w:r>
+                              <w:rPr>
+                                <w:rFonts w:ascii="Courier New" w:hAnsi="Courier New" w:cs="Courier New"/>
+                                <w:color w:val="383A42"/>
+                              </w:rPr>
+                              <w:t>signal, bitrate)</w:t>
+                            </w:r>
+                          </w:p>
+                          <w:p/>
+                        </w:txbxContent>
+                      </wps:txbx>
+                      <wps:bodyPr rot="0" spcFirstLastPara="0" vertOverflow="overflow" horzOverflow="overflow" vert="horz" wrap="square" lIns="91440" tIns="45720" rIns="91440" bIns="45720" numCol="1" spcCol="0" rtlCol="0" fromWordArt="0" anchor="t" anchorCtr="0" forceAA="0" compatLnSpc="1">
+                        <a:prstTxWarp prst="textNoShape">
+                          <a:avLst/>
+                        </a:prstTxWarp>
+                        <a:noAutofit/>
+                      </wps:bodyPr>
+                    </wps:wsp>
+                  </a:graphicData>
+                </a:graphic>
+              </wp:inline>
+            </w:drawing>
+          </mc:Choice>
+          <mc:Fallback>
+            <w:pict>
+              <v:shape w14:anchorId="4BBBBE88" id="Text Box 37" o:spid="_x0000_s1032" type="#_x0000_t202" style="width:451.3pt;height:21.1pt;visibility:visible;mso-wrap-style:square;mso-left-percent:-10001;mso-top-percent:-10001;mso-position-horizontal:absolute;mso-position-horizontal-relative:char;mso-position-vertical:absolute;mso-position-vertical-relative:line;mso-left-percent:-10001;mso-top-percent:-10001;v-text-anchor:top" o:gfxdata="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" filled="f" stroked="f" strokeweight=".5pt">
+                <v:textbox>
+                  <w:txbxContent>
+                    <w:p>
+                      <w:pPr>
+                        <w:shd w:val="clear" w:color="auto" w:fill="FAFAFA"/>
+                      </w:pPr>
+                      <w:r>
+                        <w:rPr>
+                          <w:rFonts w:ascii="Courier New" w:hAnsi="Courier New" w:cs="Courier New"/>
+                          <w:color w:val="A626A4"/>
+                        </w:rPr>
+                        <w:t>function</w:t>
+                      </w:r>
+                      <w:r>
+                        <w:rPr>
+                          <w:rFonts w:ascii="Courier New" w:hAnsi="Courier New" w:cs="Courier New"/>
+                          <w:color w:val="383A42"/>
+                        </w:rPr>
+                        <w:t xml:space="preserve"> </w:t>
+                      </w:r>
+                      <w:r>
+                        <w:rPr>
+                          <w:rFonts w:ascii="Courier New" w:hAnsi="Courier New" w:cs="Courier New"/>
+                          <w:color w:val="4078F2"/>
+                        </w:rPr>
+                        <w:t>binary</w:t>
+                      </w:r>
+                      <w:r>
+                        <w:rPr>
+                          <w:rFonts w:ascii="Courier New" w:hAnsi="Courier New" w:cs="Courier New"/>
+                          <w:color w:val="383A42"/>
+                        </w:rPr>
+                        <w:t xml:space="preserve"> = </w:t>
+                      </w:r>
+                      <w:proofErr w:type="spellStart"/>
+                      <w:r>
+                        <w:rPr>
+                          <w:rFonts w:ascii="Courier New" w:hAnsi="Courier New" w:cs="Courier New"/>
+                          <w:color w:val="4078F2"/>
+                        </w:rPr>
+                        <w:t>decoding_</w:t>
+                      </w:r>
+                      <w:proofErr w:type="gramStart"/>
+                      <w:r>
+                        <w:rPr>
+                          <w:rFonts w:ascii="Courier New" w:hAnsi="Courier New" w:cs="Courier New"/>
+                          <w:color w:val="4078F2"/>
+                        </w:rPr>
+                        <w:t>freq</w:t>
+                      </w:r>
+                      <w:proofErr w:type="spellEnd"/>
+                      <w:r>
+                        <w:rPr>
+                          <w:rFonts w:ascii="Courier New" w:hAnsi="Courier New" w:cs="Courier New"/>
+                          <w:color w:val="383A42"/>
+                        </w:rPr>
+                        <w:t>(</w:t>
+                      </w:r>
+                      <w:proofErr w:type="gramEnd"/>
+                      <w:r>
+                        <w:rPr>
+                          <w:rFonts w:ascii="Courier New" w:hAnsi="Courier New" w:cs="Courier New"/>
+                          <w:color w:val="383A42"/>
+                        </w:rPr>
+                        <w:t>signal, bitrate)</w:t>
+                      </w:r>
+                    </w:p>
+                    <w:p/>
+                  </w:txbxContent>
+                </v:textbox>
+                <w10:anchorlock/>
+              </v:shape>
+            </w:pict>
+          </mc:Fallback>
+        </mc:AlternateContent>
+      </w:r>
+    </w:p>
+    <w:p>
+      <w:pPr>
+        <w:pStyle w:val="Text"/>
+        <w:rPr>
+          <w:rtl/>
+        </w:rPr>
+      </w:pPr>
+      <w:r>
+        <w:rPr>
+          <w:rFonts w:hint="cs"/>
+          <w:rtl/>
+        </w:rPr>
+        <w:t xml:space="preserve">برای انجام </w:t>
+      </w:r>
+      <w:r>
+        <w:t>correlation</w:t>
+      </w:r>
+      <w:r>
+        <w:rPr>
+          <w:rFonts w:hint="cs"/>
+          <w:rtl/>
+        </w:rPr>
+        <w:t>، تبدیل فوریه</w:t>
+      </w:r>
+      <w:r>
+        <w:rPr>
+          <w:rFonts w:hint="cs"/>
+          <w:rtl/>
+        </w:rPr>
+        <w:t xml:space="preserve"> 100</w:t>
+      </w:r>
+      <w:r>
+        <w:rPr>
+          <w:rFonts w:hint="cs"/>
+          <w:rtl/>
+        </w:rPr>
+        <w:t xml:space="preserve"> </w:t>
+      </w:r>
+      <w:proofErr w:type="spellStart"/>
+      <w:r>
+        <w:rPr>
+          <w:rFonts w:hint="cs"/>
+          <w:rtl/>
+        </w:rPr>
+        <w:t>سمپل</w:t>
+      </w:r>
+      <w:proofErr w:type="spellEnd"/>
+      <w:r>
+        <w:rPr>
+          <w:rFonts w:hint="cs"/>
+          <w:rtl/>
+        </w:rPr>
+        <w:t xml:space="preserve"> سینوس را به دست </w:t>
+      </w:r>
+      <w:r>
+        <w:rPr>
+          <w:rFonts w:hint="cs"/>
+          <w:rtl/>
+        </w:rPr>
+        <w:t>آ</w:t>
+      </w:r>
+      <w:r>
+        <w:rPr>
+          <w:rFonts w:hint="cs"/>
+          <w:rtl/>
+        </w:rPr>
+        <w:t xml:space="preserve">ورده و در </w:t>
+      </w:r>
+      <w:proofErr w:type="spellStart"/>
+      <w:r>
+        <w:rPr>
+          <w:rFonts w:hint="cs"/>
+          <w:rtl/>
+        </w:rPr>
+        <w:t>نقطه‌ای</w:t>
+      </w:r>
+      <w:proofErr w:type="spellEnd"/>
+      <w:r>
+        <w:rPr>
+          <w:rFonts w:hint="cs"/>
+          <w:rtl/>
+        </w:rPr>
+        <w:t xml:space="preserve"> که پیک </w:t>
+      </w:r>
+      <w:proofErr w:type="spellStart"/>
+      <w:r>
+        <w:rPr>
+          <w:rFonts w:hint="cs"/>
+          <w:rtl/>
+        </w:rPr>
+        <w:t>می‌کند</w:t>
+      </w:r>
+      <w:proofErr w:type="spellEnd"/>
+      <w:r>
+        <w:rPr>
+          <w:rFonts w:hint="cs"/>
+          <w:rtl/>
+        </w:rPr>
+        <w:t xml:space="preserve">، فرکانس را داریم. سپس </w:t>
+      </w:r>
+      <w:proofErr w:type="spellStart"/>
+      <w:r>
+        <w:rPr>
+          <w:rFonts w:hint="cs"/>
+          <w:rtl/>
+        </w:rPr>
+        <w:t>نزدیک‌ترین</w:t>
+      </w:r>
+      <w:proofErr w:type="spellEnd"/>
+      <w:r>
+        <w:rPr>
+          <w:rFonts w:hint="cs"/>
+          <w:rtl/>
+        </w:rPr>
+        <w:t xml:space="preserve"> نقطه در لیست </w:t>
+      </w:r>
+      <w:proofErr w:type="spellStart"/>
+      <w:r>
+        <w:rPr>
+          <w:rFonts w:hint="cs"/>
+          <w:rtl/>
+        </w:rPr>
+        <w:t>فرکانس‌ها</w:t>
+      </w:r>
+      <w:r>
+        <w:rPr>
+          <w:rFonts w:hint="cs"/>
+          <w:rtl/>
+        </w:rPr>
+        <w:t>ی</w:t>
+      </w:r>
+      <w:proofErr w:type="spellEnd"/>
+      <w:r>
+        <w:rPr>
+          <w:rFonts w:hint="cs"/>
+          <w:rtl/>
+        </w:rPr>
+        <w:t xml:space="preserve"> </w:t>
+      </w:r>
+      <w:proofErr w:type="spellStart"/>
+      <w:r>
+        <w:rPr>
+          <w:rFonts w:hint="cs"/>
+          <w:rtl/>
+        </w:rPr>
+        <w:t>بیت‌ریت</w:t>
+      </w:r>
+      <w:proofErr w:type="spellEnd"/>
+      <w:r>
+        <w:rPr>
+          <w:rFonts w:hint="cs"/>
+          <w:rtl/>
+        </w:rPr>
+        <w:t xml:space="preserve"> مورد نظر </w:t>
+      </w:r>
+      <w:r>
+        <w:rPr>
+          <w:rFonts w:hint="cs"/>
+          <w:rtl/>
+        </w:rPr>
+        <w:t xml:space="preserve">را </w:t>
+      </w:r>
+      <w:r>
+        <w:rPr>
+          <w:rFonts w:hint="cs"/>
+          <w:rtl/>
+        </w:rPr>
+        <w:t xml:space="preserve">به فرکانس فوریه حساب کرده که </w:t>
+      </w:r>
+      <w:proofErr w:type="spellStart"/>
+      <w:r>
+        <w:rPr>
+          <w:rFonts w:hint="cs"/>
+          <w:rtl/>
+        </w:rPr>
+        <w:t>اندیس</w:t>
+      </w:r>
+      <w:proofErr w:type="spellEnd"/>
+      <w:r>
+        <w:rPr>
+          <w:rFonts w:hint="cs"/>
+          <w:rtl/>
+        </w:rPr>
+        <w:t xml:space="preserve"> آن عدد </w:t>
+      </w:r>
+      <w:proofErr w:type="spellStart"/>
+      <w:r>
+        <w:rPr>
+          <w:rFonts w:hint="cs"/>
+          <w:rtl/>
+        </w:rPr>
+        <w:t>دیکود</w:t>
+      </w:r>
+      <w:proofErr w:type="spellEnd"/>
+      <w:r>
+        <w:rPr>
+          <w:rFonts w:hint="cs"/>
+          <w:rtl/>
+        </w:rPr>
+        <w:t xml:space="preserve"> شده است.</w:t>
+      </w:r>
+    </w:p>
+    <w:p>
+      <w:pPr>
+        <w:pStyle w:val="Text"/>
+        <w:rPr>
+          <w:rtl/>
+        </w:rPr>
+      </w:pPr>
+      <w:r>
+        <w:rPr>
+          <w:rFonts w:hint="cs"/>
+          <w:rtl/>
+        </w:rPr>
+        <w:t>خ</w:t>
+      </w:r>
+      <w:r>
+        <w:rPr>
+          <w:rFonts w:hint="cs"/>
+          <w:rtl/>
+        </w:rPr>
+        <w:t>روجی این تابع</w:t>
+      </w:r>
+      <w:r>
+        <w:rPr>
+          <w:rFonts w:hint="cs"/>
+          <w:rtl/>
+        </w:rPr>
+        <w:t xml:space="preserve"> همانند </w:t>
+      </w:r>
+      <w:proofErr w:type="spellStart"/>
+      <w:r>
+        <w:rPr>
+          <w:rStyle w:val="CodeChar"/>
+        </w:rPr>
+        <w:t>decoding_amp</w:t>
+      </w:r>
+      <w:proofErr w:type="spellEnd"/>
+      <w:r>
+        <w:rPr>
+          <w:rFonts w:hint="cs"/>
+          <w:rtl/>
+        </w:rPr>
+        <w:t xml:space="preserve"> رشته </w:t>
+      </w:r>
+      <w:proofErr w:type="spellStart"/>
+      <w:r>
+        <w:rPr>
+          <w:rFonts w:hint="cs"/>
+          <w:rtl/>
+        </w:rPr>
+        <w:t>باینری</w:t>
+      </w:r>
+      <w:proofErr w:type="spellEnd"/>
+      <w:r>
+        <w:rPr>
+          <w:rFonts w:hint="cs"/>
+          <w:rtl/>
+        </w:rPr>
+        <w:t xml:space="preserve"> است و با استفاده از </w:t>
+      </w:r>
+      <w:r>
+        <w:rPr>
+          <w:rStyle w:val="CodeChar"/>
+        </w:rPr>
+        <w:t>bin2str</w:t>
+      </w:r>
+      <w:r>
+        <w:rPr>
+          <w:rFonts w:hint="cs"/>
+          <w:rtl/>
+        </w:rPr>
+        <w:t xml:space="preserve"> </w:t>
+      </w:r>
+      <w:proofErr w:type="spellStart"/>
+      <w:r>
+        <w:rPr>
+          <w:rFonts w:hint="cs"/>
+          <w:rtl/>
+        </w:rPr>
+        <w:t>استرینگ</w:t>
+      </w:r>
+      <w:proofErr w:type="spellEnd"/>
+      <w:r>
+        <w:rPr>
+          <w:rFonts w:hint="cs"/>
+          <w:rtl/>
+        </w:rPr>
+        <w:t xml:space="preserve"> بازسازی </w:t>
+      </w:r>
+      <w:proofErr w:type="spellStart"/>
+      <w:r>
+        <w:rPr>
+          <w:rFonts w:hint="cs"/>
+          <w:rtl/>
+        </w:rPr>
+        <w:t>می‌شود</w:t>
+      </w:r>
+      <w:proofErr w:type="spellEnd"/>
+      <w:r>
+        <w:rPr>
+          <w:rFonts w:hint="cs"/>
+          <w:rtl/>
+        </w:rPr>
+        <w:t>.</w:t>
+      </w:r>
+      <w:r>
+        <w:rPr>
+          <w:rFonts w:hint="cs"/>
+          <w:rtl/>
+        </w:rPr>
+        <w:t xml:space="preserve"> با استفاده از تابع </w:t>
+      </w:r>
+      <w:r>
+        <w:rPr>
+          <w:rStyle w:val="CodeChar"/>
+        </w:rPr>
+        <w:t>test</w:t>
+      </w:r>
+      <w:r>
+        <w:rPr>
+          <w:rFonts w:hint="cs"/>
+          <w:rtl/>
+        </w:rPr>
+        <w:t xml:space="preserve"> مشابه قسمت سوم، </w:t>
+      </w:r>
+      <w:proofErr w:type="spellStart"/>
+      <w:r>
+        <w:rPr>
+          <w:rFonts w:hint="cs"/>
+          <w:rtl/>
+        </w:rPr>
+        <w:t>می‌توان</w:t>
+      </w:r>
+      <w:proofErr w:type="spellEnd"/>
+      <w:r>
+        <w:rPr>
+          <w:rFonts w:hint="cs"/>
+          <w:rtl/>
+        </w:rPr>
+        <w:t xml:space="preserve"> خروجی را بررسی کرد:</w:t>
+      </w:r>
+    </w:p>
+    <w:p>
+      <w:pPr>
+        <w:pStyle w:val="Figure"/>
+        <w:rPr>
+          <w:rtl/>
+        </w:rPr>
+      </w:pPr>
+      <w:r>
+        <w:rPr>
+          <w:rtl/>
+        </w:rPr>
+        <w:drawing>
+          <wp:inline distT="0" distB="0" distL="0" distR="0" wp14:anchorId="68B83DBE" wp14:editId="1D818FC3">
+            <wp:extent cx="3600000" cy="660891"/>
+            <wp:effectExtent l="0" t="0" r="635" b="6350"/>
+            <wp:docPr id="44" name="Picture 44"/>
+            <wp:cNvGraphicFramePr>
+              <a:graphicFrameLocks xmlns:a="http://schemas.openxmlformats.org/drawingml/2006/main" noChangeAspect="1"/>
+            </wp:cNvGraphicFramePr>
+            <a:graphic xmlns:a="http://schemas.openxmlformats.org/drawingml/2006/main">
+              <a:graphicData uri="http://schemas.openxmlformats.org/drawingml/2006/picture">
+                <pic:pic xmlns:pic="http://schemas.openxmlformats.org/drawingml/2006/picture">
+                  <pic:nvPicPr>
+                    <pic:cNvPr id="1" name=""/>
+                    <pic:cNvPicPr/>
+                  </pic:nvPicPr>
+                  <pic:blipFill>
+                    <a:blip r:embed="rId42"/>
+                    <a:stretch>
+                      <a:fillRect/>
+                    </a:stretch>
+                  </pic:blipFill>
+                  <pic:spPr>
+                    <a:xfrm>
+                      <a:off x="0" y="0"/>
+                      <a:ext cx="3600000" cy="660891"/>
+                    </a:xfrm>
+                    <a:prstGeom prst="rect">
+                      <a:avLst/>
+                    </a:prstGeom>
+                  </pic:spPr>
+                </pic:pic>
+              </a:graphicData>
+            </a:graphic>
+          </wp:inline>
+        </w:drawing>
+      </w:r>
+    </w:p>
+    <w:p>
+      <w:pPr>
+        <w:pStyle w:val="Text"/>
+        <w:rPr>
+          <w:rFonts w:hint="cs"/>
+          <w:rtl/>
+        </w:rPr>
+      </w:pPr>
+    </w:p>
+    <w:p>
+      <w:pPr>
+        <w:pStyle w:val="Figure"/>
+        <w:rPr>
+          <w:rtl/>
+        </w:rPr>
+      </w:pPr>
+    </w:p>
+    <w:p>
+      <w:pPr>
+        <w:pStyle w:val="Text"/>
+      </w:pPr>
+    </w:p>
+    <w:p>
+      <w:pPr>
+        <w:pStyle w:val="Text"/>
+        <w:rPr>
           <w:rtl/>
         </w:rPr>
       </w:pPr>
     </w:p>
     <w:sectPr>
-      <w:headerReference w:type="default" r:id="rId42"/>
-      <w:footerReference w:type="default" r:id="rId43"/>
+      <w:headerReference w:type="default" r:id="rId43"/>
+      <w:footerReference w:type="default" r:id="rId44"/>
       <w:footnotePr>
         <w:numRestart w:val="eachPage"/>
       </w:footnotePr>

</xml_diff>

<commit_message>
Add CA3 fixed_noise_error function
</commit_message>
<xml_diff>
--- a/CA3/Report.docx
+++ b/CA3/Report.docx
@@ -10369,7 +10369,17 @@
           <w:rFonts w:hint="cs"/>
           <w:rtl/>
         </w:rPr>
-        <w:t xml:space="preserve"> آن </w:t>
+        <w:t xml:space="preserve"> آن مضربی از </w:t>
+      </w:r>
+      <w:r>
+        <w:t>bitrate</w:t>
+      </w:r>
+      <w:r>
+        <w:rPr>
+          <w:rFonts w:hint="cs"/>
+          <w:rtl/>
+        </w:rPr>
+        <w:t xml:space="preserve"> نیست، تعدادی بیت 0 در انتهای راست رشته اضافه </w:t>
       </w:r>
       <w:proofErr w:type="spellStart"/>
       <w:r>
@@ -10377,7 +10387,7 @@
           <w:rFonts w:hint="cs"/>
           <w:rtl/>
         </w:rPr>
-        <w:t>مضربی</w:t>
+        <w:t>می‌کند</w:t>
       </w:r>
       <w:proofErr w:type="spellEnd"/>
       <w:r>
@@ -10385,49 +10395,7 @@
           <w:rFonts w:hint="cs"/>
           <w:rtl/>
         </w:rPr>
-        <w:t xml:space="preserve"> از </w:t>
-      </w:r>
-      <w:r>
-        <w:t>bitrate</w:t>
-      </w:r>
-      <w:r>
-        <w:rPr>
-          <w:rFonts w:hint="cs"/>
-          <w:rtl/>
-        </w:rPr>
-        <w:t xml:space="preserve"> نیست، تعدادی بیت 0 در انتهای راست رشته اضافه </w:t>
-      </w:r>
-      <w:proofErr w:type="spellStart"/>
-      <w:r>
-        <w:rPr>
-          <w:rFonts w:hint="cs"/>
-          <w:rtl/>
-        </w:rPr>
-        <w:t>می‌کند</w:t>
-      </w:r>
-      <w:proofErr w:type="spellEnd"/>
-      <w:r>
-        <w:rPr>
-          <w:rFonts w:hint="cs"/>
-          <w:rtl/>
-        </w:rPr>
-        <w:t xml:space="preserve"> تا طول رشته نهایی </w:t>
-      </w:r>
-      <w:proofErr w:type="spellStart"/>
-      <w:r>
-        <w:rPr>
-          <w:rFonts w:hint="cs"/>
-          <w:rtl/>
-        </w:rPr>
-        <w:t>مضربی</w:t>
-      </w:r>
-      <w:proofErr w:type="spellEnd"/>
-      <w:r>
-        <w:rPr>
-          <w:rFonts w:hint="cs"/>
-          <w:rtl/>
-        </w:rPr>
-        <w:t xml:space="preserve"> از </w:t>
+        <w:t xml:space="preserve"> تا طول رشته نهایی مضربی از </w:t>
       </w:r>
       <w:r>
         <w:t>bitrate</w:t>
@@ -11002,19 +10970,7 @@
               <w:rPr>
                 <w:rFonts w:ascii="Cambria Math" w:hAnsi="Cambria Math"/>
               </w:rPr>
-              <m:t>2</m:t>
-            </m:r>
-            <m:r>
-              <w:rPr>
-                <w:rFonts w:ascii="Cambria Math" w:hAnsi="Cambria Math"/>
-              </w:rPr>
-              <m:t>π</m:t>
-            </m:r>
-            <m:r>
-              <w:rPr>
-                <w:rFonts w:ascii="Cambria Math" w:hAnsi="Cambria Math"/>
-              </w:rPr>
-              <m:t>t</m:t>
+              <m:t>2πt</m:t>
             </m:r>
           </m:e>
         </m:d>
@@ -11262,7 +11218,6 @@
       <w:pPr>
         <w:pStyle w:val="Text"/>
         <w:rPr>
-          <w:rFonts w:hint="cs"/>
           <w:rtl/>
         </w:rPr>
       </w:pPr>
@@ -11721,7 +11676,6 @@
                               </w:rPr>
                               <w:t xml:space="preserve"> </w:t>
                             </w:r>
-                            <w:proofErr w:type="spellStart"/>
                             <w:r>
                               <w:rPr>
                                 <w:rFonts w:ascii="Courier New" w:hAnsi="Courier New" w:cs="Courier New"/>
@@ -11729,7 +11683,6 @@
                               </w:rPr>
                               <w:t>i</w:t>
                             </w:r>
-                            <w:proofErr w:type="spellEnd"/>
                             <w:r>
                               <w:rPr>
                                 <w:rFonts w:ascii="Courier New" w:hAnsi="Courier New" w:cs="Courier New"/>
@@ -11773,7 +11726,6 @@
                               <w:br/>
                               <w:t xml:space="preserve">        bitrate = bitrates(</w:t>
                             </w:r>
-                            <w:proofErr w:type="spellStart"/>
                             <w:r>
                               <w:rPr>
                                 <w:rFonts w:ascii="Courier New" w:hAnsi="Courier New" w:cs="Courier New"/>
@@ -11781,7 +11733,6 @@
                               </w:rPr>
                               <w:t>i</w:t>
                             </w:r>
-                            <w:proofErr w:type="spellEnd"/>
                             <w:r>
                               <w:rPr>
                                 <w:rFonts w:ascii="Courier New" w:hAnsi="Courier New" w:cs="Courier New"/>
@@ -12066,7 +12017,6 @@
                               <w:br/>
                               <w:t xml:space="preserve">        result{</w:t>
                             </w:r>
-                            <w:proofErr w:type="spellStart"/>
                             <w:r>
                               <w:rPr>
                                 <w:rFonts w:ascii="Courier New" w:hAnsi="Courier New" w:cs="Courier New"/>
@@ -12074,7 +12024,6 @@
                               </w:rPr>
                               <w:t>i</w:t>
                             </w:r>
-                            <w:proofErr w:type="spellEnd"/>
                             <w:r>
                               <w:rPr>
                                 <w:rFonts w:ascii="Courier New" w:hAnsi="Courier New" w:cs="Courier New"/>
@@ -15142,6 +15091,1704 @@
     </w:p>
     <w:p>
       <w:pPr>
+        <w:pStyle w:val="Text"/>
+        <w:rPr>
+          <w:rtl/>
+        </w:rPr>
+      </w:pPr>
+      <w:r>
+        <w:rPr>
+          <w:rFonts w:hint="cs"/>
+          <w:rtl/>
+        </w:rPr>
+        <w:t xml:space="preserve">برای اثبات این حرف تابعی به نام </w:t>
+      </w:r>
+      <w:proofErr w:type="spellStart"/>
+      <w:r>
+        <w:rPr>
+          <w:rStyle w:val="CodeChar"/>
+        </w:rPr>
+        <w:t>fixed_noise_error</w:t>
+      </w:r>
+      <w:proofErr w:type="spellEnd"/>
+      <w:r>
+        <w:rPr>
+          <w:rFonts w:hint="cs"/>
+          <w:rtl/>
+        </w:rPr>
+        <w:t xml:space="preserve"> به شکل زیر نوشته شد که به ازای یک مقدار ثابت برای </w:t>
+      </w:r>
+      <w:proofErr w:type="spellStart"/>
+      <w:r>
+        <w:rPr>
+          <w:rFonts w:hint="cs"/>
+          <w:rtl/>
+        </w:rPr>
+        <w:t>نویز</w:t>
+      </w:r>
+      <w:proofErr w:type="spellEnd"/>
+      <w:r>
+        <w:rPr>
+          <w:rFonts w:hint="cs"/>
+          <w:rtl/>
+        </w:rPr>
+        <w:t xml:space="preserve"> (در این بخش 0.5)، 1000 بار تست را اجرا </w:t>
+      </w:r>
+      <w:proofErr w:type="spellStart"/>
+      <w:r>
+        <w:rPr>
+          <w:rFonts w:hint="cs"/>
+          <w:rtl/>
+        </w:rPr>
+        <w:t>می‌کنیم</w:t>
+      </w:r>
+      <w:proofErr w:type="spellEnd"/>
+      <w:r>
+        <w:rPr>
+          <w:rFonts w:hint="cs"/>
+          <w:rtl/>
+        </w:rPr>
+        <w:t xml:space="preserve"> و درصد خطای هر </w:t>
+      </w:r>
+      <w:proofErr w:type="spellStart"/>
+      <w:r>
+        <w:rPr>
+          <w:rFonts w:hint="cs"/>
+          <w:rtl/>
+        </w:rPr>
+        <w:t>بیت‌ریت</w:t>
+      </w:r>
+      <w:proofErr w:type="spellEnd"/>
+      <w:r>
+        <w:rPr>
+          <w:rFonts w:hint="cs"/>
+          <w:rtl/>
+        </w:rPr>
+        <w:t xml:space="preserve"> را محاسبه </w:t>
+      </w:r>
+      <w:proofErr w:type="spellStart"/>
+      <w:r>
+        <w:rPr>
+          <w:rFonts w:hint="cs"/>
+          <w:rtl/>
+        </w:rPr>
+        <w:t>می‌کنیم</w:t>
+      </w:r>
+      <w:proofErr w:type="spellEnd"/>
+      <w:r>
+        <w:rPr>
+          <w:rFonts w:hint="cs"/>
+          <w:rtl/>
+        </w:rPr>
+        <w:t>.</w:t>
+      </w:r>
+    </w:p>
+    <w:p>
+      <w:pPr>
+        <w:pStyle w:val="Text"/>
+      </w:pPr>
+      <w:r>
+        <w:rPr>
+          <w:rFonts w:hint="cs"/>
+          <w:noProof/>
+          <w:rtl/>
+          <w:lang w:val="fa-IR"/>
+        </w:rPr>
+        <w:lastRenderedPageBreak/>
+        <mc:AlternateContent>
+          <mc:Choice Requires="wps">
+            <w:drawing>
+              <wp:inline distT="0" distB="0" distL="0" distR="0" wp14:anchorId="73AA42E7" wp14:editId="65D59BB7">
+                <wp:extent cx="5724525" cy="3181350"/>
+                <wp:effectExtent l="0" t="0" r="0" b="0"/>
+                <wp:docPr id="42" name="Text Box 42"/>
+                <wp:cNvGraphicFramePr/>
+                <a:graphic xmlns:a="http://schemas.openxmlformats.org/drawingml/2006/main">
+                  <a:graphicData uri="http://schemas.microsoft.com/office/word/2010/wordprocessingShape">
+                    <wps:wsp>
+                      <wps:cNvSpPr txBox="1"/>
+                      <wps:spPr>
+                        <a:xfrm>
+                          <a:off x="0" y="0"/>
+                          <a:ext cx="5724525" cy="3181350"/>
+                        </a:xfrm>
+                        <a:prstGeom prst="rect">
+                          <a:avLst/>
+                        </a:prstGeom>
+                        <a:noFill/>
+                        <a:ln w="6350">
+                          <a:noFill/>
+                        </a:ln>
+                      </wps:spPr>
+                      <wps:txbx>
+                        <w:txbxContent>
+                          <w:p>
+                            <w:pPr>
+                              <w:shd w:val="clear" w:color="auto" w:fill="FAFAFA"/>
+                              <w:rPr>
+                                <w:rFonts w:ascii="Courier New" w:hAnsi="Courier New" w:cs="Courier New"/>
+                                <w:color w:val="383A42"/>
+                              </w:rPr>
+                            </w:pPr>
+                            <w:r>
+                              <w:rPr>
+                                <w:rFonts w:ascii="Courier New" w:hAnsi="Courier New" w:cs="Courier New"/>
+                                <w:color w:val="A626A4"/>
+                              </w:rPr>
+                              <w:t>function</w:t>
+                            </w:r>
+                            <w:r>
+                              <w:rPr>
+                                <w:rFonts w:ascii="Courier New" w:hAnsi="Courier New" w:cs="Courier New"/>
+                                <w:color w:val="383A42"/>
+                              </w:rPr>
+                              <w:t xml:space="preserve"> </w:t>
+                            </w:r>
+                            <w:r>
+                              <w:rPr>
+                                <w:rFonts w:ascii="Courier New" w:hAnsi="Courier New" w:cs="Courier New"/>
+                                <w:color w:val="4078F2"/>
+                              </w:rPr>
+                              <w:t>error</w:t>
+                            </w:r>
+                            <w:r>
+                              <w:rPr>
+                                <w:rFonts w:ascii="Courier New" w:hAnsi="Courier New" w:cs="Courier New"/>
+                                <w:color w:val="383A42"/>
+                              </w:rPr>
+                              <w:t xml:space="preserve"> = </w:t>
+                            </w:r>
+                            <w:proofErr w:type="spellStart"/>
+                            <w:r>
+                              <w:rPr>
+                                <w:rFonts w:ascii="Courier New" w:hAnsi="Courier New" w:cs="Courier New"/>
+                                <w:color w:val="4078F2"/>
+                              </w:rPr>
+                              <w:t>fixed_noise_error</w:t>
+                            </w:r>
+                            <w:proofErr w:type="spellEnd"/>
+                            <w:r>
+                              <w:rPr>
+                                <w:rFonts w:ascii="Courier New" w:hAnsi="Courier New" w:cs="Courier New"/>
+                                <w:color w:val="383A42"/>
+                              </w:rPr>
+                              <w:t xml:space="preserve">(str, bitrate, noise, </w:t>
+                            </w:r>
+                            <w:proofErr w:type="spellStart"/>
+                            <w:r>
+                              <w:rPr>
+                                <w:rFonts w:ascii="Courier New" w:hAnsi="Courier New" w:cs="Courier New"/>
+                                <w:color w:val="383A42"/>
+                              </w:rPr>
+                              <w:t>mapset</w:t>
+                            </w:r>
+                            <w:proofErr w:type="spellEnd"/>
+                            <w:r>
+                              <w:rPr>
+                                <w:rFonts w:ascii="Courier New" w:hAnsi="Courier New" w:cs="Courier New"/>
+                                <w:color w:val="383A42"/>
+                              </w:rPr>
+                              <w:t>)</w:t>
+                            </w:r>
+                            <w:r>
+                              <w:rPr>
+                                <w:rFonts w:ascii="Courier New" w:hAnsi="Courier New" w:cs="Courier New"/>
+                                <w:color w:val="383A42"/>
+                              </w:rPr>
+                              <w:br/>
+                              <w:t xml:space="preserve">    </w:t>
+                            </w:r>
+                            <w:proofErr w:type="spellStart"/>
+                            <w:r>
+                              <w:rPr>
+                                <w:rFonts w:ascii="Courier New" w:hAnsi="Courier New" w:cs="Courier New"/>
+                                <w:color w:val="383A42"/>
+                              </w:rPr>
+                              <w:t>bin_send</w:t>
+                            </w:r>
+                            <w:proofErr w:type="spellEnd"/>
+                            <w:r>
+                              <w:rPr>
+                                <w:rFonts w:ascii="Courier New" w:hAnsi="Courier New" w:cs="Courier New"/>
+                                <w:color w:val="383A42"/>
+                              </w:rPr>
+                              <w:t xml:space="preserve"> = str2bin(str, </w:t>
+                            </w:r>
+                            <w:proofErr w:type="spellStart"/>
+                            <w:r>
+                              <w:rPr>
+                                <w:rFonts w:ascii="Courier New" w:hAnsi="Courier New" w:cs="Courier New"/>
+                                <w:color w:val="383A42"/>
+                              </w:rPr>
+                              <w:t>mapset</w:t>
+                            </w:r>
+                            <w:proofErr w:type="spellEnd"/>
+                            <w:r>
+                              <w:rPr>
+                                <w:rFonts w:ascii="Courier New" w:hAnsi="Courier New" w:cs="Courier New"/>
+                                <w:color w:val="383A42"/>
+                              </w:rPr>
+                              <w:t>);</w:t>
+                            </w:r>
+                            <w:r>
+                              <w:rPr>
+                                <w:rFonts w:ascii="Courier New" w:hAnsi="Courier New" w:cs="Courier New"/>
+                                <w:color w:val="383A42"/>
+                              </w:rPr>
+                              <w:br/>
+                              <w:t xml:space="preserve">    </w:t>
+                            </w:r>
+                            <w:proofErr w:type="spellStart"/>
+                            <w:r>
+                              <w:rPr>
+                                <w:rFonts w:ascii="Courier New" w:hAnsi="Courier New" w:cs="Courier New"/>
+                                <w:color w:val="383A42"/>
+                              </w:rPr>
+                              <w:t>signal_send</w:t>
+                            </w:r>
+                            <w:proofErr w:type="spellEnd"/>
+                            <w:r>
+                              <w:rPr>
+                                <w:rFonts w:ascii="Courier New" w:hAnsi="Courier New" w:cs="Courier New"/>
+                                <w:color w:val="383A42"/>
+                              </w:rPr>
+                              <w:t xml:space="preserve"> = </w:t>
+                            </w:r>
+                            <w:proofErr w:type="spellStart"/>
+                            <w:r>
+                              <w:rPr>
+                                <w:rFonts w:ascii="Courier New" w:hAnsi="Courier New" w:cs="Courier New"/>
+                                <w:color w:val="383A42"/>
+                              </w:rPr>
+                              <w:t>coding_amp</w:t>
+                            </w:r>
+                            <w:proofErr w:type="spellEnd"/>
+                            <w:r>
+                              <w:rPr>
+                                <w:rFonts w:ascii="Courier New" w:hAnsi="Courier New" w:cs="Courier New"/>
+                                <w:color w:val="383A42"/>
+                              </w:rPr>
+                              <w:t>(</w:t>
+                            </w:r>
+                            <w:proofErr w:type="spellStart"/>
+                            <w:r>
+                              <w:rPr>
+                                <w:rFonts w:ascii="Courier New" w:hAnsi="Courier New" w:cs="Courier New"/>
+                                <w:color w:val="383A42"/>
+                              </w:rPr>
+                              <w:t>bin_send</w:t>
+                            </w:r>
+                            <w:proofErr w:type="spellEnd"/>
+                            <w:r>
+                              <w:rPr>
+                                <w:rFonts w:ascii="Courier New" w:hAnsi="Courier New" w:cs="Courier New"/>
+                                <w:color w:val="383A42"/>
+                              </w:rPr>
+                              <w:t>, bitrate);</w:t>
+                            </w:r>
+                            <w:r>
+                              <w:rPr>
+                                <w:rFonts w:ascii="Courier New" w:hAnsi="Courier New" w:cs="Courier New"/>
+                                <w:color w:val="383A42"/>
+                              </w:rPr>
+                              <w:br/>
+                              <w:t xml:space="preserve">    errors = </w:t>
+                            </w:r>
+                            <w:r>
+                              <w:rPr>
+                                <w:rFonts w:ascii="Courier New" w:hAnsi="Courier New" w:cs="Courier New"/>
+                                <w:color w:val="986801"/>
+                              </w:rPr>
+                              <w:t>0</w:t>
+                            </w:r>
+                            <w:r>
+                              <w:rPr>
+                                <w:rFonts w:ascii="Courier New" w:hAnsi="Courier New" w:cs="Courier New"/>
+                                <w:color w:val="383A42"/>
+                              </w:rPr>
+                              <w:t>;</w:t>
+                            </w:r>
+                            <w:r>
+                              <w:rPr>
+                                <w:rFonts w:ascii="Courier New" w:hAnsi="Courier New" w:cs="Courier New"/>
+                                <w:color w:val="383A42"/>
+                              </w:rPr>
+                              <w:br/>
+                              <w:t xml:space="preserve">    </w:t>
+                            </w:r>
+                            <w:proofErr w:type="spellStart"/>
+                            <w:r>
+                              <w:rPr>
+                                <w:rFonts w:ascii="Courier New" w:hAnsi="Courier New" w:cs="Courier New"/>
+                                <w:color w:val="383A42"/>
+                              </w:rPr>
+                              <w:t>test_count</w:t>
+                            </w:r>
+                            <w:proofErr w:type="spellEnd"/>
+                            <w:r>
+                              <w:rPr>
+                                <w:rFonts w:ascii="Courier New" w:hAnsi="Courier New" w:cs="Courier New"/>
+                                <w:color w:val="383A42"/>
+                              </w:rPr>
+                              <w:t xml:space="preserve"> = </w:t>
+                            </w:r>
+                            <w:r>
+                              <w:rPr>
+                                <w:rFonts w:ascii="Courier New" w:hAnsi="Courier New" w:cs="Courier New"/>
+                                <w:color w:val="986801"/>
+                              </w:rPr>
+                              <w:t>1000</w:t>
+                            </w:r>
+                            <w:r>
+                              <w:rPr>
+                                <w:rFonts w:ascii="Courier New" w:hAnsi="Courier New" w:cs="Courier New"/>
+                                <w:color w:val="383A42"/>
+                              </w:rPr>
+                              <w:t>;</w:t>
+                            </w:r>
+                            <w:r>
+                              <w:rPr>
+                                <w:rFonts w:ascii="Courier New" w:hAnsi="Courier New" w:cs="Courier New"/>
+                                <w:color w:val="383A42"/>
+                              </w:rPr>
+                              <w:br/>
+                            </w:r>
+                            <w:r>
+                              <w:rPr>
+                                <w:rFonts w:ascii="Courier New" w:hAnsi="Courier New" w:cs="Courier New"/>
+                                <w:color w:val="383A42"/>
+                              </w:rPr>
+                              <w:br/>
+                              <w:t xml:space="preserve">    </w:t>
+                            </w:r>
+                            <w:r>
+                              <w:rPr>
+                                <w:rFonts w:ascii="Courier New" w:hAnsi="Courier New" w:cs="Courier New"/>
+                                <w:color w:val="A626A4"/>
+                              </w:rPr>
+                              <w:t>for</w:t>
+                            </w:r>
+                            <w:r>
+                              <w:rPr>
+                                <w:rFonts w:ascii="Courier New" w:hAnsi="Courier New" w:cs="Courier New"/>
+                                <w:color w:val="383A42"/>
+                              </w:rPr>
+                              <w:t xml:space="preserve"> </w:t>
+                            </w:r>
+                            <w:r>
+                              <w:rPr>
+                                <w:rFonts w:ascii="Courier New" w:hAnsi="Courier New" w:cs="Courier New"/>
+                                <w:color w:val="C18401"/>
+                              </w:rPr>
+                              <w:t>i</w:t>
+                            </w:r>
+                            <w:r>
+                              <w:rPr>
+                                <w:rFonts w:ascii="Courier New" w:hAnsi="Courier New" w:cs="Courier New"/>
+                                <w:color w:val="383A42"/>
+                              </w:rPr>
+                              <w:t xml:space="preserve"> = </w:t>
+                            </w:r>
+                            <w:r>
+                              <w:rPr>
+                                <w:rFonts w:ascii="Courier New" w:hAnsi="Courier New" w:cs="Courier New"/>
+                                <w:color w:val="986801"/>
+                              </w:rPr>
+                              <w:t>1</w:t>
+                            </w:r>
+                            <w:r>
+                              <w:rPr>
+                                <w:rFonts w:ascii="Courier New" w:hAnsi="Courier New" w:cs="Courier New"/>
+                                <w:color w:val="383A42"/>
+                              </w:rPr>
+                              <w:t>:test_count</w:t>
+                            </w:r>
+                            <w:r>
+                              <w:rPr>
+                                <w:rFonts w:ascii="Courier New" w:hAnsi="Courier New" w:cs="Courier New"/>
+                                <w:color w:val="383A42"/>
+                              </w:rPr>
+                              <w:br/>
+                              <w:t xml:space="preserve">        </w:t>
+                            </w:r>
+                            <w:proofErr w:type="spellStart"/>
+                            <w:r>
+                              <w:rPr>
+                                <w:rFonts w:ascii="Courier New" w:hAnsi="Courier New" w:cs="Courier New"/>
+                                <w:color w:val="383A42"/>
+                              </w:rPr>
+                              <w:t>signal_receive</w:t>
+                            </w:r>
+                            <w:proofErr w:type="spellEnd"/>
+                            <w:r>
+                              <w:rPr>
+                                <w:rFonts w:ascii="Courier New" w:hAnsi="Courier New" w:cs="Courier New"/>
+                                <w:color w:val="383A42"/>
+                              </w:rPr>
+                              <w:t xml:space="preserve"> = </w:t>
+                            </w:r>
+                            <w:proofErr w:type="spellStart"/>
+                            <w:r>
+                              <w:rPr>
+                                <w:rFonts w:ascii="Courier New" w:hAnsi="Courier New" w:cs="Courier New"/>
+                                <w:color w:val="383A42"/>
+                              </w:rPr>
+                              <w:t>signal_send</w:t>
+                            </w:r>
+                            <w:proofErr w:type="spellEnd"/>
+                            <w:r>
+                              <w:rPr>
+                                <w:rFonts w:ascii="Courier New" w:hAnsi="Courier New" w:cs="Courier New"/>
+                                <w:color w:val="383A42"/>
+                              </w:rPr>
+                              <w:t xml:space="preserve"> +</w:t>
+                            </w:r>
+                            <w:r>
+                              <w:rPr>
+                                <w:rFonts w:ascii="Courier New" w:hAnsi="Courier New" w:cs="Courier New"/>
+                                <w:color w:val="383A42"/>
+                                <w:rtl/>
+                              </w:rPr>
+                              <w:br/>
+                            </w:r>
+                            <w:r>
+                              <w:rPr>
+                                <w:rFonts w:ascii="Courier New" w:hAnsi="Courier New" w:cs="Courier New" w:hint="cs"/>
+                                <w:color w:val="383A42"/>
+                                <w:rtl/>
+                              </w:rPr>
+                              <w:t xml:space="preserve">                         </w:t>
+                            </w:r>
+                            <w:r>
+                              <w:rPr>
+                                <w:rFonts w:ascii="Courier New" w:hAnsi="Courier New" w:cs="Courier New"/>
+                                <w:color w:val="383A42"/>
+                              </w:rPr>
+                              <w:t xml:space="preserve">noise * </w:t>
+                            </w:r>
+                            <w:proofErr w:type="spellStart"/>
+                            <w:r>
+                              <w:rPr>
+                                <w:rFonts w:ascii="Courier New" w:hAnsi="Courier New" w:cs="Courier New"/>
+                                <w:color w:val="C18401"/>
+                              </w:rPr>
+                              <w:t>randn</w:t>
+                            </w:r>
+                            <w:proofErr w:type="spellEnd"/>
+                            <w:r>
+                              <w:rPr>
+                                <w:rFonts w:ascii="Courier New" w:hAnsi="Courier New" w:cs="Courier New"/>
+                                <w:color w:val="383A42"/>
+                              </w:rPr>
+                              <w:t>(</w:t>
+                            </w:r>
+                            <w:r>
+                              <w:rPr>
+                                <w:rFonts w:ascii="Courier New" w:hAnsi="Courier New" w:cs="Courier New"/>
+                                <w:color w:val="C18401"/>
+                              </w:rPr>
+                              <w:t>size</w:t>
+                            </w:r>
+                            <w:r>
+                              <w:rPr>
+                                <w:rFonts w:ascii="Courier New" w:hAnsi="Courier New" w:cs="Courier New"/>
+                                <w:color w:val="383A42"/>
+                              </w:rPr>
+                              <w:t>(</w:t>
+                            </w:r>
+                            <w:proofErr w:type="spellStart"/>
+                            <w:r>
+                              <w:rPr>
+                                <w:rFonts w:ascii="Courier New" w:hAnsi="Courier New" w:cs="Courier New"/>
+                                <w:color w:val="383A42"/>
+                              </w:rPr>
+                              <w:t>signal_send</w:t>
+                            </w:r>
+                            <w:proofErr w:type="spellEnd"/>
+                            <w:r>
+                              <w:rPr>
+                                <w:rFonts w:ascii="Courier New" w:hAnsi="Courier New" w:cs="Courier New"/>
+                                <w:color w:val="383A42"/>
+                              </w:rPr>
+                              <w:t>));</w:t>
+                            </w:r>
+                            <w:r>
+                              <w:rPr>
+                                <w:rFonts w:ascii="Courier New" w:hAnsi="Courier New" w:cs="Courier New"/>
+                                <w:color w:val="383A42"/>
+                              </w:rPr>
+                              <w:br/>
+                              <w:t xml:space="preserve">        </w:t>
+                            </w:r>
+                            <w:proofErr w:type="spellStart"/>
+                            <w:r>
+                              <w:rPr>
+                                <w:rFonts w:ascii="Courier New" w:hAnsi="Courier New" w:cs="Courier New"/>
+                                <w:color w:val="383A42"/>
+                              </w:rPr>
+                              <w:t>bin_receive</w:t>
+                            </w:r>
+                            <w:proofErr w:type="spellEnd"/>
+                            <w:r>
+                              <w:rPr>
+                                <w:rFonts w:ascii="Courier New" w:hAnsi="Courier New" w:cs="Courier New"/>
+                                <w:color w:val="383A42"/>
+                              </w:rPr>
+                              <w:t xml:space="preserve"> = </w:t>
+                            </w:r>
+                            <w:proofErr w:type="spellStart"/>
+                            <w:r>
+                              <w:rPr>
+                                <w:rFonts w:ascii="Courier New" w:hAnsi="Courier New" w:cs="Courier New"/>
+                                <w:color w:val="383A42"/>
+                              </w:rPr>
+                              <w:t>decoding_amp</w:t>
+                            </w:r>
+                            <w:proofErr w:type="spellEnd"/>
+                            <w:r>
+                              <w:rPr>
+                                <w:rFonts w:ascii="Courier New" w:hAnsi="Courier New" w:cs="Courier New"/>
+                                <w:color w:val="383A42"/>
+                              </w:rPr>
+                              <w:t>(</w:t>
+                            </w:r>
+                            <w:proofErr w:type="spellStart"/>
+                            <w:r>
+                              <w:rPr>
+                                <w:rFonts w:ascii="Courier New" w:hAnsi="Courier New" w:cs="Courier New"/>
+                                <w:color w:val="383A42"/>
+                              </w:rPr>
+                              <w:t>signal_receive</w:t>
+                            </w:r>
+                            <w:proofErr w:type="spellEnd"/>
+                            <w:r>
+                              <w:rPr>
+                                <w:rFonts w:ascii="Courier New" w:hAnsi="Courier New" w:cs="Courier New"/>
+                                <w:color w:val="383A42"/>
+                              </w:rPr>
+                              <w:t>, bitrate);</w:t>
+                            </w:r>
+                            <w:r>
+                              <w:rPr>
+                                <w:rFonts w:ascii="Courier New" w:hAnsi="Courier New" w:cs="Courier New"/>
+                                <w:color w:val="383A42"/>
+                              </w:rPr>
+                              <w:br/>
+                              <w:t xml:space="preserve">        </w:t>
+                            </w:r>
+                            <w:proofErr w:type="spellStart"/>
+                            <w:r>
+                              <w:rPr>
+                                <w:rFonts w:ascii="Courier New" w:hAnsi="Courier New" w:cs="Courier New"/>
+                                <w:color w:val="383A42"/>
+                              </w:rPr>
+                              <w:t>str_receive</w:t>
+                            </w:r>
+                            <w:proofErr w:type="spellEnd"/>
+                            <w:r>
+                              <w:rPr>
+                                <w:rFonts w:ascii="Courier New" w:hAnsi="Courier New" w:cs="Courier New"/>
+                                <w:color w:val="383A42"/>
+                              </w:rPr>
+                              <w:t xml:space="preserve"> = bin2str(</w:t>
+                            </w:r>
+                            <w:proofErr w:type="spellStart"/>
+                            <w:r>
+                              <w:rPr>
+                                <w:rFonts w:ascii="Courier New" w:hAnsi="Courier New" w:cs="Courier New"/>
+                                <w:color w:val="383A42"/>
+                              </w:rPr>
+                              <w:t>bin_receive</w:t>
+                            </w:r>
+                            <w:proofErr w:type="spellEnd"/>
+                            <w:r>
+                              <w:rPr>
+                                <w:rFonts w:ascii="Courier New" w:hAnsi="Courier New" w:cs="Courier New"/>
+                                <w:color w:val="383A42"/>
+                              </w:rPr>
+                              <w:t xml:space="preserve">, </w:t>
+                            </w:r>
+                            <w:proofErr w:type="spellStart"/>
+                            <w:r>
+                              <w:rPr>
+                                <w:rFonts w:ascii="Courier New" w:hAnsi="Courier New" w:cs="Courier New"/>
+                                <w:color w:val="383A42"/>
+                              </w:rPr>
+                              <w:t>mapset</w:t>
+                            </w:r>
+                            <w:proofErr w:type="spellEnd"/>
+                            <w:r>
+                              <w:rPr>
+                                <w:rFonts w:ascii="Courier New" w:hAnsi="Courier New" w:cs="Courier New"/>
+                                <w:color w:val="383A42"/>
+                              </w:rPr>
+                              <w:t>);</w:t>
+                            </w:r>
+                            <w:r>
+                              <w:rPr>
+                                <w:rFonts w:ascii="Courier New" w:hAnsi="Courier New" w:cs="Courier New"/>
+                                <w:color w:val="383A42"/>
+                              </w:rPr>
+                              <w:br/>
+                              <w:t xml:space="preserve">        </w:t>
+                            </w:r>
+                            <w:r>
+                              <w:rPr>
+                                <w:rFonts w:ascii="Courier New" w:hAnsi="Courier New" w:cs="Courier New"/>
+                                <w:color w:val="A626A4"/>
+                              </w:rPr>
+                              <w:t>if</w:t>
+                            </w:r>
+                            <w:r>
+                              <w:rPr>
+                                <w:rFonts w:ascii="Courier New" w:hAnsi="Courier New" w:cs="Courier New"/>
+                                <w:color w:val="383A42"/>
+                              </w:rPr>
+                              <w:t xml:space="preserve"> ~</w:t>
+                            </w:r>
+                            <w:proofErr w:type="spellStart"/>
+                            <w:r>
+                              <w:rPr>
+                                <w:rFonts w:ascii="Courier New" w:hAnsi="Courier New" w:cs="Courier New"/>
+                                <w:color w:val="383A42"/>
+                              </w:rPr>
+                              <w:t>strcmp</w:t>
+                            </w:r>
+                            <w:proofErr w:type="spellEnd"/>
+                            <w:r>
+                              <w:rPr>
+                                <w:rFonts w:ascii="Courier New" w:hAnsi="Courier New" w:cs="Courier New"/>
+                                <w:color w:val="383A42"/>
+                              </w:rPr>
+                              <w:t xml:space="preserve">(str, </w:t>
+                            </w:r>
+                            <w:proofErr w:type="spellStart"/>
+                            <w:r>
+                              <w:rPr>
+                                <w:rFonts w:ascii="Courier New" w:hAnsi="Courier New" w:cs="Courier New"/>
+                                <w:color w:val="383A42"/>
+                              </w:rPr>
+                              <w:t>str_receive</w:t>
+                            </w:r>
+                            <w:proofErr w:type="spellEnd"/>
+                            <w:r>
+                              <w:rPr>
+                                <w:rFonts w:ascii="Courier New" w:hAnsi="Courier New" w:cs="Courier New"/>
+                                <w:color w:val="383A42"/>
+                              </w:rPr>
+                              <w:t>)</w:t>
+                            </w:r>
+                            <w:r>
+                              <w:rPr>
+                                <w:rFonts w:ascii="Courier New" w:hAnsi="Courier New" w:cs="Courier New"/>
+                                <w:color w:val="383A42"/>
+                              </w:rPr>
+                              <w:br/>
+                              <w:t xml:space="preserve">            errors = errors + </w:t>
+                            </w:r>
+                            <w:r>
+                              <w:rPr>
+                                <w:rFonts w:ascii="Courier New" w:hAnsi="Courier New" w:cs="Courier New"/>
+                                <w:color w:val="986801"/>
+                              </w:rPr>
+                              <w:t>1</w:t>
+                            </w:r>
+                            <w:r>
+                              <w:rPr>
+                                <w:rFonts w:ascii="Courier New" w:hAnsi="Courier New" w:cs="Courier New"/>
+                                <w:color w:val="383A42"/>
+                              </w:rPr>
+                              <w:t>;</w:t>
+                            </w:r>
+                            <w:r>
+                              <w:rPr>
+                                <w:rFonts w:ascii="Courier New" w:hAnsi="Courier New" w:cs="Courier New"/>
+                                <w:color w:val="383A42"/>
+                              </w:rPr>
+                              <w:br/>
+                              <w:t xml:space="preserve">        </w:t>
+                            </w:r>
+                            <w:r>
+                              <w:rPr>
+                                <w:rFonts w:ascii="Courier New" w:hAnsi="Courier New" w:cs="Courier New"/>
+                                <w:color w:val="A626A4"/>
+                              </w:rPr>
+                              <w:t>end</w:t>
+                            </w:r>
+                            <w:r>
+                              <w:rPr>
+                                <w:rFonts w:ascii="Courier New" w:hAnsi="Courier New" w:cs="Courier New"/>
+                                <w:color w:val="383A42"/>
+                              </w:rPr>
+                              <w:br/>
+                              <w:t xml:space="preserve">    </w:t>
+                            </w:r>
+                            <w:proofErr w:type="spellStart"/>
+                            <w:r>
+                              <w:rPr>
+                                <w:rFonts w:ascii="Courier New" w:hAnsi="Courier New" w:cs="Courier New"/>
+                                <w:color w:val="A626A4"/>
+                              </w:rPr>
+                              <w:t>end</w:t>
+                            </w:r>
+                            <w:proofErr w:type="spellEnd"/>
+                            <w:r>
+                              <w:rPr>
+                                <w:rFonts w:ascii="Courier New" w:hAnsi="Courier New" w:cs="Courier New"/>
+                                <w:color w:val="383A42"/>
+                              </w:rPr>
+                              <w:br/>
+                            </w:r>
+                            <w:r>
+                              <w:rPr>
+                                <w:rFonts w:ascii="Courier New" w:hAnsi="Courier New" w:cs="Courier New"/>
+                                <w:color w:val="383A42"/>
+                              </w:rPr>
+                              <w:br/>
+                              <w:t xml:space="preserve">    error = errors * </w:t>
+                            </w:r>
+                            <w:r>
+                              <w:rPr>
+                                <w:rFonts w:ascii="Courier New" w:hAnsi="Courier New" w:cs="Courier New"/>
+                                <w:color w:val="986801"/>
+                              </w:rPr>
+                              <w:t>100</w:t>
+                            </w:r>
+                            <w:r>
+                              <w:rPr>
+                                <w:rFonts w:ascii="Courier New" w:hAnsi="Courier New" w:cs="Courier New"/>
+                                <w:color w:val="383A42"/>
+                              </w:rPr>
+                              <w:t xml:space="preserve"> / </w:t>
+                            </w:r>
+                            <w:proofErr w:type="spellStart"/>
+                            <w:r>
+                              <w:rPr>
+                                <w:rFonts w:ascii="Courier New" w:hAnsi="Courier New" w:cs="Courier New"/>
+                                <w:color w:val="383A42"/>
+                              </w:rPr>
+                              <w:t>test_count</w:t>
+                            </w:r>
+                            <w:proofErr w:type="spellEnd"/>
+                            <w:r>
+                              <w:rPr>
+                                <w:rFonts w:ascii="Courier New" w:hAnsi="Courier New" w:cs="Courier New"/>
+                                <w:color w:val="383A42"/>
+                              </w:rPr>
+                              <w:t>;</w:t>
+                            </w:r>
+                            <w:r>
+                              <w:rPr>
+                                <w:rFonts w:ascii="Courier New" w:hAnsi="Courier New" w:cs="Courier New"/>
+                                <w:color w:val="383A42"/>
+                              </w:rPr>
+                              <w:br/>
+                            </w:r>
+                            <w:r>
+                              <w:rPr>
+                                <w:rFonts w:ascii="Courier New" w:hAnsi="Courier New" w:cs="Courier New"/>
+                                <w:color w:val="A626A4"/>
+                              </w:rPr>
+                              <w:t>end</w:t>
+                            </w:r>
+                          </w:p>
+                          <w:p/>
+                        </w:txbxContent>
+                      </wps:txbx>
+                      <wps:bodyPr rot="0" spcFirstLastPara="0" vertOverflow="overflow" horzOverflow="overflow" vert="horz" wrap="square" lIns="91440" tIns="45720" rIns="91440" bIns="45720" numCol="1" spcCol="0" rtlCol="0" fromWordArt="0" anchor="t" anchorCtr="0" forceAA="0" compatLnSpc="1">
+                        <a:prstTxWarp prst="textNoShape">
+                          <a:avLst/>
+                        </a:prstTxWarp>
+                        <a:noAutofit/>
+                      </wps:bodyPr>
+                    </wps:wsp>
+                  </a:graphicData>
+                </a:graphic>
+              </wp:inline>
+            </w:drawing>
+          </mc:Choice>
+          <mc:Fallback>
+            <w:pict>
+              <v:shapetype w14:anchorId="73AA42E7" id="_x0000_t202" coordsize="21600,21600" o:spt="202" path="m,l,21600r21600,l21600,xe">
+                <v:stroke joinstyle="miter"/>
+                <v:path gradientshapeok="t" o:connecttype="rect"/>
+              </v:shapetype>
+              <v:shape id="Text Box 42" o:spid="_x0000_s1030" type="#_x0000_t202" style="width:450.75pt;height:250.5pt;visibility:visible;mso-wrap-style:square;mso-left-percent:-10001;mso-top-percent:-10001;mso-position-horizontal:absolute;mso-position-horizontal-relative:char;mso-position-vertical:absolute;mso-position-vertical-relative:line;mso-left-percent:-10001;mso-top-percent:-10001;v-text-anchor:top" o:gfxdata="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" filled="f" stroked="f" strokeweight=".5pt">
+                <v:textbox>
+                  <w:txbxContent>
+                    <w:p>
+                      <w:pPr>
+                        <w:shd w:val="clear" w:color="auto" w:fill="FAFAFA"/>
+                        <w:rPr>
+                          <w:rFonts w:ascii="Courier New" w:hAnsi="Courier New" w:cs="Courier New"/>
+                          <w:color w:val="383A42"/>
+                        </w:rPr>
+                      </w:pPr>
+                      <w:r>
+                        <w:rPr>
+                          <w:rFonts w:ascii="Courier New" w:hAnsi="Courier New" w:cs="Courier New"/>
+                          <w:color w:val="A626A4"/>
+                        </w:rPr>
+                        <w:t>function</w:t>
+                      </w:r>
+                      <w:r>
+                        <w:rPr>
+                          <w:rFonts w:ascii="Courier New" w:hAnsi="Courier New" w:cs="Courier New"/>
+                          <w:color w:val="383A42"/>
+                        </w:rPr>
+                        <w:t xml:space="preserve"> </w:t>
+                      </w:r>
+                      <w:r>
+                        <w:rPr>
+                          <w:rFonts w:ascii="Courier New" w:hAnsi="Courier New" w:cs="Courier New"/>
+                          <w:color w:val="4078F2"/>
+                        </w:rPr>
+                        <w:t>error</w:t>
+                      </w:r>
+                      <w:r>
+                        <w:rPr>
+                          <w:rFonts w:ascii="Courier New" w:hAnsi="Courier New" w:cs="Courier New"/>
+                          <w:color w:val="383A42"/>
+                        </w:rPr>
+                        <w:t xml:space="preserve"> = </w:t>
+                      </w:r>
+                      <w:proofErr w:type="spellStart"/>
+                      <w:r>
+                        <w:rPr>
+                          <w:rFonts w:ascii="Courier New" w:hAnsi="Courier New" w:cs="Courier New"/>
+                          <w:color w:val="4078F2"/>
+                        </w:rPr>
+                        <w:t>fixed_noise_error</w:t>
+                      </w:r>
+                      <w:proofErr w:type="spellEnd"/>
+                      <w:r>
+                        <w:rPr>
+                          <w:rFonts w:ascii="Courier New" w:hAnsi="Courier New" w:cs="Courier New"/>
+                          <w:color w:val="383A42"/>
+                        </w:rPr>
+                        <w:t xml:space="preserve">(str, bitrate, noise, </w:t>
+                      </w:r>
+                      <w:proofErr w:type="spellStart"/>
+                      <w:r>
+                        <w:rPr>
+                          <w:rFonts w:ascii="Courier New" w:hAnsi="Courier New" w:cs="Courier New"/>
+                          <w:color w:val="383A42"/>
+                        </w:rPr>
+                        <w:t>mapset</w:t>
+                      </w:r>
+                      <w:proofErr w:type="spellEnd"/>
+                      <w:r>
+                        <w:rPr>
+                          <w:rFonts w:ascii="Courier New" w:hAnsi="Courier New" w:cs="Courier New"/>
+                          <w:color w:val="383A42"/>
+                        </w:rPr>
+                        <w:t>)</w:t>
+                      </w:r>
+                      <w:r>
+                        <w:rPr>
+                          <w:rFonts w:ascii="Courier New" w:hAnsi="Courier New" w:cs="Courier New"/>
+                          <w:color w:val="383A42"/>
+                        </w:rPr>
+                        <w:br/>
+                        <w:t xml:space="preserve">    </w:t>
+                      </w:r>
+                      <w:proofErr w:type="spellStart"/>
+                      <w:r>
+                        <w:rPr>
+                          <w:rFonts w:ascii="Courier New" w:hAnsi="Courier New" w:cs="Courier New"/>
+                          <w:color w:val="383A42"/>
+                        </w:rPr>
+                        <w:t>bin_send</w:t>
+                      </w:r>
+                      <w:proofErr w:type="spellEnd"/>
+                      <w:r>
+                        <w:rPr>
+                          <w:rFonts w:ascii="Courier New" w:hAnsi="Courier New" w:cs="Courier New"/>
+                          <w:color w:val="383A42"/>
+                        </w:rPr>
+                        <w:t xml:space="preserve"> = str2bin(str, </w:t>
+                      </w:r>
+                      <w:proofErr w:type="spellStart"/>
+                      <w:r>
+                        <w:rPr>
+                          <w:rFonts w:ascii="Courier New" w:hAnsi="Courier New" w:cs="Courier New"/>
+                          <w:color w:val="383A42"/>
+                        </w:rPr>
+                        <w:t>mapset</w:t>
+                      </w:r>
+                      <w:proofErr w:type="spellEnd"/>
+                      <w:r>
+                        <w:rPr>
+                          <w:rFonts w:ascii="Courier New" w:hAnsi="Courier New" w:cs="Courier New"/>
+                          <w:color w:val="383A42"/>
+                        </w:rPr>
+                        <w:t>);</w:t>
+                      </w:r>
+                      <w:r>
+                        <w:rPr>
+                          <w:rFonts w:ascii="Courier New" w:hAnsi="Courier New" w:cs="Courier New"/>
+                          <w:color w:val="383A42"/>
+                        </w:rPr>
+                        <w:br/>
+                        <w:t xml:space="preserve">    </w:t>
+                      </w:r>
+                      <w:proofErr w:type="spellStart"/>
+                      <w:r>
+                        <w:rPr>
+                          <w:rFonts w:ascii="Courier New" w:hAnsi="Courier New" w:cs="Courier New"/>
+                          <w:color w:val="383A42"/>
+                        </w:rPr>
+                        <w:t>signal_send</w:t>
+                      </w:r>
+                      <w:proofErr w:type="spellEnd"/>
+                      <w:r>
+                        <w:rPr>
+                          <w:rFonts w:ascii="Courier New" w:hAnsi="Courier New" w:cs="Courier New"/>
+                          <w:color w:val="383A42"/>
+                        </w:rPr>
+                        <w:t xml:space="preserve"> = </w:t>
+                      </w:r>
+                      <w:proofErr w:type="spellStart"/>
+                      <w:r>
+                        <w:rPr>
+                          <w:rFonts w:ascii="Courier New" w:hAnsi="Courier New" w:cs="Courier New"/>
+                          <w:color w:val="383A42"/>
+                        </w:rPr>
+                        <w:t>coding_amp</w:t>
+                      </w:r>
+                      <w:proofErr w:type="spellEnd"/>
+                      <w:r>
+                        <w:rPr>
+                          <w:rFonts w:ascii="Courier New" w:hAnsi="Courier New" w:cs="Courier New"/>
+                          <w:color w:val="383A42"/>
+                        </w:rPr>
+                        <w:t>(</w:t>
+                      </w:r>
+                      <w:proofErr w:type="spellStart"/>
+                      <w:r>
+                        <w:rPr>
+                          <w:rFonts w:ascii="Courier New" w:hAnsi="Courier New" w:cs="Courier New"/>
+                          <w:color w:val="383A42"/>
+                        </w:rPr>
+                        <w:t>bin_send</w:t>
+                      </w:r>
+                      <w:proofErr w:type="spellEnd"/>
+                      <w:r>
+                        <w:rPr>
+                          <w:rFonts w:ascii="Courier New" w:hAnsi="Courier New" w:cs="Courier New"/>
+                          <w:color w:val="383A42"/>
+                        </w:rPr>
+                        <w:t>, bitrate);</w:t>
+                      </w:r>
+                      <w:r>
+                        <w:rPr>
+                          <w:rFonts w:ascii="Courier New" w:hAnsi="Courier New" w:cs="Courier New"/>
+                          <w:color w:val="383A42"/>
+                        </w:rPr>
+                        <w:br/>
+                        <w:t xml:space="preserve">    errors = </w:t>
+                      </w:r>
+                      <w:r>
+                        <w:rPr>
+                          <w:rFonts w:ascii="Courier New" w:hAnsi="Courier New" w:cs="Courier New"/>
+                          <w:color w:val="986801"/>
+                        </w:rPr>
+                        <w:t>0</w:t>
+                      </w:r>
+                      <w:r>
+                        <w:rPr>
+                          <w:rFonts w:ascii="Courier New" w:hAnsi="Courier New" w:cs="Courier New"/>
+                          <w:color w:val="383A42"/>
+                        </w:rPr>
+                        <w:t>;</w:t>
+                      </w:r>
+                      <w:r>
+                        <w:rPr>
+                          <w:rFonts w:ascii="Courier New" w:hAnsi="Courier New" w:cs="Courier New"/>
+                          <w:color w:val="383A42"/>
+                        </w:rPr>
+                        <w:br/>
+                        <w:t xml:space="preserve">    </w:t>
+                      </w:r>
+                      <w:proofErr w:type="spellStart"/>
+                      <w:r>
+                        <w:rPr>
+                          <w:rFonts w:ascii="Courier New" w:hAnsi="Courier New" w:cs="Courier New"/>
+                          <w:color w:val="383A42"/>
+                        </w:rPr>
+                        <w:t>test_count</w:t>
+                      </w:r>
+                      <w:proofErr w:type="spellEnd"/>
+                      <w:r>
+                        <w:rPr>
+                          <w:rFonts w:ascii="Courier New" w:hAnsi="Courier New" w:cs="Courier New"/>
+                          <w:color w:val="383A42"/>
+                        </w:rPr>
+                        <w:t xml:space="preserve"> = </w:t>
+                      </w:r>
+                      <w:r>
+                        <w:rPr>
+                          <w:rFonts w:ascii="Courier New" w:hAnsi="Courier New" w:cs="Courier New"/>
+                          <w:color w:val="986801"/>
+                        </w:rPr>
+                        <w:t>1000</w:t>
+                      </w:r>
+                      <w:r>
+                        <w:rPr>
+                          <w:rFonts w:ascii="Courier New" w:hAnsi="Courier New" w:cs="Courier New"/>
+                          <w:color w:val="383A42"/>
+                        </w:rPr>
+                        <w:t>;</w:t>
+                      </w:r>
+                      <w:r>
+                        <w:rPr>
+                          <w:rFonts w:ascii="Courier New" w:hAnsi="Courier New" w:cs="Courier New"/>
+                          <w:color w:val="383A42"/>
+                        </w:rPr>
+                        <w:br/>
+                      </w:r>
+                      <w:r>
+                        <w:rPr>
+                          <w:rFonts w:ascii="Courier New" w:hAnsi="Courier New" w:cs="Courier New"/>
+                          <w:color w:val="383A42"/>
+                        </w:rPr>
+                        <w:br/>
+                        <w:t xml:space="preserve">    </w:t>
+                      </w:r>
+                      <w:r>
+                        <w:rPr>
+                          <w:rFonts w:ascii="Courier New" w:hAnsi="Courier New" w:cs="Courier New"/>
+                          <w:color w:val="A626A4"/>
+                        </w:rPr>
+                        <w:t>for</w:t>
+                      </w:r>
+                      <w:r>
+                        <w:rPr>
+                          <w:rFonts w:ascii="Courier New" w:hAnsi="Courier New" w:cs="Courier New"/>
+                          <w:color w:val="383A42"/>
+                        </w:rPr>
+                        <w:t xml:space="preserve"> </w:t>
+                      </w:r>
+                      <w:r>
+                        <w:rPr>
+                          <w:rFonts w:ascii="Courier New" w:hAnsi="Courier New" w:cs="Courier New"/>
+                          <w:color w:val="C18401"/>
+                        </w:rPr>
+                        <w:t>i</w:t>
+                      </w:r>
+                      <w:r>
+                        <w:rPr>
+                          <w:rFonts w:ascii="Courier New" w:hAnsi="Courier New" w:cs="Courier New"/>
+                          <w:color w:val="383A42"/>
+                        </w:rPr>
+                        <w:t xml:space="preserve"> = </w:t>
+                      </w:r>
+                      <w:r>
+                        <w:rPr>
+                          <w:rFonts w:ascii="Courier New" w:hAnsi="Courier New" w:cs="Courier New"/>
+                          <w:color w:val="986801"/>
+                        </w:rPr>
+                        <w:t>1</w:t>
+                      </w:r>
+                      <w:r>
+                        <w:rPr>
+                          <w:rFonts w:ascii="Courier New" w:hAnsi="Courier New" w:cs="Courier New"/>
+                          <w:color w:val="383A42"/>
+                        </w:rPr>
+                        <w:t>:test_count</w:t>
+                      </w:r>
+                      <w:r>
+                        <w:rPr>
+                          <w:rFonts w:ascii="Courier New" w:hAnsi="Courier New" w:cs="Courier New"/>
+                          <w:color w:val="383A42"/>
+                        </w:rPr>
+                        <w:br/>
+                        <w:t xml:space="preserve">        </w:t>
+                      </w:r>
+                      <w:proofErr w:type="spellStart"/>
+                      <w:r>
+                        <w:rPr>
+                          <w:rFonts w:ascii="Courier New" w:hAnsi="Courier New" w:cs="Courier New"/>
+                          <w:color w:val="383A42"/>
+                        </w:rPr>
+                        <w:t>signal_receive</w:t>
+                      </w:r>
+                      <w:proofErr w:type="spellEnd"/>
+                      <w:r>
+                        <w:rPr>
+                          <w:rFonts w:ascii="Courier New" w:hAnsi="Courier New" w:cs="Courier New"/>
+                          <w:color w:val="383A42"/>
+                        </w:rPr>
+                        <w:t xml:space="preserve"> = </w:t>
+                      </w:r>
+                      <w:proofErr w:type="spellStart"/>
+                      <w:r>
+                        <w:rPr>
+                          <w:rFonts w:ascii="Courier New" w:hAnsi="Courier New" w:cs="Courier New"/>
+                          <w:color w:val="383A42"/>
+                        </w:rPr>
+                        <w:t>signal_send</w:t>
+                      </w:r>
+                      <w:proofErr w:type="spellEnd"/>
+                      <w:r>
+                        <w:rPr>
+                          <w:rFonts w:ascii="Courier New" w:hAnsi="Courier New" w:cs="Courier New"/>
+                          <w:color w:val="383A42"/>
+                        </w:rPr>
+                        <w:t xml:space="preserve"> +</w:t>
+                      </w:r>
+                      <w:r>
+                        <w:rPr>
+                          <w:rFonts w:ascii="Courier New" w:hAnsi="Courier New" w:cs="Courier New"/>
+                          <w:color w:val="383A42"/>
+                          <w:rtl/>
+                        </w:rPr>
+                        <w:br/>
+                      </w:r>
+                      <w:r>
+                        <w:rPr>
+                          <w:rFonts w:ascii="Courier New" w:hAnsi="Courier New" w:cs="Courier New" w:hint="cs"/>
+                          <w:color w:val="383A42"/>
+                          <w:rtl/>
+                        </w:rPr>
+                        <w:t xml:space="preserve">                         </w:t>
+                      </w:r>
+                      <w:r>
+                        <w:rPr>
+                          <w:rFonts w:ascii="Courier New" w:hAnsi="Courier New" w:cs="Courier New"/>
+                          <w:color w:val="383A42"/>
+                        </w:rPr>
+                        <w:t xml:space="preserve">noise * </w:t>
+                      </w:r>
+                      <w:proofErr w:type="spellStart"/>
+                      <w:r>
+                        <w:rPr>
+                          <w:rFonts w:ascii="Courier New" w:hAnsi="Courier New" w:cs="Courier New"/>
+                          <w:color w:val="C18401"/>
+                        </w:rPr>
+                        <w:t>randn</w:t>
+                      </w:r>
+                      <w:proofErr w:type="spellEnd"/>
+                      <w:r>
+                        <w:rPr>
+                          <w:rFonts w:ascii="Courier New" w:hAnsi="Courier New" w:cs="Courier New"/>
+                          <w:color w:val="383A42"/>
+                        </w:rPr>
+                        <w:t>(</w:t>
+                      </w:r>
+                      <w:r>
+                        <w:rPr>
+                          <w:rFonts w:ascii="Courier New" w:hAnsi="Courier New" w:cs="Courier New"/>
+                          <w:color w:val="C18401"/>
+                        </w:rPr>
+                        <w:t>size</w:t>
+                      </w:r>
+                      <w:r>
+                        <w:rPr>
+                          <w:rFonts w:ascii="Courier New" w:hAnsi="Courier New" w:cs="Courier New"/>
+                          <w:color w:val="383A42"/>
+                        </w:rPr>
+                        <w:t>(</w:t>
+                      </w:r>
+                      <w:proofErr w:type="spellStart"/>
+                      <w:r>
+                        <w:rPr>
+                          <w:rFonts w:ascii="Courier New" w:hAnsi="Courier New" w:cs="Courier New"/>
+                          <w:color w:val="383A42"/>
+                        </w:rPr>
+                        <w:t>signal_send</w:t>
+                      </w:r>
+                      <w:proofErr w:type="spellEnd"/>
+                      <w:r>
+                        <w:rPr>
+                          <w:rFonts w:ascii="Courier New" w:hAnsi="Courier New" w:cs="Courier New"/>
+                          <w:color w:val="383A42"/>
+                        </w:rPr>
+                        <w:t>));</w:t>
+                      </w:r>
+                      <w:r>
+                        <w:rPr>
+                          <w:rFonts w:ascii="Courier New" w:hAnsi="Courier New" w:cs="Courier New"/>
+                          <w:color w:val="383A42"/>
+                        </w:rPr>
+                        <w:br/>
+                        <w:t xml:space="preserve">        </w:t>
+                      </w:r>
+                      <w:proofErr w:type="spellStart"/>
+                      <w:r>
+                        <w:rPr>
+                          <w:rFonts w:ascii="Courier New" w:hAnsi="Courier New" w:cs="Courier New"/>
+                          <w:color w:val="383A42"/>
+                        </w:rPr>
+                        <w:t>bin_receive</w:t>
+                      </w:r>
+                      <w:proofErr w:type="spellEnd"/>
+                      <w:r>
+                        <w:rPr>
+                          <w:rFonts w:ascii="Courier New" w:hAnsi="Courier New" w:cs="Courier New"/>
+                          <w:color w:val="383A42"/>
+                        </w:rPr>
+                        <w:t xml:space="preserve"> = </w:t>
+                      </w:r>
+                      <w:proofErr w:type="spellStart"/>
+                      <w:r>
+                        <w:rPr>
+                          <w:rFonts w:ascii="Courier New" w:hAnsi="Courier New" w:cs="Courier New"/>
+                          <w:color w:val="383A42"/>
+                        </w:rPr>
+                        <w:t>decoding_amp</w:t>
+                      </w:r>
+                      <w:proofErr w:type="spellEnd"/>
+                      <w:r>
+                        <w:rPr>
+                          <w:rFonts w:ascii="Courier New" w:hAnsi="Courier New" w:cs="Courier New"/>
+                          <w:color w:val="383A42"/>
+                        </w:rPr>
+                        <w:t>(</w:t>
+                      </w:r>
+                      <w:proofErr w:type="spellStart"/>
+                      <w:r>
+                        <w:rPr>
+                          <w:rFonts w:ascii="Courier New" w:hAnsi="Courier New" w:cs="Courier New"/>
+                          <w:color w:val="383A42"/>
+                        </w:rPr>
+                        <w:t>signal_receive</w:t>
+                      </w:r>
+                      <w:proofErr w:type="spellEnd"/>
+                      <w:r>
+                        <w:rPr>
+                          <w:rFonts w:ascii="Courier New" w:hAnsi="Courier New" w:cs="Courier New"/>
+                          <w:color w:val="383A42"/>
+                        </w:rPr>
+                        <w:t>, bitrate);</w:t>
+                      </w:r>
+                      <w:r>
+                        <w:rPr>
+                          <w:rFonts w:ascii="Courier New" w:hAnsi="Courier New" w:cs="Courier New"/>
+                          <w:color w:val="383A42"/>
+                        </w:rPr>
+                        <w:br/>
+                        <w:t xml:space="preserve">        </w:t>
+                      </w:r>
+                      <w:proofErr w:type="spellStart"/>
+                      <w:r>
+                        <w:rPr>
+                          <w:rFonts w:ascii="Courier New" w:hAnsi="Courier New" w:cs="Courier New"/>
+                          <w:color w:val="383A42"/>
+                        </w:rPr>
+                        <w:t>str_receive</w:t>
+                      </w:r>
+                      <w:proofErr w:type="spellEnd"/>
+                      <w:r>
+                        <w:rPr>
+                          <w:rFonts w:ascii="Courier New" w:hAnsi="Courier New" w:cs="Courier New"/>
+                          <w:color w:val="383A42"/>
+                        </w:rPr>
+                        <w:t xml:space="preserve"> = bin2str(</w:t>
+                      </w:r>
+                      <w:proofErr w:type="spellStart"/>
+                      <w:r>
+                        <w:rPr>
+                          <w:rFonts w:ascii="Courier New" w:hAnsi="Courier New" w:cs="Courier New"/>
+                          <w:color w:val="383A42"/>
+                        </w:rPr>
+                        <w:t>bin_receive</w:t>
+                      </w:r>
+                      <w:proofErr w:type="spellEnd"/>
+                      <w:r>
+                        <w:rPr>
+                          <w:rFonts w:ascii="Courier New" w:hAnsi="Courier New" w:cs="Courier New"/>
+                          <w:color w:val="383A42"/>
+                        </w:rPr>
+                        <w:t xml:space="preserve">, </w:t>
+                      </w:r>
+                      <w:proofErr w:type="spellStart"/>
+                      <w:r>
+                        <w:rPr>
+                          <w:rFonts w:ascii="Courier New" w:hAnsi="Courier New" w:cs="Courier New"/>
+                          <w:color w:val="383A42"/>
+                        </w:rPr>
+                        <w:t>mapset</w:t>
+                      </w:r>
+                      <w:proofErr w:type="spellEnd"/>
+                      <w:r>
+                        <w:rPr>
+                          <w:rFonts w:ascii="Courier New" w:hAnsi="Courier New" w:cs="Courier New"/>
+                          <w:color w:val="383A42"/>
+                        </w:rPr>
+                        <w:t>);</w:t>
+                      </w:r>
+                      <w:r>
+                        <w:rPr>
+                          <w:rFonts w:ascii="Courier New" w:hAnsi="Courier New" w:cs="Courier New"/>
+                          <w:color w:val="383A42"/>
+                        </w:rPr>
+                        <w:br/>
+                        <w:t xml:space="preserve">        </w:t>
+                      </w:r>
+                      <w:r>
+                        <w:rPr>
+                          <w:rFonts w:ascii="Courier New" w:hAnsi="Courier New" w:cs="Courier New"/>
+                          <w:color w:val="A626A4"/>
+                        </w:rPr>
+                        <w:t>if</w:t>
+                      </w:r>
+                      <w:r>
+                        <w:rPr>
+                          <w:rFonts w:ascii="Courier New" w:hAnsi="Courier New" w:cs="Courier New"/>
+                          <w:color w:val="383A42"/>
+                        </w:rPr>
+                        <w:t xml:space="preserve"> ~</w:t>
+                      </w:r>
+                      <w:proofErr w:type="spellStart"/>
+                      <w:r>
+                        <w:rPr>
+                          <w:rFonts w:ascii="Courier New" w:hAnsi="Courier New" w:cs="Courier New"/>
+                          <w:color w:val="383A42"/>
+                        </w:rPr>
+                        <w:t>strcmp</w:t>
+                      </w:r>
+                      <w:proofErr w:type="spellEnd"/>
+                      <w:r>
+                        <w:rPr>
+                          <w:rFonts w:ascii="Courier New" w:hAnsi="Courier New" w:cs="Courier New"/>
+                          <w:color w:val="383A42"/>
+                        </w:rPr>
+                        <w:t xml:space="preserve">(str, </w:t>
+                      </w:r>
+                      <w:proofErr w:type="spellStart"/>
+                      <w:r>
+                        <w:rPr>
+                          <w:rFonts w:ascii="Courier New" w:hAnsi="Courier New" w:cs="Courier New"/>
+                          <w:color w:val="383A42"/>
+                        </w:rPr>
+                        <w:t>str_receive</w:t>
+                      </w:r>
+                      <w:proofErr w:type="spellEnd"/>
+                      <w:r>
+                        <w:rPr>
+                          <w:rFonts w:ascii="Courier New" w:hAnsi="Courier New" w:cs="Courier New"/>
+                          <w:color w:val="383A42"/>
+                        </w:rPr>
+                        <w:t>)</w:t>
+                      </w:r>
+                      <w:r>
+                        <w:rPr>
+                          <w:rFonts w:ascii="Courier New" w:hAnsi="Courier New" w:cs="Courier New"/>
+                          <w:color w:val="383A42"/>
+                        </w:rPr>
+                        <w:br/>
+                        <w:t xml:space="preserve">            errors = errors + </w:t>
+                      </w:r>
+                      <w:r>
+                        <w:rPr>
+                          <w:rFonts w:ascii="Courier New" w:hAnsi="Courier New" w:cs="Courier New"/>
+                          <w:color w:val="986801"/>
+                        </w:rPr>
+                        <w:t>1</w:t>
+                      </w:r>
+                      <w:r>
+                        <w:rPr>
+                          <w:rFonts w:ascii="Courier New" w:hAnsi="Courier New" w:cs="Courier New"/>
+                          <w:color w:val="383A42"/>
+                        </w:rPr>
+                        <w:t>;</w:t>
+                      </w:r>
+                      <w:r>
+                        <w:rPr>
+                          <w:rFonts w:ascii="Courier New" w:hAnsi="Courier New" w:cs="Courier New"/>
+                          <w:color w:val="383A42"/>
+                        </w:rPr>
+                        <w:br/>
+                        <w:t xml:space="preserve">        </w:t>
+                      </w:r>
+                      <w:r>
+                        <w:rPr>
+                          <w:rFonts w:ascii="Courier New" w:hAnsi="Courier New" w:cs="Courier New"/>
+                          <w:color w:val="A626A4"/>
+                        </w:rPr>
+                        <w:t>end</w:t>
+                      </w:r>
+                      <w:r>
+                        <w:rPr>
+                          <w:rFonts w:ascii="Courier New" w:hAnsi="Courier New" w:cs="Courier New"/>
+                          <w:color w:val="383A42"/>
+                        </w:rPr>
+                        <w:br/>
+                        <w:t xml:space="preserve">    </w:t>
+                      </w:r>
+                      <w:proofErr w:type="spellStart"/>
+                      <w:r>
+                        <w:rPr>
+                          <w:rFonts w:ascii="Courier New" w:hAnsi="Courier New" w:cs="Courier New"/>
+                          <w:color w:val="A626A4"/>
+                        </w:rPr>
+                        <w:t>end</w:t>
+                      </w:r>
+                      <w:proofErr w:type="spellEnd"/>
+                      <w:r>
+                        <w:rPr>
+                          <w:rFonts w:ascii="Courier New" w:hAnsi="Courier New" w:cs="Courier New"/>
+                          <w:color w:val="383A42"/>
+                        </w:rPr>
+                        <w:br/>
+                      </w:r>
+                      <w:r>
+                        <w:rPr>
+                          <w:rFonts w:ascii="Courier New" w:hAnsi="Courier New" w:cs="Courier New"/>
+                          <w:color w:val="383A42"/>
+                        </w:rPr>
+                        <w:br/>
+                        <w:t xml:space="preserve">    error = errors * </w:t>
+                      </w:r>
+                      <w:r>
+                        <w:rPr>
+                          <w:rFonts w:ascii="Courier New" w:hAnsi="Courier New" w:cs="Courier New"/>
+                          <w:color w:val="986801"/>
+                        </w:rPr>
+                        <w:t>100</w:t>
+                      </w:r>
+                      <w:r>
+                        <w:rPr>
+                          <w:rFonts w:ascii="Courier New" w:hAnsi="Courier New" w:cs="Courier New"/>
+                          <w:color w:val="383A42"/>
+                        </w:rPr>
+                        <w:t xml:space="preserve"> / </w:t>
+                      </w:r>
+                      <w:proofErr w:type="spellStart"/>
+                      <w:r>
+                        <w:rPr>
+                          <w:rFonts w:ascii="Courier New" w:hAnsi="Courier New" w:cs="Courier New"/>
+                          <w:color w:val="383A42"/>
+                        </w:rPr>
+                        <w:t>test_count</w:t>
+                      </w:r>
+                      <w:proofErr w:type="spellEnd"/>
+                      <w:r>
+                        <w:rPr>
+                          <w:rFonts w:ascii="Courier New" w:hAnsi="Courier New" w:cs="Courier New"/>
+                          <w:color w:val="383A42"/>
+                        </w:rPr>
+                        <w:t>;</w:t>
+                      </w:r>
+                      <w:r>
+                        <w:rPr>
+                          <w:rFonts w:ascii="Courier New" w:hAnsi="Courier New" w:cs="Courier New"/>
+                          <w:color w:val="383A42"/>
+                        </w:rPr>
+                        <w:br/>
+                      </w:r>
+                      <w:r>
+                        <w:rPr>
+                          <w:rFonts w:ascii="Courier New" w:hAnsi="Courier New" w:cs="Courier New"/>
+                          <w:color w:val="A626A4"/>
+                        </w:rPr>
+                        <w:t>end</w:t>
+                      </w:r>
+                    </w:p>
+                    <w:p/>
+                  </w:txbxContent>
+                </v:textbox>
+                <w10:anchorlock/>
+              </v:shape>
+            </w:pict>
+          </mc:Fallback>
+        </mc:AlternateContent>
+      </w:r>
+    </w:p>
+    <w:p>
+      <w:pPr>
+        <w:pStyle w:val="Text"/>
+        <w:rPr>
+          <w:rtl/>
+        </w:rPr>
+      </w:pPr>
+      <w:r>
+        <w:rPr>
+          <w:rFonts w:hint="cs"/>
+          <w:rtl/>
+        </w:rPr>
+        <w:t xml:space="preserve">خروجی تابع به ازای هر </w:t>
+      </w:r>
+      <w:proofErr w:type="spellStart"/>
+      <w:r>
+        <w:rPr>
+          <w:rFonts w:hint="cs"/>
+          <w:rtl/>
+        </w:rPr>
+        <w:t>بیت‌ریت</w:t>
+      </w:r>
+      <w:proofErr w:type="spellEnd"/>
+      <w:r>
+        <w:rPr>
+          <w:rFonts w:hint="cs"/>
+          <w:rtl/>
+        </w:rPr>
+        <w:t xml:space="preserve"> به صورت زیر است:</w:t>
+      </w:r>
+    </w:p>
+    <w:p>
+      <w:pPr>
+        <w:pStyle w:val="Figure"/>
+        <w:rPr>
+          <w:rtl/>
+        </w:rPr>
+      </w:pPr>
+      <w:r>
+        <w:rPr>
+          <w:rtl/>
+        </w:rPr>
+        <w:drawing>
+          <wp:inline distT="0" distB="0" distL="0" distR="0" wp14:anchorId="4EC3A8CD" wp14:editId="432F9AD6">
+            <wp:extent cx="3600000" cy="592106"/>
+            <wp:effectExtent l="0" t="0" r="635" b="0"/>
+            <wp:docPr id="43" name="Picture 43"/>
+            <wp:cNvGraphicFramePr>
+              <a:graphicFrameLocks xmlns:a="http://schemas.openxmlformats.org/drawingml/2006/main" noChangeAspect="1"/>
+            </wp:cNvGraphicFramePr>
+            <a:graphic xmlns:a="http://schemas.openxmlformats.org/drawingml/2006/main">
+              <a:graphicData uri="http://schemas.openxmlformats.org/drawingml/2006/picture">
+                <pic:pic xmlns:pic="http://schemas.openxmlformats.org/drawingml/2006/picture">
+                  <pic:nvPicPr>
+                    <pic:cNvPr id="1" name=""/>
+                    <pic:cNvPicPr/>
+                  </pic:nvPicPr>
+                  <pic:blipFill>
+                    <a:blip r:embed="rId40"/>
+                    <a:stretch>
+                      <a:fillRect/>
+                    </a:stretch>
+                  </pic:blipFill>
+                  <pic:spPr>
+                    <a:xfrm>
+                      <a:off x="0" y="0"/>
+                      <a:ext cx="3600000" cy="592106"/>
+                    </a:xfrm>
+                    <a:prstGeom prst="rect">
+                      <a:avLst/>
+                    </a:prstGeom>
+                  </pic:spPr>
+                </pic:pic>
+              </a:graphicData>
+            </a:graphic>
+          </wp:inline>
+        </w:drawing>
+      </w:r>
+    </w:p>
+    <w:p>
+      <w:pPr>
+        <w:pStyle w:val="Text"/>
+        <w:rPr>
+          <w:rFonts w:hint="cs"/>
+          <w:rtl/>
+        </w:rPr>
+      </w:pPr>
+      <w:r>
+        <w:rPr>
+          <w:rFonts w:hint="cs"/>
+          <w:rtl/>
+        </w:rPr>
+        <w:t xml:space="preserve">همانطور که مشاهده </w:t>
+      </w:r>
+      <w:proofErr w:type="spellStart"/>
+      <w:r>
+        <w:rPr>
+          <w:rFonts w:hint="cs"/>
+          <w:rtl/>
+        </w:rPr>
+        <w:t>می‌شود</w:t>
+      </w:r>
+      <w:proofErr w:type="spellEnd"/>
+      <w:r>
+        <w:rPr>
+          <w:rFonts w:hint="cs"/>
+          <w:rtl/>
+        </w:rPr>
+        <w:t xml:space="preserve">، با افزایش مقدار </w:t>
+      </w:r>
+      <w:proofErr w:type="spellStart"/>
+      <w:r>
+        <w:rPr>
+          <w:rFonts w:hint="cs"/>
+          <w:rtl/>
+        </w:rPr>
+        <w:t>بیت‌ریت</w:t>
+      </w:r>
+      <w:proofErr w:type="spellEnd"/>
+      <w:r>
+        <w:rPr>
+          <w:rFonts w:hint="cs"/>
+          <w:rtl/>
+        </w:rPr>
+        <w:t xml:space="preserve">، </w:t>
+      </w:r>
+      <w:proofErr w:type="spellStart"/>
+      <w:r>
+        <w:rPr>
+          <w:rFonts w:hint="cs"/>
+          <w:rtl/>
+        </w:rPr>
+        <w:t>مقاوت</w:t>
+      </w:r>
+      <w:proofErr w:type="spellEnd"/>
+      <w:r>
+        <w:rPr>
+          <w:rFonts w:hint="cs"/>
+          <w:rtl/>
+        </w:rPr>
+        <w:t xml:space="preserve"> در برابر </w:t>
+      </w:r>
+      <w:proofErr w:type="spellStart"/>
+      <w:r>
+        <w:rPr>
+          <w:rFonts w:hint="cs"/>
+          <w:rtl/>
+        </w:rPr>
+        <w:t>نویز</w:t>
+      </w:r>
+      <w:proofErr w:type="spellEnd"/>
+      <w:r>
+        <w:rPr>
+          <w:rFonts w:hint="cs"/>
+          <w:rtl/>
+        </w:rPr>
+        <w:t xml:space="preserve"> به مراتب کاهش پیدا </w:t>
+      </w:r>
+      <w:proofErr w:type="spellStart"/>
+      <w:r>
+        <w:rPr>
+          <w:rFonts w:hint="cs"/>
+          <w:rtl/>
+        </w:rPr>
+        <w:t>می‌کند</w:t>
+      </w:r>
+      <w:proofErr w:type="spellEnd"/>
+      <w:r>
+        <w:rPr>
+          <w:rFonts w:hint="cs"/>
+          <w:rtl/>
+        </w:rPr>
+        <w:t xml:space="preserve"> و درصد خطا افزایش </w:t>
+      </w:r>
+      <w:proofErr w:type="spellStart"/>
+      <w:r>
+        <w:rPr>
+          <w:rFonts w:hint="cs"/>
+          <w:rtl/>
+        </w:rPr>
+        <w:t>می‌یابد</w:t>
+      </w:r>
+      <w:proofErr w:type="spellEnd"/>
+      <w:r>
+        <w:rPr>
+          <w:rFonts w:hint="cs"/>
+          <w:rtl/>
+        </w:rPr>
+        <w:t>.</w:t>
+      </w:r>
+    </w:p>
+    <w:p>
+      <w:pPr>
         <w:pStyle w:val="Heading2"/>
         <w:rPr>
           <w:rtl/>
@@ -15647,7 +17294,6 @@
                               </w:rPr>
                               <w:t xml:space="preserve"> </w:t>
                             </w:r>
-                            <w:proofErr w:type="spellStart"/>
                             <w:r>
                               <w:rPr>
                                 <w:rFonts w:ascii="Courier New" w:hAnsi="Courier New" w:cs="Courier New"/>
@@ -15655,7 +17301,6 @@
                               </w:rPr>
                               <w:t>i</w:t>
                             </w:r>
-                            <w:proofErr w:type="spellEnd"/>
                             <w:r>
                               <w:rPr>
                                 <w:rFonts w:ascii="Courier New" w:hAnsi="Courier New" w:cs="Courier New"/>
@@ -16835,23 +18480,7 @@
           <w:rFonts w:hint="cs"/>
           <w:rtl/>
         </w:rPr>
-        <w:t xml:space="preserve"> به </w:t>
-      </w:r>
-      <w:proofErr w:type="spellStart"/>
-      <w:r>
-        <w:rPr>
-          <w:rFonts w:hint="cs"/>
-          <w:rtl/>
-        </w:rPr>
-        <w:t>ازای</w:t>
-      </w:r>
-      <w:proofErr w:type="spellEnd"/>
-      <w:r>
-        <w:rPr>
-          <w:rFonts w:hint="cs"/>
-          <w:rtl/>
-        </w:rPr>
-        <w:t xml:space="preserve"> 3 </w:t>
+        <w:t xml:space="preserve"> به ازای 3 </w:t>
       </w:r>
       <w:proofErr w:type="spellStart"/>
       <w:r>
@@ -16898,7 +18527,7 @@
                     <pic:cNvPicPr/>
                   </pic:nvPicPr>
                   <pic:blipFill>
-                    <a:blip r:embed="rId40">
+                    <a:blip r:embed="rId41">
                       <a:extLst>
                         <a:ext uri="{28A0092B-C50C-407E-A947-70E740481C1C}">
                           <a14:useLocalDpi xmlns:a14="http://schemas.microsoft.com/office/drawing/2010/main" val="0"/>
@@ -18077,7 +19706,7 @@
                     <pic:cNvPicPr/>
                   </pic:nvPicPr>
                   <pic:blipFill>
-                    <a:blip r:embed="rId41"/>
+                    <a:blip r:embed="rId42"/>
                     <a:stretch>
                       <a:fillRect/>
                     </a:stretch>
@@ -18147,13 +19776,7 @@
       </w:r>
       <w:proofErr w:type="spellStart"/>
       <w:r>
-        <w:t>decoding_</w:t>
-      </w:r>
-      <w:r>
-        <w:t>freq</w:t>
-      </w:r>
-      <w:r>
-        <w:t>.m</w:t>
+        <w:t>decoding_freq.m</w:t>
       </w:r>
       <w:proofErr w:type="spellEnd"/>
       <w:r>
@@ -18240,15 +19863,7 @@
                                 <w:rFonts w:ascii="Courier New" w:hAnsi="Courier New" w:cs="Courier New"/>
                                 <w:color w:val="4078F2"/>
                               </w:rPr>
-                              <w:t>decoding_</w:t>
-                            </w:r>
-                            <w:proofErr w:type="gramStart"/>
-                            <w:r>
-                              <w:rPr>
-                                <w:rFonts w:ascii="Courier New" w:hAnsi="Courier New" w:cs="Courier New"/>
-                                <w:color w:val="4078F2"/>
-                              </w:rPr>
-                              <w:t>freq</w:t>
+                              <w:t>decoding_freq</w:t>
                             </w:r>
                             <w:proofErr w:type="spellEnd"/>
                             <w:r>
@@ -18256,15 +19871,7 @@
                                 <w:rFonts w:ascii="Courier New" w:hAnsi="Courier New" w:cs="Courier New"/>
                                 <w:color w:val="383A42"/>
                               </w:rPr>
-                              <w:t>(</w:t>
-                            </w:r>
-                            <w:proofErr w:type="gramEnd"/>
-                            <w:r>
-                              <w:rPr>
-                                <w:rFonts w:ascii="Courier New" w:hAnsi="Courier New" w:cs="Courier New"/>
-                                <w:color w:val="383A42"/>
-                              </w:rPr>
-                              <w:t>signal, bitrate)</w:t>
+                              <w:t>(signal, bitrate)</w:t>
                             </w:r>
                           </w:p>
                           <w:p/>
@@ -18529,23 +20136,7 @@
           <w:rFonts w:hint="cs"/>
           <w:rtl/>
         </w:rPr>
-        <w:t xml:space="preserve">به فرکانس فوریه حساب کرده که </w:t>
-      </w:r>
-      <w:proofErr w:type="spellStart"/>
-      <w:r>
-        <w:rPr>
-          <w:rFonts w:hint="cs"/>
-          <w:rtl/>
-        </w:rPr>
-        <w:t>اندیس</w:t>
-      </w:r>
-      <w:proofErr w:type="spellEnd"/>
-      <w:r>
-        <w:rPr>
-          <w:rFonts w:hint="cs"/>
-          <w:rtl/>
-        </w:rPr>
-        <w:t xml:space="preserve"> آن عدد </w:t>
+        <w:t xml:space="preserve">به فرکانس فوریه حساب کرده که اندیس آن عدد </w:t>
       </w:r>
       <w:proofErr w:type="spellStart"/>
       <w:r>
@@ -18714,6 +20305,7 @@
       </w:pPr>
       <w:r>
         <w:rPr>
+          <w:noProof/>
           <w:rtl/>
         </w:rPr>
         <w:drawing>
@@ -18732,7 +20324,7 @@
                     <pic:cNvPicPr/>
                   </pic:nvPicPr>
                   <pic:blipFill>
-                    <a:blip r:embed="rId42"/>
+                    <a:blip r:embed="rId43"/>
                     <a:stretch>
                       <a:fillRect/>
                     </a:stretch>
@@ -18757,7 +20349,6 @@
       <w:pPr>
         <w:pStyle w:val="Text"/>
         <w:rPr>
-          <w:rFonts w:hint="cs"/>
           <w:rtl/>
         </w:rPr>
       </w:pPr>
@@ -18784,8 +20375,8 @@
       </w:pPr>
     </w:p>
     <w:sectPr>
-      <w:headerReference w:type="default" r:id="rId43"/>
-      <w:footerReference w:type="default" r:id="rId44"/>
+      <w:headerReference w:type="default" r:id="rId44"/>
+      <w:footerReference w:type="default" r:id="rId45"/>
       <w:footnotePr>
         <w:numRestart w:val="eachPage"/>
       </w:footnotePr>
@@ -22301,7 +23892,6 @@
   <w:style w:type="character" w:default="1" w:styleId="DefaultParagraphFont">
     <w:name w:val="Default Paragraph Font"/>
     <w:uiPriority w:val="1"/>
-    <w:semiHidden/>
     <w:unhideWhenUsed/>
   </w:style>
   <w:style w:type="table" w:default="1" w:styleId="TableNormal">
@@ -23127,7 +24717,7 @@
 
 <file path=word/webextensions/taskpanes.xml><?xml version="1.0" encoding="utf-8"?>
 <wetp:taskpanes xmlns:wetp="http://schemas.microsoft.com/office/webextensions/taskpanes/2010/11">
-  <wetp:taskpane dockstate="right" visibility="0" width="700" row="4">
+  <wetp:taskpane dockstate="right" visibility="0" width="438" row="5">
     <wetp:webextensionref xmlns:r="http://schemas.openxmlformats.org/officeDocument/2006/relationships" r:id="rId1"/>
   </wetp:taskpane>
 </wetp:taskpanes>

</xml_diff>

<commit_message>
Add CA3 part4 remaining parts
</commit_message>
<xml_diff>
--- a/CA3/Report.docx
+++ b/CA3/Report.docx
@@ -10369,7 +10369,23 @@
           <w:rFonts w:hint="cs"/>
           <w:rtl/>
         </w:rPr>
-        <w:t xml:space="preserve"> آن مضربی از </w:t>
+        <w:t xml:space="preserve"> آن </w:t>
+      </w:r>
+      <w:proofErr w:type="spellStart"/>
+      <w:r>
+        <w:rPr>
+          <w:rFonts w:hint="cs"/>
+          <w:rtl/>
+        </w:rPr>
+        <w:t>مضربی</w:t>
+      </w:r>
+      <w:proofErr w:type="spellEnd"/>
+      <w:r>
+        <w:rPr>
+          <w:rFonts w:hint="cs"/>
+          <w:rtl/>
+        </w:rPr>
+        <w:t xml:space="preserve"> از </w:t>
       </w:r>
       <w:r>
         <w:t>bitrate</w:t>
@@ -10395,7 +10411,23 @@
           <w:rFonts w:hint="cs"/>
           <w:rtl/>
         </w:rPr>
-        <w:t xml:space="preserve"> تا طول رشته نهایی مضربی از </w:t>
+        <w:t xml:space="preserve"> تا طول رشته نهایی </w:t>
+      </w:r>
+      <w:proofErr w:type="spellStart"/>
+      <w:r>
+        <w:rPr>
+          <w:rFonts w:hint="cs"/>
+          <w:rtl/>
+        </w:rPr>
+        <w:t>مضربی</w:t>
+      </w:r>
+      <w:proofErr w:type="spellEnd"/>
+      <w:r>
+        <w:rPr>
+          <w:rFonts w:hint="cs"/>
+          <w:rtl/>
+        </w:rPr>
+        <w:t xml:space="preserve"> از </w:t>
       </w:r>
       <w:r>
         <w:t>bitrate</w:t>
@@ -11676,6 +11708,7 @@
                               </w:rPr>
                               <w:t xml:space="preserve"> </w:t>
                             </w:r>
+                            <w:proofErr w:type="spellStart"/>
                             <w:r>
                               <w:rPr>
                                 <w:rFonts w:ascii="Courier New" w:hAnsi="Courier New" w:cs="Courier New"/>
@@ -11683,6 +11716,7 @@
                               </w:rPr>
                               <w:t>i</w:t>
                             </w:r>
+                            <w:proofErr w:type="spellEnd"/>
                             <w:r>
                               <w:rPr>
                                 <w:rFonts w:ascii="Courier New" w:hAnsi="Courier New" w:cs="Courier New"/>
@@ -11726,6 +11760,7 @@
                               <w:br/>
                               <w:t xml:space="preserve">        bitrate = bitrates(</w:t>
                             </w:r>
+                            <w:proofErr w:type="spellStart"/>
                             <w:r>
                               <w:rPr>
                                 <w:rFonts w:ascii="Courier New" w:hAnsi="Courier New" w:cs="Courier New"/>
@@ -11733,6 +11768,7 @@
                               </w:rPr>
                               <w:t>i</w:t>
                             </w:r>
+                            <w:proofErr w:type="spellEnd"/>
                             <w:r>
                               <w:rPr>
                                 <w:rFonts w:ascii="Courier New" w:hAnsi="Courier New" w:cs="Courier New"/>
@@ -12017,6 +12053,7 @@
                               <w:br/>
                               <w:t xml:space="preserve">        result{</w:t>
                             </w:r>
+                            <w:proofErr w:type="spellStart"/>
                             <w:r>
                               <w:rPr>
                                 <w:rFonts w:ascii="Courier New" w:hAnsi="Courier New" w:cs="Courier New"/>
@@ -12024,6 +12061,7 @@
                               </w:rPr>
                               <w:t>i</w:t>
                             </w:r>
+                            <w:proofErr w:type="spellEnd"/>
                             <w:r>
                               <w:rPr>
                                 <w:rFonts w:ascii="Courier New" w:hAnsi="Courier New" w:cs="Courier New"/>
@@ -15101,11 +15139,27 @@
           <w:rFonts w:hint="cs"/>
           <w:rtl/>
         </w:rPr>
-        <w:t xml:space="preserve">برای اثبات این حرف تابعی به نام </w:t>
+        <w:t xml:space="preserve">برای اثبات این حرف </w:t>
       </w:r>
       <w:proofErr w:type="spellStart"/>
       <w:r>
         <w:rPr>
+          <w:rFonts w:hint="cs"/>
+          <w:rtl/>
+        </w:rPr>
+        <w:t>تابعی</w:t>
+      </w:r>
+      <w:proofErr w:type="spellEnd"/>
+      <w:r>
+        <w:rPr>
+          <w:rFonts w:hint="cs"/>
+          <w:rtl/>
+        </w:rPr>
+        <w:t xml:space="preserve"> به نام </w:t>
+      </w:r>
+      <w:proofErr w:type="spellStart"/>
+      <w:r>
+        <w:rPr>
           <w:rStyle w:val="CodeChar"/>
         </w:rPr>
         <w:t>fixed_noise_error</w:t>
@@ -15116,7 +15170,23 @@
           <w:rFonts w:hint="cs"/>
           <w:rtl/>
         </w:rPr>
-        <w:t xml:space="preserve"> به شکل زیر نوشته شد که به ازای یک مقدار ثابت برای </w:t>
+        <w:t xml:space="preserve"> به شکل زیر نوشته شد که به </w:t>
+      </w:r>
+      <w:proofErr w:type="spellStart"/>
+      <w:r>
+        <w:rPr>
+          <w:rFonts w:hint="cs"/>
+          <w:rtl/>
+        </w:rPr>
+        <w:t>ازای</w:t>
+      </w:r>
+      <w:proofErr w:type="spellEnd"/>
+      <w:r>
+        <w:rPr>
+          <w:rFonts w:hint="cs"/>
+          <w:rtl/>
+        </w:rPr>
+        <w:t xml:space="preserve"> یک مقدار ثابت برای </w:t>
       </w:r>
       <w:proofErr w:type="spellStart"/>
       <w:r>
@@ -15475,6 +15545,7 @@
                               </w:rPr>
                               <w:t xml:space="preserve"> </w:t>
                             </w:r>
+                            <w:proofErr w:type="spellStart"/>
                             <w:r>
                               <w:rPr>
                                 <w:rFonts w:ascii="Courier New" w:hAnsi="Courier New" w:cs="Courier New"/>
@@ -15482,6 +15553,7 @@
                               </w:rPr>
                               <w:t>i</w:t>
                             </w:r>
+                            <w:proofErr w:type="spellEnd"/>
                             <w:r>
                               <w:rPr>
                                 <w:rFonts w:ascii="Courier New" w:hAnsi="Courier New" w:cs="Courier New"/>
@@ -15909,11 +15981,7 @@
           </mc:Choice>
           <mc:Fallback>
             <w:pict>
-              <v:shapetype w14:anchorId="73AA42E7" id="_x0000_t202" coordsize="21600,21600" o:spt="202" path="m,l,21600r21600,l21600,xe">
-                <v:stroke joinstyle="miter"/>
-                <v:path gradientshapeok="t" o:connecttype="rect"/>
-              </v:shapetype>
-              <v:shape id="Text Box 42" o:spid="_x0000_s1030" type="#_x0000_t202" style="width:450.75pt;height:250.5pt;visibility:visible;mso-wrap-style:square;mso-left-percent:-10001;mso-top-percent:-10001;mso-position-horizontal:absolute;mso-position-horizontal-relative:char;mso-position-vertical:absolute;mso-position-vertical-relative:line;mso-left-percent:-10001;mso-top-percent:-10001;v-text-anchor:top" o:gfxdata="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" filled="f" stroked="f" strokeweight=".5pt">
+              <v:shape w14:anchorId="73AA42E7" id="Text Box 42" o:spid="_x0000_s1030" type="#_x0000_t202" style="width:450.75pt;height:250.5pt;visibility:visible;mso-wrap-style:square;mso-left-percent:-10001;mso-top-percent:-10001;mso-position-horizontal:absolute;mso-position-horizontal-relative:char;mso-position-vertical:absolute;mso-position-vertical-relative:line;mso-left-percent:-10001;mso-top-percent:-10001;v-text-anchor:top" o:gfxdata="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" filled="f" stroked="f" strokeweight=".5pt">
                 <v:textbox>
                   <w:txbxContent>
                     <w:p>
@@ -16169,6 +16237,7 @@
                         </w:rPr>
                         <w:t xml:space="preserve"> </w:t>
                       </w:r>
+                      <w:proofErr w:type="spellStart"/>
                       <w:r>
                         <w:rPr>
                           <w:rFonts w:ascii="Courier New" w:hAnsi="Courier New" w:cs="Courier New"/>
@@ -16176,6 +16245,7 @@
                         </w:rPr>
                         <w:t>i</w:t>
                       </w:r>
+                      <w:proofErr w:type="spellEnd"/>
                       <w:r>
                         <w:rPr>
                           <w:rFonts w:ascii="Courier New" w:hAnsi="Courier New" w:cs="Courier New"/>
@@ -16608,7 +16678,23 @@
           <w:rFonts w:hint="cs"/>
           <w:rtl/>
         </w:rPr>
-        <w:t xml:space="preserve">خروجی تابع به ازای هر </w:t>
+        <w:t xml:space="preserve">خروجی تابع به </w:t>
+      </w:r>
+      <w:proofErr w:type="spellStart"/>
+      <w:r>
+        <w:rPr>
+          <w:rFonts w:hint="cs"/>
+          <w:rtl/>
+        </w:rPr>
+        <w:t>ازای</w:t>
+      </w:r>
+      <w:proofErr w:type="spellEnd"/>
+      <w:r>
+        <w:rPr>
+          <w:rFonts w:hint="cs"/>
+          <w:rtl/>
+        </w:rPr>
+        <w:t xml:space="preserve"> هر </w:t>
       </w:r>
       <w:proofErr w:type="spellStart"/>
       <w:r>
@@ -16636,6 +16722,7 @@
       </w:pPr>
       <w:r>
         <w:rPr>
+          <w:noProof/>
           <w:rtl/>
         </w:rPr>
         <w:drawing>
@@ -16679,7 +16766,6 @@
       <w:pPr>
         <w:pStyle w:val="Text"/>
         <w:rPr>
-          <w:rFonts w:hint="cs"/>
           <w:rtl/>
         </w:rPr>
       </w:pPr>
@@ -17294,6 +17380,7 @@
                               </w:rPr>
                               <w:t xml:space="preserve"> </w:t>
                             </w:r>
+                            <w:proofErr w:type="spellStart"/>
                             <w:r>
                               <w:rPr>
                                 <w:rFonts w:ascii="Courier New" w:hAnsi="Courier New" w:cs="Courier New"/>
@@ -17301,6 +17388,7 @@
                               </w:rPr>
                               <w:t>i</w:t>
                             </w:r>
+                            <w:proofErr w:type="spellEnd"/>
                             <w:r>
                               <w:rPr>
                                 <w:rFonts w:ascii="Courier New" w:hAnsi="Courier New" w:cs="Courier New"/>
@@ -17727,7 +17815,7 @@
           </mc:Choice>
           <mc:Fallback>
             <w:pict>
-              <v:shape w14:anchorId="61946737" id="Text Box 24" o:spid="_x0000_s1030" type="#_x0000_t202" style="width:451.3pt;height:281.65pt;visibility:visible;mso-wrap-style:square;mso-left-percent:-10001;mso-top-percent:-10001;mso-position-horizontal:absolute;mso-position-horizontal-relative:char;mso-position-vertical:absolute;mso-position-vertical-relative:line;mso-left-percent:-10001;mso-top-percent:-10001;v-text-anchor:top" o:gfxdata="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" filled="f" stroked="f" strokeweight=".5pt">
+              <v:shape w14:anchorId="61946737" id="Text Box 24" o:spid="_x0000_s1031" type="#_x0000_t202" style="width:451.3pt;height:281.65pt;visibility:visible;mso-wrap-style:square;mso-left-percent:-10001;mso-top-percent:-10001;mso-position-horizontal:absolute;mso-position-horizontal-relative:char;mso-position-vertical:absolute;mso-position-vertical-relative:line;mso-left-percent:-10001;mso-top-percent:-10001;v-text-anchor:top" o:gfxdata="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" filled="f" stroked="f" strokeweight=".5pt">
                 <v:textbox>
                   <w:txbxContent>
                     <w:p>
@@ -18480,7 +18568,23 @@
           <w:rFonts w:hint="cs"/>
           <w:rtl/>
         </w:rPr>
-        <w:t xml:space="preserve"> به ازای 3 </w:t>
+        <w:t xml:space="preserve"> به </w:t>
+      </w:r>
+      <w:proofErr w:type="spellStart"/>
+      <w:r>
+        <w:rPr>
+          <w:rFonts w:hint="cs"/>
+          <w:rtl/>
+        </w:rPr>
+        <w:t>ازای</w:t>
+      </w:r>
+      <w:proofErr w:type="spellEnd"/>
+      <w:r>
+        <w:rPr>
+          <w:rFonts w:hint="cs"/>
+          <w:rtl/>
+        </w:rPr>
+        <w:t xml:space="preserve"> 3 </w:t>
       </w:r>
       <w:proofErr w:type="spellStart"/>
       <w:r>
@@ -19561,7 +19665,7 @@
           </mc:Choice>
           <mc:Fallback>
             <w:pict>
-              <v:shape w14:anchorId="1984A6FF" id="Text Box 40" o:spid="_x0000_s1031" type="#_x0000_t202" style="width:451.3pt;height:21.1pt;visibility:visible;mso-wrap-style:square;mso-left-percent:-10001;mso-top-percent:-10001;mso-position-horizontal:absolute;mso-position-horizontal-relative:char;mso-position-vertical:absolute;mso-position-vertical-relative:line;mso-left-percent:-10001;mso-top-percent:-10001;v-text-anchor:top" o:gfxdata="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" filled="f" stroked="f" strokeweight=".5pt">
+              <v:shape w14:anchorId="1984A6FF" id="Text Box 40" o:spid="_x0000_s1032" type="#_x0000_t202" style="width:451.3pt;height:21.1pt;visibility:visible;mso-wrap-style:square;mso-left-percent:-10001;mso-top-percent:-10001;mso-position-horizontal:absolute;mso-position-horizontal-relative:char;mso-position-vertical:absolute;mso-position-vertical-relative:line;mso-left-percent:-10001;mso-top-percent:-10001;v-text-anchor:top" o:gfxdata="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" filled="f" stroked="f" strokeweight=".5pt">
                 <v:textbox>
                   <w:txbxContent>
                     <w:p>
@@ -19691,9 +19795,9 @@
           <w:noProof/>
         </w:rPr>
         <w:drawing>
-          <wp:inline distT="0" distB="0" distL="0" distR="0" wp14:anchorId="05A6209B" wp14:editId="4FE74714">
-            <wp:extent cx="5760000" cy="3107823"/>
-            <wp:effectExtent l="0" t="0" r="0" b="0"/>
+          <wp:inline distT="0" distB="0" distL="0" distR="0" wp14:anchorId="05A6209B" wp14:editId="3C6FDFE7">
+            <wp:extent cx="5040000" cy="2719345"/>
+            <wp:effectExtent l="0" t="0" r="8255" b="5080"/>
             <wp:docPr id="41" name="Picture 41"/>
             <wp:cNvGraphicFramePr>
               <a:graphicFrameLocks xmlns:a="http://schemas.openxmlformats.org/drawingml/2006/main" noChangeAspect="1"/>
@@ -19714,7 +19818,7 @@
                   <pic:spPr>
                     <a:xfrm>
                       <a:off x="0" y="0"/>
-                      <a:ext cx="5760000" cy="3107823"/>
+                      <a:ext cx="5040000" cy="2719345"/>
                     </a:xfrm>
                     <a:prstGeom prst="rect">
                       <a:avLst/>
@@ -19891,7 +19995,7 @@
           </mc:Choice>
           <mc:Fallback>
             <w:pict>
-              <v:shape w14:anchorId="4BBBBE88" id="Text Box 37" o:spid="_x0000_s1032" type="#_x0000_t202" style="width:451.3pt;height:21.1pt;visibility:visible;mso-wrap-style:square;mso-left-percent:-10001;mso-top-percent:-10001;mso-position-horizontal:absolute;mso-position-horizontal-relative:char;mso-position-vertical:absolute;mso-position-vertical-relative:line;mso-left-percent:-10001;mso-top-percent:-10001;v-text-anchor:top" o:gfxdata="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" filled="f" stroked="f" strokeweight=".5pt">
+              <v:shape w14:anchorId="4BBBBE88" id="Text Box 37" o:spid="_x0000_s1033" type="#_x0000_t202" style="width:451.3pt;height:21.1pt;visibility:visible;mso-wrap-style:square;mso-left-percent:-10001;mso-top-percent:-10001;mso-position-horizontal:absolute;mso-position-horizontal-relative:char;mso-position-vertical:absolute;mso-position-vertical-relative:line;mso-left-percent:-10001;mso-top-percent:-10001;v-text-anchor:top" o:gfxdata="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" filled="f" stroked="f" strokeweight=".5pt">
                 <v:textbox>
                   <w:txbxContent>
                     <w:p>
@@ -19932,15 +20036,7 @@
                           <w:rFonts w:ascii="Courier New" w:hAnsi="Courier New" w:cs="Courier New"/>
                           <w:color w:val="4078F2"/>
                         </w:rPr>
-                        <w:t>decoding_</w:t>
-                      </w:r>
-                      <w:proofErr w:type="gramStart"/>
-                      <w:r>
-                        <w:rPr>
-                          <w:rFonts w:ascii="Courier New" w:hAnsi="Courier New" w:cs="Courier New"/>
-                          <w:color w:val="4078F2"/>
-                        </w:rPr>
-                        <w:t>freq</w:t>
+                        <w:t>decoding_freq</w:t>
                       </w:r>
                       <w:proofErr w:type="spellEnd"/>
                       <w:r>
@@ -19948,15 +20044,7 @@
                           <w:rFonts w:ascii="Courier New" w:hAnsi="Courier New" w:cs="Courier New"/>
                           <w:color w:val="383A42"/>
                         </w:rPr>
-                        <w:t>(</w:t>
-                      </w:r>
-                      <w:proofErr w:type="gramEnd"/>
-                      <w:r>
-                        <w:rPr>
-                          <w:rFonts w:ascii="Courier New" w:hAnsi="Courier New" w:cs="Courier New"/>
-                          <w:color w:val="383A42"/>
-                        </w:rPr>
-                        <w:t>signal, bitrate)</w:t>
+                        <w:t>(signal, bitrate)</w:t>
                       </w:r>
                     </w:p>
                     <w:p/>
@@ -20136,7 +20224,23 @@
           <w:rFonts w:hint="cs"/>
           <w:rtl/>
         </w:rPr>
-        <w:t xml:space="preserve">به فرکانس فوریه حساب کرده که اندیس آن عدد </w:t>
+        <w:t xml:space="preserve">به فرکانس فوریه حساب کرده که </w:t>
+      </w:r>
+      <w:proofErr w:type="spellStart"/>
+      <w:r>
+        <w:rPr>
+          <w:rFonts w:hint="cs"/>
+          <w:rtl/>
+        </w:rPr>
+        <w:t>اندیس</w:t>
+      </w:r>
+      <w:proofErr w:type="spellEnd"/>
+      <w:r>
+        <w:rPr>
+          <w:rFonts w:hint="cs"/>
+          <w:rtl/>
+        </w:rPr>
+        <w:t xml:space="preserve"> آن عدد </w:t>
       </w:r>
       <w:proofErr w:type="spellStart"/>
       <w:r>
@@ -20347,36 +20451,385 @@
     </w:p>
     <w:p>
       <w:pPr>
-        <w:pStyle w:val="Text"/>
-        <w:rPr>
-          <w:rtl/>
-        </w:rPr>
-      </w:pPr>
+        <w:pStyle w:val="Heading2"/>
+        <w:rPr>
+          <w:rtl/>
+        </w:rPr>
+      </w:pPr>
+      <w:r>
+        <w:rPr>
+          <w:rFonts w:hint="cs"/>
+          <w:rtl/>
+        </w:rPr>
+        <w:t xml:space="preserve">اضافه کردن </w:t>
+      </w:r>
+      <w:proofErr w:type="spellStart"/>
+      <w:r>
+        <w:rPr>
+          <w:rFonts w:hint="cs"/>
+          <w:rtl/>
+        </w:rPr>
+        <w:t>نویز</w:t>
+      </w:r>
+      <w:proofErr w:type="spellEnd"/>
+      <w:r>
+        <w:rPr>
+          <w:rFonts w:hint="cs"/>
+          <w:rtl/>
+        </w:rPr>
+        <w:t xml:space="preserve"> به سیگنال ارسالی</w:t>
+      </w:r>
     </w:p>
     <w:p>
       <w:pPr>
-        <w:pStyle w:val="Figure"/>
-        <w:rPr>
-          <w:rtl/>
-        </w:rPr>
-      </w:pPr>
+        <w:pStyle w:val="Text"/>
+        <w:rPr>
+          <w:rtl/>
+        </w:rPr>
+      </w:pPr>
+      <w:r>
+        <w:rPr>
+          <w:rFonts w:hint="cs"/>
+          <w:rtl/>
+        </w:rPr>
+        <w:t xml:space="preserve">برای اعمال </w:t>
+      </w:r>
+      <w:proofErr w:type="spellStart"/>
+      <w:r>
+        <w:rPr>
+          <w:rFonts w:hint="cs"/>
+          <w:rtl/>
+        </w:rPr>
+        <w:t>نویز</w:t>
+      </w:r>
+      <w:proofErr w:type="spellEnd"/>
+      <w:r>
+        <w:rPr>
+          <w:rFonts w:hint="cs"/>
+          <w:rtl/>
+        </w:rPr>
+        <w:t xml:space="preserve"> با </w:t>
+      </w:r>
+      <w:proofErr w:type="spellStart"/>
+      <w:r>
+        <w:rPr>
+          <w:rFonts w:hint="cs"/>
+          <w:rtl/>
+        </w:rPr>
+        <w:t>واریانس</w:t>
+      </w:r>
+      <w:proofErr w:type="spellEnd"/>
+      <w:r>
+        <w:rPr>
+          <w:rFonts w:hint="cs"/>
+          <w:rtl/>
+        </w:rPr>
+        <w:t xml:space="preserve"> 0.0001 باید عدد 0.01 در خروجی </w:t>
+      </w:r>
+      <w:proofErr w:type="spellStart"/>
+      <w:r>
+        <w:rPr>
+          <w:rStyle w:val="CodeChar"/>
+        </w:rPr>
+        <w:t>randn</w:t>
+      </w:r>
+      <w:proofErr w:type="spellEnd"/>
+      <w:r>
+        <w:rPr>
+          <w:rFonts w:hint="cs"/>
+          <w:rtl/>
+        </w:rPr>
+        <w:t xml:space="preserve"> ضرب شود. تابع </w:t>
+      </w:r>
+      <w:r>
+        <w:rPr>
+          <w:rStyle w:val="CodeChar"/>
+        </w:rPr>
+        <w:t>test</w:t>
+      </w:r>
+      <w:r>
+        <w:rPr>
+          <w:rFonts w:hint="cs"/>
+          <w:rtl/>
+        </w:rPr>
+        <w:t xml:space="preserve"> فراخوانی شده و نتیجه آن به شکل زیر است:</w:t>
+      </w:r>
     </w:p>
     <w:p>
       <w:pPr>
-        <w:pStyle w:val="Text"/>
-      </w:pPr>
+        <w:pStyle w:val="Figure"/>
+        <w:rPr>
+          <w:rtl/>
+        </w:rPr>
+      </w:pPr>
+      <w:r>
+        <w:rPr>
+          <w:noProof/>
+          <w:rtl/>
+        </w:rPr>
+        <w:drawing>
+          <wp:inline distT="0" distB="0" distL="0" distR="0" wp14:anchorId="2A2451B9" wp14:editId="4E5FEDEA">
+            <wp:extent cx="3598662" cy="781050"/>
+            <wp:effectExtent l="0" t="0" r="1905" b="0"/>
+            <wp:docPr id="46" name="Picture 46"/>
+            <wp:cNvGraphicFramePr>
+              <a:graphicFrameLocks xmlns:a="http://schemas.openxmlformats.org/drawingml/2006/main" noChangeAspect="1"/>
+            </wp:cNvGraphicFramePr>
+            <a:graphic xmlns:a="http://schemas.openxmlformats.org/drawingml/2006/main">
+              <a:graphicData uri="http://schemas.openxmlformats.org/drawingml/2006/picture">
+                <pic:pic xmlns:pic="http://schemas.openxmlformats.org/drawingml/2006/picture">
+                  <pic:nvPicPr>
+                    <pic:cNvPr id="1" name=""/>
+                    <pic:cNvPicPr/>
+                  </pic:nvPicPr>
+                  <pic:blipFill rotWithShape="1">
+                    <a:blip r:embed="rId28"/>
+                    <a:srcRect b="22152"/>
+                    <a:stretch/>
+                  </pic:blipFill>
+                  <pic:spPr bwMode="auto">
+                    <a:xfrm>
+                      <a:off x="0" y="0"/>
+                      <a:ext cx="3600000" cy="781340"/>
+                    </a:xfrm>
+                    <a:prstGeom prst="rect">
+                      <a:avLst/>
+                    </a:prstGeom>
+                    <a:ln>
+                      <a:noFill/>
+                    </a:ln>
+                    <a:extLst>
+                      <a:ext uri="{53640926-AAD7-44D8-BBD7-CCE9431645EC}">
+                        <a14:shadowObscured xmlns:a14="http://schemas.microsoft.com/office/drawing/2010/main"/>
+                      </a:ext>
+                    </a:extLst>
+                  </pic:spPr>
+                </pic:pic>
+              </a:graphicData>
+            </a:graphic>
+          </wp:inline>
+        </w:drawing>
+      </w:r>
     </w:p>
     <w:p>
       <w:pPr>
         <w:pStyle w:val="Text"/>
-        <w:rPr>
-          <w:rtl/>
-        </w:rPr>
-      </w:pPr>
+      </w:pPr>
+      <w:r>
+        <w:rPr>
+          <w:rFonts w:hint="cs"/>
+          <w:rtl/>
+        </w:rPr>
+        <w:t xml:space="preserve">با این مقدار </w:t>
+      </w:r>
+      <w:proofErr w:type="spellStart"/>
+      <w:r>
+        <w:rPr>
+          <w:rFonts w:hint="cs"/>
+          <w:rtl/>
+        </w:rPr>
+        <w:t>نویز</w:t>
+      </w:r>
+      <w:proofErr w:type="spellEnd"/>
+      <w:r>
+        <w:rPr>
+          <w:rFonts w:hint="cs"/>
+          <w:rtl/>
+        </w:rPr>
+        <w:t xml:space="preserve">، رشته همچنان به صورت کامل بازسازی </w:t>
+      </w:r>
+      <w:proofErr w:type="spellStart"/>
+      <w:r>
+        <w:rPr>
+          <w:rFonts w:hint="cs"/>
+          <w:rtl/>
+        </w:rPr>
+        <w:t>می‌شود</w:t>
+      </w:r>
+      <w:proofErr w:type="spellEnd"/>
+      <w:r>
+        <w:rPr>
+          <w:rFonts w:hint="cs"/>
+          <w:rtl/>
+        </w:rPr>
+        <w:t xml:space="preserve">. نمودار سیگنال پس از اضافه کردن </w:t>
+      </w:r>
+      <w:proofErr w:type="spellStart"/>
+      <w:r>
+        <w:rPr>
+          <w:rFonts w:hint="cs"/>
+          <w:rtl/>
+        </w:rPr>
+        <w:t>نویز</w:t>
+      </w:r>
+      <w:proofErr w:type="spellEnd"/>
+      <w:r>
+        <w:rPr>
+          <w:rFonts w:hint="cs"/>
+          <w:rtl/>
+        </w:rPr>
+        <w:t>:</w:t>
+      </w:r>
+    </w:p>
+    <w:p>
+      <w:pPr>
+        <w:pStyle w:val="Figure"/>
+      </w:pPr>
+      <w:r>
+        <w:rPr>
+          <w:rtl/>
+        </w:rPr>
+        <w:lastRenderedPageBreak/>
+        <w:drawing>
+          <wp:inline distT="0" distB="0" distL="0" distR="0" wp14:anchorId="6D86F2EB" wp14:editId="22781141">
+            <wp:extent cx="5040000" cy="2807011"/>
+            <wp:effectExtent l="0" t="0" r="8255" b="0"/>
+            <wp:docPr id="45" name="Picture 45"/>
+            <wp:cNvGraphicFramePr>
+              <a:graphicFrameLocks xmlns:a="http://schemas.openxmlformats.org/drawingml/2006/main" noChangeAspect="1"/>
+            </wp:cNvGraphicFramePr>
+            <a:graphic xmlns:a="http://schemas.openxmlformats.org/drawingml/2006/main">
+              <a:graphicData uri="http://schemas.openxmlformats.org/drawingml/2006/picture">
+                <pic:pic xmlns:pic="http://schemas.openxmlformats.org/drawingml/2006/picture">
+                  <pic:nvPicPr>
+                    <pic:cNvPr id="1" name=""/>
+                    <pic:cNvPicPr/>
+                  </pic:nvPicPr>
+                  <pic:blipFill>
+                    <a:blip r:embed="rId44"/>
+                    <a:stretch>
+                      <a:fillRect/>
+                    </a:stretch>
+                  </pic:blipFill>
+                  <pic:spPr>
+                    <a:xfrm>
+                      <a:off x="0" y="0"/>
+                      <a:ext cx="5040000" cy="2807011"/>
+                    </a:xfrm>
+                    <a:prstGeom prst="rect">
+                      <a:avLst/>
+                    </a:prstGeom>
+                  </pic:spPr>
+                </pic:pic>
+              </a:graphicData>
+            </a:graphic>
+          </wp:inline>
+        </w:drawing>
+      </w:r>
+    </w:p>
+    <w:p>
+      <w:pPr>
+        <w:pStyle w:val="Heading2"/>
+      </w:pPr>
+      <w:r>
+        <w:rPr>
+          <w:rFonts w:hint="cs"/>
+          <w:rtl/>
+        </w:rPr>
+        <w:t xml:space="preserve">افزایش </w:t>
+      </w:r>
+      <w:proofErr w:type="spellStart"/>
+      <w:r>
+        <w:rPr>
+          <w:rFonts w:hint="cs"/>
+          <w:rtl/>
+        </w:rPr>
+        <w:t>نویز</w:t>
+      </w:r>
+      <w:proofErr w:type="spellEnd"/>
+    </w:p>
+    <w:p>
+      <w:pPr>
+        <w:pStyle w:val="Heading2"/>
+        <w:rPr>
+          <w:rtl/>
+        </w:rPr>
+      </w:pPr>
+      <w:r>
+        <w:rPr>
+          <w:rFonts w:hint="cs"/>
+          <w:rtl/>
+        </w:rPr>
+        <w:t xml:space="preserve">آستانه مقاوم بودن به </w:t>
+      </w:r>
+      <w:proofErr w:type="spellStart"/>
+      <w:r>
+        <w:rPr>
+          <w:rFonts w:hint="cs"/>
+          <w:rtl/>
+        </w:rPr>
+        <w:t>نویز</w:t>
+      </w:r>
+      <w:proofErr w:type="spellEnd"/>
+    </w:p>
+    <w:p>
+      <w:pPr>
+        <w:pStyle w:val="Heading2"/>
+        <w:rPr>
+          <w:rtl/>
+        </w:rPr>
+      </w:pPr>
+      <w:proofErr w:type="spellStart"/>
+      <w:r>
+        <w:rPr>
+          <w:rFonts w:hint="cs"/>
+          <w:rtl/>
+        </w:rPr>
+        <w:t>راهکار</w:t>
+      </w:r>
+      <w:proofErr w:type="spellEnd"/>
+      <w:r>
+        <w:rPr>
+          <w:rFonts w:hint="cs"/>
+          <w:rtl/>
+        </w:rPr>
+        <w:t xml:space="preserve"> </w:t>
+      </w:r>
+      <w:proofErr w:type="spellStart"/>
+      <w:r>
+        <w:rPr>
+          <w:rFonts w:hint="cs"/>
+          <w:rtl/>
+        </w:rPr>
+        <w:t>مقاوم‌سازی</w:t>
+      </w:r>
+      <w:proofErr w:type="spellEnd"/>
+      <w:r>
+        <w:rPr>
+          <w:rFonts w:hint="cs"/>
+          <w:rtl/>
+        </w:rPr>
+        <w:t xml:space="preserve"> </w:t>
+      </w:r>
+      <w:proofErr w:type="spellStart"/>
+      <w:r>
+        <w:rPr>
+          <w:rFonts w:hint="cs"/>
+          <w:rtl/>
+        </w:rPr>
+        <w:t>بیت‌ریت</w:t>
+      </w:r>
+      <w:proofErr w:type="spellEnd"/>
+      <w:r>
+        <w:rPr>
+          <w:rFonts w:hint="cs"/>
+          <w:rtl/>
+        </w:rPr>
+        <w:t xml:space="preserve"> به </w:t>
+      </w:r>
+      <w:proofErr w:type="spellStart"/>
+      <w:r>
+        <w:rPr>
+          <w:rFonts w:hint="cs"/>
+          <w:rtl/>
+        </w:rPr>
+        <w:t>نویز</w:t>
+      </w:r>
+      <w:proofErr w:type="spellEnd"/>
     </w:p>
     <w:sectPr>
-      <w:headerReference w:type="default" r:id="rId44"/>
-      <w:footerReference w:type="default" r:id="rId45"/>
+      <w:headerReference w:type="default" r:id="rId45"/>
+      <w:footerReference w:type="default" r:id="rId46"/>
       <w:footnotePr>
         <w:numRestart w:val="eachPage"/>
       </w:footnotePr>
@@ -23892,6 +24345,7 @@
   <w:style w:type="character" w:default="1" w:styleId="DefaultParagraphFont">
     <w:name w:val="Default Paragraph Font"/>
     <w:uiPriority w:val="1"/>
+    <w:semiHidden/>
     <w:unhideWhenUsed/>
   </w:style>
   <w:style w:type="table" w:default="1" w:styleId="TableNormal">

</xml_diff>

<commit_message>
Add CA3 parts 4.6 to 4.8 report
</commit_message>
<xml_diff>
--- a/CA3/Report.docx
+++ b/CA3/Report.docx
@@ -10369,7 +10369,17 @@
           <w:rFonts w:hint="cs"/>
           <w:rtl/>
         </w:rPr>
-        <w:t xml:space="preserve"> آن </w:t>
+        <w:t xml:space="preserve"> آن مضربی از </w:t>
+      </w:r>
+      <w:r>
+        <w:t>bitrate</w:t>
+      </w:r>
+      <w:r>
+        <w:rPr>
+          <w:rFonts w:hint="cs"/>
+          <w:rtl/>
+        </w:rPr>
+        <w:t xml:space="preserve"> نیست، تعدادی بیت 0 در انتهای راست رشته اضافه </w:t>
       </w:r>
       <w:proofErr w:type="spellStart"/>
       <w:r>
@@ -10377,7 +10387,7 @@
           <w:rFonts w:hint="cs"/>
           <w:rtl/>
         </w:rPr>
-        <w:t>مضربی</w:t>
+        <w:t>می‌کند</w:t>
       </w:r>
       <w:proofErr w:type="spellEnd"/>
       <w:r>
@@ -10385,49 +10395,7 @@
           <w:rFonts w:hint="cs"/>
           <w:rtl/>
         </w:rPr>
-        <w:t xml:space="preserve"> از </w:t>
-      </w:r>
-      <w:r>
-        <w:t>bitrate</w:t>
-      </w:r>
-      <w:r>
-        <w:rPr>
-          <w:rFonts w:hint="cs"/>
-          <w:rtl/>
-        </w:rPr>
-        <w:t xml:space="preserve"> نیست، تعدادی بیت 0 در انتهای راست رشته اضافه </w:t>
-      </w:r>
-      <w:proofErr w:type="spellStart"/>
-      <w:r>
-        <w:rPr>
-          <w:rFonts w:hint="cs"/>
-          <w:rtl/>
-        </w:rPr>
-        <w:t>می‌کند</w:t>
-      </w:r>
-      <w:proofErr w:type="spellEnd"/>
-      <w:r>
-        <w:rPr>
-          <w:rFonts w:hint="cs"/>
-          <w:rtl/>
-        </w:rPr>
-        <w:t xml:space="preserve"> تا طول رشته نهایی </w:t>
-      </w:r>
-      <w:proofErr w:type="spellStart"/>
-      <w:r>
-        <w:rPr>
-          <w:rFonts w:hint="cs"/>
-          <w:rtl/>
-        </w:rPr>
-        <w:t>مضربی</w:t>
-      </w:r>
-      <w:proofErr w:type="spellEnd"/>
-      <w:r>
-        <w:rPr>
-          <w:rFonts w:hint="cs"/>
-          <w:rtl/>
-        </w:rPr>
-        <w:t xml:space="preserve"> از </w:t>
+        <w:t xml:space="preserve"> تا طول رشته نهایی مضربی از </w:t>
       </w:r>
       <w:r>
         <w:t>bitrate</w:t>
@@ -11708,7 +11676,6 @@
                               </w:rPr>
                               <w:t xml:space="preserve"> </w:t>
                             </w:r>
-                            <w:proofErr w:type="spellStart"/>
                             <w:r>
                               <w:rPr>
                                 <w:rFonts w:ascii="Courier New" w:hAnsi="Courier New" w:cs="Courier New"/>
@@ -11716,7 +11683,6 @@
                               </w:rPr>
                               <w:t>i</w:t>
                             </w:r>
-                            <w:proofErr w:type="spellEnd"/>
                             <w:r>
                               <w:rPr>
                                 <w:rFonts w:ascii="Courier New" w:hAnsi="Courier New" w:cs="Courier New"/>
@@ -11760,7 +11726,6 @@
                               <w:br/>
                               <w:t xml:space="preserve">        bitrate = bitrates(</w:t>
                             </w:r>
-                            <w:proofErr w:type="spellStart"/>
                             <w:r>
                               <w:rPr>
                                 <w:rFonts w:ascii="Courier New" w:hAnsi="Courier New" w:cs="Courier New"/>
@@ -11768,7 +11733,6 @@
                               </w:rPr>
                               <w:t>i</w:t>
                             </w:r>
-                            <w:proofErr w:type="spellEnd"/>
                             <w:r>
                               <w:rPr>
                                 <w:rFonts w:ascii="Courier New" w:hAnsi="Courier New" w:cs="Courier New"/>
@@ -12053,7 +12017,6 @@
                               <w:br/>
                               <w:t xml:space="preserve">        result{</w:t>
                             </w:r>
-                            <w:proofErr w:type="spellStart"/>
                             <w:r>
                               <w:rPr>
                                 <w:rFonts w:ascii="Courier New" w:hAnsi="Courier New" w:cs="Courier New"/>
@@ -12061,7 +12024,6 @@
                               </w:rPr>
                               <w:t>i</w:t>
                             </w:r>
-                            <w:proofErr w:type="spellEnd"/>
                             <w:r>
                               <w:rPr>
                                 <w:rFonts w:ascii="Courier New" w:hAnsi="Courier New" w:cs="Courier New"/>
@@ -12369,7 +12331,6 @@
                         </w:rPr>
                         <w:t xml:space="preserve"> </w:t>
                       </w:r>
-                      <w:proofErr w:type="spellStart"/>
                       <w:r>
                         <w:rPr>
                           <w:rFonts w:ascii="Courier New" w:hAnsi="Courier New" w:cs="Courier New"/>
@@ -12377,7 +12338,6 @@
                         </w:rPr>
                         <w:t>i</w:t>
                       </w:r>
-                      <w:proofErr w:type="spellEnd"/>
                       <w:r>
                         <w:rPr>
                           <w:rFonts w:ascii="Courier New" w:hAnsi="Courier New" w:cs="Courier New"/>
@@ -12421,7 +12381,6 @@
                         <w:br/>
                         <w:t xml:space="preserve">        bitrate = bitrates(</w:t>
                       </w:r>
-                      <w:proofErr w:type="spellStart"/>
                       <w:r>
                         <w:rPr>
                           <w:rFonts w:ascii="Courier New" w:hAnsi="Courier New" w:cs="Courier New"/>
@@ -12429,7 +12388,6 @@
                         </w:rPr>
                         <w:t>i</w:t>
                       </w:r>
-                      <w:proofErr w:type="spellEnd"/>
                       <w:r>
                         <w:rPr>
                           <w:rFonts w:ascii="Courier New" w:hAnsi="Courier New" w:cs="Courier New"/>
@@ -12714,7 +12672,6 @@
                         <w:br/>
                         <w:t xml:space="preserve">        result{</w:t>
                       </w:r>
-                      <w:proofErr w:type="spellStart"/>
                       <w:r>
                         <w:rPr>
                           <w:rFonts w:ascii="Courier New" w:hAnsi="Courier New" w:cs="Courier New"/>
@@ -12722,7 +12679,6 @@
                         </w:rPr>
                         <w:t>i</w:t>
                       </w:r>
-                      <w:proofErr w:type="spellEnd"/>
                       <w:r>
                         <w:rPr>
                           <w:rFonts w:ascii="Courier New" w:hAnsi="Courier New" w:cs="Courier New"/>
@@ -15139,15 +15095,14 @@
           <w:rFonts w:hint="cs"/>
           <w:rtl/>
         </w:rPr>
-        <w:t xml:space="preserve">برای اثبات این حرف </w:t>
+        <w:t xml:space="preserve">برای اثبات این حرف تابعی به نام </w:t>
       </w:r>
       <w:proofErr w:type="spellStart"/>
       <w:r>
         <w:rPr>
-          <w:rFonts w:hint="cs"/>
-          <w:rtl/>
-        </w:rPr>
-        <w:t>تابعی</w:t>
+          <w:rStyle w:val="CodeChar"/>
+        </w:rPr>
+        <w:t>fixed_noise_error</w:t>
       </w:r>
       <w:proofErr w:type="spellEnd"/>
       <w:r>
@@ -15155,38 +15110,7 @@
           <w:rFonts w:hint="cs"/>
           <w:rtl/>
         </w:rPr>
-        <w:t xml:space="preserve"> به نام </w:t>
-      </w:r>
-      <w:proofErr w:type="spellStart"/>
-      <w:r>
-        <w:rPr>
-          <w:rStyle w:val="CodeChar"/>
-        </w:rPr>
-        <w:t>fixed_noise_error</w:t>
-      </w:r>
-      <w:proofErr w:type="spellEnd"/>
-      <w:r>
-        <w:rPr>
-          <w:rFonts w:hint="cs"/>
-          <w:rtl/>
-        </w:rPr>
-        <w:t xml:space="preserve"> به شکل زیر نوشته شد که به </w:t>
-      </w:r>
-      <w:proofErr w:type="spellStart"/>
-      <w:r>
-        <w:rPr>
-          <w:rFonts w:hint="cs"/>
-          <w:rtl/>
-        </w:rPr>
-        <w:t>ازای</w:t>
-      </w:r>
-      <w:proofErr w:type="spellEnd"/>
-      <w:r>
-        <w:rPr>
-          <w:rFonts w:hint="cs"/>
-          <w:rtl/>
-        </w:rPr>
-        <w:t xml:space="preserve"> یک مقدار ثابت برای </w:t>
+        <w:t xml:space="preserve"> به شکل زیر نوشته شد که به ازای یک مقدار ثابت برای </w:t>
       </w:r>
       <w:proofErr w:type="spellStart"/>
       <w:r>
@@ -15268,8 +15192,8 @@
         <mc:AlternateContent>
           <mc:Choice Requires="wps">
             <w:drawing>
-              <wp:inline distT="0" distB="0" distL="0" distR="0" wp14:anchorId="73AA42E7" wp14:editId="65D59BB7">
-                <wp:extent cx="5724525" cy="3181350"/>
+              <wp:inline distT="0" distB="0" distL="0" distR="0" wp14:anchorId="73AA42E7" wp14:editId="0AA9C7DC">
+                <wp:extent cx="5724525" cy="5550010"/>
                 <wp:effectExtent l="0" t="0" r="0" b="0"/>
                 <wp:docPr id="42" name="Text Box 42"/>
                 <wp:cNvGraphicFramePr/>
@@ -15280,7 +15204,7 @@
                       <wps:spPr>
                         <a:xfrm>
                           <a:off x="0" y="0"/>
-                          <a:ext cx="5724525" cy="3181350"/>
+                          <a:ext cx="5724525" cy="5550010"/>
                         </a:xfrm>
                         <a:prstGeom prst="rect">
                           <a:avLst/>
@@ -15295,46 +15219,58 @@
                           <w:p>
                             <w:pPr>
                               <w:shd w:val="clear" w:color="auto" w:fill="FAFAFA"/>
+                            </w:pPr>
+                            <w:r>
+                              <w:rPr>
+                                <w:rFonts w:ascii="Courier New" w:hAnsi="Courier New" w:cs="Courier New"/>
+                                <w:color w:val="A626A4"/>
+                              </w:rPr>
+                              <w:t>function</w:t>
+                            </w:r>
+                            <w:r>
                               <w:rPr>
                                 <w:rFonts w:ascii="Courier New" w:hAnsi="Courier New" w:cs="Courier New"/>
                                 <w:color w:val="383A42"/>
                               </w:rPr>
-                            </w:pPr>
-                            <w:r>
-                              <w:rPr>
-                                <w:rFonts w:ascii="Courier New" w:hAnsi="Courier New" w:cs="Courier New"/>
-                                <w:color w:val="A626A4"/>
-                              </w:rPr>
-                              <w:t>function</w:t>
+                              <w:t xml:space="preserve"> </w:t>
+                            </w:r>
+                            <w:r>
+                              <w:rPr>
+                                <w:rFonts w:ascii="Courier New" w:hAnsi="Courier New" w:cs="Courier New"/>
+                                <w:color w:val="4078F2"/>
+                              </w:rPr>
+                              <w:t>error</w:t>
                             </w:r>
                             <w:r>
                               <w:rPr>
                                 <w:rFonts w:ascii="Courier New" w:hAnsi="Courier New" w:cs="Courier New"/>
                                 <w:color w:val="383A42"/>
                               </w:rPr>
-                              <w:t xml:space="preserve"> </w:t>
-                            </w:r>
+                              <w:t xml:space="preserve"> = </w:t>
+                            </w:r>
+                            <w:proofErr w:type="spellStart"/>
                             <w:r>
                               <w:rPr>
                                 <w:rFonts w:ascii="Courier New" w:hAnsi="Courier New" w:cs="Courier New"/>
                                 <w:color w:val="4078F2"/>
                               </w:rPr>
-                              <w:t>error</w:t>
-                            </w:r>
+                              <w:t>fixed_noise_error</w:t>
+                            </w:r>
+                            <w:proofErr w:type="spellEnd"/>
                             <w:r>
                               <w:rPr>
                                 <w:rFonts w:ascii="Courier New" w:hAnsi="Courier New" w:cs="Courier New"/>
                                 <w:color w:val="383A42"/>
                               </w:rPr>
-                              <w:t xml:space="preserve"> = </w:t>
+                              <w:t xml:space="preserve">(str, bitrate, noise, </w:t>
                             </w:r>
                             <w:proofErr w:type="spellStart"/>
                             <w:r>
                               <w:rPr>
                                 <w:rFonts w:ascii="Courier New" w:hAnsi="Courier New" w:cs="Courier New"/>
-                                <w:color w:val="4078F2"/>
-                              </w:rPr>
-                              <w:t>fixed_noise_error</w:t>
+                                <w:color w:val="383A42"/>
+                              </w:rPr>
+                              <w:t>mapset</w:t>
                             </w:r>
                             <w:proofErr w:type="spellEnd"/>
                             <w:r>
@@ -15342,7 +15278,7 @@
                                 <w:rFonts w:ascii="Courier New" w:hAnsi="Courier New" w:cs="Courier New"/>
                                 <w:color w:val="383A42"/>
                               </w:rPr>
-                              <w:t xml:space="preserve">(str, bitrate, noise, </w:t>
+                              <w:t xml:space="preserve">, </w:t>
                             </w:r>
                             <w:proofErr w:type="spellStart"/>
                             <w:r>
@@ -15350,7 +15286,7 @@
                                 <w:rFonts w:ascii="Courier New" w:hAnsi="Courier New" w:cs="Courier New"/>
                                 <w:color w:val="383A42"/>
                               </w:rPr>
-                              <w:t>mapset</w:t>
+                              <w:t>char_bin_len</w:t>
                             </w:r>
                             <w:proofErr w:type="spellEnd"/>
                             <w:r>
@@ -15462,6 +15398,13 @@
                                 <w:color w:val="383A42"/>
                               </w:rPr>
                               <w:br/>
+                            </w:r>
+                            <w:r>
+                              <w:rPr>
+                                <w:rFonts w:ascii="Courier New" w:hAnsi="Courier New" w:cs="Courier New"/>
+                                <w:color w:val="383A42"/>
+                              </w:rPr>
+                              <w:br/>
                               <w:t xml:space="preserve">    errors = </w:t>
                             </w:r>
                             <w:r>
@@ -15522,6 +15465,90 @@
                                 <w:color w:val="383A42"/>
                               </w:rPr>
                               <w:br/>
+                              <w:t xml:space="preserve">    </w:t>
+                            </w:r>
+                            <w:proofErr w:type="spellStart"/>
+                            <w:r>
+                              <w:rPr>
+                                <w:rFonts w:ascii="Courier New" w:hAnsi="Courier New" w:cs="Courier New"/>
+                                <w:color w:val="383A42"/>
+                              </w:rPr>
+                              <w:t>total_parts_count</w:t>
+                            </w:r>
+                            <w:proofErr w:type="spellEnd"/>
+                            <w:r>
+                              <w:rPr>
+                                <w:rFonts w:ascii="Courier New" w:hAnsi="Courier New" w:cs="Courier New"/>
+                                <w:color w:val="383A42"/>
+                              </w:rPr>
+                              <w:t xml:space="preserve"> = </w:t>
+                            </w:r>
+                            <w:proofErr w:type="spellStart"/>
+                            <w:r>
+                              <w:rPr>
+                                <w:rFonts w:ascii="Courier New" w:hAnsi="Courier New" w:cs="Courier New"/>
+                                <w:color w:val="383A42"/>
+                              </w:rPr>
+                              <w:t>test_count</w:t>
+                            </w:r>
+                            <w:proofErr w:type="spellEnd"/>
+                            <w:r>
+                              <w:rPr>
+                                <w:rFonts w:ascii="Courier New" w:hAnsi="Courier New" w:cs="Courier New"/>
+                                <w:color w:val="383A42"/>
+                              </w:rPr>
+                              <w:t xml:space="preserve"> * </w:t>
+                            </w:r>
+                            <w:r>
+                              <w:rPr>
+                                <w:rFonts w:ascii="Courier New" w:hAnsi="Courier New" w:cs="Courier New"/>
+                                <w:color w:val="C18401"/>
+                              </w:rPr>
+                              <w:t>ceil</w:t>
+                            </w:r>
+                            <w:r>
+                              <w:rPr>
+                                <w:rFonts w:ascii="Courier New" w:hAnsi="Courier New" w:cs="Courier New"/>
+                                <w:color w:val="383A42"/>
+                              </w:rPr>
+                              <w:t>(</w:t>
+                            </w:r>
+                            <w:r>
+                              <w:rPr>
+                                <w:rFonts w:ascii="Courier New" w:hAnsi="Courier New" w:cs="Courier New"/>
+                                <w:color w:val="C18401"/>
+                              </w:rPr>
+                              <w:t>length</w:t>
+                            </w:r>
+                            <w:r>
+                              <w:rPr>
+                                <w:rFonts w:ascii="Courier New" w:hAnsi="Courier New" w:cs="Courier New"/>
+                                <w:color w:val="383A42"/>
+                              </w:rPr>
+                              <w:t xml:space="preserve">(str) * </w:t>
+                            </w:r>
+                            <w:proofErr w:type="spellStart"/>
+                            <w:r>
+                              <w:rPr>
+                                <w:rFonts w:ascii="Courier New" w:hAnsi="Courier New" w:cs="Courier New"/>
+                                <w:color w:val="383A42"/>
+                              </w:rPr>
+                              <w:t>char_bin_len</w:t>
+                            </w:r>
+                            <w:proofErr w:type="spellEnd"/>
+                            <w:r>
+                              <w:rPr>
+                                <w:rFonts w:ascii="Courier New" w:hAnsi="Courier New" w:cs="Courier New"/>
+                                <w:color w:val="383A42"/>
+                              </w:rPr>
+                              <w:t xml:space="preserve"> / bitrate);</w:t>
+                            </w:r>
+                            <w:r>
+                              <w:rPr>
+                                <w:rFonts w:ascii="Courier New" w:hAnsi="Courier New" w:cs="Courier New"/>
+                                <w:color w:val="383A42"/>
+                              </w:rPr>
+                              <w:br/>
                             </w:r>
                             <w:r>
                               <w:rPr>
@@ -15545,7 +15572,6 @@
                               </w:rPr>
                               <w:t xml:space="preserve"> </w:t>
                             </w:r>
-                            <w:proofErr w:type="spellStart"/>
                             <w:r>
                               <w:rPr>
                                 <w:rFonts w:ascii="Courier New" w:hAnsi="Courier New" w:cs="Courier New"/>
@@ -15553,7 +15579,6 @@
                               </w:rPr>
                               <w:t>i</w:t>
                             </w:r>
-                            <w:proofErr w:type="spellEnd"/>
                             <w:r>
                               <w:rPr>
                                 <w:rFonts w:ascii="Courier New" w:hAnsi="Courier New" w:cs="Courier New"/>
@@ -15613,30 +15638,7 @@
                                 <w:rFonts w:ascii="Courier New" w:hAnsi="Courier New" w:cs="Courier New"/>
                                 <w:color w:val="383A42"/>
                               </w:rPr>
-                              <w:t xml:space="preserve"> +</w:t>
-                            </w:r>
-                            <w:r>
-                              <w:rPr>
-                                <w:rFonts w:ascii="Courier New" w:hAnsi="Courier New" w:cs="Courier New"/>
-                                <w:color w:val="383A42"/>
-                                <w:rtl/>
-                              </w:rPr>
-                              <w:br/>
-                            </w:r>
-                            <w:r>
-                              <w:rPr>
-                                <w:rFonts w:ascii="Courier New" w:hAnsi="Courier New" w:cs="Courier New" w:hint="cs"/>
-                                <w:color w:val="383A42"/>
-                                <w:rtl/>
-                              </w:rPr>
-                              <w:t xml:space="preserve">                         </w:t>
-                            </w:r>
-                            <w:r>
-                              <w:rPr>
-                                <w:rFonts w:ascii="Courier New" w:hAnsi="Courier New" w:cs="Courier New"/>
-                                <w:color w:val="383A42"/>
-                              </w:rPr>
-                              <w:t xml:space="preserve">noise * </w:t>
+                              <w:t xml:space="preserve"> + noise * </w:t>
                             </w:r>
                             <w:proofErr w:type="spellStart"/>
                             <w:r>
@@ -15748,13 +15750,69 @@
                               <w:br/>
                               <w:t xml:space="preserve">        </w:t>
                             </w:r>
+                            <w:r>
+                              <w:rPr>
+                                <w:rFonts w:ascii="Courier New" w:hAnsi="Courier New" w:cs="Courier New"/>
+                                <w:color w:val="A626A4"/>
+                              </w:rPr>
+                              <w:t>for</w:t>
+                            </w:r>
+                            <w:r>
+                              <w:rPr>
+                                <w:rFonts w:ascii="Courier New" w:hAnsi="Courier New" w:cs="Courier New"/>
+                                <w:color w:val="383A42"/>
+                              </w:rPr>
+                              <w:t xml:space="preserve"> </w:t>
+                            </w:r>
+                            <w:r>
+                              <w:rPr>
+                                <w:rFonts w:ascii="Courier New" w:hAnsi="Courier New" w:cs="Courier New"/>
+                                <w:color w:val="C18401"/>
+                              </w:rPr>
+                              <w:t>j</w:t>
+                            </w:r>
+                            <w:r>
+                              <w:rPr>
+                                <w:rFonts w:ascii="Courier New" w:hAnsi="Courier New" w:cs="Courier New"/>
+                                <w:color w:val="383A42"/>
+                              </w:rPr>
+                              <w:t xml:space="preserve"> = </w:t>
+                            </w:r>
+                            <w:r>
+                              <w:rPr>
+                                <w:rFonts w:ascii="Courier New" w:hAnsi="Courier New" w:cs="Courier New"/>
+                                <w:color w:val="986801"/>
+                              </w:rPr>
+                              <w:t>1</w:t>
+                            </w:r>
+                            <w:r>
+                              <w:rPr>
+                                <w:rFonts w:ascii="Courier New" w:hAnsi="Courier New" w:cs="Courier New"/>
+                                <w:color w:val="383A42"/>
+                              </w:rPr>
+                              <w:t>:bitrate:</w:t>
+                            </w:r>
+                            <w:r>
+                              <w:rPr>
+                                <w:rFonts w:ascii="Courier New" w:hAnsi="Courier New" w:cs="Courier New"/>
+                                <w:color w:val="C18401"/>
+                              </w:rPr>
+                              <w:t>length</w:t>
+                            </w:r>
+                            <w:r>
+                              <w:rPr>
+                                <w:rFonts w:ascii="Courier New" w:hAnsi="Courier New" w:cs="Courier New"/>
+                                <w:color w:val="383A42"/>
+                              </w:rPr>
+                              <w:t>(</w:t>
+                            </w:r>
                             <w:proofErr w:type="spellStart"/>
                             <w:r>
                               <w:rPr>
                                 <w:rFonts w:ascii="Courier New" w:hAnsi="Courier New" w:cs="Courier New"/>
                                 <w:color w:val="383A42"/>
                               </w:rPr>
-                              <w:t>str_receive</w:t>
+                              <w:t>bin_send</w:t>
                             </w:r>
                             <w:proofErr w:type="spellEnd"/>
                             <w:r>
@@ -15762,7 +15820,29 @@
                                 <w:rFonts w:ascii="Courier New" w:hAnsi="Courier New" w:cs="Courier New"/>
                                 <w:color w:val="383A42"/>
                               </w:rPr>
-                              <w:t xml:space="preserve"> = bin2str(</w:t>
+                              <w:t>) - bitrate</w:t>
+                            </w:r>
+                            <w:r>
+                              <w:rPr>
+                                <w:rFonts w:ascii="Courier New" w:hAnsi="Courier New" w:cs="Courier New"/>
+                                <w:color w:val="383A42"/>
+                              </w:rPr>
+                              <w:br/>
+                              <w:t xml:space="preserve">            </w:t>
+                            </w:r>
+                            <w:r>
+                              <w:rPr>
+                                <w:rFonts w:ascii="Courier New" w:hAnsi="Courier New" w:cs="Courier New"/>
+                                <w:color w:val="A626A4"/>
+                              </w:rPr>
+                              <w:t>if</w:t>
+                            </w:r>
+                            <w:r>
+                              <w:rPr>
+                                <w:rFonts w:ascii="Courier New" w:hAnsi="Courier New" w:cs="Courier New"/>
+                                <w:color w:val="383A42"/>
+                              </w:rPr>
+                              <w:t xml:space="preserve"> ~</w:t>
                             </w:r>
                             <w:proofErr w:type="spellStart"/>
                             <w:r>
@@ -15770,6 +15850,82 @@
                                 <w:rFonts w:ascii="Courier New" w:hAnsi="Courier New" w:cs="Courier New"/>
                                 <w:color w:val="383A42"/>
                               </w:rPr>
+                              <w:t>strcmp</w:t>
+                            </w:r>
+                            <w:proofErr w:type="spellEnd"/>
+                            <w:r>
+                              <w:rPr>
+                                <w:rFonts w:ascii="Courier New" w:hAnsi="Courier New" w:cs="Courier New"/>
+                                <w:color w:val="383A42"/>
+                              </w:rPr>
+                              <w:t>(</w:t>
+                            </w:r>
+                            <w:proofErr w:type="spellStart"/>
+                            <w:r>
+                              <w:rPr>
+                                <w:rFonts w:ascii="Courier New" w:hAnsi="Courier New" w:cs="Courier New"/>
+                                <w:color w:val="383A42"/>
+                              </w:rPr>
+                              <w:t>bin_send</w:t>
+                            </w:r>
+                            <w:proofErr w:type="spellEnd"/>
+                            <w:r>
+                              <w:rPr>
+                                <w:rFonts w:ascii="Courier New" w:hAnsi="Courier New" w:cs="Courier New"/>
+                                <w:color w:val="383A42"/>
+                              </w:rPr>
+                              <w:t>(</w:t>
+                            </w:r>
+                            <w:proofErr w:type="spellStart"/>
+                            <w:r>
+                              <w:rPr>
+                                <w:rFonts w:ascii="Courier New" w:hAnsi="Courier New" w:cs="Courier New"/>
+                                <w:color w:val="C18401"/>
+                              </w:rPr>
+                              <w:t>j</w:t>
+                            </w:r>
+                            <w:r>
+                              <w:rPr>
+                                <w:rFonts w:ascii="Courier New" w:hAnsi="Courier New" w:cs="Courier New"/>
+                                <w:color w:val="383A42"/>
+                              </w:rPr>
+                              <w:t>:</w:t>
+                            </w:r>
+                            <w:r>
+                              <w:rPr>
+                                <w:rFonts w:ascii="Courier New" w:hAnsi="Courier New" w:cs="Courier New"/>
+                                <w:color w:val="C18401"/>
+                              </w:rPr>
+                              <w:t>j</w:t>
+                            </w:r>
+                            <w:proofErr w:type="spellEnd"/>
+                            <w:r>
+                              <w:rPr>
+                                <w:rFonts w:ascii="Courier New" w:hAnsi="Courier New" w:cs="Courier New"/>
+                                <w:color w:val="383A42"/>
+                              </w:rPr>
+                              <w:t xml:space="preserve"> + bitrate - </w:t>
+                            </w:r>
+                            <w:r>
+                              <w:rPr>
+                                <w:rFonts w:ascii="Courier New" w:hAnsi="Courier New" w:cs="Courier New"/>
+                                <w:color w:val="986801"/>
+                              </w:rPr>
+                              <w:t>1</w:t>
+                            </w:r>
+                            <w:r>
+                              <w:rPr>
+                                <w:rFonts w:ascii="Courier New" w:hAnsi="Courier New" w:cs="Courier New"/>
+                                <w:color w:val="383A42"/>
+                              </w:rPr>
+                              <w:t xml:space="preserve">), </w:t>
+                            </w:r>
+                            <w:proofErr w:type="spellStart"/>
+                            <w:r>
+                              <w:rPr>
+                                <w:rFonts w:ascii="Courier New" w:hAnsi="Courier New" w:cs="Courier New"/>
+                                <w:color w:val="383A42"/>
+                              </w:rPr>
                               <w:t>bin_receive</w:t>
                             </w:r>
                             <w:proofErr w:type="spellEnd"/>
@@ -15778,15 +15934,29 @@
                                 <w:rFonts w:ascii="Courier New" w:hAnsi="Courier New" w:cs="Courier New"/>
                                 <w:color w:val="383A42"/>
                               </w:rPr>
-                              <w:t xml:space="preserve">, </w:t>
+                              <w:t>(</w:t>
                             </w:r>
                             <w:proofErr w:type="spellStart"/>
                             <w:r>
                               <w:rPr>
                                 <w:rFonts w:ascii="Courier New" w:hAnsi="Courier New" w:cs="Courier New"/>
+                                <w:color w:val="C18401"/>
+                              </w:rPr>
+                              <w:t>j</w:t>
+                            </w:r>
+                            <w:r>
+                              <w:rPr>
+                                <w:rFonts w:ascii="Courier New" w:hAnsi="Courier New" w:cs="Courier New"/>
                                 <w:color w:val="383A42"/>
                               </w:rPr>
-                              <w:t>mapset</w:t>
+                              <w:t>:</w:t>
+                            </w:r>
+                            <w:r>
+                              <w:rPr>
+                                <w:rFonts w:ascii="Courier New" w:hAnsi="Courier New" w:cs="Courier New"/>
+                                <w:color w:val="C18401"/>
+                              </w:rPr>
+                              <w:t>j</w:t>
                             </w:r>
                             <w:proofErr w:type="spellEnd"/>
                             <w:r>
@@ -15794,7 +15964,58 @@
                                 <w:rFonts w:ascii="Courier New" w:hAnsi="Courier New" w:cs="Courier New"/>
                                 <w:color w:val="383A42"/>
                               </w:rPr>
-                              <w:t>);</w:t>
+                              <w:t xml:space="preserve"> + bitrate - </w:t>
+                            </w:r>
+                            <w:r>
+                              <w:rPr>
+                                <w:rFonts w:ascii="Courier New" w:hAnsi="Courier New" w:cs="Courier New"/>
+                                <w:color w:val="986801"/>
+                              </w:rPr>
+                              <w:t>1</w:t>
+                            </w:r>
+                            <w:r>
+                              <w:rPr>
+                                <w:rFonts w:ascii="Courier New" w:hAnsi="Courier New" w:cs="Courier New"/>
+                                <w:color w:val="383A42"/>
+                              </w:rPr>
+                              <w:t>))</w:t>
+                            </w:r>
+                            <w:r>
+                              <w:rPr>
+                                <w:rFonts w:ascii="Courier New" w:hAnsi="Courier New" w:cs="Courier New"/>
+                                <w:color w:val="383A42"/>
+                              </w:rPr>
+                              <w:br/>
+                              <w:t xml:space="preserve">                errors = errors + </w:t>
+                            </w:r>
+                            <w:r>
+                              <w:rPr>
+                                <w:rFonts w:ascii="Courier New" w:hAnsi="Courier New" w:cs="Courier New"/>
+                                <w:color w:val="986801"/>
+                              </w:rPr>
+                              <w:t>1</w:t>
+                            </w:r>
+                            <w:r>
+                              <w:rPr>
+                                <w:rFonts w:ascii="Courier New" w:hAnsi="Courier New" w:cs="Courier New"/>
+                                <w:color w:val="383A42"/>
+                              </w:rPr>
+                              <w:t>;</w:t>
+                            </w:r>
+                            <w:r>
+                              <w:rPr>
+                                <w:rFonts w:ascii="Courier New" w:hAnsi="Courier New" w:cs="Courier New"/>
+                                <w:color w:val="383A42"/>
+                              </w:rPr>
+                              <w:br/>
+                              <w:t xml:space="preserve">            </w:t>
+                            </w:r>
+                            <w:r>
+                              <w:rPr>
+                                <w:rFonts w:ascii="Courier New" w:hAnsi="Courier New" w:cs="Courier New"/>
+                                <w:color w:val="A626A4"/>
+                              </w:rPr>
+                              <w:t>end</w:t>
                             </w:r>
                             <w:r>
                               <w:rPr>
@@ -15804,73 +16025,21 @@
                               <w:br/>
                               <w:t xml:space="preserve">        </w:t>
                             </w:r>
+                            <w:proofErr w:type="spellStart"/>
                             <w:r>
                               <w:rPr>
                                 <w:rFonts w:ascii="Courier New" w:hAnsi="Courier New" w:cs="Courier New"/>
                                 <w:color w:val="A626A4"/>
                               </w:rPr>
-                              <w:t>if</w:t>
-                            </w:r>
+                              <w:t>end</w:t>
+                            </w:r>
+                            <w:proofErr w:type="spellEnd"/>
                             <w:r>
                               <w:rPr>
                                 <w:rFonts w:ascii="Courier New" w:hAnsi="Courier New" w:cs="Courier New"/>
                                 <w:color w:val="383A42"/>
                               </w:rPr>
-                              <w:t xml:space="preserve"> ~</w:t>
-                            </w:r>
-                            <w:proofErr w:type="spellStart"/>
-                            <w:r>
-                              <w:rPr>
-                                <w:rFonts w:ascii="Courier New" w:hAnsi="Courier New" w:cs="Courier New"/>
-                                <w:color w:val="383A42"/>
-                              </w:rPr>
-                              <w:t>strcmp</w:t>
-                            </w:r>
-                            <w:proofErr w:type="spellEnd"/>
-                            <w:r>
-                              <w:rPr>
-                                <w:rFonts w:ascii="Courier New" w:hAnsi="Courier New" w:cs="Courier New"/>
-                                <w:color w:val="383A42"/>
-                              </w:rPr>
-                              <w:t xml:space="preserve">(str, </w:t>
-                            </w:r>
-                            <w:proofErr w:type="spellStart"/>
-                            <w:r>
-                              <w:rPr>
-                                <w:rFonts w:ascii="Courier New" w:hAnsi="Courier New" w:cs="Courier New"/>
-                                <w:color w:val="383A42"/>
-                              </w:rPr>
-                              <w:t>str_receive</w:t>
-                            </w:r>
-                            <w:proofErr w:type="spellEnd"/>
-                            <w:r>
-                              <w:rPr>
-                                <w:rFonts w:ascii="Courier New" w:hAnsi="Courier New" w:cs="Courier New"/>
-                                <w:color w:val="383A42"/>
-                              </w:rPr>
-                              <w:t>)</w:t>
-                            </w:r>
-                            <w:r>
-                              <w:rPr>
-                                <w:rFonts w:ascii="Courier New" w:hAnsi="Courier New" w:cs="Courier New"/>
-                                <w:color w:val="383A42"/>
-                              </w:rPr>
                               <w:br/>
-                              <w:t xml:space="preserve">            errors = errors + </w:t>
-                            </w:r>
-                            <w:r>
-                              <w:rPr>
-                                <w:rFonts w:ascii="Courier New" w:hAnsi="Courier New" w:cs="Courier New"/>
-                                <w:color w:val="986801"/>
-                              </w:rPr>
-                              <w:t>1</w:t>
-                            </w:r>
-                            <w:r>
-                              <w:rPr>
-                                <w:rFonts w:ascii="Courier New" w:hAnsi="Courier New" w:cs="Courier New"/>
-                                <w:color w:val="383A42"/>
-                              </w:rPr>
-                              <w:t>;</w:t>
                             </w:r>
                             <w:r>
                               <w:rPr>
@@ -15883,10 +16052,282 @@
                             <w:r>
                               <w:rPr>
                                 <w:rFonts w:ascii="Courier New" w:hAnsi="Courier New" w:cs="Courier New"/>
+                                <w:i/>
+                                <w:color w:val="A0A1A7"/>
+                              </w:rPr>
+                              <w:t>% Check last part</w:t>
+                            </w:r>
+                            <w:r>
+                              <w:rPr>
+                                <w:rFonts w:ascii="Courier New" w:hAnsi="Courier New" w:cs="Courier New"/>
+                                <w:color w:val="383A42"/>
+                              </w:rPr>
+                              <w:br/>
+                              <w:t xml:space="preserve">        </w:t>
+                            </w:r>
+                            <w:r>
+                              <w:rPr>
+                                <w:rFonts w:ascii="Courier New" w:hAnsi="Courier New" w:cs="Courier New"/>
                                 <w:color w:val="A626A4"/>
                               </w:rPr>
+                              <w:t>if</w:t>
+                            </w:r>
+                            <w:r>
+                              <w:rPr>
+                                <w:rFonts w:ascii="Courier New" w:hAnsi="Courier New" w:cs="Courier New"/>
+                                <w:color w:val="383A42"/>
+                              </w:rPr>
+                              <w:t xml:space="preserve"> </w:t>
+                            </w:r>
+                            <w:r>
+                              <w:rPr>
+                                <w:rFonts w:ascii="Courier New" w:hAnsi="Courier New" w:cs="Courier New"/>
+                                <w:color w:val="C18401"/>
+                              </w:rPr>
+                              <w:t>length</w:t>
+                            </w:r>
+                            <w:r>
+                              <w:rPr>
+                                <w:rFonts w:ascii="Courier New" w:hAnsi="Courier New" w:cs="Courier New"/>
+                                <w:color w:val="383A42"/>
+                              </w:rPr>
+                              <w:t>(</w:t>
+                            </w:r>
+                            <w:proofErr w:type="spellStart"/>
+                            <w:r>
+                              <w:rPr>
+                                <w:rFonts w:ascii="Courier New" w:hAnsi="Courier New" w:cs="Courier New"/>
+                                <w:color w:val="383A42"/>
+                              </w:rPr>
+                              <w:t>bin_send</w:t>
+                            </w:r>
+                            <w:proofErr w:type="spellEnd"/>
+                            <w:r>
+                              <w:rPr>
+                                <w:rFonts w:ascii="Courier New" w:hAnsi="Courier New" w:cs="Courier New"/>
+                                <w:color w:val="383A42"/>
+                              </w:rPr>
+                              <w:t xml:space="preserve">) - </w:t>
+                            </w:r>
+                            <w:r>
+                              <w:rPr>
+                                <w:rFonts w:ascii="Courier New" w:hAnsi="Courier New" w:cs="Courier New"/>
+                                <w:color w:val="C18401"/>
+                              </w:rPr>
+                              <w:t>j</w:t>
+                            </w:r>
+                            <w:r>
+                              <w:rPr>
+                                <w:rFonts w:ascii="Courier New" w:hAnsi="Courier New" w:cs="Courier New"/>
+                                <w:color w:val="383A42"/>
+                              </w:rPr>
+                              <w:t xml:space="preserve"> &gt; </w:t>
+                            </w:r>
+                            <w:r>
+                              <w:rPr>
+                                <w:rFonts w:ascii="Courier New" w:hAnsi="Courier New" w:cs="Courier New"/>
+                                <w:color w:val="986801"/>
+                              </w:rPr>
+                              <w:t>0</w:t>
+                            </w:r>
+                            <w:r>
+                              <w:rPr>
+                                <w:rFonts w:ascii="Courier New" w:hAnsi="Courier New" w:cs="Courier New"/>
+                                <w:color w:val="383A42"/>
+                              </w:rPr>
+                              <w:br/>
+                              <w:t xml:space="preserve">            </w:t>
+                            </w:r>
+                            <w:r>
+                              <w:rPr>
+                                <w:rFonts w:ascii="Courier New" w:hAnsi="Courier New" w:cs="Courier New"/>
+                                <w:color w:val="A626A4"/>
+                              </w:rPr>
+                              <w:t>if</w:t>
+                            </w:r>
+                            <w:r>
+                              <w:rPr>
+                                <w:rFonts w:ascii="Courier New" w:hAnsi="Courier New" w:cs="Courier New"/>
+                                <w:color w:val="383A42"/>
+                              </w:rPr>
+                              <w:t xml:space="preserve"> ~</w:t>
+                            </w:r>
+                            <w:proofErr w:type="spellStart"/>
+                            <w:r>
+                              <w:rPr>
+                                <w:rFonts w:ascii="Courier New" w:hAnsi="Courier New" w:cs="Courier New"/>
+                                <w:color w:val="383A42"/>
+                              </w:rPr>
+                              <w:t>strcmp</w:t>
+                            </w:r>
+                            <w:proofErr w:type="spellEnd"/>
+                            <w:r>
+                              <w:rPr>
+                                <w:rFonts w:ascii="Courier New" w:hAnsi="Courier New" w:cs="Courier New"/>
+                                <w:color w:val="383A42"/>
+                              </w:rPr>
+                              <w:t>(</w:t>
+                            </w:r>
+                            <w:proofErr w:type="spellStart"/>
+                            <w:r>
+                              <w:rPr>
+                                <w:rFonts w:ascii="Courier New" w:hAnsi="Courier New" w:cs="Courier New"/>
+                                <w:color w:val="383A42"/>
+                              </w:rPr>
+                              <w:t>bin_send</w:t>
+                            </w:r>
+                            <w:proofErr w:type="spellEnd"/>
+                            <w:r>
+                              <w:rPr>
+                                <w:rFonts w:ascii="Courier New" w:hAnsi="Courier New" w:cs="Courier New"/>
+                                <w:color w:val="383A42"/>
+                              </w:rPr>
+                              <w:t>(</w:t>
+                            </w:r>
+                            <w:r>
+                              <w:rPr>
+                                <w:rFonts w:ascii="Courier New" w:hAnsi="Courier New" w:cs="Courier New"/>
+                                <w:color w:val="C18401"/>
+                              </w:rPr>
+                              <w:t>j</w:t>
+                            </w:r>
+                            <w:r>
+                              <w:rPr>
+                                <w:rFonts w:ascii="Courier New" w:hAnsi="Courier New" w:cs="Courier New"/>
+                                <w:color w:val="383A42"/>
+                              </w:rPr>
+                              <w:t xml:space="preserve"> + </w:t>
+                            </w:r>
+                            <w:proofErr w:type="spellStart"/>
+                            <w:r>
+                              <w:rPr>
+                                <w:rFonts w:ascii="Courier New" w:hAnsi="Courier New" w:cs="Courier New"/>
+                                <w:color w:val="383A42"/>
+                              </w:rPr>
+                              <w:t>bitrate:</w:t>
+                            </w:r>
+                            <w:r>
+                              <w:rPr>
+                                <w:rFonts w:ascii="Courier New" w:hAnsi="Courier New" w:cs="Courier New"/>
+                                <w:color w:val="A626A4"/>
+                              </w:rPr>
                               <w:t>end</w:t>
                             </w:r>
+                            <w:proofErr w:type="spellEnd"/>
+                            <w:r>
+                              <w:rPr>
+                                <w:rFonts w:ascii="Courier New" w:hAnsi="Courier New" w:cs="Courier New"/>
+                                <w:color w:val="383A42"/>
+                              </w:rPr>
+                              <w:t xml:space="preserve">), </w:t>
+                            </w:r>
+                            <w:proofErr w:type="spellStart"/>
+                            <w:r>
+                              <w:rPr>
+                                <w:rFonts w:ascii="Courier New" w:hAnsi="Courier New" w:cs="Courier New"/>
+                                <w:color w:val="383A42"/>
+                              </w:rPr>
+                              <w:t>bin_receive</w:t>
+                            </w:r>
+                            <w:proofErr w:type="spellEnd"/>
+                            <w:r>
+                              <w:rPr>
+                                <w:rFonts w:ascii="Courier New" w:hAnsi="Courier New" w:cs="Courier New"/>
+                                <w:color w:val="383A42"/>
+                              </w:rPr>
+                              <w:t>(</w:t>
+                            </w:r>
+                            <w:r>
+                              <w:rPr>
+                                <w:rFonts w:ascii="Courier New" w:hAnsi="Courier New" w:cs="Courier New"/>
+                                <w:color w:val="C18401"/>
+                              </w:rPr>
+                              <w:t>j</w:t>
+                            </w:r>
+                            <w:r>
+                              <w:rPr>
+                                <w:rFonts w:ascii="Courier New" w:hAnsi="Courier New" w:cs="Courier New"/>
+                                <w:color w:val="383A42"/>
+                              </w:rPr>
+                              <w:t xml:space="preserve"> + </w:t>
+                            </w:r>
+                            <w:proofErr w:type="spellStart"/>
+                            <w:r>
+                              <w:rPr>
+                                <w:rFonts w:ascii="Courier New" w:hAnsi="Courier New" w:cs="Courier New"/>
+                                <w:color w:val="383A42"/>
+                              </w:rPr>
+                              <w:t>bitrate:</w:t>
+                            </w:r>
+                            <w:r>
+                              <w:rPr>
+                                <w:rFonts w:ascii="Courier New" w:hAnsi="Courier New" w:cs="Courier New"/>
+                                <w:color w:val="A626A4"/>
+                              </w:rPr>
+                              <w:t>end</w:t>
+                            </w:r>
+                            <w:proofErr w:type="spellEnd"/>
+                            <w:r>
+                              <w:rPr>
+                                <w:rFonts w:ascii="Courier New" w:hAnsi="Courier New" w:cs="Courier New"/>
+                                <w:color w:val="383A42"/>
+                              </w:rPr>
+                              <w:t>))</w:t>
+                            </w:r>
+                            <w:r>
+                              <w:rPr>
+                                <w:rFonts w:ascii="Courier New" w:hAnsi="Courier New" w:cs="Courier New"/>
+                                <w:color w:val="383A42"/>
+                              </w:rPr>
+                              <w:br/>
+                              <w:t xml:space="preserve">                errors = errors + </w:t>
+                            </w:r>
+                            <w:r>
+                              <w:rPr>
+                                <w:rFonts w:ascii="Courier New" w:hAnsi="Courier New" w:cs="Courier New"/>
+                                <w:color w:val="986801"/>
+                              </w:rPr>
+                              <w:t>1</w:t>
+                            </w:r>
+                            <w:r>
+                              <w:rPr>
+                                <w:rFonts w:ascii="Courier New" w:hAnsi="Courier New" w:cs="Courier New"/>
+                                <w:color w:val="383A42"/>
+                              </w:rPr>
+                              <w:t>;</w:t>
+                            </w:r>
+                            <w:r>
+                              <w:rPr>
+                                <w:rFonts w:ascii="Courier New" w:hAnsi="Courier New" w:cs="Courier New"/>
+                                <w:color w:val="383A42"/>
+                              </w:rPr>
+                              <w:br/>
+                              <w:t xml:space="preserve">            </w:t>
+                            </w:r>
+                            <w:r>
+                              <w:rPr>
+                                <w:rFonts w:ascii="Courier New" w:hAnsi="Courier New" w:cs="Courier New"/>
+                                <w:color w:val="A626A4"/>
+                              </w:rPr>
+                              <w:t>end</w:t>
+                            </w:r>
+                            <w:r>
+                              <w:rPr>
+                                <w:rFonts w:ascii="Courier New" w:hAnsi="Courier New" w:cs="Courier New"/>
+                                <w:color w:val="383A42"/>
+                              </w:rPr>
+                              <w:br/>
+                              <w:t xml:space="preserve">        </w:t>
+                            </w:r>
+                            <w:proofErr w:type="spellStart"/>
+                            <w:r>
+                              <w:rPr>
+                                <w:rFonts w:ascii="Courier New" w:hAnsi="Courier New" w:cs="Courier New"/>
+                                <w:color w:val="A626A4"/>
+                              </w:rPr>
+                              <w:t>end</w:t>
+                            </w:r>
+                            <w:proofErr w:type="spellEnd"/>
                             <w:r>
                               <w:rPr>
                                 <w:rFonts w:ascii="Courier New" w:hAnsi="Courier New" w:cs="Courier New"/>
@@ -15939,7 +16380,7 @@
                                 <w:rFonts w:ascii="Courier New" w:hAnsi="Courier New" w:cs="Courier New"/>
                                 <w:color w:val="383A42"/>
                               </w:rPr>
-                              <w:t>test_count</w:t>
+                              <w:t>total_parts_count</w:t>
                             </w:r>
                             <w:proofErr w:type="spellEnd"/>
                             <w:r>
@@ -15981,52 +16422,64 @@
           </mc:Choice>
           <mc:Fallback>
             <w:pict>
-              <v:shape w14:anchorId="73AA42E7" id="Text Box 42" o:spid="_x0000_s1030" type="#_x0000_t202" style="width:450.75pt;height:250.5pt;visibility:visible;mso-wrap-style:square;mso-left-percent:-10001;mso-top-percent:-10001;mso-position-horizontal:absolute;mso-position-horizontal-relative:char;mso-position-vertical:absolute;mso-position-vertical-relative:line;mso-left-percent:-10001;mso-top-percent:-10001;v-text-anchor:top" o:gfxdata="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" filled="f" stroked="f" strokeweight=".5pt">
+              <v:shape w14:anchorId="73AA42E7" id="Text Box 42" o:spid="_x0000_s1030" type="#_x0000_t202" style="width:450.75pt;height:437pt;visibility:visible;mso-wrap-style:square;mso-left-percent:-10001;mso-top-percent:-10001;mso-position-horizontal:absolute;mso-position-horizontal-relative:char;mso-position-vertical:absolute;mso-position-vertical-relative:line;mso-left-percent:-10001;mso-top-percent:-10001;v-text-anchor:top" o:gfxdata="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" filled="f" stroked="f" strokeweight=".5pt">
                 <v:textbox>
                   <w:txbxContent>
                     <w:p>
                       <w:pPr>
                         <w:shd w:val="clear" w:color="auto" w:fill="FAFAFA"/>
+                      </w:pPr>
+                      <w:r>
+                        <w:rPr>
+                          <w:rFonts w:ascii="Courier New" w:hAnsi="Courier New" w:cs="Courier New"/>
+                          <w:color w:val="A626A4"/>
+                        </w:rPr>
+                        <w:t>function</w:t>
+                      </w:r>
+                      <w:r>
                         <w:rPr>
                           <w:rFonts w:ascii="Courier New" w:hAnsi="Courier New" w:cs="Courier New"/>
                           <w:color w:val="383A42"/>
                         </w:rPr>
-                      </w:pPr>
-                      <w:r>
-                        <w:rPr>
-                          <w:rFonts w:ascii="Courier New" w:hAnsi="Courier New" w:cs="Courier New"/>
-                          <w:color w:val="A626A4"/>
-                        </w:rPr>
-                        <w:t>function</w:t>
+                        <w:t xml:space="preserve"> </w:t>
+                      </w:r>
+                      <w:r>
+                        <w:rPr>
+                          <w:rFonts w:ascii="Courier New" w:hAnsi="Courier New" w:cs="Courier New"/>
+                          <w:color w:val="4078F2"/>
+                        </w:rPr>
+                        <w:t>error</w:t>
                       </w:r>
                       <w:r>
                         <w:rPr>
                           <w:rFonts w:ascii="Courier New" w:hAnsi="Courier New" w:cs="Courier New"/>
                           <w:color w:val="383A42"/>
                         </w:rPr>
-                        <w:t xml:space="preserve"> </w:t>
-                      </w:r>
+                        <w:t xml:space="preserve"> = </w:t>
+                      </w:r>
+                      <w:proofErr w:type="spellStart"/>
                       <w:r>
                         <w:rPr>
                           <w:rFonts w:ascii="Courier New" w:hAnsi="Courier New" w:cs="Courier New"/>
                           <w:color w:val="4078F2"/>
                         </w:rPr>
-                        <w:t>error</w:t>
-                      </w:r>
+                        <w:t>fixed_noise_error</w:t>
+                      </w:r>
+                      <w:proofErr w:type="spellEnd"/>
                       <w:r>
                         <w:rPr>
                           <w:rFonts w:ascii="Courier New" w:hAnsi="Courier New" w:cs="Courier New"/>
                           <w:color w:val="383A42"/>
                         </w:rPr>
-                        <w:t xml:space="preserve"> = </w:t>
+                        <w:t xml:space="preserve">(str, bitrate, noise, </w:t>
                       </w:r>
                       <w:proofErr w:type="spellStart"/>
                       <w:r>
                         <w:rPr>
                           <w:rFonts w:ascii="Courier New" w:hAnsi="Courier New" w:cs="Courier New"/>
-                          <w:color w:val="4078F2"/>
-                        </w:rPr>
-                        <w:t>fixed_noise_error</w:t>
+                          <w:color w:val="383A42"/>
+                        </w:rPr>
+                        <w:t>mapset</w:t>
                       </w:r>
                       <w:proofErr w:type="spellEnd"/>
                       <w:r>
@@ -16034,7 +16487,7 @@
                           <w:rFonts w:ascii="Courier New" w:hAnsi="Courier New" w:cs="Courier New"/>
                           <w:color w:val="383A42"/>
                         </w:rPr>
-                        <w:t xml:space="preserve">(str, bitrate, noise, </w:t>
+                        <w:t xml:space="preserve">, </w:t>
                       </w:r>
                       <w:proofErr w:type="spellStart"/>
                       <w:r>
@@ -16042,7 +16495,7 @@
                           <w:rFonts w:ascii="Courier New" w:hAnsi="Courier New" w:cs="Courier New"/>
                           <w:color w:val="383A42"/>
                         </w:rPr>
-                        <w:t>mapset</w:t>
+                        <w:t>char_bin_len</w:t>
                       </w:r>
                       <w:proofErr w:type="spellEnd"/>
                       <w:r>
@@ -16154,6 +16607,13 @@
                           <w:color w:val="383A42"/>
                         </w:rPr>
                         <w:br/>
+                      </w:r>
+                      <w:r>
+                        <w:rPr>
+                          <w:rFonts w:ascii="Courier New" w:hAnsi="Courier New" w:cs="Courier New"/>
+                          <w:color w:val="383A42"/>
+                        </w:rPr>
+                        <w:br/>
                         <w:t xml:space="preserve">    errors = </w:t>
                       </w:r>
                       <w:r>
@@ -16214,6 +16674,90 @@
                           <w:color w:val="383A42"/>
                         </w:rPr>
                         <w:br/>
+                        <w:t xml:space="preserve">    </w:t>
+                      </w:r>
+                      <w:proofErr w:type="spellStart"/>
+                      <w:r>
+                        <w:rPr>
+                          <w:rFonts w:ascii="Courier New" w:hAnsi="Courier New" w:cs="Courier New"/>
+                          <w:color w:val="383A42"/>
+                        </w:rPr>
+                        <w:t>total_parts_count</w:t>
+                      </w:r>
+                      <w:proofErr w:type="spellEnd"/>
+                      <w:r>
+                        <w:rPr>
+                          <w:rFonts w:ascii="Courier New" w:hAnsi="Courier New" w:cs="Courier New"/>
+                          <w:color w:val="383A42"/>
+                        </w:rPr>
+                        <w:t xml:space="preserve"> = </w:t>
+                      </w:r>
+                      <w:proofErr w:type="spellStart"/>
+                      <w:r>
+                        <w:rPr>
+                          <w:rFonts w:ascii="Courier New" w:hAnsi="Courier New" w:cs="Courier New"/>
+                          <w:color w:val="383A42"/>
+                        </w:rPr>
+                        <w:t>test_count</w:t>
+                      </w:r>
+                      <w:proofErr w:type="spellEnd"/>
+                      <w:r>
+                        <w:rPr>
+                          <w:rFonts w:ascii="Courier New" w:hAnsi="Courier New" w:cs="Courier New"/>
+                          <w:color w:val="383A42"/>
+                        </w:rPr>
+                        <w:t xml:space="preserve"> * </w:t>
+                      </w:r>
+                      <w:r>
+                        <w:rPr>
+                          <w:rFonts w:ascii="Courier New" w:hAnsi="Courier New" w:cs="Courier New"/>
+                          <w:color w:val="C18401"/>
+                        </w:rPr>
+                        <w:t>ceil</w:t>
+                      </w:r>
+                      <w:r>
+                        <w:rPr>
+                          <w:rFonts w:ascii="Courier New" w:hAnsi="Courier New" w:cs="Courier New"/>
+                          <w:color w:val="383A42"/>
+                        </w:rPr>
+                        <w:t>(</w:t>
+                      </w:r>
+                      <w:r>
+                        <w:rPr>
+                          <w:rFonts w:ascii="Courier New" w:hAnsi="Courier New" w:cs="Courier New"/>
+                          <w:color w:val="C18401"/>
+                        </w:rPr>
+                        <w:t>length</w:t>
+                      </w:r>
+                      <w:r>
+                        <w:rPr>
+                          <w:rFonts w:ascii="Courier New" w:hAnsi="Courier New" w:cs="Courier New"/>
+                          <w:color w:val="383A42"/>
+                        </w:rPr>
+                        <w:t xml:space="preserve">(str) * </w:t>
+                      </w:r>
+                      <w:proofErr w:type="spellStart"/>
+                      <w:r>
+                        <w:rPr>
+                          <w:rFonts w:ascii="Courier New" w:hAnsi="Courier New" w:cs="Courier New"/>
+                          <w:color w:val="383A42"/>
+                        </w:rPr>
+                        <w:t>char_bin_len</w:t>
+                      </w:r>
+                      <w:proofErr w:type="spellEnd"/>
+                      <w:r>
+                        <w:rPr>
+                          <w:rFonts w:ascii="Courier New" w:hAnsi="Courier New" w:cs="Courier New"/>
+                          <w:color w:val="383A42"/>
+                        </w:rPr>
+                        <w:t xml:space="preserve"> / bitrate);</w:t>
+                      </w:r>
+                      <w:r>
+                        <w:rPr>
+                          <w:rFonts w:ascii="Courier New" w:hAnsi="Courier New" w:cs="Courier New"/>
+                          <w:color w:val="383A42"/>
+                        </w:rPr>
+                        <w:br/>
                       </w:r>
                       <w:r>
                         <w:rPr>
@@ -16237,7 +16781,6 @@
                         </w:rPr>
                         <w:t xml:space="preserve"> </w:t>
                       </w:r>
-                      <w:proofErr w:type="spellStart"/>
                       <w:r>
                         <w:rPr>
                           <w:rFonts w:ascii="Courier New" w:hAnsi="Courier New" w:cs="Courier New"/>
@@ -16245,7 +16788,6 @@
                         </w:rPr>
                         <w:t>i</w:t>
                       </w:r>
-                      <w:proofErr w:type="spellEnd"/>
                       <w:r>
                         <w:rPr>
                           <w:rFonts w:ascii="Courier New" w:hAnsi="Courier New" w:cs="Courier New"/>
@@ -16305,30 +16847,7 @@
                           <w:rFonts w:ascii="Courier New" w:hAnsi="Courier New" w:cs="Courier New"/>
                           <w:color w:val="383A42"/>
                         </w:rPr>
-                        <w:t xml:space="preserve"> +</w:t>
-                      </w:r>
-                      <w:r>
-                        <w:rPr>
-                          <w:rFonts w:ascii="Courier New" w:hAnsi="Courier New" w:cs="Courier New"/>
-                          <w:color w:val="383A42"/>
-                          <w:rtl/>
-                        </w:rPr>
-                        <w:br/>
-                      </w:r>
-                      <w:r>
-                        <w:rPr>
-                          <w:rFonts w:ascii="Courier New" w:hAnsi="Courier New" w:cs="Courier New" w:hint="cs"/>
-                          <w:color w:val="383A42"/>
-                          <w:rtl/>
-                        </w:rPr>
-                        <w:t xml:space="preserve">                         </w:t>
-                      </w:r>
-                      <w:r>
-                        <w:rPr>
-                          <w:rFonts w:ascii="Courier New" w:hAnsi="Courier New" w:cs="Courier New"/>
-                          <w:color w:val="383A42"/>
-                        </w:rPr>
-                        <w:t xml:space="preserve">noise * </w:t>
+                        <w:t xml:space="preserve"> + noise * </w:t>
                       </w:r>
                       <w:proofErr w:type="spellStart"/>
                       <w:r>
@@ -16440,13 +16959,69 @@
                         <w:br/>
                         <w:t xml:space="preserve">        </w:t>
                       </w:r>
+                      <w:r>
+                        <w:rPr>
+                          <w:rFonts w:ascii="Courier New" w:hAnsi="Courier New" w:cs="Courier New"/>
+                          <w:color w:val="A626A4"/>
+                        </w:rPr>
+                        <w:t>for</w:t>
+                      </w:r>
+                      <w:r>
+                        <w:rPr>
+                          <w:rFonts w:ascii="Courier New" w:hAnsi="Courier New" w:cs="Courier New"/>
+                          <w:color w:val="383A42"/>
+                        </w:rPr>
+                        <w:t xml:space="preserve"> </w:t>
+                      </w:r>
+                      <w:r>
+                        <w:rPr>
+                          <w:rFonts w:ascii="Courier New" w:hAnsi="Courier New" w:cs="Courier New"/>
+                          <w:color w:val="C18401"/>
+                        </w:rPr>
+                        <w:t>j</w:t>
+                      </w:r>
+                      <w:r>
+                        <w:rPr>
+                          <w:rFonts w:ascii="Courier New" w:hAnsi="Courier New" w:cs="Courier New"/>
+                          <w:color w:val="383A42"/>
+                        </w:rPr>
+                        <w:t xml:space="preserve"> = </w:t>
+                      </w:r>
+                      <w:r>
+                        <w:rPr>
+                          <w:rFonts w:ascii="Courier New" w:hAnsi="Courier New" w:cs="Courier New"/>
+                          <w:color w:val="986801"/>
+                        </w:rPr>
+                        <w:t>1</w:t>
+                      </w:r>
+                      <w:r>
+                        <w:rPr>
+                          <w:rFonts w:ascii="Courier New" w:hAnsi="Courier New" w:cs="Courier New"/>
+                          <w:color w:val="383A42"/>
+                        </w:rPr>
+                        <w:t>:bitrate:</w:t>
+                      </w:r>
+                      <w:r>
+                        <w:rPr>
+                          <w:rFonts w:ascii="Courier New" w:hAnsi="Courier New" w:cs="Courier New"/>
+                          <w:color w:val="C18401"/>
+                        </w:rPr>
+                        <w:t>length</w:t>
+                      </w:r>
+                      <w:r>
+                        <w:rPr>
+                          <w:rFonts w:ascii="Courier New" w:hAnsi="Courier New" w:cs="Courier New"/>
+                          <w:color w:val="383A42"/>
+                        </w:rPr>
+                        <w:t>(</w:t>
+                      </w:r>
                       <w:proofErr w:type="spellStart"/>
                       <w:r>
                         <w:rPr>
                           <w:rFonts w:ascii="Courier New" w:hAnsi="Courier New" w:cs="Courier New"/>
                           <w:color w:val="383A42"/>
                         </w:rPr>
-                        <w:t>str_receive</w:t>
+                        <w:t>bin_send</w:t>
                       </w:r>
                       <w:proofErr w:type="spellEnd"/>
                       <w:r>
@@ -16454,7 +17029,29 @@
                           <w:rFonts w:ascii="Courier New" w:hAnsi="Courier New" w:cs="Courier New"/>
                           <w:color w:val="383A42"/>
                         </w:rPr>
-                        <w:t xml:space="preserve"> = bin2str(</w:t>
+                        <w:t>) - bitrate</w:t>
+                      </w:r>
+                      <w:r>
+                        <w:rPr>
+                          <w:rFonts w:ascii="Courier New" w:hAnsi="Courier New" w:cs="Courier New"/>
+                          <w:color w:val="383A42"/>
+                        </w:rPr>
+                        <w:br/>
+                        <w:t xml:space="preserve">            </w:t>
+                      </w:r>
+                      <w:r>
+                        <w:rPr>
+                          <w:rFonts w:ascii="Courier New" w:hAnsi="Courier New" w:cs="Courier New"/>
+                          <w:color w:val="A626A4"/>
+                        </w:rPr>
+                        <w:t>if</w:t>
+                      </w:r>
+                      <w:r>
+                        <w:rPr>
+                          <w:rFonts w:ascii="Courier New" w:hAnsi="Courier New" w:cs="Courier New"/>
+                          <w:color w:val="383A42"/>
+                        </w:rPr>
+                        <w:t xml:space="preserve"> ~</w:t>
                       </w:r>
                       <w:proofErr w:type="spellStart"/>
                       <w:r>
@@ -16462,6 +17059,82 @@
                           <w:rFonts w:ascii="Courier New" w:hAnsi="Courier New" w:cs="Courier New"/>
                           <w:color w:val="383A42"/>
                         </w:rPr>
+                        <w:t>strcmp</w:t>
+                      </w:r>
+                      <w:proofErr w:type="spellEnd"/>
+                      <w:r>
+                        <w:rPr>
+                          <w:rFonts w:ascii="Courier New" w:hAnsi="Courier New" w:cs="Courier New"/>
+                          <w:color w:val="383A42"/>
+                        </w:rPr>
+                        <w:t>(</w:t>
+                      </w:r>
+                      <w:proofErr w:type="spellStart"/>
+                      <w:r>
+                        <w:rPr>
+                          <w:rFonts w:ascii="Courier New" w:hAnsi="Courier New" w:cs="Courier New"/>
+                          <w:color w:val="383A42"/>
+                        </w:rPr>
+                        <w:t>bin_send</w:t>
+                      </w:r>
+                      <w:proofErr w:type="spellEnd"/>
+                      <w:r>
+                        <w:rPr>
+                          <w:rFonts w:ascii="Courier New" w:hAnsi="Courier New" w:cs="Courier New"/>
+                          <w:color w:val="383A42"/>
+                        </w:rPr>
+                        <w:t>(</w:t>
+                      </w:r>
+                      <w:proofErr w:type="spellStart"/>
+                      <w:r>
+                        <w:rPr>
+                          <w:rFonts w:ascii="Courier New" w:hAnsi="Courier New" w:cs="Courier New"/>
+                          <w:color w:val="C18401"/>
+                        </w:rPr>
+                        <w:t>j</w:t>
+                      </w:r>
+                      <w:r>
+                        <w:rPr>
+                          <w:rFonts w:ascii="Courier New" w:hAnsi="Courier New" w:cs="Courier New"/>
+                          <w:color w:val="383A42"/>
+                        </w:rPr>
+                        <w:t>:</w:t>
+                      </w:r>
+                      <w:r>
+                        <w:rPr>
+                          <w:rFonts w:ascii="Courier New" w:hAnsi="Courier New" w:cs="Courier New"/>
+                          <w:color w:val="C18401"/>
+                        </w:rPr>
+                        <w:t>j</w:t>
+                      </w:r>
+                      <w:proofErr w:type="spellEnd"/>
+                      <w:r>
+                        <w:rPr>
+                          <w:rFonts w:ascii="Courier New" w:hAnsi="Courier New" w:cs="Courier New"/>
+                          <w:color w:val="383A42"/>
+                        </w:rPr>
+                        <w:t xml:space="preserve"> + bitrate - </w:t>
+                      </w:r>
+                      <w:r>
+                        <w:rPr>
+                          <w:rFonts w:ascii="Courier New" w:hAnsi="Courier New" w:cs="Courier New"/>
+                          <w:color w:val="986801"/>
+                        </w:rPr>
+                        <w:t>1</w:t>
+                      </w:r>
+                      <w:r>
+                        <w:rPr>
+                          <w:rFonts w:ascii="Courier New" w:hAnsi="Courier New" w:cs="Courier New"/>
+                          <w:color w:val="383A42"/>
+                        </w:rPr>
+                        <w:t xml:space="preserve">), </w:t>
+                      </w:r>
+                      <w:proofErr w:type="spellStart"/>
+                      <w:r>
+                        <w:rPr>
+                          <w:rFonts w:ascii="Courier New" w:hAnsi="Courier New" w:cs="Courier New"/>
+                          <w:color w:val="383A42"/>
+                        </w:rPr>
                         <w:t>bin_receive</w:t>
                       </w:r>
                       <w:proofErr w:type="spellEnd"/>
@@ -16470,15 +17143,29 @@
                           <w:rFonts w:ascii="Courier New" w:hAnsi="Courier New" w:cs="Courier New"/>
                           <w:color w:val="383A42"/>
                         </w:rPr>
-                        <w:t xml:space="preserve">, </w:t>
+                        <w:t>(</w:t>
                       </w:r>
                       <w:proofErr w:type="spellStart"/>
                       <w:r>
                         <w:rPr>
                           <w:rFonts w:ascii="Courier New" w:hAnsi="Courier New" w:cs="Courier New"/>
+                          <w:color w:val="C18401"/>
+                        </w:rPr>
+                        <w:t>j</w:t>
+                      </w:r>
+                      <w:r>
+                        <w:rPr>
+                          <w:rFonts w:ascii="Courier New" w:hAnsi="Courier New" w:cs="Courier New"/>
                           <w:color w:val="383A42"/>
                         </w:rPr>
-                        <w:t>mapset</w:t>
+                        <w:t>:</w:t>
+                      </w:r>
+                      <w:r>
+                        <w:rPr>
+                          <w:rFonts w:ascii="Courier New" w:hAnsi="Courier New" w:cs="Courier New"/>
+                          <w:color w:val="C18401"/>
+                        </w:rPr>
+                        <w:t>j</w:t>
                       </w:r>
                       <w:proofErr w:type="spellEnd"/>
                       <w:r>
@@ -16486,7 +17173,58 @@
                           <w:rFonts w:ascii="Courier New" w:hAnsi="Courier New" w:cs="Courier New"/>
                           <w:color w:val="383A42"/>
                         </w:rPr>
-                        <w:t>);</w:t>
+                        <w:t xml:space="preserve"> + bitrate - </w:t>
+                      </w:r>
+                      <w:r>
+                        <w:rPr>
+                          <w:rFonts w:ascii="Courier New" w:hAnsi="Courier New" w:cs="Courier New"/>
+                          <w:color w:val="986801"/>
+                        </w:rPr>
+                        <w:t>1</w:t>
+                      </w:r>
+                      <w:r>
+                        <w:rPr>
+                          <w:rFonts w:ascii="Courier New" w:hAnsi="Courier New" w:cs="Courier New"/>
+                          <w:color w:val="383A42"/>
+                        </w:rPr>
+                        <w:t>))</w:t>
+                      </w:r>
+                      <w:r>
+                        <w:rPr>
+                          <w:rFonts w:ascii="Courier New" w:hAnsi="Courier New" w:cs="Courier New"/>
+                          <w:color w:val="383A42"/>
+                        </w:rPr>
+                        <w:br/>
+                        <w:t xml:space="preserve">                errors = errors + </w:t>
+                      </w:r>
+                      <w:r>
+                        <w:rPr>
+                          <w:rFonts w:ascii="Courier New" w:hAnsi="Courier New" w:cs="Courier New"/>
+                          <w:color w:val="986801"/>
+                        </w:rPr>
+                        <w:t>1</w:t>
+                      </w:r>
+                      <w:r>
+                        <w:rPr>
+                          <w:rFonts w:ascii="Courier New" w:hAnsi="Courier New" w:cs="Courier New"/>
+                          <w:color w:val="383A42"/>
+                        </w:rPr>
+                        <w:t>;</w:t>
+                      </w:r>
+                      <w:r>
+                        <w:rPr>
+                          <w:rFonts w:ascii="Courier New" w:hAnsi="Courier New" w:cs="Courier New"/>
+                          <w:color w:val="383A42"/>
+                        </w:rPr>
+                        <w:br/>
+                        <w:t xml:space="preserve">            </w:t>
+                      </w:r>
+                      <w:r>
+                        <w:rPr>
+                          <w:rFonts w:ascii="Courier New" w:hAnsi="Courier New" w:cs="Courier New"/>
+                          <w:color w:val="A626A4"/>
+                        </w:rPr>
+                        <w:t>end</w:t>
                       </w:r>
                       <w:r>
                         <w:rPr>
@@ -16496,73 +17234,21 @@
                         <w:br/>
                         <w:t xml:space="preserve">        </w:t>
                       </w:r>
+                      <w:proofErr w:type="spellStart"/>
                       <w:r>
                         <w:rPr>
                           <w:rFonts w:ascii="Courier New" w:hAnsi="Courier New" w:cs="Courier New"/>
                           <w:color w:val="A626A4"/>
                         </w:rPr>
-                        <w:t>if</w:t>
-                      </w:r>
+                        <w:t>end</w:t>
+                      </w:r>
+                      <w:proofErr w:type="spellEnd"/>
                       <w:r>
                         <w:rPr>
                           <w:rFonts w:ascii="Courier New" w:hAnsi="Courier New" w:cs="Courier New"/>
                           <w:color w:val="383A42"/>
                         </w:rPr>
-                        <w:t xml:space="preserve"> ~</w:t>
-                      </w:r>
-                      <w:proofErr w:type="spellStart"/>
-                      <w:r>
-                        <w:rPr>
-                          <w:rFonts w:ascii="Courier New" w:hAnsi="Courier New" w:cs="Courier New"/>
-                          <w:color w:val="383A42"/>
-                        </w:rPr>
-                        <w:t>strcmp</w:t>
-                      </w:r>
-                      <w:proofErr w:type="spellEnd"/>
-                      <w:r>
-                        <w:rPr>
-                          <w:rFonts w:ascii="Courier New" w:hAnsi="Courier New" w:cs="Courier New"/>
-                          <w:color w:val="383A42"/>
-                        </w:rPr>
-                        <w:t xml:space="preserve">(str, </w:t>
-                      </w:r>
-                      <w:proofErr w:type="spellStart"/>
-                      <w:r>
-                        <w:rPr>
-                          <w:rFonts w:ascii="Courier New" w:hAnsi="Courier New" w:cs="Courier New"/>
-                          <w:color w:val="383A42"/>
-                        </w:rPr>
-                        <w:t>str_receive</w:t>
-                      </w:r>
-                      <w:proofErr w:type="spellEnd"/>
-                      <w:r>
-                        <w:rPr>
-                          <w:rFonts w:ascii="Courier New" w:hAnsi="Courier New" w:cs="Courier New"/>
-                          <w:color w:val="383A42"/>
-                        </w:rPr>
-                        <w:t>)</w:t>
-                      </w:r>
-                      <w:r>
-                        <w:rPr>
-                          <w:rFonts w:ascii="Courier New" w:hAnsi="Courier New" w:cs="Courier New"/>
-                          <w:color w:val="383A42"/>
-                        </w:rPr>
                         <w:br/>
-                        <w:t xml:space="preserve">            errors = errors + </w:t>
-                      </w:r>
-                      <w:r>
-                        <w:rPr>
-                          <w:rFonts w:ascii="Courier New" w:hAnsi="Courier New" w:cs="Courier New"/>
-                          <w:color w:val="986801"/>
-                        </w:rPr>
-                        <w:t>1</w:t>
-                      </w:r>
-                      <w:r>
-                        <w:rPr>
-                          <w:rFonts w:ascii="Courier New" w:hAnsi="Courier New" w:cs="Courier New"/>
-                          <w:color w:val="383A42"/>
-                        </w:rPr>
-                        <w:t>;</w:t>
                       </w:r>
                       <w:r>
                         <w:rPr>
@@ -16575,10 +17261,282 @@
                       <w:r>
                         <w:rPr>
                           <w:rFonts w:ascii="Courier New" w:hAnsi="Courier New" w:cs="Courier New"/>
+                          <w:i/>
+                          <w:color w:val="A0A1A7"/>
+                        </w:rPr>
+                        <w:t>% Check last part</w:t>
+                      </w:r>
+                      <w:r>
+                        <w:rPr>
+                          <w:rFonts w:ascii="Courier New" w:hAnsi="Courier New" w:cs="Courier New"/>
+                          <w:color w:val="383A42"/>
+                        </w:rPr>
+                        <w:br/>
+                        <w:t xml:space="preserve">        </w:t>
+                      </w:r>
+                      <w:r>
+                        <w:rPr>
+                          <w:rFonts w:ascii="Courier New" w:hAnsi="Courier New" w:cs="Courier New"/>
                           <w:color w:val="A626A4"/>
                         </w:rPr>
+                        <w:t>if</w:t>
+                      </w:r>
+                      <w:r>
+                        <w:rPr>
+                          <w:rFonts w:ascii="Courier New" w:hAnsi="Courier New" w:cs="Courier New"/>
+                          <w:color w:val="383A42"/>
+                        </w:rPr>
+                        <w:t xml:space="preserve"> </w:t>
+                      </w:r>
+                      <w:r>
+                        <w:rPr>
+                          <w:rFonts w:ascii="Courier New" w:hAnsi="Courier New" w:cs="Courier New"/>
+                          <w:color w:val="C18401"/>
+                        </w:rPr>
+                        <w:t>length</w:t>
+                      </w:r>
+                      <w:r>
+                        <w:rPr>
+                          <w:rFonts w:ascii="Courier New" w:hAnsi="Courier New" w:cs="Courier New"/>
+                          <w:color w:val="383A42"/>
+                        </w:rPr>
+                        <w:t>(</w:t>
+                      </w:r>
+                      <w:proofErr w:type="spellStart"/>
+                      <w:r>
+                        <w:rPr>
+                          <w:rFonts w:ascii="Courier New" w:hAnsi="Courier New" w:cs="Courier New"/>
+                          <w:color w:val="383A42"/>
+                        </w:rPr>
+                        <w:t>bin_send</w:t>
+                      </w:r>
+                      <w:proofErr w:type="spellEnd"/>
+                      <w:r>
+                        <w:rPr>
+                          <w:rFonts w:ascii="Courier New" w:hAnsi="Courier New" w:cs="Courier New"/>
+                          <w:color w:val="383A42"/>
+                        </w:rPr>
+                        <w:t xml:space="preserve">) - </w:t>
+                      </w:r>
+                      <w:r>
+                        <w:rPr>
+                          <w:rFonts w:ascii="Courier New" w:hAnsi="Courier New" w:cs="Courier New"/>
+                          <w:color w:val="C18401"/>
+                        </w:rPr>
+                        <w:t>j</w:t>
+                      </w:r>
+                      <w:r>
+                        <w:rPr>
+                          <w:rFonts w:ascii="Courier New" w:hAnsi="Courier New" w:cs="Courier New"/>
+                          <w:color w:val="383A42"/>
+                        </w:rPr>
+                        <w:t xml:space="preserve"> &gt; </w:t>
+                      </w:r>
+                      <w:r>
+                        <w:rPr>
+                          <w:rFonts w:ascii="Courier New" w:hAnsi="Courier New" w:cs="Courier New"/>
+                          <w:color w:val="986801"/>
+                        </w:rPr>
+                        <w:t>0</w:t>
+                      </w:r>
+                      <w:r>
+                        <w:rPr>
+                          <w:rFonts w:ascii="Courier New" w:hAnsi="Courier New" w:cs="Courier New"/>
+                          <w:color w:val="383A42"/>
+                        </w:rPr>
+                        <w:br/>
+                        <w:t xml:space="preserve">            </w:t>
+                      </w:r>
+                      <w:r>
+                        <w:rPr>
+                          <w:rFonts w:ascii="Courier New" w:hAnsi="Courier New" w:cs="Courier New"/>
+                          <w:color w:val="A626A4"/>
+                        </w:rPr>
+                        <w:t>if</w:t>
+                      </w:r>
+                      <w:r>
+                        <w:rPr>
+                          <w:rFonts w:ascii="Courier New" w:hAnsi="Courier New" w:cs="Courier New"/>
+                          <w:color w:val="383A42"/>
+                        </w:rPr>
+                        <w:t xml:space="preserve"> ~</w:t>
+                      </w:r>
+                      <w:proofErr w:type="spellStart"/>
+                      <w:r>
+                        <w:rPr>
+                          <w:rFonts w:ascii="Courier New" w:hAnsi="Courier New" w:cs="Courier New"/>
+                          <w:color w:val="383A42"/>
+                        </w:rPr>
+                        <w:t>strcmp</w:t>
+                      </w:r>
+                      <w:proofErr w:type="spellEnd"/>
+                      <w:r>
+                        <w:rPr>
+                          <w:rFonts w:ascii="Courier New" w:hAnsi="Courier New" w:cs="Courier New"/>
+                          <w:color w:val="383A42"/>
+                        </w:rPr>
+                        <w:t>(</w:t>
+                      </w:r>
+                      <w:proofErr w:type="spellStart"/>
+                      <w:r>
+                        <w:rPr>
+                          <w:rFonts w:ascii="Courier New" w:hAnsi="Courier New" w:cs="Courier New"/>
+                          <w:color w:val="383A42"/>
+                        </w:rPr>
+                        <w:t>bin_send</w:t>
+                      </w:r>
+                      <w:proofErr w:type="spellEnd"/>
+                      <w:r>
+                        <w:rPr>
+                          <w:rFonts w:ascii="Courier New" w:hAnsi="Courier New" w:cs="Courier New"/>
+                          <w:color w:val="383A42"/>
+                        </w:rPr>
+                        <w:t>(</w:t>
+                      </w:r>
+                      <w:r>
+                        <w:rPr>
+                          <w:rFonts w:ascii="Courier New" w:hAnsi="Courier New" w:cs="Courier New"/>
+                          <w:color w:val="C18401"/>
+                        </w:rPr>
+                        <w:t>j</w:t>
+                      </w:r>
+                      <w:r>
+                        <w:rPr>
+                          <w:rFonts w:ascii="Courier New" w:hAnsi="Courier New" w:cs="Courier New"/>
+                          <w:color w:val="383A42"/>
+                        </w:rPr>
+                        <w:t xml:space="preserve"> + </w:t>
+                      </w:r>
+                      <w:proofErr w:type="spellStart"/>
+                      <w:r>
+                        <w:rPr>
+                          <w:rFonts w:ascii="Courier New" w:hAnsi="Courier New" w:cs="Courier New"/>
+                          <w:color w:val="383A42"/>
+                        </w:rPr>
+                        <w:t>bitrate:</w:t>
+                      </w:r>
+                      <w:r>
+                        <w:rPr>
+                          <w:rFonts w:ascii="Courier New" w:hAnsi="Courier New" w:cs="Courier New"/>
+                          <w:color w:val="A626A4"/>
+                        </w:rPr>
                         <w:t>end</w:t>
                       </w:r>
+                      <w:proofErr w:type="spellEnd"/>
+                      <w:r>
+                        <w:rPr>
+                          <w:rFonts w:ascii="Courier New" w:hAnsi="Courier New" w:cs="Courier New"/>
+                          <w:color w:val="383A42"/>
+                        </w:rPr>
+                        <w:t xml:space="preserve">), </w:t>
+                      </w:r>
+                      <w:proofErr w:type="spellStart"/>
+                      <w:r>
+                        <w:rPr>
+                          <w:rFonts w:ascii="Courier New" w:hAnsi="Courier New" w:cs="Courier New"/>
+                          <w:color w:val="383A42"/>
+                        </w:rPr>
+                        <w:t>bin_receive</w:t>
+                      </w:r>
+                      <w:proofErr w:type="spellEnd"/>
+                      <w:r>
+                        <w:rPr>
+                          <w:rFonts w:ascii="Courier New" w:hAnsi="Courier New" w:cs="Courier New"/>
+                          <w:color w:val="383A42"/>
+                        </w:rPr>
+                        <w:t>(</w:t>
+                      </w:r>
+                      <w:r>
+                        <w:rPr>
+                          <w:rFonts w:ascii="Courier New" w:hAnsi="Courier New" w:cs="Courier New"/>
+                          <w:color w:val="C18401"/>
+                        </w:rPr>
+                        <w:t>j</w:t>
+                      </w:r>
+                      <w:r>
+                        <w:rPr>
+                          <w:rFonts w:ascii="Courier New" w:hAnsi="Courier New" w:cs="Courier New"/>
+                          <w:color w:val="383A42"/>
+                        </w:rPr>
+                        <w:t xml:space="preserve"> + </w:t>
+                      </w:r>
+                      <w:proofErr w:type="spellStart"/>
+                      <w:r>
+                        <w:rPr>
+                          <w:rFonts w:ascii="Courier New" w:hAnsi="Courier New" w:cs="Courier New"/>
+                          <w:color w:val="383A42"/>
+                        </w:rPr>
+                        <w:t>bitrate:</w:t>
+                      </w:r>
+                      <w:r>
+                        <w:rPr>
+                          <w:rFonts w:ascii="Courier New" w:hAnsi="Courier New" w:cs="Courier New"/>
+                          <w:color w:val="A626A4"/>
+                        </w:rPr>
+                        <w:t>end</w:t>
+                      </w:r>
+                      <w:proofErr w:type="spellEnd"/>
+                      <w:r>
+                        <w:rPr>
+                          <w:rFonts w:ascii="Courier New" w:hAnsi="Courier New" w:cs="Courier New"/>
+                          <w:color w:val="383A42"/>
+                        </w:rPr>
+                        <w:t>))</w:t>
+                      </w:r>
+                      <w:r>
+                        <w:rPr>
+                          <w:rFonts w:ascii="Courier New" w:hAnsi="Courier New" w:cs="Courier New"/>
+                          <w:color w:val="383A42"/>
+                        </w:rPr>
+                        <w:br/>
+                        <w:t xml:space="preserve">                errors = errors + </w:t>
+                      </w:r>
+                      <w:r>
+                        <w:rPr>
+                          <w:rFonts w:ascii="Courier New" w:hAnsi="Courier New" w:cs="Courier New"/>
+                          <w:color w:val="986801"/>
+                        </w:rPr>
+                        <w:t>1</w:t>
+                      </w:r>
+                      <w:r>
+                        <w:rPr>
+                          <w:rFonts w:ascii="Courier New" w:hAnsi="Courier New" w:cs="Courier New"/>
+                          <w:color w:val="383A42"/>
+                        </w:rPr>
+                        <w:t>;</w:t>
+                      </w:r>
+                      <w:r>
+                        <w:rPr>
+                          <w:rFonts w:ascii="Courier New" w:hAnsi="Courier New" w:cs="Courier New"/>
+                          <w:color w:val="383A42"/>
+                        </w:rPr>
+                        <w:br/>
+                        <w:t xml:space="preserve">            </w:t>
+                      </w:r>
+                      <w:r>
+                        <w:rPr>
+                          <w:rFonts w:ascii="Courier New" w:hAnsi="Courier New" w:cs="Courier New"/>
+                          <w:color w:val="A626A4"/>
+                        </w:rPr>
+                        <w:t>end</w:t>
+                      </w:r>
+                      <w:r>
+                        <w:rPr>
+                          <w:rFonts w:ascii="Courier New" w:hAnsi="Courier New" w:cs="Courier New"/>
+                          <w:color w:val="383A42"/>
+                        </w:rPr>
+                        <w:br/>
+                        <w:t xml:space="preserve">        </w:t>
+                      </w:r>
+                      <w:proofErr w:type="spellStart"/>
+                      <w:r>
+                        <w:rPr>
+                          <w:rFonts w:ascii="Courier New" w:hAnsi="Courier New" w:cs="Courier New"/>
+                          <w:color w:val="A626A4"/>
+                        </w:rPr>
+                        <w:t>end</w:t>
+                      </w:r>
+                      <w:proofErr w:type="spellEnd"/>
                       <w:r>
                         <w:rPr>
                           <w:rFonts w:ascii="Courier New" w:hAnsi="Courier New" w:cs="Courier New"/>
@@ -16631,7 +17589,7 @@
                           <w:rFonts w:ascii="Courier New" w:hAnsi="Courier New" w:cs="Courier New"/>
                           <w:color w:val="383A42"/>
                         </w:rPr>
-                        <w:t>test_count</w:t>
+                        <w:t>total_parts_count</w:t>
                       </w:r>
                       <w:proofErr w:type="spellEnd"/>
                       <w:r>
@@ -16678,23 +17636,7 @@
           <w:rFonts w:hint="cs"/>
           <w:rtl/>
         </w:rPr>
-        <w:t xml:space="preserve">خروجی تابع به </w:t>
-      </w:r>
-      <w:proofErr w:type="spellStart"/>
-      <w:r>
-        <w:rPr>
-          <w:rFonts w:hint="cs"/>
-          <w:rtl/>
-        </w:rPr>
-        <w:t>ازای</w:t>
-      </w:r>
-      <w:proofErr w:type="spellEnd"/>
-      <w:r>
-        <w:rPr>
-          <w:rFonts w:hint="cs"/>
-          <w:rtl/>
-        </w:rPr>
-        <w:t xml:space="preserve"> هر </w:t>
+        <w:t xml:space="preserve">خروجی تابع به ازای هر </w:t>
       </w:r>
       <w:proofErr w:type="spellStart"/>
       <w:r>
@@ -16726,9 +17668,9 @@
           <w:rtl/>
         </w:rPr>
         <w:drawing>
-          <wp:inline distT="0" distB="0" distL="0" distR="0" wp14:anchorId="4EC3A8CD" wp14:editId="432F9AD6">
-            <wp:extent cx="3600000" cy="592106"/>
-            <wp:effectExtent l="0" t="0" r="635" b="0"/>
+          <wp:inline distT="0" distB="0" distL="0" distR="0" wp14:anchorId="4EC3A8CD" wp14:editId="53889B2A">
+            <wp:extent cx="3600000" cy="609023"/>
+            <wp:effectExtent l="0" t="0" r="635" b="635"/>
             <wp:docPr id="43" name="Picture 43"/>
             <wp:cNvGraphicFramePr>
               <a:graphicFrameLocks xmlns:a="http://schemas.openxmlformats.org/drawingml/2006/main" noChangeAspect="1"/>
@@ -16737,11 +17679,17 @@
               <a:graphicData uri="http://schemas.openxmlformats.org/drawingml/2006/picture">
                 <pic:pic xmlns:pic="http://schemas.openxmlformats.org/drawingml/2006/picture">
                   <pic:nvPicPr>
-                    <pic:cNvPr id="1" name=""/>
+                    <pic:cNvPr id="43" name="Picture 43"/>
                     <pic:cNvPicPr/>
                   </pic:nvPicPr>
                   <pic:blipFill>
-                    <a:blip r:embed="rId40"/>
+                    <a:blip r:embed="rId40">
+                      <a:extLst>
+                        <a:ext uri="{28A0092B-C50C-407E-A947-70E740481C1C}">
+                          <a14:useLocalDpi xmlns:a14="http://schemas.microsoft.com/office/drawing/2010/main" val="0"/>
+                        </a:ext>
+                      </a:extLst>
+                    </a:blip>
                     <a:stretch>
                       <a:fillRect/>
                     </a:stretch>
@@ -16749,7 +17697,7 @@
                   <pic:spPr>
                     <a:xfrm>
                       <a:off x="0" y="0"/>
-                      <a:ext cx="3600000" cy="592106"/>
+                      <a:ext cx="3600000" cy="609023"/>
                     </a:xfrm>
                     <a:prstGeom prst="rect">
                       <a:avLst/>
@@ -17380,7 +18328,6 @@
                               </w:rPr>
                               <w:t xml:space="preserve"> </w:t>
                             </w:r>
-                            <w:proofErr w:type="spellStart"/>
                             <w:r>
                               <w:rPr>
                                 <w:rFonts w:ascii="Courier New" w:hAnsi="Courier New" w:cs="Courier New"/>
@@ -17388,7 +18335,6 @@
                               </w:rPr>
                               <w:t>i</w:t>
                             </w:r>
-                            <w:proofErr w:type="spellEnd"/>
                             <w:r>
                               <w:rPr>
                                 <w:rFonts w:ascii="Courier New" w:hAnsi="Courier New" w:cs="Courier New"/>
@@ -18121,7 +19067,6 @@
                         </w:rPr>
                         <w:t xml:space="preserve"> </w:t>
                       </w:r>
-                      <w:proofErr w:type="spellStart"/>
                       <w:r>
                         <w:rPr>
                           <w:rFonts w:ascii="Courier New" w:hAnsi="Courier New" w:cs="Courier New"/>
@@ -18129,7 +19074,6 @@
                         </w:rPr>
                         <w:t>i</w:t>
                       </w:r>
-                      <w:proofErr w:type="spellEnd"/>
                       <w:r>
                         <w:rPr>
                           <w:rFonts w:ascii="Courier New" w:hAnsi="Courier New" w:cs="Courier New"/>
@@ -18568,23 +19512,7 @@
           <w:rFonts w:hint="cs"/>
           <w:rtl/>
         </w:rPr>
-        <w:t xml:space="preserve"> به </w:t>
-      </w:r>
-      <w:proofErr w:type="spellStart"/>
-      <w:r>
-        <w:rPr>
-          <w:rFonts w:hint="cs"/>
-          <w:rtl/>
-        </w:rPr>
-        <w:t>ازای</w:t>
-      </w:r>
-      <w:proofErr w:type="spellEnd"/>
-      <w:r>
-        <w:rPr>
-          <w:rFonts w:hint="cs"/>
-          <w:rtl/>
-        </w:rPr>
-        <w:t xml:space="preserve"> 3 </w:t>
+        <w:t xml:space="preserve"> به ازای 3 </w:t>
       </w:r>
       <w:proofErr w:type="spellStart"/>
       <w:r>
@@ -20224,23 +21152,7 @@
           <w:rFonts w:hint="cs"/>
           <w:rtl/>
         </w:rPr>
-        <w:t xml:space="preserve">به فرکانس فوریه حساب کرده که </w:t>
-      </w:r>
-      <w:proofErr w:type="spellStart"/>
-      <w:r>
-        <w:rPr>
-          <w:rFonts w:hint="cs"/>
-          <w:rtl/>
-        </w:rPr>
-        <w:t>اندیس</w:t>
-      </w:r>
-      <w:proofErr w:type="spellEnd"/>
-      <w:r>
-        <w:rPr>
-          <w:rFonts w:hint="cs"/>
-          <w:rtl/>
-        </w:rPr>
-        <w:t xml:space="preserve"> آن عدد </w:t>
+        <w:t xml:space="preserve">به فرکانس فوریه حساب کرده که اندیس آن عدد </w:t>
       </w:r>
       <w:proofErr w:type="spellStart"/>
       <w:r>
@@ -20677,6 +21589,7 @@
       </w:pPr>
       <w:r>
         <w:rPr>
+          <w:noProof/>
           <w:rtl/>
         </w:rPr>
         <w:lastRenderedPageBreak/>
@@ -20740,6 +21653,1763 @@
     </w:p>
     <w:p>
       <w:pPr>
+        <w:pStyle w:val="Text"/>
+        <w:numPr>
+          <w:ilvl w:val="0"/>
+          <w:numId w:val="35"/>
+        </w:numPr>
+        <w:rPr>
+          <w:rtl/>
+        </w:rPr>
+      </w:pPr>
+      <w:r>
+        <w:rPr>
+          <w:rFonts w:hint="cs"/>
+          <w:rtl/>
+        </w:rPr>
+        <w:t xml:space="preserve">ابتدا مقدار </w:t>
+      </w:r>
+      <w:proofErr w:type="spellStart"/>
+      <w:r>
+        <w:rPr>
+          <w:rFonts w:hint="cs"/>
+          <w:rtl/>
+        </w:rPr>
+        <w:t>نویز</w:t>
+      </w:r>
+      <w:proofErr w:type="spellEnd"/>
+      <w:r>
+        <w:rPr>
+          <w:rFonts w:hint="cs"/>
+          <w:rtl/>
+        </w:rPr>
+        <w:t xml:space="preserve"> را از 0.01 به 0.</w:t>
+      </w:r>
+      <w:r>
+        <w:rPr>
+          <w:rFonts w:hint="cs"/>
+          <w:rtl/>
+        </w:rPr>
+        <w:t>8</w:t>
+      </w:r>
+      <w:r>
+        <w:rPr>
+          <w:rFonts w:hint="cs"/>
+          <w:rtl/>
+        </w:rPr>
+        <w:t xml:space="preserve"> افزایش </w:t>
+      </w:r>
+      <w:proofErr w:type="spellStart"/>
+      <w:r>
+        <w:rPr>
+          <w:rFonts w:hint="cs"/>
+          <w:rtl/>
+        </w:rPr>
+        <w:t>می‌دهیم</w:t>
+      </w:r>
+      <w:proofErr w:type="spellEnd"/>
+      <w:r>
+        <w:rPr>
+          <w:rFonts w:hint="cs"/>
+          <w:rtl/>
+        </w:rPr>
+        <w:t xml:space="preserve">، نمودار </w:t>
+      </w:r>
+      <w:proofErr w:type="spellStart"/>
+      <w:r>
+        <w:rPr>
+          <w:rFonts w:hint="cs"/>
+          <w:rtl/>
+        </w:rPr>
+        <w:t>سیگنال‌ها</w:t>
+      </w:r>
+      <w:proofErr w:type="spellEnd"/>
+      <w:r>
+        <w:rPr>
+          <w:rFonts w:hint="cs"/>
+          <w:rtl/>
+        </w:rPr>
+        <w:t xml:space="preserve"> به صورت زیر خواهد بود:</w:t>
+      </w:r>
+    </w:p>
+    <w:p>
+      <w:pPr>
+        <w:pStyle w:val="Figure"/>
+        <w:rPr>
+          <w:rtl/>
+        </w:rPr>
+      </w:pPr>
+      <w:r>
+        <w:rPr>
+          <w:noProof/>
+          <w:rtl/>
+        </w:rPr>
+        <w:drawing>
+          <wp:inline distT="0" distB="0" distL="0" distR="0" wp14:anchorId="7E0FD5B1" wp14:editId="54A872B9">
+            <wp:extent cx="3600000" cy="1950096"/>
+            <wp:effectExtent l="0" t="0" r="635" b="0"/>
+            <wp:docPr id="48" name="Picture 48"/>
+            <wp:cNvGraphicFramePr>
+              <a:graphicFrameLocks xmlns:a="http://schemas.openxmlformats.org/drawingml/2006/main" noChangeAspect="1"/>
+            </wp:cNvGraphicFramePr>
+            <a:graphic xmlns:a="http://schemas.openxmlformats.org/drawingml/2006/main">
+              <a:graphicData uri="http://schemas.openxmlformats.org/drawingml/2006/picture">
+                <pic:pic xmlns:pic="http://schemas.openxmlformats.org/drawingml/2006/picture">
+                  <pic:nvPicPr>
+                    <pic:cNvPr id="48" name="Picture 48"/>
+                    <pic:cNvPicPr/>
+                  </pic:nvPicPr>
+                  <pic:blipFill>
+                    <a:blip r:embed="rId45" cstate="print">
+                      <a:extLst>
+                        <a:ext uri="{28A0092B-C50C-407E-A947-70E740481C1C}">
+                          <a14:useLocalDpi xmlns:a14="http://schemas.microsoft.com/office/drawing/2010/main" val="0"/>
+                        </a:ext>
+                      </a:extLst>
+                    </a:blip>
+                    <a:stretch>
+                      <a:fillRect/>
+                    </a:stretch>
+                  </pic:blipFill>
+                  <pic:spPr>
+                    <a:xfrm>
+                      <a:off x="0" y="0"/>
+                      <a:ext cx="3600000" cy="1950096"/>
+                    </a:xfrm>
+                    <a:prstGeom prst="rect">
+                      <a:avLst/>
+                    </a:prstGeom>
+                  </pic:spPr>
+                </pic:pic>
+              </a:graphicData>
+            </a:graphic>
+          </wp:inline>
+        </w:drawing>
+      </w:r>
+    </w:p>
+    <w:p>
+      <w:pPr>
+        <w:pStyle w:val="Text"/>
+        <w:rPr>
+          <w:rtl/>
+        </w:rPr>
+      </w:pPr>
+      <w:r>
+        <w:rPr>
+          <w:rFonts w:hint="cs"/>
+          <w:rtl/>
+        </w:rPr>
+        <w:t>خروجی تابع نیز به صورت زیر خواهد بود:</w:t>
+      </w:r>
+    </w:p>
+    <w:p>
+      <w:pPr>
+        <w:pStyle w:val="Figure"/>
+      </w:pPr>
+      <w:r>
+        <w:rPr>
+          <w:noProof/>
+          <w:rtl/>
+        </w:rPr>
+        <w:drawing>
+          <wp:inline distT="0" distB="0" distL="0" distR="0" wp14:anchorId="689F792E" wp14:editId="7A644CE8">
+            <wp:extent cx="3600000" cy="580851"/>
+            <wp:effectExtent l="0" t="0" r="635" b="0"/>
+            <wp:docPr id="49" name="Picture 49"/>
+            <wp:cNvGraphicFramePr>
+              <a:graphicFrameLocks xmlns:a="http://schemas.openxmlformats.org/drawingml/2006/main" noChangeAspect="1"/>
+            </wp:cNvGraphicFramePr>
+            <a:graphic xmlns:a="http://schemas.openxmlformats.org/drawingml/2006/main">
+              <a:graphicData uri="http://schemas.openxmlformats.org/drawingml/2006/picture">
+                <pic:pic xmlns:pic="http://schemas.openxmlformats.org/drawingml/2006/picture">
+                  <pic:nvPicPr>
+                    <pic:cNvPr id="49" name="Picture 49"/>
+                    <pic:cNvPicPr/>
+                  </pic:nvPicPr>
+                  <pic:blipFill>
+                    <a:blip r:embed="rId46">
+                      <a:extLst>
+                        <a:ext uri="{28A0092B-C50C-407E-A947-70E740481C1C}">
+                          <a14:useLocalDpi xmlns:a14="http://schemas.microsoft.com/office/drawing/2010/main" val="0"/>
+                        </a:ext>
+                      </a:extLst>
+                    </a:blip>
+                    <a:stretch>
+                      <a:fillRect/>
+                    </a:stretch>
+                  </pic:blipFill>
+                  <pic:spPr>
+                    <a:xfrm>
+                      <a:off x="0" y="0"/>
+                      <a:ext cx="3600000" cy="580851"/>
+                    </a:xfrm>
+                    <a:prstGeom prst="rect">
+                      <a:avLst/>
+                    </a:prstGeom>
+                  </pic:spPr>
+                </pic:pic>
+              </a:graphicData>
+            </a:graphic>
+          </wp:inline>
+        </w:drawing>
+      </w:r>
+    </w:p>
+    <w:p>
+      <w:pPr>
+        <w:pStyle w:val="Text"/>
+        <w:rPr>
+          <w:rtl/>
+        </w:rPr>
+      </w:pPr>
+      <w:r>
+        <w:rPr>
+          <w:rFonts w:hint="cs"/>
+          <w:rtl/>
+        </w:rPr>
+        <w:t xml:space="preserve">همانطور که مشاهده </w:t>
+      </w:r>
+      <w:proofErr w:type="spellStart"/>
+      <w:r>
+        <w:rPr>
+          <w:rFonts w:hint="cs"/>
+          <w:rtl/>
+        </w:rPr>
+        <w:t>می‌شود</w:t>
+      </w:r>
+      <w:proofErr w:type="spellEnd"/>
+      <w:r>
+        <w:rPr>
+          <w:rFonts w:hint="cs"/>
+          <w:rtl/>
+        </w:rPr>
+        <w:t xml:space="preserve">، تابع </w:t>
+      </w:r>
+      <w:r>
+        <w:t>decoding</w:t>
+      </w:r>
+      <w:r>
+        <w:rPr>
+          <w:rFonts w:hint="cs"/>
+          <w:rtl/>
+        </w:rPr>
+        <w:t xml:space="preserve"> همچنان </w:t>
+      </w:r>
+      <w:proofErr w:type="spellStart"/>
+      <w:r>
+        <w:rPr>
+          <w:rFonts w:hint="cs"/>
+          <w:rtl/>
+        </w:rPr>
+        <w:t>می‌تواند</w:t>
+      </w:r>
+      <w:proofErr w:type="spellEnd"/>
+      <w:r>
+        <w:rPr>
+          <w:rFonts w:hint="cs"/>
+          <w:rtl/>
+        </w:rPr>
+        <w:t xml:space="preserve"> رشته ارسال شده را به درستی تشخیص دهد.</w:t>
+      </w:r>
+    </w:p>
+    <w:p>
+      <w:pPr>
+        <w:pStyle w:val="Text"/>
+        <w:numPr>
+          <w:ilvl w:val="0"/>
+          <w:numId w:val="35"/>
+        </w:numPr>
+        <w:rPr>
+          <w:rtl/>
+        </w:rPr>
+      </w:pPr>
+      <w:r>
+        <w:rPr>
+          <w:rFonts w:hint="cs"/>
+          <w:rtl/>
+        </w:rPr>
+        <w:t xml:space="preserve">حال مقدار </w:t>
+      </w:r>
+      <w:proofErr w:type="spellStart"/>
+      <w:r>
+        <w:rPr>
+          <w:rFonts w:hint="cs"/>
+          <w:rtl/>
+        </w:rPr>
+        <w:t>نویز</w:t>
+      </w:r>
+      <w:proofErr w:type="spellEnd"/>
+      <w:r>
+        <w:rPr>
+          <w:rFonts w:hint="cs"/>
+          <w:rtl/>
+        </w:rPr>
+        <w:t xml:space="preserve"> را به </w:t>
+      </w:r>
+      <w:r>
+        <w:rPr>
+          <w:rFonts w:hint="cs"/>
+          <w:rtl/>
+        </w:rPr>
+        <w:t>1</w:t>
+      </w:r>
+      <w:r>
+        <w:rPr>
+          <w:rFonts w:hint="cs"/>
+          <w:rtl/>
+        </w:rPr>
+        <w:t xml:space="preserve"> افزایش </w:t>
+      </w:r>
+      <w:proofErr w:type="spellStart"/>
+      <w:r>
+        <w:rPr>
+          <w:rFonts w:hint="cs"/>
+          <w:rtl/>
+        </w:rPr>
+        <w:t>می‌دهیم</w:t>
+      </w:r>
+      <w:proofErr w:type="spellEnd"/>
+      <w:r>
+        <w:rPr>
+          <w:rFonts w:hint="cs"/>
+          <w:rtl/>
+        </w:rPr>
+        <w:t xml:space="preserve">. نمودار </w:t>
+      </w:r>
+      <w:proofErr w:type="spellStart"/>
+      <w:r>
+        <w:rPr>
+          <w:rFonts w:hint="cs"/>
+          <w:rtl/>
+        </w:rPr>
+        <w:t>سیگنال‌ها</w:t>
+      </w:r>
+      <w:proofErr w:type="spellEnd"/>
+      <w:r>
+        <w:rPr>
+          <w:rFonts w:hint="cs"/>
+          <w:rtl/>
+        </w:rPr>
+        <w:t xml:space="preserve"> به صورت زیر خواهد بود:</w:t>
+      </w:r>
+    </w:p>
+    <w:p>
+      <w:pPr>
+        <w:pStyle w:val="Figure"/>
+        <w:rPr>
+          <w:rtl/>
+        </w:rPr>
+      </w:pPr>
+      <w:r>
+        <w:rPr>
+          <w:noProof/>
+          <w:rtl/>
+        </w:rPr>
+        <w:lastRenderedPageBreak/>
+        <w:drawing>
+          <wp:inline distT="0" distB="0" distL="0" distR="0" wp14:anchorId="0E0914F8" wp14:editId="551B7D64">
+            <wp:extent cx="3600000" cy="2042400"/>
+            <wp:effectExtent l="0" t="0" r="635" b="0"/>
+            <wp:docPr id="50" name="Picture 50"/>
+            <wp:cNvGraphicFramePr>
+              <a:graphicFrameLocks xmlns:a="http://schemas.openxmlformats.org/drawingml/2006/main" noChangeAspect="1"/>
+            </wp:cNvGraphicFramePr>
+            <a:graphic xmlns:a="http://schemas.openxmlformats.org/drawingml/2006/main">
+              <a:graphicData uri="http://schemas.openxmlformats.org/drawingml/2006/picture">
+                <pic:pic xmlns:pic="http://schemas.openxmlformats.org/drawingml/2006/picture">
+                  <pic:nvPicPr>
+                    <pic:cNvPr id="50" name="Picture 50"/>
+                    <pic:cNvPicPr/>
+                  </pic:nvPicPr>
+                  <pic:blipFill>
+                    <a:blip r:embed="rId47" cstate="print">
+                      <a:extLst>
+                        <a:ext uri="{28A0092B-C50C-407E-A947-70E740481C1C}">
+                          <a14:useLocalDpi xmlns:a14="http://schemas.microsoft.com/office/drawing/2010/main" val="0"/>
+                        </a:ext>
+                      </a:extLst>
+                    </a:blip>
+                    <a:stretch>
+                      <a:fillRect/>
+                    </a:stretch>
+                  </pic:blipFill>
+                  <pic:spPr>
+                    <a:xfrm>
+                      <a:off x="0" y="0"/>
+                      <a:ext cx="3600000" cy="2042400"/>
+                    </a:xfrm>
+                    <a:prstGeom prst="rect">
+                      <a:avLst/>
+                    </a:prstGeom>
+                  </pic:spPr>
+                </pic:pic>
+              </a:graphicData>
+            </a:graphic>
+          </wp:inline>
+        </w:drawing>
+      </w:r>
+    </w:p>
+    <w:p>
+      <w:pPr>
+        <w:pStyle w:val="Text"/>
+        <w:rPr>
+          <w:rtl/>
+        </w:rPr>
+      </w:pPr>
+      <w:r>
+        <w:rPr>
+          <w:rFonts w:hint="cs"/>
+          <w:rtl/>
+        </w:rPr>
+        <w:t>خروجی تابع نیز به صورت زیر خواهد بود:</w:t>
+      </w:r>
+    </w:p>
+    <w:p>
+      <w:pPr>
+        <w:pStyle w:val="Figure"/>
+        <w:rPr>
+          <w:rtl/>
+        </w:rPr>
+      </w:pPr>
+      <w:r>
+        <w:rPr>
+          <w:noProof/>
+          <w:rtl/>
+        </w:rPr>
+        <w:drawing>
+          <wp:inline distT="0" distB="0" distL="0" distR="0" wp14:anchorId="0668E16F" wp14:editId="6A816734">
+            <wp:extent cx="3600000" cy="529597"/>
+            <wp:effectExtent l="0" t="0" r="635" b="3810"/>
+            <wp:docPr id="51" name="Picture 51"/>
+            <wp:cNvGraphicFramePr>
+              <a:graphicFrameLocks xmlns:a="http://schemas.openxmlformats.org/drawingml/2006/main" noChangeAspect="1"/>
+            </wp:cNvGraphicFramePr>
+            <a:graphic xmlns:a="http://schemas.openxmlformats.org/drawingml/2006/main">
+              <a:graphicData uri="http://schemas.openxmlformats.org/drawingml/2006/picture">
+                <pic:pic xmlns:pic="http://schemas.openxmlformats.org/drawingml/2006/picture">
+                  <pic:nvPicPr>
+                    <pic:cNvPr id="51" name="Picture 51"/>
+                    <pic:cNvPicPr/>
+                  </pic:nvPicPr>
+                  <pic:blipFill>
+                    <a:blip r:embed="rId48">
+                      <a:extLst>
+                        <a:ext uri="{28A0092B-C50C-407E-A947-70E740481C1C}">
+                          <a14:useLocalDpi xmlns:a14="http://schemas.microsoft.com/office/drawing/2010/main" val="0"/>
+                        </a:ext>
+                      </a:extLst>
+                    </a:blip>
+                    <a:stretch>
+                      <a:fillRect/>
+                    </a:stretch>
+                  </pic:blipFill>
+                  <pic:spPr>
+                    <a:xfrm>
+                      <a:off x="0" y="0"/>
+                      <a:ext cx="3600000" cy="529597"/>
+                    </a:xfrm>
+                    <a:prstGeom prst="rect">
+                      <a:avLst/>
+                    </a:prstGeom>
+                  </pic:spPr>
+                </pic:pic>
+              </a:graphicData>
+            </a:graphic>
+          </wp:inline>
+        </w:drawing>
+      </w:r>
+    </w:p>
+    <w:p>
+      <w:pPr>
+        <w:pStyle w:val="Text"/>
+      </w:pPr>
+      <w:r>
+        <w:rPr>
+          <w:rFonts w:hint="cs"/>
+          <w:rtl/>
+        </w:rPr>
+        <w:t xml:space="preserve">تابع </w:t>
+      </w:r>
+      <w:r>
+        <w:rPr>
+          <w:rFonts w:hint="cs"/>
+          <w:rtl/>
+        </w:rPr>
+        <w:t xml:space="preserve">همچنان به درستی عمل </w:t>
+      </w:r>
+      <w:proofErr w:type="spellStart"/>
+      <w:r>
+        <w:rPr>
+          <w:rFonts w:hint="cs"/>
+          <w:rtl/>
+        </w:rPr>
+        <w:t>می‌کند</w:t>
+      </w:r>
+      <w:proofErr w:type="spellEnd"/>
+      <w:r>
+        <w:rPr>
+          <w:rFonts w:hint="cs"/>
+          <w:rtl/>
+        </w:rPr>
+        <w:t>.</w:t>
+      </w:r>
+    </w:p>
+    <w:p>
+      <w:pPr>
+        <w:pStyle w:val="Text"/>
+        <w:numPr>
+          <w:ilvl w:val="0"/>
+          <w:numId w:val="35"/>
+        </w:numPr>
+        <w:rPr>
+          <w:rtl/>
+        </w:rPr>
+      </w:pPr>
+      <w:r>
+        <w:rPr>
+          <w:rFonts w:hint="cs"/>
+          <w:rtl/>
+        </w:rPr>
+        <w:t xml:space="preserve">حال مقدار </w:t>
+      </w:r>
+      <w:proofErr w:type="spellStart"/>
+      <w:r>
+        <w:rPr>
+          <w:rFonts w:hint="cs"/>
+          <w:rtl/>
+        </w:rPr>
+        <w:t>نویز</w:t>
+      </w:r>
+      <w:proofErr w:type="spellEnd"/>
+      <w:r>
+        <w:rPr>
+          <w:rFonts w:hint="cs"/>
+          <w:rtl/>
+        </w:rPr>
+        <w:t xml:space="preserve"> را به </w:t>
+      </w:r>
+      <w:r>
+        <w:rPr>
+          <w:rFonts w:hint="cs"/>
+          <w:rtl/>
+        </w:rPr>
+        <w:t>1.2</w:t>
+      </w:r>
+      <w:r>
+        <w:rPr>
+          <w:rFonts w:hint="cs"/>
+          <w:rtl/>
+        </w:rPr>
+        <w:t xml:space="preserve"> افزایش </w:t>
+      </w:r>
+      <w:proofErr w:type="spellStart"/>
+      <w:r>
+        <w:rPr>
+          <w:rFonts w:hint="cs"/>
+          <w:rtl/>
+        </w:rPr>
+        <w:t>می‌دهیم</w:t>
+      </w:r>
+      <w:proofErr w:type="spellEnd"/>
+      <w:r>
+        <w:rPr>
+          <w:rFonts w:hint="cs"/>
+          <w:rtl/>
+        </w:rPr>
+        <w:t xml:space="preserve">. نمودار </w:t>
+      </w:r>
+      <w:proofErr w:type="spellStart"/>
+      <w:r>
+        <w:rPr>
+          <w:rFonts w:hint="cs"/>
+          <w:rtl/>
+        </w:rPr>
+        <w:t>سیگنال‌ها</w:t>
+      </w:r>
+      <w:proofErr w:type="spellEnd"/>
+      <w:r>
+        <w:rPr>
+          <w:rFonts w:hint="cs"/>
+          <w:rtl/>
+        </w:rPr>
+        <w:t xml:space="preserve"> به صورت زیر خواهد بود:</w:t>
+      </w:r>
+    </w:p>
+    <w:p>
+      <w:pPr>
+        <w:pStyle w:val="Figure"/>
+        <w:rPr>
+          <w:rtl/>
+        </w:rPr>
+      </w:pPr>
+      <w:r>
+        <w:rPr>
+          <w:noProof/>
+          <w:rtl/>
+        </w:rPr>
+        <w:drawing>
+          <wp:inline distT="0" distB="0" distL="0" distR="0" wp14:anchorId="233507AD" wp14:editId="4680548F">
+            <wp:extent cx="3600000" cy="2031445"/>
+            <wp:effectExtent l="0" t="0" r="635" b="6985"/>
+            <wp:docPr id="52" name="Picture 52"/>
+            <wp:cNvGraphicFramePr>
+              <a:graphicFrameLocks xmlns:a="http://schemas.openxmlformats.org/drawingml/2006/main" noChangeAspect="1"/>
+            </wp:cNvGraphicFramePr>
+            <a:graphic xmlns:a="http://schemas.openxmlformats.org/drawingml/2006/main">
+              <a:graphicData uri="http://schemas.openxmlformats.org/drawingml/2006/picture">
+                <pic:pic xmlns:pic="http://schemas.openxmlformats.org/drawingml/2006/picture">
+                  <pic:nvPicPr>
+                    <pic:cNvPr id="52" name="Picture 52"/>
+                    <pic:cNvPicPr/>
+                  </pic:nvPicPr>
+                  <pic:blipFill>
+                    <a:blip r:embed="rId49" cstate="print">
+                      <a:extLst>
+                        <a:ext uri="{28A0092B-C50C-407E-A947-70E740481C1C}">
+                          <a14:useLocalDpi xmlns:a14="http://schemas.microsoft.com/office/drawing/2010/main" val="0"/>
+                        </a:ext>
+                      </a:extLst>
+                    </a:blip>
+                    <a:stretch>
+                      <a:fillRect/>
+                    </a:stretch>
+                  </pic:blipFill>
+                  <pic:spPr>
+                    <a:xfrm>
+                      <a:off x="0" y="0"/>
+                      <a:ext cx="3600000" cy="2031445"/>
+                    </a:xfrm>
+                    <a:prstGeom prst="rect">
+                      <a:avLst/>
+                    </a:prstGeom>
+                  </pic:spPr>
+                </pic:pic>
+              </a:graphicData>
+            </a:graphic>
+          </wp:inline>
+        </w:drawing>
+      </w:r>
+    </w:p>
+    <w:p>
+      <w:pPr>
+        <w:pStyle w:val="Text"/>
+        <w:rPr>
+          <w:rtl/>
+        </w:rPr>
+      </w:pPr>
+      <w:r>
+        <w:rPr>
+          <w:rFonts w:hint="cs"/>
+          <w:rtl/>
+        </w:rPr>
+        <w:t>خروجی تابع به صورت زیر خواهد بود:</w:t>
+      </w:r>
+    </w:p>
+    <w:p>
+      <w:pPr>
+        <w:pStyle w:val="Figure"/>
+        <w:rPr>
+          <w:rtl/>
+        </w:rPr>
+      </w:pPr>
+      <w:r>
+        <w:rPr>
+          <w:noProof/>
+          <w:rtl/>
+        </w:rPr>
+        <w:drawing>
+          <wp:inline distT="0" distB="0" distL="0" distR="0" wp14:anchorId="38E27E7D" wp14:editId="43C6FA54">
+            <wp:extent cx="3600000" cy="531748"/>
+            <wp:effectExtent l="0" t="0" r="635" b="1905"/>
+            <wp:docPr id="53" name="Picture 53"/>
+            <wp:cNvGraphicFramePr>
+              <a:graphicFrameLocks xmlns:a="http://schemas.openxmlformats.org/drawingml/2006/main" noChangeAspect="1"/>
+            </wp:cNvGraphicFramePr>
+            <a:graphic xmlns:a="http://schemas.openxmlformats.org/drawingml/2006/main">
+              <a:graphicData uri="http://schemas.openxmlformats.org/drawingml/2006/picture">
+                <pic:pic xmlns:pic="http://schemas.openxmlformats.org/drawingml/2006/picture">
+                  <pic:nvPicPr>
+                    <pic:cNvPr id="53" name="Picture 53"/>
+                    <pic:cNvPicPr/>
+                  </pic:nvPicPr>
+                  <pic:blipFill>
+                    <a:blip r:embed="rId50">
+                      <a:extLst>
+                        <a:ext uri="{28A0092B-C50C-407E-A947-70E740481C1C}">
+                          <a14:useLocalDpi xmlns:a14="http://schemas.microsoft.com/office/drawing/2010/main" val="0"/>
+                        </a:ext>
+                      </a:extLst>
+                    </a:blip>
+                    <a:stretch>
+                      <a:fillRect/>
+                    </a:stretch>
+                  </pic:blipFill>
+                  <pic:spPr>
+                    <a:xfrm>
+                      <a:off x="0" y="0"/>
+                      <a:ext cx="3600000" cy="531748"/>
+                    </a:xfrm>
+                    <a:prstGeom prst="rect">
+                      <a:avLst/>
+                    </a:prstGeom>
+                  </pic:spPr>
+                </pic:pic>
+              </a:graphicData>
+            </a:graphic>
+          </wp:inline>
+        </w:drawing>
+      </w:r>
+    </w:p>
+    <w:p>
+      <w:pPr>
+        <w:pStyle w:val="Text"/>
+      </w:pPr>
+      <w:r>
+        <w:rPr>
+          <w:rFonts w:hint="cs"/>
+          <w:rtl/>
+        </w:rPr>
+        <w:t xml:space="preserve">مشاهده </w:t>
+      </w:r>
+      <w:proofErr w:type="spellStart"/>
+      <w:r>
+        <w:rPr>
+          <w:rFonts w:hint="cs"/>
+          <w:rtl/>
+        </w:rPr>
+        <w:t>می‌شود</w:t>
+      </w:r>
+      <w:proofErr w:type="spellEnd"/>
+      <w:r>
+        <w:rPr>
+          <w:rFonts w:hint="cs"/>
+          <w:rtl/>
+        </w:rPr>
+        <w:t xml:space="preserve"> که در این حالت </w:t>
+      </w:r>
+      <w:r>
+        <w:t>bitrate = 2</w:t>
+      </w:r>
+      <w:r>
+        <w:rPr>
+          <w:rFonts w:hint="cs"/>
+          <w:rtl/>
+        </w:rPr>
+        <w:t xml:space="preserve"> نتوانسته به درستی عمل کند اما </w:t>
+      </w:r>
+      <w:r>
+        <w:rPr>
+          <w:rFonts w:hint="cs"/>
+          <w:rtl/>
+        </w:rPr>
+        <w:t xml:space="preserve">مقادیر 1 و 3 درست عمل </w:t>
+      </w:r>
+      <w:proofErr w:type="spellStart"/>
+      <w:r>
+        <w:rPr>
+          <w:rFonts w:hint="cs"/>
+          <w:rtl/>
+        </w:rPr>
+        <w:t>کرده‌اند</w:t>
+      </w:r>
+      <w:proofErr w:type="spellEnd"/>
+      <w:r>
+        <w:rPr>
+          <w:rFonts w:hint="cs"/>
+          <w:rtl/>
+        </w:rPr>
+        <w:t xml:space="preserve">. در واقع میزان مقاومت 3 </w:t>
+      </w:r>
+      <w:proofErr w:type="spellStart"/>
+      <w:r>
+        <w:rPr>
+          <w:rFonts w:hint="cs"/>
+          <w:rtl/>
+        </w:rPr>
+        <w:t>بیت‌ریت</w:t>
+      </w:r>
+      <w:proofErr w:type="spellEnd"/>
+      <w:r>
+        <w:rPr>
+          <w:rFonts w:hint="cs"/>
+          <w:rtl/>
+        </w:rPr>
+        <w:t xml:space="preserve"> در برابر </w:t>
+      </w:r>
+      <w:proofErr w:type="spellStart"/>
+      <w:r>
+        <w:rPr>
+          <w:rFonts w:hint="cs"/>
+          <w:rtl/>
+        </w:rPr>
+        <w:t>نویز</w:t>
+      </w:r>
+      <w:proofErr w:type="spellEnd"/>
+      <w:r>
+        <w:rPr>
+          <w:rFonts w:hint="cs"/>
+          <w:rtl/>
+        </w:rPr>
+        <w:t xml:space="preserve"> تقریبا یکسان است و دلیل عملکرد درست و غلط </w:t>
+      </w:r>
+      <w:proofErr w:type="spellStart"/>
+      <w:r>
+        <w:rPr>
+          <w:rFonts w:hint="cs"/>
+          <w:rtl/>
+        </w:rPr>
+        <w:t>آن‌ها</w:t>
+      </w:r>
+      <w:proofErr w:type="spellEnd"/>
+      <w:r>
+        <w:rPr>
+          <w:rFonts w:hint="cs"/>
+          <w:rtl/>
+        </w:rPr>
+        <w:t xml:space="preserve"> در یک </w:t>
+      </w:r>
+      <w:proofErr w:type="spellStart"/>
+      <w:r>
+        <w:rPr>
+          <w:rFonts w:hint="cs"/>
+          <w:rtl/>
+        </w:rPr>
+        <w:t>نویز</w:t>
+      </w:r>
+      <w:proofErr w:type="spellEnd"/>
+      <w:r>
+        <w:rPr>
+          <w:rFonts w:hint="cs"/>
+          <w:rtl/>
+        </w:rPr>
+        <w:t xml:space="preserve"> خاص، </w:t>
+      </w:r>
+      <w:proofErr w:type="spellStart"/>
+      <w:r>
+        <w:rPr>
+          <w:rFonts w:hint="cs"/>
+          <w:rtl/>
+        </w:rPr>
+        <w:t>رندوم</w:t>
+      </w:r>
+      <w:proofErr w:type="spellEnd"/>
+      <w:r>
+        <w:rPr>
+          <w:rFonts w:hint="cs"/>
+          <w:rtl/>
+        </w:rPr>
+        <w:t xml:space="preserve"> بودن </w:t>
+      </w:r>
+      <w:proofErr w:type="spellStart"/>
+      <w:r>
+        <w:rPr>
+          <w:rFonts w:hint="cs"/>
+          <w:rtl/>
+        </w:rPr>
+        <w:t>نویز</w:t>
+      </w:r>
+      <w:proofErr w:type="spellEnd"/>
+      <w:r>
+        <w:rPr>
+          <w:rFonts w:hint="cs"/>
+          <w:rtl/>
+        </w:rPr>
+        <w:t xml:space="preserve"> است.</w:t>
+      </w:r>
+    </w:p>
+    <w:p>
+      <w:pPr>
+        <w:pStyle w:val="Text"/>
+        <w:numPr>
+          <w:ilvl w:val="0"/>
+          <w:numId w:val="35"/>
+        </w:numPr>
+        <w:rPr>
+          <w:rtl/>
+        </w:rPr>
+      </w:pPr>
+      <w:r>
+        <w:rPr>
+          <w:rFonts w:hint="cs"/>
+          <w:rtl/>
+        </w:rPr>
+        <w:t xml:space="preserve">مقدار </w:t>
+      </w:r>
+      <w:proofErr w:type="spellStart"/>
+      <w:r>
+        <w:rPr>
+          <w:rFonts w:hint="cs"/>
+          <w:rtl/>
+        </w:rPr>
+        <w:t>نویز</w:t>
+      </w:r>
+      <w:proofErr w:type="spellEnd"/>
+      <w:r>
+        <w:rPr>
+          <w:rFonts w:hint="cs"/>
+          <w:rtl/>
+        </w:rPr>
+        <w:t xml:space="preserve"> را به </w:t>
+      </w:r>
+      <w:r>
+        <w:rPr>
+          <w:rFonts w:hint="cs"/>
+          <w:rtl/>
+        </w:rPr>
+        <w:t>1.4</w:t>
+      </w:r>
+      <w:r>
+        <w:rPr>
+          <w:rFonts w:hint="cs"/>
+          <w:rtl/>
+        </w:rPr>
+        <w:t xml:space="preserve"> افزایش </w:t>
+      </w:r>
+      <w:proofErr w:type="spellStart"/>
+      <w:r>
+        <w:rPr>
+          <w:rFonts w:hint="cs"/>
+          <w:rtl/>
+        </w:rPr>
+        <w:t>می‌دهیم</w:t>
+      </w:r>
+      <w:proofErr w:type="spellEnd"/>
+      <w:r>
+        <w:rPr>
+          <w:rFonts w:hint="cs"/>
+          <w:rtl/>
+        </w:rPr>
+        <w:t xml:space="preserve">. نمودار </w:t>
+      </w:r>
+      <w:proofErr w:type="spellStart"/>
+      <w:r>
+        <w:rPr>
+          <w:rFonts w:hint="cs"/>
+          <w:rtl/>
+        </w:rPr>
+        <w:t>سیگنال‌ها</w:t>
+      </w:r>
+      <w:proofErr w:type="spellEnd"/>
+      <w:r>
+        <w:rPr>
+          <w:rFonts w:hint="cs"/>
+          <w:rtl/>
+        </w:rPr>
+        <w:t xml:space="preserve"> به صورت زیر خواهد بود:</w:t>
+      </w:r>
+    </w:p>
+    <w:p>
+      <w:pPr>
+        <w:pStyle w:val="Figure"/>
+        <w:rPr>
+          <w:rtl/>
+        </w:rPr>
+      </w:pPr>
+      <w:r>
+        <w:rPr>
+          <w:noProof/>
+          <w:rtl/>
+        </w:rPr>
+        <w:lastRenderedPageBreak/>
+        <w:drawing>
+          <wp:inline distT="0" distB="0" distL="0" distR="0" wp14:anchorId="07D36013" wp14:editId="03A32393">
+            <wp:extent cx="3600000" cy="1967469"/>
+            <wp:effectExtent l="0" t="0" r="635" b="0"/>
+            <wp:docPr id="54" name="Picture 54"/>
+            <wp:cNvGraphicFramePr>
+              <a:graphicFrameLocks xmlns:a="http://schemas.openxmlformats.org/drawingml/2006/main" noChangeAspect="1"/>
+            </wp:cNvGraphicFramePr>
+            <a:graphic xmlns:a="http://schemas.openxmlformats.org/drawingml/2006/main">
+              <a:graphicData uri="http://schemas.openxmlformats.org/drawingml/2006/picture">
+                <pic:pic xmlns:pic="http://schemas.openxmlformats.org/drawingml/2006/picture">
+                  <pic:nvPicPr>
+                    <pic:cNvPr id="54" name="Picture 54"/>
+                    <pic:cNvPicPr/>
+                  </pic:nvPicPr>
+                  <pic:blipFill>
+                    <a:blip r:embed="rId51" cstate="print">
+                      <a:extLst>
+                        <a:ext uri="{28A0092B-C50C-407E-A947-70E740481C1C}">
+                          <a14:useLocalDpi xmlns:a14="http://schemas.microsoft.com/office/drawing/2010/main" val="0"/>
+                        </a:ext>
+                      </a:extLst>
+                    </a:blip>
+                    <a:stretch>
+                      <a:fillRect/>
+                    </a:stretch>
+                  </pic:blipFill>
+                  <pic:spPr>
+                    <a:xfrm>
+                      <a:off x="0" y="0"/>
+                      <a:ext cx="3600000" cy="1967469"/>
+                    </a:xfrm>
+                    <a:prstGeom prst="rect">
+                      <a:avLst/>
+                    </a:prstGeom>
+                  </pic:spPr>
+                </pic:pic>
+              </a:graphicData>
+            </a:graphic>
+          </wp:inline>
+        </w:drawing>
+      </w:r>
+    </w:p>
+    <w:p>
+      <w:pPr>
+        <w:pStyle w:val="Text"/>
+        <w:rPr>
+          <w:rtl/>
+        </w:rPr>
+      </w:pPr>
+      <w:r>
+        <w:rPr>
+          <w:rFonts w:hint="cs"/>
+          <w:rtl/>
+        </w:rPr>
+        <w:t>خروجی تابع نیز به صورت زیر است:</w:t>
+      </w:r>
+    </w:p>
+    <w:p>
+      <w:pPr>
+        <w:pStyle w:val="Figure"/>
+      </w:pPr>
+      <w:r>
+        <w:rPr>
+          <w:noProof/>
+          <w:rtl/>
+        </w:rPr>
+        <w:drawing>
+          <wp:inline distT="0" distB="0" distL="0" distR="0" wp14:anchorId="0FF84714" wp14:editId="0113A3CB">
+            <wp:extent cx="3600000" cy="571428"/>
+            <wp:effectExtent l="0" t="0" r="635" b="635"/>
+            <wp:docPr id="55" name="Picture 55"/>
+            <wp:cNvGraphicFramePr>
+              <a:graphicFrameLocks xmlns:a="http://schemas.openxmlformats.org/drawingml/2006/main" noChangeAspect="1"/>
+            </wp:cNvGraphicFramePr>
+            <a:graphic xmlns:a="http://schemas.openxmlformats.org/drawingml/2006/main">
+              <a:graphicData uri="http://schemas.openxmlformats.org/drawingml/2006/picture">
+                <pic:pic xmlns:pic="http://schemas.openxmlformats.org/drawingml/2006/picture">
+                  <pic:nvPicPr>
+                    <pic:cNvPr id="55" name="Picture 55"/>
+                    <pic:cNvPicPr/>
+                  </pic:nvPicPr>
+                  <pic:blipFill>
+                    <a:blip r:embed="rId52">
+                      <a:extLst>
+                        <a:ext uri="{28A0092B-C50C-407E-A947-70E740481C1C}">
+                          <a14:useLocalDpi xmlns:a14="http://schemas.microsoft.com/office/drawing/2010/main" val="0"/>
+                        </a:ext>
+                      </a:extLst>
+                    </a:blip>
+                    <a:stretch>
+                      <a:fillRect/>
+                    </a:stretch>
+                  </pic:blipFill>
+                  <pic:spPr>
+                    <a:xfrm>
+                      <a:off x="0" y="0"/>
+                      <a:ext cx="3600000" cy="571428"/>
+                    </a:xfrm>
+                    <a:prstGeom prst="rect">
+                      <a:avLst/>
+                    </a:prstGeom>
+                  </pic:spPr>
+                </pic:pic>
+              </a:graphicData>
+            </a:graphic>
+          </wp:inline>
+        </w:drawing>
+      </w:r>
+    </w:p>
+    <w:p>
+      <w:pPr>
+        <w:pStyle w:val="Text"/>
+        <w:rPr>
+          <w:rtl/>
+        </w:rPr>
+      </w:pPr>
+      <w:r>
+        <w:rPr>
+          <w:rFonts w:hint="cs"/>
+          <w:rtl/>
+        </w:rPr>
+        <w:t xml:space="preserve">مشاهده </w:t>
+      </w:r>
+      <w:proofErr w:type="spellStart"/>
+      <w:r>
+        <w:rPr>
+          <w:rFonts w:hint="cs"/>
+          <w:rtl/>
+        </w:rPr>
+        <w:t>می‌شود</w:t>
+      </w:r>
+      <w:proofErr w:type="spellEnd"/>
+      <w:r>
+        <w:rPr>
+          <w:rFonts w:hint="cs"/>
+          <w:rtl/>
+        </w:rPr>
+        <w:t xml:space="preserve"> که </w:t>
+      </w:r>
+      <w:r>
+        <w:t>bitrate = 1</w:t>
+      </w:r>
+      <w:r>
+        <w:rPr>
+          <w:rFonts w:hint="cs"/>
+          <w:rtl/>
+        </w:rPr>
+        <w:t xml:space="preserve"> هم</w:t>
+      </w:r>
+      <w:r>
+        <w:rPr>
+          <w:rFonts w:hint="cs"/>
+          <w:rtl/>
+        </w:rPr>
+        <w:t xml:space="preserve"> نتوانسته</w:t>
+      </w:r>
+      <w:r>
+        <w:rPr>
+          <w:rFonts w:hint="cs"/>
+          <w:rtl/>
+        </w:rPr>
+        <w:t xml:space="preserve"> به درستی عمل کند</w:t>
+      </w:r>
+      <w:r>
+        <w:rPr>
+          <w:rFonts w:hint="cs"/>
+          <w:rtl/>
+        </w:rPr>
+        <w:t xml:space="preserve"> اما </w:t>
+      </w:r>
+      <w:proofErr w:type="spellStart"/>
+      <w:r>
+        <w:rPr>
+          <w:rFonts w:hint="cs"/>
+          <w:rtl/>
+        </w:rPr>
+        <w:t>بیت‌ریت</w:t>
+      </w:r>
+      <w:proofErr w:type="spellEnd"/>
+      <w:r>
+        <w:rPr>
+          <w:rFonts w:hint="cs"/>
+          <w:rtl/>
+        </w:rPr>
+        <w:t xml:space="preserve"> 3 درست عمل کرده است</w:t>
+      </w:r>
+      <w:r>
+        <w:rPr>
+          <w:rFonts w:hint="cs"/>
+          <w:rtl/>
+        </w:rPr>
+        <w:t>.</w:t>
+      </w:r>
+    </w:p>
+    <w:p>
+      <w:pPr>
+        <w:pStyle w:val="Text"/>
+        <w:numPr>
+          <w:ilvl w:val="0"/>
+          <w:numId w:val="35"/>
+        </w:numPr>
+        <w:rPr>
+          <w:rtl/>
+        </w:rPr>
+      </w:pPr>
+      <w:r>
+        <w:rPr>
+          <w:rFonts w:hint="cs"/>
+          <w:rtl/>
+        </w:rPr>
+        <w:t xml:space="preserve">حال مقدار </w:t>
+      </w:r>
+      <w:proofErr w:type="spellStart"/>
+      <w:r>
+        <w:rPr>
+          <w:rFonts w:hint="cs"/>
+          <w:rtl/>
+        </w:rPr>
+        <w:t>نویز</w:t>
+      </w:r>
+      <w:proofErr w:type="spellEnd"/>
+      <w:r>
+        <w:rPr>
+          <w:rFonts w:hint="cs"/>
+          <w:rtl/>
+        </w:rPr>
+        <w:t xml:space="preserve"> را به </w:t>
+      </w:r>
+      <w:r>
+        <w:rPr>
+          <w:rFonts w:hint="cs"/>
+          <w:rtl/>
+        </w:rPr>
+        <w:t>1.6</w:t>
+      </w:r>
+      <w:r>
+        <w:rPr>
+          <w:rFonts w:hint="cs"/>
+          <w:rtl/>
+        </w:rPr>
+        <w:t xml:space="preserve"> افزایش </w:t>
+      </w:r>
+      <w:proofErr w:type="spellStart"/>
+      <w:r>
+        <w:rPr>
+          <w:rFonts w:hint="cs"/>
+          <w:rtl/>
+        </w:rPr>
+        <w:t>می‌دهیم</w:t>
+      </w:r>
+      <w:proofErr w:type="spellEnd"/>
+      <w:r>
+        <w:rPr>
+          <w:rFonts w:hint="cs"/>
+          <w:rtl/>
+        </w:rPr>
+        <w:t xml:space="preserve">. نمودار </w:t>
+      </w:r>
+      <w:proofErr w:type="spellStart"/>
+      <w:r>
+        <w:rPr>
+          <w:rFonts w:hint="cs"/>
+          <w:rtl/>
+        </w:rPr>
+        <w:t>سیگنال‌ها</w:t>
+      </w:r>
+      <w:proofErr w:type="spellEnd"/>
+      <w:r>
+        <w:rPr>
+          <w:rFonts w:hint="cs"/>
+          <w:rtl/>
+        </w:rPr>
+        <w:t xml:space="preserve"> به صورت زیر خواهد بود:</w:t>
+      </w:r>
+    </w:p>
+    <w:p>
+      <w:pPr>
+        <w:pStyle w:val="Figure"/>
+      </w:pPr>
+      <w:r>
+        <w:rPr>
+          <w:noProof/>
+          <w:rtl/>
+        </w:rPr>
+        <w:drawing>
+          <wp:inline distT="0" distB="0" distL="0" distR="0" wp14:anchorId="1607F827" wp14:editId="33CF6FB7">
+            <wp:extent cx="3600000" cy="1988963"/>
+            <wp:effectExtent l="0" t="0" r="635" b="0"/>
+            <wp:docPr id="56" name="Picture 56"/>
+            <wp:cNvGraphicFramePr>
+              <a:graphicFrameLocks xmlns:a="http://schemas.openxmlformats.org/drawingml/2006/main" noChangeAspect="1"/>
+            </wp:cNvGraphicFramePr>
+            <a:graphic xmlns:a="http://schemas.openxmlformats.org/drawingml/2006/main">
+              <a:graphicData uri="http://schemas.openxmlformats.org/drawingml/2006/picture">
+                <pic:pic xmlns:pic="http://schemas.openxmlformats.org/drawingml/2006/picture">
+                  <pic:nvPicPr>
+                    <pic:cNvPr id="56" name="Picture 56"/>
+                    <pic:cNvPicPr/>
+                  </pic:nvPicPr>
+                  <pic:blipFill>
+                    <a:blip r:embed="rId53" cstate="print">
+                      <a:extLst>
+                        <a:ext uri="{28A0092B-C50C-407E-A947-70E740481C1C}">
+                          <a14:useLocalDpi xmlns:a14="http://schemas.microsoft.com/office/drawing/2010/main" val="0"/>
+                        </a:ext>
+                      </a:extLst>
+                    </a:blip>
+                    <a:stretch>
+                      <a:fillRect/>
+                    </a:stretch>
+                  </pic:blipFill>
+                  <pic:spPr>
+                    <a:xfrm>
+                      <a:off x="0" y="0"/>
+                      <a:ext cx="3600000" cy="1988963"/>
+                    </a:xfrm>
+                    <a:prstGeom prst="rect">
+                      <a:avLst/>
+                    </a:prstGeom>
+                  </pic:spPr>
+                </pic:pic>
+              </a:graphicData>
+            </a:graphic>
+          </wp:inline>
+        </w:drawing>
+      </w:r>
+    </w:p>
+    <w:p>
+      <w:pPr>
+        <w:pStyle w:val="Text"/>
+        <w:rPr>
+          <w:rtl/>
+        </w:rPr>
+      </w:pPr>
+      <w:r>
+        <w:rPr>
+          <w:rFonts w:hint="cs"/>
+          <w:rtl/>
+        </w:rPr>
+        <w:t>خروجی تابع نیز به صورت زیر است:</w:t>
+      </w:r>
+    </w:p>
+    <w:p>
+      <w:pPr>
+        <w:pStyle w:val="Figure"/>
+        <w:rPr>
+          <w:rtl/>
+        </w:rPr>
+      </w:pPr>
+      <w:r>
+        <w:rPr>
+          <w:noProof/>
+          <w:rtl/>
+        </w:rPr>
+        <w:drawing>
+          <wp:inline distT="0" distB="0" distL="0" distR="0" wp14:anchorId="687BDB80" wp14:editId="30591D96">
+            <wp:extent cx="3600000" cy="539693"/>
+            <wp:effectExtent l="0" t="0" r="635" b="0"/>
+            <wp:docPr id="57" name="Picture 57"/>
+            <wp:cNvGraphicFramePr>
+              <a:graphicFrameLocks xmlns:a="http://schemas.openxmlformats.org/drawingml/2006/main" noChangeAspect="1"/>
+            </wp:cNvGraphicFramePr>
+            <a:graphic xmlns:a="http://schemas.openxmlformats.org/drawingml/2006/main">
+              <a:graphicData uri="http://schemas.openxmlformats.org/drawingml/2006/picture">
+                <pic:pic xmlns:pic="http://schemas.openxmlformats.org/drawingml/2006/picture">
+                  <pic:nvPicPr>
+                    <pic:cNvPr id="57" name="Picture 57"/>
+                    <pic:cNvPicPr/>
+                  </pic:nvPicPr>
+                  <pic:blipFill>
+                    <a:blip r:embed="rId54">
+                      <a:extLst>
+                        <a:ext uri="{28A0092B-C50C-407E-A947-70E740481C1C}">
+                          <a14:useLocalDpi xmlns:a14="http://schemas.microsoft.com/office/drawing/2010/main" val="0"/>
+                        </a:ext>
+                      </a:extLst>
+                    </a:blip>
+                    <a:stretch>
+                      <a:fillRect/>
+                    </a:stretch>
+                  </pic:blipFill>
+                  <pic:spPr>
+                    <a:xfrm>
+                      <a:off x="0" y="0"/>
+                      <a:ext cx="3600000" cy="539693"/>
+                    </a:xfrm>
+                    <a:prstGeom prst="rect">
+                      <a:avLst/>
+                    </a:prstGeom>
+                  </pic:spPr>
+                </pic:pic>
+              </a:graphicData>
+            </a:graphic>
+          </wp:inline>
+        </w:drawing>
+      </w:r>
+    </w:p>
+    <w:p>
+      <w:pPr>
+        <w:pStyle w:val="Text"/>
+        <w:rPr>
+          <w:rtl/>
+        </w:rPr>
+      </w:pPr>
+      <w:r>
+        <w:rPr>
+          <w:rFonts w:hint="cs"/>
+          <w:rtl/>
+        </w:rPr>
+        <w:t xml:space="preserve">مشاهده </w:t>
+      </w:r>
+      <w:proofErr w:type="spellStart"/>
+      <w:r>
+        <w:rPr>
+          <w:rFonts w:hint="cs"/>
+          <w:rtl/>
+        </w:rPr>
+        <w:t>می‌شود</w:t>
+      </w:r>
+      <w:proofErr w:type="spellEnd"/>
+      <w:r>
+        <w:rPr>
+          <w:rFonts w:hint="cs"/>
+          <w:rtl/>
+        </w:rPr>
+        <w:t xml:space="preserve"> که در این حالت </w:t>
+      </w:r>
+      <w:r>
+        <w:rPr>
+          <w:rFonts w:hint="cs"/>
+          <w:rtl/>
+        </w:rPr>
+        <w:t xml:space="preserve">هیچ کدام </w:t>
+      </w:r>
+      <w:proofErr w:type="spellStart"/>
+      <w:r>
+        <w:rPr>
+          <w:rFonts w:hint="cs"/>
+          <w:rtl/>
+        </w:rPr>
+        <w:t>نتوانسته‌اند</w:t>
+      </w:r>
+      <w:proofErr w:type="spellEnd"/>
+      <w:r>
+        <w:rPr>
+          <w:rFonts w:hint="cs"/>
+          <w:rtl/>
+        </w:rPr>
+        <w:t xml:space="preserve"> پاسخ صحیحی بگیرند. </w:t>
+      </w:r>
+    </w:p>
+    <w:p>
+      <w:pPr>
+        <w:pStyle w:val="Text"/>
+      </w:pPr>
+      <w:r>
+        <w:rPr>
+          <w:rFonts w:hint="cs"/>
+          <w:rtl/>
+        </w:rPr>
+        <w:t xml:space="preserve">در </w:t>
+      </w:r>
+      <w:r>
+        <w:rPr>
+          <w:rFonts w:hint="cs"/>
+          <w:rtl/>
+        </w:rPr>
+        <w:t xml:space="preserve">این بخش هر 3 مقدار برای </w:t>
+      </w:r>
+      <w:proofErr w:type="spellStart"/>
+      <w:r>
+        <w:rPr>
+          <w:rFonts w:hint="cs"/>
+          <w:rtl/>
+        </w:rPr>
+        <w:t>بیت‌ریت</w:t>
+      </w:r>
+      <w:proofErr w:type="spellEnd"/>
+      <w:r>
+        <w:rPr>
+          <w:rFonts w:hint="cs"/>
+          <w:rtl/>
+        </w:rPr>
+        <w:t xml:space="preserve"> تا حد خوبی مشابه هم عمل کردند. به همین دلیل برای مشاهده مقدار مقاومت هر کدام در برابر </w:t>
+      </w:r>
+      <w:proofErr w:type="spellStart"/>
+      <w:r>
+        <w:rPr>
+          <w:rFonts w:hint="cs"/>
+          <w:rtl/>
+        </w:rPr>
+        <w:t>نویز</w:t>
+      </w:r>
+      <w:proofErr w:type="spellEnd"/>
+      <w:r>
+        <w:rPr>
+          <w:rFonts w:hint="cs"/>
+          <w:rtl/>
+        </w:rPr>
+        <w:t xml:space="preserve">، از تابع </w:t>
+      </w:r>
+      <w:proofErr w:type="spellStart"/>
+      <w:r>
+        <w:rPr>
+          <w:rStyle w:val="CodeChar"/>
+        </w:rPr>
+        <w:t>fixed_noise_error</w:t>
+      </w:r>
+      <w:proofErr w:type="spellEnd"/>
+      <w:r>
+        <w:rPr>
+          <w:rFonts w:hint="cs"/>
+          <w:rtl/>
+        </w:rPr>
+        <w:t xml:space="preserve"> مشابه بخش 3 استفاده </w:t>
+      </w:r>
+      <w:proofErr w:type="spellStart"/>
+      <w:r>
+        <w:rPr>
+          <w:rFonts w:hint="cs"/>
+          <w:rtl/>
+        </w:rPr>
+        <w:t>می‌کنیم</w:t>
+      </w:r>
+      <w:proofErr w:type="spellEnd"/>
+      <w:r>
+        <w:rPr>
+          <w:rFonts w:hint="cs"/>
+          <w:rtl/>
+        </w:rPr>
+        <w:t>.</w:t>
+      </w:r>
+    </w:p>
+    <w:p>
+      <w:pPr>
+        <w:pStyle w:val="Text"/>
+        <w:rPr>
+          <w:rtl/>
+        </w:rPr>
+      </w:pPr>
+      <w:r>
+        <w:rPr>
+          <w:rFonts w:hint="cs"/>
+          <w:rtl/>
+        </w:rPr>
+        <w:t xml:space="preserve">خروجی تابع به ازای هر </w:t>
+      </w:r>
+      <w:proofErr w:type="spellStart"/>
+      <w:r>
+        <w:rPr>
+          <w:rFonts w:hint="cs"/>
+          <w:rtl/>
+        </w:rPr>
+        <w:t>بیت‌ریت</w:t>
+      </w:r>
+      <w:proofErr w:type="spellEnd"/>
+      <w:r>
+        <w:rPr>
+          <w:rFonts w:hint="cs"/>
+          <w:rtl/>
+        </w:rPr>
+        <w:t xml:space="preserve"> برای </w:t>
+      </w:r>
+      <w:proofErr w:type="spellStart"/>
+      <w:r>
+        <w:rPr>
+          <w:rFonts w:hint="cs"/>
+          <w:rtl/>
+        </w:rPr>
+        <w:t>نویز</w:t>
+      </w:r>
+      <w:proofErr w:type="spellEnd"/>
+      <w:r>
+        <w:rPr>
+          <w:rFonts w:hint="cs"/>
+          <w:rtl/>
+        </w:rPr>
+        <w:t xml:space="preserve"> 1.5</w:t>
+      </w:r>
+      <w:r>
+        <w:rPr>
+          <w:rFonts w:hint="cs"/>
+          <w:rtl/>
+        </w:rPr>
+        <w:t xml:space="preserve"> به صورت زیر است:</w:t>
+      </w:r>
+    </w:p>
+    <w:p>
+      <w:pPr>
+        <w:pStyle w:val="Figure"/>
+        <w:rPr>
+          <w:rtl/>
+        </w:rPr>
+      </w:pPr>
+      <w:r>
+        <w:rPr>
+          <w:noProof/>
+          <w:rtl/>
+        </w:rPr>
+        <w:drawing>
+          <wp:inline distT="0" distB="0" distL="0" distR="0" wp14:anchorId="617CE07B" wp14:editId="5EA641C3">
+            <wp:extent cx="3600000" cy="615273"/>
+            <wp:effectExtent l="0" t="0" r="635" b="0"/>
+            <wp:docPr id="58" name="Picture 58"/>
+            <wp:cNvGraphicFramePr>
+              <a:graphicFrameLocks xmlns:a="http://schemas.openxmlformats.org/drawingml/2006/main" noChangeAspect="1"/>
+            </wp:cNvGraphicFramePr>
+            <a:graphic xmlns:a="http://schemas.openxmlformats.org/drawingml/2006/main">
+              <a:graphicData uri="http://schemas.openxmlformats.org/drawingml/2006/picture">
+                <pic:pic xmlns:pic="http://schemas.openxmlformats.org/drawingml/2006/picture">
+                  <pic:nvPicPr>
+                    <pic:cNvPr id="58" name="Picture 58"/>
+                    <pic:cNvPicPr/>
+                  </pic:nvPicPr>
+                  <pic:blipFill>
+                    <a:blip r:embed="rId55">
+                      <a:extLst>
+                        <a:ext uri="{28A0092B-C50C-407E-A947-70E740481C1C}">
+                          <a14:useLocalDpi xmlns:a14="http://schemas.microsoft.com/office/drawing/2010/main" val="0"/>
+                        </a:ext>
+                      </a:extLst>
+                    </a:blip>
+                    <a:stretch>
+                      <a:fillRect/>
+                    </a:stretch>
+                  </pic:blipFill>
+                  <pic:spPr>
+                    <a:xfrm>
+                      <a:off x="0" y="0"/>
+                      <a:ext cx="3600000" cy="615273"/>
+                    </a:xfrm>
+                    <a:prstGeom prst="rect">
+                      <a:avLst/>
+                    </a:prstGeom>
+                  </pic:spPr>
+                </pic:pic>
+              </a:graphicData>
+            </a:graphic>
+          </wp:inline>
+        </w:drawing>
+      </w:r>
+    </w:p>
+    <w:p>
+      <w:pPr>
+        <w:pStyle w:val="Text"/>
+        <w:rPr>
+          <w:rtl/>
+        </w:rPr>
+      </w:pPr>
+      <w:r>
+        <w:rPr>
+          <w:rFonts w:hint="cs"/>
+          <w:rtl/>
+        </w:rPr>
+        <w:t xml:space="preserve">همانطور که مشاهده </w:t>
+      </w:r>
+      <w:proofErr w:type="spellStart"/>
+      <w:r>
+        <w:rPr>
+          <w:rFonts w:hint="cs"/>
+          <w:rtl/>
+        </w:rPr>
+        <w:t>می‌شود</w:t>
+      </w:r>
+      <w:proofErr w:type="spellEnd"/>
+      <w:r>
+        <w:rPr>
+          <w:rFonts w:hint="cs"/>
+          <w:rtl/>
+        </w:rPr>
+        <w:t xml:space="preserve">، با افزایش مقدار </w:t>
+      </w:r>
+      <w:proofErr w:type="spellStart"/>
+      <w:r>
+        <w:rPr>
+          <w:rFonts w:hint="cs"/>
+          <w:rtl/>
+        </w:rPr>
+        <w:t>بیت‌ریت</w:t>
+      </w:r>
+      <w:proofErr w:type="spellEnd"/>
+      <w:r>
+        <w:rPr>
+          <w:rFonts w:hint="cs"/>
+          <w:rtl/>
+        </w:rPr>
+        <w:t xml:space="preserve">، </w:t>
+      </w:r>
+      <w:proofErr w:type="spellStart"/>
+      <w:r>
+        <w:rPr>
+          <w:rFonts w:hint="cs"/>
+          <w:rtl/>
+        </w:rPr>
+        <w:t>مقاوت</w:t>
+      </w:r>
+      <w:proofErr w:type="spellEnd"/>
+      <w:r>
+        <w:rPr>
+          <w:rFonts w:hint="cs"/>
+          <w:rtl/>
+        </w:rPr>
+        <w:t xml:space="preserve"> در برابر </w:t>
+      </w:r>
+      <w:proofErr w:type="spellStart"/>
+      <w:r>
+        <w:rPr>
+          <w:rFonts w:hint="cs"/>
+          <w:rtl/>
+        </w:rPr>
+        <w:t>نویز</w:t>
+      </w:r>
+      <w:proofErr w:type="spellEnd"/>
+      <w:r>
+        <w:rPr>
+          <w:rFonts w:hint="cs"/>
+          <w:rtl/>
+        </w:rPr>
+        <w:t xml:space="preserve"> به مراتب کاهش پیدا </w:t>
+      </w:r>
+      <w:proofErr w:type="spellStart"/>
+      <w:r>
+        <w:rPr>
+          <w:rFonts w:hint="cs"/>
+          <w:rtl/>
+        </w:rPr>
+        <w:t>می‌کند</w:t>
+      </w:r>
+      <w:proofErr w:type="spellEnd"/>
+      <w:r>
+        <w:rPr>
+          <w:rFonts w:hint="cs"/>
+          <w:rtl/>
+        </w:rPr>
+        <w:t xml:space="preserve"> و درصد خطا افزایش </w:t>
+      </w:r>
+      <w:proofErr w:type="spellStart"/>
+      <w:r>
+        <w:rPr>
+          <w:rFonts w:hint="cs"/>
+          <w:rtl/>
+        </w:rPr>
+        <w:t>می‌یابد</w:t>
+      </w:r>
+      <w:proofErr w:type="spellEnd"/>
+      <w:r>
+        <w:rPr>
+          <w:rFonts w:hint="cs"/>
+          <w:rtl/>
+        </w:rPr>
+        <w:t>.</w:t>
+      </w:r>
+    </w:p>
+    <w:p>
+      <w:pPr>
+        <w:pStyle w:val="Text"/>
+      </w:pPr>
+      <w:r>
+        <w:rPr>
+          <w:rFonts w:hint="cs"/>
+          <w:rtl/>
+        </w:rPr>
+        <w:t xml:space="preserve">در مقایسه با بخش 3 </w:t>
+      </w:r>
+      <w:proofErr w:type="spellStart"/>
+      <w:r>
+        <w:rPr>
+          <w:rFonts w:hint="cs"/>
+          <w:rtl/>
+        </w:rPr>
+        <w:t>می‌توان</w:t>
+      </w:r>
+      <w:proofErr w:type="spellEnd"/>
+      <w:r>
+        <w:rPr>
+          <w:rFonts w:hint="cs"/>
+          <w:rtl/>
+        </w:rPr>
+        <w:t xml:space="preserve"> دید که مقاومت در برابر </w:t>
+      </w:r>
+      <w:proofErr w:type="spellStart"/>
+      <w:r>
+        <w:rPr>
+          <w:rFonts w:hint="cs"/>
+          <w:rtl/>
+        </w:rPr>
+        <w:t>نویز</w:t>
+      </w:r>
+      <w:proofErr w:type="spellEnd"/>
+      <w:r>
+        <w:rPr>
+          <w:rFonts w:hint="cs"/>
+          <w:rtl/>
+        </w:rPr>
+        <w:t xml:space="preserve"> در این روش بسیار افزایش پیدا کرده است.</w:t>
+      </w:r>
+    </w:p>
+    <w:p>
+      <w:pPr>
         <w:pStyle w:val="Heading2"/>
         <w:rPr>
           <w:rtl/>
@@ -20750,6 +23420,7 @@
           <w:rFonts w:hint="cs"/>
           <w:rtl/>
         </w:rPr>
+        <w:lastRenderedPageBreak/>
         <w:t xml:space="preserve">آستانه مقاوم بودن به </w:t>
       </w:r>
       <w:proofErr w:type="spellStart"/>
@@ -20764,6 +23435,380 @@
     </w:p>
     <w:p>
       <w:pPr>
+        <w:pStyle w:val="Text"/>
+      </w:pPr>
+      <w:r>
+        <w:rPr>
+          <w:rFonts w:hint="cs"/>
+          <w:rtl/>
+        </w:rPr>
+        <w:t xml:space="preserve">برای به دست آوردن آستانه </w:t>
+      </w:r>
+      <w:proofErr w:type="spellStart"/>
+      <w:r>
+        <w:rPr>
+          <w:rFonts w:hint="cs"/>
+          <w:rtl/>
+        </w:rPr>
+        <w:t>نویزی</w:t>
+      </w:r>
+      <w:proofErr w:type="spellEnd"/>
+      <w:r>
+        <w:rPr>
+          <w:rFonts w:hint="cs"/>
+          <w:rtl/>
+        </w:rPr>
+        <w:t xml:space="preserve"> که </w:t>
+      </w:r>
+      <w:r>
+        <w:t>bitrate</w:t>
+      </w:r>
+      <w:r>
+        <w:rPr>
+          <w:rFonts w:hint="cs"/>
+          <w:rtl/>
+        </w:rPr>
+        <w:t xml:space="preserve">های مختلف به آن مقاوم </w:t>
+      </w:r>
+      <w:proofErr w:type="spellStart"/>
+      <w:r>
+        <w:rPr>
+          <w:rFonts w:hint="cs"/>
+          <w:rtl/>
+        </w:rPr>
+        <w:t>می‌مانند</w:t>
+      </w:r>
+      <w:proofErr w:type="spellEnd"/>
+      <w:r>
+        <w:rPr>
+          <w:rFonts w:hint="cs"/>
+          <w:rtl/>
+        </w:rPr>
+        <w:t xml:space="preserve">، </w:t>
+      </w:r>
+      <w:r>
+        <w:rPr>
+          <w:rFonts w:hint="cs"/>
+          <w:rtl/>
+        </w:rPr>
+        <w:t xml:space="preserve">از تابع </w:t>
+      </w:r>
+      <w:proofErr w:type="spellStart"/>
+      <w:r>
+        <w:rPr>
+          <w:rStyle w:val="CodeChar"/>
+        </w:rPr>
+        <w:t>noise_threshold</w:t>
+      </w:r>
+      <w:proofErr w:type="spellEnd"/>
+      <w:r>
+        <w:rPr>
+          <w:rFonts w:hint="cs"/>
+          <w:rtl/>
+        </w:rPr>
+        <w:t xml:space="preserve"> مشابه بخش سوم استفاده شد</w:t>
+      </w:r>
+      <w:r>
+        <w:rPr>
+          <w:rFonts w:hint="cs"/>
+          <w:rtl/>
+        </w:rPr>
+        <w:t xml:space="preserve"> که مقدار </w:t>
+      </w:r>
+      <w:proofErr w:type="spellStart"/>
+      <w:r>
+        <w:rPr>
+          <w:rFonts w:hint="cs"/>
+          <w:rtl/>
+        </w:rPr>
+        <w:t>نویز</w:t>
+      </w:r>
+      <w:proofErr w:type="spellEnd"/>
+      <w:r>
+        <w:rPr>
+          <w:rFonts w:hint="cs"/>
+          <w:rtl/>
+        </w:rPr>
+        <w:t xml:space="preserve"> را با </w:t>
+      </w:r>
+      <w:proofErr w:type="spellStart"/>
+      <w:r>
+        <w:rPr>
+          <w:rFonts w:hint="cs"/>
+          <w:rtl/>
+        </w:rPr>
+        <w:t>قدم‌های</w:t>
+      </w:r>
+      <w:proofErr w:type="spellEnd"/>
+      <w:r>
+        <w:rPr>
+          <w:rFonts w:hint="cs"/>
+          <w:rtl/>
+        </w:rPr>
+        <w:t xml:space="preserve"> 0.02 افزایش داده و بررسی </w:t>
+      </w:r>
+      <w:proofErr w:type="spellStart"/>
+      <w:r>
+        <w:rPr>
+          <w:rFonts w:hint="cs"/>
+          <w:rtl/>
+        </w:rPr>
+        <w:t>می‌کند</w:t>
+      </w:r>
+      <w:proofErr w:type="spellEnd"/>
+      <w:r>
+        <w:rPr>
+          <w:rFonts w:hint="cs"/>
+          <w:rtl/>
+        </w:rPr>
+        <w:t xml:space="preserve"> که آیا با 100 بار ارسال یک پیام (که اینجا همان </w:t>
+      </w:r>
+      <w:r>
+        <w:rPr>
+          <w:rStyle w:val="CodeChar"/>
+        </w:rPr>
+        <w:t>signal</w:t>
+      </w:r>
+      <w:r>
+        <w:rPr>
+          <w:rFonts w:hint="cs"/>
+          <w:rtl/>
+        </w:rPr>
+        <w:t xml:space="preserve"> در نظر گرفته شده) همه را درست دریافت </w:t>
+      </w:r>
+      <w:proofErr w:type="spellStart"/>
+      <w:r>
+        <w:rPr>
+          <w:rFonts w:hint="cs"/>
+          <w:rtl/>
+        </w:rPr>
+        <w:t>می‌کند</w:t>
+      </w:r>
+      <w:proofErr w:type="spellEnd"/>
+      <w:r>
+        <w:rPr>
+          <w:rFonts w:hint="cs"/>
+          <w:rtl/>
+        </w:rPr>
+        <w:t xml:space="preserve"> یا خیر.</w:t>
+      </w:r>
+    </w:p>
+    <w:p>
+      <w:pPr>
+        <w:pStyle w:val="Text"/>
+        <w:rPr>
+          <w:rtl/>
+        </w:rPr>
+      </w:pPr>
+      <w:r>
+        <w:rPr>
+          <w:rFonts w:hint="cs"/>
+          <w:rtl/>
+        </w:rPr>
+        <w:t xml:space="preserve">نتیجه اجرای تابع به ازای 3 </w:t>
+      </w:r>
+      <w:proofErr w:type="spellStart"/>
+      <w:r>
+        <w:rPr>
+          <w:rFonts w:hint="cs"/>
+          <w:rtl/>
+        </w:rPr>
+        <w:t>بیت‌ریت</w:t>
+      </w:r>
+      <w:proofErr w:type="spellEnd"/>
+      <w:r>
+        <w:rPr>
+          <w:rFonts w:hint="cs"/>
+          <w:rtl/>
+        </w:rPr>
+        <w:t>:</w:t>
+      </w:r>
+    </w:p>
+    <w:p>
+      <w:pPr>
+        <w:pStyle w:val="Figure"/>
+        <w:rPr>
+          <w:rtl/>
+        </w:rPr>
+      </w:pPr>
+      <w:r>
+        <w:rPr>
+          <w:noProof/>
+          <w:rtl/>
+        </w:rPr>
+        <w:drawing>
+          <wp:inline distT="0" distB="0" distL="0" distR="0" wp14:anchorId="3C8A9216" wp14:editId="07B92AB8">
+            <wp:extent cx="3600000" cy="685402"/>
+            <wp:effectExtent l="0" t="0" r="635" b="635"/>
+            <wp:docPr id="61" name="Picture 61"/>
+            <wp:cNvGraphicFramePr>
+              <a:graphicFrameLocks xmlns:a="http://schemas.openxmlformats.org/drawingml/2006/main" noChangeAspect="1"/>
+            </wp:cNvGraphicFramePr>
+            <a:graphic xmlns:a="http://schemas.openxmlformats.org/drawingml/2006/main">
+              <a:graphicData uri="http://schemas.openxmlformats.org/drawingml/2006/picture">
+                <pic:pic xmlns:pic="http://schemas.openxmlformats.org/drawingml/2006/picture">
+                  <pic:nvPicPr>
+                    <pic:cNvPr id="61" name="Picture 61"/>
+                    <pic:cNvPicPr/>
+                  </pic:nvPicPr>
+                  <pic:blipFill rotWithShape="1">
+                    <a:blip r:embed="rId56">
+                      <a:extLst>
+                        <a:ext uri="{28A0092B-C50C-407E-A947-70E740481C1C}">
+                          <a14:useLocalDpi xmlns:a14="http://schemas.microsoft.com/office/drawing/2010/main" val="0"/>
+                        </a:ext>
+                      </a:extLst>
+                    </a:blip>
+                    <a:srcRect b="35395"/>
+                    <a:stretch/>
+                  </pic:blipFill>
+                  <pic:spPr bwMode="auto">
+                    <a:xfrm>
+                      <a:off x="0" y="0"/>
+                      <a:ext cx="3600000" cy="685402"/>
+                    </a:xfrm>
+                    <a:prstGeom prst="rect">
+                      <a:avLst/>
+                    </a:prstGeom>
+                    <a:ln>
+                      <a:noFill/>
+                    </a:ln>
+                    <a:extLst>
+                      <a:ext uri="{53640926-AAD7-44D8-BBD7-CCE9431645EC}">
+                        <a14:shadowObscured xmlns:a14="http://schemas.microsoft.com/office/drawing/2010/main"/>
+                      </a:ext>
+                    </a:extLst>
+                  </pic:spPr>
+                </pic:pic>
+              </a:graphicData>
+            </a:graphic>
+          </wp:inline>
+        </w:drawing>
+      </w:r>
+    </w:p>
+    <w:p>
+      <w:pPr>
+        <w:pStyle w:val="Text"/>
+        <w:rPr>
+          <w:rtl/>
+        </w:rPr>
+      </w:pPr>
+      <w:r>
+        <w:rPr>
+          <w:rFonts w:hint="cs"/>
+          <w:rtl/>
+        </w:rPr>
+        <w:t xml:space="preserve">طبق مقادیر خروجی، مقدار تقریبی بیشترین </w:t>
+      </w:r>
+      <w:proofErr w:type="spellStart"/>
+      <w:r>
+        <w:rPr>
+          <w:rFonts w:hint="cs"/>
+          <w:rtl/>
+        </w:rPr>
+        <w:t>واریانس</w:t>
+      </w:r>
+      <w:proofErr w:type="spellEnd"/>
+      <w:r>
+        <w:rPr>
+          <w:rFonts w:hint="cs"/>
+          <w:rtl/>
+        </w:rPr>
+        <w:t xml:space="preserve"> </w:t>
+      </w:r>
+      <w:proofErr w:type="spellStart"/>
+      <w:r>
+        <w:rPr>
+          <w:rFonts w:hint="cs"/>
+          <w:rtl/>
+        </w:rPr>
+        <w:t>نویز</w:t>
+      </w:r>
+      <w:proofErr w:type="spellEnd"/>
+      <w:r>
+        <w:rPr>
+          <w:rFonts w:hint="cs"/>
+          <w:rtl/>
+        </w:rPr>
+        <w:t xml:space="preserve"> برای 3 </w:t>
+      </w:r>
+      <w:proofErr w:type="spellStart"/>
+      <w:r>
+        <w:rPr>
+          <w:rFonts w:hint="cs"/>
+          <w:rtl/>
+        </w:rPr>
+        <w:t>بیت‌ریت</w:t>
+      </w:r>
+      <w:proofErr w:type="spellEnd"/>
+      <w:r>
+        <w:rPr>
+          <w:rFonts w:hint="cs"/>
+          <w:rtl/>
+        </w:rPr>
+        <w:t xml:space="preserve"> به ترتیب </w:t>
+      </w:r>
+      <w:r>
+        <w:rPr>
+          <w:rFonts w:hint="cs"/>
+          <w:rtl/>
+        </w:rPr>
+        <w:t>0.96</w:t>
+      </w:r>
+      <w:r>
+        <w:rPr>
+          <w:rFonts w:hint="cs"/>
+          <w:rtl/>
+        </w:rPr>
+        <w:t xml:space="preserve">، </w:t>
+      </w:r>
+      <w:r>
+        <w:rPr>
+          <w:rFonts w:hint="cs"/>
+          <w:rtl/>
+        </w:rPr>
+        <w:t>0.96</w:t>
+      </w:r>
+      <w:r>
+        <w:rPr>
+          <w:rFonts w:hint="cs"/>
+          <w:rtl/>
+        </w:rPr>
+        <w:t xml:space="preserve"> و 0.</w:t>
+      </w:r>
+      <w:r>
+        <w:rPr>
+          <w:rFonts w:hint="cs"/>
+          <w:rtl/>
+        </w:rPr>
+        <w:t>88</w:t>
+      </w:r>
+      <w:r>
+        <w:rPr>
+          <w:rFonts w:hint="cs"/>
+          <w:rtl/>
+        </w:rPr>
+        <w:t xml:space="preserve"> </w:t>
+      </w:r>
+      <w:proofErr w:type="spellStart"/>
+      <w:r>
+        <w:rPr>
+          <w:rFonts w:hint="cs"/>
+          <w:rtl/>
+        </w:rPr>
+        <w:t>می‌باشد</w:t>
+      </w:r>
+      <w:proofErr w:type="spellEnd"/>
+      <w:r>
+        <w:rPr>
+          <w:rFonts w:hint="cs"/>
+          <w:rtl/>
+        </w:rPr>
+        <w:t>.</w:t>
+      </w:r>
+    </w:p>
+    <w:p>
+      <w:pPr>
         <w:pStyle w:val="Heading2"/>
         <w:rPr>
           <w:rtl/>
@@ -20827,9 +23872,247 @@
       </w:r>
       <w:proofErr w:type="spellEnd"/>
     </w:p>
+    <w:p>
+      <w:pPr>
+        <w:pStyle w:val="Text"/>
+        <w:rPr>
+          <w:rtl/>
+        </w:rPr>
+      </w:pPr>
+      <w:r>
+        <w:rPr>
+          <w:rFonts w:hint="cs"/>
+          <w:rtl/>
+        </w:rPr>
+        <w:t xml:space="preserve">افزایش </w:t>
+      </w:r>
+      <w:proofErr w:type="spellStart"/>
+      <w:r>
+        <w:rPr>
+          <w:rFonts w:hint="cs"/>
+          <w:rtl/>
+        </w:rPr>
+        <w:t>بیت‌ریت</w:t>
+      </w:r>
+      <w:proofErr w:type="spellEnd"/>
+      <w:r>
+        <w:rPr>
+          <w:rFonts w:hint="cs"/>
+          <w:rtl/>
+        </w:rPr>
+        <w:t xml:space="preserve"> باعث </w:t>
+      </w:r>
+      <w:proofErr w:type="spellStart"/>
+      <w:r>
+        <w:rPr>
+          <w:rFonts w:hint="cs"/>
+          <w:rtl/>
+        </w:rPr>
+        <w:t>می‌شود</w:t>
+      </w:r>
+      <w:proofErr w:type="spellEnd"/>
+      <w:r>
+        <w:rPr>
+          <w:rFonts w:hint="cs"/>
+          <w:rtl/>
+        </w:rPr>
+        <w:t xml:space="preserve"> </w:t>
+      </w:r>
+      <w:proofErr w:type="spellStart"/>
+      <w:r>
+        <w:rPr>
+          <w:rFonts w:hint="cs"/>
+          <w:rtl/>
+        </w:rPr>
+        <w:t>فرکانس‌های</w:t>
+      </w:r>
+      <w:proofErr w:type="spellEnd"/>
+      <w:r>
+        <w:rPr>
+          <w:rFonts w:hint="cs"/>
+          <w:rtl/>
+        </w:rPr>
+        <w:t xml:space="preserve"> انتخابی بسیار نزدیک به هم شوند و در این صورت با افزایش مقدار </w:t>
+      </w:r>
+      <w:proofErr w:type="spellStart"/>
+      <w:r>
+        <w:rPr>
+          <w:rFonts w:hint="cs"/>
+          <w:rtl/>
+        </w:rPr>
+        <w:t>نویز</w:t>
+      </w:r>
+      <w:proofErr w:type="spellEnd"/>
+      <w:r>
+        <w:rPr>
+          <w:rFonts w:hint="cs"/>
+          <w:rtl/>
+        </w:rPr>
+        <w:t xml:space="preserve">، ممکن است فرکانس را اشتباه تشخیص دهیم. برای جبران این مورد </w:t>
+      </w:r>
+      <w:proofErr w:type="spellStart"/>
+      <w:r>
+        <w:rPr>
+          <w:rFonts w:hint="cs"/>
+          <w:rtl/>
+        </w:rPr>
+        <w:t>می‌توانیم</w:t>
+      </w:r>
+      <w:proofErr w:type="spellEnd"/>
+      <w:r>
+        <w:rPr>
+          <w:rFonts w:hint="cs"/>
+          <w:rtl/>
+        </w:rPr>
+        <w:t xml:space="preserve"> فرکانس </w:t>
+      </w:r>
+      <w:proofErr w:type="spellStart"/>
+      <w:r>
+        <w:rPr>
+          <w:rFonts w:hint="cs"/>
+          <w:rtl/>
+        </w:rPr>
+        <w:t>نمونه‌برداری</w:t>
+      </w:r>
+      <w:proofErr w:type="spellEnd"/>
+      <w:r>
+        <w:rPr>
+          <w:rFonts w:hint="cs"/>
+          <w:rtl/>
+        </w:rPr>
+        <w:t xml:space="preserve"> را افزایش دهیم که در این صورت محدوده </w:t>
+      </w:r>
+      <w:proofErr w:type="spellStart"/>
+      <w:r>
+        <w:rPr>
+          <w:rFonts w:hint="cs"/>
+          <w:rtl/>
+        </w:rPr>
+        <w:t>فرکانس‌های</w:t>
+      </w:r>
+      <w:proofErr w:type="spellEnd"/>
+      <w:r>
+        <w:rPr>
+          <w:rFonts w:hint="cs"/>
+          <w:rtl/>
+        </w:rPr>
+        <w:t xml:space="preserve"> قابل تخصیص به هر مقدار </w:t>
+      </w:r>
+      <w:proofErr w:type="spellStart"/>
+      <w:r>
+        <w:rPr>
+          <w:rFonts w:hint="cs"/>
+          <w:rtl/>
+        </w:rPr>
+        <w:t>باینری</w:t>
+      </w:r>
+      <w:proofErr w:type="spellEnd"/>
+      <w:r>
+        <w:rPr>
+          <w:rFonts w:hint="cs"/>
+          <w:rtl/>
+        </w:rPr>
+        <w:t xml:space="preserve"> افزایش </w:t>
+      </w:r>
+      <w:proofErr w:type="spellStart"/>
+      <w:r>
+        <w:rPr>
+          <w:rFonts w:hint="cs"/>
+          <w:rtl/>
+        </w:rPr>
+        <w:t>می‌یابد</w:t>
+      </w:r>
+      <w:proofErr w:type="spellEnd"/>
+      <w:r>
+        <w:rPr>
+          <w:rFonts w:hint="cs"/>
+          <w:rtl/>
+        </w:rPr>
+        <w:t xml:space="preserve"> و </w:t>
+      </w:r>
+      <w:proofErr w:type="spellStart"/>
+      <w:r>
+        <w:rPr>
+          <w:rFonts w:hint="cs"/>
+          <w:rtl/>
+        </w:rPr>
+        <w:t>فرکانس‌ها</w:t>
+      </w:r>
+      <w:proofErr w:type="spellEnd"/>
+      <w:r>
+        <w:rPr>
+          <w:rFonts w:hint="cs"/>
+          <w:rtl/>
+        </w:rPr>
+        <w:t xml:space="preserve"> از هم دورتر </w:t>
+      </w:r>
+      <w:proofErr w:type="spellStart"/>
+      <w:r>
+        <w:rPr>
+          <w:rFonts w:hint="cs"/>
+          <w:rtl/>
+        </w:rPr>
+        <w:t>می‌شوند</w:t>
+      </w:r>
+      <w:proofErr w:type="spellEnd"/>
+      <w:r>
+        <w:rPr>
+          <w:rFonts w:hint="cs"/>
+          <w:rtl/>
+        </w:rPr>
+        <w:t xml:space="preserve"> </w:t>
+      </w:r>
+      <w:r>
+        <w:rPr>
+          <w:rFonts w:hint="cs"/>
+          <w:rtl/>
+        </w:rPr>
+        <w:t xml:space="preserve">که این مورد باعث افزایش دقت برنامه </w:t>
+      </w:r>
+      <w:proofErr w:type="spellStart"/>
+      <w:r>
+        <w:rPr>
+          <w:rFonts w:hint="cs"/>
+          <w:rtl/>
+        </w:rPr>
+        <w:t>می‌شود</w:t>
+      </w:r>
+      <w:proofErr w:type="spellEnd"/>
+      <w:r>
+        <w:rPr>
+          <w:rFonts w:hint="cs"/>
+          <w:rtl/>
+        </w:rPr>
+        <w:t xml:space="preserve">. در واقع با این کار پهنای باند را افزایش </w:t>
+      </w:r>
+      <w:proofErr w:type="spellStart"/>
+      <w:r>
+        <w:rPr>
+          <w:rFonts w:hint="cs"/>
+          <w:rtl/>
+        </w:rPr>
+        <w:t>داده‌ایم</w:t>
+      </w:r>
+      <w:proofErr w:type="spellEnd"/>
+      <w:r>
+        <w:rPr>
+          <w:rFonts w:hint="cs"/>
+          <w:rtl/>
+        </w:rPr>
+        <w:t>.</w:t>
+      </w:r>
+      <w:r>
+        <w:rPr>
+          <w:rFonts w:hint="cs"/>
+          <w:vanish/>
+          <w:rtl/>
+        </w:rPr>
+        <w:t>یم.این</w:t>
+      </w:r>
+    </w:p>
     <w:sectPr>
-      <w:headerReference w:type="default" r:id="rId45"/>
-      <w:footerReference w:type="default" r:id="rId46"/>
+      <w:headerReference w:type="default" r:id="rId57"/>
+      <w:footerReference w:type="default" r:id="rId58"/>
       <w:footnotePr>
         <w:numRestart w:val="eachPage"/>
       </w:footnotePr>
@@ -24272,7 +27555,7 @@
     <w:name w:val="Normal"/>
     <w:uiPriority w:val="8"/>
     <w:qFormat/>
-    <w:rsid w:val="00DD0A91"/>
+    <w:rsid w:val="00503014"/>
     <w:rPr>
       <w:rFonts w:ascii="Vazirmatn" w:eastAsia="Vazirmatn" w:hAnsi="Vazirmatn" w:cs="Vazirmatn"/>
     </w:rPr>
@@ -24345,7 +27628,6 @@
   <w:style w:type="character" w:default="1" w:styleId="DefaultParagraphFont">
     <w:name w:val="Default Paragraph Font"/>
     <w:uiPriority w:val="1"/>
-    <w:semiHidden/>
     <w:unhideWhenUsed/>
   </w:style>
   <w:style w:type="table" w:default="1" w:styleId="TableNormal">

</xml_diff>

<commit_message>
Fix CA3 fixed_noise_error last part padding check
Add report pdf
</commit_message>
<xml_diff>
--- a/CA3/Report.docx
+++ b/CA3/Report.docx
@@ -10369,7 +10369,23 @@
           <w:rFonts w:hint="cs"/>
           <w:rtl/>
         </w:rPr>
-        <w:t xml:space="preserve"> آن مضربی از </w:t>
+        <w:t xml:space="preserve"> آن </w:t>
+      </w:r>
+      <w:proofErr w:type="spellStart"/>
+      <w:r>
+        <w:rPr>
+          <w:rFonts w:hint="cs"/>
+          <w:rtl/>
+        </w:rPr>
+        <w:t>مضربی</w:t>
+      </w:r>
+      <w:proofErr w:type="spellEnd"/>
+      <w:r>
+        <w:rPr>
+          <w:rFonts w:hint="cs"/>
+          <w:rtl/>
+        </w:rPr>
+        <w:t xml:space="preserve"> از </w:t>
       </w:r>
       <w:r>
         <w:t>bitrate</w:t>
@@ -10395,7 +10411,23 @@
           <w:rFonts w:hint="cs"/>
           <w:rtl/>
         </w:rPr>
-        <w:t xml:space="preserve"> تا طول رشته نهایی مضربی از </w:t>
+        <w:t xml:space="preserve"> تا طول رشته نهایی </w:t>
+      </w:r>
+      <w:proofErr w:type="spellStart"/>
+      <w:r>
+        <w:rPr>
+          <w:rFonts w:hint="cs"/>
+          <w:rtl/>
+        </w:rPr>
+        <w:t>مضربی</w:t>
+      </w:r>
+      <w:proofErr w:type="spellEnd"/>
+      <w:r>
+        <w:rPr>
+          <w:rFonts w:hint="cs"/>
+          <w:rtl/>
+        </w:rPr>
+        <w:t xml:space="preserve"> از </w:t>
       </w:r>
       <w:r>
         <w:t>bitrate</w:t>
@@ -11676,6 +11708,7 @@
                               </w:rPr>
                               <w:t xml:space="preserve"> </w:t>
                             </w:r>
+                            <w:proofErr w:type="spellStart"/>
                             <w:r>
                               <w:rPr>
                                 <w:rFonts w:ascii="Courier New" w:hAnsi="Courier New" w:cs="Courier New"/>
@@ -11683,6 +11716,7 @@
                               </w:rPr>
                               <w:t>i</w:t>
                             </w:r>
+                            <w:proofErr w:type="spellEnd"/>
                             <w:r>
                               <w:rPr>
                                 <w:rFonts w:ascii="Courier New" w:hAnsi="Courier New" w:cs="Courier New"/>
@@ -11726,6 +11760,7 @@
                               <w:br/>
                               <w:t xml:space="preserve">        bitrate = bitrates(</w:t>
                             </w:r>
+                            <w:proofErr w:type="spellStart"/>
                             <w:r>
                               <w:rPr>
                                 <w:rFonts w:ascii="Courier New" w:hAnsi="Courier New" w:cs="Courier New"/>
@@ -11733,6 +11768,7 @@
                               </w:rPr>
                               <w:t>i</w:t>
                             </w:r>
+                            <w:proofErr w:type="spellEnd"/>
                             <w:r>
                               <w:rPr>
                                 <w:rFonts w:ascii="Courier New" w:hAnsi="Courier New" w:cs="Courier New"/>
@@ -12017,6 +12053,7 @@
                               <w:br/>
                               <w:t xml:space="preserve">        result{</w:t>
                             </w:r>
+                            <w:proofErr w:type="spellStart"/>
                             <w:r>
                               <w:rPr>
                                 <w:rFonts w:ascii="Courier New" w:hAnsi="Courier New" w:cs="Courier New"/>
@@ -12024,6 +12061,7 @@
                               </w:rPr>
                               <w:t>i</w:t>
                             </w:r>
+                            <w:proofErr w:type="spellEnd"/>
                             <w:r>
                               <w:rPr>
                                 <w:rFonts w:ascii="Courier New" w:hAnsi="Courier New" w:cs="Courier New"/>
@@ -12331,6 +12369,7 @@
                         </w:rPr>
                         <w:t xml:space="preserve"> </w:t>
                       </w:r>
+                      <w:proofErr w:type="spellStart"/>
                       <w:r>
                         <w:rPr>
                           <w:rFonts w:ascii="Courier New" w:hAnsi="Courier New" w:cs="Courier New"/>
@@ -12338,6 +12377,7 @@
                         </w:rPr>
                         <w:t>i</w:t>
                       </w:r>
+                      <w:proofErr w:type="spellEnd"/>
                       <w:r>
                         <w:rPr>
                           <w:rFonts w:ascii="Courier New" w:hAnsi="Courier New" w:cs="Courier New"/>
@@ -12381,6 +12421,7 @@
                         <w:br/>
                         <w:t xml:space="preserve">        bitrate = bitrates(</w:t>
                       </w:r>
+                      <w:proofErr w:type="spellStart"/>
                       <w:r>
                         <w:rPr>
                           <w:rFonts w:ascii="Courier New" w:hAnsi="Courier New" w:cs="Courier New"/>
@@ -12388,6 +12429,7 @@
                         </w:rPr>
                         <w:t>i</w:t>
                       </w:r>
+                      <w:proofErr w:type="spellEnd"/>
                       <w:r>
                         <w:rPr>
                           <w:rFonts w:ascii="Courier New" w:hAnsi="Courier New" w:cs="Courier New"/>
@@ -12672,6 +12714,7 @@
                         <w:br/>
                         <w:t xml:space="preserve">        result{</w:t>
                       </w:r>
+                      <w:proofErr w:type="spellStart"/>
                       <w:r>
                         <w:rPr>
                           <w:rFonts w:ascii="Courier New" w:hAnsi="Courier New" w:cs="Courier New"/>
@@ -12679,6 +12722,7 @@
                         </w:rPr>
                         <w:t>i</w:t>
                       </w:r>
+                      <w:proofErr w:type="spellEnd"/>
                       <w:r>
                         <w:rPr>
                           <w:rFonts w:ascii="Courier New" w:hAnsi="Courier New" w:cs="Courier New"/>
@@ -15095,11 +15139,27 @@
           <w:rFonts w:hint="cs"/>
           <w:rtl/>
         </w:rPr>
-        <w:t xml:space="preserve">برای اثبات این حرف تابعی به نام </w:t>
+        <w:t xml:space="preserve">برای اثبات این حرف </w:t>
       </w:r>
       <w:proofErr w:type="spellStart"/>
       <w:r>
         <w:rPr>
+          <w:rFonts w:hint="cs"/>
+          <w:rtl/>
+        </w:rPr>
+        <w:t>تابعی</w:t>
+      </w:r>
+      <w:proofErr w:type="spellEnd"/>
+      <w:r>
+        <w:rPr>
+          <w:rFonts w:hint="cs"/>
+          <w:rtl/>
+        </w:rPr>
+        <w:t xml:space="preserve"> به نام </w:t>
+      </w:r>
+      <w:proofErr w:type="spellStart"/>
+      <w:r>
+        <w:rPr>
           <w:rStyle w:val="CodeChar"/>
         </w:rPr>
         <w:t>fixed_noise_error</w:t>
@@ -15110,7 +15170,23 @@
           <w:rFonts w:hint="cs"/>
           <w:rtl/>
         </w:rPr>
-        <w:t xml:space="preserve"> به شکل زیر نوشته شد که به ازای یک مقدار ثابت برای </w:t>
+        <w:t xml:space="preserve"> به شکل زیر نوشته شد که به </w:t>
+      </w:r>
+      <w:proofErr w:type="spellStart"/>
+      <w:r>
+        <w:rPr>
+          <w:rFonts w:hint="cs"/>
+          <w:rtl/>
+        </w:rPr>
+        <w:t>ازای</w:t>
+      </w:r>
+      <w:proofErr w:type="spellEnd"/>
+      <w:r>
+        <w:rPr>
+          <w:rFonts w:hint="cs"/>
+          <w:rtl/>
+        </w:rPr>
+        <w:t xml:space="preserve"> یک مقدار ثابت برای </w:t>
       </w:r>
       <w:proofErr w:type="spellStart"/>
       <w:r>
@@ -15572,6 +15648,7 @@
                               </w:rPr>
                               <w:t xml:space="preserve"> </w:t>
                             </w:r>
+                            <w:proofErr w:type="spellStart"/>
                             <w:r>
                               <w:rPr>
                                 <w:rFonts w:ascii="Courier New" w:hAnsi="Courier New" w:cs="Courier New"/>
@@ -15579,6 +15656,7 @@
                               </w:rPr>
                               <w:t>i</w:t>
                             </w:r>
+                            <w:proofErr w:type="spellEnd"/>
                             <w:r>
                               <w:rPr>
                                 <w:rFonts w:ascii="Courier New" w:hAnsi="Courier New" w:cs="Courier New"/>
@@ -16781,6 +16859,7 @@
                         </w:rPr>
                         <w:t xml:space="preserve"> </w:t>
                       </w:r>
+                      <w:proofErr w:type="spellStart"/>
                       <w:r>
                         <w:rPr>
                           <w:rFonts w:ascii="Courier New" w:hAnsi="Courier New" w:cs="Courier New"/>
@@ -16788,6 +16867,7 @@
                         </w:rPr>
                         <w:t>i</w:t>
                       </w:r>
+                      <w:proofErr w:type="spellEnd"/>
                       <w:r>
                         <w:rPr>
                           <w:rFonts w:ascii="Courier New" w:hAnsi="Courier New" w:cs="Courier New"/>
@@ -17636,7 +17716,23 @@
           <w:rFonts w:hint="cs"/>
           <w:rtl/>
         </w:rPr>
-        <w:t xml:space="preserve">خروجی تابع به ازای هر </w:t>
+        <w:t xml:space="preserve">خروجی تابع به </w:t>
+      </w:r>
+      <w:proofErr w:type="spellStart"/>
+      <w:r>
+        <w:rPr>
+          <w:rFonts w:hint="cs"/>
+          <w:rtl/>
+        </w:rPr>
+        <w:t>ازای</w:t>
+      </w:r>
+      <w:proofErr w:type="spellEnd"/>
+      <w:r>
+        <w:rPr>
+          <w:rFonts w:hint="cs"/>
+          <w:rtl/>
+        </w:rPr>
+        <w:t xml:space="preserve"> هر </w:t>
       </w:r>
       <w:proofErr w:type="spellStart"/>
       <w:r>
@@ -18328,6 +18424,7 @@
                               </w:rPr>
                               <w:t xml:space="preserve"> </w:t>
                             </w:r>
+                            <w:proofErr w:type="spellStart"/>
                             <w:r>
                               <w:rPr>
                                 <w:rFonts w:ascii="Courier New" w:hAnsi="Courier New" w:cs="Courier New"/>
@@ -18335,6 +18432,7 @@
                               </w:rPr>
                               <w:t>i</w:t>
                             </w:r>
+                            <w:proofErr w:type="spellEnd"/>
                             <w:r>
                               <w:rPr>
                                 <w:rFonts w:ascii="Courier New" w:hAnsi="Courier New" w:cs="Courier New"/>
@@ -19067,6 +19165,7 @@
                         </w:rPr>
                         <w:t xml:space="preserve"> </w:t>
                       </w:r>
+                      <w:proofErr w:type="spellStart"/>
                       <w:r>
                         <w:rPr>
                           <w:rFonts w:ascii="Courier New" w:hAnsi="Courier New" w:cs="Courier New"/>
@@ -19074,6 +19173,7 @@
                         </w:rPr>
                         <w:t>i</w:t>
                       </w:r>
+                      <w:proofErr w:type="spellEnd"/>
                       <w:r>
                         <w:rPr>
                           <w:rFonts w:ascii="Courier New" w:hAnsi="Courier New" w:cs="Courier New"/>
@@ -19512,7 +19612,23 @@
           <w:rFonts w:hint="cs"/>
           <w:rtl/>
         </w:rPr>
-        <w:t xml:space="preserve"> به ازای 3 </w:t>
+        <w:t xml:space="preserve"> به </w:t>
+      </w:r>
+      <w:proofErr w:type="spellStart"/>
+      <w:r>
+        <w:rPr>
+          <w:rFonts w:hint="cs"/>
+          <w:rtl/>
+        </w:rPr>
+        <w:t>ازای</w:t>
+      </w:r>
+      <w:proofErr w:type="spellEnd"/>
+      <w:r>
+        <w:rPr>
+          <w:rFonts w:hint="cs"/>
+          <w:rtl/>
+        </w:rPr>
+        <w:t xml:space="preserve"> 3 </w:t>
       </w:r>
       <w:proofErr w:type="spellStart"/>
       <w:r>
@@ -19915,46 +20031,20 @@
         <w:rPr>
           <w:rtl/>
         </w:rPr>
-        <w:t xml:space="preserve"> دامنه </w:t>
-      </w:r>
-      <w:r>
-        <w:rPr>
-          <w:rFonts w:hint="cs"/>
-          <w:rtl/>
-        </w:rPr>
-        <w:t>(</w:t>
-      </w:r>
-      <w:r>
-        <w:rPr>
-          <w:rtl/>
-        </w:rPr>
-        <w:t>پهنا</w:t>
-      </w:r>
-      <w:r>
-        <w:rPr>
-          <w:rFonts w:hint="cs"/>
-          <w:rtl/>
-        </w:rPr>
-        <w:t>ی</w:t>
-      </w:r>
-      <w:r>
-        <w:rPr>
-          <w:rtl/>
-        </w:rPr>
-        <w:t xml:space="preserve"> باند</w:t>
-      </w:r>
-      <w:r>
-        <w:rPr>
-          <w:rFonts w:hint="cs"/>
-          <w:rtl/>
-        </w:rPr>
-        <w:t>)</w:t>
-      </w:r>
-      <w:r>
-        <w:rPr>
-          <w:rtl/>
-        </w:rPr>
-        <w:t xml:space="preserve"> س</w:t>
+        <w:t xml:space="preserve"> دامنه</w:t>
+      </w:r>
+      <w:r>
+        <w:rPr>
+          <w:rFonts w:hint="cs"/>
+          <w:rtl/>
+        </w:rPr>
+        <w:t xml:space="preserve"> </w:t>
+      </w:r>
+      <w:r>
+        <w:rPr>
+          <w:rtl/>
+        </w:rPr>
+        <w:t>س</w:t>
       </w:r>
       <w:r>
         <w:rPr>
@@ -21152,7 +21242,23 @@
           <w:rFonts w:hint="cs"/>
           <w:rtl/>
         </w:rPr>
-        <w:t xml:space="preserve">به فرکانس فوریه حساب کرده که اندیس آن عدد </w:t>
+        <w:t xml:space="preserve">به فرکانس فوریه حساب کرده که </w:t>
+      </w:r>
+      <w:proofErr w:type="spellStart"/>
+      <w:r>
+        <w:rPr>
+          <w:rFonts w:hint="cs"/>
+          <w:rtl/>
+        </w:rPr>
+        <w:t>اندیس</w:t>
+      </w:r>
+      <w:proofErr w:type="spellEnd"/>
+      <w:r>
+        <w:rPr>
+          <w:rFonts w:hint="cs"/>
+          <w:rtl/>
+        </w:rPr>
+        <w:t xml:space="preserve"> آن عدد </w:t>
       </w:r>
       <w:proofErr w:type="spellStart"/>
       <w:r>
@@ -21683,21 +21789,7 @@
           <w:rFonts w:hint="cs"/>
           <w:rtl/>
         </w:rPr>
-        <w:t xml:space="preserve"> را از 0.01 به 0.</w:t>
-      </w:r>
-      <w:r>
-        <w:rPr>
-          <w:rFonts w:hint="cs"/>
-          <w:rtl/>
-        </w:rPr>
-        <w:t>8</w:t>
-      </w:r>
-      <w:r>
-        <w:rPr>
-          <w:rFonts w:hint="cs"/>
-          <w:rtl/>
-        </w:rPr>
-        <w:t xml:space="preserve"> افزایش </w:t>
+        <w:t xml:space="preserve"> را از 0.01 به 0.8 افزایش </w:t>
       </w:r>
       <w:proofErr w:type="spellStart"/>
       <w:r>
@@ -21943,21 +22035,7 @@
           <w:rFonts w:hint="cs"/>
           <w:rtl/>
         </w:rPr>
-        <w:t xml:space="preserve"> را به </w:t>
-      </w:r>
-      <w:r>
-        <w:rPr>
-          <w:rFonts w:hint="cs"/>
-          <w:rtl/>
-        </w:rPr>
-        <w:t>1</w:t>
-      </w:r>
-      <w:r>
-        <w:rPr>
-          <w:rFonts w:hint="cs"/>
-          <w:rtl/>
-        </w:rPr>
-        <w:t xml:space="preserve"> افزایش </w:t>
+        <w:t xml:space="preserve"> را به 1 افزایش </w:t>
       </w:r>
       <w:proofErr w:type="spellStart"/>
       <w:r>
@@ -23156,7 +23234,23 @@
           <w:rFonts w:hint="cs"/>
           <w:rtl/>
         </w:rPr>
-        <w:t xml:space="preserve">خروجی تابع به ازای هر </w:t>
+        <w:t xml:space="preserve">خروجی تابع به </w:t>
+      </w:r>
+      <w:proofErr w:type="spellStart"/>
+      <w:r>
+        <w:rPr>
+          <w:rFonts w:hint="cs"/>
+          <w:rtl/>
+        </w:rPr>
+        <w:t>ازای</w:t>
+      </w:r>
+      <w:proofErr w:type="spellEnd"/>
+      <w:r>
+        <w:rPr>
+          <w:rFonts w:hint="cs"/>
+          <w:rtl/>
+        </w:rPr>
+        <w:t xml:space="preserve"> هر </w:t>
       </w:r>
       <w:proofErr w:type="spellStart"/>
       <w:r>
@@ -23484,14 +23578,7 @@
           <w:rFonts w:hint="cs"/>
           <w:rtl/>
         </w:rPr>
-        <w:t xml:space="preserve">، </w:t>
-      </w:r>
-      <w:r>
-        <w:rPr>
-          <w:rFonts w:hint="cs"/>
-          <w:rtl/>
-        </w:rPr>
-        <w:t xml:space="preserve">از تابع </w:t>
+        <w:t xml:space="preserve">، از تابع </w:t>
       </w:r>
       <w:proofErr w:type="spellStart"/>
       <w:r>
@@ -23506,14 +23593,7 @@
           <w:rFonts w:hint="cs"/>
           <w:rtl/>
         </w:rPr>
-        <w:t xml:space="preserve"> مشابه بخش سوم استفاده شد</w:t>
-      </w:r>
-      <w:r>
-        <w:rPr>
-          <w:rFonts w:hint="cs"/>
-          <w:rtl/>
-        </w:rPr>
-        <w:t xml:space="preserve"> که مقدار </w:t>
+        <w:t xml:space="preserve"> مشابه بخش سوم استفاده شد که مقدار </w:t>
       </w:r>
       <w:proofErr w:type="spellStart"/>
       <w:r>
@@ -23605,7 +23685,23 @@
           <w:rFonts w:hint="cs"/>
           <w:rtl/>
         </w:rPr>
-        <w:t xml:space="preserve">نتیجه اجرای تابع به ازای 3 </w:t>
+        <w:t xml:space="preserve">نتیجه اجرای تابع به </w:t>
+      </w:r>
+      <w:proofErr w:type="spellStart"/>
+      <w:r>
+        <w:rPr>
+          <w:rFonts w:hint="cs"/>
+          <w:rtl/>
+        </w:rPr>
+        <w:t>ازای</w:t>
+      </w:r>
+      <w:proofErr w:type="spellEnd"/>
+      <w:r>
+        <w:rPr>
+          <w:rFonts w:hint="cs"/>
+          <w:rtl/>
+        </w:rPr>
+        <w:t xml:space="preserve"> 3 </w:t>
       </w:r>
       <w:proofErr w:type="spellStart"/>
       <w:r>
@@ -23746,49 +23842,7 @@
           <w:rFonts w:hint="cs"/>
           <w:rtl/>
         </w:rPr>
-        <w:t xml:space="preserve"> به ترتیب </w:t>
-      </w:r>
-      <w:r>
-        <w:rPr>
-          <w:rFonts w:hint="cs"/>
-          <w:rtl/>
-        </w:rPr>
-        <w:t>0.96</w:t>
-      </w:r>
-      <w:r>
-        <w:rPr>
-          <w:rFonts w:hint="cs"/>
-          <w:rtl/>
-        </w:rPr>
-        <w:t xml:space="preserve">، </w:t>
-      </w:r>
-      <w:r>
-        <w:rPr>
-          <w:rFonts w:hint="cs"/>
-          <w:rtl/>
-        </w:rPr>
-        <w:t>0.96</w:t>
-      </w:r>
-      <w:r>
-        <w:rPr>
-          <w:rFonts w:hint="cs"/>
-          <w:rtl/>
-        </w:rPr>
-        <w:t xml:space="preserve"> و 0.</w:t>
-      </w:r>
-      <w:r>
-        <w:rPr>
-          <w:rFonts w:hint="cs"/>
-          <w:rtl/>
-        </w:rPr>
-        <w:t>88</w:t>
-      </w:r>
-      <w:r>
-        <w:rPr>
-          <w:rFonts w:hint="cs"/>
-          <w:rtl/>
-        </w:rPr>
-        <w:t xml:space="preserve"> </w:t>
+        <w:t xml:space="preserve"> به ترتیب 0.96، 0.96 و 0.88 </w:t>
       </w:r>
       <w:proofErr w:type="spellStart"/>
       <w:r>
@@ -27628,6 +27682,7 @@
   <w:style w:type="character" w:default="1" w:styleId="DefaultParagraphFont">
     <w:name w:val="Default Paragraph Font"/>
     <w:uiPriority w:val="1"/>
+    <w:semiHidden/>
     <w:unhideWhenUsed/>
   </w:style>
   <w:style w:type="table" w:default="1" w:styleId="TableNormal">

</xml_diff>